<commit_message>
Added a new UML that adds some use cases from the requirements. Still need to change Use Case Charts to reflect.
</commit_message>
<xml_diff>
--- a/Documentation/srs.docx
+++ b/Documentation/srs.docx
@@ -1884,11 +1884,558 @@
           <w:rFonts w:ascii="Arial" w:hAnsi="Arial" w:cs="Arial"/>
           <w:noProof/>
         </w:rPr>
+        <mc:AlternateContent>
+          <mc:Choice Requires="wps">
+            <w:drawing>
+              <wp:anchor distT="0" distB="0" distL="114300" distR="114300" simplePos="0" relativeHeight="251666432" behindDoc="0" locked="0" layoutInCell="1" allowOverlap="1" wp14:anchorId="129921DF" wp14:editId="17B52AA0">
+                <wp:simplePos x="0" y="0"/>
+                <wp:positionH relativeFrom="column">
+                  <wp:posOffset>1080135</wp:posOffset>
+                </wp:positionH>
+                <wp:positionV relativeFrom="paragraph">
+                  <wp:posOffset>3766820</wp:posOffset>
+                </wp:positionV>
+                <wp:extent cx="800100" cy="342900"/>
+                <wp:effectExtent l="0" t="0" r="0" b="12700"/>
+                <wp:wrapNone/>
+                <wp:docPr id="9" name="Text Box 9"/>
+                <wp:cNvGraphicFramePr/>
+                <a:graphic xmlns:a="http://schemas.openxmlformats.org/drawingml/2006/main">
+                  <a:graphicData uri="http://schemas.microsoft.com/office/word/2010/wordprocessingShape">
+                    <wps:wsp>
+                      <wps:cNvSpPr txBox="1"/>
+                      <wps:spPr>
+                        <a:xfrm>
+                          <a:off x="0" y="0"/>
+                          <a:ext cx="800100" cy="342900"/>
+                        </a:xfrm>
+                        <a:prstGeom prst="rect">
+                          <a:avLst/>
+                        </a:prstGeom>
+                        <a:noFill/>
+                        <a:ln>
+                          <a:noFill/>
+                        </a:ln>
+                        <a:effectLst/>
+                        <a:extLst>
+                          <a:ext uri="{FAA26D3D-D897-4be2-8F04-BA451C77F1D7}">
+                            <ma14:placeholderFlag xmlns:ma14="http://schemas.microsoft.com/office/mac/drawingml/2011/main"/>
+                          </a:ext>
+                          <a:ext uri="{C572A759-6A51-4108-AA02-DFA0A04FC94B}">
+                            <ma14:wrappingTextBoxFlag xmlns:ma14="http://schemas.microsoft.com/office/mac/drawingml/2011/main"/>
+                          </a:ext>
+                        </a:extLst>
+                      </wps:spPr>
+                      <wps:style>
+                        <a:lnRef idx="0">
+                          <a:schemeClr val="accent1"/>
+                        </a:lnRef>
+                        <a:fillRef idx="0">
+                          <a:schemeClr val="accent1"/>
+                        </a:fillRef>
+                        <a:effectRef idx="0">
+                          <a:schemeClr val="accent1"/>
+                        </a:effectRef>
+                        <a:fontRef idx="minor">
+                          <a:schemeClr val="dk1"/>
+                        </a:fontRef>
+                      </wps:style>
+                      <wps:txbx>
+                        <w:txbxContent>
+                          <w:p>
+                            <w:r>
+                              <w:t>5</w:t>
+                            </w:r>
+                            <w:r>
+                              <w:t>.1</w:t>
+                            </w:r>
+                          </w:p>
+                        </w:txbxContent>
+                      </wps:txbx>
+                      <wps:bodyPr rot="0" spcFirstLastPara="0" vertOverflow="overflow" horzOverflow="overflow" vert="horz" wrap="square" lIns="91440" tIns="45720" rIns="91440" bIns="45720" numCol="1" spcCol="0" rtlCol="0" fromWordArt="0" anchor="t" anchorCtr="0" forceAA="0" compatLnSpc="1">
+                        <a:prstTxWarp prst="textNoShape">
+                          <a:avLst/>
+                        </a:prstTxWarp>
+                        <a:noAutofit/>
+                      </wps:bodyPr>
+                    </wps:wsp>
+                  </a:graphicData>
+                </a:graphic>
+                <wp14:sizeRelH relativeFrom="margin">
+                  <wp14:pctWidth>0</wp14:pctWidth>
+                </wp14:sizeRelH>
+                <wp14:sizeRelV relativeFrom="margin">
+                  <wp14:pctHeight>0</wp14:pctHeight>
+                </wp14:sizeRelV>
+              </wp:anchor>
+            </w:drawing>
+          </mc:Choice>
+          <mc:Fallback>
+            <w:pict>
+              <v:shapetype id="_x0000_t202" coordsize="21600,21600" o:spt="202" path="m0,0l0,21600,21600,21600,21600,0xe">
+                <v:stroke joinstyle="miter"/>
+                <v:path gradientshapeok="t" o:connecttype="rect"/>
+              </v:shapetype>
+              <v:shape id="Text Box 9" o:spid="_x0000_s1026" type="#_x0000_t202" style="position:absolute;margin-left:85.05pt;margin-top:296.6pt;width:63pt;height:27pt;z-index:251666432;visibility:visible;mso-wrap-style:square;mso-width-percent:0;mso-height-percent:0;mso-wrap-distance-left:9pt;mso-wrap-distance-top:0;mso-wrap-distance-right:9pt;mso-wrap-distance-bottom:0;mso-position-horizontal:absolute;mso-position-horizontal-relative:text;mso-position-vertical:absolute;mso-position-vertical-relative:text;mso-width-percent:0;mso-height-percent:0;mso-width-relative:margin;mso-height-relative:margin;v-text-anchor:top" o:gfxdata="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" filled="f" stroked="f">
+                <v:textbox>
+                  <w:txbxContent>
+                    <w:p>
+                      <w:r>
+                        <w:t>5</w:t>
+                      </w:r>
+                      <w:r>
+                        <w:t>.1</w:t>
+                      </w:r>
+                    </w:p>
+                  </w:txbxContent>
+                </v:textbox>
+              </v:shape>
+            </w:pict>
+          </mc:Fallback>
+        </mc:AlternateContent>
+      </w:r>
+      <w:r>
+        <w:rPr>
+          <w:rFonts w:ascii="Arial" w:hAnsi="Arial" w:cs="Arial"/>
+          <w:noProof/>
+        </w:rPr>
+        <mc:AlternateContent>
+          <mc:Choice Requires="wps">
+            <w:drawing>
+              <wp:anchor distT="0" distB="0" distL="114300" distR="114300" simplePos="0" relativeHeight="251664384" behindDoc="0" locked="0" layoutInCell="1" allowOverlap="1" wp14:anchorId="1C3101F6" wp14:editId="1F24F8EF">
+                <wp:simplePos x="0" y="0"/>
+                <wp:positionH relativeFrom="column">
+                  <wp:posOffset>1194435</wp:posOffset>
+                </wp:positionH>
+                <wp:positionV relativeFrom="paragraph">
+                  <wp:posOffset>3081020</wp:posOffset>
+                </wp:positionV>
+                <wp:extent cx="800100" cy="342900"/>
+                <wp:effectExtent l="0" t="0" r="0" b="12700"/>
+                <wp:wrapNone/>
+                <wp:docPr id="8" name="Text Box 8"/>
+                <wp:cNvGraphicFramePr/>
+                <a:graphic xmlns:a="http://schemas.openxmlformats.org/drawingml/2006/main">
+                  <a:graphicData uri="http://schemas.microsoft.com/office/word/2010/wordprocessingShape">
+                    <wps:wsp>
+                      <wps:cNvSpPr txBox="1"/>
+                      <wps:spPr>
+                        <a:xfrm>
+                          <a:off x="0" y="0"/>
+                          <a:ext cx="800100" cy="342900"/>
+                        </a:xfrm>
+                        <a:prstGeom prst="rect">
+                          <a:avLst/>
+                        </a:prstGeom>
+                        <a:noFill/>
+                        <a:ln>
+                          <a:noFill/>
+                        </a:ln>
+                        <a:effectLst/>
+                        <a:extLst>
+                          <a:ext uri="{FAA26D3D-D897-4be2-8F04-BA451C77F1D7}">
+                            <ma14:placeholderFlag xmlns:ma14="http://schemas.microsoft.com/office/mac/drawingml/2011/main"/>
+                          </a:ext>
+                          <a:ext uri="{C572A759-6A51-4108-AA02-DFA0A04FC94B}">
+                            <ma14:wrappingTextBoxFlag xmlns:ma14="http://schemas.microsoft.com/office/mac/drawingml/2011/main"/>
+                          </a:ext>
+                        </a:extLst>
+                      </wps:spPr>
+                      <wps:style>
+                        <a:lnRef idx="0">
+                          <a:schemeClr val="accent1"/>
+                        </a:lnRef>
+                        <a:fillRef idx="0">
+                          <a:schemeClr val="accent1"/>
+                        </a:fillRef>
+                        <a:effectRef idx="0">
+                          <a:schemeClr val="accent1"/>
+                        </a:effectRef>
+                        <a:fontRef idx="minor">
+                          <a:schemeClr val="dk1"/>
+                        </a:fontRef>
+                      </wps:style>
+                      <wps:txbx>
+                        <w:txbxContent>
+                          <w:p>
+                            <w:r>
+                              <w:t>4</w:t>
+                            </w:r>
+                            <w:r>
+                              <w:t>.1</w:t>
+                            </w:r>
+                          </w:p>
+                        </w:txbxContent>
+                      </wps:txbx>
+                      <wps:bodyPr rot="0" spcFirstLastPara="0" vertOverflow="overflow" horzOverflow="overflow" vert="horz" wrap="square" lIns="91440" tIns="45720" rIns="91440" bIns="45720" numCol="1" spcCol="0" rtlCol="0" fromWordArt="0" anchor="t" anchorCtr="0" forceAA="0" compatLnSpc="1">
+                        <a:prstTxWarp prst="textNoShape">
+                          <a:avLst/>
+                        </a:prstTxWarp>
+                        <a:noAutofit/>
+                      </wps:bodyPr>
+                    </wps:wsp>
+                  </a:graphicData>
+                </a:graphic>
+                <wp14:sizeRelH relativeFrom="margin">
+                  <wp14:pctWidth>0</wp14:pctWidth>
+                </wp14:sizeRelH>
+                <wp14:sizeRelV relativeFrom="margin">
+                  <wp14:pctHeight>0</wp14:pctHeight>
+                </wp14:sizeRelV>
+              </wp:anchor>
+            </w:drawing>
+          </mc:Choice>
+          <mc:Fallback>
+            <w:pict>
+              <v:shape id="Text Box 8" o:spid="_x0000_s1027" type="#_x0000_t202" style="position:absolute;margin-left:94.05pt;margin-top:242.6pt;width:63pt;height:27pt;z-index:251664384;visibility:visible;mso-wrap-style:square;mso-width-percent:0;mso-height-percent:0;mso-wrap-distance-left:9pt;mso-wrap-distance-top:0;mso-wrap-distance-right:9pt;mso-wrap-distance-bottom:0;mso-position-horizontal:absolute;mso-position-horizontal-relative:text;mso-position-vertical:absolute;mso-position-vertical-relative:text;mso-width-percent:0;mso-height-percent:0;mso-width-relative:margin;mso-height-relative:margin;v-text-anchor:top" o:gfxdata="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" filled="f" stroked="f">
+                <v:textbox>
+                  <w:txbxContent>
+                    <w:p>
+                      <w:r>
+                        <w:t>4</w:t>
+                      </w:r>
+                      <w:r>
+                        <w:t>.1</w:t>
+                      </w:r>
+                    </w:p>
+                  </w:txbxContent>
+                </v:textbox>
+              </v:shape>
+            </w:pict>
+          </mc:Fallback>
+        </mc:AlternateContent>
+      </w:r>
+      <w:r>
+        <w:rPr>
+          <w:rFonts w:ascii="Arial" w:hAnsi="Arial" w:cs="Arial"/>
+          <w:noProof/>
+        </w:rPr>
+        <mc:AlternateContent>
+          <mc:Choice Requires="wps">
+            <w:drawing>
+              <wp:anchor distT="0" distB="0" distL="114300" distR="114300" simplePos="0" relativeHeight="251662336" behindDoc="0" locked="0" layoutInCell="1" allowOverlap="1" wp14:anchorId="686EB600" wp14:editId="7A48FB48">
+                <wp:simplePos x="0" y="0"/>
+                <wp:positionH relativeFrom="column">
+                  <wp:posOffset>1080135</wp:posOffset>
+                </wp:positionH>
+                <wp:positionV relativeFrom="paragraph">
+                  <wp:posOffset>2738120</wp:posOffset>
+                </wp:positionV>
+                <wp:extent cx="800100" cy="342900"/>
+                <wp:effectExtent l="0" t="0" r="0" b="12700"/>
+                <wp:wrapNone/>
+                <wp:docPr id="7" name="Text Box 7"/>
+                <wp:cNvGraphicFramePr/>
+                <a:graphic xmlns:a="http://schemas.openxmlformats.org/drawingml/2006/main">
+                  <a:graphicData uri="http://schemas.microsoft.com/office/word/2010/wordprocessingShape">
+                    <wps:wsp>
+                      <wps:cNvSpPr txBox="1"/>
+                      <wps:spPr>
+                        <a:xfrm>
+                          <a:off x="0" y="0"/>
+                          <a:ext cx="800100" cy="342900"/>
+                        </a:xfrm>
+                        <a:prstGeom prst="rect">
+                          <a:avLst/>
+                        </a:prstGeom>
+                        <a:noFill/>
+                        <a:ln>
+                          <a:noFill/>
+                        </a:ln>
+                        <a:effectLst/>
+                        <a:extLst>
+                          <a:ext uri="{FAA26D3D-D897-4be2-8F04-BA451C77F1D7}">
+                            <ma14:placeholderFlag xmlns:ma14="http://schemas.microsoft.com/office/mac/drawingml/2011/main"/>
+                          </a:ext>
+                          <a:ext uri="{C572A759-6A51-4108-AA02-DFA0A04FC94B}">
+                            <ma14:wrappingTextBoxFlag xmlns:ma14="http://schemas.microsoft.com/office/mac/drawingml/2011/main"/>
+                          </a:ext>
+                        </a:extLst>
+                      </wps:spPr>
+                      <wps:style>
+                        <a:lnRef idx="0">
+                          <a:schemeClr val="accent1"/>
+                        </a:lnRef>
+                        <a:fillRef idx="0">
+                          <a:schemeClr val="accent1"/>
+                        </a:fillRef>
+                        <a:effectRef idx="0">
+                          <a:schemeClr val="accent1"/>
+                        </a:effectRef>
+                        <a:fontRef idx="minor">
+                          <a:schemeClr val="dk1"/>
+                        </a:fontRef>
+                      </wps:style>
+                      <wps:txbx>
+                        <w:txbxContent>
+                          <w:p>
+                            <w:r>
+                              <w:t>3</w:t>
+                            </w:r>
+                            <w:r>
+                              <w:t>.1</w:t>
+                            </w:r>
+                          </w:p>
+                        </w:txbxContent>
+                      </wps:txbx>
+                      <wps:bodyPr rot="0" spcFirstLastPara="0" vertOverflow="overflow" horzOverflow="overflow" vert="horz" wrap="square" lIns="91440" tIns="45720" rIns="91440" bIns="45720" numCol="1" spcCol="0" rtlCol="0" fromWordArt="0" anchor="t" anchorCtr="0" forceAA="0" compatLnSpc="1">
+                        <a:prstTxWarp prst="textNoShape">
+                          <a:avLst/>
+                        </a:prstTxWarp>
+                        <a:noAutofit/>
+                      </wps:bodyPr>
+                    </wps:wsp>
+                  </a:graphicData>
+                </a:graphic>
+                <wp14:sizeRelH relativeFrom="margin">
+                  <wp14:pctWidth>0</wp14:pctWidth>
+                </wp14:sizeRelH>
+                <wp14:sizeRelV relativeFrom="margin">
+                  <wp14:pctHeight>0</wp14:pctHeight>
+                </wp14:sizeRelV>
+              </wp:anchor>
+            </w:drawing>
+          </mc:Choice>
+          <mc:Fallback>
+            <w:pict>
+              <v:shape id="Text Box 7" o:spid="_x0000_s1028" type="#_x0000_t202" style="position:absolute;margin-left:85.05pt;margin-top:215.6pt;width:63pt;height:27pt;z-index:251662336;visibility:visible;mso-wrap-style:square;mso-width-percent:0;mso-height-percent:0;mso-wrap-distance-left:9pt;mso-wrap-distance-top:0;mso-wrap-distance-right:9pt;mso-wrap-distance-bottom:0;mso-position-horizontal:absolute;mso-position-horizontal-relative:text;mso-position-vertical:absolute;mso-position-vertical-relative:text;mso-width-percent:0;mso-height-percent:0;mso-width-relative:margin;mso-height-relative:margin;v-text-anchor:top" o:gfxdata="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" filled="f" stroked="f">
+                <v:textbox>
+                  <w:txbxContent>
+                    <w:p>
+                      <w:r>
+                        <w:t>3</w:t>
+                      </w:r>
+                      <w:r>
+                        <w:t>.1</w:t>
+                      </w:r>
+                    </w:p>
+                  </w:txbxContent>
+                </v:textbox>
+              </v:shape>
+            </w:pict>
+          </mc:Fallback>
+        </mc:AlternateContent>
+      </w:r>
+      <w:r>
+        <w:rPr>
+          <w:rFonts w:ascii="Arial" w:hAnsi="Arial" w:cs="Arial"/>
+          <w:noProof/>
+        </w:rPr>
+        <mc:AlternateContent>
+          <mc:Choice Requires="wps">
+            <w:drawing>
+              <wp:anchor distT="0" distB="0" distL="114300" distR="114300" simplePos="0" relativeHeight="251660288" behindDoc="0" locked="0" layoutInCell="1" allowOverlap="1" wp14:anchorId="5CDCFED4" wp14:editId="2528E6A8">
+                <wp:simplePos x="0" y="0"/>
+                <wp:positionH relativeFrom="column">
+                  <wp:posOffset>851535</wp:posOffset>
+                </wp:positionH>
+                <wp:positionV relativeFrom="paragraph">
+                  <wp:posOffset>1595120</wp:posOffset>
+                </wp:positionV>
+                <wp:extent cx="800100" cy="342900"/>
+                <wp:effectExtent l="0" t="0" r="0" b="12700"/>
+                <wp:wrapNone/>
+                <wp:docPr id="6" name="Text Box 6"/>
+                <wp:cNvGraphicFramePr/>
+                <a:graphic xmlns:a="http://schemas.openxmlformats.org/drawingml/2006/main">
+                  <a:graphicData uri="http://schemas.microsoft.com/office/word/2010/wordprocessingShape">
+                    <wps:wsp>
+                      <wps:cNvSpPr txBox="1"/>
+                      <wps:spPr>
+                        <a:xfrm>
+                          <a:off x="0" y="0"/>
+                          <a:ext cx="800100" cy="342900"/>
+                        </a:xfrm>
+                        <a:prstGeom prst="rect">
+                          <a:avLst/>
+                        </a:prstGeom>
+                        <a:noFill/>
+                        <a:ln>
+                          <a:noFill/>
+                        </a:ln>
+                        <a:effectLst/>
+                        <a:extLst>
+                          <a:ext uri="{FAA26D3D-D897-4be2-8F04-BA451C77F1D7}">
+                            <ma14:placeholderFlag xmlns:ma14="http://schemas.microsoft.com/office/mac/drawingml/2011/main"/>
+                          </a:ext>
+                          <a:ext uri="{C572A759-6A51-4108-AA02-DFA0A04FC94B}">
+                            <ma14:wrappingTextBoxFlag xmlns:ma14="http://schemas.microsoft.com/office/mac/drawingml/2011/main"/>
+                          </a:ext>
+                        </a:extLst>
+                      </wps:spPr>
+                      <wps:style>
+                        <a:lnRef idx="0">
+                          <a:schemeClr val="accent1"/>
+                        </a:lnRef>
+                        <a:fillRef idx="0">
+                          <a:schemeClr val="accent1"/>
+                        </a:fillRef>
+                        <a:effectRef idx="0">
+                          <a:schemeClr val="accent1"/>
+                        </a:effectRef>
+                        <a:fontRef idx="minor">
+                          <a:schemeClr val="dk1"/>
+                        </a:fontRef>
+                      </wps:style>
+                      <wps:txbx>
+                        <w:txbxContent>
+                          <w:p>
+                            <w:r>
+                              <w:t>2.1</w:t>
+                            </w:r>
+                          </w:p>
+                        </w:txbxContent>
+                      </wps:txbx>
+                      <wps:bodyPr rot="0" spcFirstLastPara="0" vertOverflow="overflow" horzOverflow="overflow" vert="horz" wrap="square" lIns="91440" tIns="45720" rIns="91440" bIns="45720" numCol="1" spcCol="0" rtlCol="0" fromWordArt="0" anchor="t" anchorCtr="0" forceAA="0" compatLnSpc="1">
+                        <a:prstTxWarp prst="textNoShape">
+                          <a:avLst/>
+                        </a:prstTxWarp>
+                        <a:noAutofit/>
+                      </wps:bodyPr>
+                    </wps:wsp>
+                  </a:graphicData>
+                </a:graphic>
+                <wp14:sizeRelH relativeFrom="margin">
+                  <wp14:pctWidth>0</wp14:pctWidth>
+                </wp14:sizeRelH>
+                <wp14:sizeRelV relativeFrom="margin">
+                  <wp14:pctHeight>0</wp14:pctHeight>
+                </wp14:sizeRelV>
+              </wp:anchor>
+            </w:drawing>
+          </mc:Choice>
+          <mc:Fallback>
+            <w:pict>
+              <v:shape id="Text Box 6" o:spid="_x0000_s1029" type="#_x0000_t202" style="position:absolute;margin-left:67.05pt;margin-top:125.6pt;width:63pt;height:27pt;z-index:251660288;visibility:visible;mso-wrap-style:square;mso-width-percent:0;mso-height-percent:0;mso-wrap-distance-left:9pt;mso-wrap-distance-top:0;mso-wrap-distance-right:9pt;mso-wrap-distance-bottom:0;mso-position-horizontal:absolute;mso-position-horizontal-relative:text;mso-position-vertical:absolute;mso-position-vertical-relative:text;mso-width-percent:0;mso-height-percent:0;mso-width-relative:margin;mso-height-relative:margin;v-text-anchor:top" o:gfxdata="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" filled="f" stroked="f">
+                <v:textbox>
+                  <w:txbxContent>
+                    <w:p>
+                      <w:r>
+                        <w:t>2.1</w:t>
+                      </w:r>
+                    </w:p>
+                  </w:txbxContent>
+                </v:textbox>
+              </v:shape>
+            </w:pict>
+          </mc:Fallback>
+        </mc:AlternateContent>
+      </w:r>
+      <w:r>
+        <w:rPr>
+          <w:rFonts w:ascii="Arial" w:hAnsi="Arial" w:cs="Arial"/>
+          <w:noProof/>
+        </w:rPr>
+        <mc:AlternateContent>
+          <mc:Choice Requires="wps">
+            <w:drawing>
+              <wp:anchor distT="0" distB="0" distL="114300" distR="114300" simplePos="0" relativeHeight="251659264" behindDoc="0" locked="0" layoutInCell="1" allowOverlap="1" wp14:anchorId="2D257421" wp14:editId="10E4D934">
+                <wp:simplePos x="0" y="0"/>
+                <wp:positionH relativeFrom="column">
+                  <wp:posOffset>851535</wp:posOffset>
+                </wp:positionH>
+                <wp:positionV relativeFrom="paragraph">
+                  <wp:posOffset>337820</wp:posOffset>
+                </wp:positionV>
+                <wp:extent cx="914400" cy="342900"/>
+                <wp:effectExtent l="0" t="0" r="0" b="12700"/>
+                <wp:wrapNone/>
+                <wp:docPr id="5" name="Text Box 5"/>
+                <wp:cNvGraphicFramePr/>
+                <a:graphic xmlns:a="http://schemas.openxmlformats.org/drawingml/2006/main">
+                  <a:graphicData uri="http://schemas.microsoft.com/office/word/2010/wordprocessingShape">
+                    <wps:wsp>
+                      <wps:cNvSpPr txBox="1"/>
+                      <wps:spPr>
+                        <a:xfrm>
+                          <a:off x="0" y="0"/>
+                          <a:ext cx="914400" cy="342900"/>
+                        </a:xfrm>
+                        <a:prstGeom prst="rect">
+                          <a:avLst/>
+                        </a:prstGeom>
+                        <a:noFill/>
+                        <a:ln>
+                          <a:noFill/>
+                        </a:ln>
+                        <a:effectLst/>
+                        <a:extLst>
+                          <a:ext uri="{FAA26D3D-D897-4be2-8F04-BA451C77F1D7}">
+                            <ma14:placeholderFlag xmlns:ma14="http://schemas.microsoft.com/office/mac/drawingml/2011/main"/>
+                          </a:ext>
+                          <a:ext uri="{C572A759-6A51-4108-AA02-DFA0A04FC94B}">
+                            <ma14:wrappingTextBoxFlag xmlns:ma14="http://schemas.microsoft.com/office/mac/drawingml/2011/main"/>
+                          </a:ext>
+                        </a:extLst>
+                      </wps:spPr>
+                      <wps:style>
+                        <a:lnRef idx="0">
+                          <a:schemeClr val="accent1"/>
+                        </a:lnRef>
+                        <a:fillRef idx="0">
+                          <a:schemeClr val="accent1"/>
+                        </a:fillRef>
+                        <a:effectRef idx="0">
+                          <a:schemeClr val="accent1"/>
+                        </a:effectRef>
+                        <a:fontRef idx="minor">
+                          <a:schemeClr val="dk1"/>
+                        </a:fontRef>
+                      </wps:style>
+                      <wps:txbx>
+                        <w:txbxContent>
+                          <w:p>
+                            <w:r>
+                              <w:t>1.1</w:t>
+                            </w:r>
+                          </w:p>
+                        </w:txbxContent>
+                      </wps:txbx>
+                      <wps:bodyPr rot="0" spcFirstLastPara="0" vertOverflow="overflow" horzOverflow="overflow" vert="horz" wrap="square" lIns="91440" tIns="45720" rIns="91440" bIns="45720" numCol="1" spcCol="0" rtlCol="0" fromWordArt="0" anchor="t" anchorCtr="0" forceAA="0" compatLnSpc="1">
+                        <a:prstTxWarp prst="textNoShape">
+                          <a:avLst/>
+                        </a:prstTxWarp>
+                        <a:noAutofit/>
+                      </wps:bodyPr>
+                    </wps:wsp>
+                  </a:graphicData>
+                </a:graphic>
+                <wp14:sizeRelH relativeFrom="margin">
+                  <wp14:pctWidth>0</wp14:pctWidth>
+                </wp14:sizeRelH>
+                <wp14:sizeRelV relativeFrom="margin">
+                  <wp14:pctHeight>0</wp14:pctHeight>
+                </wp14:sizeRelV>
+              </wp:anchor>
+            </w:drawing>
+          </mc:Choice>
+          <mc:Fallback>
+            <w:pict>
+              <v:shape id="Text Box 5" o:spid="_x0000_s1030" type="#_x0000_t202" style="position:absolute;margin-left:67.05pt;margin-top:26.6pt;width:1in;height:27pt;z-index:251659264;visibility:visible;mso-wrap-style:square;mso-width-percent:0;mso-height-percent:0;mso-wrap-distance-left:9pt;mso-wrap-distance-top:0;mso-wrap-distance-right:9pt;mso-wrap-distance-bottom:0;mso-position-horizontal:absolute;mso-position-horizontal-relative:text;mso-position-vertical:absolute;mso-position-vertical-relative:text;mso-width-percent:0;mso-height-percent:0;mso-width-relative:margin;mso-height-relative:margin;v-text-anchor:top" o:gfxdata="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" filled="f" stroked="f">
+                <v:textbox>
+                  <w:txbxContent>
+                    <w:p>
+                      <w:r>
+                        <w:t>1.1</w:t>
+                      </w:r>
+                    </w:p>
+                  </w:txbxContent>
+                </v:textbox>
+              </v:shape>
+            </w:pict>
+          </mc:Fallback>
+        </mc:AlternateContent>
+      </w:r>
+      <w:r>
+        <w:rPr>
+          <w:rFonts w:ascii="Arial" w:hAnsi="Arial" w:cs="Arial"/>
+          <w:noProof/>
+        </w:rPr>
         <w:drawing>
-          <wp:inline distT="0" distB="0" distL="0" distR="0" wp14:anchorId="47BC6A73" wp14:editId="224C8B7B">
-            <wp:extent cx="5619750" cy="3419475"/>
-            <wp:effectExtent l="0" t="0" r="0" b="9525"/>
-            <wp:docPr id="5" name="Picture 5"/>
+          <wp:inline distT="0" distB="0" distL="0" distR="0" wp14:anchorId="366D50BF" wp14:editId="1ABF7359">
+            <wp:extent cx="5943600" cy="4389120"/>
+            <wp:effectExtent l="0" t="0" r="0" b="5080"/>
+            <wp:docPr id="2" name="Picture 2"/>
             <wp:cNvGraphicFramePr>
               <a:graphicFrameLocks xmlns:a="http://schemas.openxmlformats.org/drawingml/2006/main" noChangeAspect="1"/>
             </wp:cNvGraphicFramePr>
@@ -1896,36 +2443,29 @@
               <a:graphicData uri="http://schemas.openxmlformats.org/drawingml/2006/picture">
                 <pic:pic xmlns:pic="http://schemas.openxmlformats.org/drawingml/2006/picture">
                   <pic:nvPicPr>
-                    <pic:cNvPr id="0" name="UML.png"/>
+                    <pic:cNvPr id="0" name="UML.tiff"/>
                     <pic:cNvPicPr/>
                   </pic:nvPicPr>
-                  <pic:blipFill rotWithShape="1">
-                    <a:blip r:embed="rId6" cstate="print">
+                  <pic:blipFill>
+                    <a:blip r:embed="rId6">
                       <a:extLst>
                         <a:ext uri="{28A0092B-C50C-407E-A947-70E740481C1C}">
                           <a14:useLocalDpi xmlns:a14="http://schemas.microsoft.com/office/drawing/2010/main" val="0"/>
                         </a:ext>
                       </a:extLst>
                     </a:blip>
-                    <a:srcRect l="3526" t="12500" r="1923" b="12708"/>
-                    <a:stretch/>
+                    <a:stretch>
+                      <a:fillRect/>
+                    </a:stretch>
                   </pic:blipFill>
-                  <pic:spPr bwMode="auto">
+                  <pic:spPr>
                     <a:xfrm>
                       <a:off x="0" y="0"/>
-                      <a:ext cx="5619750" cy="3419475"/>
+                      <a:ext cx="5943600" cy="4389120"/>
                     </a:xfrm>
                     <a:prstGeom prst="rect">
                       <a:avLst/>
                     </a:prstGeom>
-                    <a:ln>
-                      <a:noFill/>
-                    </a:ln>
-                    <a:extLst>
-                      <a:ext uri="{53640926-AAD7-44d8-BBD7-CCE9431645EC}">
-                        <a14:shadowObscured xmlns:a14="http://schemas.microsoft.com/office/drawing/2010/main"/>
-                      </a:ext>
-                    </a:extLst>
                   </pic:spPr>
                 </pic:pic>
               </a:graphicData>
@@ -2298,7 +2838,7 @@
                 <w:rFonts w:ascii="Arial" w:hAnsi="Arial" w:cs="Arial"/>
                 <w:iCs/>
               </w:rPr>
-              <w:t>Location modified</w:t>
+              <w:t>Modify Location</w:t>
             </w:r>
           </w:p>
         </w:tc>
@@ -2431,7 +2971,7 @@
                 <w:i/>
                 <w:iCs/>
               </w:rPr>
-              <w:t>What needs to be true before use case “executes”</w:t>
+              <w:t>Administrator must be logged in.</w:t>
             </w:r>
           </w:p>
         </w:tc>
@@ -2476,7 +3016,7 @@
                 <w:i/>
                 <w:iCs/>
               </w:rPr>
-              <w:t>What will be true after the use case successfully “executes”</w:t>
+              <w:t>The new/modified location will be displayed</w:t>
             </w:r>
           </w:p>
         </w:tc>
@@ -6930,7 +7470,7 @@
         <w:rStyle w:val="PageNumber"/>
         <w:noProof/>
       </w:rPr>
-      <w:t>1</w:t>
+      <w:t>5</w:t>
     </w:r>
     <w:r>
       <w:rPr>

</xml_diff>

<commit_message>
Added paragraph to section 1.4 describing UML diagram.
</commit_message>
<xml_diff>
--- a/Documentation/srs.docx
+++ b/Documentation/srs.docx
@@ -1887,7 +1887,7 @@
         <mc:AlternateContent>
           <mc:Choice Requires="wps">
             <w:drawing>
-              <wp:anchor distT="0" distB="0" distL="114300" distR="114300" simplePos="0" relativeHeight="251666432" behindDoc="0" locked="0" layoutInCell="1" allowOverlap="1" wp14:anchorId="129921DF" wp14:editId="17B52AA0">
+              <wp:anchor distT="0" distB="0" distL="114300" distR="114300" simplePos="0" relativeHeight="251666432" behindDoc="0" locked="0" layoutInCell="1" allowOverlap="1" wp14:anchorId="0009A5A9" wp14:editId="0D250476">
                 <wp:simplePos x="0" y="0"/>
                 <wp:positionH relativeFrom="column">
                   <wp:posOffset>1080135</wp:posOffset>
@@ -1944,10 +1944,7 @@
                         <w:txbxContent>
                           <w:p>
                             <w:r>
-                              <w:t>5</w:t>
-                            </w:r>
-                            <w:r>
-                              <w:t>.1</w:t>
+                              <w:t>5.1</w:t>
                             </w:r>
                           </w:p>
                         </w:txbxContent>
@@ -1981,10 +1978,7 @@
                   <w:txbxContent>
                     <w:p>
                       <w:r>
-                        <w:t>5</w:t>
-                      </w:r>
-                      <w:r>
-                        <w:t>.1</w:t>
+                        <w:t>5.1</w:t>
                       </w:r>
                     </w:p>
                   </w:txbxContent>
@@ -2002,7 +1996,7 @@
         <mc:AlternateContent>
           <mc:Choice Requires="wps">
             <w:drawing>
-              <wp:anchor distT="0" distB="0" distL="114300" distR="114300" simplePos="0" relativeHeight="251664384" behindDoc="0" locked="0" layoutInCell="1" allowOverlap="1" wp14:anchorId="1C3101F6" wp14:editId="1F24F8EF">
+              <wp:anchor distT="0" distB="0" distL="114300" distR="114300" simplePos="0" relativeHeight="251664384" behindDoc="0" locked="0" layoutInCell="1" allowOverlap="1" wp14:anchorId="6028E1F5" wp14:editId="1B715941">
                 <wp:simplePos x="0" y="0"/>
                 <wp:positionH relativeFrom="column">
                   <wp:posOffset>1194435</wp:posOffset>
@@ -2059,10 +2053,7 @@
                         <w:txbxContent>
                           <w:p>
                             <w:r>
-                              <w:t>4</w:t>
-                            </w:r>
-                            <w:r>
-                              <w:t>.1</w:t>
+                              <w:t>4.1</w:t>
                             </w:r>
                           </w:p>
                         </w:txbxContent>
@@ -2092,10 +2083,7 @@
                   <w:txbxContent>
                     <w:p>
                       <w:r>
-                        <w:t>4</w:t>
-                      </w:r>
-                      <w:r>
-                        <w:t>.1</w:t>
+                        <w:t>4.1</w:t>
                       </w:r>
                     </w:p>
                   </w:txbxContent>
@@ -2113,7 +2101,7 @@
         <mc:AlternateContent>
           <mc:Choice Requires="wps">
             <w:drawing>
-              <wp:anchor distT="0" distB="0" distL="114300" distR="114300" simplePos="0" relativeHeight="251662336" behindDoc="0" locked="0" layoutInCell="1" allowOverlap="1" wp14:anchorId="686EB600" wp14:editId="7A48FB48">
+              <wp:anchor distT="0" distB="0" distL="114300" distR="114300" simplePos="0" relativeHeight="251662336" behindDoc="0" locked="0" layoutInCell="1" allowOverlap="1" wp14:anchorId="6679CD6E" wp14:editId="69CAE55A">
                 <wp:simplePos x="0" y="0"/>
                 <wp:positionH relativeFrom="column">
                   <wp:posOffset>1080135</wp:posOffset>
@@ -2170,10 +2158,7 @@
                         <w:txbxContent>
                           <w:p>
                             <w:r>
-                              <w:t>3</w:t>
-                            </w:r>
-                            <w:r>
-                              <w:t>.1</w:t>
+                              <w:t>3.1</w:t>
                             </w:r>
                           </w:p>
                         </w:txbxContent>
@@ -2203,10 +2188,7 @@
                   <w:txbxContent>
                     <w:p>
                       <w:r>
-                        <w:t>3</w:t>
-                      </w:r>
-                      <w:r>
-                        <w:t>.1</w:t>
+                        <w:t>3.1</w:t>
                       </w:r>
                     </w:p>
                   </w:txbxContent>
@@ -2224,7 +2206,7 @@
         <mc:AlternateContent>
           <mc:Choice Requires="wps">
             <w:drawing>
-              <wp:anchor distT="0" distB="0" distL="114300" distR="114300" simplePos="0" relativeHeight="251660288" behindDoc="0" locked="0" layoutInCell="1" allowOverlap="1" wp14:anchorId="5CDCFED4" wp14:editId="2528E6A8">
+              <wp:anchor distT="0" distB="0" distL="114300" distR="114300" simplePos="0" relativeHeight="251660288" behindDoc="0" locked="0" layoutInCell="1" allowOverlap="1" wp14:anchorId="27CD9938" wp14:editId="157BC5EC">
                 <wp:simplePos x="0" y="0"/>
                 <wp:positionH relativeFrom="column">
                   <wp:posOffset>851535</wp:posOffset>
@@ -2329,7 +2311,7 @@
         <mc:AlternateContent>
           <mc:Choice Requires="wps">
             <w:drawing>
-              <wp:anchor distT="0" distB="0" distL="114300" distR="114300" simplePos="0" relativeHeight="251659264" behindDoc="0" locked="0" layoutInCell="1" allowOverlap="1" wp14:anchorId="2D257421" wp14:editId="10E4D934">
+              <wp:anchor distT="0" distB="0" distL="114300" distR="114300" simplePos="0" relativeHeight="251659264" behindDoc="0" locked="0" layoutInCell="1" allowOverlap="1" wp14:anchorId="4864BAA3" wp14:editId="5B58D921">
                 <wp:simplePos x="0" y="0"/>
                 <wp:positionH relativeFrom="column">
                   <wp:posOffset>851535</wp:posOffset>
@@ -2432,7 +2414,7 @@
           <w:noProof/>
         </w:rPr>
         <w:drawing>
-          <wp:inline distT="0" distB="0" distL="0" distR="0" wp14:anchorId="366D50BF" wp14:editId="1ABF7359">
+          <wp:inline distT="0" distB="0" distL="0" distR="0" wp14:anchorId="7A8E9FA0" wp14:editId="4C8EB8C2">
             <wp:extent cx="5943600" cy="4389120"/>
             <wp:effectExtent l="0" t="0" r="0" b="5080"/>
             <wp:docPr id="2" name="Picture 2"/>
@@ -2487,131 +2469,18 @@
           <w:rFonts w:ascii="Arial" w:hAnsi="Arial" w:cs="Arial"/>
         </w:rPr>
       </w:pPr>
-      <w:r>
-        <w:rPr>
-          <w:rFonts w:ascii="Arial" w:hAnsi="Arial" w:cs="Arial"/>
-        </w:rPr>
-        <w:t xml:space="preserve">This section identifies the boundary between the system </w:t>
-      </w:r>
-      <w:r>
-        <w:rPr>
-          <w:rFonts w:ascii="Arial" w:hAnsi="Arial" w:cs="Arial"/>
-        </w:rPr>
-        <w:t>to be</w:t>
-      </w:r>
-      <w:r>
-        <w:rPr>
-          <w:rFonts w:ascii="Arial" w:hAnsi="Arial" w:cs="Arial"/>
-        </w:rPr>
-        <w:t xml:space="preserve"> dev</w:t>
-      </w:r>
-      <w:r>
-        <w:rPr>
-          <w:rFonts w:ascii="Arial" w:hAnsi="Arial" w:cs="Arial"/>
-        </w:rPr>
-        <w:t xml:space="preserve">eloped and the outside world. </w:t>
-      </w:r>
-      <w:r>
-        <w:rPr>
-          <w:rFonts w:ascii="Arial" w:hAnsi="Arial" w:cs="Arial"/>
-        </w:rPr>
-        <w:t xml:space="preserve">That is, it identifies what </w:t>
-      </w:r>
-      <w:r>
-        <w:rPr>
-          <w:rFonts w:ascii="Arial" w:hAnsi="Arial" w:cs="Arial"/>
-        </w:rPr>
-        <w:t>will be</w:t>
-      </w:r>
-      <w:r>
-        <w:rPr>
-          <w:rFonts w:ascii="Arial" w:hAnsi="Arial" w:cs="Arial"/>
-        </w:rPr>
-        <w:t xml:space="preserve"> included in the system and what </w:t>
-      </w:r>
-      <w:r>
-        <w:rPr>
-          <w:rFonts w:ascii="Arial" w:hAnsi="Arial" w:cs="Arial"/>
-        </w:rPr>
-        <w:t>will</w:t>
-      </w:r>
-      <w:r>
-        <w:rPr>
-          <w:rFonts w:ascii="Arial" w:hAnsi="Arial" w:cs="Arial"/>
-        </w:rPr>
-        <w:t xml:space="preserve"> not.  </w:t>
-      </w:r>
-      <w:r>
-        <w:rPr>
-          <w:rFonts w:ascii="Arial" w:hAnsi="Arial" w:cs="Arial"/>
-        </w:rPr>
-        <w:t>You</w:t>
-      </w:r>
-      <w:r>
-        <w:rPr>
-          <w:rFonts w:ascii="Arial" w:hAnsi="Arial" w:cs="Arial"/>
-        </w:rPr>
-        <w:t xml:space="preserve"> will use a top-level use c</w:t>
-      </w:r>
-      <w:r>
-        <w:rPr>
-          <w:rFonts w:ascii="Arial" w:hAnsi="Arial" w:cs="Arial"/>
-        </w:rPr>
-        <w:t xml:space="preserve">ase diagram for this purpose. </w:t>
-      </w:r>
-      <w:r>
-        <w:rPr>
-          <w:rFonts w:ascii="Arial" w:hAnsi="Arial" w:cs="Arial"/>
-        </w:rPr>
-        <w:t xml:space="preserve">In addition to referring the reader to the diagram, give a brief description of how </w:t>
-      </w:r>
-      <w:r>
-        <w:rPr>
-          <w:rFonts w:ascii="Arial" w:hAnsi="Arial" w:cs="Arial"/>
-        </w:rPr>
-        <w:t>the diagram</w:t>
-      </w:r>
-      <w:r>
-        <w:rPr>
-          <w:rFonts w:ascii="Arial" w:hAnsi="Arial" w:cs="Arial"/>
-        </w:rPr>
-        <w:t xml:space="preserve"> illustrates the system’s scope</w:t>
-      </w:r>
-      <w:r>
-        <w:rPr>
-          <w:rFonts w:ascii="Arial" w:hAnsi="Arial" w:cs="Arial"/>
-        </w:rPr>
-        <w:t xml:space="preserve"> and its relationships to any external systems.</w:t>
-      </w:r>
-      <w:r>
-        <w:rPr>
-          <w:rFonts w:ascii="Arial" w:hAnsi="Arial" w:cs="Arial"/>
-        </w:rPr>
-        <w:t xml:space="preserve"> </w:t>
-      </w:r>
-      <w:r>
-        <w:rPr>
-          <w:rFonts w:ascii="Arial" w:hAnsi="Arial" w:cs="Arial"/>
-        </w:rPr>
-        <w:t xml:space="preserve">Briefly describe the classes of users (the primary actors) and their relationships to the various system functionalities. </w:t>
-      </w:r>
-      <w:r>
-        <w:rPr>
-          <w:rFonts w:ascii="Arial" w:hAnsi="Arial" w:cs="Arial"/>
-        </w:rPr>
-        <w:t xml:space="preserve">Make sure to number the use cases in the diagram. </w:t>
-      </w:r>
-      <w:r>
-        <w:rPr>
-          <w:rFonts w:ascii="Arial" w:hAnsi="Arial" w:cs="Arial"/>
-        </w:rPr>
-        <w:t xml:space="preserve">Note: You do not need use cases for logging in or out of the system. </w:t>
-      </w:r>
-      <w:r>
-        <w:rPr>
-          <w:rFonts w:ascii="Arial" w:hAnsi="Arial" w:cs="Arial"/>
-        </w:rPr>
-        <w:t>[One to two substantial paragraphs]</w:t>
+    </w:p>
+    <w:p>
+      <w:pPr>
+        <w:rPr>
+          <w:rFonts w:ascii="Arial" w:hAnsi="Arial" w:cs="Arial"/>
+        </w:rPr>
+      </w:pPr>
+      <w:r>
+        <w:rPr>
+          <w:rFonts w:ascii="Arial" w:hAnsi="Arial" w:cs="Arial"/>
+        </w:rPr>
+        <w:t>This diagram illustrates the top-level use case scenarios. The external actors on Smart Traveler are the User, Administrator, and Google Earth API. The User interacts with Smart Traveler by choosing the different airports the start and stop locations. The user can also interact with the system by accessing the help files provided. The Administrator shares this functionality and can also select any of the airports and modify it, create an airport to be added to the system, and remove an airport. The Google Earth API will be responsible for displaying the airports and information about the airports and also displaying the shortest route after calculation.</w:t>
       </w:r>
     </w:p>
     <w:p>
@@ -2726,896 +2595,6 @@
         </w:rPr>
       </w:pPr>
     </w:p>
-    <w:tbl>
-      <w:tblPr>
-        <w:tblW w:w="9540" w:type="dxa"/>
-        <w:tblInd w:w="108" w:type="dxa"/>
-        <w:tblBorders>
-          <w:top w:val="single" w:sz="6" w:space="0" w:color="000000"/>
-          <w:left w:val="single" w:sz="6" w:space="0" w:color="000000"/>
-          <w:bottom w:val="single" w:sz="6" w:space="0" w:color="000000"/>
-          <w:right w:val="single" w:sz="6" w:space="0" w:color="000000"/>
-          <w:insideH w:val="single" w:sz="6" w:space="0" w:color="000000"/>
-          <w:insideV w:val="single" w:sz="6" w:space="0" w:color="000000"/>
-        </w:tblBorders>
-        <w:tblLayout w:type="fixed"/>
-        <w:tblLook w:val="0000" w:firstRow="0" w:lastRow="0" w:firstColumn="0" w:lastColumn="0" w:noHBand="0" w:noVBand="0"/>
-      </w:tblPr>
-      <w:tblGrid>
-        <w:gridCol w:w="2430"/>
-        <w:gridCol w:w="990"/>
-        <w:gridCol w:w="6120"/>
-      </w:tblGrid>
-      <w:tr>
-        <w:tc>
-          <w:tcPr>
-            <w:tcW w:w="2430" w:type="dxa"/>
-          </w:tcPr>
-          <w:p>
-            <w:pPr>
-              <w:rPr>
-                <w:rFonts w:ascii="Arial" w:hAnsi="Arial" w:cs="Arial"/>
-                <w:b/>
-              </w:rPr>
-            </w:pPr>
-            <w:r>
-              <w:rPr>
-                <w:rFonts w:ascii="Arial" w:hAnsi="Arial" w:cs="Arial"/>
-              </w:rPr>
-              <w:br w:type="page"/>
-            </w:r>
-            <w:r>
-              <w:rPr>
-                <w:rFonts w:ascii="Arial" w:hAnsi="Arial" w:cs="Arial"/>
-              </w:rPr>
-              <w:br w:type="page"/>
-            </w:r>
-            <w:r>
-              <w:rPr>
-                <w:rFonts w:ascii="Arial" w:hAnsi="Arial" w:cs="Arial"/>
-                <w:b/>
-              </w:rPr>
-              <w:t>Number</w:t>
-            </w:r>
-          </w:p>
-        </w:tc>
-        <w:tc>
-          <w:tcPr>
-            <w:tcW w:w="7110" w:type="dxa"/>
-            <w:gridSpan w:val="2"/>
-          </w:tcPr>
-          <w:p>
-            <w:pPr>
-              <w:rPr>
-                <w:rFonts w:ascii="Arial" w:hAnsi="Arial" w:cs="Arial"/>
-                <w:iCs/>
-              </w:rPr>
-            </w:pPr>
-            <w:r>
-              <w:rPr>
-                <w:rFonts w:ascii="Arial" w:hAnsi="Arial" w:cs="Arial"/>
-                <w:iCs/>
-              </w:rPr>
-              <w:t>1</w:t>
-            </w:r>
-          </w:p>
-        </w:tc>
-      </w:tr>
-      <w:tr>
-        <w:tc>
-          <w:tcPr>
-            <w:tcW w:w="2430" w:type="dxa"/>
-          </w:tcPr>
-          <w:p>
-            <w:pPr>
-              <w:pStyle w:val="Heading2"/>
-              <w:rPr>
-                <w:rFonts w:ascii="Arial" w:hAnsi="Arial" w:cs="Arial"/>
-              </w:rPr>
-            </w:pPr>
-            <w:r>
-              <w:rPr>
-                <w:rFonts w:ascii="Arial" w:hAnsi="Arial" w:cs="Arial"/>
-              </w:rPr>
-              <w:t>Name</w:t>
-            </w:r>
-          </w:p>
-        </w:tc>
-        <w:tc>
-          <w:tcPr>
-            <w:tcW w:w="7110" w:type="dxa"/>
-            <w:gridSpan w:val="2"/>
-          </w:tcPr>
-          <w:p>
-            <w:pPr>
-              <w:rPr>
-                <w:rFonts w:ascii="Arial" w:hAnsi="Arial" w:cs="Arial"/>
-                <w:iCs/>
-              </w:rPr>
-            </w:pPr>
-            <w:r>
-              <w:rPr>
-                <w:rFonts w:ascii="Arial" w:hAnsi="Arial" w:cs="Arial"/>
-                <w:iCs/>
-              </w:rPr>
-              <w:t>Modify Location</w:t>
-            </w:r>
-          </w:p>
-        </w:tc>
-      </w:tr>
-      <w:tr>
-        <w:tc>
-          <w:tcPr>
-            <w:tcW w:w="2430" w:type="dxa"/>
-          </w:tcPr>
-          <w:p>
-            <w:pPr>
-              <w:rPr>
-                <w:rFonts w:ascii="Arial" w:hAnsi="Arial" w:cs="Arial"/>
-                <w:b/>
-              </w:rPr>
-            </w:pPr>
-            <w:r>
-              <w:rPr>
-                <w:rFonts w:ascii="Arial" w:hAnsi="Arial" w:cs="Arial"/>
-                <w:b/>
-              </w:rPr>
-              <w:t>Summary</w:t>
-            </w:r>
-          </w:p>
-        </w:tc>
-        <w:tc>
-          <w:tcPr>
-            <w:tcW w:w="7110" w:type="dxa"/>
-            <w:gridSpan w:val="2"/>
-          </w:tcPr>
-          <w:p>
-            <w:pPr>
-              <w:rPr>
-                <w:rFonts w:ascii="Arial" w:hAnsi="Arial" w:cs="Arial"/>
-                <w:iCs/>
-              </w:rPr>
-            </w:pPr>
-            <w:r>
-              <w:rPr>
-                <w:rFonts w:ascii="Arial" w:hAnsi="Arial" w:cs="Arial"/>
-                <w:iCs/>
-              </w:rPr>
-              <w:t>Administrator selects and modifies a location</w:t>
-            </w:r>
-          </w:p>
-        </w:tc>
-      </w:tr>
-      <w:tr>
-        <w:tc>
-          <w:tcPr>
-            <w:tcW w:w="2430" w:type="dxa"/>
-          </w:tcPr>
-          <w:p>
-            <w:pPr>
-              <w:rPr>
-                <w:rFonts w:ascii="Arial" w:hAnsi="Arial" w:cs="Arial"/>
-                <w:b/>
-              </w:rPr>
-            </w:pPr>
-            <w:r>
-              <w:rPr>
-                <w:rFonts w:ascii="Arial" w:hAnsi="Arial" w:cs="Arial"/>
-                <w:b/>
-              </w:rPr>
-              <w:t>Priority</w:t>
-            </w:r>
-          </w:p>
-        </w:tc>
-        <w:tc>
-          <w:tcPr>
-            <w:tcW w:w="7110" w:type="dxa"/>
-            <w:gridSpan w:val="2"/>
-          </w:tcPr>
-          <w:p>
-            <w:pPr>
-              <w:rPr>
-                <w:rFonts w:ascii="Arial" w:hAnsi="Arial" w:cs="Arial"/>
-                <w:i/>
-                <w:iCs/>
-              </w:rPr>
-            </w:pPr>
-            <w:r>
-              <w:rPr>
-                <w:rFonts w:ascii="Arial" w:hAnsi="Arial" w:cs="Arial"/>
-                <w:i/>
-                <w:iCs/>
-              </w:rPr>
-              <w:t>1-5 (1 = lowest priority, 5 = highest priority)</w:t>
-            </w:r>
-          </w:p>
-        </w:tc>
-      </w:tr>
-      <w:tr>
-        <w:tc>
-          <w:tcPr>
-            <w:tcW w:w="2430" w:type="dxa"/>
-          </w:tcPr>
-          <w:p>
-            <w:pPr>
-              <w:rPr>
-                <w:rFonts w:ascii="Arial" w:hAnsi="Arial" w:cs="Arial"/>
-                <w:b/>
-              </w:rPr>
-            </w:pPr>
-            <w:r>
-              <w:rPr>
-                <w:rFonts w:ascii="Arial" w:hAnsi="Arial" w:cs="Arial"/>
-                <w:b/>
-              </w:rPr>
-              <w:t>Preconditions</w:t>
-            </w:r>
-          </w:p>
-        </w:tc>
-        <w:tc>
-          <w:tcPr>
-            <w:tcW w:w="7110" w:type="dxa"/>
-            <w:gridSpan w:val="2"/>
-          </w:tcPr>
-          <w:p>
-            <w:pPr>
-              <w:rPr>
-                <w:rFonts w:ascii="Arial" w:hAnsi="Arial" w:cs="Arial"/>
-                <w:i/>
-                <w:iCs/>
-              </w:rPr>
-            </w:pPr>
-            <w:r>
-              <w:rPr>
-                <w:rFonts w:ascii="Arial" w:hAnsi="Arial" w:cs="Arial"/>
-                <w:i/>
-                <w:iCs/>
-              </w:rPr>
-              <w:t>Administrator must be logged in.</w:t>
-            </w:r>
-          </w:p>
-        </w:tc>
-      </w:tr>
-      <w:tr>
-        <w:tc>
-          <w:tcPr>
-            <w:tcW w:w="2430" w:type="dxa"/>
-          </w:tcPr>
-          <w:p>
-            <w:pPr>
-              <w:rPr>
-                <w:rFonts w:ascii="Arial" w:hAnsi="Arial" w:cs="Arial"/>
-                <w:b/>
-              </w:rPr>
-            </w:pPr>
-            <w:r>
-              <w:rPr>
-                <w:rFonts w:ascii="Arial" w:hAnsi="Arial" w:cs="Arial"/>
-                <w:b/>
-              </w:rPr>
-              <w:t>Postconditions</w:t>
-            </w:r>
-          </w:p>
-        </w:tc>
-        <w:tc>
-          <w:tcPr>
-            <w:tcW w:w="7110" w:type="dxa"/>
-            <w:gridSpan w:val="2"/>
-          </w:tcPr>
-          <w:p>
-            <w:pPr>
-              <w:rPr>
-                <w:rFonts w:ascii="Arial" w:hAnsi="Arial" w:cs="Arial"/>
-                <w:i/>
-                <w:iCs/>
-              </w:rPr>
-            </w:pPr>
-            <w:r>
-              <w:rPr>
-                <w:rFonts w:ascii="Arial" w:hAnsi="Arial" w:cs="Arial"/>
-                <w:i/>
-                <w:iCs/>
-              </w:rPr>
-              <w:t>The new/modified location will be displayed</w:t>
-            </w:r>
-          </w:p>
-        </w:tc>
-      </w:tr>
-      <w:tr>
-        <w:tc>
-          <w:tcPr>
-            <w:tcW w:w="2430" w:type="dxa"/>
-          </w:tcPr>
-          <w:p>
-            <w:pPr>
-              <w:rPr>
-                <w:rFonts w:ascii="Arial" w:hAnsi="Arial" w:cs="Arial"/>
-                <w:b/>
-              </w:rPr>
-            </w:pPr>
-            <w:r>
-              <w:rPr>
-                <w:rFonts w:ascii="Arial" w:hAnsi="Arial" w:cs="Arial"/>
-                <w:b/>
-              </w:rPr>
-              <w:t>Primary Actor(s)</w:t>
-            </w:r>
-          </w:p>
-        </w:tc>
-        <w:tc>
-          <w:tcPr>
-            <w:tcW w:w="7110" w:type="dxa"/>
-            <w:gridSpan w:val="2"/>
-          </w:tcPr>
-          <w:p>
-            <w:pPr>
-              <w:rPr>
-                <w:rFonts w:ascii="Arial" w:hAnsi="Arial" w:cs="Arial"/>
-                <w:iCs/>
-              </w:rPr>
-            </w:pPr>
-            <w:r>
-              <w:rPr>
-                <w:rFonts w:ascii="Arial" w:hAnsi="Arial" w:cs="Arial"/>
-                <w:iCs/>
-              </w:rPr>
-              <w:t>Administrator</w:t>
-            </w:r>
-          </w:p>
-        </w:tc>
-      </w:tr>
-      <w:tr>
-        <w:tc>
-          <w:tcPr>
-            <w:tcW w:w="2430" w:type="dxa"/>
-          </w:tcPr>
-          <w:p>
-            <w:pPr>
-              <w:rPr>
-                <w:rFonts w:ascii="Arial" w:hAnsi="Arial" w:cs="Arial"/>
-                <w:b/>
-              </w:rPr>
-            </w:pPr>
-            <w:r>
-              <w:rPr>
-                <w:rFonts w:ascii="Arial" w:hAnsi="Arial" w:cs="Arial"/>
-                <w:b/>
-              </w:rPr>
-              <w:t>Secondary Actor(s)</w:t>
-            </w:r>
-          </w:p>
-        </w:tc>
-        <w:tc>
-          <w:tcPr>
-            <w:tcW w:w="7110" w:type="dxa"/>
-            <w:gridSpan w:val="2"/>
-          </w:tcPr>
-          <w:p>
-            <w:pPr>
-              <w:rPr>
-                <w:rFonts w:ascii="Arial" w:hAnsi="Arial" w:cs="Arial"/>
-                <w:iCs/>
-              </w:rPr>
-            </w:pPr>
-            <w:r>
-              <w:rPr>
-                <w:rFonts w:ascii="Arial" w:hAnsi="Arial" w:cs="Arial"/>
-                <w:iCs/>
-              </w:rPr>
-              <w:t>Database, Google Earth</w:t>
-            </w:r>
-          </w:p>
-        </w:tc>
-      </w:tr>
-      <w:tr>
-        <w:tc>
-          <w:tcPr>
-            <w:tcW w:w="2430" w:type="dxa"/>
-          </w:tcPr>
-          <w:p>
-            <w:pPr>
-              <w:rPr>
-                <w:rFonts w:ascii="Arial" w:hAnsi="Arial" w:cs="Arial"/>
-                <w:b/>
-              </w:rPr>
-            </w:pPr>
-            <w:r>
-              <w:rPr>
-                <w:rFonts w:ascii="Arial" w:hAnsi="Arial" w:cs="Arial"/>
-                <w:b/>
-              </w:rPr>
-              <w:t>Trigger</w:t>
-            </w:r>
-          </w:p>
-        </w:tc>
-        <w:tc>
-          <w:tcPr>
-            <w:tcW w:w="7110" w:type="dxa"/>
-            <w:gridSpan w:val="2"/>
-          </w:tcPr>
-          <w:p>
-            <w:pPr>
-              <w:rPr>
-                <w:rFonts w:ascii="Arial" w:hAnsi="Arial" w:cs="Arial"/>
-                <w:iCs/>
-              </w:rPr>
-            </w:pPr>
-            <w:r>
-              <w:rPr>
-                <w:rFonts w:ascii="Arial" w:hAnsi="Arial" w:cs="Arial"/>
-                <w:iCs/>
-              </w:rPr>
-              <w:t>Administrator chooses to perform this action</w:t>
-            </w:r>
-          </w:p>
-        </w:tc>
-      </w:tr>
-      <w:tr>
-        <w:tc>
-          <w:tcPr>
-            <w:tcW w:w="2430" w:type="dxa"/>
-          </w:tcPr>
-          <w:p>
-            <w:pPr>
-              <w:rPr>
-                <w:rFonts w:ascii="Arial" w:hAnsi="Arial" w:cs="Arial"/>
-                <w:b/>
-              </w:rPr>
-            </w:pPr>
-            <w:r>
-              <w:rPr>
-                <w:rFonts w:ascii="Arial" w:hAnsi="Arial" w:cs="Arial"/>
-                <w:b/>
-              </w:rPr>
-              <w:t>Main Scenario</w:t>
-            </w:r>
-          </w:p>
-        </w:tc>
-        <w:tc>
-          <w:tcPr>
-            <w:tcW w:w="990" w:type="dxa"/>
-          </w:tcPr>
-          <w:p>
-            <w:pPr>
-              <w:rPr>
-                <w:rFonts w:ascii="Arial" w:hAnsi="Arial" w:cs="Arial"/>
-              </w:rPr>
-            </w:pPr>
-            <w:r>
-              <w:rPr>
-                <w:rFonts w:ascii="Arial" w:hAnsi="Arial" w:cs="Arial"/>
-                <w:b/>
-              </w:rPr>
-              <w:t>Step</w:t>
-            </w:r>
-            <w:r>
-              <w:rPr>
-                <w:rFonts w:ascii="Arial" w:hAnsi="Arial" w:cs="Arial"/>
-              </w:rPr>
-              <w:t xml:space="preserve"> </w:t>
-            </w:r>
-          </w:p>
-        </w:tc>
-        <w:tc>
-          <w:tcPr>
-            <w:tcW w:w="6120" w:type="dxa"/>
-          </w:tcPr>
-          <w:p>
-            <w:pPr>
-              <w:rPr>
-                <w:rFonts w:ascii="Arial" w:hAnsi="Arial" w:cs="Arial"/>
-              </w:rPr>
-            </w:pPr>
-            <w:r>
-              <w:rPr>
-                <w:rFonts w:ascii="Arial" w:hAnsi="Arial" w:cs="Arial"/>
-                <w:b/>
-              </w:rPr>
-              <w:t>Action</w:t>
-            </w:r>
-          </w:p>
-        </w:tc>
-      </w:tr>
-      <w:tr>
-        <w:tc>
-          <w:tcPr>
-            <w:tcW w:w="2430" w:type="dxa"/>
-          </w:tcPr>
-          <w:p>
-            <w:pPr>
-              <w:rPr>
-                <w:rFonts w:ascii="Arial" w:hAnsi="Arial" w:cs="Arial"/>
-                <w:b/>
-              </w:rPr>
-            </w:pPr>
-          </w:p>
-        </w:tc>
-        <w:tc>
-          <w:tcPr>
-            <w:tcW w:w="990" w:type="dxa"/>
-          </w:tcPr>
-          <w:p>
-            <w:pPr>
-              <w:rPr>
-                <w:rFonts w:ascii="Arial" w:hAnsi="Arial" w:cs="Arial"/>
-                <w:iCs/>
-              </w:rPr>
-            </w:pPr>
-            <w:r>
-              <w:rPr>
-                <w:rFonts w:ascii="Arial" w:hAnsi="Arial" w:cs="Arial"/>
-                <w:iCs/>
-              </w:rPr>
-              <w:t>1</w:t>
-            </w:r>
-          </w:p>
-        </w:tc>
-        <w:tc>
-          <w:tcPr>
-            <w:tcW w:w="6120" w:type="dxa"/>
-          </w:tcPr>
-          <w:p>
-            <w:pPr>
-              <w:rPr>
-                <w:rFonts w:ascii="Arial" w:hAnsi="Arial" w:cs="Arial"/>
-              </w:rPr>
-            </w:pPr>
-            <w:r>
-              <w:rPr>
-                <w:rFonts w:ascii="Arial" w:hAnsi="Arial" w:cs="Arial"/>
-                <w:iCs/>
-              </w:rPr>
-              <w:t>Administrator selects a location from the Database</w:t>
-            </w:r>
-          </w:p>
-        </w:tc>
-      </w:tr>
-      <w:tr>
-        <w:tc>
-          <w:tcPr>
-            <w:tcW w:w="2430" w:type="dxa"/>
-          </w:tcPr>
-          <w:p>
-            <w:pPr>
-              <w:rPr>
-                <w:rFonts w:ascii="Arial" w:hAnsi="Arial" w:cs="Arial"/>
-                <w:b/>
-              </w:rPr>
-            </w:pPr>
-          </w:p>
-        </w:tc>
-        <w:tc>
-          <w:tcPr>
-            <w:tcW w:w="990" w:type="dxa"/>
-          </w:tcPr>
-          <w:p>
-            <w:pPr>
-              <w:rPr>
-                <w:rFonts w:ascii="Arial" w:hAnsi="Arial" w:cs="Arial"/>
-              </w:rPr>
-            </w:pPr>
-            <w:r>
-              <w:rPr>
-                <w:rFonts w:ascii="Arial" w:hAnsi="Arial" w:cs="Arial"/>
-                <w:iCs/>
-              </w:rPr>
-              <w:t>2</w:t>
-            </w:r>
-          </w:p>
-        </w:tc>
-        <w:tc>
-          <w:tcPr>
-            <w:tcW w:w="6120" w:type="dxa"/>
-          </w:tcPr>
-          <w:p>
-            <w:pPr>
-              <w:rPr>
-                <w:rFonts w:ascii="Arial" w:hAnsi="Arial" w:cs="Arial"/>
-                <w:iCs/>
-              </w:rPr>
-            </w:pPr>
-            <w:r>
-              <w:rPr>
-                <w:rFonts w:ascii="Arial" w:hAnsi="Arial" w:cs="Arial"/>
-                <w:iCs/>
-              </w:rPr>
-              <w:t>Administrator modifies the location information</w:t>
-            </w:r>
-          </w:p>
-        </w:tc>
-      </w:tr>
-      <w:tr>
-        <w:tc>
-          <w:tcPr>
-            <w:tcW w:w="2430" w:type="dxa"/>
-          </w:tcPr>
-          <w:p>
-            <w:pPr>
-              <w:rPr>
-                <w:rFonts w:ascii="Arial" w:hAnsi="Arial" w:cs="Arial"/>
-                <w:b/>
-              </w:rPr>
-            </w:pPr>
-          </w:p>
-        </w:tc>
-        <w:tc>
-          <w:tcPr>
-            <w:tcW w:w="990" w:type="dxa"/>
-          </w:tcPr>
-          <w:p>
-            <w:pPr>
-              <w:rPr>
-                <w:rFonts w:ascii="Arial" w:hAnsi="Arial" w:cs="Arial"/>
-              </w:rPr>
-            </w:pPr>
-            <w:r>
-              <w:rPr>
-                <w:rFonts w:ascii="Arial" w:hAnsi="Arial" w:cs="Arial"/>
-                <w:iCs/>
-              </w:rPr>
-              <w:t>3</w:t>
-            </w:r>
-          </w:p>
-        </w:tc>
-        <w:tc>
-          <w:tcPr>
-            <w:tcW w:w="6120" w:type="dxa"/>
-          </w:tcPr>
-          <w:p>
-            <w:pPr>
-              <w:rPr>
-                <w:rFonts w:ascii="Arial" w:hAnsi="Arial" w:cs="Arial"/>
-                <w:iCs/>
-              </w:rPr>
-            </w:pPr>
-            <w:r>
-              <w:rPr>
-                <w:rFonts w:ascii="Arial" w:hAnsi="Arial" w:cs="Arial"/>
-                <w:iCs/>
-              </w:rPr>
-              <w:t>Location information is displayed in Google Earth</w:t>
-            </w:r>
-          </w:p>
-        </w:tc>
-      </w:tr>
-      <w:tr>
-        <w:tc>
-          <w:tcPr>
-            <w:tcW w:w="2430" w:type="dxa"/>
-          </w:tcPr>
-          <w:p>
-            <w:pPr>
-              <w:rPr>
-                <w:rFonts w:ascii="Arial" w:hAnsi="Arial" w:cs="Arial"/>
-                <w:b/>
-              </w:rPr>
-            </w:pPr>
-          </w:p>
-        </w:tc>
-        <w:tc>
-          <w:tcPr>
-            <w:tcW w:w="990" w:type="dxa"/>
-          </w:tcPr>
-          <w:p>
-            <w:pPr>
-              <w:rPr>
-                <w:rFonts w:ascii="Arial" w:hAnsi="Arial" w:cs="Arial"/>
-                <w:iCs/>
-              </w:rPr>
-            </w:pPr>
-            <w:r>
-              <w:rPr>
-                <w:rFonts w:ascii="Arial" w:hAnsi="Arial" w:cs="Arial"/>
-                <w:iCs/>
-              </w:rPr>
-              <w:t>4</w:t>
-            </w:r>
-          </w:p>
-        </w:tc>
-        <w:tc>
-          <w:tcPr>
-            <w:tcW w:w="6120" w:type="dxa"/>
-          </w:tcPr>
-          <w:p>
-            <w:pPr>
-              <w:rPr>
-                <w:rFonts w:ascii="Arial" w:hAnsi="Arial" w:cs="Arial"/>
-                <w:iCs/>
-              </w:rPr>
-            </w:pPr>
-            <w:r>
-              <w:rPr>
-                <w:rFonts w:ascii="Arial" w:hAnsi="Arial" w:cs="Arial"/>
-                <w:iCs/>
-              </w:rPr>
-              <w:t>Location information is updated in the database</w:t>
-            </w:r>
-          </w:p>
-        </w:tc>
-      </w:tr>
-      <w:tr>
-        <w:tc>
-          <w:tcPr>
-            <w:tcW w:w="2430" w:type="dxa"/>
-          </w:tcPr>
-          <w:p>
-            <w:pPr>
-              <w:rPr>
-                <w:rFonts w:ascii="Arial" w:hAnsi="Arial" w:cs="Arial"/>
-                <w:b/>
-              </w:rPr>
-            </w:pPr>
-            <w:r>
-              <w:rPr>
-                <w:rFonts w:ascii="Arial" w:hAnsi="Arial" w:cs="Arial"/>
-                <w:b/>
-              </w:rPr>
-              <w:t>Extensions</w:t>
-            </w:r>
-          </w:p>
-        </w:tc>
-        <w:tc>
-          <w:tcPr>
-            <w:tcW w:w="990" w:type="dxa"/>
-          </w:tcPr>
-          <w:p>
-            <w:pPr>
-              <w:rPr>
-                <w:rFonts w:ascii="Arial" w:hAnsi="Arial" w:cs="Arial"/>
-              </w:rPr>
-            </w:pPr>
-            <w:r>
-              <w:rPr>
-                <w:rFonts w:ascii="Arial" w:hAnsi="Arial" w:cs="Arial"/>
-                <w:b/>
-              </w:rPr>
-              <w:t>Step</w:t>
-            </w:r>
-          </w:p>
-        </w:tc>
-        <w:tc>
-          <w:tcPr>
-            <w:tcW w:w="6120" w:type="dxa"/>
-          </w:tcPr>
-          <w:p>
-            <w:pPr>
-              <w:rPr>
-                <w:rFonts w:ascii="Arial" w:hAnsi="Arial" w:cs="Arial"/>
-              </w:rPr>
-            </w:pPr>
-            <w:r>
-              <w:rPr>
-                <w:rFonts w:ascii="Arial" w:hAnsi="Arial" w:cs="Arial"/>
-                <w:b/>
-              </w:rPr>
-              <w:t>Branching Action</w:t>
-            </w:r>
-          </w:p>
-        </w:tc>
-      </w:tr>
-      <w:tr>
-        <w:tc>
-          <w:tcPr>
-            <w:tcW w:w="2430" w:type="dxa"/>
-          </w:tcPr>
-          <w:p>
-            <w:pPr>
-              <w:rPr>
-                <w:rFonts w:ascii="Arial" w:hAnsi="Arial" w:cs="Arial"/>
-                <w:b/>
-              </w:rPr>
-            </w:pPr>
-          </w:p>
-        </w:tc>
-        <w:tc>
-          <w:tcPr>
-            <w:tcW w:w="990" w:type="dxa"/>
-          </w:tcPr>
-          <w:p>
-            <w:pPr>
-              <w:rPr>
-                <w:rFonts w:ascii="Arial" w:hAnsi="Arial" w:cs="Arial"/>
-              </w:rPr>
-            </w:pPr>
-            <w:r>
-              <w:rPr>
-                <w:rFonts w:ascii="Arial" w:hAnsi="Arial" w:cs="Arial"/>
-              </w:rPr>
-              <w:t>1</w:t>
-            </w:r>
-          </w:p>
-        </w:tc>
-        <w:tc>
-          <w:tcPr>
-            <w:tcW w:w="6120" w:type="dxa"/>
-          </w:tcPr>
-          <w:p>
-            <w:pPr>
-              <w:rPr>
-                <w:rFonts w:ascii="Arial" w:hAnsi="Arial" w:cs="Arial"/>
-                <w:iCs/>
-              </w:rPr>
-            </w:pPr>
-            <w:r>
-              <w:rPr>
-                <w:rFonts w:ascii="Arial" w:hAnsi="Arial" w:cs="Arial"/>
-                <w:iCs/>
-              </w:rPr>
-              <w:t>Administrator aborts modification</w:t>
-            </w:r>
-          </w:p>
-        </w:tc>
-      </w:tr>
-      <w:tr>
-        <w:trPr>
-          <w:cantSplit/>
-        </w:trPr>
-        <w:tc>
-          <w:tcPr>
-            <w:tcW w:w="2430" w:type="dxa"/>
-          </w:tcPr>
-          <w:p>
-            <w:pPr>
-              <w:rPr>
-                <w:rFonts w:ascii="Arial" w:hAnsi="Arial" w:cs="Arial"/>
-                <w:b/>
-              </w:rPr>
-            </w:pPr>
-            <w:r>
-              <w:rPr>
-                <w:rFonts w:ascii="Arial" w:hAnsi="Arial" w:cs="Arial"/>
-                <w:b/>
-              </w:rPr>
-              <w:t>Open Issues</w:t>
-            </w:r>
-          </w:p>
-        </w:tc>
-        <w:tc>
-          <w:tcPr>
-            <w:tcW w:w="990" w:type="dxa"/>
-          </w:tcPr>
-          <w:p>
-            <w:pPr>
-              <w:rPr>
-                <w:rFonts w:ascii="Arial" w:hAnsi="Arial" w:cs="Arial"/>
-                <w:i/>
-                <w:iCs/>
-              </w:rPr>
-            </w:pPr>
-            <w:r>
-              <w:rPr>
-                <w:rFonts w:ascii="Arial" w:hAnsi="Arial" w:cs="Arial"/>
-                <w:i/>
-                <w:iCs/>
-              </w:rPr>
-              <w:t>Issue #</w:t>
-            </w:r>
-          </w:p>
-        </w:tc>
-        <w:tc>
-          <w:tcPr>
-            <w:tcW w:w="6120" w:type="dxa"/>
-          </w:tcPr>
-          <w:p>
-            <w:pPr>
-              <w:rPr>
-                <w:rFonts w:ascii="Arial" w:hAnsi="Arial" w:cs="Arial"/>
-                <w:i/>
-                <w:iCs/>
-              </w:rPr>
-            </w:pPr>
-            <w:r>
-              <w:rPr>
-                <w:rFonts w:ascii="Arial" w:hAnsi="Arial" w:cs="Arial"/>
-                <w:i/>
-                <w:iCs/>
-              </w:rPr>
-              <w:t>Issues regarding the use case that need resolution</w:t>
-            </w:r>
-          </w:p>
-        </w:tc>
-      </w:tr>
-    </w:tbl>
     <w:p>
       <w:pPr>
         <w:rPr>
@@ -3632,849 +2611,6 @@
         </w:rPr>
       </w:pPr>
     </w:p>
-    <w:tbl>
-      <w:tblPr>
-        <w:tblW w:w="9540" w:type="dxa"/>
-        <w:tblInd w:w="108" w:type="dxa"/>
-        <w:tblBorders>
-          <w:top w:val="single" w:sz="6" w:space="0" w:color="000000"/>
-          <w:left w:val="single" w:sz="6" w:space="0" w:color="000000"/>
-          <w:bottom w:val="single" w:sz="6" w:space="0" w:color="000000"/>
-          <w:right w:val="single" w:sz="6" w:space="0" w:color="000000"/>
-          <w:insideH w:val="single" w:sz="6" w:space="0" w:color="000000"/>
-          <w:insideV w:val="single" w:sz="6" w:space="0" w:color="000000"/>
-        </w:tblBorders>
-        <w:tblLayout w:type="fixed"/>
-        <w:tblLook w:val="0000" w:firstRow="0" w:lastRow="0" w:firstColumn="0" w:lastColumn="0" w:noHBand="0" w:noVBand="0"/>
-      </w:tblPr>
-      <w:tblGrid>
-        <w:gridCol w:w="2430"/>
-        <w:gridCol w:w="990"/>
-        <w:gridCol w:w="6120"/>
-      </w:tblGrid>
-      <w:tr>
-        <w:tc>
-          <w:tcPr>
-            <w:tcW w:w="2430" w:type="dxa"/>
-          </w:tcPr>
-          <w:p>
-            <w:pPr>
-              <w:rPr>
-                <w:rFonts w:ascii="Arial" w:hAnsi="Arial" w:cs="Arial"/>
-                <w:b/>
-              </w:rPr>
-            </w:pPr>
-            <w:r>
-              <w:rPr>
-                <w:rFonts w:ascii="Arial" w:hAnsi="Arial" w:cs="Arial"/>
-              </w:rPr>
-              <w:br w:type="page"/>
-            </w:r>
-            <w:r>
-              <w:rPr>
-                <w:rFonts w:ascii="Arial" w:hAnsi="Arial" w:cs="Arial"/>
-              </w:rPr>
-              <w:br w:type="page"/>
-            </w:r>
-            <w:r>
-              <w:rPr>
-                <w:rFonts w:ascii="Arial" w:hAnsi="Arial" w:cs="Arial"/>
-                <w:b/>
-              </w:rPr>
-              <w:t>Number</w:t>
-            </w:r>
-          </w:p>
-        </w:tc>
-        <w:tc>
-          <w:tcPr>
-            <w:tcW w:w="7110" w:type="dxa"/>
-            <w:gridSpan w:val="2"/>
-          </w:tcPr>
-          <w:p>
-            <w:pPr>
-              <w:rPr>
-                <w:rFonts w:ascii="Arial" w:hAnsi="Arial" w:cs="Arial"/>
-                <w:iCs/>
-              </w:rPr>
-            </w:pPr>
-            <w:r>
-              <w:rPr>
-                <w:rFonts w:ascii="Arial" w:hAnsi="Arial" w:cs="Arial"/>
-                <w:iCs/>
-              </w:rPr>
-              <w:t>2</w:t>
-            </w:r>
-          </w:p>
-        </w:tc>
-      </w:tr>
-      <w:tr>
-        <w:tc>
-          <w:tcPr>
-            <w:tcW w:w="2430" w:type="dxa"/>
-          </w:tcPr>
-          <w:p>
-            <w:pPr>
-              <w:pStyle w:val="Heading2"/>
-              <w:rPr>
-                <w:rFonts w:ascii="Arial" w:hAnsi="Arial" w:cs="Arial"/>
-              </w:rPr>
-            </w:pPr>
-            <w:r>
-              <w:rPr>
-                <w:rFonts w:ascii="Arial" w:hAnsi="Arial" w:cs="Arial"/>
-              </w:rPr>
-              <w:t>Name</w:t>
-            </w:r>
-          </w:p>
-        </w:tc>
-        <w:tc>
-          <w:tcPr>
-            <w:tcW w:w="7110" w:type="dxa"/>
-            <w:gridSpan w:val="2"/>
-          </w:tcPr>
-          <w:p>
-            <w:pPr>
-              <w:rPr>
-                <w:rFonts w:ascii="Arial" w:hAnsi="Arial" w:cs="Arial"/>
-                <w:iCs/>
-              </w:rPr>
-            </w:pPr>
-            <w:r>
-              <w:rPr>
-                <w:rFonts w:ascii="Arial" w:hAnsi="Arial" w:cs="Arial"/>
-                <w:iCs/>
-              </w:rPr>
-              <w:t>Location created</w:t>
-            </w:r>
-          </w:p>
-        </w:tc>
-      </w:tr>
-      <w:tr>
-        <w:tc>
-          <w:tcPr>
-            <w:tcW w:w="2430" w:type="dxa"/>
-          </w:tcPr>
-          <w:p>
-            <w:pPr>
-              <w:rPr>
-                <w:rFonts w:ascii="Arial" w:hAnsi="Arial" w:cs="Arial"/>
-                <w:b/>
-              </w:rPr>
-            </w:pPr>
-            <w:r>
-              <w:rPr>
-                <w:rFonts w:ascii="Arial" w:hAnsi="Arial" w:cs="Arial"/>
-                <w:b/>
-              </w:rPr>
-              <w:t>Summary</w:t>
-            </w:r>
-          </w:p>
-        </w:tc>
-        <w:tc>
-          <w:tcPr>
-            <w:tcW w:w="7110" w:type="dxa"/>
-            <w:gridSpan w:val="2"/>
-          </w:tcPr>
-          <w:p>
-            <w:pPr>
-              <w:rPr>
-                <w:rFonts w:ascii="Arial" w:hAnsi="Arial" w:cs="Arial"/>
-                <w:iCs/>
-              </w:rPr>
-            </w:pPr>
-            <w:r>
-              <w:rPr>
-                <w:rFonts w:ascii="Arial" w:hAnsi="Arial" w:cs="Arial"/>
-                <w:iCs/>
-              </w:rPr>
-              <w:t>Administrator creates a new location</w:t>
-            </w:r>
-          </w:p>
-        </w:tc>
-      </w:tr>
-      <w:tr>
-        <w:tc>
-          <w:tcPr>
-            <w:tcW w:w="2430" w:type="dxa"/>
-          </w:tcPr>
-          <w:p>
-            <w:pPr>
-              <w:rPr>
-                <w:rFonts w:ascii="Arial" w:hAnsi="Arial" w:cs="Arial"/>
-                <w:b/>
-              </w:rPr>
-            </w:pPr>
-            <w:r>
-              <w:rPr>
-                <w:rFonts w:ascii="Arial" w:hAnsi="Arial" w:cs="Arial"/>
-                <w:b/>
-              </w:rPr>
-              <w:t>Priority</w:t>
-            </w:r>
-          </w:p>
-        </w:tc>
-        <w:tc>
-          <w:tcPr>
-            <w:tcW w:w="7110" w:type="dxa"/>
-            <w:gridSpan w:val="2"/>
-          </w:tcPr>
-          <w:p>
-            <w:pPr>
-              <w:rPr>
-                <w:rFonts w:ascii="Arial" w:hAnsi="Arial" w:cs="Arial"/>
-                <w:i/>
-                <w:iCs/>
-              </w:rPr>
-            </w:pPr>
-            <w:r>
-              <w:rPr>
-                <w:rFonts w:ascii="Arial" w:hAnsi="Arial" w:cs="Arial"/>
-                <w:i/>
-                <w:iCs/>
-              </w:rPr>
-              <w:t>1-5 (1 = lowest priority, 5 = highest priority)</w:t>
-            </w:r>
-          </w:p>
-        </w:tc>
-      </w:tr>
-      <w:tr>
-        <w:tc>
-          <w:tcPr>
-            <w:tcW w:w="2430" w:type="dxa"/>
-          </w:tcPr>
-          <w:p>
-            <w:pPr>
-              <w:rPr>
-                <w:rFonts w:ascii="Arial" w:hAnsi="Arial" w:cs="Arial"/>
-                <w:b/>
-              </w:rPr>
-            </w:pPr>
-            <w:r>
-              <w:rPr>
-                <w:rFonts w:ascii="Arial" w:hAnsi="Arial" w:cs="Arial"/>
-                <w:b/>
-              </w:rPr>
-              <w:t>Preconditions</w:t>
-            </w:r>
-          </w:p>
-        </w:tc>
-        <w:tc>
-          <w:tcPr>
-            <w:tcW w:w="7110" w:type="dxa"/>
-            <w:gridSpan w:val="2"/>
-          </w:tcPr>
-          <w:p>
-            <w:pPr>
-              <w:rPr>
-                <w:rFonts w:ascii="Arial" w:hAnsi="Arial" w:cs="Arial"/>
-                <w:i/>
-                <w:iCs/>
-              </w:rPr>
-            </w:pPr>
-            <w:r>
-              <w:rPr>
-                <w:rFonts w:ascii="Arial" w:hAnsi="Arial" w:cs="Arial"/>
-                <w:i/>
-                <w:iCs/>
-              </w:rPr>
-              <w:t>What needs to be true before use case “executes”</w:t>
-            </w:r>
-          </w:p>
-        </w:tc>
-      </w:tr>
-      <w:tr>
-        <w:tc>
-          <w:tcPr>
-            <w:tcW w:w="2430" w:type="dxa"/>
-          </w:tcPr>
-          <w:p>
-            <w:pPr>
-              <w:rPr>
-                <w:rFonts w:ascii="Arial" w:hAnsi="Arial" w:cs="Arial"/>
-                <w:b/>
-              </w:rPr>
-            </w:pPr>
-            <w:r>
-              <w:rPr>
-                <w:rFonts w:ascii="Arial" w:hAnsi="Arial" w:cs="Arial"/>
-                <w:b/>
-              </w:rPr>
-              <w:t>Postconditions</w:t>
-            </w:r>
-          </w:p>
-        </w:tc>
-        <w:tc>
-          <w:tcPr>
-            <w:tcW w:w="7110" w:type="dxa"/>
-            <w:gridSpan w:val="2"/>
-          </w:tcPr>
-          <w:p>
-            <w:pPr>
-              <w:rPr>
-                <w:rFonts w:ascii="Arial" w:hAnsi="Arial" w:cs="Arial"/>
-                <w:i/>
-                <w:iCs/>
-              </w:rPr>
-            </w:pPr>
-            <w:r>
-              <w:rPr>
-                <w:rFonts w:ascii="Arial" w:hAnsi="Arial" w:cs="Arial"/>
-                <w:i/>
-                <w:iCs/>
-              </w:rPr>
-              <w:t>What will be true after the use case successfully “executes”</w:t>
-            </w:r>
-          </w:p>
-        </w:tc>
-      </w:tr>
-      <w:tr>
-        <w:tc>
-          <w:tcPr>
-            <w:tcW w:w="2430" w:type="dxa"/>
-          </w:tcPr>
-          <w:p>
-            <w:pPr>
-              <w:rPr>
-                <w:rFonts w:ascii="Arial" w:hAnsi="Arial" w:cs="Arial"/>
-                <w:b/>
-              </w:rPr>
-            </w:pPr>
-            <w:r>
-              <w:rPr>
-                <w:rFonts w:ascii="Arial" w:hAnsi="Arial" w:cs="Arial"/>
-                <w:b/>
-              </w:rPr>
-              <w:t>Primary Actor(s)</w:t>
-            </w:r>
-          </w:p>
-        </w:tc>
-        <w:tc>
-          <w:tcPr>
-            <w:tcW w:w="7110" w:type="dxa"/>
-            <w:gridSpan w:val="2"/>
-          </w:tcPr>
-          <w:p>
-            <w:pPr>
-              <w:rPr>
-                <w:rFonts w:ascii="Arial" w:hAnsi="Arial" w:cs="Arial"/>
-                <w:iCs/>
-              </w:rPr>
-            </w:pPr>
-            <w:r>
-              <w:rPr>
-                <w:rFonts w:ascii="Arial" w:hAnsi="Arial" w:cs="Arial"/>
-                <w:iCs/>
-              </w:rPr>
-              <w:t>Administrator</w:t>
-            </w:r>
-          </w:p>
-        </w:tc>
-      </w:tr>
-      <w:tr>
-        <w:tc>
-          <w:tcPr>
-            <w:tcW w:w="2430" w:type="dxa"/>
-          </w:tcPr>
-          <w:p>
-            <w:pPr>
-              <w:rPr>
-                <w:rFonts w:ascii="Arial" w:hAnsi="Arial" w:cs="Arial"/>
-                <w:b/>
-              </w:rPr>
-            </w:pPr>
-            <w:r>
-              <w:rPr>
-                <w:rFonts w:ascii="Arial" w:hAnsi="Arial" w:cs="Arial"/>
-                <w:b/>
-              </w:rPr>
-              <w:t>Secondary Actor(s)</w:t>
-            </w:r>
-          </w:p>
-        </w:tc>
-        <w:tc>
-          <w:tcPr>
-            <w:tcW w:w="7110" w:type="dxa"/>
-            <w:gridSpan w:val="2"/>
-          </w:tcPr>
-          <w:p>
-            <w:pPr>
-              <w:rPr>
-                <w:rFonts w:ascii="Arial" w:hAnsi="Arial" w:cs="Arial"/>
-                <w:iCs/>
-              </w:rPr>
-            </w:pPr>
-            <w:r>
-              <w:rPr>
-                <w:rFonts w:ascii="Arial" w:hAnsi="Arial" w:cs="Arial"/>
-                <w:iCs/>
-              </w:rPr>
-              <w:t>Database, Google Earth</w:t>
-            </w:r>
-          </w:p>
-        </w:tc>
-      </w:tr>
-      <w:tr>
-        <w:tc>
-          <w:tcPr>
-            <w:tcW w:w="2430" w:type="dxa"/>
-          </w:tcPr>
-          <w:p>
-            <w:pPr>
-              <w:rPr>
-                <w:rFonts w:ascii="Arial" w:hAnsi="Arial" w:cs="Arial"/>
-                <w:b/>
-              </w:rPr>
-            </w:pPr>
-            <w:r>
-              <w:rPr>
-                <w:rFonts w:ascii="Arial" w:hAnsi="Arial" w:cs="Arial"/>
-                <w:b/>
-              </w:rPr>
-              <w:t>Trigger</w:t>
-            </w:r>
-          </w:p>
-        </w:tc>
-        <w:tc>
-          <w:tcPr>
-            <w:tcW w:w="7110" w:type="dxa"/>
-            <w:gridSpan w:val="2"/>
-          </w:tcPr>
-          <w:p>
-            <w:pPr>
-              <w:rPr>
-                <w:rFonts w:ascii="Arial" w:hAnsi="Arial" w:cs="Arial"/>
-                <w:iCs/>
-              </w:rPr>
-            </w:pPr>
-            <w:r>
-              <w:rPr>
-                <w:rFonts w:ascii="Arial" w:hAnsi="Arial" w:cs="Arial"/>
-                <w:iCs/>
-              </w:rPr>
-              <w:t>Administrator chooses to perform this action</w:t>
-            </w:r>
-          </w:p>
-        </w:tc>
-      </w:tr>
-      <w:tr>
-        <w:tc>
-          <w:tcPr>
-            <w:tcW w:w="2430" w:type="dxa"/>
-          </w:tcPr>
-          <w:p>
-            <w:pPr>
-              <w:rPr>
-                <w:rFonts w:ascii="Arial" w:hAnsi="Arial" w:cs="Arial"/>
-                <w:b/>
-              </w:rPr>
-            </w:pPr>
-            <w:r>
-              <w:rPr>
-                <w:rFonts w:ascii="Arial" w:hAnsi="Arial" w:cs="Arial"/>
-                <w:b/>
-              </w:rPr>
-              <w:t>Main Scenario</w:t>
-            </w:r>
-          </w:p>
-        </w:tc>
-        <w:tc>
-          <w:tcPr>
-            <w:tcW w:w="990" w:type="dxa"/>
-          </w:tcPr>
-          <w:p>
-            <w:pPr>
-              <w:rPr>
-                <w:rFonts w:ascii="Arial" w:hAnsi="Arial" w:cs="Arial"/>
-              </w:rPr>
-            </w:pPr>
-            <w:r>
-              <w:rPr>
-                <w:rFonts w:ascii="Arial" w:hAnsi="Arial" w:cs="Arial"/>
-                <w:b/>
-              </w:rPr>
-              <w:t>Step</w:t>
-            </w:r>
-            <w:r>
-              <w:rPr>
-                <w:rFonts w:ascii="Arial" w:hAnsi="Arial" w:cs="Arial"/>
-              </w:rPr>
-              <w:t xml:space="preserve"> </w:t>
-            </w:r>
-          </w:p>
-        </w:tc>
-        <w:tc>
-          <w:tcPr>
-            <w:tcW w:w="6120" w:type="dxa"/>
-          </w:tcPr>
-          <w:p>
-            <w:pPr>
-              <w:rPr>
-                <w:rFonts w:ascii="Arial" w:hAnsi="Arial" w:cs="Arial"/>
-              </w:rPr>
-            </w:pPr>
-            <w:r>
-              <w:rPr>
-                <w:rFonts w:ascii="Arial" w:hAnsi="Arial" w:cs="Arial"/>
-                <w:b/>
-              </w:rPr>
-              <w:t>Action</w:t>
-            </w:r>
-          </w:p>
-        </w:tc>
-      </w:tr>
-      <w:tr>
-        <w:tc>
-          <w:tcPr>
-            <w:tcW w:w="2430" w:type="dxa"/>
-          </w:tcPr>
-          <w:p>
-            <w:pPr>
-              <w:rPr>
-                <w:rFonts w:ascii="Arial" w:hAnsi="Arial" w:cs="Arial"/>
-                <w:b/>
-              </w:rPr>
-            </w:pPr>
-          </w:p>
-        </w:tc>
-        <w:tc>
-          <w:tcPr>
-            <w:tcW w:w="990" w:type="dxa"/>
-          </w:tcPr>
-          <w:p>
-            <w:pPr>
-              <w:rPr>
-                <w:rFonts w:ascii="Arial" w:hAnsi="Arial" w:cs="Arial"/>
-                <w:iCs/>
-              </w:rPr>
-            </w:pPr>
-            <w:r>
-              <w:rPr>
-                <w:rFonts w:ascii="Arial" w:hAnsi="Arial" w:cs="Arial"/>
-                <w:iCs/>
-              </w:rPr>
-              <w:t>1</w:t>
-            </w:r>
-          </w:p>
-        </w:tc>
-        <w:tc>
-          <w:tcPr>
-            <w:tcW w:w="6120" w:type="dxa"/>
-          </w:tcPr>
-          <w:p>
-            <w:pPr>
-              <w:rPr>
-                <w:rFonts w:ascii="Arial" w:hAnsi="Arial" w:cs="Arial"/>
-              </w:rPr>
-            </w:pPr>
-            <w:r>
-              <w:rPr>
-                <w:rFonts w:ascii="Arial" w:hAnsi="Arial" w:cs="Arial"/>
-                <w:iCs/>
-              </w:rPr>
-              <w:t>Administrator creates a new location</w:t>
-            </w:r>
-          </w:p>
-        </w:tc>
-      </w:tr>
-      <w:tr>
-        <w:tc>
-          <w:tcPr>
-            <w:tcW w:w="2430" w:type="dxa"/>
-          </w:tcPr>
-          <w:p>
-            <w:pPr>
-              <w:rPr>
-                <w:rFonts w:ascii="Arial" w:hAnsi="Arial" w:cs="Arial"/>
-                <w:b/>
-              </w:rPr>
-            </w:pPr>
-          </w:p>
-        </w:tc>
-        <w:tc>
-          <w:tcPr>
-            <w:tcW w:w="990" w:type="dxa"/>
-          </w:tcPr>
-          <w:p>
-            <w:pPr>
-              <w:rPr>
-                <w:rFonts w:ascii="Arial" w:hAnsi="Arial" w:cs="Arial"/>
-              </w:rPr>
-            </w:pPr>
-            <w:r>
-              <w:rPr>
-                <w:rFonts w:ascii="Arial" w:hAnsi="Arial" w:cs="Arial"/>
-                <w:iCs/>
-              </w:rPr>
-              <w:t>2</w:t>
-            </w:r>
-          </w:p>
-        </w:tc>
-        <w:tc>
-          <w:tcPr>
-            <w:tcW w:w="6120" w:type="dxa"/>
-          </w:tcPr>
-          <w:p>
-            <w:pPr>
-              <w:rPr>
-                <w:rFonts w:ascii="Arial" w:hAnsi="Arial" w:cs="Arial"/>
-                <w:iCs/>
-              </w:rPr>
-            </w:pPr>
-            <w:r>
-              <w:rPr>
-                <w:rFonts w:ascii="Arial" w:hAnsi="Arial" w:cs="Arial"/>
-                <w:iCs/>
-              </w:rPr>
-              <w:t>Location information is displayed in Google Earth</w:t>
-            </w:r>
-          </w:p>
-        </w:tc>
-      </w:tr>
-      <w:tr>
-        <w:tc>
-          <w:tcPr>
-            <w:tcW w:w="2430" w:type="dxa"/>
-          </w:tcPr>
-          <w:p>
-            <w:pPr>
-              <w:rPr>
-                <w:rFonts w:ascii="Arial" w:hAnsi="Arial" w:cs="Arial"/>
-                <w:b/>
-              </w:rPr>
-            </w:pPr>
-          </w:p>
-        </w:tc>
-        <w:tc>
-          <w:tcPr>
-            <w:tcW w:w="990" w:type="dxa"/>
-          </w:tcPr>
-          <w:p>
-            <w:pPr>
-              <w:rPr>
-                <w:rFonts w:ascii="Arial" w:hAnsi="Arial" w:cs="Arial"/>
-              </w:rPr>
-            </w:pPr>
-            <w:r>
-              <w:rPr>
-                <w:rFonts w:ascii="Arial" w:hAnsi="Arial" w:cs="Arial"/>
-                <w:iCs/>
-              </w:rPr>
-              <w:t>3</w:t>
-            </w:r>
-          </w:p>
-        </w:tc>
-        <w:tc>
-          <w:tcPr>
-            <w:tcW w:w="6120" w:type="dxa"/>
-          </w:tcPr>
-          <w:p>
-            <w:pPr>
-              <w:rPr>
-                <w:rFonts w:ascii="Arial" w:hAnsi="Arial" w:cs="Arial"/>
-                <w:iCs/>
-              </w:rPr>
-            </w:pPr>
-            <w:r>
-              <w:rPr>
-                <w:rFonts w:ascii="Arial" w:hAnsi="Arial" w:cs="Arial"/>
-                <w:iCs/>
-              </w:rPr>
-              <w:t xml:space="preserve">Location </w:t>
-            </w:r>
-            <w:r>
-              <w:rPr>
-                <w:rFonts w:ascii="Arial" w:hAnsi="Arial" w:cs="Arial"/>
-                <w:iCs/>
-              </w:rPr>
-              <w:t>information is added to the Database</w:t>
-            </w:r>
-          </w:p>
-        </w:tc>
-      </w:tr>
-      <w:tr>
-        <w:tc>
-          <w:tcPr>
-            <w:tcW w:w="2430" w:type="dxa"/>
-          </w:tcPr>
-          <w:p>
-            <w:pPr>
-              <w:rPr>
-                <w:rFonts w:ascii="Arial" w:hAnsi="Arial" w:cs="Arial"/>
-                <w:b/>
-              </w:rPr>
-            </w:pPr>
-            <w:r>
-              <w:rPr>
-                <w:rFonts w:ascii="Arial" w:hAnsi="Arial" w:cs="Arial"/>
-                <w:b/>
-              </w:rPr>
-              <w:t>Extensions</w:t>
-            </w:r>
-          </w:p>
-        </w:tc>
-        <w:tc>
-          <w:tcPr>
-            <w:tcW w:w="990" w:type="dxa"/>
-          </w:tcPr>
-          <w:p>
-            <w:pPr>
-              <w:rPr>
-                <w:rFonts w:ascii="Arial" w:hAnsi="Arial" w:cs="Arial"/>
-              </w:rPr>
-            </w:pPr>
-            <w:r>
-              <w:rPr>
-                <w:rFonts w:ascii="Arial" w:hAnsi="Arial" w:cs="Arial"/>
-                <w:b/>
-              </w:rPr>
-              <w:t>Step</w:t>
-            </w:r>
-          </w:p>
-        </w:tc>
-        <w:tc>
-          <w:tcPr>
-            <w:tcW w:w="6120" w:type="dxa"/>
-          </w:tcPr>
-          <w:p>
-            <w:pPr>
-              <w:rPr>
-                <w:rFonts w:ascii="Arial" w:hAnsi="Arial" w:cs="Arial"/>
-              </w:rPr>
-            </w:pPr>
-            <w:r>
-              <w:rPr>
-                <w:rFonts w:ascii="Arial" w:hAnsi="Arial" w:cs="Arial"/>
-                <w:b/>
-              </w:rPr>
-              <w:t>Branching Action</w:t>
-            </w:r>
-          </w:p>
-        </w:tc>
-      </w:tr>
-      <w:tr>
-        <w:tc>
-          <w:tcPr>
-            <w:tcW w:w="2430" w:type="dxa"/>
-          </w:tcPr>
-          <w:p>
-            <w:pPr>
-              <w:rPr>
-                <w:rFonts w:ascii="Arial" w:hAnsi="Arial" w:cs="Arial"/>
-                <w:b/>
-              </w:rPr>
-            </w:pPr>
-          </w:p>
-        </w:tc>
-        <w:tc>
-          <w:tcPr>
-            <w:tcW w:w="990" w:type="dxa"/>
-          </w:tcPr>
-          <w:p>
-            <w:pPr>
-              <w:rPr>
-                <w:rFonts w:ascii="Arial" w:hAnsi="Arial" w:cs="Arial"/>
-              </w:rPr>
-            </w:pPr>
-            <w:r>
-              <w:rPr>
-                <w:rFonts w:ascii="Arial" w:hAnsi="Arial" w:cs="Arial"/>
-                <w:iCs/>
-              </w:rPr>
-              <w:t>1</w:t>
-            </w:r>
-          </w:p>
-        </w:tc>
-        <w:tc>
-          <w:tcPr>
-            <w:tcW w:w="6120" w:type="dxa"/>
-          </w:tcPr>
-          <w:p>
-            <w:pPr>
-              <w:rPr>
-                <w:rFonts w:ascii="Arial" w:hAnsi="Arial" w:cs="Arial"/>
-                <w:iCs/>
-              </w:rPr>
-            </w:pPr>
-            <w:r>
-              <w:rPr>
-                <w:rFonts w:ascii="Arial" w:hAnsi="Arial" w:cs="Arial"/>
-                <w:iCs/>
-              </w:rPr>
-              <w:t>Administrator aborts creating a new location</w:t>
-            </w:r>
-          </w:p>
-        </w:tc>
-      </w:tr>
-      <w:tr>
-        <w:trPr>
-          <w:cantSplit/>
-        </w:trPr>
-        <w:tc>
-          <w:tcPr>
-            <w:tcW w:w="2430" w:type="dxa"/>
-          </w:tcPr>
-          <w:p>
-            <w:pPr>
-              <w:rPr>
-                <w:rFonts w:ascii="Arial" w:hAnsi="Arial" w:cs="Arial"/>
-                <w:b/>
-              </w:rPr>
-            </w:pPr>
-            <w:r>
-              <w:rPr>
-                <w:rFonts w:ascii="Arial" w:hAnsi="Arial" w:cs="Arial"/>
-                <w:b/>
-              </w:rPr>
-              <w:t>Open Issues</w:t>
-            </w:r>
-          </w:p>
-        </w:tc>
-        <w:tc>
-          <w:tcPr>
-            <w:tcW w:w="990" w:type="dxa"/>
-          </w:tcPr>
-          <w:p>
-            <w:pPr>
-              <w:rPr>
-                <w:rFonts w:ascii="Arial" w:hAnsi="Arial" w:cs="Arial"/>
-                <w:i/>
-                <w:iCs/>
-              </w:rPr>
-            </w:pPr>
-            <w:r>
-              <w:rPr>
-                <w:rFonts w:ascii="Arial" w:hAnsi="Arial" w:cs="Arial"/>
-                <w:i/>
-                <w:iCs/>
-              </w:rPr>
-              <w:t>Issue #</w:t>
-            </w:r>
-          </w:p>
-        </w:tc>
-        <w:tc>
-          <w:tcPr>
-            <w:tcW w:w="6120" w:type="dxa"/>
-          </w:tcPr>
-          <w:p>
-            <w:pPr>
-              <w:rPr>
-                <w:rFonts w:ascii="Arial" w:hAnsi="Arial" w:cs="Arial"/>
-                <w:i/>
-                <w:iCs/>
-              </w:rPr>
-            </w:pPr>
-            <w:r>
-              <w:rPr>
-                <w:rFonts w:ascii="Arial" w:hAnsi="Arial" w:cs="Arial"/>
-                <w:i/>
-                <w:iCs/>
-              </w:rPr>
-              <w:t>Issues regarding the use case that need resolution</w:t>
-            </w:r>
-          </w:p>
-        </w:tc>
-      </w:tr>
-    </w:tbl>
     <w:p>
       <w:pPr>
         <w:rPr>
@@ -10852,7 +8988,7 @@
   <a:extraClrSchemeLst/>
   <a:extLst>
     <a:ext uri="{05A4C25C-085E-4340-85A3-A5531E510DB2}">
-      <thm15:themeFamily xmlns:thm15="http://schemas.microsoft.com/office/thememl/2012/main" xmlns="" name="Office Theme" id="{62F939B6-93AF-4DB8-9C6B-D6C7DFDC589F}" vid="{4A3C46E8-61CC-4603-A589-7422A47A8E4A}"/>
+      <thm15:themeFamily xmlns="" xmlns:thm15="http://schemas.microsoft.com/office/thememl/2012/main" name="Office Theme" id="{62F939B6-93AF-4DB8-9C6B-D6C7DFDC589F}" vid="{4A3C46E8-61CC-4603-A589-7422A47A8E4A}"/>
     </a:ext>
   </a:extLst>
 </a:theme>

</xml_diff>

<commit_message>
Added use case chart 1.1 and brief summary above it.
</commit_message>
<xml_diff>
--- a/Documentation/srs.docx
+++ b/Documentation/srs.docx
@@ -132,6 +132,7 @@
         <w:rPr>
           <w:rFonts w:ascii="Arial" w:hAnsi="Arial" w:cs="Arial"/>
         </w:rPr>
+        <w:lastRenderedPageBreak/>
         <w:t>The Aviators: Smart Traveler</w:t>
       </w:r>
     </w:p>
@@ -1184,6 +1185,7 @@
         <w:rPr>
           <w:rFonts w:ascii="Arial" w:hAnsi="Arial" w:cs="Arial"/>
         </w:rPr>
+        <w:lastRenderedPageBreak/>
         <w:t>Document Versioning Control</w:t>
       </w:r>
     </w:p>
@@ -1404,6 +1406,7 @@
           <w:rFonts w:ascii="Arial" w:hAnsi="Arial" w:cs="Arial"/>
           <w:b w:val="0"/>
         </w:rPr>
+        <w:lastRenderedPageBreak/>
         <w:t xml:space="preserve">1.  </w:t>
       </w:r>
       <w:r>
@@ -1855,6 +1858,7 @@
         <w:rPr>
           <w:rFonts w:ascii="Arial" w:hAnsi="Arial" w:cs="Arial"/>
         </w:rPr>
+        <w:lastRenderedPageBreak/>
         <w:t xml:space="preserve"> </w:t>
       </w:r>
       <w:r>
@@ -1887,7 +1891,7 @@
         <mc:AlternateContent>
           <mc:Choice Requires="wps">
             <w:drawing>
-              <wp:anchor distT="0" distB="0" distL="114300" distR="114300" simplePos="0" relativeHeight="251666432" behindDoc="0" locked="0" layoutInCell="1" allowOverlap="1" wp14:anchorId="0009A5A9" wp14:editId="0D250476">
+              <wp:anchor distT="0" distB="0" distL="114300" distR="114300" simplePos="0" relativeHeight="251666432" behindDoc="0" locked="0" layoutInCell="1" allowOverlap="1" wp14:anchorId="129921DF" wp14:editId="17B52AA0">
                 <wp:simplePos x="0" y="0"/>
                 <wp:positionH relativeFrom="column">
                   <wp:posOffset>1080135</wp:posOffset>
@@ -1978,7 +1982,10 @@
                   <w:txbxContent>
                     <w:p>
                       <w:r>
-                        <w:t>5.1</w:t>
+                        <w:t>5</w:t>
+                      </w:r>
+                      <w:r>
+                        <w:t>.1</w:t>
                       </w:r>
                     </w:p>
                   </w:txbxContent>
@@ -1996,7 +2003,7 @@
         <mc:AlternateContent>
           <mc:Choice Requires="wps">
             <w:drawing>
-              <wp:anchor distT="0" distB="0" distL="114300" distR="114300" simplePos="0" relativeHeight="251664384" behindDoc="0" locked="0" layoutInCell="1" allowOverlap="1" wp14:anchorId="6028E1F5" wp14:editId="1B715941">
+              <wp:anchor distT="0" distB="0" distL="114300" distR="114300" simplePos="0" relativeHeight="251664384" behindDoc="0" locked="0" layoutInCell="1" allowOverlap="1" wp14:anchorId="1C3101F6" wp14:editId="1F24F8EF">
                 <wp:simplePos x="0" y="0"/>
                 <wp:positionH relativeFrom="column">
                   <wp:posOffset>1194435</wp:posOffset>
@@ -2083,7 +2090,10 @@
                   <w:txbxContent>
                     <w:p>
                       <w:r>
-                        <w:t>4.1</w:t>
+                        <w:t>4</w:t>
+                      </w:r>
+                      <w:r>
+                        <w:t>.1</w:t>
                       </w:r>
                     </w:p>
                   </w:txbxContent>
@@ -2101,7 +2111,7 @@
         <mc:AlternateContent>
           <mc:Choice Requires="wps">
             <w:drawing>
-              <wp:anchor distT="0" distB="0" distL="114300" distR="114300" simplePos="0" relativeHeight="251662336" behindDoc="0" locked="0" layoutInCell="1" allowOverlap="1" wp14:anchorId="6679CD6E" wp14:editId="69CAE55A">
+              <wp:anchor distT="0" distB="0" distL="114300" distR="114300" simplePos="0" relativeHeight="251662336" behindDoc="0" locked="0" layoutInCell="1" allowOverlap="1" wp14:anchorId="686EB600" wp14:editId="7A48FB48">
                 <wp:simplePos x="0" y="0"/>
                 <wp:positionH relativeFrom="column">
                   <wp:posOffset>1080135</wp:posOffset>
@@ -2188,7 +2198,10 @@
                   <w:txbxContent>
                     <w:p>
                       <w:r>
-                        <w:t>3.1</w:t>
+                        <w:t>3</w:t>
+                      </w:r>
+                      <w:r>
+                        <w:t>.1</w:t>
                       </w:r>
                     </w:p>
                   </w:txbxContent>
@@ -2206,7 +2219,7 @@
         <mc:AlternateContent>
           <mc:Choice Requires="wps">
             <w:drawing>
-              <wp:anchor distT="0" distB="0" distL="114300" distR="114300" simplePos="0" relativeHeight="251660288" behindDoc="0" locked="0" layoutInCell="1" allowOverlap="1" wp14:anchorId="27CD9938" wp14:editId="157BC5EC">
+              <wp:anchor distT="0" distB="0" distL="114300" distR="114300" simplePos="0" relativeHeight="251660288" behindDoc="0" locked="0" layoutInCell="1" allowOverlap="1" wp14:anchorId="5CDCFED4" wp14:editId="2528E6A8">
                 <wp:simplePos x="0" y="0"/>
                 <wp:positionH relativeFrom="column">
                   <wp:posOffset>851535</wp:posOffset>
@@ -2311,7 +2324,7 @@
         <mc:AlternateContent>
           <mc:Choice Requires="wps">
             <w:drawing>
-              <wp:anchor distT="0" distB="0" distL="114300" distR="114300" simplePos="0" relativeHeight="251659264" behindDoc="0" locked="0" layoutInCell="1" allowOverlap="1" wp14:anchorId="4864BAA3" wp14:editId="5B58D921">
+              <wp:anchor distT="0" distB="0" distL="114300" distR="114300" simplePos="0" relativeHeight="251659264" behindDoc="0" locked="0" layoutInCell="1" allowOverlap="1" wp14:anchorId="2D257421" wp14:editId="10E4D934">
                 <wp:simplePos x="0" y="0"/>
                 <wp:positionH relativeFrom="column">
                   <wp:posOffset>851535</wp:posOffset>
@@ -2414,7 +2427,7 @@
           <w:noProof/>
         </w:rPr>
         <w:drawing>
-          <wp:inline distT="0" distB="0" distL="0" distR="0" wp14:anchorId="7A8E9FA0" wp14:editId="4C8EB8C2">
+          <wp:inline distT="0" distB="0" distL="0" distR="0" wp14:anchorId="366D50BF" wp14:editId="1ABF7359">
             <wp:extent cx="5943600" cy="4389120"/>
             <wp:effectExtent l="0" t="0" r="0" b="5080"/>
             <wp:docPr id="2" name="Picture 2"/>
@@ -2429,7 +2442,7 @@
                     <pic:cNvPicPr/>
                   </pic:nvPicPr>
                   <pic:blipFill>
-                    <a:blip r:embed="rId6">
+                    <a:blip r:embed="rId8">
                       <a:extLst>
                         <a:ext uri="{28A0092B-C50C-407E-A947-70E740481C1C}">
                           <a14:useLocalDpi xmlns:a14="http://schemas.microsoft.com/office/drawing/2010/main" val="0"/>
@@ -2599,23 +2612,25 @@
       <w:pPr>
         <w:rPr>
           <w:rFonts w:ascii="Arial" w:hAnsi="Arial" w:cs="Arial"/>
-          <w:b/>
-        </w:rPr>
-      </w:pPr>
-    </w:p>
-    <w:p>
-      <w:pPr>
-        <w:rPr>
-          <w:rFonts w:ascii="Arial" w:hAnsi="Arial" w:cs="Arial"/>
-          <w:b/>
-        </w:rPr>
-      </w:pPr>
-    </w:p>
-    <w:p>
-      <w:pPr>
-        <w:rPr>
-          <w:rFonts w:ascii="Arial" w:hAnsi="Arial" w:cs="Arial"/>
-          <w:b/>
+        </w:rPr>
+      </w:pPr>
+      <w:r>
+        <w:rPr>
+          <w:rFonts w:ascii="Arial" w:hAnsi="Arial" w:cs="Arial"/>
+        </w:rPr>
+        <w:t xml:space="preserve">This use case outlines the user interaction with Smart Traveler from </w:t>
+      </w:r>
+      <w:r>
+        <w:rPr>
+          <w:rFonts w:ascii="Arial" w:hAnsi="Arial" w:cs="Arial"/>
+        </w:rPr>
+        <w:t xml:space="preserve">login to results and display. </w:t>
+      </w:r>
+    </w:p>
+    <w:p>
+      <w:pPr>
+        <w:rPr>
+          <w:rFonts w:ascii="Arial" w:hAnsi="Arial" w:cs="Arial"/>
         </w:rPr>
       </w:pPr>
     </w:p>
@@ -2691,7 +2706,7 @@
                 <w:i/>
                 <w:iCs/>
               </w:rPr>
-              <w:t>Unique use case number</w:t>
+              <w:t>1.1</w:t>
             </w:r>
           </w:p>
         </w:tc>
@@ -2735,7 +2750,7 @@
                 <w:i/>
                 <w:iCs/>
               </w:rPr>
-              <w:t>Brief noun-verb phrase</w:t>
+              <w:t>User chooses</w:t>
             </w:r>
           </w:p>
         </w:tc>
@@ -2780,7 +2795,7 @@
                 <w:i/>
                 <w:iCs/>
               </w:rPr>
-              <w:t>Brief summary of use case major actions</w:t>
+              <w:t>The user chooses a start and stop, then chooses 20 + airports.</w:t>
             </w:r>
           </w:p>
         </w:tc>
@@ -2825,7 +2840,7 @@
                 <w:i/>
                 <w:iCs/>
               </w:rPr>
-              <w:t>1-5 (1 = lowest priority, 5 = highest priority)</w:t>
+              <w:t>5</w:t>
             </w:r>
           </w:p>
         </w:tc>
@@ -2870,7 +2885,7 @@
                 <w:i/>
                 <w:iCs/>
               </w:rPr>
-              <w:t>What needs to be true before use case “executes”</w:t>
+              <w:t>User is logged in.</w:t>
             </w:r>
           </w:p>
         </w:tc>
@@ -2915,7 +2930,7 @@
                 <w:i/>
                 <w:iCs/>
               </w:rPr>
-              <w:t>What will be true after the use case successfully “executes”</w:t>
+              <w:t>The shortest route is calculated and the display is updated with route, airport info, and total distance.</w:t>
             </w:r>
           </w:p>
         </w:tc>
@@ -2960,7 +2975,7 @@
                 <w:i/>
                 <w:iCs/>
               </w:rPr>
-              <w:t>Primary actor name(s)</w:t>
+              <w:t>User</w:t>
             </w:r>
           </w:p>
         </w:tc>
@@ -3005,7 +3020,7 @@
                 <w:i/>
                 <w:iCs/>
               </w:rPr>
-              <w:t>Secondary actor name(s)</w:t>
+              <w:t>Google API</w:t>
             </w:r>
           </w:p>
         </w:tc>
@@ -3038,6 +3053,9 @@
           </w:tcPr>
           <w:p>
             <w:pPr>
+              <w:tabs>
+                <w:tab w:val="left" w:pos="5360"/>
+              </w:tabs>
               <w:rPr>
                 <w:rFonts w:ascii="Arial" w:hAnsi="Arial" w:cs="Arial"/>
                 <w:i/>
@@ -3050,7 +3068,15 @@
                 <w:i/>
                 <w:iCs/>
               </w:rPr>
-              <w:t>The action that causes this use case to begin</w:t>
+              <w:t>The user presses button to calculate route.</w:t>
+            </w:r>
+            <w:r>
+              <w:rPr>
+                <w:rFonts w:ascii="Arial" w:hAnsi="Arial" w:cs="Arial"/>
+                <w:i/>
+                <w:iCs/>
+              </w:rPr>
+              <w:tab/>
             </w:r>
           </w:p>
         </w:tc>
@@ -3153,27 +3179,35 @@
                 <w:i/>
                 <w:iCs/>
               </w:rPr>
-              <w:t>Step #</w:t>
-            </w:r>
-          </w:p>
-        </w:tc>
-        <w:tc>
-          <w:tcPr>
-            <w:tcW w:w="6120" w:type="dxa"/>
-          </w:tcPr>
-          <w:p>
-            <w:pPr>
-              <w:rPr>
-                <w:rFonts w:ascii="Arial" w:hAnsi="Arial" w:cs="Arial"/>
-              </w:rPr>
-            </w:pPr>
+              <w:t xml:space="preserve">Step </w:t>
+            </w:r>
             <w:r>
               <w:rPr>
                 <w:rFonts w:ascii="Arial" w:hAnsi="Arial" w:cs="Arial"/>
                 <w:i/>
                 <w:iCs/>
               </w:rPr>
-              <w:t>This is the “main success scenario” or “happy path.”</w:t>
+              <w:t>1</w:t>
+            </w:r>
+          </w:p>
+        </w:tc>
+        <w:tc>
+          <w:tcPr>
+            <w:tcW w:w="6120" w:type="dxa"/>
+          </w:tcPr>
+          <w:p>
+            <w:pPr>
+              <w:rPr>
+                <w:rFonts w:ascii="Arial" w:hAnsi="Arial" w:cs="Arial"/>
+              </w:rPr>
+            </w:pPr>
+            <w:r>
+              <w:rPr>
+                <w:rFonts w:ascii="Arial" w:hAnsi="Arial" w:cs="Arial"/>
+                <w:i/>
+                <w:iCs/>
+              </w:rPr>
+              <w:t>User chooses start and stop airport and 20+ locations.</w:t>
             </w:r>
           </w:p>
         </w:tc>
@@ -3208,35 +3242,37 @@
                 <w:i/>
                 <w:iCs/>
               </w:rPr>
-              <w:t>Step #</w:t>
-            </w:r>
-          </w:p>
-        </w:tc>
-        <w:tc>
-          <w:tcPr>
-            <w:tcW w:w="6120" w:type="dxa"/>
-          </w:tcPr>
-          <w:p>
-            <w:pPr>
+              <w:t xml:space="preserve">Step </w:t>
+            </w:r>
+            <w:r>
               <w:rPr>
                 <w:rFonts w:ascii="Arial" w:hAnsi="Arial" w:cs="Arial"/>
                 <w:i/>
                 <w:iCs/>
               </w:rPr>
-            </w:pPr>
-            <w:r>
+              <w:t>2</w:t>
+            </w:r>
+          </w:p>
+        </w:tc>
+        <w:tc>
+          <w:tcPr>
+            <w:tcW w:w="6120" w:type="dxa"/>
+          </w:tcPr>
+          <w:p>
+            <w:pPr>
               <w:rPr>
                 <w:rFonts w:ascii="Arial" w:hAnsi="Arial" w:cs="Arial"/>
                 <w:i/>
                 <w:iCs/>
               </w:rPr>
-              <w:t>Description of steps in successful use case</w:t>
-            </w:r>
-            <w:r>
-              <w:rPr>
-                <w:rFonts w:ascii="Arial" w:hAnsi="Arial" w:cs="Arial"/>
-              </w:rPr>
-              <w:t xml:space="preserve"> “execution”</w:t>
+            </w:pPr>
+            <w:r>
+              <w:rPr>
+                <w:rFonts w:ascii="Arial" w:hAnsi="Arial" w:cs="Arial"/>
+                <w:i/>
+                <w:iCs/>
+              </w:rPr>
+              <w:t>System calculates shortest path.</w:t>
             </w:r>
           </w:p>
         </w:tc>
@@ -3271,29 +3307,37 @@
                 <w:i/>
                 <w:iCs/>
               </w:rPr>
-              <w:t>Step #</w:t>
-            </w:r>
-          </w:p>
-        </w:tc>
-        <w:tc>
-          <w:tcPr>
-            <w:tcW w:w="6120" w:type="dxa"/>
-          </w:tcPr>
-          <w:p>
-            <w:pPr>
+              <w:t xml:space="preserve">Step </w:t>
+            </w:r>
+            <w:r>
               <w:rPr>
                 <w:rFonts w:ascii="Arial" w:hAnsi="Arial" w:cs="Arial"/>
                 <w:i/>
                 <w:iCs/>
               </w:rPr>
-            </w:pPr>
-            <w:r>
+              <w:t>3</w:t>
+            </w:r>
+          </w:p>
+        </w:tc>
+        <w:tc>
+          <w:tcPr>
+            <w:tcW w:w="6120" w:type="dxa"/>
+          </w:tcPr>
+          <w:p>
+            <w:pPr>
               <w:rPr>
                 <w:rFonts w:ascii="Arial" w:hAnsi="Arial" w:cs="Arial"/>
                 <w:i/>
                 <w:iCs/>
               </w:rPr>
-              <w:t>This should be in a “system-user-system, etc.” format.</w:t>
+            </w:pPr>
+            <w:r>
+              <w:rPr>
+                <w:rFonts w:ascii="Arial" w:hAnsi="Arial" w:cs="Arial"/>
+                <w:i/>
+                <w:iCs/>
+              </w:rPr>
+              <w:t>Google Earth displays shortest path and airport info.</w:t>
             </w:r>
           </w:p>
         </w:tc>
@@ -3310,13 +3354,6 @@
                 <w:b/>
               </w:rPr>
             </w:pPr>
-            <w:r>
-              <w:rPr>
-                <w:rFonts w:ascii="Arial" w:hAnsi="Arial" w:cs="Arial"/>
-                <w:b/>
-              </w:rPr>
-              <w:t>Extensions</w:t>
-            </w:r>
           </w:p>
         </w:tc>
         <w:tc>
@@ -3327,14 +3364,15 @@
             <w:pPr>
               <w:rPr>
                 <w:rFonts w:ascii="Arial" w:hAnsi="Arial" w:cs="Arial"/>
-              </w:rPr>
-            </w:pPr>
-            <w:r>
-              <w:rPr>
-                <w:rFonts w:ascii="Arial" w:hAnsi="Arial" w:cs="Arial"/>
-                <w:b/>
-              </w:rPr>
-              <w:t>Step</w:t>
+                <w:i/>
+              </w:rPr>
+            </w:pPr>
+            <w:r>
+              <w:rPr>
+                <w:rFonts w:ascii="Arial" w:hAnsi="Arial" w:cs="Arial"/>
+                <w:i/>
+              </w:rPr>
+              <w:t>Step 4</w:t>
             </w:r>
           </w:p>
         </w:tc>
@@ -3346,71 +3384,15 @@
             <w:pPr>
               <w:rPr>
                 <w:rFonts w:ascii="Arial" w:hAnsi="Arial" w:cs="Arial"/>
-              </w:rPr>
-            </w:pPr>
-            <w:r>
-              <w:rPr>
-                <w:rFonts w:ascii="Arial" w:hAnsi="Arial" w:cs="Arial"/>
-                <w:b/>
-              </w:rPr>
-              <w:t>Branching Action</w:t>
-            </w:r>
-          </w:p>
-        </w:tc>
-      </w:tr>
-      <w:tr>
-        <w:tc>
-          <w:tcPr>
-            <w:tcW w:w="2430" w:type="dxa"/>
-          </w:tcPr>
-          <w:p>
-            <w:pPr>
-              <w:rPr>
-                <w:rFonts w:ascii="Arial" w:hAnsi="Arial" w:cs="Arial"/>
-                <w:b/>
-              </w:rPr>
-            </w:pPr>
-          </w:p>
-        </w:tc>
-        <w:tc>
-          <w:tcPr>
-            <w:tcW w:w="990" w:type="dxa"/>
-          </w:tcPr>
-          <w:p>
-            <w:pPr>
-              <w:rPr>
-                <w:rFonts w:ascii="Arial" w:hAnsi="Arial" w:cs="Arial"/>
-              </w:rPr>
-            </w:pPr>
-            <w:r>
-              <w:rPr>
-                <w:rFonts w:ascii="Arial" w:hAnsi="Arial" w:cs="Arial"/>
                 <w:i/>
-                <w:iCs/>
-              </w:rPr>
-              <w:t>Step #</w:t>
-            </w:r>
-          </w:p>
-        </w:tc>
-        <w:tc>
-          <w:tcPr>
-            <w:tcW w:w="6120" w:type="dxa"/>
-          </w:tcPr>
-          <w:p>
-            <w:pPr>
+              </w:rPr>
+            </w:pPr>
+            <w:r>
               <w:rPr>
                 <w:rFonts w:ascii="Arial" w:hAnsi="Arial" w:cs="Arial"/>
                 <w:i/>
-                <w:iCs/>
-              </w:rPr>
-            </w:pPr>
-            <w:r>
-              <w:rPr>
-                <w:rFonts w:ascii="Arial" w:hAnsi="Arial" w:cs="Arial"/>
-                <w:i/>
-                <w:iCs/>
-              </w:rPr>
-              <w:t>Alternative paths that the use case may take</w:t>
+              </w:rPr>
+              <w:t>System displays total distance traveled.</w:t>
             </w:r>
           </w:p>
         </w:tc>
@@ -3457,7 +3439,7 @@
                 <w:i/>
                 <w:iCs/>
               </w:rPr>
-              <w:t>Issue #</w:t>
+              <w:t>Issue 1</w:t>
             </w:r>
           </w:p>
         </w:tc>
@@ -3479,7 +3461,69 @@
                 <w:i/>
                 <w:iCs/>
               </w:rPr>
-              <w:t>Issues regarding the use case that need resolution</w:t>
+              <w:t>The user does not select a start or stop point, but presses button to calculate.</w:t>
+            </w:r>
+          </w:p>
+        </w:tc>
+      </w:tr>
+      <w:tr>
+        <w:trPr>
+          <w:cantSplit/>
+        </w:trPr>
+        <w:tc>
+          <w:tcPr>
+            <w:tcW w:w="2430" w:type="dxa"/>
+          </w:tcPr>
+          <w:p>
+            <w:pPr>
+              <w:rPr>
+                <w:rFonts w:ascii="Arial" w:hAnsi="Arial" w:cs="Arial"/>
+                <w:b/>
+              </w:rPr>
+            </w:pPr>
+          </w:p>
+        </w:tc>
+        <w:tc>
+          <w:tcPr>
+            <w:tcW w:w="990" w:type="dxa"/>
+          </w:tcPr>
+          <w:p>
+            <w:pPr>
+              <w:rPr>
+                <w:rFonts w:ascii="Arial" w:hAnsi="Arial" w:cs="Arial"/>
+                <w:i/>
+                <w:iCs/>
+              </w:rPr>
+            </w:pPr>
+            <w:r>
+              <w:rPr>
+                <w:rFonts w:ascii="Arial" w:hAnsi="Arial" w:cs="Arial"/>
+                <w:i/>
+                <w:iCs/>
+              </w:rPr>
+              <w:t>Issue 2</w:t>
+            </w:r>
+          </w:p>
+        </w:tc>
+        <w:tc>
+          <w:tcPr>
+            <w:tcW w:w="6120" w:type="dxa"/>
+          </w:tcPr>
+          <w:p>
+            <w:pPr>
+              <w:rPr>
+                <w:rFonts w:ascii="Arial" w:hAnsi="Arial" w:cs="Arial"/>
+                <w:i/>
+                <w:iCs/>
+              </w:rPr>
+            </w:pPr>
+            <w:r>
+              <w:rPr>
+                <w:rFonts w:ascii="Arial" w:hAnsi="Arial" w:cs="Arial"/>
+                <w:i/>
+                <w:iCs/>
+              </w:rPr>
+              <w:t>The user selects less than 20 airport destinations.</w:t>
             </w:r>
           </w:p>
         </w:tc>
@@ -3489,6 +3533,896 @@
       <w:pPr>
         <w:rPr>
           <w:rFonts w:ascii="Arial" w:hAnsi="Arial" w:cs="Arial"/>
+          <w:b/>
+        </w:rPr>
+      </w:pPr>
+    </w:p>
+    <w:p>
+      <w:pPr>
+        <w:rPr>
+          <w:rFonts w:ascii="Arial" w:hAnsi="Arial" w:cs="Arial"/>
+          <w:b/>
+        </w:rPr>
+      </w:pPr>
+    </w:p>
+    <w:p>
+      <w:pPr>
+        <w:rPr>
+          <w:rFonts w:ascii="Arial" w:hAnsi="Arial" w:cs="Arial"/>
+          <w:b/>
+        </w:rPr>
+      </w:pPr>
+    </w:p>
+    <w:tbl>
+      <w:tblPr>
+        <w:tblW w:w="9540" w:type="dxa"/>
+        <w:tblInd w:w="108" w:type="dxa"/>
+        <w:tblBorders>
+          <w:top w:val="single" w:sz="6" w:space="0" w:color="000000"/>
+          <w:left w:val="single" w:sz="6" w:space="0" w:color="000000"/>
+          <w:bottom w:val="single" w:sz="6" w:space="0" w:color="000000"/>
+          <w:right w:val="single" w:sz="6" w:space="0" w:color="000000"/>
+          <w:insideH w:val="single" w:sz="6" w:space="0" w:color="000000"/>
+          <w:insideV w:val="single" w:sz="6" w:space="0" w:color="000000"/>
+        </w:tblBorders>
+        <w:tblLayout w:type="fixed"/>
+        <w:tblLook w:val="0000" w:firstRow="0" w:lastRow="0" w:firstColumn="0" w:lastColumn="0" w:noHBand="0" w:noVBand="0"/>
+      </w:tblPr>
+      <w:tblGrid>
+        <w:gridCol w:w="2430"/>
+        <w:gridCol w:w="990"/>
+        <w:gridCol w:w="6120"/>
+      </w:tblGrid>
+      <w:tr>
+        <w:tc>
+          <w:tcPr>
+            <w:tcW w:w="2430" w:type="dxa"/>
+          </w:tcPr>
+          <w:p>
+            <w:pPr>
+              <w:rPr>
+                <w:rFonts w:ascii="Arial" w:hAnsi="Arial" w:cs="Arial"/>
+                <w:b/>
+              </w:rPr>
+            </w:pPr>
+            <w:r>
+              <w:rPr>
+                <w:rFonts w:ascii="Arial" w:hAnsi="Arial" w:cs="Arial"/>
+              </w:rPr>
+              <w:br w:type="page"/>
+            </w:r>
+            <w:r>
+              <w:rPr>
+                <w:rFonts w:ascii="Arial" w:hAnsi="Arial" w:cs="Arial"/>
+              </w:rPr>
+              <w:br w:type="page"/>
+            </w:r>
+            <w:r>
+              <w:rPr>
+                <w:rFonts w:ascii="Arial" w:hAnsi="Arial" w:cs="Arial"/>
+                <w:b/>
+              </w:rPr>
+              <w:t>Number</w:t>
+            </w:r>
+          </w:p>
+        </w:tc>
+        <w:tc>
+          <w:tcPr>
+            <w:tcW w:w="7110" w:type="dxa"/>
+            <w:gridSpan w:val="2"/>
+          </w:tcPr>
+          <w:p>
+            <w:pPr>
+              <w:rPr>
+                <w:rFonts w:ascii="Arial" w:hAnsi="Arial" w:cs="Arial"/>
+                <w:i/>
+                <w:iCs/>
+              </w:rPr>
+            </w:pPr>
+            <w:r>
+              <w:rPr>
+                <w:rFonts w:ascii="Arial" w:hAnsi="Arial" w:cs="Arial"/>
+                <w:i/>
+                <w:iCs/>
+              </w:rPr>
+              <w:t>Unique use case number</w:t>
+            </w:r>
+          </w:p>
+        </w:tc>
+      </w:tr>
+      <w:tr>
+        <w:tc>
+          <w:tcPr>
+            <w:tcW w:w="2430" w:type="dxa"/>
+          </w:tcPr>
+          <w:p>
+            <w:pPr>
+              <w:pStyle w:val="Heading2"/>
+              <w:rPr>
+                <w:rFonts w:ascii="Arial" w:hAnsi="Arial" w:cs="Arial"/>
+              </w:rPr>
+            </w:pPr>
+            <w:r>
+              <w:rPr>
+                <w:rFonts w:ascii="Arial" w:hAnsi="Arial" w:cs="Arial"/>
+              </w:rPr>
+              <w:t>Name</w:t>
+            </w:r>
+          </w:p>
+        </w:tc>
+        <w:tc>
+          <w:tcPr>
+            <w:tcW w:w="7110" w:type="dxa"/>
+            <w:gridSpan w:val="2"/>
+          </w:tcPr>
+          <w:p>
+            <w:pPr>
+              <w:rPr>
+                <w:rFonts w:ascii="Arial" w:hAnsi="Arial" w:cs="Arial"/>
+                <w:i/>
+                <w:iCs/>
+              </w:rPr>
+            </w:pPr>
+            <w:r>
+              <w:rPr>
+                <w:rFonts w:ascii="Arial" w:hAnsi="Arial" w:cs="Arial"/>
+                <w:i/>
+                <w:iCs/>
+              </w:rPr>
+              <w:t>Brief noun-verb phrase</w:t>
+            </w:r>
+          </w:p>
+        </w:tc>
+      </w:tr>
+      <w:tr>
+        <w:tc>
+          <w:tcPr>
+            <w:tcW w:w="2430" w:type="dxa"/>
+          </w:tcPr>
+          <w:p>
+            <w:pPr>
+              <w:rPr>
+                <w:rFonts w:ascii="Arial" w:hAnsi="Arial" w:cs="Arial"/>
+                <w:b/>
+              </w:rPr>
+            </w:pPr>
+            <w:r>
+              <w:rPr>
+                <w:rFonts w:ascii="Arial" w:hAnsi="Arial" w:cs="Arial"/>
+                <w:b/>
+              </w:rPr>
+              <w:t>Summary</w:t>
+            </w:r>
+          </w:p>
+        </w:tc>
+        <w:tc>
+          <w:tcPr>
+            <w:tcW w:w="7110" w:type="dxa"/>
+            <w:gridSpan w:val="2"/>
+          </w:tcPr>
+          <w:p>
+            <w:pPr>
+              <w:rPr>
+                <w:rFonts w:ascii="Arial" w:hAnsi="Arial" w:cs="Arial"/>
+                <w:i/>
+                <w:iCs/>
+              </w:rPr>
+            </w:pPr>
+            <w:r>
+              <w:rPr>
+                <w:rFonts w:ascii="Arial" w:hAnsi="Arial" w:cs="Arial"/>
+                <w:i/>
+                <w:iCs/>
+              </w:rPr>
+              <w:t>Brief summary of use case major actions</w:t>
+            </w:r>
+          </w:p>
+        </w:tc>
+      </w:tr>
+      <w:tr>
+        <w:tc>
+          <w:tcPr>
+            <w:tcW w:w="2430" w:type="dxa"/>
+          </w:tcPr>
+          <w:p>
+            <w:pPr>
+              <w:rPr>
+                <w:rFonts w:ascii="Arial" w:hAnsi="Arial" w:cs="Arial"/>
+                <w:b/>
+              </w:rPr>
+            </w:pPr>
+            <w:r>
+              <w:rPr>
+                <w:rFonts w:ascii="Arial" w:hAnsi="Arial" w:cs="Arial"/>
+                <w:b/>
+              </w:rPr>
+              <w:t>Priority</w:t>
+            </w:r>
+          </w:p>
+        </w:tc>
+        <w:tc>
+          <w:tcPr>
+            <w:tcW w:w="7110" w:type="dxa"/>
+            <w:gridSpan w:val="2"/>
+          </w:tcPr>
+          <w:p>
+            <w:pPr>
+              <w:rPr>
+                <w:rFonts w:ascii="Arial" w:hAnsi="Arial" w:cs="Arial"/>
+                <w:i/>
+                <w:iCs/>
+              </w:rPr>
+            </w:pPr>
+            <w:r>
+              <w:rPr>
+                <w:rFonts w:ascii="Arial" w:hAnsi="Arial" w:cs="Arial"/>
+                <w:i/>
+                <w:iCs/>
+              </w:rPr>
+              <w:t>1-5 (1 = lowest priority, 5 = highest priority)</w:t>
+            </w:r>
+          </w:p>
+        </w:tc>
+      </w:tr>
+      <w:tr>
+        <w:tc>
+          <w:tcPr>
+            <w:tcW w:w="2430" w:type="dxa"/>
+          </w:tcPr>
+          <w:p>
+            <w:pPr>
+              <w:rPr>
+                <w:rFonts w:ascii="Arial" w:hAnsi="Arial" w:cs="Arial"/>
+                <w:b/>
+              </w:rPr>
+            </w:pPr>
+            <w:r>
+              <w:rPr>
+                <w:rFonts w:ascii="Arial" w:hAnsi="Arial" w:cs="Arial"/>
+                <w:b/>
+              </w:rPr>
+              <w:t>Preconditions</w:t>
+            </w:r>
+          </w:p>
+        </w:tc>
+        <w:tc>
+          <w:tcPr>
+            <w:tcW w:w="7110" w:type="dxa"/>
+            <w:gridSpan w:val="2"/>
+          </w:tcPr>
+          <w:p>
+            <w:pPr>
+              <w:rPr>
+                <w:rFonts w:ascii="Arial" w:hAnsi="Arial" w:cs="Arial"/>
+                <w:i/>
+                <w:iCs/>
+              </w:rPr>
+            </w:pPr>
+            <w:r>
+              <w:rPr>
+                <w:rFonts w:ascii="Arial" w:hAnsi="Arial" w:cs="Arial"/>
+                <w:i/>
+                <w:iCs/>
+              </w:rPr>
+              <w:t>What needs to be true before use case “executes”</w:t>
+            </w:r>
+          </w:p>
+        </w:tc>
+      </w:tr>
+      <w:tr>
+        <w:tc>
+          <w:tcPr>
+            <w:tcW w:w="2430" w:type="dxa"/>
+          </w:tcPr>
+          <w:p>
+            <w:pPr>
+              <w:rPr>
+                <w:rFonts w:ascii="Arial" w:hAnsi="Arial" w:cs="Arial"/>
+                <w:b/>
+              </w:rPr>
+            </w:pPr>
+            <w:r>
+              <w:rPr>
+                <w:rFonts w:ascii="Arial" w:hAnsi="Arial" w:cs="Arial"/>
+                <w:b/>
+              </w:rPr>
+              <w:t>Postconditions</w:t>
+            </w:r>
+          </w:p>
+        </w:tc>
+        <w:tc>
+          <w:tcPr>
+            <w:tcW w:w="7110" w:type="dxa"/>
+            <w:gridSpan w:val="2"/>
+          </w:tcPr>
+          <w:p>
+            <w:pPr>
+              <w:rPr>
+                <w:rFonts w:ascii="Arial" w:hAnsi="Arial" w:cs="Arial"/>
+                <w:i/>
+                <w:iCs/>
+              </w:rPr>
+            </w:pPr>
+            <w:r>
+              <w:rPr>
+                <w:rFonts w:ascii="Arial" w:hAnsi="Arial" w:cs="Arial"/>
+                <w:i/>
+                <w:iCs/>
+              </w:rPr>
+              <w:t>What will be true after the use case successfully “executes”</w:t>
+            </w:r>
+          </w:p>
+        </w:tc>
+      </w:tr>
+      <w:tr>
+        <w:tc>
+          <w:tcPr>
+            <w:tcW w:w="2430" w:type="dxa"/>
+          </w:tcPr>
+          <w:p>
+            <w:pPr>
+              <w:rPr>
+                <w:rFonts w:ascii="Arial" w:hAnsi="Arial" w:cs="Arial"/>
+                <w:b/>
+              </w:rPr>
+            </w:pPr>
+            <w:r>
+              <w:rPr>
+                <w:rFonts w:ascii="Arial" w:hAnsi="Arial" w:cs="Arial"/>
+                <w:b/>
+              </w:rPr>
+              <w:t>Primary Actor(s)</w:t>
+            </w:r>
+          </w:p>
+        </w:tc>
+        <w:tc>
+          <w:tcPr>
+            <w:tcW w:w="7110" w:type="dxa"/>
+            <w:gridSpan w:val="2"/>
+          </w:tcPr>
+          <w:p>
+            <w:pPr>
+              <w:rPr>
+                <w:rFonts w:ascii="Arial" w:hAnsi="Arial" w:cs="Arial"/>
+                <w:i/>
+                <w:iCs/>
+              </w:rPr>
+            </w:pPr>
+            <w:r>
+              <w:rPr>
+                <w:rFonts w:ascii="Arial" w:hAnsi="Arial" w:cs="Arial"/>
+                <w:i/>
+                <w:iCs/>
+              </w:rPr>
+              <w:t>Primary actor name(s)</w:t>
+            </w:r>
+          </w:p>
+        </w:tc>
+      </w:tr>
+      <w:tr>
+        <w:tc>
+          <w:tcPr>
+            <w:tcW w:w="2430" w:type="dxa"/>
+          </w:tcPr>
+          <w:p>
+            <w:pPr>
+              <w:rPr>
+                <w:rFonts w:ascii="Arial" w:hAnsi="Arial" w:cs="Arial"/>
+                <w:b/>
+              </w:rPr>
+            </w:pPr>
+            <w:r>
+              <w:rPr>
+                <w:rFonts w:ascii="Arial" w:hAnsi="Arial" w:cs="Arial"/>
+                <w:b/>
+              </w:rPr>
+              <w:t>Secondary Actor(s)</w:t>
+            </w:r>
+          </w:p>
+        </w:tc>
+        <w:tc>
+          <w:tcPr>
+            <w:tcW w:w="7110" w:type="dxa"/>
+            <w:gridSpan w:val="2"/>
+          </w:tcPr>
+          <w:p>
+            <w:pPr>
+              <w:rPr>
+                <w:rFonts w:ascii="Arial" w:hAnsi="Arial" w:cs="Arial"/>
+                <w:i/>
+                <w:iCs/>
+              </w:rPr>
+            </w:pPr>
+            <w:r>
+              <w:rPr>
+                <w:rFonts w:ascii="Arial" w:hAnsi="Arial" w:cs="Arial"/>
+                <w:i/>
+                <w:iCs/>
+              </w:rPr>
+              <w:t>Secondary actor name(s)</w:t>
+            </w:r>
+          </w:p>
+        </w:tc>
+      </w:tr>
+      <w:tr>
+        <w:tc>
+          <w:tcPr>
+            <w:tcW w:w="2430" w:type="dxa"/>
+          </w:tcPr>
+          <w:p>
+            <w:pPr>
+              <w:rPr>
+                <w:rFonts w:ascii="Arial" w:hAnsi="Arial" w:cs="Arial"/>
+                <w:b/>
+              </w:rPr>
+            </w:pPr>
+            <w:r>
+              <w:rPr>
+                <w:rFonts w:ascii="Arial" w:hAnsi="Arial" w:cs="Arial"/>
+                <w:b/>
+              </w:rPr>
+              <w:t>Trigger</w:t>
+            </w:r>
+          </w:p>
+        </w:tc>
+        <w:tc>
+          <w:tcPr>
+            <w:tcW w:w="7110" w:type="dxa"/>
+            <w:gridSpan w:val="2"/>
+          </w:tcPr>
+          <w:p>
+            <w:pPr>
+              <w:rPr>
+                <w:rFonts w:ascii="Arial" w:hAnsi="Arial" w:cs="Arial"/>
+                <w:i/>
+                <w:iCs/>
+              </w:rPr>
+            </w:pPr>
+            <w:r>
+              <w:rPr>
+                <w:rFonts w:ascii="Arial" w:hAnsi="Arial" w:cs="Arial"/>
+                <w:i/>
+                <w:iCs/>
+              </w:rPr>
+              <w:t>The action that causes this use case to begin</w:t>
+            </w:r>
+          </w:p>
+        </w:tc>
+      </w:tr>
+      <w:tr>
+        <w:tc>
+          <w:tcPr>
+            <w:tcW w:w="2430" w:type="dxa"/>
+          </w:tcPr>
+          <w:p>
+            <w:pPr>
+              <w:rPr>
+                <w:rFonts w:ascii="Arial" w:hAnsi="Arial" w:cs="Arial"/>
+                <w:b/>
+              </w:rPr>
+            </w:pPr>
+            <w:r>
+              <w:rPr>
+                <w:rFonts w:ascii="Arial" w:hAnsi="Arial" w:cs="Arial"/>
+                <w:b/>
+              </w:rPr>
+              <w:t>Main Scenario</w:t>
+            </w:r>
+          </w:p>
+        </w:tc>
+        <w:tc>
+          <w:tcPr>
+            <w:tcW w:w="990" w:type="dxa"/>
+          </w:tcPr>
+          <w:p>
+            <w:pPr>
+              <w:rPr>
+                <w:rFonts w:ascii="Arial" w:hAnsi="Arial" w:cs="Arial"/>
+              </w:rPr>
+            </w:pPr>
+            <w:r>
+              <w:rPr>
+                <w:rFonts w:ascii="Arial" w:hAnsi="Arial" w:cs="Arial"/>
+                <w:b/>
+              </w:rPr>
+              <w:t>Step</w:t>
+            </w:r>
+            <w:r>
+              <w:rPr>
+                <w:rFonts w:ascii="Arial" w:hAnsi="Arial" w:cs="Arial"/>
+              </w:rPr>
+              <w:t xml:space="preserve"> </w:t>
+            </w:r>
+          </w:p>
+        </w:tc>
+        <w:tc>
+          <w:tcPr>
+            <w:tcW w:w="6120" w:type="dxa"/>
+          </w:tcPr>
+          <w:p>
+            <w:pPr>
+              <w:rPr>
+                <w:rFonts w:ascii="Arial" w:hAnsi="Arial" w:cs="Arial"/>
+              </w:rPr>
+            </w:pPr>
+            <w:r>
+              <w:rPr>
+                <w:rFonts w:ascii="Arial" w:hAnsi="Arial" w:cs="Arial"/>
+                <w:b/>
+              </w:rPr>
+              <w:t>Action</w:t>
+            </w:r>
+          </w:p>
+        </w:tc>
+      </w:tr>
+      <w:tr>
+        <w:tc>
+          <w:tcPr>
+            <w:tcW w:w="2430" w:type="dxa"/>
+          </w:tcPr>
+          <w:p>
+            <w:pPr>
+              <w:rPr>
+                <w:rFonts w:ascii="Arial" w:hAnsi="Arial" w:cs="Arial"/>
+                <w:b/>
+              </w:rPr>
+            </w:pPr>
+          </w:p>
+        </w:tc>
+        <w:tc>
+          <w:tcPr>
+            <w:tcW w:w="990" w:type="dxa"/>
+          </w:tcPr>
+          <w:p>
+            <w:pPr>
+              <w:rPr>
+                <w:rFonts w:ascii="Arial" w:hAnsi="Arial" w:cs="Arial"/>
+                <w:i/>
+                <w:iCs/>
+              </w:rPr>
+            </w:pPr>
+            <w:r>
+              <w:rPr>
+                <w:rFonts w:ascii="Arial" w:hAnsi="Arial" w:cs="Arial"/>
+                <w:i/>
+                <w:iCs/>
+              </w:rPr>
+              <w:t>Step #</w:t>
+            </w:r>
+          </w:p>
+        </w:tc>
+        <w:tc>
+          <w:tcPr>
+            <w:tcW w:w="6120" w:type="dxa"/>
+          </w:tcPr>
+          <w:p>
+            <w:pPr>
+              <w:rPr>
+                <w:rFonts w:ascii="Arial" w:hAnsi="Arial" w:cs="Arial"/>
+              </w:rPr>
+            </w:pPr>
+            <w:r>
+              <w:rPr>
+                <w:rFonts w:ascii="Arial" w:hAnsi="Arial" w:cs="Arial"/>
+                <w:i/>
+                <w:iCs/>
+              </w:rPr>
+              <w:t>This is the “main success scenario” or “happy path.”</w:t>
+            </w:r>
+          </w:p>
+        </w:tc>
+      </w:tr>
+      <w:tr>
+        <w:tc>
+          <w:tcPr>
+            <w:tcW w:w="2430" w:type="dxa"/>
+          </w:tcPr>
+          <w:p>
+            <w:pPr>
+              <w:rPr>
+                <w:rFonts w:ascii="Arial" w:hAnsi="Arial" w:cs="Arial"/>
+                <w:b/>
+              </w:rPr>
+            </w:pPr>
+          </w:p>
+        </w:tc>
+        <w:tc>
+          <w:tcPr>
+            <w:tcW w:w="990" w:type="dxa"/>
+          </w:tcPr>
+          <w:p>
+            <w:pPr>
+              <w:rPr>
+                <w:rFonts w:ascii="Arial" w:hAnsi="Arial" w:cs="Arial"/>
+              </w:rPr>
+            </w:pPr>
+            <w:r>
+              <w:rPr>
+                <w:rFonts w:ascii="Arial" w:hAnsi="Arial" w:cs="Arial"/>
+                <w:i/>
+                <w:iCs/>
+              </w:rPr>
+              <w:t>Step #</w:t>
+            </w:r>
+          </w:p>
+        </w:tc>
+        <w:tc>
+          <w:tcPr>
+            <w:tcW w:w="6120" w:type="dxa"/>
+          </w:tcPr>
+          <w:p>
+            <w:pPr>
+              <w:rPr>
+                <w:rFonts w:ascii="Arial" w:hAnsi="Arial" w:cs="Arial"/>
+                <w:i/>
+                <w:iCs/>
+              </w:rPr>
+            </w:pPr>
+            <w:r>
+              <w:rPr>
+                <w:rFonts w:ascii="Arial" w:hAnsi="Arial" w:cs="Arial"/>
+                <w:i/>
+                <w:iCs/>
+              </w:rPr>
+              <w:t>Description of steps in successful use case</w:t>
+            </w:r>
+            <w:r>
+              <w:rPr>
+                <w:rFonts w:ascii="Arial" w:hAnsi="Arial" w:cs="Arial"/>
+              </w:rPr>
+              <w:t xml:space="preserve"> “execution”</w:t>
+            </w:r>
+          </w:p>
+        </w:tc>
+      </w:tr>
+      <w:tr>
+        <w:tc>
+          <w:tcPr>
+            <w:tcW w:w="2430" w:type="dxa"/>
+          </w:tcPr>
+          <w:p>
+            <w:pPr>
+              <w:rPr>
+                <w:rFonts w:ascii="Arial" w:hAnsi="Arial" w:cs="Arial"/>
+                <w:b/>
+              </w:rPr>
+            </w:pPr>
+          </w:p>
+        </w:tc>
+        <w:tc>
+          <w:tcPr>
+            <w:tcW w:w="990" w:type="dxa"/>
+          </w:tcPr>
+          <w:p>
+            <w:pPr>
+              <w:rPr>
+                <w:rFonts w:ascii="Arial" w:hAnsi="Arial" w:cs="Arial"/>
+              </w:rPr>
+            </w:pPr>
+            <w:r>
+              <w:rPr>
+                <w:rFonts w:ascii="Arial" w:hAnsi="Arial" w:cs="Arial"/>
+                <w:i/>
+                <w:iCs/>
+              </w:rPr>
+              <w:t>Step #</w:t>
+            </w:r>
+          </w:p>
+        </w:tc>
+        <w:tc>
+          <w:tcPr>
+            <w:tcW w:w="6120" w:type="dxa"/>
+          </w:tcPr>
+          <w:p>
+            <w:pPr>
+              <w:rPr>
+                <w:rFonts w:ascii="Arial" w:hAnsi="Arial" w:cs="Arial"/>
+                <w:i/>
+                <w:iCs/>
+              </w:rPr>
+            </w:pPr>
+            <w:r>
+              <w:rPr>
+                <w:rFonts w:ascii="Arial" w:hAnsi="Arial" w:cs="Arial"/>
+                <w:i/>
+                <w:iCs/>
+              </w:rPr>
+              <w:t>This should be in a “system-user-system, etc.” format.</w:t>
+            </w:r>
+          </w:p>
+        </w:tc>
+      </w:tr>
+      <w:tr>
+        <w:tc>
+          <w:tcPr>
+            <w:tcW w:w="2430" w:type="dxa"/>
+          </w:tcPr>
+          <w:p>
+            <w:pPr>
+              <w:rPr>
+                <w:rFonts w:ascii="Arial" w:hAnsi="Arial" w:cs="Arial"/>
+                <w:b/>
+              </w:rPr>
+            </w:pPr>
+            <w:r>
+              <w:rPr>
+                <w:rFonts w:ascii="Arial" w:hAnsi="Arial" w:cs="Arial"/>
+                <w:b/>
+              </w:rPr>
+              <w:t>Extensions</w:t>
+            </w:r>
+          </w:p>
+        </w:tc>
+        <w:tc>
+          <w:tcPr>
+            <w:tcW w:w="990" w:type="dxa"/>
+          </w:tcPr>
+          <w:p>
+            <w:pPr>
+              <w:rPr>
+                <w:rFonts w:ascii="Arial" w:hAnsi="Arial" w:cs="Arial"/>
+              </w:rPr>
+            </w:pPr>
+            <w:r>
+              <w:rPr>
+                <w:rFonts w:ascii="Arial" w:hAnsi="Arial" w:cs="Arial"/>
+                <w:b/>
+              </w:rPr>
+              <w:t>Step</w:t>
+            </w:r>
+          </w:p>
+        </w:tc>
+        <w:tc>
+          <w:tcPr>
+            <w:tcW w:w="6120" w:type="dxa"/>
+          </w:tcPr>
+          <w:p>
+            <w:pPr>
+              <w:rPr>
+                <w:rFonts w:ascii="Arial" w:hAnsi="Arial" w:cs="Arial"/>
+              </w:rPr>
+            </w:pPr>
+            <w:r>
+              <w:rPr>
+                <w:rFonts w:ascii="Arial" w:hAnsi="Arial" w:cs="Arial"/>
+                <w:b/>
+              </w:rPr>
+              <w:t>Branching Action</w:t>
+            </w:r>
+          </w:p>
+        </w:tc>
+      </w:tr>
+      <w:tr>
+        <w:tc>
+          <w:tcPr>
+            <w:tcW w:w="2430" w:type="dxa"/>
+          </w:tcPr>
+          <w:p>
+            <w:pPr>
+              <w:rPr>
+                <w:rFonts w:ascii="Arial" w:hAnsi="Arial" w:cs="Arial"/>
+                <w:b/>
+              </w:rPr>
+            </w:pPr>
+          </w:p>
+        </w:tc>
+        <w:tc>
+          <w:tcPr>
+            <w:tcW w:w="990" w:type="dxa"/>
+          </w:tcPr>
+          <w:p>
+            <w:pPr>
+              <w:rPr>
+                <w:rFonts w:ascii="Arial" w:hAnsi="Arial" w:cs="Arial"/>
+              </w:rPr>
+            </w:pPr>
+            <w:r>
+              <w:rPr>
+                <w:rFonts w:ascii="Arial" w:hAnsi="Arial" w:cs="Arial"/>
+                <w:i/>
+                <w:iCs/>
+              </w:rPr>
+              <w:t>Step #</w:t>
+            </w:r>
+          </w:p>
+        </w:tc>
+        <w:tc>
+          <w:tcPr>
+            <w:tcW w:w="6120" w:type="dxa"/>
+          </w:tcPr>
+          <w:p>
+            <w:pPr>
+              <w:rPr>
+                <w:rFonts w:ascii="Arial" w:hAnsi="Arial" w:cs="Arial"/>
+                <w:i/>
+                <w:iCs/>
+              </w:rPr>
+            </w:pPr>
+            <w:r>
+              <w:rPr>
+                <w:rFonts w:ascii="Arial" w:hAnsi="Arial" w:cs="Arial"/>
+                <w:i/>
+                <w:iCs/>
+              </w:rPr>
+              <w:t>Alternative paths that the use case may take</w:t>
+            </w:r>
+          </w:p>
+        </w:tc>
+      </w:tr>
+      <w:tr>
+        <w:trPr>
+          <w:cantSplit/>
+        </w:trPr>
+        <w:tc>
+          <w:tcPr>
+            <w:tcW w:w="2430" w:type="dxa"/>
+          </w:tcPr>
+          <w:p>
+            <w:pPr>
+              <w:rPr>
+                <w:rFonts w:ascii="Arial" w:hAnsi="Arial" w:cs="Arial"/>
+                <w:b/>
+              </w:rPr>
+            </w:pPr>
+            <w:r>
+              <w:rPr>
+                <w:rFonts w:ascii="Arial" w:hAnsi="Arial" w:cs="Arial"/>
+                <w:b/>
+              </w:rPr>
+              <w:t>Open Issues</w:t>
+            </w:r>
+          </w:p>
+        </w:tc>
+        <w:tc>
+          <w:tcPr>
+            <w:tcW w:w="990" w:type="dxa"/>
+          </w:tcPr>
+          <w:p>
+            <w:pPr>
+              <w:rPr>
+                <w:rFonts w:ascii="Arial" w:hAnsi="Arial" w:cs="Arial"/>
+                <w:i/>
+                <w:iCs/>
+              </w:rPr>
+            </w:pPr>
+            <w:r>
+              <w:rPr>
+                <w:rFonts w:ascii="Arial" w:hAnsi="Arial" w:cs="Arial"/>
+                <w:i/>
+                <w:iCs/>
+              </w:rPr>
+              <w:t>Issue #</w:t>
+            </w:r>
+          </w:p>
+        </w:tc>
+        <w:tc>
+          <w:tcPr>
+            <w:tcW w:w="6120" w:type="dxa"/>
+          </w:tcPr>
+          <w:p>
+            <w:pPr>
+              <w:rPr>
+                <w:rFonts w:ascii="Arial" w:hAnsi="Arial" w:cs="Arial"/>
+                <w:i/>
+                <w:iCs/>
+              </w:rPr>
+            </w:pPr>
+            <w:r>
+              <w:rPr>
+                <w:rFonts w:ascii="Arial" w:hAnsi="Arial" w:cs="Arial"/>
+                <w:i/>
+                <w:iCs/>
+              </w:rPr>
+              <w:t>Issues regarding the use case that need resolution</w:t>
+            </w:r>
+          </w:p>
+        </w:tc>
+      </w:tr>
+    </w:tbl>
+    <w:p>
+      <w:pPr>
+        <w:rPr>
+          <w:rFonts w:ascii="Arial" w:hAnsi="Arial" w:cs="Arial"/>
         </w:rPr>
       </w:pPr>
     </w:p>
@@ -3623,13 +4557,13 @@
         <w:rPr>
           <w:rFonts w:ascii="Arial" w:hAnsi="Arial" w:cs="Arial"/>
         </w:rPr>
-        <w:t>Decide on a standard format for the non-functional requirements (NFRs).  Include a unique number for each NFR, a priority (1 = lowest, 5 = highest), and</w:t>
-      </w:r>
-      <w:r>
-        <w:rPr>
-          <w:rFonts w:ascii="Arial" w:hAnsi="Arial" w:cs="Arial"/>
-        </w:rPr>
-        <w:t xml:space="preserve"> a clear, concise description. It is possible that your system has no NFRs. If this is the case, briefly state so. </w:t>
+        <w:t>There are no non-functional requirements for the system</w:t>
+      </w:r>
+      <w:r>
+        <w:rPr>
+          <w:rFonts w:ascii="Arial" w:hAnsi="Arial" w:cs="Arial"/>
+        </w:rPr>
+        <w:t xml:space="preserve">. </w:t>
       </w:r>
     </w:p>
     <w:p>
@@ -3672,85 +4606,8 @@
         <w:rPr>
           <w:rFonts w:ascii="Arial" w:hAnsi="Arial" w:cs="Arial"/>
         </w:rPr>
-        <w:t>These are the non-functional requirements that your customer has specified up front as being non-negotiable. For example, your customer may want the product developed as a desktop application to run on his/her office computer. In this case, the following non-functional requirements would be appropriate:</w:t>
-      </w:r>
-    </w:p>
-    <w:p>
-      <w:pPr>
-        <w:ind w:firstLine="720"/>
-        <w:rPr>
-          <w:rFonts w:ascii="Arial" w:hAnsi="Arial" w:cs="Arial"/>
-        </w:rPr>
-      </w:pPr>
-      <w:r>
-        <w:rPr>
-          <w:rFonts w:ascii="Arial" w:hAnsi="Arial" w:cs="Arial"/>
-        </w:rPr>
-        <w:t>The system shall be a desktop application.</w:t>
-      </w:r>
-    </w:p>
-    <w:p>
-      <w:pPr>
-        <w:ind w:left="720"/>
-        <w:rPr>
-          <w:rFonts w:ascii="Arial" w:hAnsi="Arial" w:cs="Arial"/>
-        </w:rPr>
-      </w:pPr>
-    </w:p>
-    <w:p>
-      <w:pPr>
-        <w:ind w:left="720"/>
-        <w:rPr>
-          <w:rFonts w:ascii="Arial" w:hAnsi="Arial" w:cs="Arial"/>
-        </w:rPr>
-      </w:pPr>
-      <w:r>
-        <w:rPr>
-          <w:rFonts w:ascii="Arial" w:hAnsi="Arial" w:cs="Arial"/>
-        </w:rPr>
-        <w:t>The system shall run on the customer’s office computer, which is a Dell Latitude D610 running under Microsoft Windows XP Professional, Version 2002, Service Pack 2. Or, it must be a web based application and must operate under the</w:t>
-      </w:r>
-    </w:p>
-    <w:p>
-      <w:pPr>
-        <w:ind w:left="720"/>
-        <w:rPr>
-          <w:rFonts w:ascii="Arial" w:hAnsi="Arial" w:cs="Arial"/>
-        </w:rPr>
-      </w:pPr>
-      <w:r>
-        <w:rPr>
-          <w:rFonts w:ascii="Arial" w:hAnsi="Arial" w:cs="Arial"/>
-        </w:rPr>
-        <w:t>Firefox browser. Or, it must be a smart phone app for brand XXX.</w:t>
-      </w:r>
-    </w:p>
-    <w:p>
-      <w:pPr>
-        <w:rPr>
-          <w:rFonts w:ascii="Arial" w:hAnsi="Arial" w:cs="Arial"/>
-        </w:rPr>
-      </w:pPr>
-    </w:p>
-    <w:p>
-      <w:pPr>
-        <w:rPr>
-          <w:rFonts w:ascii="Arial" w:hAnsi="Arial" w:cs="Arial"/>
-        </w:rPr>
-      </w:pPr>
-      <w:r>
-        <w:rPr>
-          <w:rFonts w:ascii="Arial" w:hAnsi="Arial" w:cs="Arial"/>
-        </w:rPr>
-        <w:t>It is possible that your customer has specified no constraints. If this is the case, briefly state so.</w:t>
-      </w:r>
-    </w:p>
-    <w:p>
-      <w:pPr>
-        <w:rPr>
-          <w:rFonts w:ascii="Arial" w:hAnsi="Arial" w:cs="Arial"/>
-        </w:rPr>
-      </w:pPr>
+        <w:t>There were no non-functional constraints specified by the customer.</w:t>
+      </w:r>
     </w:p>
     <w:p>
       <w:pPr>
@@ -4068,6 +4925,7 @@
               <w:rPr>
                 <w:rFonts w:ascii="Arial" w:hAnsi="Arial" w:cs="Arial"/>
               </w:rPr>
+              <w:lastRenderedPageBreak/>
               <w:t>Deliverable</w:t>
             </w:r>
           </w:p>
@@ -5508,8 +6366,8 @@
           <w:rFonts w:ascii="Arial" w:hAnsi="Arial" w:cs="Arial"/>
         </w:rPr>
         <w:sectPr>
-          <w:footerReference w:type="even" r:id="rId7"/>
-          <w:footerReference w:type="default" r:id="rId8"/>
+          <w:footerReference w:type="even" r:id="rId9"/>
+          <w:footerReference w:type="default" r:id="rId10"/>
           <w:pgSz w:w="12240" w:h="15840"/>
           <w:pgMar w:top="1440" w:right="1440" w:bottom="1440" w:left="1440" w:header="720" w:footer="720" w:gutter="0"/>
           <w:cols w:space="720"/>
@@ -5524,7 +6382,6 @@
           <w:rFonts w:ascii="Arial" w:hAnsi="Arial" w:cs="Arial"/>
         </w:rPr>
       </w:pPr>
-      <w:subDoc r:id="rId9"/>
     </w:p>
     <w:sectPr>
       <w:type w:val="continuous"/>
@@ -5534,6 +6391,25 @@
     </w:sectPr>
   </w:body>
 </w:document>
+</file>
+
+<file path=word/endnotes.xml><?xml version="1.0" encoding="utf-8"?>
+<w:endnotes xmlns:wpc="http://schemas.microsoft.com/office/word/2010/wordprocessingCanvas" xmlns:mo="http://schemas.microsoft.com/office/mac/office/2008/main" xmlns:mc="http://schemas.openxmlformats.org/markup-compatibility/2006" xmlns:mv="urn:schemas-microsoft-com:mac:vml" xmlns:o="urn:schemas-microsoft-com:office:office" xmlns:r="http://schemas.openxmlformats.org/officeDocument/2006/relationships" xmlns:m="http://schemas.openxmlformats.org/officeDocument/2006/math" xmlns:v="urn:schemas-microsoft-com:vml" xmlns:wp14="http://schemas.microsoft.com/office/word/2010/wordprocessingDrawing" xmlns:wp="http://schemas.openxmlformats.org/drawingml/2006/wordprocessingDrawing" xmlns:w10="urn:schemas-microsoft-com:office:word" xmlns:w="http://schemas.openxmlformats.org/wordprocessingml/2006/main" xmlns:w14="http://schemas.microsoft.com/office/word/2010/wordml" xmlns:wpg="http://schemas.microsoft.com/office/word/2010/wordprocessingGroup" xmlns:wpi="http://schemas.microsoft.com/office/word/2010/wordprocessingInk" xmlns:wne="http://schemas.microsoft.com/office/word/2006/wordml" xmlns:wps="http://schemas.microsoft.com/office/word/2010/wordprocessingShape" mc:Ignorable="w14 wp14">
+  <w:endnote w:type="separator" w:id="-1">
+    <w:p>
+      <w:r>
+        <w:separator/>
+      </w:r>
+    </w:p>
+  </w:endnote>
+  <w:endnote w:type="continuationSeparator" w:id="0">
+    <w:p>
+      <w:r>
+        <w:continuationSeparator/>
+      </w:r>
+    </w:p>
+  </w:endnote>
+</w:endnotes>
 </file>
 
 <file path=word/footer1.xml><?xml version="1.0" encoding="utf-8"?>
@@ -5606,7 +6482,7 @@
         <w:rStyle w:val="PageNumber"/>
         <w:noProof/>
       </w:rPr>
-      <w:t>5</w:t>
+      <w:t>9</w:t>
     </w:r>
     <w:r>
       <w:rPr>
@@ -5621,6 +6497,25 @@
     </w:pPr>
   </w:p>
 </w:ftr>
+</file>
+
+<file path=word/footnotes.xml><?xml version="1.0" encoding="utf-8"?>
+<w:footnotes xmlns:wpc="http://schemas.microsoft.com/office/word/2010/wordprocessingCanvas" xmlns:mo="http://schemas.microsoft.com/office/mac/office/2008/main" xmlns:mc="http://schemas.openxmlformats.org/markup-compatibility/2006" xmlns:mv="urn:schemas-microsoft-com:mac:vml" xmlns:o="urn:schemas-microsoft-com:office:office" xmlns:r="http://schemas.openxmlformats.org/officeDocument/2006/relationships" xmlns:m="http://schemas.openxmlformats.org/officeDocument/2006/math" xmlns:v="urn:schemas-microsoft-com:vml" xmlns:wp14="http://schemas.microsoft.com/office/word/2010/wordprocessingDrawing" xmlns:wp="http://schemas.openxmlformats.org/drawingml/2006/wordprocessingDrawing" xmlns:w10="urn:schemas-microsoft-com:office:word" xmlns:w="http://schemas.openxmlformats.org/wordprocessingml/2006/main" xmlns:w14="http://schemas.microsoft.com/office/word/2010/wordml" xmlns:wpg="http://schemas.microsoft.com/office/word/2010/wordprocessingGroup" xmlns:wpi="http://schemas.microsoft.com/office/word/2010/wordprocessingInk" xmlns:wne="http://schemas.microsoft.com/office/word/2006/wordml" xmlns:wps="http://schemas.microsoft.com/office/word/2010/wordprocessingShape" mc:Ignorable="w14 wp14">
+  <w:footnote w:type="separator" w:id="-1">
+    <w:p>
+      <w:r>
+        <w:separator/>
+      </w:r>
+    </w:p>
+  </w:footnote>
+  <w:footnote w:type="continuationSeparator" w:id="0">
+    <w:p>
+      <w:r>
+        <w:continuationSeparator/>
+      </w:r>
+    </w:p>
+  </w:footnote>
+</w:footnotes>
 </file>
 
 <file path=word/numbering.xml><?xml version="1.0" encoding="utf-8"?>

</xml_diff>

<commit_message>
Inserted and updated Appendix A.
</commit_message>
<xml_diff>
--- a/Documentation/srs.docx
+++ b/Documentation/srs.docx
@@ -1858,7 +1858,6 @@
         <w:rPr>
           <w:rFonts w:ascii="Arial" w:hAnsi="Arial" w:cs="Arial"/>
         </w:rPr>
-        <w:lastRenderedPageBreak/>
         <w:t xml:space="preserve"> </w:t>
       </w:r>
       <w:r>
@@ -1888,6 +1887,7 @@
           <w:rFonts w:ascii="Arial" w:hAnsi="Arial" w:cs="Arial"/>
           <w:noProof/>
         </w:rPr>
+        <w:lastRenderedPageBreak/>
         <mc:AlternateContent>
           <mc:Choice Requires="wps">
             <w:drawing>
@@ -2670,6 +2670,7 @@
               <w:rPr>
                 <w:rFonts w:ascii="Arial" w:hAnsi="Arial" w:cs="Arial"/>
               </w:rPr>
+              <w:lastRenderedPageBreak/>
               <w:br w:type="page"/>
             </w:r>
             <w:r>
@@ -2902,6 +2903,7 @@
                 <w:b/>
               </w:rPr>
             </w:pPr>
+            <w:proofErr w:type="spellStart"/>
             <w:r>
               <w:rPr>
                 <w:rFonts w:ascii="Arial" w:hAnsi="Arial" w:cs="Arial"/>
@@ -2909,6 +2911,7 @@
               </w:rPr>
               <w:t>Postconditions</w:t>
             </w:r>
+            <w:proofErr w:type="spellEnd"/>
           </w:p>
         </w:tc>
         <w:tc>
@@ -3821,6 +3824,7 @@
                 <w:b/>
               </w:rPr>
             </w:pPr>
+            <w:proofErr w:type="spellStart"/>
             <w:r>
               <w:rPr>
                 <w:rFonts w:ascii="Arial" w:hAnsi="Arial" w:cs="Arial"/>
@@ -3828,6 +3832,7 @@
               </w:rPr>
               <w:t>Postconditions</w:t>
             </w:r>
+            <w:proofErr w:type="spellEnd"/>
           </w:p>
         </w:tc>
         <w:tc>
@@ -4477,7 +4482,21 @@
         <w:rPr>
           <w:rFonts w:ascii="Arial" w:hAnsi="Arial" w:cs="Arial"/>
         </w:rPr>
-        <w:t xml:space="preserve">Alistair Cockburn, http://members.aol.com/acockburn/papers/uctempla.htm, accessed </w:t>
+        <w:t xml:space="preserve">Alistair Cockburn, http://members.aol.com/acockburn/papers/uctempla.htm, </w:t>
+      </w:r>
+      <w:proofErr w:type="gramStart"/>
+      <w:r>
+        <w:rPr>
+          <w:rFonts w:ascii="Arial" w:hAnsi="Arial" w:cs="Arial"/>
+        </w:rPr>
+        <w:t>accessed</w:t>
+      </w:r>
+      <w:proofErr w:type="gramEnd"/>
+      <w:r>
+        <w:rPr>
+          <w:rFonts w:ascii="Arial" w:hAnsi="Arial" w:cs="Arial"/>
+        </w:rPr>
+        <w:t xml:space="preserve"> </w:t>
       </w:r>
       <w:r>
         <w:rPr>
@@ -4925,7 +4944,6 @@
               <w:rPr>
                 <w:rFonts w:ascii="Arial" w:hAnsi="Arial" w:cs="Arial"/>
               </w:rPr>
-              <w:lastRenderedPageBreak/>
               <w:t>Deliverable</w:t>
             </w:r>
           </w:p>
@@ -6086,7 +6104,6 @@
         <w:ind w:left="0"/>
         <w:rPr>
           <w:rFonts w:ascii="Arial" w:hAnsi="Arial" w:cs="Arial"/>
-          <w:b/>
         </w:rPr>
       </w:pPr>
     </w:p>
@@ -6102,31 +6119,19 @@
         <w:rPr>
           <w:rFonts w:ascii="Arial" w:hAnsi="Arial" w:cs="Arial"/>
         </w:rPr>
-        <w:t>Describe</w:t>
-      </w:r>
-      <w:r>
-        <w:rPr>
-          <w:rFonts w:ascii="Arial" w:hAnsi="Arial" w:cs="Arial"/>
-        </w:rPr>
-        <w:t xml:space="preserve"> what the customer and your team are agreeing to when all sign off on this document. </w:t>
-      </w:r>
-      <w:r>
-        <w:rPr>
-          <w:rFonts w:ascii="Arial" w:hAnsi="Arial" w:cs="Arial"/>
-        </w:rPr>
-        <w:t>[One paragraph]</w:t>
-      </w:r>
-      <w:r>
-        <w:rPr>
-          <w:rFonts w:ascii="Arial" w:hAnsi="Arial" w:cs="Arial"/>
-        </w:rPr>
-        <w:t xml:space="preserve"> Include a statement that explains the procedure to be used in case there are future changes to the document. </w:t>
-      </w:r>
-      <w:r>
-        <w:rPr>
-          <w:rFonts w:ascii="Arial" w:hAnsi="Arial" w:cs="Arial"/>
-        </w:rPr>
-        <w:t xml:space="preserve">[One paragraph] </w:t>
+        <w:t>Upon sign off, the customer and team are in agreement upon the scope, specifications, and requirements of Smart Traveler. If any change</w:t>
+      </w:r>
+      <w:r>
+        <w:rPr>
+          <w:rFonts w:ascii="Arial" w:hAnsi="Arial" w:cs="Arial"/>
+        </w:rPr>
+        <w:t>s are made to the document</w:t>
+      </w:r>
+      <w:r>
+        <w:rPr>
+          <w:rFonts w:ascii="Arial" w:hAnsi="Arial" w:cs="Arial"/>
+        </w:rPr>
+        <w:t>, the versioning documentation on page #3 will be updated with a new version number, date, and changes that were made from the last version. New signatures will be acquired before the document is made official.</w:t>
       </w:r>
     </w:p>
     <w:p>
@@ -6184,73 +6189,7 @@
         <w:rPr>
           <w:rFonts w:ascii="Arial" w:hAnsi="Arial" w:cs="Arial"/>
         </w:rPr>
-        <w:t>Provide</w:t>
-      </w:r>
-      <w:r>
-        <w:rPr>
-          <w:rFonts w:ascii="Arial" w:hAnsi="Arial" w:cs="Arial"/>
-        </w:rPr>
-        <w:t xml:space="preserve"> a </w:t>
-      </w:r>
-      <w:r>
-        <w:rPr>
-          <w:rFonts w:ascii="Arial" w:hAnsi="Arial" w:cs="Arial"/>
-        </w:rPr>
-        <w:t>brief</w:t>
-      </w:r>
-      <w:r>
-        <w:rPr>
-          <w:rFonts w:ascii="Arial" w:hAnsi="Arial" w:cs="Arial"/>
-        </w:rPr>
-        <w:t xml:space="preserve"> paragraph stating that all members of the team have reviewed the document and ag</w:t>
-      </w:r>
-      <w:r>
-        <w:rPr>
-          <w:rFonts w:ascii="Arial" w:hAnsi="Arial" w:cs="Arial"/>
-        </w:rPr>
-        <w:t xml:space="preserve">ree on its content and format. </w:t>
-      </w:r>
-      <w:r>
-        <w:rPr>
-          <w:rFonts w:ascii="Arial" w:hAnsi="Arial" w:cs="Arial"/>
-        </w:rPr>
-        <w:t xml:space="preserve">Provide lines for </w:t>
-      </w:r>
-      <w:r>
-        <w:rPr>
-          <w:rFonts w:ascii="Arial" w:hAnsi="Arial" w:cs="Arial"/>
-        </w:rPr>
-        <w:t>typed</w:t>
-      </w:r>
-      <w:r>
-        <w:rPr>
-          <w:rFonts w:ascii="Arial" w:hAnsi="Arial" w:cs="Arial"/>
-        </w:rPr>
-        <w:t xml:space="preserve"> names, signatures, dates</w:t>
-      </w:r>
-      <w:r>
-        <w:rPr>
-          <w:rFonts w:ascii="Arial" w:hAnsi="Arial" w:cs="Arial"/>
-        </w:rPr>
-        <w:t>, and comments for each team member. The comment areas are</w:t>
-      </w:r>
-      <w:r>
-        <w:rPr>
-          <w:rFonts w:ascii="Arial" w:hAnsi="Arial" w:cs="Arial"/>
-        </w:rPr>
-        <w:t xml:space="preserve"> to be used to state any minor points regarding the document that member</w:t>
-      </w:r>
-      <w:r>
-        <w:rPr>
-          <w:rFonts w:ascii="Arial" w:hAnsi="Arial" w:cs="Arial"/>
-        </w:rPr>
-        <w:t>s may not agree with.</w:t>
-      </w:r>
-      <w:r>
-        <w:rPr>
-          <w:rFonts w:ascii="Arial" w:hAnsi="Arial" w:cs="Arial"/>
-        </w:rPr>
-        <w:t xml:space="preserve"> Note that there cannot be any major points of contention.</w:t>
+        <w:t>All members of the team have reviewed the documentation and agree on its content and format. The signatures provided guarantee this. Any comments left in the comment areas are minor points regarding the document that members of the team may not agree with. There are no major points of contention in any of the comments.</w:t>
       </w:r>
     </w:p>
     <w:p>
@@ -6290,36 +6229,732 @@
     </w:p>
     <w:p>
       <w:pPr>
-        <w:pStyle w:val="BodyTextIndent"/>
-        <w:ind w:left="0"/>
-        <w:rPr>
-          <w:rFonts w:ascii="Arial" w:hAnsi="Arial" w:cs="Arial"/>
-        </w:rPr>
-      </w:pPr>
-      <w:r>
-        <w:rPr>
-          <w:rFonts w:ascii="Arial" w:hAnsi="Arial" w:cs="Arial"/>
-        </w:rPr>
-        <w:t xml:space="preserve">Remember that each team member </w:t>
-      </w:r>
-      <w:r>
-        <w:rPr>
-          <w:rFonts w:ascii="Arial" w:hAnsi="Arial" w:cs="Arial"/>
-          <w:u w:val="single"/>
-        </w:rPr>
-        <w:t>must</w:t>
-      </w:r>
-      <w:r>
-        <w:rPr>
-          <w:rFonts w:ascii="Arial" w:hAnsi="Arial" w:cs="Arial"/>
-        </w:rPr>
-        <w:t xml:space="preserve"> contribute </w:t>
-      </w:r>
-      <w:r>
-        <w:rPr>
-          <w:rFonts w:ascii="Arial" w:hAnsi="Arial" w:cs="Arial"/>
-        </w:rPr>
-        <w:t>to the writing (includes diagrams)</w:t>
+        <w:rPr>
+          <w:rFonts w:ascii="Arial" w:hAnsi="Arial" w:cs="Arial"/>
+        </w:rPr>
+      </w:pPr>
+    </w:p>
+    <w:tbl>
+      <w:tblPr>
+        <w:tblW w:w="11178" w:type="dxa"/>
+        <w:tblBorders>
+          <w:top w:val="single" w:sz="4" w:space="0" w:color="auto"/>
+          <w:left w:val="single" w:sz="4" w:space="0" w:color="auto"/>
+          <w:bottom w:val="single" w:sz="4" w:space="0" w:color="auto"/>
+          <w:right w:val="single" w:sz="4" w:space="0" w:color="auto"/>
+          <w:insideH w:val="single" w:sz="4" w:space="0" w:color="auto"/>
+          <w:insideV w:val="single" w:sz="4" w:space="0" w:color="auto"/>
+        </w:tblBorders>
+        <w:tblLook w:val="01E0" w:firstRow="1" w:lastRow="1" w:firstColumn="1" w:lastColumn="1" w:noHBand="0" w:noVBand="0"/>
+      </w:tblPr>
+      <w:tblGrid>
+        <w:gridCol w:w="4518"/>
+        <w:gridCol w:w="2767"/>
+        <w:gridCol w:w="3893"/>
+      </w:tblGrid>
+      <w:tr>
+        <w:trPr>
+          <w:trHeight w:val="1133"/>
+        </w:trPr>
+        <w:tc>
+          <w:tcPr>
+            <w:tcW w:w="4518" w:type="dxa"/>
+            <w:shd w:val="clear" w:color="auto" w:fill="auto"/>
+          </w:tcPr>
+          <w:p>
+            <w:pPr>
+              <w:jc w:val="center"/>
+              <w:rPr>
+                <w:rFonts w:ascii="Arial" w:hAnsi="Arial" w:cs="Arial"/>
+                <w:b/>
+              </w:rPr>
+            </w:pPr>
+            <w:r>
+              <w:rPr>
+                <w:rFonts w:ascii="Arial" w:hAnsi="Arial" w:cs="Arial"/>
+                <w:b/>
+              </w:rPr>
+              <w:t>Name of Contributor</w:t>
+            </w:r>
+          </w:p>
+          <w:p>
+            <w:pPr>
+              <w:jc w:val="center"/>
+              <w:rPr>
+                <w:rFonts w:ascii="Arial" w:hAnsi="Arial" w:cs="Arial"/>
+                <w:b/>
+              </w:rPr>
+            </w:pPr>
+          </w:p>
+        </w:tc>
+        <w:tc>
+          <w:tcPr>
+            <w:tcW w:w="2767" w:type="dxa"/>
+            <w:shd w:val="clear" w:color="auto" w:fill="auto"/>
+          </w:tcPr>
+          <w:p>
+            <w:pPr>
+              <w:rPr>
+                <w:rFonts w:ascii="Arial" w:hAnsi="Arial" w:cs="Arial"/>
+                <w:b/>
+              </w:rPr>
+            </w:pPr>
+            <w:r>
+              <w:rPr>
+                <w:rFonts w:ascii="Arial" w:hAnsi="Arial" w:cs="Arial"/>
+                <w:b/>
+              </w:rPr>
+              <w:t>System Requirements Specification</w:t>
+            </w:r>
+          </w:p>
+          <w:p>
+            <w:pPr>
+              <w:rPr>
+                <w:rFonts w:ascii="Arial" w:hAnsi="Arial" w:cs="Arial"/>
+                <w:b/>
+              </w:rPr>
+            </w:pPr>
+            <w:r>
+              <w:rPr>
+                <w:rFonts w:ascii="Arial" w:hAnsi="Arial" w:cs="Arial"/>
+                <w:b/>
+              </w:rPr>
+              <w:t xml:space="preserve"> Approximate Percent Contribution</w:t>
+            </w:r>
+          </w:p>
+        </w:tc>
+        <w:tc>
+          <w:tcPr>
+            <w:tcW w:w="3893" w:type="dxa"/>
+            <w:shd w:val="clear" w:color="auto" w:fill="auto"/>
+          </w:tcPr>
+          <w:p>
+            <w:pPr>
+              <w:rPr>
+                <w:rFonts w:ascii="Arial" w:hAnsi="Arial" w:cs="Arial"/>
+                <w:b/>
+              </w:rPr>
+            </w:pPr>
+            <w:r>
+              <w:rPr>
+                <w:rFonts w:ascii="Arial" w:hAnsi="Arial" w:cs="Arial"/>
+                <w:b/>
+              </w:rPr>
+              <w:t>Optional comment</w:t>
+            </w:r>
+          </w:p>
+          <w:p>
+            <w:pPr>
+              <w:rPr>
+                <w:rFonts w:ascii="Arial" w:hAnsi="Arial" w:cs="Arial"/>
+                <w:b/>
+              </w:rPr>
+            </w:pPr>
+          </w:p>
+        </w:tc>
+      </w:tr>
+      <w:tr>
+        <w:trPr>
+          <w:trHeight w:val="1115"/>
+        </w:trPr>
+        <w:tc>
+          <w:tcPr>
+            <w:tcW w:w="4518" w:type="dxa"/>
+            <w:shd w:val="clear" w:color="auto" w:fill="auto"/>
+          </w:tcPr>
+          <w:p>
+            <w:pPr>
+              <w:rPr>
+                <w:rFonts w:ascii="Arial" w:hAnsi="Arial" w:cs="Arial"/>
+              </w:rPr>
+            </w:pPr>
+          </w:p>
+          <w:p>
+            <w:pPr>
+              <w:rPr>
+                <w:rFonts w:ascii="Arial" w:hAnsi="Arial" w:cs="Arial"/>
+              </w:rPr>
+            </w:pPr>
+          </w:p>
+          <w:p>
+            <w:pPr>
+              <w:jc w:val="center"/>
+              <w:rPr>
+                <w:rFonts w:ascii="Arial" w:hAnsi="Arial" w:cs="Arial"/>
+              </w:rPr>
+            </w:pPr>
+            <w:r>
+              <w:rPr>
+                <w:rFonts w:ascii="Arial" w:hAnsi="Arial" w:cs="Arial"/>
+              </w:rPr>
+              <w:t>Robert Jackson</w:t>
+            </w:r>
+          </w:p>
+        </w:tc>
+        <w:tc>
+          <w:tcPr>
+            <w:tcW w:w="2767" w:type="dxa"/>
+            <w:shd w:val="clear" w:color="auto" w:fill="auto"/>
+          </w:tcPr>
+          <w:p>
+            <w:pPr>
+              <w:rPr>
+                <w:rFonts w:ascii="Arial" w:hAnsi="Arial" w:cs="Arial"/>
+              </w:rPr>
+            </w:pPr>
+          </w:p>
+          <w:p>
+            <w:pPr>
+              <w:rPr>
+                <w:rFonts w:ascii="Arial" w:hAnsi="Arial" w:cs="Arial"/>
+              </w:rPr>
+            </w:pPr>
+          </w:p>
+          <w:p>
+            <w:pPr>
+              <w:jc w:val="center"/>
+              <w:rPr>
+                <w:rFonts w:ascii="Arial" w:hAnsi="Arial" w:cs="Arial"/>
+              </w:rPr>
+            </w:pPr>
+            <w:r>
+              <w:rPr>
+                <w:rFonts w:ascii="Arial" w:hAnsi="Arial" w:cs="Arial"/>
+              </w:rPr>
+              <w:t>20%</w:t>
+            </w:r>
+          </w:p>
+        </w:tc>
+        <w:tc>
+          <w:tcPr>
+            <w:tcW w:w="3893" w:type="dxa"/>
+            <w:shd w:val="clear" w:color="auto" w:fill="auto"/>
+          </w:tcPr>
+          <w:p>
+            <w:pPr>
+              <w:rPr>
+                <w:rFonts w:ascii="Arial" w:hAnsi="Arial" w:cs="Arial"/>
+              </w:rPr>
+            </w:pPr>
+          </w:p>
+        </w:tc>
+      </w:tr>
+      <w:tr>
+        <w:trPr>
+          <w:trHeight w:val="1250"/>
+        </w:trPr>
+        <w:tc>
+          <w:tcPr>
+            <w:tcW w:w="4518" w:type="dxa"/>
+            <w:shd w:val="clear" w:color="auto" w:fill="auto"/>
+          </w:tcPr>
+          <w:p>
+            <w:pPr>
+              <w:rPr>
+                <w:rFonts w:ascii="Arial" w:hAnsi="Arial" w:cs="Arial"/>
+              </w:rPr>
+            </w:pPr>
+          </w:p>
+          <w:p>
+            <w:pPr>
+              <w:rPr>
+                <w:rFonts w:ascii="Arial" w:hAnsi="Arial" w:cs="Arial"/>
+              </w:rPr>
+            </w:pPr>
+          </w:p>
+          <w:p>
+            <w:pPr>
+              <w:jc w:val="center"/>
+              <w:rPr>
+                <w:rFonts w:ascii="Arial" w:hAnsi="Arial" w:cs="Arial"/>
+              </w:rPr>
+            </w:pPr>
+            <w:r>
+              <w:rPr>
+                <w:rFonts w:ascii="Arial" w:hAnsi="Arial" w:cs="Arial"/>
+              </w:rPr>
+              <w:t xml:space="preserve">Stephen </w:t>
+            </w:r>
+            <w:proofErr w:type="spellStart"/>
+            <w:r>
+              <w:rPr>
+                <w:rFonts w:ascii="Arial" w:hAnsi="Arial" w:cs="Arial"/>
+              </w:rPr>
+              <w:t>Pidliskey</w:t>
+            </w:r>
+            <w:proofErr w:type="spellEnd"/>
+          </w:p>
+        </w:tc>
+        <w:tc>
+          <w:tcPr>
+            <w:tcW w:w="2767" w:type="dxa"/>
+            <w:shd w:val="clear" w:color="auto" w:fill="auto"/>
+          </w:tcPr>
+          <w:p>
+            <w:pPr>
+              <w:rPr>
+                <w:rFonts w:ascii="Arial" w:hAnsi="Arial" w:cs="Arial"/>
+              </w:rPr>
+            </w:pPr>
+          </w:p>
+          <w:p>
+            <w:pPr>
+              <w:rPr>
+                <w:rFonts w:ascii="Arial" w:hAnsi="Arial" w:cs="Arial"/>
+              </w:rPr>
+            </w:pPr>
+          </w:p>
+          <w:p>
+            <w:pPr>
+              <w:jc w:val="center"/>
+              <w:rPr>
+                <w:rFonts w:ascii="Arial" w:hAnsi="Arial" w:cs="Arial"/>
+              </w:rPr>
+            </w:pPr>
+            <w:r>
+              <w:rPr>
+                <w:rFonts w:ascii="Arial" w:hAnsi="Arial" w:cs="Arial"/>
+              </w:rPr>
+              <w:t>20%</w:t>
+            </w:r>
+          </w:p>
+        </w:tc>
+        <w:tc>
+          <w:tcPr>
+            <w:tcW w:w="3893" w:type="dxa"/>
+            <w:shd w:val="clear" w:color="auto" w:fill="auto"/>
+          </w:tcPr>
+          <w:p>
+            <w:pPr>
+              <w:rPr>
+                <w:rFonts w:ascii="Arial" w:hAnsi="Arial" w:cs="Arial"/>
+              </w:rPr>
+            </w:pPr>
+          </w:p>
+        </w:tc>
+      </w:tr>
+      <w:tr>
+        <w:trPr>
+          <w:trHeight w:val="1340"/>
+        </w:trPr>
+        <w:tc>
+          <w:tcPr>
+            <w:tcW w:w="4518" w:type="dxa"/>
+            <w:shd w:val="clear" w:color="auto" w:fill="auto"/>
+          </w:tcPr>
+          <w:p>
+            <w:pPr>
+              <w:rPr>
+                <w:rFonts w:ascii="Arial" w:hAnsi="Arial" w:cs="Arial"/>
+              </w:rPr>
+            </w:pPr>
+          </w:p>
+          <w:p>
+            <w:pPr>
+              <w:rPr>
+                <w:rFonts w:ascii="Arial" w:hAnsi="Arial" w:cs="Arial"/>
+              </w:rPr>
+            </w:pPr>
+          </w:p>
+          <w:p>
+            <w:pPr>
+              <w:jc w:val="center"/>
+              <w:rPr>
+                <w:rFonts w:ascii="Arial" w:hAnsi="Arial" w:cs="Arial"/>
+              </w:rPr>
+            </w:pPr>
+            <w:proofErr w:type="spellStart"/>
+            <w:r>
+              <w:rPr>
+                <w:rFonts w:ascii="Arial" w:hAnsi="Arial" w:cs="Arial"/>
+              </w:rPr>
+              <w:t>Rasheed</w:t>
+            </w:r>
+            <w:proofErr w:type="spellEnd"/>
+            <w:r>
+              <w:rPr>
+                <w:rFonts w:ascii="Arial" w:hAnsi="Arial" w:cs="Arial"/>
+              </w:rPr>
+              <w:t xml:space="preserve"> </w:t>
+            </w:r>
+            <w:proofErr w:type="spellStart"/>
+            <w:r>
+              <w:rPr>
+                <w:rFonts w:ascii="Arial" w:hAnsi="Arial" w:cs="Arial"/>
+              </w:rPr>
+              <w:t>Salau</w:t>
+            </w:r>
+            <w:proofErr w:type="spellEnd"/>
+          </w:p>
+        </w:tc>
+        <w:tc>
+          <w:tcPr>
+            <w:tcW w:w="2767" w:type="dxa"/>
+            <w:shd w:val="clear" w:color="auto" w:fill="auto"/>
+          </w:tcPr>
+          <w:p>
+            <w:pPr>
+              <w:rPr>
+                <w:rFonts w:ascii="Arial" w:hAnsi="Arial" w:cs="Arial"/>
+              </w:rPr>
+            </w:pPr>
+          </w:p>
+          <w:p>
+            <w:pPr>
+              <w:rPr>
+                <w:rFonts w:ascii="Arial" w:hAnsi="Arial" w:cs="Arial"/>
+              </w:rPr>
+            </w:pPr>
+          </w:p>
+          <w:p>
+            <w:pPr>
+              <w:jc w:val="center"/>
+              <w:rPr>
+                <w:rFonts w:ascii="Arial" w:hAnsi="Arial" w:cs="Arial"/>
+              </w:rPr>
+            </w:pPr>
+            <w:r>
+              <w:rPr>
+                <w:rFonts w:ascii="Arial" w:hAnsi="Arial" w:cs="Arial"/>
+              </w:rPr>
+              <w:t>20%</w:t>
+            </w:r>
+          </w:p>
+        </w:tc>
+        <w:tc>
+          <w:tcPr>
+            <w:tcW w:w="3893" w:type="dxa"/>
+            <w:shd w:val="clear" w:color="auto" w:fill="auto"/>
+          </w:tcPr>
+          <w:p>
+            <w:pPr>
+              <w:rPr>
+                <w:rFonts w:ascii="Arial" w:hAnsi="Arial" w:cs="Arial"/>
+              </w:rPr>
+            </w:pPr>
+          </w:p>
+        </w:tc>
+      </w:tr>
+      <w:tr>
+        <w:trPr>
+          <w:trHeight w:val="1250"/>
+        </w:trPr>
+        <w:tc>
+          <w:tcPr>
+            <w:tcW w:w="4518" w:type="dxa"/>
+            <w:shd w:val="clear" w:color="auto" w:fill="auto"/>
+          </w:tcPr>
+          <w:p>
+            <w:pPr>
+              <w:rPr>
+                <w:rFonts w:ascii="Arial" w:hAnsi="Arial" w:cs="Arial"/>
+              </w:rPr>
+            </w:pPr>
+          </w:p>
+          <w:p>
+            <w:pPr>
+              <w:rPr>
+                <w:rFonts w:ascii="Arial" w:hAnsi="Arial" w:cs="Arial"/>
+              </w:rPr>
+            </w:pPr>
+          </w:p>
+          <w:p>
+            <w:pPr>
+              <w:jc w:val="center"/>
+              <w:rPr>
+                <w:rFonts w:ascii="Arial" w:hAnsi="Arial" w:cs="Arial"/>
+              </w:rPr>
+            </w:pPr>
+            <w:r>
+              <w:rPr>
+                <w:rFonts w:ascii="Arial" w:hAnsi="Arial" w:cs="Arial"/>
+              </w:rPr>
+              <w:t>Zachary Stewart</w:t>
+            </w:r>
+          </w:p>
+        </w:tc>
+        <w:tc>
+          <w:tcPr>
+            <w:tcW w:w="2767" w:type="dxa"/>
+            <w:shd w:val="clear" w:color="auto" w:fill="auto"/>
+          </w:tcPr>
+          <w:p>
+            <w:pPr>
+              <w:rPr>
+                <w:rFonts w:ascii="Arial" w:hAnsi="Arial" w:cs="Arial"/>
+              </w:rPr>
+            </w:pPr>
+          </w:p>
+          <w:p>
+            <w:pPr>
+              <w:rPr>
+                <w:rFonts w:ascii="Arial" w:hAnsi="Arial" w:cs="Arial"/>
+              </w:rPr>
+            </w:pPr>
+          </w:p>
+          <w:p>
+            <w:pPr>
+              <w:jc w:val="center"/>
+              <w:rPr>
+                <w:rFonts w:ascii="Arial" w:hAnsi="Arial" w:cs="Arial"/>
+              </w:rPr>
+            </w:pPr>
+            <w:r>
+              <w:rPr>
+                <w:rFonts w:ascii="Arial" w:hAnsi="Arial" w:cs="Arial"/>
+              </w:rPr>
+              <w:t>20%</w:t>
+            </w:r>
+          </w:p>
+        </w:tc>
+        <w:tc>
+          <w:tcPr>
+            <w:tcW w:w="3893" w:type="dxa"/>
+            <w:shd w:val="clear" w:color="auto" w:fill="auto"/>
+          </w:tcPr>
+          <w:p>
+            <w:pPr>
+              <w:rPr>
+                <w:rFonts w:ascii="Arial" w:hAnsi="Arial" w:cs="Arial"/>
+              </w:rPr>
+            </w:pPr>
+          </w:p>
+        </w:tc>
+      </w:tr>
+      <w:tr>
+        <w:trPr>
+          <w:trHeight w:val="1295"/>
+        </w:trPr>
+        <w:tc>
+          <w:tcPr>
+            <w:tcW w:w="4518" w:type="dxa"/>
+            <w:shd w:val="clear" w:color="auto" w:fill="auto"/>
+          </w:tcPr>
+          <w:p>
+            <w:pPr>
+              <w:rPr>
+                <w:rFonts w:ascii="Arial" w:hAnsi="Arial" w:cs="Arial"/>
+              </w:rPr>
+            </w:pPr>
+          </w:p>
+          <w:p>
+            <w:pPr>
+              <w:rPr>
+                <w:rFonts w:ascii="Arial" w:hAnsi="Arial" w:cs="Arial"/>
+              </w:rPr>
+            </w:pPr>
+          </w:p>
+          <w:p>
+            <w:pPr>
+              <w:jc w:val="center"/>
+              <w:rPr>
+                <w:rFonts w:ascii="Arial" w:hAnsi="Arial" w:cs="Arial"/>
+              </w:rPr>
+            </w:pPr>
+            <w:r>
+              <w:rPr>
+                <w:rFonts w:ascii="Arial" w:hAnsi="Arial" w:cs="Arial"/>
+              </w:rPr>
+              <w:t xml:space="preserve">Nicole </w:t>
+            </w:r>
+            <w:proofErr w:type="spellStart"/>
+            <w:r>
+              <w:rPr>
+                <w:rFonts w:ascii="Arial" w:hAnsi="Arial" w:cs="Arial"/>
+              </w:rPr>
+              <w:t>Whewell</w:t>
+            </w:r>
+            <w:proofErr w:type="spellEnd"/>
+          </w:p>
+        </w:tc>
+        <w:tc>
+          <w:tcPr>
+            <w:tcW w:w="2767" w:type="dxa"/>
+            <w:shd w:val="clear" w:color="auto" w:fill="auto"/>
+          </w:tcPr>
+          <w:p>
+            <w:pPr>
+              <w:rPr>
+                <w:rFonts w:ascii="Arial" w:hAnsi="Arial" w:cs="Arial"/>
+              </w:rPr>
+            </w:pPr>
+          </w:p>
+          <w:p>
+            <w:pPr>
+              <w:rPr>
+                <w:rFonts w:ascii="Arial" w:hAnsi="Arial" w:cs="Arial"/>
+              </w:rPr>
+            </w:pPr>
+          </w:p>
+          <w:p>
+            <w:pPr>
+              <w:jc w:val="center"/>
+              <w:rPr>
+                <w:rFonts w:ascii="Arial" w:hAnsi="Arial" w:cs="Arial"/>
+              </w:rPr>
+            </w:pPr>
+            <w:r>
+              <w:rPr>
+                <w:rFonts w:ascii="Arial" w:hAnsi="Arial" w:cs="Arial"/>
+              </w:rPr>
+              <w:t>20%</w:t>
+            </w:r>
+          </w:p>
+        </w:tc>
+        <w:tc>
+          <w:tcPr>
+            <w:tcW w:w="3893" w:type="dxa"/>
+            <w:shd w:val="clear" w:color="auto" w:fill="auto"/>
+          </w:tcPr>
+          <w:p>
+            <w:pPr>
+              <w:rPr>
+                <w:rFonts w:ascii="Arial" w:hAnsi="Arial" w:cs="Arial"/>
+              </w:rPr>
+            </w:pPr>
+          </w:p>
+        </w:tc>
+      </w:tr>
+    </w:tbl>
+    <w:p>
+      <w:pPr>
+        <w:rPr>
+          <w:rFonts w:ascii="Arial" w:hAnsi="Arial" w:cs="Arial"/>
+        </w:rPr>
+      </w:pPr>
+    </w:p>
+    <w:p>
+      <w:pPr>
+        <w:rPr>
+          <w:rFonts w:ascii="Arial" w:hAnsi="Arial" w:cs="Arial"/>
+        </w:rPr>
+      </w:pPr>
+    </w:p>
+    <w:p>
+      <w:pPr>
+        <w:rPr>
+          <w:rFonts w:ascii="Arial" w:hAnsi="Arial" w:cs="Arial"/>
+        </w:rPr>
+      </w:pPr>
+    </w:p>
+    <w:p>
+      <w:pPr>
+        <w:rPr>
+          <w:rFonts w:ascii="Arial" w:hAnsi="Arial" w:cs="Arial"/>
+        </w:rPr>
+      </w:pPr>
+      <w:r>
+        <w:rPr>
+          <w:rFonts w:ascii="Arial" w:hAnsi="Arial" w:cs="Arial"/>
+        </w:rPr>
+        <w:t xml:space="preserve">I have read and agree with the contributions </w:t>
+      </w:r>
+      <w:r>
+        <w:rPr>
+          <w:rFonts w:ascii="Arial" w:hAnsi="Arial" w:cs="Arial"/>
+        </w:rPr>
+        <w:t>stated</w:t>
+      </w:r>
+      <w:r>
+        <w:rPr>
+          <w:rFonts w:ascii="Arial" w:hAnsi="Arial" w:cs="Arial"/>
+        </w:rPr>
+        <w:t xml:space="preserve"> above.</w:t>
+      </w:r>
+    </w:p>
+    <w:p>
+      <w:pPr>
+        <w:rPr>
+          <w:rFonts w:ascii="Arial" w:hAnsi="Arial" w:cs="Arial"/>
+        </w:rPr>
+      </w:pPr>
+    </w:p>
+    <w:p>
+      <w:pPr>
+        <w:rPr>
+          <w:rFonts w:ascii="Arial" w:hAnsi="Arial" w:cs="Arial"/>
+        </w:rPr>
+      </w:pPr>
+      <w:r>
+        <w:rPr>
+          <w:rFonts w:ascii="Arial" w:hAnsi="Arial" w:cs="Arial"/>
+          <w:b/>
+        </w:rPr>
+        <w:t xml:space="preserve">           </w:t>
+      </w:r>
+      <w:r>
+        <w:rPr>
+          <w:rFonts w:ascii="Arial" w:hAnsi="Arial" w:cs="Arial"/>
+          <w:b/>
+        </w:rPr>
+        <w:t xml:space="preserve">       </w:t>
+      </w:r>
+      <w:r>
+        <w:rPr>
+          <w:rFonts w:ascii="Arial" w:hAnsi="Arial" w:cs="Arial"/>
+          <w:b/>
+        </w:rPr>
+        <w:t xml:space="preserve"> Printed Name                                    </w:t>
+      </w:r>
+      <w:r>
+        <w:rPr>
+          <w:rFonts w:ascii="Arial" w:hAnsi="Arial" w:cs="Arial"/>
+          <w:b/>
+        </w:rPr>
+        <w:t xml:space="preserve">        </w:t>
+      </w:r>
+      <w:r>
+        <w:rPr>
+          <w:rFonts w:ascii="Arial" w:hAnsi="Arial" w:cs="Arial"/>
+          <w:b/>
+        </w:rPr>
+        <w:t xml:space="preserve">Signature                          </w:t>
+      </w:r>
+      <w:r>
+        <w:rPr>
+          <w:rFonts w:ascii="Arial" w:hAnsi="Arial" w:cs="Arial"/>
+          <w:b/>
+        </w:rPr>
+        <w:t xml:space="preserve">         </w:t>
+      </w:r>
+      <w:r>
+        <w:rPr>
+          <w:rFonts w:ascii="Arial" w:hAnsi="Arial" w:cs="Arial"/>
+          <w:b/>
+        </w:rPr>
+        <w:t>Date</w:t>
+      </w:r>
+    </w:p>
+    <w:p>
+      <w:pPr>
+        <w:rPr>
+          <w:rFonts w:ascii="Arial" w:hAnsi="Arial" w:cs="Arial"/>
+        </w:rPr>
+      </w:pPr>
+    </w:p>
+    <w:p>
+      <w:pPr>
+        <w:rPr>
+          <w:rFonts w:ascii="Arial" w:hAnsi="Arial" w:cs="Arial"/>
+        </w:rPr>
+      </w:pPr>
+      <w:r>
+        <w:rPr>
+          <w:rFonts w:ascii="Arial" w:hAnsi="Arial" w:cs="Arial"/>
+        </w:rPr>
+        <w:t>1</w:t>
+      </w:r>
+      <w:r>
+        <w:rPr>
+          <w:rFonts w:ascii="Arial" w:hAnsi="Arial" w:cs="Arial"/>
+        </w:rPr>
+        <w:t>_______</w:t>
+      </w:r>
+      <w:r>
+        <w:rPr>
+          <w:rFonts w:ascii="Arial" w:hAnsi="Arial" w:cs="Arial"/>
+        </w:rPr>
+        <w:t>Robert Jackson</w:t>
       </w:r>
       <w:r>
         <w:rPr>
@@ -6331,32 +6966,486 @@
         <w:rPr>
           <w:rFonts w:ascii="Arial" w:hAnsi="Arial" w:cs="Arial"/>
         </w:rPr>
-        <w:t xml:space="preserve">for </w:t>
-      </w:r>
-      <w:r>
-        <w:rPr>
-          <w:rFonts w:ascii="Arial" w:hAnsi="Arial" w:cs="Arial"/>
-        </w:rPr>
-        <w:t>each document produced.</w:t>
-      </w:r>
-    </w:p>
-    <w:p>
-      <w:pPr>
-        <w:pStyle w:val="BodyTextIndent"/>
-        <w:ind w:left="0"/>
-        <w:rPr>
-          <w:rFonts w:ascii="Arial" w:hAnsi="Arial" w:cs="Arial"/>
-        </w:rPr>
-      </w:pPr>
-    </w:p>
-    <w:p>
-      <w:pPr>
-        <w:pStyle w:val="BodyTextIndent"/>
-        <w:ind w:left="0"/>
-        <w:rPr>
-          <w:rFonts w:ascii="Arial" w:hAnsi="Arial" w:cs="Arial"/>
-        </w:rPr>
-      </w:pPr>
+        <w:t>__________</w:t>
+      </w:r>
+      <w:r>
+        <w:rPr>
+          <w:rFonts w:ascii="Arial" w:hAnsi="Arial" w:cs="Arial"/>
+        </w:rPr>
+        <w:t xml:space="preserve">      _________</w:t>
+      </w:r>
+      <w:r>
+        <w:rPr>
+          <w:rFonts w:ascii="Arial" w:hAnsi="Arial" w:cs="Arial"/>
+        </w:rPr>
+        <w:t>_____</w:t>
+      </w:r>
+      <w:r>
+        <w:rPr>
+          <w:rFonts w:ascii="Arial" w:hAnsi="Arial" w:cs="Arial"/>
+        </w:rPr>
+        <w:t>________________   _________</w:t>
+      </w:r>
+      <w:r>
+        <w:rPr>
+          <w:rFonts w:ascii="Arial" w:hAnsi="Arial" w:cs="Arial"/>
+        </w:rPr>
+        <w:t>__</w:t>
+      </w:r>
+      <w:r>
+        <w:rPr>
+          <w:rFonts w:ascii="Arial" w:hAnsi="Arial" w:cs="Arial"/>
+        </w:rPr>
+        <w:t>___</w:t>
+      </w:r>
+    </w:p>
+    <w:p>
+      <w:pPr>
+        <w:rPr>
+          <w:rFonts w:ascii="Arial" w:hAnsi="Arial" w:cs="Arial"/>
+        </w:rPr>
+      </w:pPr>
+    </w:p>
+    <w:p>
+      <w:pPr>
+        <w:rPr>
+          <w:rFonts w:ascii="Arial" w:hAnsi="Arial" w:cs="Arial"/>
+        </w:rPr>
+      </w:pPr>
+      <w:r>
+        <w:rPr>
+          <w:rFonts w:ascii="Arial" w:hAnsi="Arial" w:cs="Arial"/>
+        </w:rPr>
+        <w:t>2</w:t>
+      </w:r>
+      <w:r>
+        <w:rPr>
+          <w:rFonts w:ascii="Arial" w:hAnsi="Arial" w:cs="Arial"/>
+        </w:rPr>
+        <w:t>_______</w:t>
+      </w:r>
+      <w:r>
+        <w:rPr>
+          <w:rFonts w:ascii="Arial" w:hAnsi="Arial" w:cs="Arial"/>
+        </w:rPr>
+        <w:t xml:space="preserve"> </w:t>
+      </w:r>
+      <w:r>
+        <w:rPr>
+          <w:rFonts w:ascii="Arial" w:hAnsi="Arial" w:cs="Arial"/>
+        </w:rPr>
+        <w:t xml:space="preserve">Stephen </w:t>
+      </w:r>
+      <w:proofErr w:type="spellStart"/>
+      <w:r>
+        <w:rPr>
+          <w:rFonts w:ascii="Arial" w:hAnsi="Arial" w:cs="Arial"/>
+        </w:rPr>
+        <w:t>Pidliskey</w:t>
+      </w:r>
+      <w:proofErr w:type="spellEnd"/>
+      <w:r>
+        <w:rPr>
+          <w:rFonts w:ascii="Arial" w:hAnsi="Arial" w:cs="Arial"/>
+        </w:rPr>
+        <w:t xml:space="preserve"> </w:t>
+      </w:r>
+      <w:r>
+        <w:rPr>
+          <w:rFonts w:ascii="Arial" w:hAnsi="Arial" w:cs="Arial"/>
+        </w:rPr>
+        <w:t>__</w:t>
+      </w:r>
+      <w:r>
+        <w:rPr>
+          <w:rFonts w:ascii="Arial" w:hAnsi="Arial" w:cs="Arial"/>
+        </w:rPr>
+        <w:t>_____</w:t>
+      </w:r>
+      <w:r>
+        <w:rPr>
+          <w:rFonts w:ascii="Arial" w:hAnsi="Arial" w:cs="Arial"/>
+        </w:rPr>
+        <w:t>_</w:t>
+      </w:r>
+      <w:r>
+        <w:rPr>
+          <w:rFonts w:ascii="Arial" w:hAnsi="Arial" w:cs="Arial"/>
+        </w:rPr>
+        <w:t xml:space="preserve">      _________</w:t>
+      </w:r>
+      <w:r>
+        <w:rPr>
+          <w:rFonts w:ascii="Arial" w:hAnsi="Arial" w:cs="Arial"/>
+        </w:rPr>
+        <w:t>_____</w:t>
+      </w:r>
+      <w:r>
+        <w:rPr>
+          <w:rFonts w:ascii="Arial" w:hAnsi="Arial" w:cs="Arial"/>
+        </w:rPr>
+        <w:t>________________   _________</w:t>
+      </w:r>
+      <w:r>
+        <w:rPr>
+          <w:rFonts w:ascii="Arial" w:hAnsi="Arial" w:cs="Arial"/>
+        </w:rPr>
+        <w:t>__</w:t>
+      </w:r>
+      <w:r>
+        <w:rPr>
+          <w:rFonts w:ascii="Arial" w:hAnsi="Arial" w:cs="Arial"/>
+        </w:rPr>
+        <w:t>___</w:t>
+      </w:r>
+    </w:p>
+    <w:p>
+      <w:pPr>
+        <w:rPr>
+          <w:rFonts w:ascii="Arial" w:hAnsi="Arial" w:cs="Arial"/>
+        </w:rPr>
+      </w:pPr>
+    </w:p>
+    <w:p>
+      <w:pPr>
+        <w:rPr>
+          <w:rFonts w:ascii="Arial" w:hAnsi="Arial" w:cs="Arial"/>
+        </w:rPr>
+      </w:pPr>
+      <w:r>
+        <w:rPr>
+          <w:rFonts w:ascii="Arial" w:hAnsi="Arial" w:cs="Arial"/>
+        </w:rPr>
+        <w:t>3</w:t>
+      </w:r>
+      <w:r>
+        <w:rPr>
+          <w:rFonts w:ascii="Arial" w:hAnsi="Arial" w:cs="Arial"/>
+        </w:rPr>
+        <w:t>_______</w:t>
+      </w:r>
+      <w:r>
+        <w:rPr>
+          <w:rFonts w:ascii="Arial" w:hAnsi="Arial" w:cs="Arial"/>
+        </w:rPr>
+        <w:t xml:space="preserve"> </w:t>
+      </w:r>
+      <w:proofErr w:type="spellStart"/>
+      <w:r>
+        <w:rPr>
+          <w:rFonts w:ascii="Arial" w:hAnsi="Arial" w:cs="Arial"/>
+        </w:rPr>
+        <w:t>Rasheed</w:t>
+      </w:r>
+      <w:proofErr w:type="spellEnd"/>
+      <w:r>
+        <w:rPr>
+          <w:rFonts w:ascii="Arial" w:hAnsi="Arial" w:cs="Arial"/>
+        </w:rPr>
+        <w:t xml:space="preserve"> </w:t>
+      </w:r>
+      <w:proofErr w:type="spellStart"/>
+      <w:r>
+        <w:rPr>
+          <w:rFonts w:ascii="Arial" w:hAnsi="Arial" w:cs="Arial"/>
+        </w:rPr>
+        <w:t>Salau</w:t>
+      </w:r>
+      <w:proofErr w:type="spellEnd"/>
+      <w:r>
+        <w:rPr>
+          <w:rFonts w:ascii="Arial" w:hAnsi="Arial" w:cs="Arial"/>
+        </w:rPr>
+        <w:t xml:space="preserve"> </w:t>
+      </w:r>
+      <w:r>
+        <w:rPr>
+          <w:rFonts w:ascii="Arial" w:hAnsi="Arial" w:cs="Arial"/>
+        </w:rPr>
+        <w:t>_____</w:t>
+      </w:r>
+      <w:r>
+        <w:rPr>
+          <w:rFonts w:ascii="Arial" w:hAnsi="Arial" w:cs="Arial"/>
+        </w:rPr>
+        <w:t>___</w:t>
+      </w:r>
+      <w:r>
+        <w:rPr>
+          <w:rFonts w:ascii="Arial" w:hAnsi="Arial" w:cs="Arial"/>
+        </w:rPr>
+        <w:t>__</w:t>
+      </w:r>
+      <w:r>
+        <w:rPr>
+          <w:rFonts w:ascii="Arial" w:hAnsi="Arial" w:cs="Arial"/>
+        </w:rPr>
+        <w:t xml:space="preserve">      _________</w:t>
+      </w:r>
+      <w:r>
+        <w:rPr>
+          <w:rFonts w:ascii="Arial" w:hAnsi="Arial" w:cs="Arial"/>
+        </w:rPr>
+        <w:t>_____</w:t>
+      </w:r>
+      <w:r>
+        <w:rPr>
+          <w:rFonts w:ascii="Arial" w:hAnsi="Arial" w:cs="Arial"/>
+        </w:rPr>
+        <w:t>________________   _________</w:t>
+      </w:r>
+      <w:r>
+        <w:rPr>
+          <w:rFonts w:ascii="Arial" w:hAnsi="Arial" w:cs="Arial"/>
+        </w:rPr>
+        <w:t>__</w:t>
+      </w:r>
+      <w:r>
+        <w:rPr>
+          <w:rFonts w:ascii="Arial" w:hAnsi="Arial" w:cs="Arial"/>
+        </w:rPr>
+        <w:t>___</w:t>
+      </w:r>
+    </w:p>
+    <w:p>
+      <w:pPr>
+        <w:rPr>
+          <w:rFonts w:ascii="Arial" w:hAnsi="Arial" w:cs="Arial"/>
+        </w:rPr>
+      </w:pPr>
+    </w:p>
+    <w:p>
+      <w:pPr>
+        <w:rPr>
+          <w:rFonts w:ascii="Arial" w:hAnsi="Arial" w:cs="Arial"/>
+        </w:rPr>
+      </w:pPr>
+      <w:r>
+        <w:rPr>
+          <w:rFonts w:ascii="Arial" w:hAnsi="Arial" w:cs="Arial"/>
+        </w:rPr>
+        <w:t>4</w:t>
+      </w:r>
+      <w:r>
+        <w:rPr>
+          <w:rFonts w:ascii="Arial" w:hAnsi="Arial" w:cs="Arial"/>
+        </w:rPr>
+        <w:t>________</w:t>
+      </w:r>
+      <w:r>
+        <w:rPr>
+          <w:rFonts w:ascii="Arial" w:hAnsi="Arial" w:cs="Arial"/>
+        </w:rPr>
+        <w:t xml:space="preserve"> </w:t>
+      </w:r>
+      <w:r>
+        <w:rPr>
+          <w:rFonts w:ascii="Arial" w:hAnsi="Arial" w:cs="Arial"/>
+        </w:rPr>
+        <w:t>Zachary Stewart</w:t>
+      </w:r>
+      <w:r>
+        <w:rPr>
+          <w:rFonts w:ascii="Arial" w:hAnsi="Arial" w:cs="Arial"/>
+        </w:rPr>
+        <w:t xml:space="preserve"> </w:t>
+      </w:r>
+      <w:r>
+        <w:rPr>
+          <w:rFonts w:ascii="Arial" w:hAnsi="Arial" w:cs="Arial"/>
+        </w:rPr>
+        <w:t>__</w:t>
+      </w:r>
+      <w:r>
+        <w:rPr>
+          <w:rFonts w:ascii="Arial" w:hAnsi="Arial" w:cs="Arial"/>
+        </w:rPr>
+        <w:t>_____</w:t>
+      </w:r>
+      <w:r>
+        <w:rPr>
+          <w:rFonts w:ascii="Arial" w:hAnsi="Arial" w:cs="Arial"/>
+        </w:rPr>
+        <w:t>_</w:t>
+      </w:r>
+      <w:r>
+        <w:rPr>
+          <w:rFonts w:ascii="Arial" w:hAnsi="Arial" w:cs="Arial"/>
+        </w:rPr>
+        <w:t xml:space="preserve">      _________</w:t>
+      </w:r>
+      <w:r>
+        <w:rPr>
+          <w:rFonts w:ascii="Arial" w:hAnsi="Arial" w:cs="Arial"/>
+        </w:rPr>
+        <w:t>_____</w:t>
+      </w:r>
+      <w:r>
+        <w:rPr>
+          <w:rFonts w:ascii="Arial" w:hAnsi="Arial" w:cs="Arial"/>
+        </w:rPr>
+        <w:t>________________   _________</w:t>
+      </w:r>
+      <w:r>
+        <w:rPr>
+          <w:rFonts w:ascii="Arial" w:hAnsi="Arial" w:cs="Arial"/>
+        </w:rPr>
+        <w:t>__</w:t>
+      </w:r>
+      <w:r>
+        <w:rPr>
+          <w:rFonts w:ascii="Arial" w:hAnsi="Arial" w:cs="Arial"/>
+        </w:rPr>
+        <w:t>___</w:t>
+      </w:r>
+    </w:p>
+    <w:p>
+      <w:pPr>
+        <w:rPr>
+          <w:rFonts w:ascii="Arial" w:hAnsi="Arial" w:cs="Arial"/>
+        </w:rPr>
+      </w:pPr>
+    </w:p>
+    <w:p>
+      <w:pPr>
+        <w:rPr>
+          <w:rFonts w:ascii="Arial" w:hAnsi="Arial" w:cs="Arial"/>
+        </w:rPr>
+      </w:pPr>
+      <w:r>
+        <w:rPr>
+          <w:rFonts w:ascii="Arial" w:hAnsi="Arial" w:cs="Arial"/>
+        </w:rPr>
+        <w:t>5</w:t>
+      </w:r>
+      <w:r>
+        <w:rPr>
+          <w:rFonts w:ascii="Arial" w:hAnsi="Arial" w:cs="Arial"/>
+        </w:rPr>
+        <w:t>________</w:t>
+      </w:r>
+      <w:r>
+        <w:rPr>
+          <w:rFonts w:ascii="Arial" w:hAnsi="Arial" w:cs="Arial"/>
+        </w:rPr>
+        <w:t xml:space="preserve"> </w:t>
+      </w:r>
+      <w:r>
+        <w:rPr>
+          <w:rFonts w:ascii="Arial" w:hAnsi="Arial" w:cs="Arial"/>
+        </w:rPr>
+        <w:t xml:space="preserve">Nicole </w:t>
+      </w:r>
+      <w:proofErr w:type="spellStart"/>
+      <w:r>
+        <w:rPr>
+          <w:rFonts w:ascii="Arial" w:hAnsi="Arial" w:cs="Arial"/>
+        </w:rPr>
+        <w:t>Whewell</w:t>
+      </w:r>
+      <w:proofErr w:type="spellEnd"/>
+      <w:r>
+        <w:rPr>
+          <w:rFonts w:ascii="Arial" w:hAnsi="Arial" w:cs="Arial"/>
+        </w:rPr>
+        <w:t xml:space="preserve"> </w:t>
+      </w:r>
+      <w:r>
+        <w:rPr>
+          <w:rFonts w:ascii="Arial" w:hAnsi="Arial" w:cs="Arial"/>
+        </w:rPr>
+        <w:t>_________</w:t>
+      </w:r>
+      <w:r>
+        <w:rPr>
+          <w:rFonts w:ascii="Arial" w:hAnsi="Arial" w:cs="Arial"/>
+        </w:rPr>
+        <w:t xml:space="preserve">      _________</w:t>
+      </w:r>
+      <w:r>
+        <w:rPr>
+          <w:rFonts w:ascii="Arial" w:hAnsi="Arial" w:cs="Arial"/>
+        </w:rPr>
+        <w:t>_____</w:t>
+      </w:r>
+      <w:r>
+        <w:rPr>
+          <w:rFonts w:ascii="Arial" w:hAnsi="Arial" w:cs="Arial"/>
+        </w:rPr>
+        <w:t>________________   _________</w:t>
+      </w:r>
+      <w:r>
+        <w:rPr>
+          <w:rFonts w:ascii="Arial" w:hAnsi="Arial" w:cs="Arial"/>
+        </w:rPr>
+        <w:t>__</w:t>
+      </w:r>
+      <w:r>
+        <w:rPr>
+          <w:rFonts w:ascii="Arial" w:hAnsi="Arial" w:cs="Arial"/>
+        </w:rPr>
+        <w:t>___</w:t>
+      </w:r>
+    </w:p>
+    <w:p>
+      <w:pPr>
+        <w:rPr>
+          <w:rFonts w:ascii="Arial" w:hAnsi="Arial" w:cs="Arial"/>
+        </w:rPr>
+      </w:pPr>
+    </w:p>
+    <w:p>
+      <w:pPr>
+        <w:rPr>
+          <w:rFonts w:ascii="Arial" w:hAnsi="Arial" w:cs="Arial"/>
+        </w:rPr>
+      </w:pPr>
+      <w:proofErr w:type="gramStart"/>
+      <w:r>
+        <w:rPr>
+          <w:rFonts w:ascii="Arial" w:hAnsi="Arial" w:cs="Arial"/>
+        </w:rPr>
+        <w:t>Customer  has</w:t>
+      </w:r>
+      <w:proofErr w:type="gramEnd"/>
+      <w:r>
+        <w:rPr>
+          <w:rFonts w:ascii="Arial" w:hAnsi="Arial" w:cs="Arial"/>
+        </w:rPr>
+        <w:t xml:space="preserve"> a copy of this document                                                                     ______________</w:t>
+      </w:r>
+    </w:p>
+    <w:p>
+      <w:pPr>
+        <w:rPr>
+          <w:rFonts w:ascii="Arial" w:hAnsi="Arial" w:cs="Arial"/>
+        </w:rPr>
+      </w:pPr>
+    </w:p>
+    <w:p>
+      <w:pPr>
+        <w:rPr>
+          <w:rFonts w:ascii="Arial" w:hAnsi="Arial" w:cs="Arial"/>
+        </w:rPr>
+        <w:sectPr>
+          <w:pgSz w:w="12240" w:h="15840"/>
+          <w:pgMar w:top="720" w:right="720" w:bottom="720" w:left="720" w:header="720" w:footer="720" w:gutter="0"/>
+          <w:cols w:space="720"/>
+          <w:docGrid w:linePitch="360"/>
+        </w:sectPr>
+      </w:pPr>
+      <w:r>
+        <w:rPr>
+          <w:rFonts w:ascii="Arial" w:hAnsi="Arial" w:cs="Arial"/>
+        </w:rPr>
+        <w:t>Customer finds Document acceptable        _____________</w:t>
+      </w:r>
+      <w:r>
+        <w:rPr>
+          <w:rFonts w:ascii="Arial" w:hAnsi="Arial" w:cs="Arial"/>
+        </w:rPr>
+        <w:t>_________________   ______________</w:t>
+      </w:r>
     </w:p>
     <w:p>
       <w:pPr>
@@ -6376,11 +7465,9 @@
     </w:p>
     <w:p>
       <w:pPr>
-        <w:pStyle w:val="BodyTextIndent"/>
-        <w:ind w:left="0"/>
-        <w:rPr>
-          <w:rFonts w:ascii="Arial" w:hAnsi="Arial" w:cs="Arial"/>
-        </w:rPr>
+        <w:tabs>
+          <w:tab w:val="left" w:pos="5180"/>
+        </w:tabs>
       </w:pPr>
     </w:p>
     <w:sectPr>
@@ -6482,7 +7569,7 @@
         <w:rStyle w:val="PageNumber"/>
         <w:noProof/>
       </w:rPr>
-      <w:t>9</w:t>
+      <w:t>10</w:t>
     </w:r>
     <w:r>
       <w:rPr>

</xml_diff>

<commit_message>
Added use case chart 1.2 and 1.3
</commit_message>
<xml_diff>
--- a/Documentation/srs.docx
+++ b/Documentation/srs.docx
@@ -1,6 +1,6 @@
 
 <file path=word/document.xml><?xml version="1.0" encoding="utf-8"?>
-<w:document xmlns:wpc="http://schemas.microsoft.com/office/word/2010/wordprocessingCanvas" xmlns:mo="http://schemas.microsoft.com/office/mac/office/2008/main" xmlns:mc="http://schemas.openxmlformats.org/markup-compatibility/2006" xmlns:mv="urn:schemas-microsoft-com:mac:vml" xmlns:o="urn:schemas-microsoft-com:office:office" xmlns:r="http://schemas.openxmlformats.org/officeDocument/2006/relationships" xmlns:m="http://schemas.openxmlformats.org/officeDocument/2006/math" xmlns:v="urn:schemas-microsoft-com:vml" xmlns:wp14="http://schemas.microsoft.com/office/word/2010/wordprocessingDrawing" xmlns:wp="http://schemas.openxmlformats.org/drawingml/2006/wordprocessingDrawing" xmlns:w10="urn:schemas-microsoft-com:office:word" xmlns:w="http://schemas.openxmlformats.org/wordprocessingml/2006/main" xmlns:w14="http://schemas.microsoft.com/office/word/2010/wordml" xmlns:wpg="http://schemas.microsoft.com/office/word/2010/wordprocessingGroup" xmlns:wpi="http://schemas.microsoft.com/office/word/2010/wordprocessingInk" xmlns:wne="http://schemas.microsoft.com/office/word/2006/wordml" xmlns:wps="http://schemas.microsoft.com/office/word/2010/wordprocessingShape" mc:Ignorable="w14 wp14">
+<w:document xmlns:wpc="http://schemas.microsoft.com/office/word/2010/wordprocessingCanvas" xmlns:mc="http://schemas.openxmlformats.org/markup-compatibility/2006" xmlns:o="urn:schemas-microsoft-com:office:office" xmlns:r="http://schemas.openxmlformats.org/officeDocument/2006/relationships" xmlns:m="http://schemas.openxmlformats.org/officeDocument/2006/math" xmlns:v="urn:schemas-microsoft-com:vml" xmlns:wp14="http://schemas.microsoft.com/office/word/2010/wordprocessingDrawing" xmlns:wp="http://schemas.openxmlformats.org/drawingml/2006/wordprocessingDrawing" xmlns:w10="urn:schemas-microsoft-com:office:word" xmlns:w="http://schemas.openxmlformats.org/wordprocessingml/2006/main" xmlns:w14="http://schemas.microsoft.com/office/word/2010/wordml" xmlns:w15="http://schemas.microsoft.com/office/word/2012/wordml" xmlns:wpg="http://schemas.microsoft.com/office/word/2010/wordprocessingGroup" xmlns:wpi="http://schemas.microsoft.com/office/word/2010/wordprocessingInk" xmlns:wne="http://schemas.microsoft.com/office/word/2006/wordml" xmlns:wps="http://schemas.microsoft.com/office/word/2010/wordprocessingShape" mc:Ignorable="w14 w15 wp14">
   <w:body>
     <w:p>
       <w:pPr>
@@ -1923,10 +1923,10 @@
                         <a:effectLst/>
                         <a:extLst>
                           <a:ext uri="{FAA26D3D-D897-4be2-8F04-BA451C77F1D7}">
-                            <ma14:placeholderFlag xmlns:ma14="http://schemas.microsoft.com/office/mac/drawingml/2011/main"/>
+                            <ma14:placeholderFlag xmlns:ma14="http://schemas.microsoft.com/office/mac/drawingml/2011/main" xmlns:w="http://schemas.openxmlformats.org/wordprocessingml/2006/main" xmlns:w10="urn:schemas-microsoft-com:office:word" xmlns:v="urn:schemas-microsoft-com:vml" xmlns:o="urn:schemas-microsoft-com:office:office" xmlns:mv="urn:schemas-microsoft-com:mac:vml" xmlns:mo="http://schemas.microsoft.com/office/mac/office/2008/main" xmlns=""/>
                           </a:ext>
                           <a:ext uri="{C572A759-6A51-4108-AA02-DFA0A04FC94B}">
-                            <ma14:wrappingTextBoxFlag xmlns:ma14="http://schemas.microsoft.com/office/mac/drawingml/2011/main"/>
+                            <ma14:wrappingTextBoxFlag xmlns:ma14="http://schemas.microsoft.com/office/mac/drawingml/2011/main" xmlns:w="http://schemas.openxmlformats.org/wordprocessingml/2006/main" xmlns:w10="urn:schemas-microsoft-com:office:word" xmlns:v="urn:schemas-microsoft-com:vml" xmlns:o="urn:schemas-microsoft-com:office:office" xmlns:mv="urn:schemas-microsoft-com:mac:vml" xmlns:mo="http://schemas.microsoft.com/office/mac/office/2008/main" xmlns=""/>
                           </a:ext>
                         </a:extLst>
                       </wps:spPr>
@@ -1973,19 +1973,16 @@
           </mc:Choice>
           <mc:Fallback>
             <w:pict>
-              <v:shapetype id="_x0000_t202" coordsize="21600,21600" o:spt="202" path="m0,0l0,21600,21600,21600,21600,0xe">
+              <v:shapetype w14:anchorId="129921DF" id="_x0000_t202" coordsize="21600,21600" o:spt="202" path="m,l,21600r21600,l21600,xe">
                 <v:stroke joinstyle="miter"/>
                 <v:path gradientshapeok="t" o:connecttype="rect"/>
               </v:shapetype>
-              <v:shape id="Text Box 9" o:spid="_x0000_s1026" type="#_x0000_t202" style="position:absolute;margin-left:85.05pt;margin-top:296.6pt;width:63pt;height:27pt;z-index:251666432;visibility:visible;mso-wrap-style:square;mso-width-percent:0;mso-height-percent:0;mso-wrap-distance-left:9pt;mso-wrap-distance-top:0;mso-wrap-distance-right:9pt;mso-wrap-distance-bottom:0;mso-position-horizontal:absolute;mso-position-horizontal-relative:text;mso-position-vertical:absolute;mso-position-vertical-relative:text;mso-width-percent:0;mso-height-percent:0;mso-width-relative:margin;mso-height-relative:margin;v-text-anchor:top" o:gfxdata="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" filled="f" stroked="f">
+              <v:shape id="Text Box 9" o:spid="_x0000_s1026" type="#_x0000_t202" style="position:absolute;margin-left:85.05pt;margin-top:296.6pt;width:63pt;height:27pt;z-index:251666432;visibility:visible;mso-wrap-style:square;mso-width-percent:0;mso-height-percent:0;mso-wrap-distance-left:9pt;mso-wrap-distance-top:0;mso-wrap-distance-right:9pt;mso-wrap-distance-bottom:0;mso-position-horizontal:absolute;mso-position-horizontal-relative:text;mso-position-vertical:absolute;mso-position-vertical-relative:text;mso-width-percent:0;mso-height-percent:0;mso-width-relative:margin;mso-height-relative:margin;v-text-anchor:top" o:gfxdata="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" filled="f" stroked="f">
                 <v:textbox>
                   <w:txbxContent>
                     <w:p>
                       <w:r>
-                        <w:t>5</w:t>
-                      </w:r>
-                      <w:r>
-                        <w:t>.1</w:t>
+                        <w:t>5.1</w:t>
                       </w:r>
                     </w:p>
                   </w:txbxContent>
@@ -2035,10 +2032,10 @@
                         <a:effectLst/>
                         <a:extLst>
                           <a:ext uri="{FAA26D3D-D897-4be2-8F04-BA451C77F1D7}">
-                            <ma14:placeholderFlag xmlns:ma14="http://schemas.microsoft.com/office/mac/drawingml/2011/main"/>
+                            <ma14:placeholderFlag xmlns:ma14="http://schemas.microsoft.com/office/mac/drawingml/2011/main" xmlns:w="http://schemas.openxmlformats.org/wordprocessingml/2006/main" xmlns:w10="urn:schemas-microsoft-com:office:word" xmlns:v="urn:schemas-microsoft-com:vml" xmlns:o="urn:schemas-microsoft-com:office:office" xmlns:mv="urn:schemas-microsoft-com:mac:vml" xmlns:mo="http://schemas.microsoft.com/office/mac/office/2008/main" xmlns=""/>
                           </a:ext>
                           <a:ext uri="{C572A759-6A51-4108-AA02-DFA0A04FC94B}">
-                            <ma14:wrappingTextBoxFlag xmlns:ma14="http://schemas.microsoft.com/office/mac/drawingml/2011/main"/>
+                            <ma14:wrappingTextBoxFlag xmlns:ma14="http://schemas.microsoft.com/office/mac/drawingml/2011/main" xmlns:w="http://schemas.openxmlformats.org/wordprocessingml/2006/main" xmlns:w10="urn:schemas-microsoft-com:office:word" xmlns:v="urn:schemas-microsoft-com:vml" xmlns:o="urn:schemas-microsoft-com:office:office" xmlns:mv="urn:schemas-microsoft-com:mac:vml" xmlns:mo="http://schemas.microsoft.com/office/mac/office/2008/main" xmlns=""/>
                           </a:ext>
                         </a:extLst>
                       </wps:spPr>
@@ -2085,15 +2082,12 @@
           </mc:Choice>
           <mc:Fallback>
             <w:pict>
-              <v:shape id="Text Box 8" o:spid="_x0000_s1027" type="#_x0000_t202" style="position:absolute;margin-left:94.05pt;margin-top:242.6pt;width:63pt;height:27pt;z-index:251664384;visibility:visible;mso-wrap-style:square;mso-width-percent:0;mso-height-percent:0;mso-wrap-distance-left:9pt;mso-wrap-distance-top:0;mso-wrap-distance-right:9pt;mso-wrap-distance-bottom:0;mso-position-horizontal:absolute;mso-position-horizontal-relative:text;mso-position-vertical:absolute;mso-position-vertical-relative:text;mso-width-percent:0;mso-height-percent:0;mso-width-relative:margin;mso-height-relative:margin;v-text-anchor:top" o:gfxdata="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" filled="f" stroked="f">
+              <v:shape w14:anchorId="1C3101F6" id="Text Box 8" o:spid="_x0000_s1027" type="#_x0000_t202" style="position:absolute;margin-left:94.05pt;margin-top:242.6pt;width:63pt;height:27pt;z-index:251664384;visibility:visible;mso-wrap-style:square;mso-width-percent:0;mso-height-percent:0;mso-wrap-distance-left:9pt;mso-wrap-distance-top:0;mso-wrap-distance-right:9pt;mso-wrap-distance-bottom:0;mso-position-horizontal:absolute;mso-position-horizontal-relative:text;mso-position-vertical:absolute;mso-position-vertical-relative:text;mso-width-percent:0;mso-height-percent:0;mso-width-relative:margin;mso-height-relative:margin;v-text-anchor:top" o:gfxdata="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" filled="f" stroked="f">
                 <v:textbox>
                   <w:txbxContent>
                     <w:p>
                       <w:r>
-                        <w:t>4</w:t>
-                      </w:r>
-                      <w:r>
-                        <w:t>.1</w:t>
+                        <w:t>4.1</w:t>
                       </w:r>
                     </w:p>
                   </w:txbxContent>
@@ -2143,10 +2137,10 @@
                         <a:effectLst/>
                         <a:extLst>
                           <a:ext uri="{FAA26D3D-D897-4be2-8F04-BA451C77F1D7}">
-                            <ma14:placeholderFlag xmlns:ma14="http://schemas.microsoft.com/office/mac/drawingml/2011/main"/>
+                            <ma14:placeholderFlag xmlns:ma14="http://schemas.microsoft.com/office/mac/drawingml/2011/main" xmlns:w="http://schemas.openxmlformats.org/wordprocessingml/2006/main" xmlns:w10="urn:schemas-microsoft-com:office:word" xmlns:v="urn:schemas-microsoft-com:vml" xmlns:o="urn:schemas-microsoft-com:office:office" xmlns:mv="urn:schemas-microsoft-com:mac:vml" xmlns:mo="http://schemas.microsoft.com/office/mac/office/2008/main" xmlns=""/>
                           </a:ext>
                           <a:ext uri="{C572A759-6A51-4108-AA02-DFA0A04FC94B}">
-                            <ma14:wrappingTextBoxFlag xmlns:ma14="http://schemas.microsoft.com/office/mac/drawingml/2011/main"/>
+                            <ma14:wrappingTextBoxFlag xmlns:ma14="http://schemas.microsoft.com/office/mac/drawingml/2011/main" xmlns:w="http://schemas.openxmlformats.org/wordprocessingml/2006/main" xmlns:w10="urn:schemas-microsoft-com:office:word" xmlns:v="urn:schemas-microsoft-com:vml" xmlns:o="urn:schemas-microsoft-com:office:office" xmlns:mv="urn:schemas-microsoft-com:mac:vml" xmlns:mo="http://schemas.microsoft.com/office/mac/office/2008/main" xmlns=""/>
                           </a:ext>
                         </a:extLst>
                       </wps:spPr>
@@ -2193,15 +2187,12 @@
           </mc:Choice>
           <mc:Fallback>
             <w:pict>
-              <v:shape id="Text Box 7" o:spid="_x0000_s1028" type="#_x0000_t202" style="position:absolute;margin-left:85.05pt;margin-top:215.6pt;width:63pt;height:27pt;z-index:251662336;visibility:visible;mso-wrap-style:square;mso-width-percent:0;mso-height-percent:0;mso-wrap-distance-left:9pt;mso-wrap-distance-top:0;mso-wrap-distance-right:9pt;mso-wrap-distance-bottom:0;mso-position-horizontal:absolute;mso-position-horizontal-relative:text;mso-position-vertical:absolute;mso-position-vertical-relative:text;mso-width-percent:0;mso-height-percent:0;mso-width-relative:margin;mso-height-relative:margin;v-text-anchor:top" o:gfxdata="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" filled="f" stroked="f">
+              <v:shape w14:anchorId="686EB600" id="Text Box 7" o:spid="_x0000_s1028" type="#_x0000_t202" style="position:absolute;margin-left:85.05pt;margin-top:215.6pt;width:63pt;height:27pt;z-index:251662336;visibility:visible;mso-wrap-style:square;mso-width-percent:0;mso-height-percent:0;mso-wrap-distance-left:9pt;mso-wrap-distance-top:0;mso-wrap-distance-right:9pt;mso-wrap-distance-bottom:0;mso-position-horizontal:absolute;mso-position-horizontal-relative:text;mso-position-vertical:absolute;mso-position-vertical-relative:text;mso-width-percent:0;mso-height-percent:0;mso-width-relative:margin;mso-height-relative:margin;v-text-anchor:top" o:gfxdata="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" filled="f" stroked="f">
                 <v:textbox>
                   <w:txbxContent>
                     <w:p>
                       <w:r>
-                        <w:t>3</w:t>
-                      </w:r>
-                      <w:r>
-                        <w:t>.1</w:t>
+                        <w:t>3.1</w:t>
                       </w:r>
                     </w:p>
                   </w:txbxContent>
@@ -2251,10 +2242,10 @@
                         <a:effectLst/>
                         <a:extLst>
                           <a:ext uri="{FAA26D3D-D897-4be2-8F04-BA451C77F1D7}">
-                            <ma14:placeholderFlag xmlns:ma14="http://schemas.microsoft.com/office/mac/drawingml/2011/main"/>
+                            <ma14:placeholderFlag xmlns:ma14="http://schemas.microsoft.com/office/mac/drawingml/2011/main" xmlns:w="http://schemas.openxmlformats.org/wordprocessingml/2006/main" xmlns:w10="urn:schemas-microsoft-com:office:word" xmlns:v="urn:schemas-microsoft-com:vml" xmlns:o="urn:schemas-microsoft-com:office:office" xmlns:mv="urn:schemas-microsoft-com:mac:vml" xmlns:mo="http://schemas.microsoft.com/office/mac/office/2008/main" xmlns=""/>
                           </a:ext>
                           <a:ext uri="{C572A759-6A51-4108-AA02-DFA0A04FC94B}">
-                            <ma14:wrappingTextBoxFlag xmlns:ma14="http://schemas.microsoft.com/office/mac/drawingml/2011/main"/>
+                            <ma14:wrappingTextBoxFlag xmlns:ma14="http://schemas.microsoft.com/office/mac/drawingml/2011/main" xmlns:w="http://schemas.openxmlformats.org/wordprocessingml/2006/main" xmlns:w10="urn:schemas-microsoft-com:office:word" xmlns:v="urn:schemas-microsoft-com:vml" xmlns:o="urn:schemas-microsoft-com:office:office" xmlns:mv="urn:schemas-microsoft-com:mac:vml" xmlns:mo="http://schemas.microsoft.com/office/mac/office/2008/main" xmlns=""/>
                           </a:ext>
                         </a:extLst>
                       </wps:spPr>
@@ -2301,7 +2292,7 @@
           </mc:Choice>
           <mc:Fallback>
             <w:pict>
-              <v:shape id="Text Box 6" o:spid="_x0000_s1029" type="#_x0000_t202" style="position:absolute;margin-left:67.05pt;margin-top:125.6pt;width:63pt;height:27pt;z-index:251660288;visibility:visible;mso-wrap-style:square;mso-width-percent:0;mso-height-percent:0;mso-wrap-distance-left:9pt;mso-wrap-distance-top:0;mso-wrap-distance-right:9pt;mso-wrap-distance-bottom:0;mso-position-horizontal:absolute;mso-position-horizontal-relative:text;mso-position-vertical:absolute;mso-position-vertical-relative:text;mso-width-percent:0;mso-height-percent:0;mso-width-relative:margin;mso-height-relative:margin;v-text-anchor:top" o:gfxdata="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" filled="f" stroked="f">
+              <v:shape w14:anchorId="5CDCFED4" id="Text Box 6" o:spid="_x0000_s1029" type="#_x0000_t202" style="position:absolute;margin-left:67.05pt;margin-top:125.6pt;width:63pt;height:27pt;z-index:251660288;visibility:visible;mso-wrap-style:square;mso-width-percent:0;mso-height-percent:0;mso-wrap-distance-left:9pt;mso-wrap-distance-top:0;mso-wrap-distance-right:9pt;mso-wrap-distance-bottom:0;mso-position-horizontal:absolute;mso-position-horizontal-relative:text;mso-position-vertical:absolute;mso-position-vertical-relative:text;mso-width-percent:0;mso-height-percent:0;mso-width-relative:margin;mso-height-relative:margin;v-text-anchor:top" o:gfxdata="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" filled="f" stroked="f">
                 <v:textbox>
                   <w:txbxContent>
                     <w:p>
@@ -2356,10 +2347,10 @@
                         <a:effectLst/>
                         <a:extLst>
                           <a:ext uri="{FAA26D3D-D897-4be2-8F04-BA451C77F1D7}">
-                            <ma14:placeholderFlag xmlns:ma14="http://schemas.microsoft.com/office/mac/drawingml/2011/main"/>
+                            <ma14:placeholderFlag xmlns:ma14="http://schemas.microsoft.com/office/mac/drawingml/2011/main" xmlns:w="http://schemas.openxmlformats.org/wordprocessingml/2006/main" xmlns:w10="urn:schemas-microsoft-com:office:word" xmlns:v="urn:schemas-microsoft-com:vml" xmlns:o="urn:schemas-microsoft-com:office:office" xmlns:mv="urn:schemas-microsoft-com:mac:vml" xmlns:mo="http://schemas.microsoft.com/office/mac/office/2008/main" xmlns=""/>
                           </a:ext>
                           <a:ext uri="{C572A759-6A51-4108-AA02-DFA0A04FC94B}">
-                            <ma14:wrappingTextBoxFlag xmlns:ma14="http://schemas.microsoft.com/office/mac/drawingml/2011/main"/>
+                            <ma14:wrappingTextBoxFlag xmlns:ma14="http://schemas.microsoft.com/office/mac/drawingml/2011/main" xmlns:w="http://schemas.openxmlformats.org/wordprocessingml/2006/main" xmlns:w10="urn:schemas-microsoft-com:office:word" xmlns:v="urn:schemas-microsoft-com:vml" xmlns:o="urn:schemas-microsoft-com:office:office" xmlns:mv="urn:schemas-microsoft-com:mac:vml" xmlns:mo="http://schemas.microsoft.com/office/mac/office/2008/main" xmlns=""/>
                           </a:ext>
                         </a:extLst>
                       </wps:spPr>
@@ -2406,7 +2397,7 @@
           </mc:Choice>
           <mc:Fallback>
             <w:pict>
-              <v:shape id="Text Box 5" o:spid="_x0000_s1030" type="#_x0000_t202" style="position:absolute;margin-left:67.05pt;margin-top:26.6pt;width:1in;height:27pt;z-index:251659264;visibility:visible;mso-wrap-style:square;mso-width-percent:0;mso-height-percent:0;mso-wrap-distance-left:9pt;mso-wrap-distance-top:0;mso-wrap-distance-right:9pt;mso-wrap-distance-bottom:0;mso-position-horizontal:absolute;mso-position-horizontal-relative:text;mso-position-vertical:absolute;mso-position-vertical-relative:text;mso-width-percent:0;mso-height-percent:0;mso-width-relative:margin;mso-height-relative:margin;v-text-anchor:top" o:gfxdata="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" filled="f" stroked="f">
+              <v:shape w14:anchorId="2D257421" id="Text Box 5" o:spid="_x0000_s1030" type="#_x0000_t202" style="position:absolute;margin-left:67.05pt;margin-top:26.6pt;width:1in;height:27pt;z-index:251659264;visibility:visible;mso-wrap-style:square;mso-width-percent:0;mso-height-percent:0;mso-wrap-distance-left:9pt;mso-wrap-distance-top:0;mso-wrap-distance-right:9pt;mso-wrap-distance-bottom:0;mso-position-horizontal:absolute;mso-position-horizontal-relative:text;mso-position-vertical:absolute;mso-position-vertical-relative:text;mso-width-percent:0;mso-height-percent:0;mso-width-relative:margin;mso-height-relative:margin;v-text-anchor:top" o:gfxdata="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" filled="f" stroked="f">
                 <v:textbox>
                   <w:txbxContent>
                     <w:p>
@@ -2442,7 +2433,7 @@
                     <pic:cNvPicPr/>
                   </pic:nvPicPr>
                   <pic:blipFill>
-                    <a:blip r:embed="rId8">
+                    <a:blip r:embed="rId7">
                       <a:extLst>
                         <a:ext uri="{28A0092B-C50C-407E-A947-70E740481C1C}">
                           <a14:useLocalDpi xmlns:a14="http://schemas.microsoft.com/office/drawing/2010/main" val="0"/>
@@ -3540,22 +3531,6 @@
         </w:rPr>
       </w:pPr>
     </w:p>
-    <w:p>
-      <w:pPr>
-        <w:rPr>
-          <w:rFonts w:ascii="Arial" w:hAnsi="Arial" w:cs="Arial"/>
-          <w:b/>
-        </w:rPr>
-      </w:pPr>
-    </w:p>
-    <w:p>
-      <w:pPr>
-        <w:rPr>
-          <w:rFonts w:ascii="Arial" w:hAnsi="Arial" w:cs="Arial"/>
-          <w:b/>
-        </w:rPr>
-      </w:pPr>
-    </w:p>
     <w:tbl>
       <w:tblPr>
         <w:tblW w:w="9540" w:type="dxa"/>
@@ -3628,7 +3603,7 @@
                 <w:i/>
                 <w:iCs/>
               </w:rPr>
-              <w:t>Unique use case number</w:t>
+              <w:t>1.2</w:t>
             </w:r>
           </w:p>
         </w:tc>
@@ -3672,7 +3647,15 @@
                 <w:i/>
                 <w:iCs/>
               </w:rPr>
-              <w:t>Brief noun-verb phrase</w:t>
+              <w:t xml:space="preserve">Administrator airport </w:t>
+            </w:r>
+            <w:r>
+              <w:rPr>
+                <w:rFonts w:ascii="Arial" w:hAnsi="Arial" w:cs="Arial"/>
+                <w:i/>
+                <w:iCs/>
+              </w:rPr>
+              <w:t>creation</w:t>
             </w:r>
           </w:p>
         </w:tc>
@@ -3717,7 +3700,7 @@
                 <w:i/>
                 <w:iCs/>
               </w:rPr>
-              <w:t>Brief summary of use case major actions</w:t>
+              <w:t>Administrators add a new airport to the system</w:t>
             </w:r>
           </w:p>
         </w:tc>
@@ -3762,7 +3745,7 @@
                 <w:i/>
                 <w:iCs/>
               </w:rPr>
-              <w:t>1-5 (1 = lowest priority, 5 = highest priority)</w:t>
+              <w:t>4</w:t>
             </w:r>
           </w:p>
         </w:tc>
@@ -3807,7 +3790,7 @@
                 <w:i/>
                 <w:iCs/>
               </w:rPr>
-              <w:t>What needs to be true before use case “executes”</w:t>
+              <w:t>A valid administrator is logged in.</w:t>
             </w:r>
           </w:p>
         </w:tc>
@@ -3854,7 +3837,79 @@
                 <w:i/>
                 <w:iCs/>
               </w:rPr>
-              <w:t>What will be true after the use case successfully “executes”</w:t>
+              <w:t>Airport info</w:t>
+            </w:r>
+            <w:r>
+              <w:rPr>
+                <w:rFonts w:ascii="Arial" w:hAnsi="Arial" w:cs="Arial"/>
+                <w:i/>
+                <w:iCs/>
+              </w:rPr>
+              <w:t xml:space="preserve"> </w:t>
+            </w:r>
+            <w:r>
+              <w:rPr>
+                <w:rFonts w:ascii="Arial" w:hAnsi="Arial" w:cs="Arial"/>
+                <w:i/>
+                <w:iCs/>
+              </w:rPr>
+              <w:t>will</w:t>
+            </w:r>
+            <w:r>
+              <w:rPr>
+                <w:rFonts w:ascii="Arial" w:hAnsi="Arial" w:cs="Arial"/>
+                <w:i/>
+                <w:iCs/>
+              </w:rPr>
+              <w:t xml:space="preserve"> be added </w:t>
+            </w:r>
+            <w:r>
+              <w:rPr>
+                <w:rFonts w:ascii="Arial" w:hAnsi="Arial" w:cs="Arial"/>
+                <w:i/>
+                <w:iCs/>
+              </w:rPr>
+              <w:t>to</w:t>
+            </w:r>
+            <w:r>
+              <w:rPr>
+                <w:rFonts w:ascii="Arial" w:hAnsi="Arial" w:cs="Arial"/>
+                <w:i/>
+                <w:iCs/>
+              </w:rPr>
+              <w:t xml:space="preserve"> the system, </w:t>
+            </w:r>
+            <w:r>
+              <w:rPr>
+                <w:rFonts w:ascii="Arial" w:hAnsi="Arial" w:cs="Arial"/>
+                <w:i/>
+                <w:iCs/>
+              </w:rPr>
+              <w:t xml:space="preserve">the display will reflect the modified list of airports, </w:t>
+            </w:r>
+            <w:r>
+              <w:rPr>
+                <w:rFonts w:ascii="Arial" w:hAnsi="Arial" w:cs="Arial"/>
+                <w:i/>
+                <w:iCs/>
+              </w:rPr>
+              <w:t xml:space="preserve">and </w:t>
+            </w:r>
+            <w:r>
+              <w:rPr>
+                <w:rFonts w:ascii="Arial" w:hAnsi="Arial" w:cs="Arial"/>
+                <w:i/>
+                <w:iCs/>
+              </w:rPr>
+              <w:t xml:space="preserve">the user will be able to choose from the modified list of airports. </w:t>
+            </w:r>
+            <w:r>
+              <w:rPr>
+                <w:rFonts w:ascii="Arial" w:hAnsi="Arial" w:cs="Arial"/>
+                <w:i/>
+                <w:iCs/>
+              </w:rPr>
+              <w:t xml:space="preserve"> </w:t>
             </w:r>
           </w:p>
         </w:tc>
@@ -3899,7 +3954,7 @@
                 <w:i/>
                 <w:iCs/>
               </w:rPr>
-              <w:t>Primary actor name(s)</w:t>
+              <w:t>Administrator</w:t>
             </w:r>
           </w:p>
         </w:tc>
@@ -3944,7 +3999,7 @@
                 <w:i/>
                 <w:iCs/>
               </w:rPr>
-              <w:t>Secondary actor name(s)</w:t>
+              <w:t>User</w:t>
             </w:r>
           </w:p>
         </w:tc>
@@ -3989,7 +4044,15 @@
                 <w:i/>
                 <w:iCs/>
               </w:rPr>
-              <w:t>The action that causes this use case to begin</w:t>
+              <w:t xml:space="preserve">Administrator </w:t>
+            </w:r>
+            <w:r>
+              <w:rPr>
+                <w:rFonts w:ascii="Arial" w:hAnsi="Arial" w:cs="Arial"/>
+                <w:i/>
+                <w:iCs/>
+              </w:rPr>
+              <w:t xml:space="preserve">clicks button to add airport </w:t>
             </w:r>
           </w:p>
         </w:tc>
@@ -4092,7 +4155,15 @@
                 <w:i/>
                 <w:iCs/>
               </w:rPr>
-              <w:t>Step #</w:t>
+              <w:t xml:space="preserve">Step </w:t>
+            </w:r>
+            <w:r>
+              <w:rPr>
+                <w:rFonts w:ascii="Arial" w:hAnsi="Arial" w:cs="Arial"/>
+                <w:i/>
+                <w:iCs/>
+              </w:rPr>
+              <w:t>1</w:t>
             </w:r>
           </w:p>
         </w:tc>
@@ -4104,15 +4175,15 @@
             <w:pPr>
               <w:rPr>
                 <w:rFonts w:ascii="Arial" w:hAnsi="Arial" w:cs="Arial"/>
-              </w:rPr>
-            </w:pPr>
-            <w:r>
-              <w:rPr>
-                <w:rFonts w:ascii="Arial" w:hAnsi="Arial" w:cs="Arial"/>
-                <w:i/>
-                <w:iCs/>
-              </w:rPr>
-              <w:t>This is the “main success scenario” or “happy path.”</w:t>
+                <w:i/>
+              </w:rPr>
+            </w:pPr>
+            <w:r>
+              <w:rPr>
+                <w:rFonts w:ascii="Arial" w:hAnsi="Arial" w:cs="Arial"/>
+                <w:i/>
+              </w:rPr>
+              <w:t>Administrator logs into control panel</w:t>
             </w:r>
           </w:p>
         </w:tc>
@@ -4139,15 +4210,24 @@
             <w:pPr>
               <w:rPr>
                 <w:rFonts w:ascii="Arial" w:hAnsi="Arial" w:cs="Arial"/>
-              </w:rPr>
-            </w:pPr>
-            <w:r>
-              <w:rPr>
-                <w:rFonts w:ascii="Arial" w:hAnsi="Arial" w:cs="Arial"/>
-                <w:i/>
-                <w:iCs/>
-              </w:rPr>
-              <w:t>Step #</w:t>
+                <w:i/>
+              </w:rPr>
+            </w:pPr>
+            <w:r>
+              <w:rPr>
+                <w:rFonts w:ascii="Arial" w:hAnsi="Arial" w:cs="Arial"/>
+                <w:i/>
+                <w:iCs/>
+              </w:rPr>
+              <w:t xml:space="preserve">Step </w:t>
+            </w:r>
+            <w:r>
+              <w:rPr>
+                <w:rFonts w:ascii="Arial" w:hAnsi="Arial" w:cs="Arial"/>
+                <w:i/>
+                <w:iCs/>
+              </w:rPr>
+              <w:t>2</w:t>
             </w:r>
           </w:p>
         </w:tc>
@@ -4169,13 +4249,23 @@
                 <w:i/>
                 <w:iCs/>
               </w:rPr>
-              <w:t>Description of steps in successful use case</w:t>
-            </w:r>
-            <w:r>
-              <w:rPr>
-                <w:rFonts w:ascii="Arial" w:hAnsi="Arial" w:cs="Arial"/>
-              </w:rPr>
-              <w:t xml:space="preserve"> “execution”</w:t>
+              <w:t>Administrator click</w:t>
+            </w:r>
+            <w:r>
+              <w:rPr>
+                <w:rFonts w:ascii="Arial" w:hAnsi="Arial" w:cs="Arial"/>
+                <w:i/>
+                <w:iCs/>
+              </w:rPr>
+              <w:t>s on add new airport page</w:t>
+            </w:r>
+            <w:r>
+              <w:rPr>
+                <w:rFonts w:ascii="Arial" w:hAnsi="Arial" w:cs="Arial"/>
+                <w:i/>
+                <w:iCs/>
+              </w:rPr>
+              <w:t xml:space="preserve"> </w:t>
             </w:r>
           </w:p>
         </w:tc>
@@ -4202,15 +4292,24 @@
             <w:pPr>
               <w:rPr>
                 <w:rFonts w:ascii="Arial" w:hAnsi="Arial" w:cs="Arial"/>
-              </w:rPr>
-            </w:pPr>
-            <w:r>
-              <w:rPr>
-                <w:rFonts w:ascii="Arial" w:hAnsi="Arial" w:cs="Arial"/>
-                <w:i/>
-                <w:iCs/>
-              </w:rPr>
-              <w:t>Step #</w:t>
+                <w:i/>
+              </w:rPr>
+            </w:pPr>
+            <w:r>
+              <w:rPr>
+                <w:rFonts w:ascii="Arial" w:hAnsi="Arial" w:cs="Arial"/>
+                <w:i/>
+                <w:iCs/>
+              </w:rPr>
+              <w:t xml:space="preserve">Step </w:t>
+            </w:r>
+            <w:r>
+              <w:rPr>
+                <w:rFonts w:ascii="Arial" w:hAnsi="Arial" w:cs="Arial"/>
+                <w:i/>
+                <w:iCs/>
+              </w:rPr>
+              <w:t>3</w:t>
             </w:r>
           </w:p>
         </w:tc>
@@ -4232,7 +4331,33 @@
                 <w:i/>
                 <w:iCs/>
               </w:rPr>
-              <w:t>This should be in a “system-user-system, etc.” format.</w:t>
+              <w:t>Administra</w:t>
+            </w:r>
+            <w:bookmarkStart w:id="7" w:name="_GoBack"/>
+            <w:bookmarkEnd w:id="7"/>
+            <w:r>
+              <w:rPr>
+                <w:rFonts w:ascii="Arial" w:hAnsi="Arial" w:cs="Arial"/>
+                <w:i/>
+                <w:iCs/>
+              </w:rPr>
+              <w:t xml:space="preserve">tor enters in </w:t>
+            </w:r>
+            <w:r>
+              <w:rPr>
+                <w:rFonts w:ascii="Arial" w:hAnsi="Arial" w:cs="Arial"/>
+                <w:i/>
+                <w:iCs/>
+              </w:rPr>
+              <w:t xml:space="preserve">new </w:t>
+            </w:r>
+            <w:r>
+              <w:rPr>
+                <w:rFonts w:ascii="Arial" w:hAnsi="Arial" w:cs="Arial"/>
+                <w:i/>
+                <w:iCs/>
+              </w:rPr>
+              <w:t>airport info and submits</w:t>
             </w:r>
           </w:p>
         </w:tc>
@@ -4249,13 +4374,6 @@
                 <w:b/>
               </w:rPr>
             </w:pPr>
-            <w:r>
-              <w:rPr>
-                <w:rFonts w:ascii="Arial" w:hAnsi="Arial" w:cs="Arial"/>
-                <w:b/>
-              </w:rPr>
-              <w:t>Extensions</w:t>
-            </w:r>
           </w:p>
         </w:tc>
         <w:tc>
@@ -4266,14 +4384,17 @@
             <w:pPr>
               <w:rPr>
                 <w:rFonts w:ascii="Arial" w:hAnsi="Arial" w:cs="Arial"/>
-              </w:rPr>
-            </w:pPr>
-            <w:r>
-              <w:rPr>
-                <w:rFonts w:ascii="Arial" w:hAnsi="Arial" w:cs="Arial"/>
-                <w:b/>
-              </w:rPr>
-              <w:t>Step</w:t>
+                <w:i/>
+                <w:iCs/>
+              </w:rPr>
+            </w:pPr>
+            <w:r>
+              <w:rPr>
+                <w:rFonts w:ascii="Arial" w:hAnsi="Arial" w:cs="Arial"/>
+                <w:i/>
+                <w:iCs/>
+              </w:rPr>
+              <w:t>Step 4</w:t>
             </w:r>
           </w:p>
         </w:tc>
@@ -4285,71 +4406,17 @@
             <w:pPr>
               <w:rPr>
                 <w:rFonts w:ascii="Arial" w:hAnsi="Arial" w:cs="Arial"/>
-              </w:rPr>
-            </w:pPr>
-            <w:r>
-              <w:rPr>
-                <w:rFonts w:ascii="Arial" w:hAnsi="Arial" w:cs="Arial"/>
-                <w:b/>
-              </w:rPr>
-              <w:t>Branching Action</w:t>
-            </w:r>
-          </w:p>
-        </w:tc>
-      </w:tr>
-      <w:tr>
-        <w:tc>
-          <w:tcPr>
-            <w:tcW w:w="2430" w:type="dxa"/>
-          </w:tcPr>
-          <w:p>
-            <w:pPr>
-              <w:rPr>
-                <w:rFonts w:ascii="Arial" w:hAnsi="Arial" w:cs="Arial"/>
-                <w:b/>
-              </w:rPr>
-            </w:pPr>
-          </w:p>
-        </w:tc>
-        <w:tc>
-          <w:tcPr>
-            <w:tcW w:w="990" w:type="dxa"/>
-          </w:tcPr>
-          <w:p>
-            <w:pPr>
-              <w:rPr>
-                <w:rFonts w:ascii="Arial" w:hAnsi="Arial" w:cs="Arial"/>
-              </w:rPr>
-            </w:pPr>
-            <w:r>
-              <w:rPr>
-                <w:rFonts w:ascii="Arial" w:hAnsi="Arial" w:cs="Arial"/>
-                <w:i/>
-                <w:iCs/>
-              </w:rPr>
-              <w:t>Step #</w:t>
-            </w:r>
-          </w:p>
-        </w:tc>
-        <w:tc>
-          <w:tcPr>
-            <w:tcW w:w="6120" w:type="dxa"/>
-          </w:tcPr>
-          <w:p>
-            <w:pPr>
-              <w:rPr>
-                <w:rFonts w:ascii="Arial" w:hAnsi="Arial" w:cs="Arial"/>
-                <w:i/>
-                <w:iCs/>
-              </w:rPr>
-            </w:pPr>
-            <w:r>
-              <w:rPr>
-                <w:rFonts w:ascii="Arial" w:hAnsi="Arial" w:cs="Arial"/>
-                <w:i/>
-                <w:iCs/>
-              </w:rPr>
-              <w:t>Alternative paths that the use case may take</w:t>
+                <w:i/>
+                <w:iCs/>
+              </w:rPr>
+            </w:pPr>
+            <w:r>
+              <w:rPr>
+                <w:rFonts w:ascii="Arial" w:hAnsi="Arial" w:cs="Arial"/>
+                <w:i/>
+                <w:iCs/>
+              </w:rPr>
+              <w:t>System updates listing of airports with new info</w:t>
             </w:r>
           </w:p>
         </w:tc>
@@ -4396,7 +4463,15 @@
                 <w:i/>
                 <w:iCs/>
               </w:rPr>
-              <w:t>Issue #</w:t>
+              <w:t xml:space="preserve">Issue </w:t>
+            </w:r>
+            <w:r>
+              <w:rPr>
+                <w:rFonts w:ascii="Arial" w:hAnsi="Arial" w:cs="Arial"/>
+                <w:i/>
+                <w:iCs/>
+              </w:rPr>
+              <w:t>1</w:t>
             </w:r>
           </w:p>
         </w:tc>
@@ -4418,7 +4493,69 @@
                 <w:i/>
                 <w:iCs/>
               </w:rPr>
-              <w:t>Issues regarding the use case that need resolution</w:t>
+              <w:t>Administrator does not enter in valid airport info</w:t>
+            </w:r>
+          </w:p>
+        </w:tc>
+      </w:tr>
+      <w:tr>
+        <w:trPr>
+          <w:cantSplit/>
+        </w:trPr>
+        <w:tc>
+          <w:tcPr>
+            <w:tcW w:w="2430" w:type="dxa"/>
+          </w:tcPr>
+          <w:p>
+            <w:pPr>
+              <w:rPr>
+                <w:rFonts w:ascii="Arial" w:hAnsi="Arial" w:cs="Arial"/>
+                <w:b/>
+              </w:rPr>
+            </w:pPr>
+          </w:p>
+        </w:tc>
+        <w:tc>
+          <w:tcPr>
+            <w:tcW w:w="990" w:type="dxa"/>
+          </w:tcPr>
+          <w:p>
+            <w:pPr>
+              <w:rPr>
+                <w:rFonts w:ascii="Arial" w:hAnsi="Arial" w:cs="Arial"/>
+                <w:i/>
+                <w:iCs/>
+              </w:rPr>
+            </w:pPr>
+            <w:r>
+              <w:rPr>
+                <w:rFonts w:ascii="Arial" w:hAnsi="Arial" w:cs="Arial"/>
+                <w:i/>
+                <w:iCs/>
+              </w:rPr>
+              <w:t>Issue 2</w:t>
+            </w:r>
+          </w:p>
+        </w:tc>
+        <w:tc>
+          <w:tcPr>
+            <w:tcW w:w="6120" w:type="dxa"/>
+          </w:tcPr>
+          <w:p>
+            <w:pPr>
+              <w:rPr>
+                <w:rFonts w:ascii="Arial" w:hAnsi="Arial" w:cs="Arial"/>
+                <w:i/>
+                <w:iCs/>
+              </w:rPr>
+            </w:pPr>
+            <w:r>
+              <w:rPr>
+                <w:rFonts w:ascii="Arial" w:hAnsi="Arial" w:cs="Arial"/>
+                <w:i/>
+                <w:iCs/>
+              </w:rPr>
+              <w:t>Administrator enters invalid airport info</w:t>
             </w:r>
           </w:p>
         </w:tc>
@@ -4428,6 +4565,1938 @@
       <w:pPr>
         <w:rPr>
           <w:rFonts w:ascii="Arial" w:hAnsi="Arial" w:cs="Arial"/>
+          <w:b/>
+        </w:rPr>
+      </w:pPr>
+    </w:p>
+    <w:tbl>
+      <w:tblPr>
+        <w:tblW w:w="9540" w:type="dxa"/>
+        <w:tblInd w:w="108" w:type="dxa"/>
+        <w:tblBorders>
+          <w:top w:val="single" w:sz="6" w:space="0" w:color="000000"/>
+          <w:left w:val="single" w:sz="6" w:space="0" w:color="000000"/>
+          <w:bottom w:val="single" w:sz="6" w:space="0" w:color="000000"/>
+          <w:right w:val="single" w:sz="6" w:space="0" w:color="000000"/>
+          <w:insideH w:val="single" w:sz="6" w:space="0" w:color="000000"/>
+          <w:insideV w:val="single" w:sz="6" w:space="0" w:color="000000"/>
+        </w:tblBorders>
+        <w:tblLayout w:type="fixed"/>
+        <w:tblLook w:val="0000" w:firstRow="0" w:lastRow="0" w:firstColumn="0" w:lastColumn="0" w:noHBand="0" w:noVBand="0"/>
+      </w:tblPr>
+      <w:tblGrid>
+        <w:gridCol w:w="2430"/>
+        <w:gridCol w:w="990"/>
+        <w:gridCol w:w="6120"/>
+      </w:tblGrid>
+      <w:tr>
+        <w:tc>
+          <w:tcPr>
+            <w:tcW w:w="2430" w:type="dxa"/>
+          </w:tcPr>
+          <w:p>
+            <w:pPr>
+              <w:rPr>
+                <w:rFonts w:ascii="Arial" w:hAnsi="Arial" w:cs="Arial"/>
+                <w:b/>
+              </w:rPr>
+            </w:pPr>
+            <w:r>
+              <w:rPr>
+                <w:rFonts w:ascii="Arial" w:hAnsi="Arial" w:cs="Arial"/>
+              </w:rPr>
+              <w:br w:type="page"/>
+            </w:r>
+            <w:r>
+              <w:rPr>
+                <w:rFonts w:ascii="Arial" w:hAnsi="Arial" w:cs="Arial"/>
+              </w:rPr>
+              <w:br w:type="page"/>
+            </w:r>
+            <w:r>
+              <w:rPr>
+                <w:rFonts w:ascii="Arial" w:hAnsi="Arial" w:cs="Arial"/>
+                <w:b/>
+              </w:rPr>
+              <w:t>Number</w:t>
+            </w:r>
+          </w:p>
+        </w:tc>
+        <w:tc>
+          <w:tcPr>
+            <w:tcW w:w="7110" w:type="dxa"/>
+            <w:gridSpan w:val="2"/>
+          </w:tcPr>
+          <w:p>
+            <w:pPr>
+              <w:rPr>
+                <w:rFonts w:ascii="Arial" w:hAnsi="Arial" w:cs="Arial"/>
+                <w:i/>
+                <w:iCs/>
+              </w:rPr>
+            </w:pPr>
+            <w:r>
+              <w:rPr>
+                <w:rFonts w:ascii="Arial" w:hAnsi="Arial" w:cs="Arial"/>
+                <w:i/>
+                <w:iCs/>
+              </w:rPr>
+              <w:t>1.</w:t>
+            </w:r>
+            <w:r>
+              <w:rPr>
+                <w:rFonts w:ascii="Arial" w:hAnsi="Arial" w:cs="Arial"/>
+                <w:i/>
+                <w:iCs/>
+              </w:rPr>
+              <w:t>3</w:t>
+            </w:r>
+          </w:p>
+        </w:tc>
+      </w:tr>
+      <w:tr>
+        <w:tc>
+          <w:tcPr>
+            <w:tcW w:w="2430" w:type="dxa"/>
+          </w:tcPr>
+          <w:p>
+            <w:pPr>
+              <w:pStyle w:val="Heading2"/>
+              <w:rPr>
+                <w:rFonts w:ascii="Arial" w:hAnsi="Arial" w:cs="Arial"/>
+              </w:rPr>
+            </w:pPr>
+            <w:r>
+              <w:rPr>
+                <w:rFonts w:ascii="Arial" w:hAnsi="Arial" w:cs="Arial"/>
+              </w:rPr>
+              <w:t>Name</w:t>
+            </w:r>
+          </w:p>
+        </w:tc>
+        <w:tc>
+          <w:tcPr>
+            <w:tcW w:w="7110" w:type="dxa"/>
+            <w:gridSpan w:val="2"/>
+          </w:tcPr>
+          <w:p>
+            <w:pPr>
+              <w:rPr>
+                <w:rFonts w:ascii="Arial" w:hAnsi="Arial" w:cs="Arial"/>
+                <w:i/>
+                <w:iCs/>
+              </w:rPr>
+            </w:pPr>
+            <w:r>
+              <w:rPr>
+                <w:rFonts w:ascii="Arial" w:hAnsi="Arial" w:cs="Arial"/>
+                <w:i/>
+                <w:iCs/>
+              </w:rPr>
+              <w:t xml:space="preserve">Administrator airport </w:t>
+            </w:r>
+            <w:r>
+              <w:rPr>
+                <w:rFonts w:ascii="Arial" w:hAnsi="Arial" w:cs="Arial"/>
+                <w:i/>
+                <w:iCs/>
+              </w:rPr>
+              <w:t>deletion</w:t>
+            </w:r>
+          </w:p>
+        </w:tc>
+      </w:tr>
+      <w:tr>
+        <w:tc>
+          <w:tcPr>
+            <w:tcW w:w="2430" w:type="dxa"/>
+          </w:tcPr>
+          <w:p>
+            <w:pPr>
+              <w:rPr>
+                <w:rFonts w:ascii="Arial" w:hAnsi="Arial" w:cs="Arial"/>
+                <w:b/>
+              </w:rPr>
+            </w:pPr>
+            <w:r>
+              <w:rPr>
+                <w:rFonts w:ascii="Arial" w:hAnsi="Arial" w:cs="Arial"/>
+                <w:b/>
+              </w:rPr>
+              <w:t>Summary</w:t>
+            </w:r>
+          </w:p>
+        </w:tc>
+        <w:tc>
+          <w:tcPr>
+            <w:tcW w:w="7110" w:type="dxa"/>
+            <w:gridSpan w:val="2"/>
+          </w:tcPr>
+          <w:p>
+            <w:pPr>
+              <w:rPr>
+                <w:rFonts w:ascii="Arial" w:hAnsi="Arial" w:cs="Arial"/>
+                <w:i/>
+                <w:iCs/>
+              </w:rPr>
+            </w:pPr>
+            <w:r>
+              <w:rPr>
+                <w:rFonts w:ascii="Arial" w:hAnsi="Arial" w:cs="Arial"/>
+                <w:i/>
+                <w:iCs/>
+              </w:rPr>
+              <w:t xml:space="preserve">Administrators </w:t>
+            </w:r>
+            <w:r>
+              <w:rPr>
+                <w:rFonts w:ascii="Arial" w:hAnsi="Arial" w:cs="Arial"/>
+                <w:i/>
+                <w:iCs/>
+              </w:rPr>
+              <w:t xml:space="preserve">remove an </w:t>
+            </w:r>
+            <w:r>
+              <w:rPr>
+                <w:rFonts w:ascii="Arial" w:hAnsi="Arial" w:cs="Arial"/>
+                <w:i/>
+                <w:iCs/>
+              </w:rPr>
+              <w:t xml:space="preserve">airport </w:t>
+            </w:r>
+            <w:r>
+              <w:rPr>
+                <w:rFonts w:ascii="Arial" w:hAnsi="Arial" w:cs="Arial"/>
+                <w:i/>
+                <w:iCs/>
+              </w:rPr>
+              <w:t>from</w:t>
+            </w:r>
+            <w:r>
+              <w:rPr>
+                <w:rFonts w:ascii="Arial" w:hAnsi="Arial" w:cs="Arial"/>
+                <w:i/>
+                <w:iCs/>
+              </w:rPr>
+              <w:t xml:space="preserve"> the system</w:t>
+            </w:r>
+          </w:p>
+        </w:tc>
+      </w:tr>
+      <w:tr>
+        <w:tc>
+          <w:tcPr>
+            <w:tcW w:w="2430" w:type="dxa"/>
+          </w:tcPr>
+          <w:p>
+            <w:pPr>
+              <w:rPr>
+                <w:rFonts w:ascii="Arial" w:hAnsi="Arial" w:cs="Arial"/>
+                <w:b/>
+              </w:rPr>
+            </w:pPr>
+            <w:r>
+              <w:rPr>
+                <w:rFonts w:ascii="Arial" w:hAnsi="Arial" w:cs="Arial"/>
+                <w:b/>
+              </w:rPr>
+              <w:t>Priority</w:t>
+            </w:r>
+          </w:p>
+        </w:tc>
+        <w:tc>
+          <w:tcPr>
+            <w:tcW w:w="7110" w:type="dxa"/>
+            <w:gridSpan w:val="2"/>
+          </w:tcPr>
+          <w:p>
+            <w:pPr>
+              <w:rPr>
+                <w:rFonts w:ascii="Arial" w:hAnsi="Arial" w:cs="Arial"/>
+                <w:i/>
+                <w:iCs/>
+              </w:rPr>
+            </w:pPr>
+            <w:r>
+              <w:rPr>
+                <w:rFonts w:ascii="Arial" w:hAnsi="Arial" w:cs="Arial"/>
+                <w:i/>
+                <w:iCs/>
+              </w:rPr>
+              <w:t>4</w:t>
+            </w:r>
+          </w:p>
+        </w:tc>
+      </w:tr>
+      <w:tr>
+        <w:tc>
+          <w:tcPr>
+            <w:tcW w:w="2430" w:type="dxa"/>
+          </w:tcPr>
+          <w:p>
+            <w:pPr>
+              <w:rPr>
+                <w:rFonts w:ascii="Arial" w:hAnsi="Arial" w:cs="Arial"/>
+                <w:b/>
+              </w:rPr>
+            </w:pPr>
+            <w:r>
+              <w:rPr>
+                <w:rFonts w:ascii="Arial" w:hAnsi="Arial" w:cs="Arial"/>
+                <w:b/>
+              </w:rPr>
+              <w:t>Preconditions</w:t>
+            </w:r>
+          </w:p>
+        </w:tc>
+        <w:tc>
+          <w:tcPr>
+            <w:tcW w:w="7110" w:type="dxa"/>
+            <w:gridSpan w:val="2"/>
+          </w:tcPr>
+          <w:p>
+            <w:pPr>
+              <w:rPr>
+                <w:rFonts w:ascii="Arial" w:hAnsi="Arial" w:cs="Arial"/>
+                <w:i/>
+                <w:iCs/>
+              </w:rPr>
+            </w:pPr>
+            <w:r>
+              <w:rPr>
+                <w:rFonts w:ascii="Arial" w:hAnsi="Arial" w:cs="Arial"/>
+                <w:i/>
+                <w:iCs/>
+              </w:rPr>
+              <w:t>A valid administrator is logged in.</w:t>
+            </w:r>
+          </w:p>
+        </w:tc>
+      </w:tr>
+      <w:tr>
+        <w:tc>
+          <w:tcPr>
+            <w:tcW w:w="2430" w:type="dxa"/>
+          </w:tcPr>
+          <w:p>
+            <w:pPr>
+              <w:rPr>
+                <w:rFonts w:ascii="Arial" w:hAnsi="Arial" w:cs="Arial"/>
+                <w:b/>
+              </w:rPr>
+            </w:pPr>
+            <w:proofErr w:type="spellStart"/>
+            <w:r>
+              <w:rPr>
+                <w:rFonts w:ascii="Arial" w:hAnsi="Arial" w:cs="Arial"/>
+                <w:b/>
+              </w:rPr>
+              <w:t>Postconditions</w:t>
+            </w:r>
+            <w:proofErr w:type="spellEnd"/>
+          </w:p>
+        </w:tc>
+        <w:tc>
+          <w:tcPr>
+            <w:tcW w:w="7110" w:type="dxa"/>
+            <w:gridSpan w:val="2"/>
+          </w:tcPr>
+          <w:p>
+            <w:pPr>
+              <w:rPr>
+                <w:rFonts w:ascii="Arial" w:hAnsi="Arial" w:cs="Arial"/>
+                <w:i/>
+                <w:iCs/>
+              </w:rPr>
+            </w:pPr>
+            <w:r>
+              <w:rPr>
+                <w:rFonts w:ascii="Arial" w:hAnsi="Arial" w:cs="Arial"/>
+                <w:i/>
+                <w:iCs/>
+              </w:rPr>
+              <w:t xml:space="preserve">Airport info will be </w:t>
+            </w:r>
+            <w:r>
+              <w:rPr>
+                <w:rFonts w:ascii="Arial" w:hAnsi="Arial" w:cs="Arial"/>
+                <w:i/>
+                <w:iCs/>
+              </w:rPr>
+              <w:t>deleted from</w:t>
+            </w:r>
+            <w:r>
+              <w:rPr>
+                <w:rFonts w:ascii="Arial" w:hAnsi="Arial" w:cs="Arial"/>
+                <w:i/>
+                <w:iCs/>
+              </w:rPr>
+              <w:t xml:space="preserve"> the system, the display will reflect the modified list of airports, and the user will be able to choose from the modified list of airports.  </w:t>
+            </w:r>
+          </w:p>
+        </w:tc>
+      </w:tr>
+      <w:tr>
+        <w:tc>
+          <w:tcPr>
+            <w:tcW w:w="2430" w:type="dxa"/>
+          </w:tcPr>
+          <w:p>
+            <w:pPr>
+              <w:rPr>
+                <w:rFonts w:ascii="Arial" w:hAnsi="Arial" w:cs="Arial"/>
+                <w:b/>
+              </w:rPr>
+            </w:pPr>
+            <w:r>
+              <w:rPr>
+                <w:rFonts w:ascii="Arial" w:hAnsi="Arial" w:cs="Arial"/>
+                <w:b/>
+              </w:rPr>
+              <w:t>Primary Actor(s)</w:t>
+            </w:r>
+          </w:p>
+        </w:tc>
+        <w:tc>
+          <w:tcPr>
+            <w:tcW w:w="7110" w:type="dxa"/>
+            <w:gridSpan w:val="2"/>
+          </w:tcPr>
+          <w:p>
+            <w:pPr>
+              <w:rPr>
+                <w:rFonts w:ascii="Arial" w:hAnsi="Arial" w:cs="Arial"/>
+                <w:i/>
+                <w:iCs/>
+              </w:rPr>
+            </w:pPr>
+            <w:r>
+              <w:rPr>
+                <w:rFonts w:ascii="Arial" w:hAnsi="Arial" w:cs="Arial"/>
+                <w:i/>
+                <w:iCs/>
+              </w:rPr>
+              <w:t>Administrator</w:t>
+            </w:r>
+          </w:p>
+        </w:tc>
+      </w:tr>
+      <w:tr>
+        <w:tc>
+          <w:tcPr>
+            <w:tcW w:w="2430" w:type="dxa"/>
+          </w:tcPr>
+          <w:p>
+            <w:pPr>
+              <w:rPr>
+                <w:rFonts w:ascii="Arial" w:hAnsi="Arial" w:cs="Arial"/>
+                <w:b/>
+              </w:rPr>
+            </w:pPr>
+            <w:r>
+              <w:rPr>
+                <w:rFonts w:ascii="Arial" w:hAnsi="Arial" w:cs="Arial"/>
+                <w:b/>
+              </w:rPr>
+              <w:t>Secondary Actor(s)</w:t>
+            </w:r>
+          </w:p>
+        </w:tc>
+        <w:tc>
+          <w:tcPr>
+            <w:tcW w:w="7110" w:type="dxa"/>
+            <w:gridSpan w:val="2"/>
+          </w:tcPr>
+          <w:p>
+            <w:pPr>
+              <w:rPr>
+                <w:rFonts w:ascii="Arial" w:hAnsi="Arial" w:cs="Arial"/>
+                <w:i/>
+                <w:iCs/>
+              </w:rPr>
+            </w:pPr>
+            <w:r>
+              <w:rPr>
+                <w:rFonts w:ascii="Arial" w:hAnsi="Arial" w:cs="Arial"/>
+                <w:i/>
+                <w:iCs/>
+              </w:rPr>
+              <w:t>User</w:t>
+            </w:r>
+          </w:p>
+        </w:tc>
+      </w:tr>
+      <w:tr>
+        <w:tc>
+          <w:tcPr>
+            <w:tcW w:w="2430" w:type="dxa"/>
+          </w:tcPr>
+          <w:p>
+            <w:pPr>
+              <w:rPr>
+                <w:rFonts w:ascii="Arial" w:hAnsi="Arial" w:cs="Arial"/>
+                <w:b/>
+              </w:rPr>
+            </w:pPr>
+            <w:r>
+              <w:rPr>
+                <w:rFonts w:ascii="Arial" w:hAnsi="Arial" w:cs="Arial"/>
+                <w:b/>
+              </w:rPr>
+              <w:t>Trigger</w:t>
+            </w:r>
+          </w:p>
+        </w:tc>
+        <w:tc>
+          <w:tcPr>
+            <w:tcW w:w="7110" w:type="dxa"/>
+            <w:gridSpan w:val="2"/>
+          </w:tcPr>
+          <w:p>
+            <w:pPr>
+              <w:rPr>
+                <w:rFonts w:ascii="Arial" w:hAnsi="Arial" w:cs="Arial"/>
+                <w:i/>
+                <w:iCs/>
+              </w:rPr>
+            </w:pPr>
+            <w:r>
+              <w:rPr>
+                <w:rFonts w:ascii="Arial" w:hAnsi="Arial" w:cs="Arial"/>
+                <w:i/>
+                <w:iCs/>
+              </w:rPr>
+              <w:t xml:space="preserve">Administrator </w:t>
+            </w:r>
+            <w:r>
+              <w:rPr>
+                <w:rFonts w:ascii="Arial" w:hAnsi="Arial" w:cs="Arial"/>
+                <w:i/>
+                <w:iCs/>
+              </w:rPr>
+              <w:t>clicks button to delete airport</w:t>
+            </w:r>
+          </w:p>
+        </w:tc>
+      </w:tr>
+      <w:tr>
+        <w:tc>
+          <w:tcPr>
+            <w:tcW w:w="2430" w:type="dxa"/>
+          </w:tcPr>
+          <w:p>
+            <w:pPr>
+              <w:rPr>
+                <w:rFonts w:ascii="Arial" w:hAnsi="Arial" w:cs="Arial"/>
+                <w:b/>
+              </w:rPr>
+            </w:pPr>
+            <w:r>
+              <w:rPr>
+                <w:rFonts w:ascii="Arial" w:hAnsi="Arial" w:cs="Arial"/>
+                <w:b/>
+              </w:rPr>
+              <w:lastRenderedPageBreak/>
+              <w:t>Main Scenario</w:t>
+            </w:r>
+          </w:p>
+        </w:tc>
+        <w:tc>
+          <w:tcPr>
+            <w:tcW w:w="990" w:type="dxa"/>
+          </w:tcPr>
+          <w:p>
+            <w:pPr>
+              <w:rPr>
+                <w:rFonts w:ascii="Arial" w:hAnsi="Arial" w:cs="Arial"/>
+              </w:rPr>
+            </w:pPr>
+            <w:r>
+              <w:rPr>
+                <w:rFonts w:ascii="Arial" w:hAnsi="Arial" w:cs="Arial"/>
+                <w:b/>
+              </w:rPr>
+              <w:t>Step</w:t>
+            </w:r>
+            <w:r>
+              <w:rPr>
+                <w:rFonts w:ascii="Arial" w:hAnsi="Arial" w:cs="Arial"/>
+              </w:rPr>
+              <w:t xml:space="preserve"> </w:t>
+            </w:r>
+          </w:p>
+        </w:tc>
+        <w:tc>
+          <w:tcPr>
+            <w:tcW w:w="6120" w:type="dxa"/>
+          </w:tcPr>
+          <w:p>
+            <w:pPr>
+              <w:rPr>
+                <w:rFonts w:ascii="Arial" w:hAnsi="Arial" w:cs="Arial"/>
+              </w:rPr>
+            </w:pPr>
+            <w:r>
+              <w:rPr>
+                <w:rFonts w:ascii="Arial" w:hAnsi="Arial" w:cs="Arial"/>
+                <w:b/>
+              </w:rPr>
+              <w:t>Action</w:t>
+            </w:r>
+          </w:p>
+        </w:tc>
+      </w:tr>
+      <w:tr>
+        <w:tc>
+          <w:tcPr>
+            <w:tcW w:w="2430" w:type="dxa"/>
+          </w:tcPr>
+          <w:p>
+            <w:pPr>
+              <w:rPr>
+                <w:rFonts w:ascii="Arial" w:hAnsi="Arial" w:cs="Arial"/>
+                <w:b/>
+              </w:rPr>
+            </w:pPr>
+          </w:p>
+        </w:tc>
+        <w:tc>
+          <w:tcPr>
+            <w:tcW w:w="990" w:type="dxa"/>
+          </w:tcPr>
+          <w:p>
+            <w:pPr>
+              <w:rPr>
+                <w:rFonts w:ascii="Arial" w:hAnsi="Arial" w:cs="Arial"/>
+                <w:i/>
+                <w:iCs/>
+              </w:rPr>
+            </w:pPr>
+            <w:r>
+              <w:rPr>
+                <w:rFonts w:ascii="Arial" w:hAnsi="Arial" w:cs="Arial"/>
+                <w:i/>
+                <w:iCs/>
+              </w:rPr>
+              <w:t>Step 1</w:t>
+            </w:r>
+          </w:p>
+        </w:tc>
+        <w:tc>
+          <w:tcPr>
+            <w:tcW w:w="6120" w:type="dxa"/>
+          </w:tcPr>
+          <w:p>
+            <w:pPr>
+              <w:rPr>
+                <w:rFonts w:ascii="Arial" w:hAnsi="Arial" w:cs="Arial"/>
+                <w:i/>
+              </w:rPr>
+            </w:pPr>
+            <w:r>
+              <w:rPr>
+                <w:rFonts w:ascii="Arial" w:hAnsi="Arial" w:cs="Arial"/>
+                <w:i/>
+              </w:rPr>
+              <w:t>Administrator logs into control panel</w:t>
+            </w:r>
+          </w:p>
+        </w:tc>
+      </w:tr>
+      <w:tr>
+        <w:tc>
+          <w:tcPr>
+            <w:tcW w:w="2430" w:type="dxa"/>
+          </w:tcPr>
+          <w:p>
+            <w:pPr>
+              <w:rPr>
+                <w:rFonts w:ascii="Arial" w:hAnsi="Arial" w:cs="Arial"/>
+                <w:b/>
+              </w:rPr>
+            </w:pPr>
+          </w:p>
+        </w:tc>
+        <w:tc>
+          <w:tcPr>
+            <w:tcW w:w="990" w:type="dxa"/>
+          </w:tcPr>
+          <w:p>
+            <w:pPr>
+              <w:rPr>
+                <w:rFonts w:ascii="Arial" w:hAnsi="Arial" w:cs="Arial"/>
+                <w:i/>
+              </w:rPr>
+            </w:pPr>
+            <w:r>
+              <w:rPr>
+                <w:rFonts w:ascii="Arial" w:hAnsi="Arial" w:cs="Arial"/>
+                <w:i/>
+                <w:iCs/>
+              </w:rPr>
+              <w:t>Step 2</w:t>
+            </w:r>
+          </w:p>
+        </w:tc>
+        <w:tc>
+          <w:tcPr>
+            <w:tcW w:w="6120" w:type="dxa"/>
+          </w:tcPr>
+          <w:p>
+            <w:pPr>
+              <w:rPr>
+                <w:rFonts w:ascii="Arial" w:hAnsi="Arial" w:cs="Arial"/>
+                <w:i/>
+                <w:iCs/>
+              </w:rPr>
+            </w:pPr>
+            <w:r>
+              <w:rPr>
+                <w:rFonts w:ascii="Arial" w:hAnsi="Arial" w:cs="Arial"/>
+                <w:i/>
+                <w:iCs/>
+              </w:rPr>
+              <w:t xml:space="preserve">Administrator clicks on </w:t>
+            </w:r>
+            <w:r>
+              <w:rPr>
+                <w:rFonts w:ascii="Arial" w:hAnsi="Arial" w:cs="Arial"/>
+                <w:i/>
+                <w:iCs/>
+              </w:rPr>
+              <w:t>delete</w:t>
+            </w:r>
+            <w:r>
+              <w:rPr>
+                <w:rFonts w:ascii="Arial" w:hAnsi="Arial" w:cs="Arial"/>
+                <w:i/>
+                <w:iCs/>
+              </w:rPr>
+              <w:t xml:space="preserve"> airport page </w:t>
+            </w:r>
+          </w:p>
+        </w:tc>
+      </w:tr>
+      <w:tr>
+        <w:tc>
+          <w:tcPr>
+            <w:tcW w:w="2430" w:type="dxa"/>
+          </w:tcPr>
+          <w:p>
+            <w:pPr>
+              <w:rPr>
+                <w:rFonts w:ascii="Arial" w:hAnsi="Arial" w:cs="Arial"/>
+                <w:b/>
+              </w:rPr>
+            </w:pPr>
+          </w:p>
+        </w:tc>
+        <w:tc>
+          <w:tcPr>
+            <w:tcW w:w="990" w:type="dxa"/>
+          </w:tcPr>
+          <w:p>
+            <w:pPr>
+              <w:rPr>
+                <w:rFonts w:ascii="Arial" w:hAnsi="Arial" w:cs="Arial"/>
+                <w:i/>
+              </w:rPr>
+            </w:pPr>
+            <w:r>
+              <w:rPr>
+                <w:rFonts w:ascii="Arial" w:hAnsi="Arial" w:cs="Arial"/>
+                <w:i/>
+                <w:iCs/>
+              </w:rPr>
+              <w:t>Step 3</w:t>
+            </w:r>
+          </w:p>
+        </w:tc>
+        <w:tc>
+          <w:tcPr>
+            <w:tcW w:w="6120" w:type="dxa"/>
+          </w:tcPr>
+          <w:p>
+            <w:pPr>
+              <w:rPr>
+                <w:rFonts w:ascii="Arial" w:hAnsi="Arial" w:cs="Arial"/>
+                <w:i/>
+                <w:iCs/>
+              </w:rPr>
+            </w:pPr>
+            <w:r>
+              <w:rPr>
+                <w:rFonts w:ascii="Arial" w:hAnsi="Arial" w:cs="Arial"/>
+                <w:i/>
+                <w:iCs/>
+              </w:rPr>
+              <w:t xml:space="preserve">Administrator </w:t>
+            </w:r>
+            <w:r>
+              <w:rPr>
+                <w:rFonts w:ascii="Arial" w:hAnsi="Arial" w:cs="Arial"/>
+                <w:i/>
+                <w:iCs/>
+              </w:rPr>
+              <w:t>selects airport to be deleted</w:t>
+            </w:r>
+          </w:p>
+        </w:tc>
+      </w:tr>
+      <w:tr>
+        <w:tc>
+          <w:tcPr>
+            <w:tcW w:w="2430" w:type="dxa"/>
+          </w:tcPr>
+          <w:p>
+            <w:pPr>
+              <w:rPr>
+                <w:rFonts w:ascii="Arial" w:hAnsi="Arial" w:cs="Arial"/>
+                <w:b/>
+              </w:rPr>
+            </w:pPr>
+          </w:p>
+        </w:tc>
+        <w:tc>
+          <w:tcPr>
+            <w:tcW w:w="990" w:type="dxa"/>
+          </w:tcPr>
+          <w:p>
+            <w:pPr>
+              <w:rPr>
+                <w:rFonts w:ascii="Arial" w:hAnsi="Arial" w:cs="Arial"/>
+                <w:i/>
+                <w:iCs/>
+              </w:rPr>
+            </w:pPr>
+            <w:r>
+              <w:rPr>
+                <w:rFonts w:ascii="Arial" w:hAnsi="Arial" w:cs="Arial"/>
+                <w:i/>
+                <w:iCs/>
+              </w:rPr>
+              <w:t>Step 4</w:t>
+            </w:r>
+          </w:p>
+        </w:tc>
+        <w:tc>
+          <w:tcPr>
+            <w:tcW w:w="6120" w:type="dxa"/>
+          </w:tcPr>
+          <w:p>
+            <w:pPr>
+              <w:rPr>
+                <w:rFonts w:ascii="Arial" w:hAnsi="Arial" w:cs="Arial"/>
+                <w:i/>
+                <w:iCs/>
+              </w:rPr>
+            </w:pPr>
+            <w:r>
+              <w:rPr>
+                <w:rFonts w:ascii="Arial" w:hAnsi="Arial" w:cs="Arial"/>
+                <w:i/>
+                <w:iCs/>
+              </w:rPr>
+              <w:t>Administrator clicks delete button</w:t>
+            </w:r>
+          </w:p>
+        </w:tc>
+      </w:tr>
+      <w:tr>
+        <w:tc>
+          <w:tcPr>
+            <w:tcW w:w="2430" w:type="dxa"/>
+          </w:tcPr>
+          <w:p>
+            <w:pPr>
+              <w:rPr>
+                <w:rFonts w:ascii="Arial" w:hAnsi="Arial" w:cs="Arial"/>
+                <w:b/>
+              </w:rPr>
+            </w:pPr>
+          </w:p>
+        </w:tc>
+        <w:tc>
+          <w:tcPr>
+            <w:tcW w:w="990" w:type="dxa"/>
+          </w:tcPr>
+          <w:p>
+            <w:pPr>
+              <w:rPr>
+                <w:rFonts w:ascii="Arial" w:hAnsi="Arial" w:cs="Arial"/>
+                <w:i/>
+                <w:iCs/>
+              </w:rPr>
+            </w:pPr>
+            <w:r>
+              <w:rPr>
+                <w:rFonts w:ascii="Arial" w:hAnsi="Arial" w:cs="Arial"/>
+                <w:i/>
+                <w:iCs/>
+              </w:rPr>
+              <w:t>Step 5</w:t>
+            </w:r>
+          </w:p>
+        </w:tc>
+        <w:tc>
+          <w:tcPr>
+            <w:tcW w:w="6120" w:type="dxa"/>
+          </w:tcPr>
+          <w:p>
+            <w:pPr>
+              <w:rPr>
+                <w:rFonts w:ascii="Arial" w:hAnsi="Arial" w:cs="Arial"/>
+                <w:i/>
+                <w:iCs/>
+              </w:rPr>
+            </w:pPr>
+            <w:r>
+              <w:rPr>
+                <w:rFonts w:ascii="Arial" w:hAnsi="Arial" w:cs="Arial"/>
+                <w:i/>
+                <w:iCs/>
+              </w:rPr>
+              <w:t>System removes airport from listing</w:t>
+            </w:r>
+          </w:p>
+        </w:tc>
+      </w:tr>
+      <w:tr>
+        <w:trPr>
+          <w:cantSplit/>
+        </w:trPr>
+        <w:tc>
+          <w:tcPr>
+            <w:tcW w:w="2430" w:type="dxa"/>
+          </w:tcPr>
+          <w:p>
+            <w:pPr>
+              <w:rPr>
+                <w:rFonts w:ascii="Arial" w:hAnsi="Arial" w:cs="Arial"/>
+                <w:b/>
+              </w:rPr>
+            </w:pPr>
+            <w:r>
+              <w:rPr>
+                <w:rFonts w:ascii="Arial" w:hAnsi="Arial" w:cs="Arial"/>
+                <w:b/>
+              </w:rPr>
+              <w:t>Open Issues</w:t>
+            </w:r>
+          </w:p>
+        </w:tc>
+        <w:tc>
+          <w:tcPr>
+            <w:tcW w:w="990" w:type="dxa"/>
+          </w:tcPr>
+          <w:p>
+            <w:pPr>
+              <w:rPr>
+                <w:rFonts w:ascii="Arial" w:hAnsi="Arial" w:cs="Arial"/>
+                <w:i/>
+                <w:iCs/>
+              </w:rPr>
+            </w:pPr>
+            <w:r>
+              <w:rPr>
+                <w:rFonts w:ascii="Arial" w:hAnsi="Arial" w:cs="Arial"/>
+                <w:i/>
+                <w:iCs/>
+              </w:rPr>
+              <w:t>Issue 1</w:t>
+            </w:r>
+          </w:p>
+        </w:tc>
+        <w:tc>
+          <w:tcPr>
+            <w:tcW w:w="6120" w:type="dxa"/>
+          </w:tcPr>
+          <w:p>
+            <w:pPr>
+              <w:rPr>
+                <w:rFonts w:ascii="Arial" w:hAnsi="Arial" w:cs="Arial"/>
+                <w:i/>
+                <w:iCs/>
+              </w:rPr>
+            </w:pPr>
+            <w:r>
+              <w:rPr>
+                <w:rFonts w:ascii="Arial" w:hAnsi="Arial" w:cs="Arial"/>
+                <w:i/>
+                <w:iCs/>
+              </w:rPr>
+              <w:t xml:space="preserve">Administrator </w:t>
+            </w:r>
+            <w:r>
+              <w:rPr>
+                <w:rFonts w:ascii="Arial" w:hAnsi="Arial" w:cs="Arial"/>
+                <w:i/>
+                <w:iCs/>
+              </w:rPr>
+              <w:t>clicks delete without selecting an airport</w:t>
+            </w:r>
+          </w:p>
+        </w:tc>
+      </w:tr>
+      <w:tr>
+        <w:trPr>
+          <w:cantSplit/>
+        </w:trPr>
+        <w:tc>
+          <w:tcPr>
+            <w:tcW w:w="2430" w:type="dxa"/>
+          </w:tcPr>
+          <w:p>
+            <w:pPr>
+              <w:rPr>
+                <w:rFonts w:ascii="Arial" w:hAnsi="Arial" w:cs="Arial"/>
+                <w:b/>
+              </w:rPr>
+            </w:pPr>
+          </w:p>
+        </w:tc>
+        <w:tc>
+          <w:tcPr>
+            <w:tcW w:w="990" w:type="dxa"/>
+          </w:tcPr>
+          <w:p>
+            <w:pPr>
+              <w:rPr>
+                <w:rFonts w:ascii="Arial" w:hAnsi="Arial" w:cs="Arial"/>
+                <w:i/>
+                <w:iCs/>
+              </w:rPr>
+            </w:pPr>
+            <w:r>
+              <w:rPr>
+                <w:rFonts w:ascii="Arial" w:hAnsi="Arial" w:cs="Arial"/>
+                <w:i/>
+                <w:iCs/>
+              </w:rPr>
+              <w:t>Issue 2</w:t>
+            </w:r>
+          </w:p>
+        </w:tc>
+        <w:tc>
+          <w:tcPr>
+            <w:tcW w:w="6120" w:type="dxa"/>
+          </w:tcPr>
+          <w:p>
+            <w:pPr>
+              <w:rPr>
+                <w:rFonts w:ascii="Arial" w:hAnsi="Arial" w:cs="Arial"/>
+                <w:i/>
+                <w:iCs/>
+              </w:rPr>
+            </w:pPr>
+            <w:r>
+              <w:rPr>
+                <w:rFonts w:ascii="Arial" w:hAnsi="Arial" w:cs="Arial"/>
+                <w:i/>
+                <w:iCs/>
+              </w:rPr>
+              <w:t xml:space="preserve">Administrator </w:t>
+            </w:r>
+            <w:r>
+              <w:rPr>
+                <w:rFonts w:ascii="Arial" w:hAnsi="Arial" w:cs="Arial"/>
+                <w:i/>
+                <w:iCs/>
+              </w:rPr>
+              <w:t>deletes wrong airport</w:t>
+            </w:r>
+          </w:p>
+        </w:tc>
+      </w:tr>
+    </w:tbl>
+    <w:p>
+      <w:pPr>
+        <w:rPr>
+          <w:rFonts w:ascii="Arial" w:hAnsi="Arial" w:cs="Arial"/>
+          <w:b/>
+        </w:rPr>
+      </w:pPr>
+    </w:p>
+    <w:p>
+      <w:pPr>
+        <w:rPr>
+          <w:rFonts w:ascii="Arial" w:hAnsi="Arial" w:cs="Arial"/>
+          <w:b/>
+        </w:rPr>
+      </w:pPr>
+    </w:p>
+    <w:tbl>
+      <w:tblPr>
+        <w:tblW w:w="9540" w:type="dxa"/>
+        <w:tblInd w:w="108" w:type="dxa"/>
+        <w:tblBorders>
+          <w:top w:val="single" w:sz="6" w:space="0" w:color="000000"/>
+          <w:left w:val="single" w:sz="6" w:space="0" w:color="000000"/>
+          <w:bottom w:val="single" w:sz="6" w:space="0" w:color="000000"/>
+          <w:right w:val="single" w:sz="6" w:space="0" w:color="000000"/>
+          <w:insideH w:val="single" w:sz="6" w:space="0" w:color="000000"/>
+          <w:insideV w:val="single" w:sz="6" w:space="0" w:color="000000"/>
+        </w:tblBorders>
+        <w:tblLayout w:type="fixed"/>
+        <w:tblLook w:val="0000" w:firstRow="0" w:lastRow="0" w:firstColumn="0" w:lastColumn="0" w:noHBand="0" w:noVBand="0"/>
+      </w:tblPr>
+      <w:tblGrid>
+        <w:gridCol w:w="2430"/>
+        <w:gridCol w:w="990"/>
+        <w:gridCol w:w="6120"/>
+      </w:tblGrid>
+      <w:tr>
+        <w:tc>
+          <w:tcPr>
+            <w:tcW w:w="2430" w:type="dxa"/>
+          </w:tcPr>
+          <w:p>
+            <w:pPr>
+              <w:rPr>
+                <w:rFonts w:ascii="Arial" w:hAnsi="Arial" w:cs="Arial"/>
+                <w:b/>
+              </w:rPr>
+            </w:pPr>
+            <w:r>
+              <w:rPr>
+                <w:rFonts w:ascii="Arial" w:hAnsi="Arial" w:cs="Arial"/>
+              </w:rPr>
+              <w:br w:type="page"/>
+            </w:r>
+            <w:r>
+              <w:rPr>
+                <w:rFonts w:ascii="Arial" w:hAnsi="Arial" w:cs="Arial"/>
+              </w:rPr>
+              <w:br w:type="page"/>
+            </w:r>
+            <w:r>
+              <w:rPr>
+                <w:rFonts w:ascii="Arial" w:hAnsi="Arial" w:cs="Arial"/>
+                <w:b/>
+              </w:rPr>
+              <w:t>Number</w:t>
+            </w:r>
+          </w:p>
+        </w:tc>
+        <w:tc>
+          <w:tcPr>
+            <w:tcW w:w="7110" w:type="dxa"/>
+            <w:gridSpan w:val="2"/>
+          </w:tcPr>
+          <w:p>
+            <w:pPr>
+              <w:rPr>
+                <w:rFonts w:ascii="Arial" w:hAnsi="Arial" w:cs="Arial"/>
+                <w:i/>
+                <w:iCs/>
+              </w:rPr>
+            </w:pPr>
+            <w:r>
+              <w:rPr>
+                <w:rFonts w:ascii="Arial" w:hAnsi="Arial" w:cs="Arial"/>
+                <w:i/>
+                <w:iCs/>
+              </w:rPr>
+              <w:t>Unique use case number</w:t>
+            </w:r>
+          </w:p>
+        </w:tc>
+      </w:tr>
+      <w:tr>
+        <w:tc>
+          <w:tcPr>
+            <w:tcW w:w="2430" w:type="dxa"/>
+          </w:tcPr>
+          <w:p>
+            <w:pPr>
+              <w:pStyle w:val="Heading2"/>
+              <w:rPr>
+                <w:rFonts w:ascii="Arial" w:hAnsi="Arial" w:cs="Arial"/>
+              </w:rPr>
+            </w:pPr>
+            <w:r>
+              <w:rPr>
+                <w:rFonts w:ascii="Arial" w:hAnsi="Arial" w:cs="Arial"/>
+              </w:rPr>
+              <w:t>Name</w:t>
+            </w:r>
+          </w:p>
+        </w:tc>
+        <w:tc>
+          <w:tcPr>
+            <w:tcW w:w="7110" w:type="dxa"/>
+            <w:gridSpan w:val="2"/>
+          </w:tcPr>
+          <w:p>
+            <w:pPr>
+              <w:rPr>
+                <w:rFonts w:ascii="Arial" w:hAnsi="Arial" w:cs="Arial"/>
+                <w:i/>
+                <w:iCs/>
+              </w:rPr>
+            </w:pPr>
+            <w:r>
+              <w:rPr>
+                <w:rFonts w:ascii="Arial" w:hAnsi="Arial" w:cs="Arial"/>
+                <w:i/>
+                <w:iCs/>
+              </w:rPr>
+              <w:t>Brief noun-verb phrase</w:t>
+            </w:r>
+          </w:p>
+        </w:tc>
+      </w:tr>
+      <w:tr>
+        <w:tc>
+          <w:tcPr>
+            <w:tcW w:w="2430" w:type="dxa"/>
+          </w:tcPr>
+          <w:p>
+            <w:pPr>
+              <w:rPr>
+                <w:rFonts w:ascii="Arial" w:hAnsi="Arial" w:cs="Arial"/>
+                <w:b/>
+              </w:rPr>
+            </w:pPr>
+            <w:r>
+              <w:rPr>
+                <w:rFonts w:ascii="Arial" w:hAnsi="Arial" w:cs="Arial"/>
+                <w:b/>
+              </w:rPr>
+              <w:t>Summary</w:t>
+            </w:r>
+          </w:p>
+        </w:tc>
+        <w:tc>
+          <w:tcPr>
+            <w:tcW w:w="7110" w:type="dxa"/>
+            <w:gridSpan w:val="2"/>
+          </w:tcPr>
+          <w:p>
+            <w:pPr>
+              <w:rPr>
+                <w:rFonts w:ascii="Arial" w:hAnsi="Arial" w:cs="Arial"/>
+                <w:i/>
+                <w:iCs/>
+              </w:rPr>
+            </w:pPr>
+            <w:r>
+              <w:rPr>
+                <w:rFonts w:ascii="Arial" w:hAnsi="Arial" w:cs="Arial"/>
+                <w:i/>
+                <w:iCs/>
+              </w:rPr>
+              <w:t>Brief summary of use case major actions</w:t>
+            </w:r>
+          </w:p>
+        </w:tc>
+      </w:tr>
+      <w:tr>
+        <w:tc>
+          <w:tcPr>
+            <w:tcW w:w="2430" w:type="dxa"/>
+          </w:tcPr>
+          <w:p>
+            <w:pPr>
+              <w:rPr>
+                <w:rFonts w:ascii="Arial" w:hAnsi="Arial" w:cs="Arial"/>
+                <w:b/>
+              </w:rPr>
+            </w:pPr>
+            <w:r>
+              <w:rPr>
+                <w:rFonts w:ascii="Arial" w:hAnsi="Arial" w:cs="Arial"/>
+                <w:b/>
+              </w:rPr>
+              <w:t>Priority</w:t>
+            </w:r>
+          </w:p>
+        </w:tc>
+        <w:tc>
+          <w:tcPr>
+            <w:tcW w:w="7110" w:type="dxa"/>
+            <w:gridSpan w:val="2"/>
+          </w:tcPr>
+          <w:p>
+            <w:pPr>
+              <w:rPr>
+                <w:rFonts w:ascii="Arial" w:hAnsi="Arial" w:cs="Arial"/>
+                <w:i/>
+                <w:iCs/>
+              </w:rPr>
+            </w:pPr>
+            <w:r>
+              <w:rPr>
+                <w:rFonts w:ascii="Arial" w:hAnsi="Arial" w:cs="Arial"/>
+                <w:i/>
+                <w:iCs/>
+              </w:rPr>
+              <w:t>1-5 (1 = lowest priority, 5 = highest priority)</w:t>
+            </w:r>
+          </w:p>
+        </w:tc>
+      </w:tr>
+      <w:tr>
+        <w:tc>
+          <w:tcPr>
+            <w:tcW w:w="2430" w:type="dxa"/>
+          </w:tcPr>
+          <w:p>
+            <w:pPr>
+              <w:rPr>
+                <w:rFonts w:ascii="Arial" w:hAnsi="Arial" w:cs="Arial"/>
+                <w:b/>
+              </w:rPr>
+            </w:pPr>
+            <w:r>
+              <w:rPr>
+                <w:rFonts w:ascii="Arial" w:hAnsi="Arial" w:cs="Arial"/>
+                <w:b/>
+              </w:rPr>
+              <w:t>Preconditions</w:t>
+            </w:r>
+          </w:p>
+        </w:tc>
+        <w:tc>
+          <w:tcPr>
+            <w:tcW w:w="7110" w:type="dxa"/>
+            <w:gridSpan w:val="2"/>
+          </w:tcPr>
+          <w:p>
+            <w:pPr>
+              <w:rPr>
+                <w:rFonts w:ascii="Arial" w:hAnsi="Arial" w:cs="Arial"/>
+                <w:i/>
+                <w:iCs/>
+              </w:rPr>
+            </w:pPr>
+            <w:r>
+              <w:rPr>
+                <w:rFonts w:ascii="Arial" w:hAnsi="Arial" w:cs="Arial"/>
+                <w:i/>
+                <w:iCs/>
+              </w:rPr>
+              <w:t>What needs to be true before use case “executes”</w:t>
+            </w:r>
+          </w:p>
+        </w:tc>
+      </w:tr>
+      <w:tr>
+        <w:tc>
+          <w:tcPr>
+            <w:tcW w:w="2430" w:type="dxa"/>
+          </w:tcPr>
+          <w:p>
+            <w:pPr>
+              <w:rPr>
+                <w:rFonts w:ascii="Arial" w:hAnsi="Arial" w:cs="Arial"/>
+                <w:b/>
+              </w:rPr>
+            </w:pPr>
+            <w:proofErr w:type="spellStart"/>
+            <w:r>
+              <w:rPr>
+                <w:rFonts w:ascii="Arial" w:hAnsi="Arial" w:cs="Arial"/>
+                <w:b/>
+              </w:rPr>
+              <w:t>Postconditions</w:t>
+            </w:r>
+            <w:proofErr w:type="spellEnd"/>
+          </w:p>
+        </w:tc>
+        <w:tc>
+          <w:tcPr>
+            <w:tcW w:w="7110" w:type="dxa"/>
+            <w:gridSpan w:val="2"/>
+          </w:tcPr>
+          <w:p>
+            <w:pPr>
+              <w:rPr>
+                <w:rFonts w:ascii="Arial" w:hAnsi="Arial" w:cs="Arial"/>
+                <w:i/>
+                <w:iCs/>
+              </w:rPr>
+            </w:pPr>
+            <w:r>
+              <w:rPr>
+                <w:rFonts w:ascii="Arial" w:hAnsi="Arial" w:cs="Arial"/>
+                <w:i/>
+                <w:iCs/>
+              </w:rPr>
+              <w:t>What will be true after the use case successfully “executes”</w:t>
+            </w:r>
+          </w:p>
+        </w:tc>
+      </w:tr>
+      <w:tr>
+        <w:tc>
+          <w:tcPr>
+            <w:tcW w:w="2430" w:type="dxa"/>
+          </w:tcPr>
+          <w:p>
+            <w:pPr>
+              <w:rPr>
+                <w:rFonts w:ascii="Arial" w:hAnsi="Arial" w:cs="Arial"/>
+                <w:b/>
+              </w:rPr>
+            </w:pPr>
+            <w:r>
+              <w:rPr>
+                <w:rFonts w:ascii="Arial" w:hAnsi="Arial" w:cs="Arial"/>
+                <w:b/>
+              </w:rPr>
+              <w:t>Primary Actor(s)</w:t>
+            </w:r>
+          </w:p>
+        </w:tc>
+        <w:tc>
+          <w:tcPr>
+            <w:tcW w:w="7110" w:type="dxa"/>
+            <w:gridSpan w:val="2"/>
+          </w:tcPr>
+          <w:p>
+            <w:pPr>
+              <w:rPr>
+                <w:rFonts w:ascii="Arial" w:hAnsi="Arial" w:cs="Arial"/>
+                <w:i/>
+                <w:iCs/>
+              </w:rPr>
+            </w:pPr>
+            <w:r>
+              <w:rPr>
+                <w:rFonts w:ascii="Arial" w:hAnsi="Arial" w:cs="Arial"/>
+                <w:i/>
+                <w:iCs/>
+              </w:rPr>
+              <w:t>Primary actor name(s)</w:t>
+            </w:r>
+          </w:p>
+        </w:tc>
+      </w:tr>
+      <w:tr>
+        <w:tc>
+          <w:tcPr>
+            <w:tcW w:w="2430" w:type="dxa"/>
+          </w:tcPr>
+          <w:p>
+            <w:pPr>
+              <w:rPr>
+                <w:rFonts w:ascii="Arial" w:hAnsi="Arial" w:cs="Arial"/>
+                <w:b/>
+              </w:rPr>
+            </w:pPr>
+            <w:r>
+              <w:rPr>
+                <w:rFonts w:ascii="Arial" w:hAnsi="Arial" w:cs="Arial"/>
+                <w:b/>
+              </w:rPr>
+              <w:t>Secondary Actor(s)</w:t>
+            </w:r>
+          </w:p>
+        </w:tc>
+        <w:tc>
+          <w:tcPr>
+            <w:tcW w:w="7110" w:type="dxa"/>
+            <w:gridSpan w:val="2"/>
+          </w:tcPr>
+          <w:p>
+            <w:pPr>
+              <w:rPr>
+                <w:rFonts w:ascii="Arial" w:hAnsi="Arial" w:cs="Arial"/>
+                <w:i/>
+                <w:iCs/>
+              </w:rPr>
+            </w:pPr>
+            <w:r>
+              <w:rPr>
+                <w:rFonts w:ascii="Arial" w:hAnsi="Arial" w:cs="Arial"/>
+                <w:i/>
+                <w:iCs/>
+              </w:rPr>
+              <w:t>Secondary actor name(s)</w:t>
+            </w:r>
+          </w:p>
+        </w:tc>
+      </w:tr>
+      <w:tr>
+        <w:tc>
+          <w:tcPr>
+            <w:tcW w:w="2430" w:type="dxa"/>
+          </w:tcPr>
+          <w:p>
+            <w:pPr>
+              <w:rPr>
+                <w:rFonts w:ascii="Arial" w:hAnsi="Arial" w:cs="Arial"/>
+                <w:b/>
+              </w:rPr>
+            </w:pPr>
+            <w:r>
+              <w:rPr>
+                <w:rFonts w:ascii="Arial" w:hAnsi="Arial" w:cs="Arial"/>
+                <w:b/>
+              </w:rPr>
+              <w:t>Trigger</w:t>
+            </w:r>
+          </w:p>
+        </w:tc>
+        <w:tc>
+          <w:tcPr>
+            <w:tcW w:w="7110" w:type="dxa"/>
+            <w:gridSpan w:val="2"/>
+          </w:tcPr>
+          <w:p>
+            <w:pPr>
+              <w:rPr>
+                <w:rFonts w:ascii="Arial" w:hAnsi="Arial" w:cs="Arial"/>
+                <w:i/>
+                <w:iCs/>
+              </w:rPr>
+            </w:pPr>
+            <w:r>
+              <w:rPr>
+                <w:rFonts w:ascii="Arial" w:hAnsi="Arial" w:cs="Arial"/>
+                <w:i/>
+                <w:iCs/>
+              </w:rPr>
+              <w:t>The action that causes this use case to begin</w:t>
+            </w:r>
+          </w:p>
+        </w:tc>
+      </w:tr>
+      <w:tr>
+        <w:tc>
+          <w:tcPr>
+            <w:tcW w:w="2430" w:type="dxa"/>
+          </w:tcPr>
+          <w:p>
+            <w:pPr>
+              <w:rPr>
+                <w:rFonts w:ascii="Arial" w:hAnsi="Arial" w:cs="Arial"/>
+                <w:b/>
+              </w:rPr>
+            </w:pPr>
+            <w:r>
+              <w:rPr>
+                <w:rFonts w:ascii="Arial" w:hAnsi="Arial" w:cs="Arial"/>
+                <w:b/>
+              </w:rPr>
+              <w:t>Main Scenario</w:t>
+            </w:r>
+          </w:p>
+        </w:tc>
+        <w:tc>
+          <w:tcPr>
+            <w:tcW w:w="990" w:type="dxa"/>
+          </w:tcPr>
+          <w:p>
+            <w:pPr>
+              <w:rPr>
+                <w:rFonts w:ascii="Arial" w:hAnsi="Arial" w:cs="Arial"/>
+              </w:rPr>
+            </w:pPr>
+            <w:r>
+              <w:rPr>
+                <w:rFonts w:ascii="Arial" w:hAnsi="Arial" w:cs="Arial"/>
+                <w:b/>
+              </w:rPr>
+              <w:t>Step</w:t>
+            </w:r>
+            <w:r>
+              <w:rPr>
+                <w:rFonts w:ascii="Arial" w:hAnsi="Arial" w:cs="Arial"/>
+              </w:rPr>
+              <w:t xml:space="preserve"> </w:t>
+            </w:r>
+          </w:p>
+        </w:tc>
+        <w:tc>
+          <w:tcPr>
+            <w:tcW w:w="6120" w:type="dxa"/>
+          </w:tcPr>
+          <w:p>
+            <w:pPr>
+              <w:rPr>
+                <w:rFonts w:ascii="Arial" w:hAnsi="Arial" w:cs="Arial"/>
+              </w:rPr>
+            </w:pPr>
+            <w:r>
+              <w:rPr>
+                <w:rFonts w:ascii="Arial" w:hAnsi="Arial" w:cs="Arial"/>
+                <w:b/>
+              </w:rPr>
+              <w:t>Action</w:t>
+            </w:r>
+          </w:p>
+        </w:tc>
+      </w:tr>
+      <w:tr>
+        <w:tc>
+          <w:tcPr>
+            <w:tcW w:w="2430" w:type="dxa"/>
+          </w:tcPr>
+          <w:p>
+            <w:pPr>
+              <w:rPr>
+                <w:rFonts w:ascii="Arial" w:hAnsi="Arial" w:cs="Arial"/>
+                <w:b/>
+              </w:rPr>
+            </w:pPr>
+          </w:p>
+        </w:tc>
+        <w:tc>
+          <w:tcPr>
+            <w:tcW w:w="990" w:type="dxa"/>
+          </w:tcPr>
+          <w:p>
+            <w:pPr>
+              <w:rPr>
+                <w:rFonts w:ascii="Arial" w:hAnsi="Arial" w:cs="Arial"/>
+                <w:i/>
+                <w:iCs/>
+              </w:rPr>
+            </w:pPr>
+            <w:r>
+              <w:rPr>
+                <w:rFonts w:ascii="Arial" w:hAnsi="Arial" w:cs="Arial"/>
+                <w:i/>
+                <w:iCs/>
+              </w:rPr>
+              <w:t>Step #</w:t>
+            </w:r>
+          </w:p>
+        </w:tc>
+        <w:tc>
+          <w:tcPr>
+            <w:tcW w:w="6120" w:type="dxa"/>
+          </w:tcPr>
+          <w:p>
+            <w:pPr>
+              <w:rPr>
+                <w:rFonts w:ascii="Arial" w:hAnsi="Arial" w:cs="Arial"/>
+              </w:rPr>
+            </w:pPr>
+            <w:r>
+              <w:rPr>
+                <w:rFonts w:ascii="Arial" w:hAnsi="Arial" w:cs="Arial"/>
+                <w:i/>
+                <w:iCs/>
+              </w:rPr>
+              <w:t>This is the “main success scenario” or “happy path.”</w:t>
+            </w:r>
+          </w:p>
+        </w:tc>
+      </w:tr>
+      <w:tr>
+        <w:tc>
+          <w:tcPr>
+            <w:tcW w:w="2430" w:type="dxa"/>
+          </w:tcPr>
+          <w:p>
+            <w:pPr>
+              <w:rPr>
+                <w:rFonts w:ascii="Arial" w:hAnsi="Arial" w:cs="Arial"/>
+                <w:b/>
+              </w:rPr>
+            </w:pPr>
+          </w:p>
+        </w:tc>
+        <w:tc>
+          <w:tcPr>
+            <w:tcW w:w="990" w:type="dxa"/>
+          </w:tcPr>
+          <w:p>
+            <w:pPr>
+              <w:rPr>
+                <w:rFonts w:ascii="Arial" w:hAnsi="Arial" w:cs="Arial"/>
+              </w:rPr>
+            </w:pPr>
+            <w:r>
+              <w:rPr>
+                <w:rFonts w:ascii="Arial" w:hAnsi="Arial" w:cs="Arial"/>
+                <w:i/>
+                <w:iCs/>
+              </w:rPr>
+              <w:t>Step #</w:t>
+            </w:r>
+          </w:p>
+        </w:tc>
+        <w:tc>
+          <w:tcPr>
+            <w:tcW w:w="6120" w:type="dxa"/>
+          </w:tcPr>
+          <w:p>
+            <w:pPr>
+              <w:rPr>
+                <w:rFonts w:ascii="Arial" w:hAnsi="Arial" w:cs="Arial"/>
+                <w:i/>
+                <w:iCs/>
+              </w:rPr>
+            </w:pPr>
+            <w:r>
+              <w:rPr>
+                <w:rFonts w:ascii="Arial" w:hAnsi="Arial" w:cs="Arial"/>
+                <w:i/>
+                <w:iCs/>
+              </w:rPr>
+              <w:t>Description of steps in successful use case</w:t>
+            </w:r>
+            <w:r>
+              <w:rPr>
+                <w:rFonts w:ascii="Arial" w:hAnsi="Arial" w:cs="Arial"/>
+              </w:rPr>
+              <w:t xml:space="preserve"> “execution”</w:t>
+            </w:r>
+          </w:p>
+        </w:tc>
+      </w:tr>
+      <w:tr>
+        <w:tc>
+          <w:tcPr>
+            <w:tcW w:w="2430" w:type="dxa"/>
+          </w:tcPr>
+          <w:p>
+            <w:pPr>
+              <w:rPr>
+                <w:rFonts w:ascii="Arial" w:hAnsi="Arial" w:cs="Arial"/>
+                <w:b/>
+              </w:rPr>
+            </w:pPr>
+          </w:p>
+        </w:tc>
+        <w:tc>
+          <w:tcPr>
+            <w:tcW w:w="990" w:type="dxa"/>
+          </w:tcPr>
+          <w:p>
+            <w:pPr>
+              <w:rPr>
+                <w:rFonts w:ascii="Arial" w:hAnsi="Arial" w:cs="Arial"/>
+              </w:rPr>
+            </w:pPr>
+            <w:r>
+              <w:rPr>
+                <w:rFonts w:ascii="Arial" w:hAnsi="Arial" w:cs="Arial"/>
+                <w:i/>
+                <w:iCs/>
+              </w:rPr>
+              <w:t>Step #</w:t>
+            </w:r>
+          </w:p>
+        </w:tc>
+        <w:tc>
+          <w:tcPr>
+            <w:tcW w:w="6120" w:type="dxa"/>
+          </w:tcPr>
+          <w:p>
+            <w:pPr>
+              <w:rPr>
+                <w:rFonts w:ascii="Arial" w:hAnsi="Arial" w:cs="Arial"/>
+                <w:i/>
+                <w:iCs/>
+              </w:rPr>
+            </w:pPr>
+            <w:r>
+              <w:rPr>
+                <w:rFonts w:ascii="Arial" w:hAnsi="Arial" w:cs="Arial"/>
+                <w:i/>
+                <w:iCs/>
+              </w:rPr>
+              <w:t>This should be in a “system-user-system, etc.” format.</w:t>
+            </w:r>
+          </w:p>
+        </w:tc>
+      </w:tr>
+      <w:tr>
+        <w:tc>
+          <w:tcPr>
+            <w:tcW w:w="2430" w:type="dxa"/>
+          </w:tcPr>
+          <w:p>
+            <w:pPr>
+              <w:rPr>
+                <w:rFonts w:ascii="Arial" w:hAnsi="Arial" w:cs="Arial"/>
+                <w:b/>
+              </w:rPr>
+            </w:pPr>
+            <w:r>
+              <w:rPr>
+                <w:rFonts w:ascii="Arial" w:hAnsi="Arial" w:cs="Arial"/>
+                <w:b/>
+              </w:rPr>
+              <w:t>Extensions</w:t>
+            </w:r>
+          </w:p>
+        </w:tc>
+        <w:tc>
+          <w:tcPr>
+            <w:tcW w:w="990" w:type="dxa"/>
+          </w:tcPr>
+          <w:p>
+            <w:pPr>
+              <w:rPr>
+                <w:rFonts w:ascii="Arial" w:hAnsi="Arial" w:cs="Arial"/>
+              </w:rPr>
+            </w:pPr>
+            <w:r>
+              <w:rPr>
+                <w:rFonts w:ascii="Arial" w:hAnsi="Arial" w:cs="Arial"/>
+                <w:b/>
+              </w:rPr>
+              <w:t>Step</w:t>
+            </w:r>
+          </w:p>
+        </w:tc>
+        <w:tc>
+          <w:tcPr>
+            <w:tcW w:w="6120" w:type="dxa"/>
+          </w:tcPr>
+          <w:p>
+            <w:pPr>
+              <w:rPr>
+                <w:rFonts w:ascii="Arial" w:hAnsi="Arial" w:cs="Arial"/>
+              </w:rPr>
+            </w:pPr>
+            <w:r>
+              <w:rPr>
+                <w:rFonts w:ascii="Arial" w:hAnsi="Arial" w:cs="Arial"/>
+                <w:b/>
+              </w:rPr>
+              <w:t>Branching Action</w:t>
+            </w:r>
+          </w:p>
+        </w:tc>
+      </w:tr>
+      <w:tr>
+        <w:tc>
+          <w:tcPr>
+            <w:tcW w:w="2430" w:type="dxa"/>
+          </w:tcPr>
+          <w:p>
+            <w:pPr>
+              <w:rPr>
+                <w:rFonts w:ascii="Arial" w:hAnsi="Arial" w:cs="Arial"/>
+                <w:b/>
+              </w:rPr>
+            </w:pPr>
+          </w:p>
+        </w:tc>
+        <w:tc>
+          <w:tcPr>
+            <w:tcW w:w="990" w:type="dxa"/>
+          </w:tcPr>
+          <w:p>
+            <w:pPr>
+              <w:rPr>
+                <w:rFonts w:ascii="Arial" w:hAnsi="Arial" w:cs="Arial"/>
+              </w:rPr>
+            </w:pPr>
+            <w:r>
+              <w:rPr>
+                <w:rFonts w:ascii="Arial" w:hAnsi="Arial" w:cs="Arial"/>
+                <w:i/>
+                <w:iCs/>
+              </w:rPr>
+              <w:t>Step #</w:t>
+            </w:r>
+          </w:p>
+        </w:tc>
+        <w:tc>
+          <w:tcPr>
+            <w:tcW w:w="6120" w:type="dxa"/>
+          </w:tcPr>
+          <w:p>
+            <w:pPr>
+              <w:rPr>
+                <w:rFonts w:ascii="Arial" w:hAnsi="Arial" w:cs="Arial"/>
+                <w:i/>
+                <w:iCs/>
+              </w:rPr>
+            </w:pPr>
+            <w:r>
+              <w:rPr>
+                <w:rFonts w:ascii="Arial" w:hAnsi="Arial" w:cs="Arial"/>
+                <w:i/>
+                <w:iCs/>
+              </w:rPr>
+              <w:t>Alternative paths that the use case may take</w:t>
+            </w:r>
+          </w:p>
+        </w:tc>
+      </w:tr>
+      <w:tr>
+        <w:trPr>
+          <w:cantSplit/>
+        </w:trPr>
+        <w:tc>
+          <w:tcPr>
+            <w:tcW w:w="2430" w:type="dxa"/>
+          </w:tcPr>
+          <w:p>
+            <w:pPr>
+              <w:rPr>
+                <w:rFonts w:ascii="Arial" w:hAnsi="Arial" w:cs="Arial"/>
+                <w:b/>
+              </w:rPr>
+            </w:pPr>
+            <w:r>
+              <w:rPr>
+                <w:rFonts w:ascii="Arial" w:hAnsi="Arial" w:cs="Arial"/>
+                <w:b/>
+              </w:rPr>
+              <w:t>Open Issues</w:t>
+            </w:r>
+          </w:p>
+        </w:tc>
+        <w:tc>
+          <w:tcPr>
+            <w:tcW w:w="990" w:type="dxa"/>
+          </w:tcPr>
+          <w:p>
+            <w:pPr>
+              <w:rPr>
+                <w:rFonts w:ascii="Arial" w:hAnsi="Arial" w:cs="Arial"/>
+                <w:i/>
+                <w:iCs/>
+              </w:rPr>
+            </w:pPr>
+            <w:r>
+              <w:rPr>
+                <w:rFonts w:ascii="Arial" w:hAnsi="Arial" w:cs="Arial"/>
+                <w:i/>
+                <w:iCs/>
+              </w:rPr>
+              <w:t>Issue #</w:t>
+            </w:r>
+          </w:p>
+        </w:tc>
+        <w:tc>
+          <w:tcPr>
+            <w:tcW w:w="6120" w:type="dxa"/>
+          </w:tcPr>
+          <w:p>
+            <w:pPr>
+              <w:rPr>
+                <w:rFonts w:ascii="Arial" w:hAnsi="Arial" w:cs="Arial"/>
+                <w:i/>
+                <w:iCs/>
+              </w:rPr>
+            </w:pPr>
+            <w:r>
+              <w:rPr>
+                <w:rFonts w:ascii="Arial" w:hAnsi="Arial" w:cs="Arial"/>
+                <w:i/>
+                <w:iCs/>
+              </w:rPr>
+              <w:t>Issues regarding the use case that need resolution</w:t>
+            </w:r>
+          </w:p>
+        </w:tc>
+      </w:tr>
+    </w:tbl>
+    <w:p>
+      <w:pPr>
+        <w:rPr>
+          <w:rFonts w:ascii="Arial" w:hAnsi="Arial" w:cs="Arial"/>
         </w:rPr>
       </w:pPr>
     </w:p>
@@ -4482,21 +6551,7 @@
         <w:rPr>
           <w:rFonts w:ascii="Arial" w:hAnsi="Arial" w:cs="Arial"/>
         </w:rPr>
-        <w:t xml:space="preserve">Alistair Cockburn, http://members.aol.com/acockburn/papers/uctempla.htm, </w:t>
-      </w:r>
-      <w:proofErr w:type="gramStart"/>
-      <w:r>
-        <w:rPr>
-          <w:rFonts w:ascii="Arial" w:hAnsi="Arial" w:cs="Arial"/>
-        </w:rPr>
-        <w:t>accessed</w:t>
-      </w:r>
-      <w:proofErr w:type="gramEnd"/>
-      <w:r>
-        <w:rPr>
-          <w:rFonts w:ascii="Arial" w:hAnsi="Arial" w:cs="Arial"/>
-        </w:rPr>
-        <w:t xml:space="preserve"> </w:t>
+        <w:t xml:space="preserve">Alistair Cockburn, http://members.aol.com/acockburn/papers/uctempla.htm, accessed </w:t>
       </w:r>
       <w:r>
         <w:rPr>
@@ -4556,8 +6611,8 @@
         </w:rPr>
         <w:t>Non-Functional Requirements</w:t>
       </w:r>
-      <w:bookmarkStart w:id="7" w:name="Non_Functional_Requirements"/>
-      <w:bookmarkEnd w:id="7"/>
+      <w:bookmarkStart w:id="8" w:name="Non_Functional_Requirements"/>
+      <w:bookmarkEnd w:id="8"/>
     </w:p>
     <w:p>
       <w:pPr>
@@ -4605,8 +6660,8 @@
         </w:rPr>
         <w:t>3.1 Customer Constraints</w:t>
       </w:r>
-      <w:bookmarkStart w:id="8" w:name="Customer_Constraints"/>
-      <w:bookmarkEnd w:id="8"/>
+      <w:bookmarkStart w:id="9" w:name="Customer_Constraints"/>
+      <w:bookmarkEnd w:id="9"/>
     </w:p>
     <w:p>
       <w:pPr>
@@ -4654,8 +6709,8 @@
         </w:rPr>
         <w:t>External Interfaces</w:t>
       </w:r>
-      <w:bookmarkStart w:id="9" w:name="External_Interfaces"/>
-      <w:bookmarkEnd w:id="9"/>
+      <w:bookmarkStart w:id="10" w:name="External_Interfaces"/>
+      <w:bookmarkEnd w:id="10"/>
     </w:p>
     <w:p>
       <w:pPr>
@@ -4791,8 +6846,8 @@
         </w:rPr>
         <w:t>Other</w:t>
       </w:r>
-      <w:bookmarkStart w:id="10" w:name="Other"/>
-      <w:bookmarkEnd w:id="10"/>
+      <w:bookmarkStart w:id="11" w:name="Other"/>
+      <w:bookmarkEnd w:id="11"/>
     </w:p>
     <w:p>
       <w:pPr>
@@ -4880,8 +6935,8 @@
         </w:rPr>
         <w:t>Deliverables</w:t>
       </w:r>
-      <w:bookmarkStart w:id="11" w:name="Deliverables"/>
-      <w:bookmarkEnd w:id="11"/>
+      <w:bookmarkStart w:id="12" w:name="Deliverables"/>
+      <w:bookmarkEnd w:id="12"/>
     </w:p>
     <w:p>
       <w:pPr>
@@ -5950,8 +8005,8 @@
         </w:rPr>
         <w:t>Open Issues</w:t>
       </w:r>
-      <w:bookmarkStart w:id="12" w:name="Open_Issues"/>
-      <w:bookmarkEnd w:id="12"/>
+      <w:bookmarkStart w:id="13" w:name="Open_Issues"/>
+      <w:bookmarkEnd w:id="13"/>
     </w:p>
     <w:p>
       <w:pPr>
@@ -6037,6 +8092,7 @@
           <w:rFonts w:ascii="Arial" w:hAnsi="Arial" w:cs="Arial"/>
           <w:b w:val="0"/>
         </w:rPr>
+        <w:lastRenderedPageBreak/>
         <w:t xml:space="preserve">Appendix </w:t>
       </w:r>
       <w:r>
@@ -6473,16 +8529,8 @@
               <w:rPr>
                 <w:rFonts w:ascii="Arial" w:hAnsi="Arial" w:cs="Arial"/>
               </w:rPr>
-              <w:t xml:space="preserve">Stephen </w:t>
-            </w:r>
-            <w:proofErr w:type="spellStart"/>
-            <w:r>
-              <w:rPr>
-                <w:rFonts w:ascii="Arial" w:hAnsi="Arial" w:cs="Arial"/>
-              </w:rPr>
-              <w:t>Pidliskey</w:t>
-            </w:r>
-            <w:proofErr w:type="spellEnd"/>
+              <w:t>Stephen Pidliskey</w:t>
+            </w:r>
           </w:p>
         </w:tc>
         <w:tc>
@@ -6563,19 +8611,11 @@
                 <w:rFonts w:ascii="Arial" w:hAnsi="Arial" w:cs="Arial"/>
               </w:rPr>
             </w:pPr>
-            <w:proofErr w:type="spellStart"/>
-            <w:r>
-              <w:rPr>
-                <w:rFonts w:ascii="Arial" w:hAnsi="Arial" w:cs="Arial"/>
-              </w:rPr>
-              <w:t>Rasheed</w:t>
-            </w:r>
-            <w:proofErr w:type="spellEnd"/>
-            <w:r>
-              <w:rPr>
-                <w:rFonts w:ascii="Arial" w:hAnsi="Arial" w:cs="Arial"/>
-              </w:rPr>
-              <w:t xml:space="preserve"> </w:t>
+            <w:r>
+              <w:rPr>
+                <w:rFonts w:ascii="Arial" w:hAnsi="Arial" w:cs="Arial"/>
+              </w:rPr>
+              <w:t xml:space="preserve">Rasheed </w:t>
             </w:r>
             <w:proofErr w:type="spellStart"/>
             <w:r>
@@ -6948,25 +8988,111 @@
         <w:rPr>
           <w:rFonts w:ascii="Arial" w:hAnsi="Arial" w:cs="Arial"/>
         </w:rPr>
+        <w:t>_______Robert Jackson</w:t>
+      </w:r>
+      <w:r>
+        <w:rPr>
+          <w:rFonts w:ascii="Arial" w:hAnsi="Arial" w:cs="Arial"/>
+        </w:rPr>
+        <w:t xml:space="preserve"> </w:t>
+      </w:r>
+      <w:r>
+        <w:rPr>
+          <w:rFonts w:ascii="Arial" w:hAnsi="Arial" w:cs="Arial"/>
+        </w:rPr>
+        <w:t>__________</w:t>
+      </w:r>
+      <w:r>
+        <w:rPr>
+          <w:rFonts w:ascii="Arial" w:hAnsi="Arial" w:cs="Arial"/>
+        </w:rPr>
+        <w:t xml:space="preserve">      _________</w:t>
+      </w:r>
+      <w:r>
+        <w:rPr>
+          <w:rFonts w:ascii="Arial" w:hAnsi="Arial" w:cs="Arial"/>
+        </w:rPr>
+        <w:t>_____</w:t>
+      </w:r>
+      <w:r>
+        <w:rPr>
+          <w:rFonts w:ascii="Arial" w:hAnsi="Arial" w:cs="Arial"/>
+        </w:rPr>
+        <w:t>________________   _________</w:t>
+      </w:r>
+      <w:r>
+        <w:rPr>
+          <w:rFonts w:ascii="Arial" w:hAnsi="Arial" w:cs="Arial"/>
+        </w:rPr>
+        <w:t>__</w:t>
+      </w:r>
+      <w:r>
+        <w:rPr>
+          <w:rFonts w:ascii="Arial" w:hAnsi="Arial" w:cs="Arial"/>
+        </w:rPr>
+        <w:t>___</w:t>
+      </w:r>
+    </w:p>
+    <w:p>
+      <w:pPr>
+        <w:rPr>
+          <w:rFonts w:ascii="Arial" w:hAnsi="Arial" w:cs="Arial"/>
+        </w:rPr>
+      </w:pPr>
+    </w:p>
+    <w:p>
+      <w:pPr>
+        <w:rPr>
+          <w:rFonts w:ascii="Arial" w:hAnsi="Arial" w:cs="Arial"/>
+        </w:rPr>
+      </w:pPr>
+      <w:r>
+        <w:rPr>
+          <w:rFonts w:ascii="Arial" w:hAnsi="Arial" w:cs="Arial"/>
+        </w:rPr>
+        <w:t>2</w:t>
+      </w:r>
+      <w:r>
+        <w:rPr>
+          <w:rFonts w:ascii="Arial" w:hAnsi="Arial" w:cs="Arial"/>
+        </w:rPr>
         <w:t>_______</w:t>
       </w:r>
       <w:r>
         <w:rPr>
           <w:rFonts w:ascii="Arial" w:hAnsi="Arial" w:cs="Arial"/>
         </w:rPr>
-        <w:t>Robert Jackson</w:t>
-      </w:r>
-      <w:r>
-        <w:rPr>
-          <w:rFonts w:ascii="Arial" w:hAnsi="Arial" w:cs="Arial"/>
-        </w:rPr>
         <w:t xml:space="preserve"> </w:t>
       </w:r>
       <w:r>
         <w:rPr>
           <w:rFonts w:ascii="Arial" w:hAnsi="Arial" w:cs="Arial"/>
         </w:rPr>
-        <w:t>__________</w:t>
+        <w:t>Stephen Pidliskey</w:t>
+      </w:r>
+      <w:r>
+        <w:rPr>
+          <w:rFonts w:ascii="Arial" w:hAnsi="Arial" w:cs="Arial"/>
+        </w:rPr>
+        <w:t xml:space="preserve"> </w:t>
+      </w:r>
+      <w:r>
+        <w:rPr>
+          <w:rFonts w:ascii="Arial" w:hAnsi="Arial" w:cs="Arial"/>
+        </w:rPr>
+        <w:t>__</w:t>
+      </w:r>
+      <w:r>
+        <w:rPr>
+          <w:rFonts w:ascii="Arial" w:hAnsi="Arial" w:cs="Arial"/>
+        </w:rPr>
+        <w:t>_____</w:t>
+      </w:r>
+      <w:r>
+        <w:rPr>
+          <w:rFonts w:ascii="Arial" w:hAnsi="Arial" w:cs="Arial"/>
+        </w:rPr>
+        <w:t>_</w:t>
       </w:r>
       <w:r>
         <w:rPr>
@@ -7016,7 +9142,7 @@
         <w:rPr>
           <w:rFonts w:ascii="Arial" w:hAnsi="Arial" w:cs="Arial"/>
         </w:rPr>
-        <w:t>2</w:t>
+        <w:t>3</w:t>
       </w:r>
       <w:r>
         <w:rPr>
@@ -7034,115 +9160,7 @@
         <w:rPr>
           <w:rFonts w:ascii="Arial" w:hAnsi="Arial" w:cs="Arial"/>
         </w:rPr>
-        <w:t xml:space="preserve">Stephen </w:t>
-      </w:r>
-      <w:proofErr w:type="spellStart"/>
-      <w:r>
-        <w:rPr>
-          <w:rFonts w:ascii="Arial" w:hAnsi="Arial" w:cs="Arial"/>
-        </w:rPr>
-        <w:t>Pidliskey</w:t>
-      </w:r>
-      <w:proofErr w:type="spellEnd"/>
-      <w:r>
-        <w:rPr>
-          <w:rFonts w:ascii="Arial" w:hAnsi="Arial" w:cs="Arial"/>
-        </w:rPr>
-        <w:t xml:space="preserve"> </w:t>
-      </w:r>
-      <w:r>
-        <w:rPr>
-          <w:rFonts w:ascii="Arial" w:hAnsi="Arial" w:cs="Arial"/>
-        </w:rPr>
-        <w:t>__</w:t>
-      </w:r>
-      <w:r>
-        <w:rPr>
-          <w:rFonts w:ascii="Arial" w:hAnsi="Arial" w:cs="Arial"/>
-        </w:rPr>
-        <w:t>_____</w:t>
-      </w:r>
-      <w:r>
-        <w:rPr>
-          <w:rFonts w:ascii="Arial" w:hAnsi="Arial" w:cs="Arial"/>
-        </w:rPr>
-        <w:t>_</w:t>
-      </w:r>
-      <w:r>
-        <w:rPr>
-          <w:rFonts w:ascii="Arial" w:hAnsi="Arial" w:cs="Arial"/>
-        </w:rPr>
-        <w:t xml:space="preserve">      _________</w:t>
-      </w:r>
-      <w:r>
-        <w:rPr>
-          <w:rFonts w:ascii="Arial" w:hAnsi="Arial" w:cs="Arial"/>
-        </w:rPr>
-        <w:t>_____</w:t>
-      </w:r>
-      <w:r>
-        <w:rPr>
-          <w:rFonts w:ascii="Arial" w:hAnsi="Arial" w:cs="Arial"/>
-        </w:rPr>
-        <w:t>________________   _________</w:t>
-      </w:r>
-      <w:r>
-        <w:rPr>
-          <w:rFonts w:ascii="Arial" w:hAnsi="Arial" w:cs="Arial"/>
-        </w:rPr>
-        <w:t>__</w:t>
-      </w:r>
-      <w:r>
-        <w:rPr>
-          <w:rFonts w:ascii="Arial" w:hAnsi="Arial" w:cs="Arial"/>
-        </w:rPr>
-        <w:t>___</w:t>
-      </w:r>
-    </w:p>
-    <w:p>
-      <w:pPr>
-        <w:rPr>
-          <w:rFonts w:ascii="Arial" w:hAnsi="Arial" w:cs="Arial"/>
-        </w:rPr>
-      </w:pPr>
-    </w:p>
-    <w:p>
-      <w:pPr>
-        <w:rPr>
-          <w:rFonts w:ascii="Arial" w:hAnsi="Arial" w:cs="Arial"/>
-        </w:rPr>
-      </w:pPr>
-      <w:r>
-        <w:rPr>
-          <w:rFonts w:ascii="Arial" w:hAnsi="Arial" w:cs="Arial"/>
-        </w:rPr>
-        <w:t>3</w:t>
-      </w:r>
-      <w:r>
-        <w:rPr>
-          <w:rFonts w:ascii="Arial" w:hAnsi="Arial" w:cs="Arial"/>
-        </w:rPr>
-        <w:t>_______</w:t>
-      </w:r>
-      <w:r>
-        <w:rPr>
-          <w:rFonts w:ascii="Arial" w:hAnsi="Arial" w:cs="Arial"/>
-        </w:rPr>
-        <w:t xml:space="preserve"> </w:t>
-      </w:r>
-      <w:proofErr w:type="spellStart"/>
-      <w:r>
-        <w:rPr>
-          <w:rFonts w:ascii="Arial" w:hAnsi="Arial" w:cs="Arial"/>
-        </w:rPr>
-        <w:t>Rasheed</w:t>
-      </w:r>
-      <w:proofErr w:type="spellEnd"/>
-      <w:r>
-        <w:rPr>
-          <w:rFonts w:ascii="Arial" w:hAnsi="Arial" w:cs="Arial"/>
-        </w:rPr>
-        <w:t xml:space="preserve"> </w:t>
+        <w:t xml:space="preserve">Rasheed </w:t>
       </w:r>
       <w:proofErr w:type="spellStart"/>
       <w:r>
@@ -7455,8 +9473,8 @@
           <w:rFonts w:ascii="Arial" w:hAnsi="Arial" w:cs="Arial"/>
         </w:rPr>
         <w:sectPr>
-          <w:footerReference w:type="even" r:id="rId9"/>
-          <w:footerReference w:type="default" r:id="rId10"/>
+          <w:footerReference w:type="even" r:id="rId8"/>
+          <w:footerReference w:type="default" r:id="rId9"/>
           <w:pgSz w:w="12240" w:h="15840"/>
           <w:pgMar w:top="1440" w:right="1440" w:bottom="1440" w:left="1440" w:header="720" w:footer="720" w:gutter="0"/>
           <w:cols w:space="720"/>
@@ -7481,7 +9499,7 @@
 </file>
 
 <file path=word/endnotes.xml><?xml version="1.0" encoding="utf-8"?>
-<w:endnotes xmlns:wpc="http://schemas.microsoft.com/office/word/2010/wordprocessingCanvas" xmlns:mo="http://schemas.microsoft.com/office/mac/office/2008/main" xmlns:mc="http://schemas.openxmlformats.org/markup-compatibility/2006" xmlns:mv="urn:schemas-microsoft-com:mac:vml" xmlns:o="urn:schemas-microsoft-com:office:office" xmlns:r="http://schemas.openxmlformats.org/officeDocument/2006/relationships" xmlns:m="http://schemas.openxmlformats.org/officeDocument/2006/math" xmlns:v="urn:schemas-microsoft-com:vml" xmlns:wp14="http://schemas.microsoft.com/office/word/2010/wordprocessingDrawing" xmlns:wp="http://schemas.openxmlformats.org/drawingml/2006/wordprocessingDrawing" xmlns:w10="urn:schemas-microsoft-com:office:word" xmlns:w="http://schemas.openxmlformats.org/wordprocessingml/2006/main" xmlns:w14="http://schemas.microsoft.com/office/word/2010/wordml" xmlns:wpg="http://schemas.microsoft.com/office/word/2010/wordprocessingGroup" xmlns:wpi="http://schemas.microsoft.com/office/word/2010/wordprocessingInk" xmlns:wne="http://schemas.microsoft.com/office/word/2006/wordml" xmlns:wps="http://schemas.microsoft.com/office/word/2010/wordprocessingShape" mc:Ignorable="w14 wp14">
+<w:endnotes xmlns:wpc="http://schemas.microsoft.com/office/word/2010/wordprocessingCanvas" xmlns:mc="http://schemas.openxmlformats.org/markup-compatibility/2006" xmlns:o="urn:schemas-microsoft-com:office:office" xmlns:r="http://schemas.openxmlformats.org/officeDocument/2006/relationships" xmlns:m="http://schemas.openxmlformats.org/officeDocument/2006/math" xmlns:v="urn:schemas-microsoft-com:vml" xmlns:wp14="http://schemas.microsoft.com/office/word/2010/wordprocessingDrawing" xmlns:wp="http://schemas.openxmlformats.org/drawingml/2006/wordprocessingDrawing" xmlns:w10="urn:schemas-microsoft-com:office:word" xmlns:w="http://schemas.openxmlformats.org/wordprocessingml/2006/main" xmlns:w14="http://schemas.microsoft.com/office/word/2010/wordml" xmlns:w15="http://schemas.microsoft.com/office/word/2012/wordml" xmlns:wpg="http://schemas.microsoft.com/office/word/2010/wordprocessingGroup" xmlns:wpi="http://schemas.microsoft.com/office/word/2010/wordprocessingInk" xmlns:wne="http://schemas.microsoft.com/office/word/2006/wordml" xmlns:wps="http://schemas.microsoft.com/office/word/2010/wordprocessingShape" mc:Ignorable="w14 w15 wp14">
   <w:endnote w:type="separator" w:id="-1">
     <w:p>
       <w:r>
@@ -7500,7 +9518,7 @@
 </file>
 
 <file path=word/footer1.xml><?xml version="1.0" encoding="utf-8"?>
-<w:ftr xmlns:wpc="http://schemas.microsoft.com/office/word/2010/wordprocessingCanvas" xmlns:mo="http://schemas.microsoft.com/office/mac/office/2008/main" xmlns:mc="http://schemas.openxmlformats.org/markup-compatibility/2006" xmlns:mv="urn:schemas-microsoft-com:mac:vml" xmlns:o="urn:schemas-microsoft-com:office:office" xmlns:r="http://schemas.openxmlformats.org/officeDocument/2006/relationships" xmlns:m="http://schemas.openxmlformats.org/officeDocument/2006/math" xmlns:v="urn:schemas-microsoft-com:vml" xmlns:wp14="http://schemas.microsoft.com/office/word/2010/wordprocessingDrawing" xmlns:wp="http://schemas.openxmlformats.org/drawingml/2006/wordprocessingDrawing" xmlns:w10="urn:schemas-microsoft-com:office:word" xmlns:w="http://schemas.openxmlformats.org/wordprocessingml/2006/main" xmlns:w14="http://schemas.microsoft.com/office/word/2010/wordml" xmlns:wpg="http://schemas.microsoft.com/office/word/2010/wordprocessingGroup" xmlns:wpi="http://schemas.microsoft.com/office/word/2010/wordprocessingInk" xmlns:wne="http://schemas.microsoft.com/office/word/2006/wordml" xmlns:wps="http://schemas.microsoft.com/office/word/2010/wordprocessingShape" mc:Ignorable="w14 wp14">
+<w:ftr xmlns:wpc="http://schemas.microsoft.com/office/word/2010/wordprocessingCanvas" xmlns:mc="http://schemas.openxmlformats.org/markup-compatibility/2006" xmlns:o="urn:schemas-microsoft-com:office:office" xmlns:r="http://schemas.openxmlformats.org/officeDocument/2006/relationships" xmlns:m="http://schemas.openxmlformats.org/officeDocument/2006/math" xmlns:v="urn:schemas-microsoft-com:vml" xmlns:wp14="http://schemas.microsoft.com/office/word/2010/wordprocessingDrawing" xmlns:wp="http://schemas.openxmlformats.org/drawingml/2006/wordprocessingDrawing" xmlns:w10="urn:schemas-microsoft-com:office:word" xmlns:w="http://schemas.openxmlformats.org/wordprocessingml/2006/main" xmlns:w14="http://schemas.microsoft.com/office/word/2010/wordml" xmlns:w15="http://schemas.microsoft.com/office/word/2012/wordml" xmlns:wpg="http://schemas.microsoft.com/office/word/2010/wordprocessingGroup" xmlns:wpi="http://schemas.microsoft.com/office/word/2010/wordprocessingInk" xmlns:wne="http://schemas.microsoft.com/office/word/2006/wordml" xmlns:wps="http://schemas.microsoft.com/office/word/2010/wordprocessingShape" mc:Ignorable="w14 w15 wp14">
   <w:p>
     <w:pPr>
       <w:pStyle w:val="Footer"/>
@@ -7537,7 +9555,7 @@
 </file>
 
 <file path=word/footer2.xml><?xml version="1.0" encoding="utf-8"?>
-<w:ftr xmlns:wpc="http://schemas.microsoft.com/office/word/2010/wordprocessingCanvas" xmlns:mo="http://schemas.microsoft.com/office/mac/office/2008/main" xmlns:mc="http://schemas.openxmlformats.org/markup-compatibility/2006" xmlns:mv="urn:schemas-microsoft-com:mac:vml" xmlns:o="urn:schemas-microsoft-com:office:office" xmlns:r="http://schemas.openxmlformats.org/officeDocument/2006/relationships" xmlns:m="http://schemas.openxmlformats.org/officeDocument/2006/math" xmlns:v="urn:schemas-microsoft-com:vml" xmlns:wp14="http://schemas.microsoft.com/office/word/2010/wordprocessingDrawing" xmlns:wp="http://schemas.openxmlformats.org/drawingml/2006/wordprocessingDrawing" xmlns:w10="urn:schemas-microsoft-com:office:word" xmlns:w="http://schemas.openxmlformats.org/wordprocessingml/2006/main" xmlns:w14="http://schemas.microsoft.com/office/word/2010/wordml" xmlns:wpg="http://schemas.microsoft.com/office/word/2010/wordprocessingGroup" xmlns:wpi="http://schemas.microsoft.com/office/word/2010/wordprocessingInk" xmlns:wne="http://schemas.microsoft.com/office/word/2006/wordml" xmlns:wps="http://schemas.microsoft.com/office/word/2010/wordprocessingShape" mc:Ignorable="w14 wp14">
+<w:ftr xmlns:wpc="http://schemas.microsoft.com/office/word/2010/wordprocessingCanvas" xmlns:mc="http://schemas.openxmlformats.org/markup-compatibility/2006" xmlns:o="urn:schemas-microsoft-com:office:office" xmlns:r="http://schemas.openxmlformats.org/officeDocument/2006/relationships" xmlns:m="http://schemas.openxmlformats.org/officeDocument/2006/math" xmlns:v="urn:schemas-microsoft-com:vml" xmlns:wp14="http://schemas.microsoft.com/office/word/2010/wordprocessingDrawing" xmlns:wp="http://schemas.openxmlformats.org/drawingml/2006/wordprocessingDrawing" xmlns:w10="urn:schemas-microsoft-com:office:word" xmlns:w="http://schemas.openxmlformats.org/wordprocessingml/2006/main" xmlns:w14="http://schemas.microsoft.com/office/word/2010/wordml" xmlns:w15="http://schemas.microsoft.com/office/word/2012/wordml" xmlns:wpg="http://schemas.microsoft.com/office/word/2010/wordprocessingGroup" xmlns:wpi="http://schemas.microsoft.com/office/word/2010/wordprocessingInk" xmlns:wne="http://schemas.microsoft.com/office/word/2006/wordml" xmlns:wps="http://schemas.microsoft.com/office/word/2010/wordprocessingShape" mc:Ignorable="w14 w15 wp14">
   <w:p>
     <w:pPr>
       <w:pStyle w:val="Footer"/>
@@ -7569,7 +9587,7 @@
         <w:rStyle w:val="PageNumber"/>
         <w:noProof/>
       </w:rPr>
-      <w:t>10</w:t>
+      <w:t>11</w:t>
     </w:r>
     <w:r>
       <w:rPr>
@@ -7587,7 +9605,7 @@
 </file>
 
 <file path=word/footnotes.xml><?xml version="1.0" encoding="utf-8"?>
-<w:footnotes xmlns:wpc="http://schemas.microsoft.com/office/word/2010/wordprocessingCanvas" xmlns:mo="http://schemas.microsoft.com/office/mac/office/2008/main" xmlns:mc="http://schemas.openxmlformats.org/markup-compatibility/2006" xmlns:mv="urn:schemas-microsoft-com:mac:vml" xmlns:o="urn:schemas-microsoft-com:office:office" xmlns:r="http://schemas.openxmlformats.org/officeDocument/2006/relationships" xmlns:m="http://schemas.openxmlformats.org/officeDocument/2006/math" xmlns:v="urn:schemas-microsoft-com:vml" xmlns:wp14="http://schemas.microsoft.com/office/word/2010/wordprocessingDrawing" xmlns:wp="http://schemas.openxmlformats.org/drawingml/2006/wordprocessingDrawing" xmlns:w10="urn:schemas-microsoft-com:office:word" xmlns:w="http://schemas.openxmlformats.org/wordprocessingml/2006/main" xmlns:w14="http://schemas.microsoft.com/office/word/2010/wordml" xmlns:wpg="http://schemas.microsoft.com/office/word/2010/wordprocessingGroup" xmlns:wpi="http://schemas.microsoft.com/office/word/2010/wordprocessingInk" xmlns:wne="http://schemas.microsoft.com/office/word/2006/wordml" xmlns:wps="http://schemas.microsoft.com/office/word/2010/wordprocessingShape" mc:Ignorable="w14 wp14">
+<w:footnotes xmlns:wpc="http://schemas.microsoft.com/office/word/2010/wordprocessingCanvas" xmlns:mc="http://schemas.openxmlformats.org/markup-compatibility/2006" xmlns:o="urn:schemas-microsoft-com:office:office" xmlns:r="http://schemas.openxmlformats.org/officeDocument/2006/relationships" xmlns:m="http://schemas.openxmlformats.org/officeDocument/2006/math" xmlns:v="urn:schemas-microsoft-com:vml" xmlns:wp14="http://schemas.microsoft.com/office/word/2010/wordprocessingDrawing" xmlns:wp="http://schemas.openxmlformats.org/drawingml/2006/wordprocessingDrawing" xmlns:w10="urn:schemas-microsoft-com:office:word" xmlns:w="http://schemas.openxmlformats.org/wordprocessingml/2006/main" xmlns:w14="http://schemas.microsoft.com/office/word/2010/wordml" xmlns:w15="http://schemas.microsoft.com/office/word/2012/wordml" xmlns:wpg="http://schemas.microsoft.com/office/word/2010/wordprocessingGroup" xmlns:wpi="http://schemas.microsoft.com/office/word/2010/wordprocessingInk" xmlns:wne="http://schemas.microsoft.com/office/word/2006/wordml" xmlns:wps="http://schemas.microsoft.com/office/word/2010/wordprocessingShape" mc:Ignorable="w14 w15 wp14">
   <w:footnote w:type="separator" w:id="-1">
     <w:p>
       <w:r>
@@ -7606,7 +9624,7 @@
 </file>
 
 <file path=word/numbering.xml><?xml version="1.0" encoding="utf-8"?>
-<w:numbering xmlns:wpc="http://schemas.microsoft.com/office/word/2010/wordprocessingCanvas" xmlns:mo="http://schemas.microsoft.com/office/mac/office/2008/main" xmlns:mc="http://schemas.openxmlformats.org/markup-compatibility/2006" xmlns:mv="urn:schemas-microsoft-com:mac:vml" xmlns:o="urn:schemas-microsoft-com:office:office" xmlns:r="http://schemas.openxmlformats.org/officeDocument/2006/relationships" xmlns:m="http://schemas.openxmlformats.org/officeDocument/2006/math" xmlns:v="urn:schemas-microsoft-com:vml" xmlns:wp14="http://schemas.microsoft.com/office/word/2010/wordprocessingDrawing" xmlns:wp="http://schemas.openxmlformats.org/drawingml/2006/wordprocessingDrawing" xmlns:w10="urn:schemas-microsoft-com:office:word" xmlns:w="http://schemas.openxmlformats.org/wordprocessingml/2006/main" xmlns:w14="http://schemas.microsoft.com/office/word/2010/wordml" xmlns:wpg="http://schemas.microsoft.com/office/word/2010/wordprocessingGroup" xmlns:wpi="http://schemas.microsoft.com/office/word/2010/wordprocessingInk" xmlns:wne="http://schemas.microsoft.com/office/word/2006/wordml" xmlns:wps="http://schemas.microsoft.com/office/word/2010/wordprocessingShape" mc:Ignorable="w14 wp14">
+<w:numbering xmlns:wpc="http://schemas.microsoft.com/office/word/2010/wordprocessingCanvas" xmlns:mc="http://schemas.openxmlformats.org/markup-compatibility/2006" xmlns:o="urn:schemas-microsoft-com:office:office" xmlns:r="http://schemas.openxmlformats.org/officeDocument/2006/relationships" xmlns:m="http://schemas.openxmlformats.org/officeDocument/2006/math" xmlns:v="urn:schemas-microsoft-com:vml" xmlns:wp14="http://schemas.microsoft.com/office/word/2010/wordprocessingDrawing" xmlns:wp="http://schemas.openxmlformats.org/drawingml/2006/wordprocessingDrawing" xmlns:w10="urn:schemas-microsoft-com:office:word" xmlns:w="http://schemas.openxmlformats.org/wordprocessingml/2006/main" xmlns:w14="http://schemas.microsoft.com/office/word/2010/wordml" xmlns:w15="http://schemas.microsoft.com/office/word/2012/wordml" xmlns:wpg="http://schemas.microsoft.com/office/word/2010/wordprocessingGroup" xmlns:wpi="http://schemas.microsoft.com/office/word/2010/wordprocessingInk" xmlns:wne="http://schemas.microsoft.com/office/word/2006/wordml" xmlns:wps="http://schemas.microsoft.com/office/word/2010/wordprocessingShape" mc:Ignorable="w14 w15 wp14">
   <w:abstractNum w:abstractNumId="0">
     <w:nsid w:val="00403AB2"/>
     <w:multiLevelType w:val="multilevel"/>
@@ -9860,7 +11878,7 @@
 </file>
 
 <file path=word/styles.xml><?xml version="1.0" encoding="utf-8"?>
-<w:styles xmlns:mc="http://schemas.openxmlformats.org/markup-compatibility/2006" xmlns:r="http://schemas.openxmlformats.org/officeDocument/2006/relationships" xmlns:w="http://schemas.openxmlformats.org/wordprocessingml/2006/main" xmlns:w14="http://schemas.microsoft.com/office/word/2010/wordml" mc:Ignorable="w14">
+<w:styles xmlns:mc="http://schemas.openxmlformats.org/markup-compatibility/2006" xmlns:r="http://schemas.openxmlformats.org/officeDocument/2006/relationships" xmlns:w="http://schemas.openxmlformats.org/wordprocessingml/2006/main" xmlns:w14="http://schemas.microsoft.com/office/word/2010/wordml" xmlns:w15="http://schemas.microsoft.com/office/word/2012/wordml" mc:Ignorable="w14 w15">
   <w:docDefaults>
     <w:rPrDefault>
       <w:rPr>
@@ -9870,7 +11888,7 @@
     </w:rPrDefault>
     <w:pPrDefault/>
   </w:docDefaults>
-  <w:latentStyles w:defLockedState="0" w:defUIPriority="0" w:defSemiHidden="0" w:defUnhideWhenUsed="0" w:defQFormat="0" w:count="276">
+  <w:latentStyles w:defLockedState="0" w:defUIPriority="0" w:defSemiHidden="0" w:defUnhideWhenUsed="0" w:defQFormat="0" w:count="371">
     <w:lsdException w:name="Normal" w:qFormat="1"/>
     <w:lsdException w:name="heading 1" w:qFormat="1"/>
     <w:lsdException w:name="heading 2" w:qFormat="1"/>
@@ -9881,12 +11899,96 @@
     <w:lsdException w:name="heading 7" w:semiHidden="1" w:unhideWhenUsed="1" w:qFormat="1"/>
     <w:lsdException w:name="heading 8" w:semiHidden="1" w:unhideWhenUsed="1" w:qFormat="1"/>
     <w:lsdException w:name="heading 9" w:semiHidden="1" w:unhideWhenUsed="1" w:qFormat="1"/>
+    <w:lsdException w:name="index 1" w:semiHidden="1" w:unhideWhenUsed="1"/>
+    <w:lsdException w:name="index 7" w:semiHidden="1" w:unhideWhenUsed="1"/>
+    <w:lsdException w:name="index 8" w:semiHidden="1" w:unhideWhenUsed="1"/>
+    <w:lsdException w:name="index 9" w:semiHidden="1" w:unhideWhenUsed="1"/>
+    <w:lsdException w:name="toc 1" w:semiHidden="1" w:unhideWhenUsed="1"/>
+    <w:lsdException w:name="toc 2" w:semiHidden="1" w:unhideWhenUsed="1"/>
+    <w:lsdException w:name="toc 3" w:semiHidden="1" w:unhideWhenUsed="1"/>
+    <w:lsdException w:name="toc 4" w:semiHidden="1" w:unhideWhenUsed="1"/>
+    <w:lsdException w:name="toc 5" w:semiHidden="1" w:unhideWhenUsed="1"/>
+    <w:lsdException w:name="toc 6" w:semiHidden="1" w:unhideWhenUsed="1"/>
+    <w:lsdException w:name="toc 7" w:semiHidden="1" w:unhideWhenUsed="1"/>
+    <w:lsdException w:name="toc 8" w:semiHidden="1" w:unhideWhenUsed="1"/>
+    <w:lsdException w:name="toc 9" w:semiHidden="1" w:unhideWhenUsed="1"/>
+    <w:lsdException w:name="Normal Indent" w:semiHidden="1" w:unhideWhenUsed="1"/>
+    <w:lsdException w:name="footnote text" w:semiHidden="1" w:unhideWhenUsed="1"/>
+    <w:lsdException w:name="annotation text" w:semiHidden="1" w:unhideWhenUsed="1"/>
+    <w:lsdException w:name="header" w:semiHidden="1" w:unhideWhenUsed="1"/>
+    <w:lsdException w:name="footer" w:semiHidden="1" w:unhideWhenUsed="1"/>
+    <w:lsdException w:name="index heading" w:semiHidden="1" w:unhideWhenUsed="1"/>
     <w:lsdException w:name="caption" w:semiHidden="1" w:unhideWhenUsed="1" w:qFormat="1"/>
+    <w:lsdException w:name="table of figures" w:semiHidden="1" w:unhideWhenUsed="1"/>
+    <w:lsdException w:name="envelope address" w:semiHidden="1" w:unhideWhenUsed="1"/>
+    <w:lsdException w:name="envelope return" w:semiHidden="1" w:unhideWhenUsed="1"/>
+    <w:lsdException w:name="footnote reference" w:semiHidden="1" w:unhideWhenUsed="1"/>
+    <w:lsdException w:name="annotation reference" w:semiHidden="1" w:unhideWhenUsed="1"/>
+    <w:lsdException w:name="line number" w:semiHidden="1" w:unhideWhenUsed="1"/>
+    <w:lsdException w:name="page number" w:semiHidden="1" w:unhideWhenUsed="1"/>
+    <w:lsdException w:name="endnote reference" w:semiHidden="1" w:unhideWhenUsed="1"/>
+    <w:lsdException w:name="endnote text" w:semiHidden="1" w:unhideWhenUsed="1"/>
+    <w:lsdException w:name="table of authorities" w:semiHidden="1" w:unhideWhenUsed="1"/>
+    <w:lsdException w:name="macro" w:semiHidden="1" w:unhideWhenUsed="1"/>
+    <w:lsdException w:name="toa heading" w:semiHidden="1" w:unhideWhenUsed="1"/>
+    <w:lsdException w:name="List" w:semiHidden="1" w:unhideWhenUsed="1"/>
+    <w:lsdException w:name="List Bullet" w:semiHidden="1" w:unhideWhenUsed="1"/>
+    <w:lsdException w:name="List Number" w:semiHidden="1" w:unhideWhenUsed="1"/>
+    <w:lsdException w:name="List 2" w:semiHidden="1" w:unhideWhenUsed="1"/>
+    <w:lsdException w:name="List 3" w:semiHidden="1" w:unhideWhenUsed="1"/>
+    <w:lsdException w:name="List 4" w:semiHidden="1" w:unhideWhenUsed="1"/>
+    <w:lsdException w:name="List 5" w:semiHidden="1" w:unhideWhenUsed="1"/>
+    <w:lsdException w:name="List Bullet 2" w:semiHidden="1" w:unhideWhenUsed="1"/>
+    <w:lsdException w:name="List Bullet 3" w:semiHidden="1" w:unhideWhenUsed="1"/>
+    <w:lsdException w:name="List Bullet 4" w:semiHidden="1" w:unhideWhenUsed="1"/>
+    <w:lsdException w:name="List Bullet 5" w:semiHidden="1" w:unhideWhenUsed="1"/>
+    <w:lsdException w:name="List Number 3" w:semiHidden="1" w:unhideWhenUsed="1"/>
+    <w:lsdException w:name="List Number 4" w:semiHidden="1" w:unhideWhenUsed="1"/>
     <w:lsdException w:name="Title" w:qFormat="1"/>
+    <w:lsdException w:name="Closing" w:semiHidden="1" w:unhideWhenUsed="1"/>
+    <w:lsdException w:name="Signature" w:semiHidden="1" w:unhideWhenUsed="1"/>
+    <w:lsdException w:name="Default Paragraph Font" w:semiHidden="1" w:unhideWhenUsed="1"/>
+    <w:lsdException w:name="Body Text" w:semiHidden="1" w:unhideWhenUsed="1"/>
+    <w:lsdException w:name="Body Text Indent" w:semiHidden="1" w:unhideWhenUsed="1"/>
+    <w:lsdException w:name="List Continue" w:semiHidden="1" w:unhideWhenUsed="1"/>
+    <w:lsdException w:name="List Continue 2" w:semiHidden="1" w:unhideWhenUsed="1"/>
+    <w:lsdException w:name="List Continue 3" w:semiHidden="1" w:unhideWhenUsed="1"/>
+    <w:lsdException w:name="List Continue 4" w:semiHidden="1" w:unhideWhenUsed="1"/>
+    <w:lsdException w:name="List Continue 5" w:semiHidden="1" w:unhideWhenUsed="1"/>
+    <w:lsdException w:name="Message Header" w:semiHidden="1" w:unhideWhenUsed="1"/>
     <w:lsdException w:name="Subtitle" w:qFormat="1"/>
+    <w:lsdException w:name="Salutation" w:semiHidden="1" w:unhideWhenUsed="1"/>
+    <w:lsdException w:name="Date" w:semiHidden="1" w:unhideWhenUsed="1"/>
+    <w:lsdException w:name="Body Text First Indent" w:semiHidden="1" w:unhideWhenUsed="1"/>
+    <w:lsdException w:name="Body Text First Indent 2" w:semiHidden="1" w:unhideWhenUsed="1"/>
+    <w:lsdException w:name="Note Heading" w:semiHidden="1" w:unhideWhenUsed="1"/>
+    <w:lsdException w:name="Body Text 2" w:semiHidden="1" w:unhideWhenUsed="1"/>
+    <w:lsdException w:name="Body Text 3" w:semiHidden="1" w:unhideWhenUsed="1"/>
+    <w:lsdException w:name="Body Text Indent 2" w:semiHidden="1" w:unhideWhenUsed="1"/>
     <w:lsdException w:name="Strong" w:qFormat="1"/>
     <w:lsdException w:name="Emphasis" w:qFormat="1"/>
+    <w:lsdException w:name="Document Map" w:semiHidden="1" w:unhideWhenUsed="1"/>
+    <w:lsdException w:name="Plain Text" w:semiHidden="1" w:unhideWhenUsed="1"/>
+    <w:lsdException w:name="E-mail Signature" w:semiHidden="1" w:unhideWhenUsed="1"/>
+    <w:lsdException w:name="HTML Top of Form" w:semiHidden="1" w:unhideWhenUsed="1"/>
+    <w:lsdException w:name="HTML Bottom of Form" w:semiHidden="1" w:unhideWhenUsed="1"/>
+    <w:lsdException w:name="Normal (Web)" w:semiHidden="1" w:unhideWhenUsed="1"/>
+    <w:lsdException w:name="HTML Acronym" w:semiHidden="1" w:unhideWhenUsed="1"/>
+    <w:lsdException w:name="HTML Address" w:semiHidden="1" w:unhideWhenUsed="1"/>
+    <w:lsdException w:name="HTML Cite" w:semiHidden="1" w:unhideWhenUsed="1"/>
+    <w:lsdException w:name="HTML Code" w:semiHidden="1" w:unhideWhenUsed="1"/>
+    <w:lsdException w:name="HTML Definition" w:semiHidden="1" w:unhideWhenUsed="1"/>
+    <w:lsdException w:name="HTML Keyboard" w:semiHidden="1" w:unhideWhenUsed="1"/>
+    <w:lsdException w:name="HTML Preformatted" w:semiHidden="1" w:unhideWhenUsed="1"/>
+    <w:lsdException w:name="HTML Sample" w:semiHidden="1" w:unhideWhenUsed="1"/>
+    <w:lsdException w:name="HTML Typewriter" w:semiHidden="1" w:unhideWhenUsed="1"/>
+    <w:lsdException w:name="HTML Variable" w:semiHidden="1" w:unhideWhenUsed="1"/>
     <w:lsdException w:name="Normal Table" w:semiHidden="1" w:unhideWhenUsed="1"/>
+    <w:lsdException w:name="annotation subject" w:semiHidden="1" w:unhideWhenUsed="1"/>
+    <w:lsdException w:name="No List" w:semiHidden="1" w:unhideWhenUsed="1"/>
+    <w:lsdException w:name="Outline List 1" w:semiHidden="1" w:unhideWhenUsed="1"/>
+    <w:lsdException w:name="Outline List 2" w:semiHidden="1" w:unhideWhenUsed="1"/>
+    <w:lsdException w:name="Outline List 3" w:semiHidden="1" w:unhideWhenUsed="1"/>
     <w:lsdException w:name="Table Simple 1" w:semiHidden="1" w:unhideWhenUsed="1"/>
     <w:lsdException w:name="Table Simple 2" w:semiHidden="1" w:unhideWhenUsed="1"/>
     <w:lsdException w:name="Table Simple 3" w:semiHidden="1" w:unhideWhenUsed="1"/>
@@ -9929,6 +12031,7 @@
     <w:lsdException w:name="Table Web 1" w:semiHidden="1" w:unhideWhenUsed="1"/>
     <w:lsdException w:name="Table Web 2" w:semiHidden="1" w:unhideWhenUsed="1"/>
     <w:lsdException w:name="Table Web 3" w:semiHidden="1" w:unhideWhenUsed="1"/>
+    <w:lsdException w:name="Balloon Text" w:semiHidden="1" w:unhideWhenUsed="1"/>
     <w:lsdException w:name="Table Theme" w:semiHidden="1" w:unhideWhenUsed="1"/>
     <w:lsdException w:name="Placeholder Text" w:semiHidden="1" w:uiPriority="99"/>
     <w:lsdException w:name="No Spacing" w:uiPriority="1" w:qFormat="1"/>
@@ -10041,434 +12144,101 @@
     <w:lsdException w:name="Book Title" w:uiPriority="33" w:qFormat="1"/>
     <w:lsdException w:name="Bibliography" w:semiHidden="1" w:uiPriority="37" w:unhideWhenUsed="1"/>
     <w:lsdException w:name="TOC Heading" w:semiHidden="1" w:uiPriority="39" w:unhideWhenUsed="1" w:qFormat="1"/>
-  </w:latentStyles>
-  <w:style w:type="paragraph" w:default="1" w:styleId="Normal">
-    <w:name w:val="Normal"/>
-    <w:qFormat/>
-    <w:rsid w:val="00B47AFC"/>
-    <w:rPr>
-      <w:sz w:val="24"/>
-    </w:rPr>
-  </w:style>
-  <w:style w:type="paragraph" w:styleId="Heading1">
-    <w:name w:val="heading 1"/>
-    <w:basedOn w:val="Normal"/>
-    <w:next w:val="Normal"/>
-    <w:qFormat/>
-    <w:pPr>
-      <w:keepNext/>
-      <w:spacing w:before="240" w:after="60"/>
-      <w:outlineLvl w:val="0"/>
-    </w:pPr>
-    <w:rPr>
-      <w:rFonts w:ascii="Arial" w:hAnsi="Arial"/>
-      <w:b/>
-      <w:bCs/>
-      <w:kern w:val="32"/>
-      <w:sz w:val="32"/>
-      <w:szCs w:val="32"/>
-    </w:rPr>
-  </w:style>
-  <w:style w:type="paragraph" w:styleId="Heading2">
-    <w:name w:val="heading 2"/>
-    <w:basedOn w:val="Normal"/>
-    <w:next w:val="Normal"/>
-    <w:link w:val="Heading2Char"/>
-    <w:qFormat/>
-    <w:pPr>
-      <w:keepNext/>
-      <w:outlineLvl w:val="1"/>
-    </w:pPr>
-    <w:rPr>
-      <w:b/>
-      <w:bCs/>
-    </w:rPr>
-  </w:style>
-  <w:style w:type="paragraph" w:styleId="Heading3">
-    <w:name w:val="heading 3"/>
-    <w:basedOn w:val="Normal"/>
-    <w:next w:val="Normal"/>
-    <w:qFormat/>
-    <w:pPr>
-      <w:keepNext/>
-      <w:jc w:val="center"/>
-      <w:outlineLvl w:val="2"/>
-    </w:pPr>
-    <w:rPr>
-      <w:rFonts w:ascii="Arial" w:hAnsi="Arial" w:cs="Arial"/>
-      <w:sz w:val="32"/>
-    </w:rPr>
-  </w:style>
-  <w:style w:type="paragraph" w:styleId="Heading4">
-    <w:name w:val="heading 4"/>
-    <w:basedOn w:val="Normal"/>
-    <w:next w:val="Normal"/>
-    <w:qFormat/>
-    <w:pPr>
-      <w:keepNext/>
-      <w:jc w:val="center"/>
-      <w:outlineLvl w:val="3"/>
-    </w:pPr>
-    <w:rPr>
-      <w:b/>
-      <w:bCs/>
-    </w:rPr>
-  </w:style>
-  <w:style w:type="character" w:default="1" w:styleId="DefaultParagraphFont">
-    <w:name w:val="Default Paragraph Font"/>
-    <w:uiPriority w:val="1"/>
-    <w:semiHidden/>
-    <w:unhideWhenUsed/>
-  </w:style>
-  <w:style w:type="table" w:default="1" w:styleId="TableNormal">
-    <w:name w:val="Normal Table"/>
-    <w:uiPriority w:val="99"/>
-    <w:semiHidden/>
-    <w:unhideWhenUsed/>
-    <w:tblPr>
-      <w:tblInd w:w="0" w:type="dxa"/>
-      <w:tblCellMar>
-        <w:top w:w="0" w:type="dxa"/>
-        <w:left w:w="108" w:type="dxa"/>
-        <w:bottom w:w="0" w:type="dxa"/>
-        <w:right w:w="108" w:type="dxa"/>
-      </w:tblCellMar>
-    </w:tblPr>
-  </w:style>
-  <w:style w:type="numbering" w:default="1" w:styleId="NoList">
-    <w:name w:val="No List"/>
-    <w:uiPriority w:val="99"/>
-    <w:semiHidden/>
-    <w:unhideWhenUsed/>
-  </w:style>
-  <w:style w:type="paragraph" w:styleId="BodyTextIndent2">
-    <w:name w:val="Body Text Indent 2"/>
-    <w:basedOn w:val="Normal"/>
-    <w:pPr>
-      <w:autoSpaceDE w:val="0"/>
-      <w:autoSpaceDN w:val="0"/>
-      <w:adjustRightInd w:val="0"/>
-      <w:ind w:left="720"/>
-    </w:pPr>
-    <w:rPr>
-      <w:szCs w:val="24"/>
-    </w:rPr>
-  </w:style>
-  <w:style w:type="paragraph" w:styleId="BodyTextIndent">
-    <w:name w:val="Body Text Indent"/>
-    <w:basedOn w:val="Normal"/>
-    <w:pPr>
-      <w:ind w:left="270"/>
-    </w:pPr>
-  </w:style>
-  <w:style w:type="paragraph" w:styleId="BodyTextIndent3">
-    <w:name w:val="Body Text Indent 3"/>
-    <w:basedOn w:val="Normal"/>
-    <w:pPr>
-      <w:ind w:left="270"/>
-    </w:pPr>
-    <w:rPr>
-      <w:color w:val="000000"/>
-      <w:szCs w:val="28"/>
-    </w:rPr>
-  </w:style>
-  <w:style w:type="paragraph" w:styleId="NormalWeb">
-    <w:name w:val="Normal (Web)"/>
-    <w:basedOn w:val="Normal"/>
-    <w:pPr>
-      <w:spacing w:before="100" w:beforeAutospacing="1" w:after="100" w:afterAutospacing="1"/>
-    </w:pPr>
-    <w:rPr>
-      <w:szCs w:val="24"/>
-    </w:rPr>
-  </w:style>
-  <w:style w:type="paragraph" w:styleId="Header">
-    <w:name w:val="header"/>
-    <w:basedOn w:val="Normal"/>
-    <w:pPr>
-      <w:tabs>
-        <w:tab w:val="center" w:pos="4320"/>
-        <w:tab w:val="right" w:pos="8640"/>
-      </w:tabs>
-    </w:pPr>
-  </w:style>
-  <w:style w:type="paragraph" w:styleId="Footer">
-    <w:name w:val="footer"/>
-    <w:basedOn w:val="Normal"/>
-    <w:pPr>
-      <w:tabs>
-        <w:tab w:val="center" w:pos="4320"/>
-        <w:tab w:val="right" w:pos="8640"/>
-      </w:tabs>
-    </w:pPr>
-  </w:style>
-  <w:style w:type="character" w:styleId="PageNumber">
-    <w:name w:val="page number"/>
-    <w:basedOn w:val="DefaultParagraphFont"/>
-  </w:style>
-  <w:style w:type="character" w:styleId="Hyperlink">
-    <w:name w:val="Hyperlink"/>
-    <w:rsid w:val="00894485"/>
-    <w:rPr>
-      <w:color w:val="0000FF"/>
-      <w:u w:val="single"/>
-    </w:rPr>
-  </w:style>
-  <w:style w:type="paragraph" w:customStyle="1" w:styleId="Myauthor">
-    <w:name w:val="Myauthor"/>
-    <w:basedOn w:val="Normal"/>
-    <w:rsid w:val="00B310CE"/>
-    <w:pPr>
-      <w:keepNext/>
-      <w:jc w:val="center"/>
-      <w:outlineLvl w:val="0"/>
-    </w:pPr>
-    <w:rPr>
-      <w:b/>
-      <w:bCs/>
-      <w:szCs w:val="24"/>
-      <w:lang w:val="en-GB"/>
-    </w:rPr>
-  </w:style>
-  <w:style w:type="character" w:customStyle="1" w:styleId="Heading2Char">
-    <w:name w:val="Heading 2 Char"/>
-    <w:link w:val="Heading2"/>
-    <w:rsid w:val="00B47AFC"/>
-    <w:rPr>
-      <w:b/>
-      <w:bCs/>
-      <w:sz w:val="24"/>
-    </w:rPr>
-  </w:style>
-  <w:style w:type="paragraph" w:styleId="BalloonText">
-    <w:name w:val="Balloon Text"/>
-    <w:basedOn w:val="Normal"/>
-    <w:link w:val="BalloonTextChar"/>
-    <w:rsid w:val="009D634A"/>
-    <w:rPr>
-      <w:rFonts w:ascii="Segoe UI" w:hAnsi="Segoe UI" w:cs="Segoe UI"/>
-      <w:sz w:val="18"/>
-      <w:szCs w:val="18"/>
-    </w:rPr>
-  </w:style>
-  <w:style w:type="character" w:customStyle="1" w:styleId="BalloonTextChar">
-    <w:name w:val="Balloon Text Char"/>
-    <w:basedOn w:val="DefaultParagraphFont"/>
-    <w:link w:val="BalloonText"/>
-    <w:rsid w:val="009D634A"/>
-    <w:rPr>
-      <w:rFonts w:ascii="Segoe UI" w:hAnsi="Segoe UI" w:cs="Segoe UI"/>
-      <w:sz w:val="18"/>
-      <w:szCs w:val="18"/>
-    </w:rPr>
-  </w:style>
-  <w:style w:type="table" w:styleId="TableGrid">
-    <w:name w:val="Table Grid"/>
-    <w:basedOn w:val="TableNormal"/>
-    <w:rsid w:val="007A15DD"/>
-    <w:tblPr>
-      <w:tblInd w:w="0" w:type="dxa"/>
-      <w:tblBorders>
-        <w:top w:val="single" w:sz="4" w:space="0" w:color="auto"/>
-        <w:left w:val="single" w:sz="4" w:space="0" w:color="auto"/>
-        <w:bottom w:val="single" w:sz="4" w:space="0" w:color="auto"/>
-        <w:right w:val="single" w:sz="4" w:space="0" w:color="auto"/>
-        <w:insideH w:val="single" w:sz="4" w:space="0" w:color="auto"/>
-        <w:insideV w:val="single" w:sz="4" w:space="0" w:color="auto"/>
-      </w:tblBorders>
-      <w:tblCellMar>
-        <w:top w:w="0" w:type="dxa"/>
-        <w:left w:w="108" w:type="dxa"/>
-        <w:bottom w:w="0" w:type="dxa"/>
-        <w:right w:w="108" w:type="dxa"/>
-      </w:tblCellMar>
-    </w:tblPr>
-  </w:style>
-</w:styles>
-</file>
-
-<file path=word/stylesWithEffects.xml><?xml version="1.0" encoding="utf-8"?>
-<w:styles xmlns:wpc="http://schemas.microsoft.com/office/word/2010/wordprocessingCanvas" xmlns:mo="http://schemas.microsoft.com/office/mac/office/2008/main" xmlns:mc="http://schemas.openxmlformats.org/markup-compatibility/2006" xmlns:mv="urn:schemas-microsoft-com:mac:vml" xmlns:o="urn:schemas-microsoft-com:office:office" xmlns:r="http://schemas.openxmlformats.org/officeDocument/2006/relationships" xmlns:m="http://schemas.openxmlformats.org/officeDocument/2006/math" xmlns:v="urn:schemas-microsoft-com:vml" xmlns:wp14="http://schemas.microsoft.com/office/word/2010/wordprocessingDrawing" xmlns:wp="http://schemas.openxmlformats.org/drawingml/2006/wordprocessingDrawing" xmlns:w10="urn:schemas-microsoft-com:office:word" xmlns:w="http://schemas.openxmlformats.org/wordprocessingml/2006/main" xmlns:w14="http://schemas.microsoft.com/office/word/2010/wordml" xmlns:wpg="http://schemas.microsoft.com/office/word/2010/wordprocessingGroup" xmlns:wpi="http://schemas.microsoft.com/office/word/2010/wordprocessingInk" xmlns:wne="http://schemas.microsoft.com/office/word/2006/wordml" xmlns:wps="http://schemas.microsoft.com/office/word/2010/wordprocessingShape" mc:Ignorable="w14 wp14">
-  <w:docDefaults>
-    <w:rPrDefault>
-      <w:rPr>
-        <w:rFonts w:ascii="Times New Roman" w:eastAsia="Times New Roman" w:hAnsi="Times New Roman" w:cs="Times New Roman"/>
-        <w:lang w:val="en-US" w:eastAsia="en-US" w:bidi="ar-SA"/>
-      </w:rPr>
-    </w:rPrDefault>
-    <w:pPrDefault/>
-  </w:docDefaults>
-  <w:latentStyles w:defLockedState="0" w:defUIPriority="0" w:defSemiHidden="0" w:defUnhideWhenUsed="0" w:defQFormat="0" w:count="276">
-    <w:lsdException w:name="Normal" w:qFormat="1"/>
-    <w:lsdException w:name="heading 1" w:qFormat="1"/>
-    <w:lsdException w:name="heading 2" w:qFormat="1"/>
-    <w:lsdException w:name="heading 3" w:qFormat="1"/>
-    <w:lsdException w:name="heading 4" w:qFormat="1"/>
-    <w:lsdException w:name="heading 5" w:semiHidden="1" w:unhideWhenUsed="1" w:qFormat="1"/>
-    <w:lsdException w:name="heading 6" w:semiHidden="1" w:unhideWhenUsed="1" w:qFormat="1"/>
-    <w:lsdException w:name="heading 7" w:semiHidden="1" w:unhideWhenUsed="1" w:qFormat="1"/>
-    <w:lsdException w:name="heading 8" w:semiHidden="1" w:unhideWhenUsed="1" w:qFormat="1"/>
-    <w:lsdException w:name="heading 9" w:semiHidden="1" w:unhideWhenUsed="1" w:qFormat="1"/>
-    <w:lsdException w:name="caption" w:semiHidden="1" w:unhideWhenUsed="1" w:qFormat="1"/>
-    <w:lsdException w:name="Title" w:qFormat="1"/>
-    <w:lsdException w:name="Subtitle" w:qFormat="1"/>
-    <w:lsdException w:name="Strong" w:qFormat="1"/>
-    <w:lsdException w:name="Emphasis" w:qFormat="1"/>
-    <w:lsdException w:name="Normal Table" w:semiHidden="1" w:unhideWhenUsed="1"/>
-    <w:lsdException w:name="Table Simple 1" w:semiHidden="1" w:unhideWhenUsed="1"/>
-    <w:lsdException w:name="Table Simple 2" w:semiHidden="1" w:unhideWhenUsed="1"/>
-    <w:lsdException w:name="Table Simple 3" w:semiHidden="1" w:unhideWhenUsed="1"/>
-    <w:lsdException w:name="Table Classic 1" w:semiHidden="1" w:unhideWhenUsed="1"/>
-    <w:lsdException w:name="Table Classic 2" w:semiHidden="1" w:unhideWhenUsed="1"/>
-    <w:lsdException w:name="Table Classic 3" w:semiHidden="1" w:unhideWhenUsed="1"/>
-    <w:lsdException w:name="Table Classic 4" w:semiHidden="1" w:unhideWhenUsed="1"/>
-    <w:lsdException w:name="Table Colorful 1" w:semiHidden="1" w:unhideWhenUsed="1"/>
-    <w:lsdException w:name="Table Colorful 2" w:semiHidden="1" w:unhideWhenUsed="1"/>
-    <w:lsdException w:name="Table Colorful 3" w:semiHidden="1" w:unhideWhenUsed="1"/>
-    <w:lsdException w:name="Table Columns 1" w:semiHidden="1" w:unhideWhenUsed="1"/>
-    <w:lsdException w:name="Table Columns 2" w:semiHidden="1" w:unhideWhenUsed="1"/>
-    <w:lsdException w:name="Table Columns 3" w:semiHidden="1" w:unhideWhenUsed="1"/>
-    <w:lsdException w:name="Table Columns 4" w:semiHidden="1" w:unhideWhenUsed="1"/>
-    <w:lsdException w:name="Table Columns 5" w:semiHidden="1" w:unhideWhenUsed="1"/>
-    <w:lsdException w:name="Table Grid 1" w:semiHidden="1" w:unhideWhenUsed="1"/>
-    <w:lsdException w:name="Table Grid 2" w:semiHidden="1" w:unhideWhenUsed="1"/>
-    <w:lsdException w:name="Table Grid 3" w:semiHidden="1" w:unhideWhenUsed="1"/>
-    <w:lsdException w:name="Table Grid 4" w:semiHidden="1" w:unhideWhenUsed="1"/>
-    <w:lsdException w:name="Table Grid 5" w:semiHidden="1" w:unhideWhenUsed="1"/>
-    <w:lsdException w:name="Table Grid 6" w:semiHidden="1" w:unhideWhenUsed="1"/>
-    <w:lsdException w:name="Table Grid 7" w:semiHidden="1" w:unhideWhenUsed="1"/>
-    <w:lsdException w:name="Table Grid 8" w:semiHidden="1" w:unhideWhenUsed="1"/>
-    <w:lsdException w:name="Table List 1" w:semiHidden="1" w:unhideWhenUsed="1"/>
-    <w:lsdException w:name="Table List 2" w:semiHidden="1" w:unhideWhenUsed="1"/>
-    <w:lsdException w:name="Table List 3" w:semiHidden="1" w:unhideWhenUsed="1"/>
-    <w:lsdException w:name="Table List 4" w:semiHidden="1" w:unhideWhenUsed="1"/>
-    <w:lsdException w:name="Table List 5" w:semiHidden="1" w:unhideWhenUsed="1"/>
-    <w:lsdException w:name="Table List 6" w:semiHidden="1" w:unhideWhenUsed="1"/>
-    <w:lsdException w:name="Table List 7" w:semiHidden="1" w:unhideWhenUsed="1"/>
-    <w:lsdException w:name="Table List 8" w:semiHidden="1" w:unhideWhenUsed="1"/>
-    <w:lsdException w:name="Table 3D effects 1" w:semiHidden="1" w:unhideWhenUsed="1"/>
-    <w:lsdException w:name="Table 3D effects 2" w:semiHidden="1" w:unhideWhenUsed="1"/>
-    <w:lsdException w:name="Table 3D effects 3" w:semiHidden="1" w:unhideWhenUsed="1"/>
-    <w:lsdException w:name="Table Contemporary" w:semiHidden="1" w:unhideWhenUsed="1"/>
-    <w:lsdException w:name="Table Elegant" w:semiHidden="1" w:unhideWhenUsed="1"/>
-    <w:lsdException w:name="Table Professional" w:semiHidden="1" w:unhideWhenUsed="1"/>
-    <w:lsdException w:name="Table Subtle 1" w:semiHidden="1" w:unhideWhenUsed="1"/>
-    <w:lsdException w:name="Table Subtle 2" w:semiHidden="1" w:unhideWhenUsed="1"/>
-    <w:lsdException w:name="Table Web 1" w:semiHidden="1" w:unhideWhenUsed="1"/>
-    <w:lsdException w:name="Table Web 2" w:semiHidden="1" w:unhideWhenUsed="1"/>
-    <w:lsdException w:name="Table Web 3" w:semiHidden="1" w:unhideWhenUsed="1"/>
-    <w:lsdException w:name="Table Theme" w:semiHidden="1" w:unhideWhenUsed="1"/>
-    <w:lsdException w:name="Placeholder Text" w:semiHidden="1" w:uiPriority="99"/>
-    <w:lsdException w:name="No Spacing" w:uiPriority="1" w:qFormat="1"/>
-    <w:lsdException w:name="Light Shading" w:uiPriority="60"/>
-    <w:lsdException w:name="Light List" w:uiPriority="61"/>
-    <w:lsdException w:name="Light Grid" w:uiPriority="62"/>
-    <w:lsdException w:name="Medium Shading 1" w:uiPriority="63"/>
-    <w:lsdException w:name="Medium Shading 2" w:uiPriority="64"/>
-    <w:lsdException w:name="Medium List 1" w:uiPriority="65"/>
-    <w:lsdException w:name="Medium List 2" w:uiPriority="66"/>
-    <w:lsdException w:name="Medium Grid 1" w:uiPriority="67"/>
-    <w:lsdException w:name="Medium Grid 2" w:uiPriority="68"/>
-    <w:lsdException w:name="Medium Grid 3" w:uiPriority="69"/>
-    <w:lsdException w:name="Dark List" w:uiPriority="70"/>
-    <w:lsdException w:name="Colorful Shading" w:uiPriority="71"/>
-    <w:lsdException w:name="Colorful List" w:uiPriority="72"/>
-    <w:lsdException w:name="Colorful Grid" w:uiPriority="73"/>
-    <w:lsdException w:name="Light Shading Accent 1" w:uiPriority="60"/>
-    <w:lsdException w:name="Light List Accent 1" w:uiPriority="61"/>
-    <w:lsdException w:name="Light Grid Accent 1" w:uiPriority="62"/>
-    <w:lsdException w:name="Medium Shading 1 Accent 1" w:uiPriority="63"/>
-    <w:lsdException w:name="Medium Shading 2 Accent 1" w:uiPriority="64"/>
-    <w:lsdException w:name="Medium List 1 Accent 1" w:uiPriority="65"/>
-    <w:lsdException w:name="Revision" w:semiHidden="1" w:uiPriority="99"/>
-    <w:lsdException w:name="List Paragraph" w:uiPriority="34" w:qFormat="1"/>
-    <w:lsdException w:name="Quote" w:uiPriority="29" w:qFormat="1"/>
-    <w:lsdException w:name="Intense Quote" w:uiPriority="30" w:qFormat="1"/>
-    <w:lsdException w:name="Medium List 2 Accent 1" w:uiPriority="66"/>
-    <w:lsdException w:name="Medium Grid 1 Accent 1" w:uiPriority="67"/>
-    <w:lsdException w:name="Medium Grid 2 Accent 1" w:uiPriority="68"/>
-    <w:lsdException w:name="Medium Grid 3 Accent 1" w:uiPriority="69"/>
-    <w:lsdException w:name="Dark List Accent 1" w:uiPriority="70"/>
-    <w:lsdException w:name="Colorful Shading Accent 1" w:uiPriority="71"/>
-    <w:lsdException w:name="Colorful List Accent 1" w:uiPriority="72"/>
-    <w:lsdException w:name="Colorful Grid Accent 1" w:uiPriority="73"/>
-    <w:lsdException w:name="Light Shading Accent 2" w:uiPriority="60"/>
-    <w:lsdException w:name="Light List Accent 2" w:uiPriority="61"/>
-    <w:lsdException w:name="Light Grid Accent 2" w:uiPriority="62"/>
-    <w:lsdException w:name="Medium Shading 1 Accent 2" w:uiPriority="63"/>
-    <w:lsdException w:name="Medium Shading 2 Accent 2" w:uiPriority="64"/>
-    <w:lsdException w:name="Medium List 1 Accent 2" w:uiPriority="65"/>
-    <w:lsdException w:name="Medium List 2 Accent 2" w:uiPriority="66"/>
-    <w:lsdException w:name="Medium Grid 1 Accent 2" w:uiPriority="67"/>
-    <w:lsdException w:name="Medium Grid 2 Accent 2" w:uiPriority="68"/>
-    <w:lsdException w:name="Medium Grid 3 Accent 2" w:uiPriority="69"/>
-    <w:lsdException w:name="Dark List Accent 2" w:uiPriority="70"/>
-    <w:lsdException w:name="Colorful Shading Accent 2" w:uiPriority="71"/>
-    <w:lsdException w:name="Colorful List Accent 2" w:uiPriority="72"/>
-    <w:lsdException w:name="Colorful Grid Accent 2" w:uiPriority="73"/>
-    <w:lsdException w:name="Light Shading Accent 3" w:uiPriority="60"/>
-    <w:lsdException w:name="Light List Accent 3" w:uiPriority="61"/>
-    <w:lsdException w:name="Light Grid Accent 3" w:uiPriority="62"/>
-    <w:lsdException w:name="Medium Shading 1 Accent 3" w:uiPriority="63"/>
-    <w:lsdException w:name="Medium Shading 2 Accent 3" w:uiPriority="64"/>
-    <w:lsdException w:name="Medium List 1 Accent 3" w:uiPriority="65"/>
-    <w:lsdException w:name="Medium List 2 Accent 3" w:uiPriority="66"/>
-    <w:lsdException w:name="Medium Grid 1 Accent 3" w:uiPriority="67"/>
-    <w:lsdException w:name="Medium Grid 2 Accent 3" w:uiPriority="68"/>
-    <w:lsdException w:name="Medium Grid 3 Accent 3" w:uiPriority="69"/>
-    <w:lsdException w:name="Dark List Accent 3" w:uiPriority="70"/>
-    <w:lsdException w:name="Colorful Shading Accent 3" w:uiPriority="71"/>
-    <w:lsdException w:name="Colorful List Accent 3" w:uiPriority="72"/>
-    <w:lsdException w:name="Colorful Grid Accent 3" w:uiPriority="73"/>
-    <w:lsdException w:name="Light Shading Accent 4" w:uiPriority="60"/>
-    <w:lsdException w:name="Light List Accent 4" w:uiPriority="61"/>
-    <w:lsdException w:name="Light Grid Accent 4" w:uiPriority="62"/>
-    <w:lsdException w:name="Medium Shading 1 Accent 4" w:uiPriority="63"/>
-    <w:lsdException w:name="Medium Shading 2 Accent 4" w:uiPriority="64"/>
-    <w:lsdException w:name="Medium List 1 Accent 4" w:uiPriority="65"/>
-    <w:lsdException w:name="Medium List 2 Accent 4" w:uiPriority="66"/>
-    <w:lsdException w:name="Medium Grid 1 Accent 4" w:uiPriority="67"/>
-    <w:lsdException w:name="Medium Grid 2 Accent 4" w:uiPriority="68"/>
-    <w:lsdException w:name="Medium Grid 3 Accent 4" w:uiPriority="69"/>
-    <w:lsdException w:name="Dark List Accent 4" w:uiPriority="70"/>
-    <w:lsdException w:name="Colorful Shading Accent 4" w:uiPriority="71"/>
-    <w:lsdException w:name="Colorful List Accent 4" w:uiPriority="72"/>
-    <w:lsdException w:name="Colorful Grid Accent 4" w:uiPriority="73"/>
-    <w:lsdException w:name="Light Shading Accent 5" w:uiPriority="60"/>
-    <w:lsdException w:name="Light List Accent 5" w:uiPriority="61"/>
-    <w:lsdException w:name="Light Grid Accent 5" w:uiPriority="62"/>
-    <w:lsdException w:name="Medium Shading 1 Accent 5" w:uiPriority="63"/>
-    <w:lsdException w:name="Medium Shading 2 Accent 5" w:uiPriority="64"/>
-    <w:lsdException w:name="Medium List 1 Accent 5" w:uiPriority="65"/>
-    <w:lsdException w:name="Medium List 2 Accent 5" w:uiPriority="66"/>
-    <w:lsdException w:name="Medium Grid 1 Accent 5" w:uiPriority="67"/>
-    <w:lsdException w:name="Medium Grid 2 Accent 5" w:uiPriority="68"/>
-    <w:lsdException w:name="Medium Grid 3 Accent 5" w:uiPriority="69"/>
-    <w:lsdException w:name="Dark List Accent 5" w:uiPriority="70"/>
-    <w:lsdException w:name="Colorful Shading Accent 5" w:uiPriority="71"/>
-    <w:lsdException w:name="Colorful List Accent 5" w:uiPriority="72"/>
-    <w:lsdException w:name="Colorful Grid Accent 5" w:uiPriority="73"/>
-    <w:lsdException w:name="Light Shading Accent 6" w:uiPriority="60"/>
-    <w:lsdException w:name="Light List Accent 6" w:uiPriority="61"/>
-    <w:lsdException w:name="Light Grid Accent 6" w:uiPriority="62"/>
-    <w:lsdException w:name="Medium Shading 1 Accent 6" w:uiPriority="63"/>
-    <w:lsdException w:name="Medium Shading 2 Accent 6" w:uiPriority="64"/>
-    <w:lsdException w:name="Medium List 1 Accent 6" w:uiPriority="65"/>
-    <w:lsdException w:name="Medium List 2 Accent 6" w:uiPriority="66"/>
-    <w:lsdException w:name="Medium Grid 1 Accent 6" w:uiPriority="67"/>
-    <w:lsdException w:name="Medium Grid 2 Accent 6" w:uiPriority="68"/>
-    <w:lsdException w:name="Medium Grid 3 Accent 6" w:uiPriority="69"/>
-    <w:lsdException w:name="Dark List Accent 6" w:uiPriority="70"/>
-    <w:lsdException w:name="Colorful Shading Accent 6" w:uiPriority="71"/>
-    <w:lsdException w:name="Colorful List Accent 6" w:uiPriority="72"/>
-    <w:lsdException w:name="Colorful Grid Accent 6" w:uiPriority="73"/>
-    <w:lsdException w:name="Subtle Emphasis" w:uiPriority="19" w:qFormat="1"/>
-    <w:lsdException w:name="Intense Emphasis" w:uiPriority="21" w:qFormat="1"/>
-    <w:lsdException w:name="Subtle Reference" w:uiPriority="31" w:qFormat="1"/>
-    <w:lsdException w:name="Intense Reference" w:uiPriority="32" w:qFormat="1"/>
-    <w:lsdException w:name="Book Title" w:uiPriority="33" w:qFormat="1"/>
-    <w:lsdException w:name="Bibliography" w:semiHidden="1" w:uiPriority="37" w:unhideWhenUsed="1"/>
-    <w:lsdException w:name="TOC Heading" w:semiHidden="1" w:uiPriority="39" w:unhideWhenUsed="1" w:qFormat="1"/>
+    <w:lsdException w:name="Grid Table 4" w:uiPriority="49"/>
+    <w:lsdException w:name="Grid Table 5 Dark" w:uiPriority="50"/>
+    <w:lsdException w:name="Grid Table 6 Colorful" w:uiPriority="51"/>
+    <w:lsdException w:name="Grid Table 7 Colorful" w:uiPriority="52"/>
+    <w:lsdException w:name="Grid Table 1 Light Accent 1" w:uiPriority="46"/>
+    <w:lsdException w:name="Grid Table 2 Accent 1" w:uiPriority="47"/>
+    <w:lsdException w:name="Grid Table 3 Accent 1" w:uiPriority="48"/>
+    <w:lsdException w:name="Grid Table 4 Accent 1" w:uiPriority="49"/>
+    <w:lsdException w:name="Grid Table 5 Dark Accent 1" w:uiPriority="50"/>
+    <w:lsdException w:name="Grid Table 6 Colorful Accent 1" w:uiPriority="51"/>
+    <w:lsdException w:name="Grid Table 7 Colorful Accent 1" w:uiPriority="52"/>
+    <w:lsdException w:name="Grid Table 1 Light Accent 2" w:uiPriority="46"/>
+    <w:lsdException w:name="Grid Table 2 Accent 2" w:uiPriority="47"/>
+    <w:lsdException w:name="Grid Table 3 Accent 2" w:uiPriority="48"/>
+    <w:lsdException w:name="Grid Table 4 Accent 2" w:uiPriority="49"/>
+    <w:lsdException w:name="Grid Table 5 Dark Accent 2" w:uiPriority="50"/>
+    <w:lsdException w:name="Grid Table 6 Colorful Accent 2" w:uiPriority="51"/>
+    <w:lsdException w:name="Grid Table 7 Colorful Accent 2" w:uiPriority="52"/>
+    <w:lsdException w:name="Grid Table 1 Light Accent 3" w:uiPriority="46"/>
+    <w:lsdException w:name="Grid Table 2 Accent 3" w:uiPriority="47"/>
+    <w:lsdException w:name="Grid Table 3 Accent 3" w:uiPriority="48"/>
+    <w:lsdException w:name="Grid Table 4 Accent 3" w:uiPriority="49"/>
+    <w:lsdException w:name="Grid Table 5 Dark Accent 3" w:uiPriority="50"/>
+    <w:lsdException w:name="Grid Table 6 Colorful Accent 3" w:uiPriority="51"/>
+    <w:lsdException w:name="Grid Table 7 Colorful Accent 3" w:uiPriority="52"/>
+    <w:lsdException w:name="Grid Table 1 Light Accent 4" w:uiPriority="46"/>
+    <w:lsdException w:name="Grid Table 2 Accent 4" w:uiPriority="47"/>
+    <w:lsdException w:name="Grid Table 3 Accent 4" w:uiPriority="48"/>
+    <w:lsdException w:name="Grid Table 4 Accent 4" w:uiPriority="49"/>
+    <w:lsdException w:name="Grid Table 5 Dark Accent 4" w:uiPriority="50"/>
+    <w:lsdException w:name="Grid Table 6 Colorful Accent 4" w:uiPriority="51"/>
+    <w:lsdException w:name="Grid Table 7 Colorful Accent 4" w:uiPriority="52"/>
+    <w:lsdException w:name="Grid Table 1 Light Accent 5" w:uiPriority="46"/>
+    <w:lsdException w:name="Grid Table 2 Accent 5" w:uiPriority="47"/>
+    <w:lsdException w:name="Grid Table 3 Accent 5" w:uiPriority="48"/>
+    <w:lsdException w:name="Grid Table 4 Accent 5" w:uiPriority="49"/>
+    <w:lsdException w:name="Grid Table 5 Dark Accent 5" w:uiPriority="50"/>
+    <w:lsdException w:name="Grid Table 6 Colorful Accent 5" w:uiPriority="51"/>
+    <w:lsdException w:name="Grid Table 7 Colorful Accent 5" w:uiPriority="52"/>
+    <w:lsdException w:name="Grid Table 1 Light Accent 6" w:uiPriority="46"/>
+    <w:lsdException w:name="Grid Table 2 Accent 6" w:uiPriority="47"/>
+    <w:lsdException w:name="Grid Table 3 Accent 6" w:uiPriority="48"/>
+    <w:lsdException w:name="Grid Table 4 Accent 6" w:uiPriority="49"/>
+    <w:lsdException w:name="Grid Table 5 Dark Accent 6" w:uiPriority="50"/>
+    <w:lsdException w:name="Grid Table 6 Colorful Accent 6" w:uiPriority="51"/>
+    <w:lsdException w:name="Grid Table 7 Colorful Accent 6" w:uiPriority="52"/>
+    <w:lsdException w:name="List Table 1 Light" w:uiPriority="46"/>
+    <w:lsdException w:name="List Table 2" w:uiPriority="47"/>
+    <w:lsdException w:name="List Table 3" w:uiPriority="48"/>
+    <w:lsdException w:name="List Table 4" w:uiPriority="49"/>
+    <w:lsdException w:name="List Table 5 Dark" w:uiPriority="50"/>
+    <w:lsdException w:name="List Table 6 Colorful" w:uiPriority="51"/>
+    <w:lsdException w:name="List Table 7 Colorful" w:uiPriority="52"/>
+    <w:lsdException w:name="List Table 1 Light Accent 1" w:uiPriority="46"/>
+    <w:lsdException w:name="List Table 2 Accent 1" w:uiPriority="47"/>
+    <w:lsdException w:name="List Table 3 Accent 1" w:uiPriority="48"/>
+    <w:lsdException w:name="List Table 4 Accent 1" w:uiPriority="49"/>
+    <w:lsdException w:name="List Table 5 Dark Accent 1" w:uiPriority="50"/>
+    <w:lsdException w:name="List Table 6 Colorful Accent 1" w:uiPriority="51"/>
+    <w:lsdException w:name="List Table 7 Colorful Accent 1" w:uiPriority="52"/>
+    <w:lsdException w:name="List Table 1 Light Accent 2" w:uiPriority="46"/>
+    <w:lsdException w:name="List Table 2 Accent 2" w:uiPriority="47"/>
+    <w:lsdException w:name="List Table 3 Accent 2" w:uiPriority="48"/>
+    <w:lsdException w:name="List Table 4 Accent 2" w:uiPriority="49"/>
+    <w:lsdException w:name="List Table 5 Dark Accent 2" w:uiPriority="50"/>
+    <w:lsdException w:name="List Table 6 Colorful Accent 2" w:uiPriority="51"/>
+    <w:lsdException w:name="List Table 7 Colorful Accent 2" w:uiPriority="52"/>
+    <w:lsdException w:name="List Table 1 Light Accent 3" w:uiPriority="46"/>
+    <w:lsdException w:name="List Table 2 Accent 3" w:uiPriority="47"/>
+    <w:lsdException w:name="List Table 3 Accent 3" w:uiPriority="48"/>
+    <w:lsdException w:name="List Table 4 Accent 3" w:uiPriority="49"/>
+    <w:lsdException w:name="List Table 5 Dark Accent 3" w:uiPriority="50"/>
+    <w:lsdException w:name="List Table 6 Colorful Accent 3" w:uiPriority="51"/>
+    <w:lsdException w:name="List Table 7 Colorful Accent 3" w:uiPriority="52"/>
+    <w:lsdException w:name="List Table 1 Light Accent 4" w:uiPriority="46"/>
+    <w:lsdException w:name="List Table 2 Accent 4" w:uiPriority="47"/>
+    <w:lsdException w:name="List Table 3 Accent 4" w:uiPriority="48"/>
+    <w:lsdException w:name="List Table 4 Accent 4" w:uiPriority="49"/>
+    <w:lsdException w:name="List Table 5 Dark Accent 4" w:uiPriority="50"/>
+    <w:lsdException w:name="List Table 6 Colorful Accent 4" w:uiPriority="51"/>
+    <w:lsdException w:name="List Table 7 Colorful Accent 4" w:uiPriority="52"/>
+    <w:lsdException w:name="List Table 1 Light Accent 5" w:uiPriority="46"/>
+    <w:lsdException w:name="List Table 2 Accent 5" w:uiPriority="47"/>
+    <w:lsdException w:name="List Table 3 Accent 5" w:uiPriority="48"/>
+    <w:lsdException w:name="List Table 4 Accent 5" w:uiPriority="49"/>
+    <w:lsdException w:name="List Table 5 Dark Accent 5" w:uiPriority="50"/>
+    <w:lsdException w:name="List Table 6 Colorful Accent 5" w:uiPriority="51"/>
+    <w:lsdException w:name="List Table 7 Colorful Accent 5" w:uiPriority="52"/>
+    <w:lsdException w:name="List Table 1 Light Accent 6" w:uiPriority="46"/>
+    <w:lsdException w:name="List Table 2 Accent 6" w:uiPriority="47"/>
+    <w:lsdException w:name="List Table 3 Accent 6" w:uiPriority="48"/>
+    <w:lsdException w:name="List Table 4 Accent 6" w:uiPriority="49"/>
+    <w:lsdException w:name="List Table 5 Dark Accent 6" w:uiPriority="50"/>
+    <w:lsdException w:name="List Table 6 Colorful Accent 6" w:uiPriority="51"/>
+    <w:lsdException w:name="List Table 7 Colorful Accent 6" w:uiPriority="52"/>
   </w:latentStyles>
   <w:style w:type="paragraph" w:default="1" w:styleId="Normal">
     <w:name w:val="Normal"/>
@@ -10970,7 +12740,7 @@
   <a:extraClrSchemeLst/>
   <a:extLst>
     <a:ext uri="{05A4C25C-085E-4340-85A3-A5531E510DB2}">
-      <thm15:themeFamily xmlns="" xmlns:thm15="http://schemas.microsoft.com/office/thememl/2012/main" name="Office Theme" id="{62F939B6-93AF-4DB8-9C6B-D6C7DFDC589F}" vid="{4A3C46E8-61CC-4603-A589-7422A47A8E4A}"/>
+      <thm15:themeFamily xmlns:thm15="http://schemas.microsoft.com/office/thememl/2012/main" name="Office Theme" id="{62F939B6-93AF-4DB8-9C6B-D6C7DFDC589F}" vid="{4A3C46E8-61CC-4603-A589-7422A47A8E4A}"/>
     </a:ext>
   </a:extLst>
 </a:theme>

</xml_diff>

<commit_message>
Added 3 new use case charts
</commit_message>
<xml_diff>
--- a/Documentation/srs.docx
+++ b/Documentation/srs.docx
@@ -1,6 +1,6 @@
 
 <file path=word/document.xml><?xml version="1.0" encoding="utf-8"?>
-<w:document xmlns:wpc="http://schemas.microsoft.com/office/word/2010/wordprocessingCanvas" xmlns:mc="http://schemas.openxmlformats.org/markup-compatibility/2006" xmlns:o="urn:schemas-microsoft-com:office:office" xmlns:r="http://schemas.openxmlformats.org/officeDocument/2006/relationships" xmlns:m="http://schemas.openxmlformats.org/officeDocument/2006/math" xmlns:v="urn:schemas-microsoft-com:vml" xmlns:wp14="http://schemas.microsoft.com/office/word/2010/wordprocessingDrawing" xmlns:wp="http://schemas.openxmlformats.org/drawingml/2006/wordprocessingDrawing" xmlns:w10="urn:schemas-microsoft-com:office:word" xmlns:w="http://schemas.openxmlformats.org/wordprocessingml/2006/main" xmlns:w14="http://schemas.microsoft.com/office/word/2010/wordml" xmlns:w15="http://schemas.microsoft.com/office/word/2012/wordml" xmlns:wpg="http://schemas.microsoft.com/office/word/2010/wordprocessingGroup" xmlns:wpi="http://schemas.microsoft.com/office/word/2010/wordprocessingInk" xmlns:wne="http://schemas.microsoft.com/office/word/2006/wordml" xmlns:wps="http://schemas.microsoft.com/office/word/2010/wordprocessingShape" mc:Ignorable="w14 w15 wp14">
+<w:document xmlns:wpc="http://schemas.microsoft.com/office/word/2010/wordprocessingCanvas" xmlns:mc="http://schemas.openxmlformats.org/markup-compatibility/2006" xmlns:o="urn:schemas-microsoft-com:office:office" xmlns:r="http://schemas.openxmlformats.org/officeDocument/2006/relationships" xmlns:m="http://schemas.openxmlformats.org/officeDocument/2006/math" xmlns:v="urn:schemas-microsoft-com:vml" xmlns:wp14="http://schemas.microsoft.com/office/word/2010/wordprocessingDrawing" xmlns:wp="http://schemas.openxmlformats.org/drawingml/2006/wordprocessingDrawing" xmlns:w10="urn:schemas-microsoft-com:office:word" xmlns:w="http://schemas.openxmlformats.org/wordprocessingml/2006/main" xmlns:w14="http://schemas.microsoft.com/office/word/2010/wordml" xmlns:wpg="http://schemas.microsoft.com/office/word/2010/wordprocessingGroup" xmlns:wpi="http://schemas.microsoft.com/office/word/2010/wordprocessingInk" xmlns:wne="http://schemas.microsoft.com/office/word/2006/wordml" xmlns:wps="http://schemas.microsoft.com/office/word/2010/wordprocessingShape" mc:Ignorable="w14 wp14">
   <w:body>
     <w:p>
       <w:pPr>
@@ -355,7 +355,40 @@
           <w:rFonts w:ascii="Arial" w:hAnsi="Arial" w:cs="Arial"/>
           <w:b w:val="0"/>
         </w:rPr>
-        <w:instrText xml:space="preserve"> PAGEREF Introduction </w:instrText>
+        <w:instrText xml:space="preserve"> REF Introduction \h </w:instrText>
+      </w:r>
+      <w:r>
+        <w:rPr>
+          <w:rFonts w:ascii="Arial" w:hAnsi="Arial" w:cs="Arial"/>
+          <w:b w:val="0"/>
+        </w:rPr>
+      </w:r>
+      <w:r>
+        <w:rPr>
+          <w:rFonts w:ascii="Arial" w:hAnsi="Arial" w:cs="Arial"/>
+          <w:b w:val="0"/>
+        </w:rPr>
+        <w:fldChar w:fldCharType="end"/>
+      </w:r>
+      <w:r>
+        <w:rPr>
+          <w:rFonts w:ascii="Arial" w:hAnsi="Arial" w:cs="Arial"/>
+          <w:b w:val="0"/>
+        </w:rPr>
+        <w:fldChar w:fldCharType="begin"/>
+      </w:r>
+      <w:r>
+        <w:rPr>
+          <w:rFonts w:ascii="Arial" w:hAnsi="Arial" w:cs="Arial"/>
+          <w:b w:val="0"/>
+        </w:rPr>
+        <w:instrText xml:space="preserve"> PAGEREF Introduction \h </w:instrText>
+      </w:r>
+      <w:r>
+        <w:rPr>
+          <w:rFonts w:ascii="Arial" w:hAnsi="Arial" w:cs="Arial"/>
+          <w:b w:val="0"/>
+        </w:rPr>
       </w:r>
       <w:r>
         <w:rPr>
@@ -1606,12 +1639,14 @@
         </w:rPr>
         <w:tab/>
       </w:r>
+      <w:proofErr w:type="gramStart"/>
       <w:r>
         <w:rPr>
           <w:rFonts w:ascii="Arial" w:hAnsi="Arial" w:cs="Arial"/>
         </w:rPr>
         <w:t>srsTemplate.docx</w:t>
       </w:r>
+      <w:proofErr w:type="gramEnd"/>
       <w:r>
         <w:rPr>
           <w:rFonts w:ascii="Arial" w:hAnsi="Arial" w:cs="Arial"/>
@@ -1797,7 +1832,21 @@
         <w:rPr>
           <w:rFonts w:ascii="Arial" w:hAnsi="Arial" w:cs="Arial"/>
         </w:rPr>
-        <w:t>The situation for this product presented itself as being the semester project for CMSC 345, Software Engineering at the University of Maryland Baltimore County. The product will satisfy the need of a semester-long project and also give us, the developers, experience with a customer and all necessary documentation.</w:t>
+        <w:t xml:space="preserve">The situation for this product presented itself as being the semester project for CMSC 345, Software Engineering at the University </w:t>
+      </w:r>
+      <w:proofErr w:type="gramStart"/>
+      <w:r>
+        <w:rPr>
+          <w:rFonts w:ascii="Arial" w:hAnsi="Arial" w:cs="Arial"/>
+        </w:rPr>
+        <w:t>of</w:t>
+      </w:r>
+      <w:proofErr w:type="gramEnd"/>
+      <w:r>
+        <w:rPr>
+          <w:rFonts w:ascii="Arial" w:hAnsi="Arial" w:cs="Arial"/>
+        </w:rPr>
+        <w:t xml:space="preserve"> Maryland Baltimore County. The product will satisfy the need of a semester-long project and also give us, the developers, experience with a customer and all necessary documentation.</w:t>
       </w:r>
     </w:p>
     <w:p>
@@ -1923,10 +1972,10 @@
                         <a:effectLst/>
                         <a:extLst>
                           <a:ext uri="{FAA26D3D-D897-4be2-8F04-BA451C77F1D7}">
-                            <ma14:placeholderFlag xmlns:ma14="http://schemas.microsoft.com/office/mac/drawingml/2011/main" xmlns:w="http://schemas.openxmlformats.org/wordprocessingml/2006/main" xmlns:w10="urn:schemas-microsoft-com:office:word" xmlns:v="urn:schemas-microsoft-com:vml" xmlns:o="urn:schemas-microsoft-com:office:office" xmlns:mv="urn:schemas-microsoft-com:mac:vml" xmlns:mo="http://schemas.microsoft.com/office/mac/office/2008/main" xmlns=""/>
+                            <ma14:placeholderFlag xmlns:w15="http://schemas.microsoft.com/office/word/2012/wordml" xmlns:ma14="http://schemas.microsoft.com/office/mac/drawingml/2011/main" xmlns:w="http://schemas.openxmlformats.org/wordprocessingml/2006/main" xmlns:w10="urn:schemas-microsoft-com:office:word" xmlns:v="urn:schemas-microsoft-com:vml" xmlns:o="urn:schemas-microsoft-com:office:office" xmlns:mv="urn:schemas-microsoft-com:mac:vml" xmlns:mo="http://schemas.microsoft.com/office/mac/office/2008/main" xmlns=""/>
                           </a:ext>
                           <a:ext uri="{C572A759-6A51-4108-AA02-DFA0A04FC94B}">
-                            <ma14:wrappingTextBoxFlag xmlns:ma14="http://schemas.microsoft.com/office/mac/drawingml/2011/main" xmlns:w="http://schemas.openxmlformats.org/wordprocessingml/2006/main" xmlns:w10="urn:schemas-microsoft-com:office:word" xmlns:v="urn:schemas-microsoft-com:vml" xmlns:o="urn:schemas-microsoft-com:office:office" xmlns:mv="urn:schemas-microsoft-com:mac:vml" xmlns:mo="http://schemas.microsoft.com/office/mac/office/2008/main" xmlns=""/>
+                            <ma14:wrappingTextBoxFlag xmlns:w15="http://schemas.microsoft.com/office/word/2012/wordml" xmlns:ma14="http://schemas.microsoft.com/office/mac/drawingml/2011/main" xmlns:w="http://schemas.openxmlformats.org/wordprocessingml/2006/main" xmlns:w10="urn:schemas-microsoft-com:office:word" xmlns:v="urn:schemas-microsoft-com:vml" xmlns:o="urn:schemas-microsoft-com:office:office" xmlns:mv="urn:schemas-microsoft-com:mac:vml" xmlns:mo="http://schemas.microsoft.com/office/mac/office/2008/main" xmlns=""/>
                           </a:ext>
                         </a:extLst>
                       </wps:spPr>
@@ -1973,7 +2022,7 @@
           </mc:Choice>
           <mc:Fallback>
             <w:pict>
-              <v:shapetype w14:anchorId="129921DF" id="_x0000_t202" coordsize="21600,21600" o:spt="202" path="m,l,21600r21600,l21600,xe">
+              <v:shapetype id="_x0000_t202" coordsize="21600,21600" o:spt="202" path="m,l,21600r21600,l21600,xe">
                 <v:stroke joinstyle="miter"/>
                 <v:path gradientshapeok="t" o:connecttype="rect"/>
               </v:shapetype>
@@ -2032,10 +2081,10 @@
                         <a:effectLst/>
                         <a:extLst>
                           <a:ext uri="{FAA26D3D-D897-4be2-8F04-BA451C77F1D7}">
-                            <ma14:placeholderFlag xmlns:ma14="http://schemas.microsoft.com/office/mac/drawingml/2011/main" xmlns:w="http://schemas.openxmlformats.org/wordprocessingml/2006/main" xmlns:w10="urn:schemas-microsoft-com:office:word" xmlns:v="urn:schemas-microsoft-com:vml" xmlns:o="urn:schemas-microsoft-com:office:office" xmlns:mv="urn:schemas-microsoft-com:mac:vml" xmlns:mo="http://schemas.microsoft.com/office/mac/office/2008/main" xmlns=""/>
+                            <ma14:placeholderFlag xmlns:w15="http://schemas.microsoft.com/office/word/2012/wordml" xmlns:ma14="http://schemas.microsoft.com/office/mac/drawingml/2011/main" xmlns:w="http://schemas.openxmlformats.org/wordprocessingml/2006/main" xmlns:w10="urn:schemas-microsoft-com:office:word" xmlns:v="urn:schemas-microsoft-com:vml" xmlns:o="urn:schemas-microsoft-com:office:office" xmlns:mv="urn:schemas-microsoft-com:mac:vml" xmlns:mo="http://schemas.microsoft.com/office/mac/office/2008/main" xmlns=""/>
                           </a:ext>
                           <a:ext uri="{C572A759-6A51-4108-AA02-DFA0A04FC94B}">
-                            <ma14:wrappingTextBoxFlag xmlns:ma14="http://schemas.microsoft.com/office/mac/drawingml/2011/main" xmlns:w="http://schemas.openxmlformats.org/wordprocessingml/2006/main" xmlns:w10="urn:schemas-microsoft-com:office:word" xmlns:v="urn:schemas-microsoft-com:vml" xmlns:o="urn:schemas-microsoft-com:office:office" xmlns:mv="urn:schemas-microsoft-com:mac:vml" xmlns:mo="http://schemas.microsoft.com/office/mac/office/2008/main" xmlns=""/>
+                            <ma14:wrappingTextBoxFlag xmlns:w15="http://schemas.microsoft.com/office/word/2012/wordml" xmlns:ma14="http://schemas.microsoft.com/office/mac/drawingml/2011/main" xmlns:w="http://schemas.openxmlformats.org/wordprocessingml/2006/main" xmlns:w10="urn:schemas-microsoft-com:office:word" xmlns:v="urn:schemas-microsoft-com:vml" xmlns:o="urn:schemas-microsoft-com:office:office" xmlns:mv="urn:schemas-microsoft-com:mac:vml" xmlns:mo="http://schemas.microsoft.com/office/mac/office/2008/main" xmlns=""/>
                           </a:ext>
                         </a:extLst>
                       </wps:spPr>
@@ -2082,7 +2131,7 @@
           </mc:Choice>
           <mc:Fallback>
             <w:pict>
-              <v:shape w14:anchorId="1C3101F6" id="Text Box 8" o:spid="_x0000_s1027" type="#_x0000_t202" style="position:absolute;margin-left:94.05pt;margin-top:242.6pt;width:63pt;height:27pt;z-index:251664384;visibility:visible;mso-wrap-style:square;mso-width-percent:0;mso-height-percent:0;mso-wrap-distance-left:9pt;mso-wrap-distance-top:0;mso-wrap-distance-right:9pt;mso-wrap-distance-bottom:0;mso-position-horizontal:absolute;mso-position-horizontal-relative:text;mso-position-vertical:absolute;mso-position-vertical-relative:text;mso-width-percent:0;mso-height-percent:0;mso-width-relative:margin;mso-height-relative:margin;v-text-anchor:top" o:gfxdata="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" filled="f" stroked="f">
+              <v:shape id="Text Box 8" o:spid="_x0000_s1027" type="#_x0000_t202" style="position:absolute;margin-left:94.05pt;margin-top:242.6pt;width:63pt;height:27pt;z-index:251664384;visibility:visible;mso-wrap-style:square;mso-width-percent:0;mso-height-percent:0;mso-wrap-distance-left:9pt;mso-wrap-distance-top:0;mso-wrap-distance-right:9pt;mso-wrap-distance-bottom:0;mso-position-horizontal:absolute;mso-position-horizontal-relative:text;mso-position-vertical:absolute;mso-position-vertical-relative:text;mso-width-percent:0;mso-height-percent:0;mso-width-relative:margin;mso-height-relative:margin;v-text-anchor:top" o:gfxdata="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" filled="f" stroked="f">
                 <v:textbox>
                   <w:txbxContent>
                     <w:p>
@@ -2137,10 +2186,10 @@
                         <a:effectLst/>
                         <a:extLst>
                           <a:ext uri="{FAA26D3D-D897-4be2-8F04-BA451C77F1D7}">
-                            <ma14:placeholderFlag xmlns:ma14="http://schemas.microsoft.com/office/mac/drawingml/2011/main" xmlns:w="http://schemas.openxmlformats.org/wordprocessingml/2006/main" xmlns:w10="urn:schemas-microsoft-com:office:word" xmlns:v="urn:schemas-microsoft-com:vml" xmlns:o="urn:schemas-microsoft-com:office:office" xmlns:mv="urn:schemas-microsoft-com:mac:vml" xmlns:mo="http://schemas.microsoft.com/office/mac/office/2008/main" xmlns=""/>
+                            <ma14:placeholderFlag xmlns:w15="http://schemas.microsoft.com/office/word/2012/wordml" xmlns:ma14="http://schemas.microsoft.com/office/mac/drawingml/2011/main" xmlns:w="http://schemas.openxmlformats.org/wordprocessingml/2006/main" xmlns:w10="urn:schemas-microsoft-com:office:word" xmlns:v="urn:schemas-microsoft-com:vml" xmlns:o="urn:schemas-microsoft-com:office:office" xmlns:mv="urn:schemas-microsoft-com:mac:vml" xmlns:mo="http://schemas.microsoft.com/office/mac/office/2008/main" xmlns=""/>
                           </a:ext>
                           <a:ext uri="{C572A759-6A51-4108-AA02-DFA0A04FC94B}">
-                            <ma14:wrappingTextBoxFlag xmlns:ma14="http://schemas.microsoft.com/office/mac/drawingml/2011/main" xmlns:w="http://schemas.openxmlformats.org/wordprocessingml/2006/main" xmlns:w10="urn:schemas-microsoft-com:office:word" xmlns:v="urn:schemas-microsoft-com:vml" xmlns:o="urn:schemas-microsoft-com:office:office" xmlns:mv="urn:schemas-microsoft-com:mac:vml" xmlns:mo="http://schemas.microsoft.com/office/mac/office/2008/main" xmlns=""/>
+                            <ma14:wrappingTextBoxFlag xmlns:w15="http://schemas.microsoft.com/office/word/2012/wordml" xmlns:ma14="http://schemas.microsoft.com/office/mac/drawingml/2011/main" xmlns:w="http://schemas.openxmlformats.org/wordprocessingml/2006/main" xmlns:w10="urn:schemas-microsoft-com:office:word" xmlns:v="urn:schemas-microsoft-com:vml" xmlns:o="urn:schemas-microsoft-com:office:office" xmlns:mv="urn:schemas-microsoft-com:mac:vml" xmlns:mo="http://schemas.microsoft.com/office/mac/office/2008/main" xmlns=""/>
                           </a:ext>
                         </a:extLst>
                       </wps:spPr>
@@ -2187,7 +2236,7 @@
           </mc:Choice>
           <mc:Fallback>
             <w:pict>
-              <v:shape w14:anchorId="686EB600" id="Text Box 7" o:spid="_x0000_s1028" type="#_x0000_t202" style="position:absolute;margin-left:85.05pt;margin-top:215.6pt;width:63pt;height:27pt;z-index:251662336;visibility:visible;mso-wrap-style:square;mso-width-percent:0;mso-height-percent:0;mso-wrap-distance-left:9pt;mso-wrap-distance-top:0;mso-wrap-distance-right:9pt;mso-wrap-distance-bottom:0;mso-position-horizontal:absolute;mso-position-horizontal-relative:text;mso-position-vertical:absolute;mso-position-vertical-relative:text;mso-width-percent:0;mso-height-percent:0;mso-width-relative:margin;mso-height-relative:margin;v-text-anchor:top" o:gfxdata="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" filled="f" stroked="f">
+              <v:shape id="Text Box 7" o:spid="_x0000_s1028" type="#_x0000_t202" style="position:absolute;margin-left:85.05pt;margin-top:215.6pt;width:63pt;height:27pt;z-index:251662336;visibility:visible;mso-wrap-style:square;mso-width-percent:0;mso-height-percent:0;mso-wrap-distance-left:9pt;mso-wrap-distance-top:0;mso-wrap-distance-right:9pt;mso-wrap-distance-bottom:0;mso-position-horizontal:absolute;mso-position-horizontal-relative:text;mso-position-vertical:absolute;mso-position-vertical-relative:text;mso-width-percent:0;mso-height-percent:0;mso-width-relative:margin;mso-height-relative:margin;v-text-anchor:top" o:gfxdata="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" filled="f" stroked="f">
                 <v:textbox>
                   <w:txbxContent>
                     <w:p>
@@ -2242,10 +2291,10 @@
                         <a:effectLst/>
                         <a:extLst>
                           <a:ext uri="{FAA26D3D-D897-4be2-8F04-BA451C77F1D7}">
-                            <ma14:placeholderFlag xmlns:ma14="http://schemas.microsoft.com/office/mac/drawingml/2011/main" xmlns:w="http://schemas.openxmlformats.org/wordprocessingml/2006/main" xmlns:w10="urn:schemas-microsoft-com:office:word" xmlns:v="urn:schemas-microsoft-com:vml" xmlns:o="urn:schemas-microsoft-com:office:office" xmlns:mv="urn:schemas-microsoft-com:mac:vml" xmlns:mo="http://schemas.microsoft.com/office/mac/office/2008/main" xmlns=""/>
+                            <ma14:placeholderFlag xmlns:w15="http://schemas.microsoft.com/office/word/2012/wordml" xmlns:ma14="http://schemas.microsoft.com/office/mac/drawingml/2011/main" xmlns:w="http://schemas.openxmlformats.org/wordprocessingml/2006/main" xmlns:w10="urn:schemas-microsoft-com:office:word" xmlns:v="urn:schemas-microsoft-com:vml" xmlns:o="urn:schemas-microsoft-com:office:office" xmlns:mv="urn:schemas-microsoft-com:mac:vml" xmlns:mo="http://schemas.microsoft.com/office/mac/office/2008/main" xmlns=""/>
                           </a:ext>
                           <a:ext uri="{C572A759-6A51-4108-AA02-DFA0A04FC94B}">
-                            <ma14:wrappingTextBoxFlag xmlns:ma14="http://schemas.microsoft.com/office/mac/drawingml/2011/main" xmlns:w="http://schemas.openxmlformats.org/wordprocessingml/2006/main" xmlns:w10="urn:schemas-microsoft-com:office:word" xmlns:v="urn:schemas-microsoft-com:vml" xmlns:o="urn:schemas-microsoft-com:office:office" xmlns:mv="urn:schemas-microsoft-com:mac:vml" xmlns:mo="http://schemas.microsoft.com/office/mac/office/2008/main" xmlns=""/>
+                            <ma14:wrappingTextBoxFlag xmlns:w15="http://schemas.microsoft.com/office/word/2012/wordml" xmlns:ma14="http://schemas.microsoft.com/office/mac/drawingml/2011/main" xmlns:w="http://schemas.openxmlformats.org/wordprocessingml/2006/main" xmlns:w10="urn:schemas-microsoft-com:office:word" xmlns:v="urn:schemas-microsoft-com:vml" xmlns:o="urn:schemas-microsoft-com:office:office" xmlns:mv="urn:schemas-microsoft-com:mac:vml" xmlns:mo="http://schemas.microsoft.com/office/mac/office/2008/main" xmlns=""/>
                           </a:ext>
                         </a:extLst>
                       </wps:spPr>
@@ -2292,7 +2341,7 @@
           </mc:Choice>
           <mc:Fallback>
             <w:pict>
-              <v:shape w14:anchorId="5CDCFED4" id="Text Box 6" o:spid="_x0000_s1029" type="#_x0000_t202" style="position:absolute;margin-left:67.05pt;margin-top:125.6pt;width:63pt;height:27pt;z-index:251660288;visibility:visible;mso-wrap-style:square;mso-width-percent:0;mso-height-percent:0;mso-wrap-distance-left:9pt;mso-wrap-distance-top:0;mso-wrap-distance-right:9pt;mso-wrap-distance-bottom:0;mso-position-horizontal:absolute;mso-position-horizontal-relative:text;mso-position-vertical:absolute;mso-position-vertical-relative:text;mso-width-percent:0;mso-height-percent:0;mso-width-relative:margin;mso-height-relative:margin;v-text-anchor:top" o:gfxdata="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" filled="f" stroked="f">
+              <v:shape id="Text Box 6" o:spid="_x0000_s1029" type="#_x0000_t202" style="position:absolute;margin-left:67.05pt;margin-top:125.6pt;width:63pt;height:27pt;z-index:251660288;visibility:visible;mso-wrap-style:square;mso-width-percent:0;mso-height-percent:0;mso-wrap-distance-left:9pt;mso-wrap-distance-top:0;mso-wrap-distance-right:9pt;mso-wrap-distance-bottom:0;mso-position-horizontal:absolute;mso-position-horizontal-relative:text;mso-position-vertical:absolute;mso-position-vertical-relative:text;mso-width-percent:0;mso-height-percent:0;mso-width-relative:margin;mso-height-relative:margin;v-text-anchor:top" o:gfxdata="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" filled="f" stroked="f">
                 <v:textbox>
                   <w:txbxContent>
                     <w:p>
@@ -2347,10 +2396,10 @@
                         <a:effectLst/>
                         <a:extLst>
                           <a:ext uri="{FAA26D3D-D897-4be2-8F04-BA451C77F1D7}">
-                            <ma14:placeholderFlag xmlns:ma14="http://schemas.microsoft.com/office/mac/drawingml/2011/main" xmlns:w="http://schemas.openxmlformats.org/wordprocessingml/2006/main" xmlns:w10="urn:schemas-microsoft-com:office:word" xmlns:v="urn:schemas-microsoft-com:vml" xmlns:o="urn:schemas-microsoft-com:office:office" xmlns:mv="urn:schemas-microsoft-com:mac:vml" xmlns:mo="http://schemas.microsoft.com/office/mac/office/2008/main" xmlns=""/>
+                            <ma14:placeholderFlag xmlns:w15="http://schemas.microsoft.com/office/word/2012/wordml" xmlns:ma14="http://schemas.microsoft.com/office/mac/drawingml/2011/main" xmlns:w="http://schemas.openxmlformats.org/wordprocessingml/2006/main" xmlns:w10="urn:schemas-microsoft-com:office:word" xmlns:v="urn:schemas-microsoft-com:vml" xmlns:o="urn:schemas-microsoft-com:office:office" xmlns:mv="urn:schemas-microsoft-com:mac:vml" xmlns:mo="http://schemas.microsoft.com/office/mac/office/2008/main" xmlns=""/>
                           </a:ext>
                           <a:ext uri="{C572A759-6A51-4108-AA02-DFA0A04FC94B}">
-                            <ma14:wrappingTextBoxFlag xmlns:ma14="http://schemas.microsoft.com/office/mac/drawingml/2011/main" xmlns:w="http://schemas.openxmlformats.org/wordprocessingml/2006/main" xmlns:w10="urn:schemas-microsoft-com:office:word" xmlns:v="urn:schemas-microsoft-com:vml" xmlns:o="urn:schemas-microsoft-com:office:office" xmlns:mv="urn:schemas-microsoft-com:mac:vml" xmlns:mo="http://schemas.microsoft.com/office/mac/office/2008/main" xmlns=""/>
+                            <ma14:wrappingTextBoxFlag xmlns:w15="http://schemas.microsoft.com/office/word/2012/wordml" xmlns:ma14="http://schemas.microsoft.com/office/mac/drawingml/2011/main" xmlns:w="http://schemas.openxmlformats.org/wordprocessingml/2006/main" xmlns:w10="urn:schemas-microsoft-com:office:word" xmlns:v="urn:schemas-microsoft-com:vml" xmlns:o="urn:schemas-microsoft-com:office:office" xmlns:mv="urn:schemas-microsoft-com:mac:vml" xmlns:mo="http://schemas.microsoft.com/office/mac/office/2008/main" xmlns=""/>
                           </a:ext>
                         </a:extLst>
                       </wps:spPr>
@@ -2397,7 +2446,7 @@
           </mc:Choice>
           <mc:Fallback>
             <w:pict>
-              <v:shape w14:anchorId="2D257421" id="Text Box 5" o:spid="_x0000_s1030" type="#_x0000_t202" style="position:absolute;margin-left:67.05pt;margin-top:26.6pt;width:1in;height:27pt;z-index:251659264;visibility:visible;mso-wrap-style:square;mso-width-percent:0;mso-height-percent:0;mso-wrap-distance-left:9pt;mso-wrap-distance-top:0;mso-wrap-distance-right:9pt;mso-wrap-distance-bottom:0;mso-position-horizontal:absolute;mso-position-horizontal-relative:text;mso-position-vertical:absolute;mso-position-vertical-relative:text;mso-width-percent:0;mso-height-percent:0;mso-width-relative:margin;mso-height-relative:margin;v-text-anchor:top" o:gfxdata="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" filled="f" stroked="f">
+              <v:shape id="Text Box 5" o:spid="_x0000_s1030" type="#_x0000_t202" style="position:absolute;margin-left:67.05pt;margin-top:26.6pt;width:1in;height:27pt;z-index:251659264;visibility:visible;mso-wrap-style:square;mso-width-percent:0;mso-height-percent:0;mso-wrap-distance-left:9pt;mso-wrap-distance-top:0;mso-wrap-distance-right:9pt;mso-wrap-distance-bottom:0;mso-position-horizontal:absolute;mso-position-horizontal-relative:text;mso-position-vertical:absolute;mso-position-vertical-relative:text;mso-width-percent:0;mso-height-percent:0;mso-width-relative:margin;mso-height-relative:margin;v-text-anchor:top" o:gfxdata="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" filled="f" stroked="f">
                 <v:textbox>
                   <w:txbxContent>
                     <w:p>
@@ -2433,7 +2482,7 @@
                     <pic:cNvPicPr/>
                   </pic:nvPicPr>
                   <pic:blipFill>
-                    <a:blip r:embed="rId7">
+                    <a:blip r:embed="rId8">
                       <a:extLst>
                         <a:ext uri="{28A0092B-C50C-407E-A947-70E740481C1C}">
                           <a14:useLocalDpi xmlns:a14="http://schemas.microsoft.com/office/drawing/2010/main" val="0"/>
@@ -2787,7 +2836,25 @@
                 <w:i/>
                 <w:iCs/>
               </w:rPr>
-              <w:t>The user chooses a start and stop, then chooses 20 + airports.</w:t>
+              <w:t xml:space="preserve">The user chooses a start and stop, </w:t>
+            </w:r>
+            <w:proofErr w:type="gramStart"/>
+            <w:r>
+              <w:rPr>
+                <w:rFonts w:ascii="Arial" w:hAnsi="Arial" w:cs="Arial"/>
+                <w:i/>
+                <w:iCs/>
+              </w:rPr>
+              <w:t>then</w:t>
+            </w:r>
+            <w:proofErr w:type="gramEnd"/>
+            <w:r>
+              <w:rPr>
+                <w:rFonts w:ascii="Arial" w:hAnsi="Arial" w:cs="Arial"/>
+                <w:i/>
+                <w:iCs/>
+              </w:rPr>
+              <w:t xml:space="preserve"> chooses 20 + airports.</w:t>
             </w:r>
           </w:p>
         </w:tc>
@@ -4331,17 +4398,7 @@
                 <w:i/>
                 <w:iCs/>
               </w:rPr>
-              <w:t>Administra</w:t>
-            </w:r>
-            <w:bookmarkStart w:id="7" w:name="_GoBack"/>
-            <w:bookmarkEnd w:id="7"/>
-            <w:r>
-              <w:rPr>
-                <w:rFonts w:ascii="Arial" w:hAnsi="Arial" w:cs="Arial"/>
-                <w:i/>
-                <w:iCs/>
-              </w:rPr>
-              <w:t xml:space="preserve">tor enters in </w:t>
+              <w:t xml:space="preserve">Administrator enters in </w:t>
             </w:r>
             <w:r>
               <w:rPr>
@@ -4641,15 +4698,7 @@
                 <w:i/>
                 <w:iCs/>
               </w:rPr>
-              <w:t>1.</w:t>
-            </w:r>
-            <w:r>
-              <w:rPr>
-                <w:rFonts w:ascii="Arial" w:hAnsi="Arial" w:cs="Arial"/>
-                <w:i/>
-                <w:iCs/>
-              </w:rPr>
-              <w:t>3</w:t>
+              <w:t>1.3</w:t>
             </w:r>
           </w:p>
         </w:tc>
@@ -4693,15 +4742,7 @@
                 <w:i/>
                 <w:iCs/>
               </w:rPr>
-              <w:t xml:space="preserve">Administrator airport </w:t>
-            </w:r>
-            <w:r>
-              <w:rPr>
-                <w:rFonts w:ascii="Arial" w:hAnsi="Arial" w:cs="Arial"/>
-                <w:i/>
-                <w:iCs/>
-              </w:rPr>
-              <w:t>deletion</w:t>
+              <w:t>Administrator airport deletion</w:t>
             </w:r>
           </w:p>
         </w:tc>
@@ -4746,39 +4787,7 @@
                 <w:i/>
                 <w:iCs/>
               </w:rPr>
-              <w:t xml:space="preserve">Administrators </w:t>
-            </w:r>
-            <w:r>
-              <w:rPr>
-                <w:rFonts w:ascii="Arial" w:hAnsi="Arial" w:cs="Arial"/>
-                <w:i/>
-                <w:iCs/>
-              </w:rPr>
-              <w:t xml:space="preserve">remove an </w:t>
-            </w:r>
-            <w:r>
-              <w:rPr>
-                <w:rFonts w:ascii="Arial" w:hAnsi="Arial" w:cs="Arial"/>
-                <w:i/>
-                <w:iCs/>
-              </w:rPr>
-              <w:t xml:space="preserve">airport </w:t>
-            </w:r>
-            <w:r>
-              <w:rPr>
-                <w:rFonts w:ascii="Arial" w:hAnsi="Arial" w:cs="Arial"/>
-                <w:i/>
-                <w:iCs/>
-              </w:rPr>
-              <w:t>from</w:t>
-            </w:r>
-            <w:r>
-              <w:rPr>
-                <w:rFonts w:ascii="Arial" w:hAnsi="Arial" w:cs="Arial"/>
-                <w:i/>
-                <w:iCs/>
-              </w:rPr>
-              <w:t xml:space="preserve"> the system</w:t>
+              <w:t>Administrators remove an airport from the system</w:t>
             </w:r>
           </w:p>
         </w:tc>
@@ -5609,14 +5618,6 @@
         </w:tc>
       </w:tr>
     </w:tbl>
-    <w:p>
-      <w:pPr>
-        <w:rPr>
-          <w:rFonts w:ascii="Arial" w:hAnsi="Arial" w:cs="Arial"/>
-          <w:b/>
-        </w:rPr>
-      </w:pPr>
-    </w:p>
     <w:p>
       <w:pPr>
         <w:rPr>
@@ -5697,7 +5698,7 @@
                 <w:i/>
                 <w:iCs/>
               </w:rPr>
-              <w:t>Unique use case number</w:t>
+              <w:t>1.4</w:t>
             </w:r>
           </w:p>
         </w:tc>
@@ -5741,7 +5742,7 @@
                 <w:i/>
                 <w:iCs/>
               </w:rPr>
-              <w:t>Brief noun-verb phrase</w:t>
+              <w:t>Administrator Airport Modification</w:t>
             </w:r>
           </w:p>
         </w:tc>
@@ -5786,7 +5787,7 @@
                 <w:i/>
                 <w:iCs/>
               </w:rPr>
-              <w:t>Brief summary of use case major actions</w:t>
+              <w:t>Administrator selects an airport and modifies its information.</w:t>
             </w:r>
           </w:p>
         </w:tc>
@@ -5831,7 +5832,7 @@
                 <w:i/>
                 <w:iCs/>
               </w:rPr>
-              <w:t>1-5 (1 = lowest priority, 5 = highest priority)</w:t>
+              <w:t>3</w:t>
             </w:r>
           </w:p>
         </w:tc>
@@ -5876,7 +5877,7 @@
                 <w:i/>
                 <w:iCs/>
               </w:rPr>
-              <w:t>What needs to be true before use case “executes”</w:t>
+              <w:t>Administrator is logged in</w:t>
             </w:r>
           </w:p>
         </w:tc>
@@ -5923,7 +5924,7 @@
                 <w:i/>
                 <w:iCs/>
               </w:rPr>
-              <w:t>What will be true after the use case successfully “executes”</w:t>
+              <w:t>Airport information for one of the airports will be modified, and the display will be updated in Google Earth</w:t>
             </w:r>
           </w:p>
         </w:tc>
@@ -5968,7 +5969,7 @@
                 <w:i/>
                 <w:iCs/>
               </w:rPr>
-              <w:t>Primary actor name(s)</w:t>
+              <w:t>Administrator</w:t>
             </w:r>
           </w:p>
         </w:tc>
@@ -6013,7 +6014,7 @@
                 <w:i/>
                 <w:iCs/>
               </w:rPr>
-              <w:t>Secondary actor name(s)</w:t>
+              <w:t>Google Earth</w:t>
             </w:r>
           </w:p>
         </w:tc>
@@ -6058,7 +6059,7 @@
                 <w:i/>
                 <w:iCs/>
               </w:rPr>
-              <w:t>The action that causes this use case to begin</w:t>
+              <w:t>Administrator requests to modify airport information</w:t>
             </w:r>
           </w:p>
         </w:tc>
@@ -6161,7 +6162,7 @@
                 <w:i/>
                 <w:iCs/>
               </w:rPr>
-              <w:t>Step #</w:t>
+              <w:t>Step 1</w:t>
             </w:r>
           </w:p>
         </w:tc>
@@ -6173,15 +6174,15 @@
             <w:pPr>
               <w:rPr>
                 <w:rFonts w:ascii="Arial" w:hAnsi="Arial" w:cs="Arial"/>
-              </w:rPr>
-            </w:pPr>
-            <w:r>
-              <w:rPr>
-                <w:rFonts w:ascii="Arial" w:hAnsi="Arial" w:cs="Arial"/>
-                <w:i/>
-                <w:iCs/>
-              </w:rPr>
-              <w:t>This is the “main success scenario” or “happy path.”</w:t>
+                <w:i/>
+              </w:rPr>
+            </w:pPr>
+            <w:r>
+              <w:rPr>
+                <w:rFonts w:ascii="Arial" w:hAnsi="Arial" w:cs="Arial"/>
+                <w:i/>
+              </w:rPr>
+              <w:t>Administrator selects an airport</w:t>
             </w:r>
           </w:p>
         </w:tc>
@@ -6216,7 +6217,7 @@
                 <w:i/>
                 <w:iCs/>
               </w:rPr>
-              <w:t>Step #</w:t>
+              <w:t>Step 2</w:t>
             </w:r>
           </w:p>
         </w:tc>
@@ -6238,13 +6239,7 @@
                 <w:i/>
                 <w:iCs/>
               </w:rPr>
-              <w:t>Description of steps in successful use case</w:t>
-            </w:r>
-            <w:r>
-              <w:rPr>
-                <w:rFonts w:ascii="Arial" w:hAnsi="Arial" w:cs="Arial"/>
-              </w:rPr>
-              <w:t xml:space="preserve"> “execution”</w:t>
+              <w:t>Administrator modifies information about that airport</w:t>
             </w:r>
           </w:p>
         </w:tc>
@@ -6279,7 +6274,7 @@
                 <w:i/>
                 <w:iCs/>
               </w:rPr>
-              <w:t>Step #</w:t>
+              <w:t>Step 3</w:t>
             </w:r>
           </w:p>
         </w:tc>
@@ -6301,7 +6296,7 @@
                 <w:i/>
                 <w:iCs/>
               </w:rPr>
-              <w:t>This should be in a “system-user-system, etc.” format.</w:t>
+              <w:t>Information display in Google Earth is updated</w:t>
             </w:r>
           </w:p>
         </w:tc>
@@ -6318,13 +6313,6 @@
                 <w:b/>
               </w:rPr>
             </w:pPr>
-            <w:r>
-              <w:rPr>
-                <w:rFonts w:ascii="Arial" w:hAnsi="Arial" w:cs="Arial"/>
-                <w:b/>
-              </w:rPr>
-              <w:t>Extensions</w:t>
-            </w:r>
           </w:p>
         </w:tc>
         <w:tc>
@@ -6335,14 +6323,17 @@
             <w:pPr>
               <w:rPr>
                 <w:rFonts w:ascii="Arial" w:hAnsi="Arial" w:cs="Arial"/>
-              </w:rPr>
-            </w:pPr>
-            <w:r>
-              <w:rPr>
-                <w:rFonts w:ascii="Arial" w:hAnsi="Arial" w:cs="Arial"/>
-                <w:b/>
-              </w:rPr>
-              <w:t>Step</w:t>
+                <w:i/>
+                <w:iCs/>
+              </w:rPr>
+            </w:pPr>
+            <w:r>
+              <w:rPr>
+                <w:rFonts w:ascii="Arial" w:hAnsi="Arial" w:cs="Arial"/>
+                <w:i/>
+                <w:iCs/>
+              </w:rPr>
+              <w:t>Step 4</w:t>
             </w:r>
           </w:p>
         </w:tc>
@@ -6354,14 +6345,17 @@
             <w:pPr>
               <w:rPr>
                 <w:rFonts w:ascii="Arial" w:hAnsi="Arial" w:cs="Arial"/>
-              </w:rPr>
-            </w:pPr>
-            <w:r>
-              <w:rPr>
-                <w:rFonts w:ascii="Arial" w:hAnsi="Arial" w:cs="Arial"/>
-                <w:b/>
-              </w:rPr>
-              <w:t>Branching Action</w:t>
+                <w:i/>
+                <w:iCs/>
+              </w:rPr>
+            </w:pPr>
+            <w:r>
+              <w:rPr>
+                <w:rFonts w:ascii="Arial" w:hAnsi="Arial" w:cs="Arial"/>
+                <w:i/>
+                <w:iCs/>
+              </w:rPr>
+              <w:t>System updates listing of airports with modified info</w:t>
             </w:r>
           </w:p>
         </w:tc>
@@ -6378,6 +6372,13 @@
                 <w:b/>
               </w:rPr>
             </w:pPr>
+            <w:r>
+              <w:rPr>
+                <w:rFonts w:ascii="Arial" w:hAnsi="Arial" w:cs="Arial"/>
+                <w:b/>
+              </w:rPr>
+              <w:t>Extensions</w:t>
+            </w:r>
           </w:p>
         </w:tc>
         <w:tc>
@@ -6393,10 +6394,9 @@
             <w:r>
               <w:rPr>
                 <w:rFonts w:ascii="Arial" w:hAnsi="Arial" w:cs="Arial"/>
-                <w:i/>
-                <w:iCs/>
-              </w:rPr>
-              <w:t>Step #</w:t>
+                <w:b/>
+              </w:rPr>
+              <w:t>Step</w:t>
             </w:r>
           </w:p>
         </w:tc>
@@ -6408,17 +6408,130 @@
             <w:pPr>
               <w:rPr>
                 <w:rFonts w:ascii="Arial" w:hAnsi="Arial" w:cs="Arial"/>
-                <w:i/>
-                <w:iCs/>
-              </w:rPr>
-            </w:pPr>
-            <w:r>
-              <w:rPr>
-                <w:rFonts w:ascii="Arial" w:hAnsi="Arial" w:cs="Arial"/>
-                <w:i/>
-                <w:iCs/>
-              </w:rPr>
-              <w:t>Alternative paths that the use case may take</w:t>
+              </w:rPr>
+            </w:pPr>
+            <w:r>
+              <w:rPr>
+                <w:rFonts w:ascii="Arial" w:hAnsi="Arial" w:cs="Arial"/>
+                <w:b/>
+              </w:rPr>
+              <w:t>Branching Action</w:t>
+            </w:r>
+          </w:p>
+        </w:tc>
+      </w:tr>
+      <w:tr>
+        <w:tc>
+          <w:tcPr>
+            <w:tcW w:w="2430" w:type="dxa"/>
+          </w:tcPr>
+          <w:p>
+            <w:pPr>
+              <w:rPr>
+                <w:rFonts w:ascii="Arial" w:hAnsi="Arial" w:cs="Arial"/>
+                <w:b/>
+              </w:rPr>
+            </w:pPr>
+          </w:p>
+        </w:tc>
+        <w:tc>
+          <w:tcPr>
+            <w:tcW w:w="990" w:type="dxa"/>
+          </w:tcPr>
+          <w:p>
+            <w:pPr>
+              <w:rPr>
+                <w:rFonts w:ascii="Arial" w:hAnsi="Arial" w:cs="Arial"/>
+              </w:rPr>
+            </w:pPr>
+            <w:r>
+              <w:rPr>
+                <w:rFonts w:ascii="Arial" w:hAnsi="Arial" w:cs="Arial"/>
+                <w:i/>
+                <w:iCs/>
+              </w:rPr>
+              <w:t>Step 1</w:t>
+            </w:r>
+          </w:p>
+        </w:tc>
+        <w:tc>
+          <w:tcPr>
+            <w:tcW w:w="6120" w:type="dxa"/>
+          </w:tcPr>
+          <w:p>
+            <w:pPr>
+              <w:rPr>
+                <w:rFonts w:ascii="Arial" w:hAnsi="Arial" w:cs="Arial"/>
+                <w:i/>
+                <w:iCs/>
+              </w:rPr>
+            </w:pPr>
+            <w:r>
+              <w:rPr>
+                <w:rFonts w:ascii="Arial" w:hAnsi="Arial" w:cs="Arial"/>
+                <w:i/>
+                <w:iCs/>
+              </w:rPr>
+              <w:t>Administrator aborts</w:t>
+            </w:r>
+          </w:p>
+        </w:tc>
+      </w:tr>
+      <w:tr>
+        <w:tc>
+          <w:tcPr>
+            <w:tcW w:w="2430" w:type="dxa"/>
+          </w:tcPr>
+          <w:p>
+            <w:pPr>
+              <w:rPr>
+                <w:rFonts w:ascii="Arial" w:hAnsi="Arial" w:cs="Arial"/>
+                <w:b/>
+              </w:rPr>
+            </w:pPr>
+          </w:p>
+        </w:tc>
+        <w:tc>
+          <w:tcPr>
+            <w:tcW w:w="990" w:type="dxa"/>
+          </w:tcPr>
+          <w:p>
+            <w:pPr>
+              <w:rPr>
+                <w:rFonts w:ascii="Arial" w:hAnsi="Arial" w:cs="Arial"/>
+                <w:i/>
+                <w:iCs/>
+              </w:rPr>
+            </w:pPr>
+            <w:r>
+              <w:rPr>
+                <w:rFonts w:ascii="Arial" w:hAnsi="Arial" w:cs="Arial"/>
+                <w:i/>
+                <w:iCs/>
+              </w:rPr>
+              <w:t>Step 2</w:t>
+            </w:r>
+          </w:p>
+        </w:tc>
+        <w:tc>
+          <w:tcPr>
+            <w:tcW w:w="6120" w:type="dxa"/>
+          </w:tcPr>
+          <w:p>
+            <w:pPr>
+              <w:rPr>
+                <w:rFonts w:ascii="Arial" w:hAnsi="Arial" w:cs="Arial"/>
+                <w:i/>
+                <w:iCs/>
+              </w:rPr>
+            </w:pPr>
+            <w:r>
+              <w:rPr>
+                <w:rFonts w:ascii="Arial" w:hAnsi="Arial" w:cs="Arial"/>
+                <w:i/>
+                <w:iCs/>
+              </w:rPr>
+              <w:t>Modified information is discarded</w:t>
             </w:r>
           </w:p>
         </w:tc>
@@ -6465,7 +6578,15 @@
                 <w:i/>
                 <w:iCs/>
               </w:rPr>
-              <w:t>Issue #</w:t>
+              <w:t xml:space="preserve">Issue </w:t>
+            </w:r>
+            <w:r>
+              <w:rPr>
+                <w:rFonts w:ascii="Arial" w:hAnsi="Arial" w:cs="Arial"/>
+                <w:i/>
+                <w:iCs/>
+              </w:rPr>
+              <w:t>1</w:t>
             </w:r>
           </w:p>
         </w:tc>
@@ -6487,8 +6608,18 @@
                 <w:i/>
                 <w:iCs/>
               </w:rPr>
-              <w:t>Issues regarding the use case that need resolution</w:t>
-            </w:r>
+              <w:t xml:space="preserve">What happens when the Administrator enters invalid </w:t>
+            </w:r>
+            <w:proofErr w:type="gramStart"/>
+            <w:r>
+              <w:rPr>
+                <w:rFonts w:ascii="Arial" w:hAnsi="Arial" w:cs="Arial"/>
+                <w:i/>
+                <w:iCs/>
+              </w:rPr>
+              <w:t>information.</w:t>
+            </w:r>
+            <w:proofErr w:type="gramEnd"/>
           </w:p>
         </w:tc>
       </w:tr>
@@ -6497,6 +6628,2031 @@
       <w:pPr>
         <w:rPr>
           <w:rFonts w:ascii="Arial" w:hAnsi="Arial" w:cs="Arial"/>
+          <w:b/>
+        </w:rPr>
+      </w:pPr>
+    </w:p>
+    <w:tbl>
+      <w:tblPr>
+        <w:tblW w:w="9540" w:type="dxa"/>
+        <w:tblInd w:w="108" w:type="dxa"/>
+        <w:tblBorders>
+          <w:top w:val="single" w:sz="6" w:space="0" w:color="000000"/>
+          <w:left w:val="single" w:sz="6" w:space="0" w:color="000000"/>
+          <w:bottom w:val="single" w:sz="6" w:space="0" w:color="000000"/>
+          <w:right w:val="single" w:sz="6" w:space="0" w:color="000000"/>
+          <w:insideH w:val="single" w:sz="6" w:space="0" w:color="000000"/>
+          <w:insideV w:val="single" w:sz="6" w:space="0" w:color="000000"/>
+        </w:tblBorders>
+        <w:tblLayout w:type="fixed"/>
+        <w:tblLook w:val="0000" w:firstRow="0" w:lastRow="0" w:firstColumn="0" w:lastColumn="0" w:noHBand="0" w:noVBand="0"/>
+      </w:tblPr>
+      <w:tblGrid>
+        <w:gridCol w:w="2430"/>
+        <w:gridCol w:w="990"/>
+        <w:gridCol w:w="6120"/>
+      </w:tblGrid>
+      <w:tr>
+        <w:tc>
+          <w:tcPr>
+            <w:tcW w:w="2430" w:type="dxa"/>
+          </w:tcPr>
+          <w:p>
+            <w:pPr>
+              <w:rPr>
+                <w:rFonts w:ascii="Arial" w:hAnsi="Arial" w:cs="Arial"/>
+                <w:b/>
+              </w:rPr>
+            </w:pPr>
+            <w:r>
+              <w:rPr>
+                <w:rFonts w:ascii="Arial" w:hAnsi="Arial" w:cs="Arial"/>
+              </w:rPr>
+              <w:br w:type="page"/>
+            </w:r>
+            <w:r>
+              <w:rPr>
+                <w:rFonts w:ascii="Arial" w:hAnsi="Arial" w:cs="Arial"/>
+              </w:rPr>
+              <w:br w:type="page"/>
+            </w:r>
+            <w:r>
+              <w:rPr>
+                <w:rFonts w:ascii="Arial" w:hAnsi="Arial" w:cs="Arial"/>
+                <w:b/>
+              </w:rPr>
+              <w:t>Number</w:t>
+            </w:r>
+          </w:p>
+        </w:tc>
+        <w:tc>
+          <w:tcPr>
+            <w:tcW w:w="7110" w:type="dxa"/>
+            <w:gridSpan w:val="2"/>
+          </w:tcPr>
+          <w:p>
+            <w:pPr>
+              <w:rPr>
+                <w:rFonts w:ascii="Arial" w:hAnsi="Arial" w:cs="Arial"/>
+                <w:i/>
+                <w:iCs/>
+              </w:rPr>
+            </w:pPr>
+            <w:r>
+              <w:rPr>
+                <w:rFonts w:ascii="Arial" w:hAnsi="Arial" w:cs="Arial"/>
+                <w:i/>
+                <w:iCs/>
+              </w:rPr>
+              <w:t>1.5</w:t>
+            </w:r>
+          </w:p>
+        </w:tc>
+      </w:tr>
+      <w:tr>
+        <w:tc>
+          <w:tcPr>
+            <w:tcW w:w="2430" w:type="dxa"/>
+          </w:tcPr>
+          <w:p>
+            <w:pPr>
+              <w:pStyle w:val="Heading2"/>
+              <w:rPr>
+                <w:rFonts w:ascii="Arial" w:hAnsi="Arial" w:cs="Arial"/>
+              </w:rPr>
+            </w:pPr>
+            <w:r>
+              <w:rPr>
+                <w:rFonts w:ascii="Arial" w:hAnsi="Arial" w:cs="Arial"/>
+              </w:rPr>
+              <w:t>Name</w:t>
+            </w:r>
+          </w:p>
+        </w:tc>
+        <w:tc>
+          <w:tcPr>
+            <w:tcW w:w="7110" w:type="dxa"/>
+            <w:gridSpan w:val="2"/>
+          </w:tcPr>
+          <w:p>
+            <w:pPr>
+              <w:rPr>
+                <w:rFonts w:ascii="Arial" w:hAnsi="Arial" w:cs="Arial"/>
+                <w:i/>
+                <w:iCs/>
+              </w:rPr>
+            </w:pPr>
+            <w:r>
+              <w:rPr>
+                <w:rFonts w:ascii="Arial" w:hAnsi="Arial" w:cs="Arial"/>
+                <w:i/>
+                <w:iCs/>
+              </w:rPr>
+              <w:t>Administrator help</w:t>
+            </w:r>
+          </w:p>
+        </w:tc>
+      </w:tr>
+      <w:tr>
+        <w:tc>
+          <w:tcPr>
+            <w:tcW w:w="2430" w:type="dxa"/>
+          </w:tcPr>
+          <w:p>
+            <w:pPr>
+              <w:rPr>
+                <w:rFonts w:ascii="Arial" w:hAnsi="Arial" w:cs="Arial"/>
+                <w:b/>
+              </w:rPr>
+            </w:pPr>
+            <w:r>
+              <w:rPr>
+                <w:rFonts w:ascii="Arial" w:hAnsi="Arial" w:cs="Arial"/>
+                <w:b/>
+              </w:rPr>
+              <w:t>Summary</w:t>
+            </w:r>
+          </w:p>
+        </w:tc>
+        <w:tc>
+          <w:tcPr>
+            <w:tcW w:w="7110" w:type="dxa"/>
+            <w:gridSpan w:val="2"/>
+          </w:tcPr>
+          <w:p>
+            <w:pPr>
+              <w:rPr>
+                <w:rFonts w:ascii="Arial" w:hAnsi="Arial" w:cs="Arial"/>
+                <w:i/>
+                <w:iCs/>
+              </w:rPr>
+            </w:pPr>
+            <w:r>
+              <w:rPr>
+                <w:rFonts w:ascii="Arial" w:hAnsi="Arial" w:cs="Arial"/>
+                <w:i/>
+                <w:iCs/>
+              </w:rPr>
+              <w:t>Administrator accesses the system’s help files</w:t>
+            </w:r>
+          </w:p>
+        </w:tc>
+      </w:tr>
+      <w:tr>
+        <w:tc>
+          <w:tcPr>
+            <w:tcW w:w="2430" w:type="dxa"/>
+          </w:tcPr>
+          <w:p>
+            <w:pPr>
+              <w:rPr>
+                <w:rFonts w:ascii="Arial" w:hAnsi="Arial" w:cs="Arial"/>
+                <w:b/>
+              </w:rPr>
+            </w:pPr>
+            <w:r>
+              <w:rPr>
+                <w:rFonts w:ascii="Arial" w:hAnsi="Arial" w:cs="Arial"/>
+                <w:b/>
+              </w:rPr>
+              <w:t>Priority</w:t>
+            </w:r>
+          </w:p>
+        </w:tc>
+        <w:tc>
+          <w:tcPr>
+            <w:tcW w:w="7110" w:type="dxa"/>
+            <w:gridSpan w:val="2"/>
+          </w:tcPr>
+          <w:p>
+            <w:pPr>
+              <w:rPr>
+                <w:rFonts w:ascii="Arial" w:hAnsi="Arial" w:cs="Arial"/>
+                <w:i/>
+                <w:iCs/>
+              </w:rPr>
+            </w:pPr>
+            <w:r>
+              <w:rPr>
+                <w:rFonts w:ascii="Arial" w:hAnsi="Arial" w:cs="Arial"/>
+                <w:i/>
+                <w:iCs/>
+              </w:rPr>
+              <w:t>2</w:t>
+            </w:r>
+          </w:p>
+        </w:tc>
+      </w:tr>
+      <w:tr>
+        <w:tc>
+          <w:tcPr>
+            <w:tcW w:w="2430" w:type="dxa"/>
+          </w:tcPr>
+          <w:p>
+            <w:pPr>
+              <w:rPr>
+                <w:rFonts w:ascii="Arial" w:hAnsi="Arial" w:cs="Arial"/>
+                <w:b/>
+              </w:rPr>
+            </w:pPr>
+            <w:r>
+              <w:rPr>
+                <w:rFonts w:ascii="Arial" w:hAnsi="Arial" w:cs="Arial"/>
+                <w:b/>
+              </w:rPr>
+              <w:t>Preconditions</w:t>
+            </w:r>
+          </w:p>
+        </w:tc>
+        <w:tc>
+          <w:tcPr>
+            <w:tcW w:w="7110" w:type="dxa"/>
+            <w:gridSpan w:val="2"/>
+          </w:tcPr>
+          <w:p>
+            <w:pPr>
+              <w:rPr>
+                <w:rFonts w:ascii="Arial" w:hAnsi="Arial" w:cs="Arial"/>
+                <w:i/>
+                <w:iCs/>
+              </w:rPr>
+            </w:pPr>
+            <w:r>
+              <w:rPr>
+                <w:rFonts w:ascii="Arial" w:hAnsi="Arial" w:cs="Arial"/>
+                <w:i/>
+                <w:iCs/>
+              </w:rPr>
+              <w:t>Administrator is logged in</w:t>
+            </w:r>
+          </w:p>
+        </w:tc>
+      </w:tr>
+      <w:tr>
+        <w:tc>
+          <w:tcPr>
+            <w:tcW w:w="2430" w:type="dxa"/>
+          </w:tcPr>
+          <w:p>
+            <w:pPr>
+              <w:rPr>
+                <w:rFonts w:ascii="Arial" w:hAnsi="Arial" w:cs="Arial"/>
+                <w:b/>
+              </w:rPr>
+            </w:pPr>
+            <w:proofErr w:type="spellStart"/>
+            <w:r>
+              <w:rPr>
+                <w:rFonts w:ascii="Arial" w:hAnsi="Arial" w:cs="Arial"/>
+                <w:b/>
+              </w:rPr>
+              <w:t>Postconditions</w:t>
+            </w:r>
+            <w:proofErr w:type="spellEnd"/>
+          </w:p>
+        </w:tc>
+        <w:tc>
+          <w:tcPr>
+            <w:tcW w:w="7110" w:type="dxa"/>
+            <w:gridSpan w:val="2"/>
+          </w:tcPr>
+          <w:p>
+            <w:pPr>
+              <w:rPr>
+                <w:rFonts w:ascii="Arial" w:hAnsi="Arial" w:cs="Arial"/>
+                <w:i/>
+                <w:iCs/>
+              </w:rPr>
+            </w:pPr>
+            <w:r>
+              <w:rPr>
+                <w:rFonts w:ascii="Arial" w:hAnsi="Arial" w:cs="Arial"/>
+                <w:i/>
+                <w:iCs/>
+              </w:rPr>
+              <w:t>Help files are displayed to administrator</w:t>
+            </w:r>
+          </w:p>
+        </w:tc>
+      </w:tr>
+      <w:tr>
+        <w:tc>
+          <w:tcPr>
+            <w:tcW w:w="2430" w:type="dxa"/>
+          </w:tcPr>
+          <w:p>
+            <w:pPr>
+              <w:rPr>
+                <w:rFonts w:ascii="Arial" w:hAnsi="Arial" w:cs="Arial"/>
+                <w:b/>
+              </w:rPr>
+            </w:pPr>
+            <w:r>
+              <w:rPr>
+                <w:rFonts w:ascii="Arial" w:hAnsi="Arial" w:cs="Arial"/>
+                <w:b/>
+              </w:rPr>
+              <w:t>Primary Actor(s)</w:t>
+            </w:r>
+          </w:p>
+        </w:tc>
+        <w:tc>
+          <w:tcPr>
+            <w:tcW w:w="7110" w:type="dxa"/>
+            <w:gridSpan w:val="2"/>
+          </w:tcPr>
+          <w:p>
+            <w:pPr>
+              <w:rPr>
+                <w:rFonts w:ascii="Arial" w:hAnsi="Arial" w:cs="Arial"/>
+                <w:i/>
+                <w:iCs/>
+              </w:rPr>
+            </w:pPr>
+            <w:r>
+              <w:rPr>
+                <w:rFonts w:ascii="Arial" w:hAnsi="Arial" w:cs="Arial"/>
+                <w:i/>
+                <w:iCs/>
+              </w:rPr>
+              <w:t>Administrator</w:t>
+            </w:r>
+          </w:p>
+        </w:tc>
+      </w:tr>
+      <w:tr>
+        <w:tc>
+          <w:tcPr>
+            <w:tcW w:w="2430" w:type="dxa"/>
+          </w:tcPr>
+          <w:p>
+            <w:pPr>
+              <w:rPr>
+                <w:rFonts w:ascii="Arial" w:hAnsi="Arial" w:cs="Arial"/>
+                <w:b/>
+              </w:rPr>
+            </w:pPr>
+            <w:r>
+              <w:rPr>
+                <w:rFonts w:ascii="Arial" w:hAnsi="Arial" w:cs="Arial"/>
+                <w:b/>
+              </w:rPr>
+              <w:t>Secondary Actor(s)</w:t>
+            </w:r>
+          </w:p>
+        </w:tc>
+        <w:tc>
+          <w:tcPr>
+            <w:tcW w:w="7110" w:type="dxa"/>
+            <w:gridSpan w:val="2"/>
+          </w:tcPr>
+          <w:p>
+            <w:pPr>
+              <w:rPr>
+                <w:rFonts w:ascii="Arial" w:hAnsi="Arial" w:cs="Arial"/>
+                <w:i/>
+                <w:iCs/>
+              </w:rPr>
+            </w:pPr>
+            <w:r>
+              <w:rPr>
+                <w:rFonts w:ascii="Arial" w:hAnsi="Arial" w:cs="Arial"/>
+                <w:i/>
+                <w:iCs/>
+              </w:rPr>
+              <w:t>None</w:t>
+            </w:r>
+          </w:p>
+        </w:tc>
+      </w:tr>
+      <w:tr>
+        <w:tc>
+          <w:tcPr>
+            <w:tcW w:w="2430" w:type="dxa"/>
+          </w:tcPr>
+          <w:p>
+            <w:pPr>
+              <w:rPr>
+                <w:rFonts w:ascii="Arial" w:hAnsi="Arial" w:cs="Arial"/>
+                <w:b/>
+              </w:rPr>
+            </w:pPr>
+            <w:r>
+              <w:rPr>
+                <w:rFonts w:ascii="Arial" w:hAnsi="Arial" w:cs="Arial"/>
+                <w:b/>
+              </w:rPr>
+              <w:t>Trigger</w:t>
+            </w:r>
+          </w:p>
+        </w:tc>
+        <w:tc>
+          <w:tcPr>
+            <w:tcW w:w="7110" w:type="dxa"/>
+            <w:gridSpan w:val="2"/>
+          </w:tcPr>
+          <w:p>
+            <w:pPr>
+              <w:rPr>
+                <w:rFonts w:ascii="Arial" w:hAnsi="Arial" w:cs="Arial"/>
+                <w:i/>
+                <w:iCs/>
+              </w:rPr>
+            </w:pPr>
+            <w:r>
+              <w:rPr>
+                <w:rFonts w:ascii="Arial" w:hAnsi="Arial" w:cs="Arial"/>
+                <w:i/>
+                <w:iCs/>
+              </w:rPr>
+              <w:t>Administrator requests this action be performed</w:t>
+            </w:r>
+          </w:p>
+        </w:tc>
+      </w:tr>
+      <w:tr>
+        <w:tc>
+          <w:tcPr>
+            <w:tcW w:w="2430" w:type="dxa"/>
+          </w:tcPr>
+          <w:p>
+            <w:pPr>
+              <w:rPr>
+                <w:rFonts w:ascii="Arial" w:hAnsi="Arial" w:cs="Arial"/>
+                <w:b/>
+              </w:rPr>
+            </w:pPr>
+            <w:r>
+              <w:rPr>
+                <w:rFonts w:ascii="Arial" w:hAnsi="Arial" w:cs="Arial"/>
+                <w:b/>
+              </w:rPr>
+              <w:t>Main Scenario</w:t>
+            </w:r>
+          </w:p>
+        </w:tc>
+        <w:tc>
+          <w:tcPr>
+            <w:tcW w:w="990" w:type="dxa"/>
+          </w:tcPr>
+          <w:p>
+            <w:pPr>
+              <w:rPr>
+                <w:rFonts w:ascii="Arial" w:hAnsi="Arial" w:cs="Arial"/>
+              </w:rPr>
+            </w:pPr>
+            <w:r>
+              <w:rPr>
+                <w:rFonts w:ascii="Arial" w:hAnsi="Arial" w:cs="Arial"/>
+                <w:b/>
+              </w:rPr>
+              <w:t>Step</w:t>
+            </w:r>
+            <w:r>
+              <w:rPr>
+                <w:rFonts w:ascii="Arial" w:hAnsi="Arial" w:cs="Arial"/>
+              </w:rPr>
+              <w:t xml:space="preserve"> </w:t>
+            </w:r>
+          </w:p>
+        </w:tc>
+        <w:tc>
+          <w:tcPr>
+            <w:tcW w:w="6120" w:type="dxa"/>
+          </w:tcPr>
+          <w:p>
+            <w:pPr>
+              <w:rPr>
+                <w:rFonts w:ascii="Arial" w:hAnsi="Arial" w:cs="Arial"/>
+              </w:rPr>
+            </w:pPr>
+            <w:r>
+              <w:rPr>
+                <w:rFonts w:ascii="Arial" w:hAnsi="Arial" w:cs="Arial"/>
+                <w:b/>
+              </w:rPr>
+              <w:t>Action</w:t>
+            </w:r>
+          </w:p>
+        </w:tc>
+      </w:tr>
+      <w:tr>
+        <w:tc>
+          <w:tcPr>
+            <w:tcW w:w="2430" w:type="dxa"/>
+          </w:tcPr>
+          <w:p>
+            <w:pPr>
+              <w:rPr>
+                <w:rFonts w:ascii="Arial" w:hAnsi="Arial" w:cs="Arial"/>
+                <w:b/>
+              </w:rPr>
+            </w:pPr>
+          </w:p>
+        </w:tc>
+        <w:tc>
+          <w:tcPr>
+            <w:tcW w:w="990" w:type="dxa"/>
+          </w:tcPr>
+          <w:p>
+            <w:pPr>
+              <w:rPr>
+                <w:rFonts w:ascii="Arial" w:hAnsi="Arial" w:cs="Arial"/>
+                <w:i/>
+                <w:iCs/>
+              </w:rPr>
+            </w:pPr>
+            <w:r>
+              <w:rPr>
+                <w:rFonts w:ascii="Arial" w:hAnsi="Arial" w:cs="Arial"/>
+                <w:i/>
+                <w:iCs/>
+              </w:rPr>
+              <w:t>Step 1</w:t>
+            </w:r>
+          </w:p>
+        </w:tc>
+        <w:tc>
+          <w:tcPr>
+            <w:tcW w:w="6120" w:type="dxa"/>
+          </w:tcPr>
+          <w:p>
+            <w:pPr>
+              <w:rPr>
+                <w:rFonts w:ascii="Arial" w:hAnsi="Arial" w:cs="Arial"/>
+              </w:rPr>
+            </w:pPr>
+            <w:r>
+              <w:rPr>
+                <w:rFonts w:ascii="Arial" w:hAnsi="Arial" w:cs="Arial"/>
+                <w:i/>
+                <w:iCs/>
+              </w:rPr>
+              <w:t>Administrator-Level h</w:t>
+            </w:r>
+            <w:r>
+              <w:rPr>
+                <w:rFonts w:ascii="Arial" w:hAnsi="Arial" w:cs="Arial"/>
+                <w:i/>
+                <w:iCs/>
+              </w:rPr>
+              <w:t>elp files are displayed</w:t>
+            </w:r>
+          </w:p>
+        </w:tc>
+      </w:tr>
+    </w:tbl>
+    <w:p>
+      <w:pPr>
+        <w:rPr>
+          <w:rFonts w:ascii="Arial" w:hAnsi="Arial" w:cs="Arial"/>
+          <w:b/>
+        </w:rPr>
+      </w:pPr>
+    </w:p>
+    <w:tbl>
+      <w:tblPr>
+        <w:tblW w:w="9540" w:type="dxa"/>
+        <w:tblInd w:w="108" w:type="dxa"/>
+        <w:tblBorders>
+          <w:top w:val="single" w:sz="6" w:space="0" w:color="000000"/>
+          <w:left w:val="single" w:sz="6" w:space="0" w:color="000000"/>
+          <w:bottom w:val="single" w:sz="6" w:space="0" w:color="000000"/>
+          <w:right w:val="single" w:sz="6" w:space="0" w:color="000000"/>
+          <w:insideH w:val="single" w:sz="6" w:space="0" w:color="000000"/>
+          <w:insideV w:val="single" w:sz="6" w:space="0" w:color="000000"/>
+        </w:tblBorders>
+        <w:tblLayout w:type="fixed"/>
+        <w:tblLook w:val="0000" w:firstRow="0" w:lastRow="0" w:firstColumn="0" w:lastColumn="0" w:noHBand="0" w:noVBand="0"/>
+      </w:tblPr>
+      <w:tblGrid>
+        <w:gridCol w:w="2430"/>
+        <w:gridCol w:w="990"/>
+        <w:gridCol w:w="6120"/>
+      </w:tblGrid>
+      <w:tr>
+        <w:tc>
+          <w:tcPr>
+            <w:tcW w:w="2430" w:type="dxa"/>
+          </w:tcPr>
+          <w:p>
+            <w:pPr>
+              <w:rPr>
+                <w:rFonts w:ascii="Arial" w:hAnsi="Arial" w:cs="Arial"/>
+                <w:b/>
+              </w:rPr>
+            </w:pPr>
+            <w:r>
+              <w:rPr>
+                <w:rFonts w:ascii="Arial" w:hAnsi="Arial" w:cs="Arial"/>
+              </w:rPr>
+              <w:br w:type="page"/>
+            </w:r>
+            <w:r>
+              <w:rPr>
+                <w:rFonts w:ascii="Arial" w:hAnsi="Arial" w:cs="Arial"/>
+              </w:rPr>
+              <w:br w:type="page"/>
+            </w:r>
+            <w:r>
+              <w:rPr>
+                <w:rFonts w:ascii="Arial" w:hAnsi="Arial" w:cs="Arial"/>
+                <w:b/>
+              </w:rPr>
+              <w:t>Number</w:t>
+            </w:r>
+          </w:p>
+        </w:tc>
+        <w:tc>
+          <w:tcPr>
+            <w:tcW w:w="7110" w:type="dxa"/>
+            <w:gridSpan w:val="2"/>
+          </w:tcPr>
+          <w:p>
+            <w:pPr>
+              <w:rPr>
+                <w:rFonts w:ascii="Arial" w:hAnsi="Arial" w:cs="Arial"/>
+                <w:i/>
+                <w:iCs/>
+              </w:rPr>
+            </w:pPr>
+            <w:r>
+              <w:rPr>
+                <w:rFonts w:ascii="Arial" w:hAnsi="Arial" w:cs="Arial"/>
+                <w:i/>
+                <w:iCs/>
+              </w:rPr>
+              <w:t>1.6</w:t>
+            </w:r>
+          </w:p>
+        </w:tc>
+      </w:tr>
+      <w:tr>
+        <w:tc>
+          <w:tcPr>
+            <w:tcW w:w="2430" w:type="dxa"/>
+          </w:tcPr>
+          <w:p>
+            <w:pPr>
+              <w:pStyle w:val="Heading2"/>
+              <w:rPr>
+                <w:rFonts w:ascii="Arial" w:hAnsi="Arial" w:cs="Arial"/>
+              </w:rPr>
+            </w:pPr>
+            <w:r>
+              <w:rPr>
+                <w:rFonts w:ascii="Arial" w:hAnsi="Arial" w:cs="Arial"/>
+              </w:rPr>
+              <w:t>Name</w:t>
+            </w:r>
+          </w:p>
+        </w:tc>
+        <w:tc>
+          <w:tcPr>
+            <w:tcW w:w="7110" w:type="dxa"/>
+            <w:gridSpan w:val="2"/>
+          </w:tcPr>
+          <w:p>
+            <w:pPr>
+              <w:rPr>
+                <w:rFonts w:ascii="Arial" w:hAnsi="Arial" w:cs="Arial"/>
+                <w:i/>
+                <w:iCs/>
+              </w:rPr>
+            </w:pPr>
+            <w:r>
+              <w:rPr>
+                <w:rFonts w:ascii="Arial" w:hAnsi="Arial" w:cs="Arial"/>
+                <w:i/>
+                <w:iCs/>
+              </w:rPr>
+              <w:t>User Help</w:t>
+            </w:r>
+          </w:p>
+        </w:tc>
+      </w:tr>
+      <w:tr>
+        <w:tc>
+          <w:tcPr>
+            <w:tcW w:w="2430" w:type="dxa"/>
+          </w:tcPr>
+          <w:p>
+            <w:pPr>
+              <w:rPr>
+                <w:rFonts w:ascii="Arial" w:hAnsi="Arial" w:cs="Arial"/>
+                <w:b/>
+              </w:rPr>
+            </w:pPr>
+            <w:r>
+              <w:rPr>
+                <w:rFonts w:ascii="Arial" w:hAnsi="Arial" w:cs="Arial"/>
+                <w:b/>
+              </w:rPr>
+              <w:t>Summary</w:t>
+            </w:r>
+          </w:p>
+        </w:tc>
+        <w:tc>
+          <w:tcPr>
+            <w:tcW w:w="7110" w:type="dxa"/>
+            <w:gridSpan w:val="2"/>
+          </w:tcPr>
+          <w:p>
+            <w:pPr>
+              <w:rPr>
+                <w:rFonts w:ascii="Arial" w:hAnsi="Arial" w:cs="Arial"/>
+                <w:i/>
+                <w:iCs/>
+              </w:rPr>
+            </w:pPr>
+            <w:r>
+              <w:rPr>
+                <w:rFonts w:ascii="Arial" w:hAnsi="Arial" w:cs="Arial"/>
+                <w:i/>
+                <w:iCs/>
+              </w:rPr>
+              <w:t>User accesses the system’s help files</w:t>
+            </w:r>
+          </w:p>
+        </w:tc>
+      </w:tr>
+      <w:tr>
+        <w:tc>
+          <w:tcPr>
+            <w:tcW w:w="2430" w:type="dxa"/>
+          </w:tcPr>
+          <w:p>
+            <w:pPr>
+              <w:rPr>
+                <w:rFonts w:ascii="Arial" w:hAnsi="Arial" w:cs="Arial"/>
+                <w:b/>
+              </w:rPr>
+            </w:pPr>
+            <w:r>
+              <w:rPr>
+                <w:rFonts w:ascii="Arial" w:hAnsi="Arial" w:cs="Arial"/>
+                <w:b/>
+              </w:rPr>
+              <w:t>Priority</w:t>
+            </w:r>
+          </w:p>
+        </w:tc>
+        <w:tc>
+          <w:tcPr>
+            <w:tcW w:w="7110" w:type="dxa"/>
+            <w:gridSpan w:val="2"/>
+          </w:tcPr>
+          <w:p>
+            <w:pPr>
+              <w:rPr>
+                <w:rFonts w:ascii="Arial" w:hAnsi="Arial" w:cs="Arial"/>
+                <w:i/>
+                <w:iCs/>
+              </w:rPr>
+            </w:pPr>
+            <w:r>
+              <w:rPr>
+                <w:rFonts w:ascii="Arial" w:hAnsi="Arial" w:cs="Arial"/>
+                <w:i/>
+                <w:iCs/>
+              </w:rPr>
+              <w:t>2</w:t>
+            </w:r>
+          </w:p>
+        </w:tc>
+      </w:tr>
+      <w:tr>
+        <w:tc>
+          <w:tcPr>
+            <w:tcW w:w="2430" w:type="dxa"/>
+          </w:tcPr>
+          <w:p>
+            <w:pPr>
+              <w:rPr>
+                <w:rFonts w:ascii="Arial" w:hAnsi="Arial" w:cs="Arial"/>
+                <w:b/>
+              </w:rPr>
+            </w:pPr>
+            <w:r>
+              <w:rPr>
+                <w:rFonts w:ascii="Arial" w:hAnsi="Arial" w:cs="Arial"/>
+                <w:b/>
+              </w:rPr>
+              <w:t>Preconditions</w:t>
+            </w:r>
+          </w:p>
+        </w:tc>
+        <w:tc>
+          <w:tcPr>
+            <w:tcW w:w="7110" w:type="dxa"/>
+            <w:gridSpan w:val="2"/>
+          </w:tcPr>
+          <w:p>
+            <w:pPr>
+              <w:rPr>
+                <w:rFonts w:ascii="Arial" w:hAnsi="Arial" w:cs="Arial"/>
+                <w:i/>
+                <w:iCs/>
+              </w:rPr>
+            </w:pPr>
+            <w:r>
+              <w:rPr>
+                <w:rFonts w:ascii="Arial" w:hAnsi="Arial" w:cs="Arial"/>
+                <w:i/>
+                <w:iCs/>
+              </w:rPr>
+              <w:t>User is logged in</w:t>
+            </w:r>
+          </w:p>
+        </w:tc>
+      </w:tr>
+      <w:tr>
+        <w:tc>
+          <w:tcPr>
+            <w:tcW w:w="2430" w:type="dxa"/>
+          </w:tcPr>
+          <w:p>
+            <w:pPr>
+              <w:rPr>
+                <w:rFonts w:ascii="Arial" w:hAnsi="Arial" w:cs="Arial"/>
+                <w:b/>
+              </w:rPr>
+            </w:pPr>
+            <w:proofErr w:type="spellStart"/>
+            <w:r>
+              <w:rPr>
+                <w:rFonts w:ascii="Arial" w:hAnsi="Arial" w:cs="Arial"/>
+                <w:b/>
+              </w:rPr>
+              <w:t>Postconditions</w:t>
+            </w:r>
+            <w:proofErr w:type="spellEnd"/>
+          </w:p>
+        </w:tc>
+        <w:tc>
+          <w:tcPr>
+            <w:tcW w:w="7110" w:type="dxa"/>
+            <w:gridSpan w:val="2"/>
+          </w:tcPr>
+          <w:p>
+            <w:pPr>
+              <w:rPr>
+                <w:rFonts w:ascii="Arial" w:hAnsi="Arial" w:cs="Arial"/>
+                <w:i/>
+                <w:iCs/>
+              </w:rPr>
+            </w:pPr>
+            <w:r>
+              <w:rPr>
+                <w:rFonts w:ascii="Arial" w:hAnsi="Arial" w:cs="Arial"/>
+                <w:i/>
+                <w:iCs/>
+              </w:rPr>
+              <w:t>Help files are displayed to the user</w:t>
+            </w:r>
+          </w:p>
+        </w:tc>
+      </w:tr>
+      <w:tr>
+        <w:tc>
+          <w:tcPr>
+            <w:tcW w:w="2430" w:type="dxa"/>
+          </w:tcPr>
+          <w:p>
+            <w:pPr>
+              <w:rPr>
+                <w:rFonts w:ascii="Arial" w:hAnsi="Arial" w:cs="Arial"/>
+                <w:b/>
+              </w:rPr>
+            </w:pPr>
+            <w:r>
+              <w:rPr>
+                <w:rFonts w:ascii="Arial" w:hAnsi="Arial" w:cs="Arial"/>
+                <w:b/>
+              </w:rPr>
+              <w:t>Primary Actor(s)</w:t>
+            </w:r>
+          </w:p>
+        </w:tc>
+        <w:tc>
+          <w:tcPr>
+            <w:tcW w:w="7110" w:type="dxa"/>
+            <w:gridSpan w:val="2"/>
+          </w:tcPr>
+          <w:p>
+            <w:pPr>
+              <w:rPr>
+                <w:rFonts w:ascii="Arial" w:hAnsi="Arial" w:cs="Arial"/>
+                <w:i/>
+                <w:iCs/>
+              </w:rPr>
+            </w:pPr>
+            <w:r>
+              <w:rPr>
+                <w:rFonts w:ascii="Arial" w:hAnsi="Arial" w:cs="Arial"/>
+                <w:i/>
+                <w:iCs/>
+              </w:rPr>
+              <w:t>User</w:t>
+            </w:r>
+          </w:p>
+        </w:tc>
+      </w:tr>
+      <w:tr>
+        <w:tc>
+          <w:tcPr>
+            <w:tcW w:w="2430" w:type="dxa"/>
+          </w:tcPr>
+          <w:p>
+            <w:pPr>
+              <w:rPr>
+                <w:rFonts w:ascii="Arial" w:hAnsi="Arial" w:cs="Arial"/>
+                <w:b/>
+              </w:rPr>
+            </w:pPr>
+            <w:r>
+              <w:rPr>
+                <w:rFonts w:ascii="Arial" w:hAnsi="Arial" w:cs="Arial"/>
+                <w:b/>
+              </w:rPr>
+              <w:lastRenderedPageBreak/>
+              <w:t>Secondary Actor(s)</w:t>
+            </w:r>
+          </w:p>
+        </w:tc>
+        <w:tc>
+          <w:tcPr>
+            <w:tcW w:w="7110" w:type="dxa"/>
+            <w:gridSpan w:val="2"/>
+          </w:tcPr>
+          <w:p>
+            <w:pPr>
+              <w:rPr>
+                <w:rFonts w:ascii="Arial" w:hAnsi="Arial" w:cs="Arial"/>
+                <w:i/>
+                <w:iCs/>
+              </w:rPr>
+            </w:pPr>
+            <w:r>
+              <w:rPr>
+                <w:rFonts w:ascii="Arial" w:hAnsi="Arial" w:cs="Arial"/>
+                <w:i/>
+                <w:iCs/>
+              </w:rPr>
+              <w:t>None</w:t>
+            </w:r>
+          </w:p>
+        </w:tc>
+      </w:tr>
+      <w:tr>
+        <w:tc>
+          <w:tcPr>
+            <w:tcW w:w="2430" w:type="dxa"/>
+          </w:tcPr>
+          <w:p>
+            <w:pPr>
+              <w:rPr>
+                <w:rFonts w:ascii="Arial" w:hAnsi="Arial" w:cs="Arial"/>
+                <w:b/>
+              </w:rPr>
+            </w:pPr>
+            <w:r>
+              <w:rPr>
+                <w:rFonts w:ascii="Arial" w:hAnsi="Arial" w:cs="Arial"/>
+                <w:b/>
+              </w:rPr>
+              <w:t>Trigger</w:t>
+            </w:r>
+          </w:p>
+        </w:tc>
+        <w:tc>
+          <w:tcPr>
+            <w:tcW w:w="7110" w:type="dxa"/>
+            <w:gridSpan w:val="2"/>
+          </w:tcPr>
+          <w:p>
+            <w:pPr>
+              <w:rPr>
+                <w:rFonts w:ascii="Arial" w:hAnsi="Arial" w:cs="Arial"/>
+                <w:i/>
+                <w:iCs/>
+              </w:rPr>
+            </w:pPr>
+            <w:r>
+              <w:rPr>
+                <w:rFonts w:ascii="Arial" w:hAnsi="Arial" w:cs="Arial"/>
+                <w:i/>
+                <w:iCs/>
+              </w:rPr>
+              <w:t>User requests this action be performed</w:t>
+            </w:r>
+          </w:p>
+        </w:tc>
+      </w:tr>
+      <w:tr>
+        <w:tc>
+          <w:tcPr>
+            <w:tcW w:w="2430" w:type="dxa"/>
+          </w:tcPr>
+          <w:p>
+            <w:pPr>
+              <w:rPr>
+                <w:rFonts w:ascii="Arial" w:hAnsi="Arial" w:cs="Arial"/>
+                <w:b/>
+              </w:rPr>
+            </w:pPr>
+            <w:r>
+              <w:rPr>
+                <w:rFonts w:ascii="Arial" w:hAnsi="Arial" w:cs="Arial"/>
+                <w:b/>
+              </w:rPr>
+              <w:t>Main Scenario</w:t>
+            </w:r>
+          </w:p>
+        </w:tc>
+        <w:tc>
+          <w:tcPr>
+            <w:tcW w:w="990" w:type="dxa"/>
+          </w:tcPr>
+          <w:p>
+            <w:pPr>
+              <w:rPr>
+                <w:rFonts w:ascii="Arial" w:hAnsi="Arial" w:cs="Arial"/>
+              </w:rPr>
+            </w:pPr>
+            <w:r>
+              <w:rPr>
+                <w:rFonts w:ascii="Arial" w:hAnsi="Arial" w:cs="Arial"/>
+                <w:b/>
+              </w:rPr>
+              <w:t>Step</w:t>
+            </w:r>
+            <w:r>
+              <w:rPr>
+                <w:rFonts w:ascii="Arial" w:hAnsi="Arial" w:cs="Arial"/>
+              </w:rPr>
+              <w:t xml:space="preserve"> </w:t>
+            </w:r>
+          </w:p>
+        </w:tc>
+        <w:tc>
+          <w:tcPr>
+            <w:tcW w:w="6120" w:type="dxa"/>
+          </w:tcPr>
+          <w:p>
+            <w:pPr>
+              <w:rPr>
+                <w:rFonts w:ascii="Arial" w:hAnsi="Arial" w:cs="Arial"/>
+              </w:rPr>
+            </w:pPr>
+            <w:r>
+              <w:rPr>
+                <w:rFonts w:ascii="Arial" w:hAnsi="Arial" w:cs="Arial"/>
+                <w:b/>
+              </w:rPr>
+              <w:t>Action</w:t>
+            </w:r>
+          </w:p>
+        </w:tc>
+      </w:tr>
+      <w:tr>
+        <w:tc>
+          <w:tcPr>
+            <w:tcW w:w="2430" w:type="dxa"/>
+          </w:tcPr>
+          <w:p>
+            <w:pPr>
+              <w:rPr>
+                <w:rFonts w:ascii="Arial" w:hAnsi="Arial" w:cs="Arial"/>
+                <w:b/>
+              </w:rPr>
+            </w:pPr>
+          </w:p>
+        </w:tc>
+        <w:tc>
+          <w:tcPr>
+            <w:tcW w:w="990" w:type="dxa"/>
+          </w:tcPr>
+          <w:p>
+            <w:pPr>
+              <w:rPr>
+                <w:rFonts w:ascii="Arial" w:hAnsi="Arial" w:cs="Arial"/>
+                <w:i/>
+                <w:iCs/>
+              </w:rPr>
+            </w:pPr>
+            <w:r>
+              <w:rPr>
+                <w:rFonts w:ascii="Arial" w:hAnsi="Arial" w:cs="Arial"/>
+                <w:i/>
+                <w:iCs/>
+              </w:rPr>
+              <w:t>Step 1</w:t>
+            </w:r>
+          </w:p>
+        </w:tc>
+        <w:tc>
+          <w:tcPr>
+            <w:tcW w:w="6120" w:type="dxa"/>
+          </w:tcPr>
+          <w:p>
+            <w:pPr>
+              <w:rPr>
+                <w:rFonts w:ascii="Arial" w:hAnsi="Arial" w:cs="Arial"/>
+              </w:rPr>
+            </w:pPr>
+            <w:r>
+              <w:rPr>
+                <w:rFonts w:ascii="Arial" w:hAnsi="Arial" w:cs="Arial"/>
+                <w:i/>
+                <w:iCs/>
+              </w:rPr>
+              <w:t>User-Level help files are displayed</w:t>
+            </w:r>
+          </w:p>
+        </w:tc>
+      </w:tr>
+    </w:tbl>
+    <w:p>
+      <w:pPr>
+        <w:rPr>
+          <w:rFonts w:ascii="Arial" w:hAnsi="Arial" w:cs="Arial"/>
+          <w:b/>
+        </w:rPr>
+      </w:pPr>
+    </w:p>
+    <w:tbl>
+      <w:tblPr>
+        <w:tblW w:w="9540" w:type="dxa"/>
+        <w:tblInd w:w="108" w:type="dxa"/>
+        <w:tblBorders>
+          <w:top w:val="single" w:sz="6" w:space="0" w:color="000000"/>
+          <w:left w:val="single" w:sz="6" w:space="0" w:color="000000"/>
+          <w:bottom w:val="single" w:sz="6" w:space="0" w:color="000000"/>
+          <w:right w:val="single" w:sz="6" w:space="0" w:color="000000"/>
+          <w:insideH w:val="single" w:sz="6" w:space="0" w:color="000000"/>
+          <w:insideV w:val="single" w:sz="6" w:space="0" w:color="000000"/>
+        </w:tblBorders>
+        <w:tblLayout w:type="fixed"/>
+        <w:tblLook w:val="0000" w:firstRow="0" w:lastRow="0" w:firstColumn="0" w:lastColumn="0" w:noHBand="0" w:noVBand="0"/>
+      </w:tblPr>
+      <w:tblGrid>
+        <w:gridCol w:w="2430"/>
+        <w:gridCol w:w="990"/>
+        <w:gridCol w:w="6120"/>
+      </w:tblGrid>
+      <w:tr>
+        <w:tc>
+          <w:tcPr>
+            <w:tcW w:w="2430" w:type="dxa"/>
+          </w:tcPr>
+          <w:p>
+            <w:pPr>
+              <w:rPr>
+                <w:rFonts w:ascii="Arial" w:hAnsi="Arial" w:cs="Arial"/>
+                <w:b/>
+              </w:rPr>
+            </w:pPr>
+            <w:r>
+              <w:rPr>
+                <w:rFonts w:ascii="Arial" w:hAnsi="Arial" w:cs="Arial"/>
+              </w:rPr>
+              <w:br w:type="page"/>
+            </w:r>
+            <w:r>
+              <w:rPr>
+                <w:rFonts w:ascii="Arial" w:hAnsi="Arial" w:cs="Arial"/>
+              </w:rPr>
+              <w:br w:type="page"/>
+            </w:r>
+            <w:r>
+              <w:rPr>
+                <w:rFonts w:ascii="Arial" w:hAnsi="Arial" w:cs="Arial"/>
+                <w:b/>
+              </w:rPr>
+              <w:t>Number</w:t>
+            </w:r>
+          </w:p>
+        </w:tc>
+        <w:tc>
+          <w:tcPr>
+            <w:tcW w:w="7110" w:type="dxa"/>
+            <w:gridSpan w:val="2"/>
+          </w:tcPr>
+          <w:p>
+            <w:pPr>
+              <w:rPr>
+                <w:rFonts w:ascii="Arial" w:hAnsi="Arial" w:cs="Arial"/>
+                <w:i/>
+                <w:iCs/>
+              </w:rPr>
+            </w:pPr>
+            <w:r>
+              <w:rPr>
+                <w:rFonts w:ascii="Arial" w:hAnsi="Arial" w:cs="Arial"/>
+                <w:i/>
+                <w:iCs/>
+              </w:rPr>
+              <w:t>Unique use case number</w:t>
+            </w:r>
+          </w:p>
+        </w:tc>
+      </w:tr>
+      <w:tr>
+        <w:tc>
+          <w:tcPr>
+            <w:tcW w:w="2430" w:type="dxa"/>
+          </w:tcPr>
+          <w:p>
+            <w:pPr>
+              <w:pStyle w:val="Heading2"/>
+              <w:rPr>
+                <w:rFonts w:ascii="Arial" w:hAnsi="Arial" w:cs="Arial"/>
+              </w:rPr>
+            </w:pPr>
+            <w:r>
+              <w:rPr>
+                <w:rFonts w:ascii="Arial" w:hAnsi="Arial" w:cs="Arial"/>
+              </w:rPr>
+              <w:t>Name</w:t>
+            </w:r>
+          </w:p>
+        </w:tc>
+        <w:tc>
+          <w:tcPr>
+            <w:tcW w:w="7110" w:type="dxa"/>
+            <w:gridSpan w:val="2"/>
+          </w:tcPr>
+          <w:p>
+            <w:pPr>
+              <w:rPr>
+                <w:rFonts w:ascii="Arial" w:hAnsi="Arial" w:cs="Arial"/>
+                <w:i/>
+                <w:iCs/>
+              </w:rPr>
+            </w:pPr>
+            <w:r>
+              <w:rPr>
+                <w:rFonts w:ascii="Arial" w:hAnsi="Arial" w:cs="Arial"/>
+                <w:i/>
+                <w:iCs/>
+              </w:rPr>
+              <w:t>Brief noun-verb phrase</w:t>
+            </w:r>
+          </w:p>
+        </w:tc>
+      </w:tr>
+      <w:tr>
+        <w:tc>
+          <w:tcPr>
+            <w:tcW w:w="2430" w:type="dxa"/>
+          </w:tcPr>
+          <w:p>
+            <w:pPr>
+              <w:rPr>
+                <w:rFonts w:ascii="Arial" w:hAnsi="Arial" w:cs="Arial"/>
+                <w:b/>
+              </w:rPr>
+            </w:pPr>
+            <w:r>
+              <w:rPr>
+                <w:rFonts w:ascii="Arial" w:hAnsi="Arial" w:cs="Arial"/>
+                <w:b/>
+              </w:rPr>
+              <w:t>Summary</w:t>
+            </w:r>
+          </w:p>
+        </w:tc>
+        <w:tc>
+          <w:tcPr>
+            <w:tcW w:w="7110" w:type="dxa"/>
+            <w:gridSpan w:val="2"/>
+          </w:tcPr>
+          <w:p>
+            <w:pPr>
+              <w:rPr>
+                <w:rFonts w:ascii="Arial" w:hAnsi="Arial" w:cs="Arial"/>
+                <w:i/>
+                <w:iCs/>
+              </w:rPr>
+            </w:pPr>
+            <w:r>
+              <w:rPr>
+                <w:rFonts w:ascii="Arial" w:hAnsi="Arial" w:cs="Arial"/>
+                <w:i/>
+                <w:iCs/>
+              </w:rPr>
+              <w:t>Brief summary of use case major actions</w:t>
+            </w:r>
+          </w:p>
+        </w:tc>
+      </w:tr>
+      <w:tr>
+        <w:tc>
+          <w:tcPr>
+            <w:tcW w:w="2430" w:type="dxa"/>
+          </w:tcPr>
+          <w:p>
+            <w:pPr>
+              <w:rPr>
+                <w:rFonts w:ascii="Arial" w:hAnsi="Arial" w:cs="Arial"/>
+                <w:b/>
+              </w:rPr>
+            </w:pPr>
+            <w:r>
+              <w:rPr>
+                <w:rFonts w:ascii="Arial" w:hAnsi="Arial" w:cs="Arial"/>
+                <w:b/>
+              </w:rPr>
+              <w:t>Priority</w:t>
+            </w:r>
+          </w:p>
+        </w:tc>
+        <w:tc>
+          <w:tcPr>
+            <w:tcW w:w="7110" w:type="dxa"/>
+            <w:gridSpan w:val="2"/>
+          </w:tcPr>
+          <w:p>
+            <w:pPr>
+              <w:rPr>
+                <w:rFonts w:ascii="Arial" w:hAnsi="Arial" w:cs="Arial"/>
+                <w:i/>
+                <w:iCs/>
+              </w:rPr>
+            </w:pPr>
+            <w:r>
+              <w:rPr>
+                <w:rFonts w:ascii="Arial" w:hAnsi="Arial" w:cs="Arial"/>
+                <w:i/>
+                <w:iCs/>
+              </w:rPr>
+              <w:t>1-5 (1 = lowest priority, 5 = highest priority)</w:t>
+            </w:r>
+          </w:p>
+        </w:tc>
+      </w:tr>
+      <w:tr>
+        <w:tc>
+          <w:tcPr>
+            <w:tcW w:w="2430" w:type="dxa"/>
+          </w:tcPr>
+          <w:p>
+            <w:pPr>
+              <w:rPr>
+                <w:rFonts w:ascii="Arial" w:hAnsi="Arial" w:cs="Arial"/>
+                <w:b/>
+              </w:rPr>
+            </w:pPr>
+            <w:r>
+              <w:rPr>
+                <w:rFonts w:ascii="Arial" w:hAnsi="Arial" w:cs="Arial"/>
+                <w:b/>
+              </w:rPr>
+              <w:t>Preconditions</w:t>
+            </w:r>
+          </w:p>
+        </w:tc>
+        <w:tc>
+          <w:tcPr>
+            <w:tcW w:w="7110" w:type="dxa"/>
+            <w:gridSpan w:val="2"/>
+          </w:tcPr>
+          <w:p>
+            <w:pPr>
+              <w:rPr>
+                <w:rFonts w:ascii="Arial" w:hAnsi="Arial" w:cs="Arial"/>
+                <w:i/>
+                <w:iCs/>
+              </w:rPr>
+            </w:pPr>
+            <w:r>
+              <w:rPr>
+                <w:rFonts w:ascii="Arial" w:hAnsi="Arial" w:cs="Arial"/>
+                <w:i/>
+                <w:iCs/>
+              </w:rPr>
+              <w:t>What needs to be true before use case “executes”</w:t>
+            </w:r>
+          </w:p>
+        </w:tc>
+      </w:tr>
+      <w:tr>
+        <w:tc>
+          <w:tcPr>
+            <w:tcW w:w="2430" w:type="dxa"/>
+          </w:tcPr>
+          <w:p>
+            <w:pPr>
+              <w:rPr>
+                <w:rFonts w:ascii="Arial" w:hAnsi="Arial" w:cs="Arial"/>
+                <w:b/>
+              </w:rPr>
+            </w:pPr>
+            <w:proofErr w:type="spellStart"/>
+            <w:r>
+              <w:rPr>
+                <w:rFonts w:ascii="Arial" w:hAnsi="Arial" w:cs="Arial"/>
+                <w:b/>
+              </w:rPr>
+              <w:t>Postconditions</w:t>
+            </w:r>
+            <w:proofErr w:type="spellEnd"/>
+          </w:p>
+        </w:tc>
+        <w:tc>
+          <w:tcPr>
+            <w:tcW w:w="7110" w:type="dxa"/>
+            <w:gridSpan w:val="2"/>
+          </w:tcPr>
+          <w:p>
+            <w:pPr>
+              <w:rPr>
+                <w:rFonts w:ascii="Arial" w:hAnsi="Arial" w:cs="Arial"/>
+                <w:i/>
+                <w:iCs/>
+              </w:rPr>
+            </w:pPr>
+            <w:r>
+              <w:rPr>
+                <w:rFonts w:ascii="Arial" w:hAnsi="Arial" w:cs="Arial"/>
+                <w:i/>
+                <w:iCs/>
+              </w:rPr>
+              <w:t>What will be true after the use case successfully “executes”</w:t>
+            </w:r>
+          </w:p>
+        </w:tc>
+      </w:tr>
+      <w:tr>
+        <w:tc>
+          <w:tcPr>
+            <w:tcW w:w="2430" w:type="dxa"/>
+          </w:tcPr>
+          <w:p>
+            <w:pPr>
+              <w:rPr>
+                <w:rFonts w:ascii="Arial" w:hAnsi="Arial" w:cs="Arial"/>
+                <w:b/>
+              </w:rPr>
+            </w:pPr>
+            <w:r>
+              <w:rPr>
+                <w:rFonts w:ascii="Arial" w:hAnsi="Arial" w:cs="Arial"/>
+                <w:b/>
+              </w:rPr>
+              <w:t>Primary Actor(s)</w:t>
+            </w:r>
+          </w:p>
+        </w:tc>
+        <w:tc>
+          <w:tcPr>
+            <w:tcW w:w="7110" w:type="dxa"/>
+            <w:gridSpan w:val="2"/>
+          </w:tcPr>
+          <w:p>
+            <w:pPr>
+              <w:rPr>
+                <w:rFonts w:ascii="Arial" w:hAnsi="Arial" w:cs="Arial"/>
+                <w:i/>
+                <w:iCs/>
+              </w:rPr>
+            </w:pPr>
+            <w:r>
+              <w:rPr>
+                <w:rFonts w:ascii="Arial" w:hAnsi="Arial" w:cs="Arial"/>
+                <w:i/>
+                <w:iCs/>
+              </w:rPr>
+              <w:t>Primary actor name(s)</w:t>
+            </w:r>
+          </w:p>
+        </w:tc>
+      </w:tr>
+      <w:tr>
+        <w:tc>
+          <w:tcPr>
+            <w:tcW w:w="2430" w:type="dxa"/>
+          </w:tcPr>
+          <w:p>
+            <w:pPr>
+              <w:rPr>
+                <w:rFonts w:ascii="Arial" w:hAnsi="Arial" w:cs="Arial"/>
+                <w:b/>
+              </w:rPr>
+            </w:pPr>
+            <w:r>
+              <w:rPr>
+                <w:rFonts w:ascii="Arial" w:hAnsi="Arial" w:cs="Arial"/>
+                <w:b/>
+              </w:rPr>
+              <w:t>Secondary Actor(s)</w:t>
+            </w:r>
+          </w:p>
+        </w:tc>
+        <w:tc>
+          <w:tcPr>
+            <w:tcW w:w="7110" w:type="dxa"/>
+            <w:gridSpan w:val="2"/>
+          </w:tcPr>
+          <w:p>
+            <w:pPr>
+              <w:rPr>
+                <w:rFonts w:ascii="Arial" w:hAnsi="Arial" w:cs="Arial"/>
+                <w:i/>
+                <w:iCs/>
+              </w:rPr>
+            </w:pPr>
+            <w:r>
+              <w:rPr>
+                <w:rFonts w:ascii="Arial" w:hAnsi="Arial" w:cs="Arial"/>
+                <w:i/>
+                <w:iCs/>
+              </w:rPr>
+              <w:t>Secondary actor name(s)</w:t>
+            </w:r>
+          </w:p>
+        </w:tc>
+      </w:tr>
+      <w:tr>
+        <w:tc>
+          <w:tcPr>
+            <w:tcW w:w="2430" w:type="dxa"/>
+          </w:tcPr>
+          <w:p>
+            <w:pPr>
+              <w:rPr>
+                <w:rFonts w:ascii="Arial" w:hAnsi="Arial" w:cs="Arial"/>
+                <w:b/>
+              </w:rPr>
+            </w:pPr>
+            <w:r>
+              <w:rPr>
+                <w:rFonts w:ascii="Arial" w:hAnsi="Arial" w:cs="Arial"/>
+                <w:b/>
+              </w:rPr>
+              <w:t>Trigger</w:t>
+            </w:r>
+          </w:p>
+        </w:tc>
+        <w:tc>
+          <w:tcPr>
+            <w:tcW w:w="7110" w:type="dxa"/>
+            <w:gridSpan w:val="2"/>
+          </w:tcPr>
+          <w:p>
+            <w:pPr>
+              <w:rPr>
+                <w:rFonts w:ascii="Arial" w:hAnsi="Arial" w:cs="Arial"/>
+                <w:i/>
+                <w:iCs/>
+              </w:rPr>
+            </w:pPr>
+            <w:r>
+              <w:rPr>
+                <w:rFonts w:ascii="Arial" w:hAnsi="Arial" w:cs="Arial"/>
+                <w:i/>
+                <w:iCs/>
+              </w:rPr>
+              <w:t>The action that causes this use case to begin</w:t>
+            </w:r>
+          </w:p>
+        </w:tc>
+      </w:tr>
+      <w:tr>
+        <w:tc>
+          <w:tcPr>
+            <w:tcW w:w="2430" w:type="dxa"/>
+          </w:tcPr>
+          <w:p>
+            <w:pPr>
+              <w:rPr>
+                <w:rFonts w:ascii="Arial" w:hAnsi="Arial" w:cs="Arial"/>
+                <w:b/>
+              </w:rPr>
+            </w:pPr>
+            <w:r>
+              <w:rPr>
+                <w:rFonts w:ascii="Arial" w:hAnsi="Arial" w:cs="Arial"/>
+                <w:b/>
+              </w:rPr>
+              <w:t>Main Scenario</w:t>
+            </w:r>
+          </w:p>
+        </w:tc>
+        <w:tc>
+          <w:tcPr>
+            <w:tcW w:w="990" w:type="dxa"/>
+          </w:tcPr>
+          <w:p>
+            <w:pPr>
+              <w:rPr>
+                <w:rFonts w:ascii="Arial" w:hAnsi="Arial" w:cs="Arial"/>
+              </w:rPr>
+            </w:pPr>
+            <w:r>
+              <w:rPr>
+                <w:rFonts w:ascii="Arial" w:hAnsi="Arial" w:cs="Arial"/>
+                <w:b/>
+              </w:rPr>
+              <w:t>Step</w:t>
+            </w:r>
+            <w:r>
+              <w:rPr>
+                <w:rFonts w:ascii="Arial" w:hAnsi="Arial" w:cs="Arial"/>
+              </w:rPr>
+              <w:t xml:space="preserve"> </w:t>
+            </w:r>
+          </w:p>
+        </w:tc>
+        <w:tc>
+          <w:tcPr>
+            <w:tcW w:w="6120" w:type="dxa"/>
+          </w:tcPr>
+          <w:p>
+            <w:pPr>
+              <w:rPr>
+                <w:rFonts w:ascii="Arial" w:hAnsi="Arial" w:cs="Arial"/>
+              </w:rPr>
+            </w:pPr>
+            <w:r>
+              <w:rPr>
+                <w:rFonts w:ascii="Arial" w:hAnsi="Arial" w:cs="Arial"/>
+                <w:b/>
+              </w:rPr>
+              <w:t>Action</w:t>
+            </w:r>
+          </w:p>
+        </w:tc>
+      </w:tr>
+      <w:tr>
+        <w:tc>
+          <w:tcPr>
+            <w:tcW w:w="2430" w:type="dxa"/>
+          </w:tcPr>
+          <w:p>
+            <w:pPr>
+              <w:rPr>
+                <w:rFonts w:ascii="Arial" w:hAnsi="Arial" w:cs="Arial"/>
+                <w:b/>
+              </w:rPr>
+            </w:pPr>
+          </w:p>
+        </w:tc>
+        <w:tc>
+          <w:tcPr>
+            <w:tcW w:w="990" w:type="dxa"/>
+          </w:tcPr>
+          <w:p>
+            <w:pPr>
+              <w:rPr>
+                <w:rFonts w:ascii="Arial" w:hAnsi="Arial" w:cs="Arial"/>
+                <w:i/>
+                <w:iCs/>
+              </w:rPr>
+            </w:pPr>
+            <w:r>
+              <w:rPr>
+                <w:rFonts w:ascii="Arial" w:hAnsi="Arial" w:cs="Arial"/>
+                <w:i/>
+                <w:iCs/>
+              </w:rPr>
+              <w:t>Step #</w:t>
+            </w:r>
+          </w:p>
+        </w:tc>
+        <w:tc>
+          <w:tcPr>
+            <w:tcW w:w="6120" w:type="dxa"/>
+          </w:tcPr>
+          <w:p>
+            <w:pPr>
+              <w:rPr>
+                <w:rFonts w:ascii="Arial" w:hAnsi="Arial" w:cs="Arial"/>
+              </w:rPr>
+            </w:pPr>
+            <w:r>
+              <w:rPr>
+                <w:rFonts w:ascii="Arial" w:hAnsi="Arial" w:cs="Arial"/>
+                <w:i/>
+                <w:iCs/>
+              </w:rPr>
+              <w:t>This is the “main success scenario” or “happy path.”</w:t>
+            </w:r>
+          </w:p>
+        </w:tc>
+      </w:tr>
+      <w:tr>
+        <w:tc>
+          <w:tcPr>
+            <w:tcW w:w="2430" w:type="dxa"/>
+          </w:tcPr>
+          <w:p>
+            <w:pPr>
+              <w:rPr>
+                <w:rFonts w:ascii="Arial" w:hAnsi="Arial" w:cs="Arial"/>
+                <w:b/>
+              </w:rPr>
+            </w:pPr>
+          </w:p>
+        </w:tc>
+        <w:tc>
+          <w:tcPr>
+            <w:tcW w:w="990" w:type="dxa"/>
+          </w:tcPr>
+          <w:p>
+            <w:pPr>
+              <w:rPr>
+                <w:rFonts w:ascii="Arial" w:hAnsi="Arial" w:cs="Arial"/>
+              </w:rPr>
+            </w:pPr>
+            <w:r>
+              <w:rPr>
+                <w:rFonts w:ascii="Arial" w:hAnsi="Arial" w:cs="Arial"/>
+                <w:i/>
+                <w:iCs/>
+              </w:rPr>
+              <w:t>Step #</w:t>
+            </w:r>
+          </w:p>
+        </w:tc>
+        <w:tc>
+          <w:tcPr>
+            <w:tcW w:w="6120" w:type="dxa"/>
+          </w:tcPr>
+          <w:p>
+            <w:pPr>
+              <w:rPr>
+                <w:rFonts w:ascii="Arial" w:hAnsi="Arial" w:cs="Arial"/>
+                <w:i/>
+                <w:iCs/>
+              </w:rPr>
+            </w:pPr>
+            <w:r>
+              <w:rPr>
+                <w:rFonts w:ascii="Arial" w:hAnsi="Arial" w:cs="Arial"/>
+                <w:i/>
+                <w:iCs/>
+              </w:rPr>
+              <w:t>Description of steps in successful use case</w:t>
+            </w:r>
+            <w:r>
+              <w:rPr>
+                <w:rFonts w:ascii="Arial" w:hAnsi="Arial" w:cs="Arial"/>
+              </w:rPr>
+              <w:t xml:space="preserve"> “execution”</w:t>
+            </w:r>
+          </w:p>
+        </w:tc>
+      </w:tr>
+      <w:tr>
+        <w:tc>
+          <w:tcPr>
+            <w:tcW w:w="2430" w:type="dxa"/>
+          </w:tcPr>
+          <w:p>
+            <w:pPr>
+              <w:rPr>
+                <w:rFonts w:ascii="Arial" w:hAnsi="Arial" w:cs="Arial"/>
+                <w:b/>
+              </w:rPr>
+            </w:pPr>
+          </w:p>
+        </w:tc>
+        <w:tc>
+          <w:tcPr>
+            <w:tcW w:w="990" w:type="dxa"/>
+          </w:tcPr>
+          <w:p>
+            <w:pPr>
+              <w:rPr>
+                <w:rFonts w:ascii="Arial" w:hAnsi="Arial" w:cs="Arial"/>
+              </w:rPr>
+            </w:pPr>
+            <w:r>
+              <w:rPr>
+                <w:rFonts w:ascii="Arial" w:hAnsi="Arial" w:cs="Arial"/>
+                <w:i/>
+                <w:iCs/>
+              </w:rPr>
+              <w:t>Step #</w:t>
+            </w:r>
+          </w:p>
+        </w:tc>
+        <w:tc>
+          <w:tcPr>
+            <w:tcW w:w="6120" w:type="dxa"/>
+          </w:tcPr>
+          <w:p>
+            <w:pPr>
+              <w:rPr>
+                <w:rFonts w:ascii="Arial" w:hAnsi="Arial" w:cs="Arial"/>
+                <w:i/>
+                <w:iCs/>
+              </w:rPr>
+            </w:pPr>
+            <w:r>
+              <w:rPr>
+                <w:rFonts w:ascii="Arial" w:hAnsi="Arial" w:cs="Arial"/>
+                <w:i/>
+                <w:iCs/>
+              </w:rPr>
+              <w:t>This should be in a “system-user-system, etc.” format.</w:t>
+            </w:r>
+          </w:p>
+        </w:tc>
+      </w:tr>
+      <w:tr>
+        <w:tc>
+          <w:tcPr>
+            <w:tcW w:w="2430" w:type="dxa"/>
+          </w:tcPr>
+          <w:p>
+            <w:pPr>
+              <w:rPr>
+                <w:rFonts w:ascii="Arial" w:hAnsi="Arial" w:cs="Arial"/>
+                <w:b/>
+              </w:rPr>
+            </w:pPr>
+            <w:r>
+              <w:rPr>
+                <w:rFonts w:ascii="Arial" w:hAnsi="Arial" w:cs="Arial"/>
+                <w:b/>
+              </w:rPr>
+              <w:t>Extensions</w:t>
+            </w:r>
+          </w:p>
+        </w:tc>
+        <w:tc>
+          <w:tcPr>
+            <w:tcW w:w="990" w:type="dxa"/>
+          </w:tcPr>
+          <w:p>
+            <w:pPr>
+              <w:rPr>
+                <w:rFonts w:ascii="Arial" w:hAnsi="Arial" w:cs="Arial"/>
+              </w:rPr>
+            </w:pPr>
+            <w:r>
+              <w:rPr>
+                <w:rFonts w:ascii="Arial" w:hAnsi="Arial" w:cs="Arial"/>
+                <w:b/>
+              </w:rPr>
+              <w:t>Step</w:t>
+            </w:r>
+          </w:p>
+        </w:tc>
+        <w:tc>
+          <w:tcPr>
+            <w:tcW w:w="6120" w:type="dxa"/>
+          </w:tcPr>
+          <w:p>
+            <w:pPr>
+              <w:rPr>
+                <w:rFonts w:ascii="Arial" w:hAnsi="Arial" w:cs="Arial"/>
+              </w:rPr>
+            </w:pPr>
+            <w:r>
+              <w:rPr>
+                <w:rFonts w:ascii="Arial" w:hAnsi="Arial" w:cs="Arial"/>
+                <w:b/>
+              </w:rPr>
+              <w:t>Branching Action</w:t>
+            </w:r>
+          </w:p>
+        </w:tc>
+      </w:tr>
+      <w:tr>
+        <w:tc>
+          <w:tcPr>
+            <w:tcW w:w="2430" w:type="dxa"/>
+          </w:tcPr>
+          <w:p>
+            <w:pPr>
+              <w:rPr>
+                <w:rFonts w:ascii="Arial" w:hAnsi="Arial" w:cs="Arial"/>
+                <w:b/>
+              </w:rPr>
+            </w:pPr>
+          </w:p>
+        </w:tc>
+        <w:tc>
+          <w:tcPr>
+            <w:tcW w:w="990" w:type="dxa"/>
+          </w:tcPr>
+          <w:p>
+            <w:pPr>
+              <w:rPr>
+                <w:rFonts w:ascii="Arial" w:hAnsi="Arial" w:cs="Arial"/>
+              </w:rPr>
+            </w:pPr>
+            <w:r>
+              <w:rPr>
+                <w:rFonts w:ascii="Arial" w:hAnsi="Arial" w:cs="Arial"/>
+                <w:i/>
+                <w:iCs/>
+              </w:rPr>
+              <w:t>Step #</w:t>
+            </w:r>
+          </w:p>
+        </w:tc>
+        <w:tc>
+          <w:tcPr>
+            <w:tcW w:w="6120" w:type="dxa"/>
+          </w:tcPr>
+          <w:p>
+            <w:pPr>
+              <w:rPr>
+                <w:rFonts w:ascii="Arial" w:hAnsi="Arial" w:cs="Arial"/>
+                <w:i/>
+                <w:iCs/>
+              </w:rPr>
+            </w:pPr>
+            <w:r>
+              <w:rPr>
+                <w:rFonts w:ascii="Arial" w:hAnsi="Arial" w:cs="Arial"/>
+                <w:i/>
+                <w:iCs/>
+              </w:rPr>
+              <w:t>Alternative paths that the use case may take</w:t>
+            </w:r>
+          </w:p>
+        </w:tc>
+      </w:tr>
+      <w:tr>
+        <w:trPr>
+          <w:cantSplit/>
+        </w:trPr>
+        <w:tc>
+          <w:tcPr>
+            <w:tcW w:w="2430" w:type="dxa"/>
+          </w:tcPr>
+          <w:p>
+            <w:pPr>
+              <w:rPr>
+                <w:rFonts w:ascii="Arial" w:hAnsi="Arial" w:cs="Arial"/>
+                <w:b/>
+              </w:rPr>
+            </w:pPr>
+            <w:r>
+              <w:rPr>
+                <w:rFonts w:ascii="Arial" w:hAnsi="Arial" w:cs="Arial"/>
+                <w:b/>
+              </w:rPr>
+              <w:t>Open Issues</w:t>
+            </w:r>
+          </w:p>
+        </w:tc>
+        <w:tc>
+          <w:tcPr>
+            <w:tcW w:w="990" w:type="dxa"/>
+          </w:tcPr>
+          <w:p>
+            <w:pPr>
+              <w:rPr>
+                <w:rFonts w:ascii="Arial" w:hAnsi="Arial" w:cs="Arial"/>
+                <w:i/>
+                <w:iCs/>
+              </w:rPr>
+            </w:pPr>
+            <w:r>
+              <w:rPr>
+                <w:rFonts w:ascii="Arial" w:hAnsi="Arial" w:cs="Arial"/>
+                <w:i/>
+                <w:iCs/>
+              </w:rPr>
+              <w:t>Issue #</w:t>
+            </w:r>
+          </w:p>
+        </w:tc>
+        <w:tc>
+          <w:tcPr>
+            <w:tcW w:w="6120" w:type="dxa"/>
+          </w:tcPr>
+          <w:p>
+            <w:pPr>
+              <w:rPr>
+                <w:rFonts w:ascii="Arial" w:hAnsi="Arial" w:cs="Arial"/>
+                <w:i/>
+                <w:iCs/>
+              </w:rPr>
+            </w:pPr>
+            <w:r>
+              <w:rPr>
+                <w:rFonts w:ascii="Arial" w:hAnsi="Arial" w:cs="Arial"/>
+                <w:i/>
+                <w:iCs/>
+              </w:rPr>
+              <w:t>Issues regarding the use case that need resolution</w:t>
+            </w:r>
+          </w:p>
+        </w:tc>
+      </w:tr>
+    </w:tbl>
+    <w:p>
+      <w:pPr>
+        <w:rPr>
+          <w:rFonts w:ascii="Arial" w:hAnsi="Arial" w:cs="Arial"/>
         </w:rPr>
       </w:pPr>
     </w:p>
@@ -6611,56 +8767,58 @@
         </w:rPr>
         <w:t>Non-Functional Requirements</w:t>
       </w:r>
-      <w:bookmarkStart w:id="8" w:name="Non_Functional_Requirements"/>
+      <w:bookmarkStart w:id="7" w:name="Non_Functional_Requirements"/>
+      <w:bookmarkEnd w:id="7"/>
+    </w:p>
+    <w:p>
+      <w:pPr>
+        <w:rPr>
+          <w:rFonts w:ascii="Arial" w:hAnsi="Arial" w:cs="Arial"/>
+        </w:rPr>
+      </w:pPr>
+    </w:p>
+    <w:p>
+      <w:pPr>
+        <w:rPr>
+          <w:rFonts w:ascii="Arial" w:hAnsi="Arial" w:cs="Arial"/>
+        </w:rPr>
+      </w:pPr>
+      <w:r>
+        <w:rPr>
+          <w:rFonts w:ascii="Arial" w:hAnsi="Arial" w:cs="Arial"/>
+        </w:rPr>
+        <w:t>There are no non-functional requirements for the system</w:t>
+      </w:r>
+      <w:r>
+        <w:rPr>
+          <w:rFonts w:ascii="Arial" w:hAnsi="Arial" w:cs="Arial"/>
+        </w:rPr>
+        <w:t xml:space="preserve">. </w:t>
+      </w:r>
+    </w:p>
+    <w:p>
+      <w:pPr>
+        <w:rPr>
+          <w:rFonts w:ascii="Arial" w:hAnsi="Arial" w:cs="Arial"/>
+        </w:rPr>
+      </w:pPr>
+    </w:p>
+    <w:p>
+      <w:pPr>
+        <w:ind w:firstLine="720"/>
+        <w:rPr>
+          <w:rFonts w:ascii="Arial" w:hAnsi="Arial" w:cs="Arial"/>
+        </w:rPr>
+      </w:pPr>
+      <w:r>
+        <w:rPr>
+          <w:rFonts w:ascii="Arial" w:hAnsi="Arial" w:cs="Arial"/>
+        </w:rPr>
+        <w:t>3.1 Customer Constraints</w:t>
+      </w:r>
+      <w:bookmarkStart w:id="8" w:name="Customer_Constraints"/>
+      <w:bookmarkStart w:id="9" w:name="_GoBack"/>
       <w:bookmarkEnd w:id="8"/>
-    </w:p>
-    <w:p>
-      <w:pPr>
-        <w:rPr>
-          <w:rFonts w:ascii="Arial" w:hAnsi="Arial" w:cs="Arial"/>
-        </w:rPr>
-      </w:pPr>
-    </w:p>
-    <w:p>
-      <w:pPr>
-        <w:rPr>
-          <w:rFonts w:ascii="Arial" w:hAnsi="Arial" w:cs="Arial"/>
-        </w:rPr>
-      </w:pPr>
-      <w:r>
-        <w:rPr>
-          <w:rFonts w:ascii="Arial" w:hAnsi="Arial" w:cs="Arial"/>
-        </w:rPr>
-        <w:t>There are no non-functional requirements for the system</w:t>
-      </w:r>
-      <w:r>
-        <w:rPr>
-          <w:rFonts w:ascii="Arial" w:hAnsi="Arial" w:cs="Arial"/>
-        </w:rPr>
-        <w:t xml:space="preserve">. </w:t>
-      </w:r>
-    </w:p>
-    <w:p>
-      <w:pPr>
-        <w:rPr>
-          <w:rFonts w:ascii="Arial" w:hAnsi="Arial" w:cs="Arial"/>
-        </w:rPr>
-      </w:pPr>
-    </w:p>
-    <w:p>
-      <w:pPr>
-        <w:ind w:firstLine="720"/>
-        <w:rPr>
-          <w:rFonts w:ascii="Arial" w:hAnsi="Arial" w:cs="Arial"/>
-        </w:rPr>
-      </w:pPr>
-      <w:r>
-        <w:rPr>
-          <w:rFonts w:ascii="Arial" w:hAnsi="Arial" w:cs="Arial"/>
-        </w:rPr>
-        <w:t>3.1 Customer Constraints</w:t>
-      </w:r>
-      <w:bookmarkStart w:id="9" w:name="Customer_Constraints"/>
       <w:bookmarkEnd w:id="9"/>
     </w:p>
     <w:p>
@@ -6813,8 +8971,16 @@
         <w:rPr>
           <w:rFonts w:ascii="Arial" w:hAnsi="Arial" w:cs="Arial"/>
         </w:rPr>
-        <w:t xml:space="preserve"> This situation usually arises when the customer keeps his/her own spreadsheet or database and would like your system to be able to share files with the spreadsheet or database. If there are no interfaces to external files or systems, briefly state so. For example, using MySQL, or Cloud access.</w:t>
-      </w:r>
+        <w:t xml:space="preserve"> This situation usually arises when the customer keeps his/her own spreadsheet or database and would like your system to be able to share files with the spreadsheet or database. If there are no interfaces to external files or systems, briefly state so. </w:t>
+      </w:r>
+      <w:proofErr w:type="gramStart"/>
+      <w:r>
+        <w:rPr>
+          <w:rFonts w:ascii="Arial" w:hAnsi="Arial" w:cs="Arial"/>
+        </w:rPr>
+        <w:t>For example, using MySQL, or Cloud access.</w:t>
+      </w:r>
+      <w:proofErr w:type="gramEnd"/>
     </w:p>
     <w:p>
       <w:pPr>
@@ -6892,7 +9058,14 @@
         <w:rPr>
           <w:rFonts w:ascii="Arial" w:hAnsi="Arial" w:cs="Arial"/>
         </w:rPr>
-        <w:t xml:space="preserve"> include NFRs that relate to hardware or software. Hardware and software specifications will be part of the System Design Document. As stated earlier, if your customer has already restricted you to particular hardware or software, put these NFRs in the Customer Constraints section above.</w:t>
+        <w:t xml:space="preserve"> include </w:t>
+      </w:r>
+      <w:r>
+        <w:rPr>
+          <w:rFonts w:ascii="Arial" w:hAnsi="Arial" w:cs="Arial"/>
+        </w:rPr>
+        <w:lastRenderedPageBreak/>
+        <w:t>NFRs that relate to hardware or software. Hardware and software specifications will be part of the System Design Document. As stated earlier, if your customer has already restricted you to particular hardware or software, put these NFRs in the Customer Constraints section above.</w:t>
       </w:r>
     </w:p>
     <w:p>
@@ -8092,7 +10265,6 @@
           <w:rFonts w:ascii="Arial" w:hAnsi="Arial" w:cs="Arial"/>
           <w:b w:val="0"/>
         </w:rPr>
-        <w:lastRenderedPageBreak/>
         <w:t xml:space="preserve">Appendix </w:t>
       </w:r>
       <w:r>
@@ -8151,7 +10323,23 @@
           <w:rFonts w:ascii="Arial" w:hAnsi="Arial" w:cs="Arial"/>
           <w:b/>
         </w:rPr>
-        <w:t>Agreement Between Customer and Contractor</w:t>
+        <w:t xml:space="preserve">Agreement </w:t>
+      </w:r>
+      <w:proofErr w:type="gramStart"/>
+      <w:r>
+        <w:rPr>
+          <w:rFonts w:ascii="Arial" w:hAnsi="Arial" w:cs="Arial"/>
+          <w:b/>
+        </w:rPr>
+        <w:t>Between</w:t>
+      </w:r>
+      <w:proofErr w:type="gramEnd"/>
+      <w:r>
+        <w:rPr>
+          <w:rFonts w:ascii="Arial" w:hAnsi="Arial" w:cs="Arial"/>
+          <w:b/>
+        </w:rPr>
+        <w:t xml:space="preserve"> Customer and Contractor</w:t>
       </w:r>
     </w:p>
     <w:p>
@@ -8175,6 +10363,7 @@
         <w:rPr>
           <w:rFonts w:ascii="Arial" w:hAnsi="Arial" w:cs="Arial"/>
         </w:rPr>
+        <w:lastRenderedPageBreak/>
         <w:t>Upon sign off, the customer and team are in agreement upon the scope, specifications, and requirements of Smart Traveler. If any change</w:t>
       </w:r>
       <w:r>
@@ -8529,8 +10718,16 @@
               <w:rPr>
                 <w:rFonts w:ascii="Arial" w:hAnsi="Arial" w:cs="Arial"/>
               </w:rPr>
-              <w:t>Stephen Pidliskey</w:t>
-            </w:r>
+              <w:t xml:space="preserve">Stephen </w:t>
+            </w:r>
+            <w:proofErr w:type="spellStart"/>
+            <w:r>
+              <w:rPr>
+                <w:rFonts w:ascii="Arial" w:hAnsi="Arial" w:cs="Arial"/>
+              </w:rPr>
+              <w:t>Pidliskey</w:t>
+            </w:r>
+            <w:proofErr w:type="spellEnd"/>
           </w:p>
         </w:tc>
         <w:tc>
@@ -8611,11 +10808,19 @@
                 <w:rFonts w:ascii="Arial" w:hAnsi="Arial" w:cs="Arial"/>
               </w:rPr>
             </w:pPr>
-            <w:r>
-              <w:rPr>
-                <w:rFonts w:ascii="Arial" w:hAnsi="Arial" w:cs="Arial"/>
-              </w:rPr>
-              <w:t xml:space="preserve">Rasheed </w:t>
+            <w:proofErr w:type="spellStart"/>
+            <w:r>
+              <w:rPr>
+                <w:rFonts w:ascii="Arial" w:hAnsi="Arial" w:cs="Arial"/>
+              </w:rPr>
+              <w:t>Rasheed</w:t>
+            </w:r>
+            <w:proofErr w:type="spellEnd"/>
+            <w:r>
+              <w:rPr>
+                <w:rFonts w:ascii="Arial" w:hAnsi="Arial" w:cs="Arial"/>
+              </w:rPr>
+              <w:t xml:space="preserve"> </w:t>
             </w:r>
             <w:proofErr w:type="spellStart"/>
             <w:r>
@@ -8987,20 +11192,109 @@
       <w:r>
         <w:rPr>
           <w:rFonts w:ascii="Arial" w:hAnsi="Arial" w:cs="Arial"/>
-        </w:rPr>
-        <w:t>_______Robert Jackson</w:t>
-      </w:r>
-      <w:r>
-        <w:rPr>
-          <w:rFonts w:ascii="Arial" w:hAnsi="Arial" w:cs="Arial"/>
+          <w:u w:val="single"/>
+        </w:rPr>
+        <w:t xml:space="preserve">_______Robert Jackson </w:t>
+      </w:r>
+      <w:r>
+        <w:rPr>
+          <w:rFonts w:ascii="Arial" w:hAnsi="Arial" w:cs="Arial"/>
+        </w:rPr>
+        <w:t>__________</w:t>
+      </w:r>
+      <w:r>
+        <w:rPr>
+          <w:rFonts w:ascii="Arial" w:hAnsi="Arial" w:cs="Arial"/>
+        </w:rPr>
+        <w:t xml:space="preserve">      _________</w:t>
+      </w:r>
+      <w:r>
+        <w:rPr>
+          <w:rFonts w:ascii="Arial" w:hAnsi="Arial" w:cs="Arial"/>
+        </w:rPr>
+        <w:t>_____</w:t>
+      </w:r>
+      <w:r>
+        <w:rPr>
+          <w:rFonts w:ascii="Arial" w:hAnsi="Arial" w:cs="Arial"/>
+        </w:rPr>
+        <w:t>________________   _________</w:t>
+      </w:r>
+      <w:r>
+        <w:rPr>
+          <w:rFonts w:ascii="Arial" w:hAnsi="Arial" w:cs="Arial"/>
+        </w:rPr>
+        <w:t>__</w:t>
+      </w:r>
+      <w:r>
+        <w:rPr>
+          <w:rFonts w:ascii="Arial" w:hAnsi="Arial" w:cs="Arial"/>
+        </w:rPr>
+        <w:t>___</w:t>
+      </w:r>
+    </w:p>
+    <w:p>
+      <w:pPr>
+        <w:rPr>
+          <w:rFonts w:ascii="Arial" w:hAnsi="Arial" w:cs="Arial"/>
+        </w:rPr>
+      </w:pPr>
+    </w:p>
+    <w:p>
+      <w:pPr>
+        <w:rPr>
+          <w:rFonts w:ascii="Arial" w:hAnsi="Arial" w:cs="Arial"/>
+        </w:rPr>
+      </w:pPr>
+      <w:r>
+        <w:rPr>
+          <w:rFonts w:ascii="Arial" w:hAnsi="Arial" w:cs="Arial"/>
+        </w:rPr>
+        <w:t>2</w:t>
+      </w:r>
+      <w:r>
+        <w:rPr>
+          <w:rFonts w:ascii="Arial" w:hAnsi="Arial" w:cs="Arial"/>
+          <w:u w:val="single"/>
+        </w:rPr>
+        <w:t>_______</w:t>
+      </w:r>
+      <w:r>
+        <w:rPr>
+          <w:rFonts w:ascii="Arial" w:hAnsi="Arial" w:cs="Arial"/>
+          <w:u w:val="single"/>
+        </w:rPr>
+        <w:t xml:space="preserve"> Stephen </w:t>
+      </w:r>
+      <w:proofErr w:type="spellStart"/>
+      <w:r>
+        <w:rPr>
+          <w:rFonts w:ascii="Arial" w:hAnsi="Arial" w:cs="Arial"/>
+          <w:u w:val="single"/>
+        </w:rPr>
+        <w:t>Pidliskey</w:t>
+      </w:r>
+      <w:proofErr w:type="spellEnd"/>
+      <w:r>
+        <w:rPr>
+          <w:rFonts w:ascii="Arial" w:hAnsi="Arial" w:cs="Arial"/>
+          <w:u w:val="single"/>
         </w:rPr>
         <w:t xml:space="preserve"> </w:t>
       </w:r>
       <w:r>
         <w:rPr>
           <w:rFonts w:ascii="Arial" w:hAnsi="Arial" w:cs="Arial"/>
-        </w:rPr>
-        <w:t>__________</w:t>
+          <w:u w:val="single"/>
+        </w:rPr>
+        <w:t>_______</w:t>
+      </w:r>
+      <w:r>
+        <w:rPr>
+          <w:rFonts w:ascii="Arial" w:hAnsi="Arial" w:cs="Arial"/>
+          <w:u w:val="single"/>
+        </w:rPr>
+        <w:t>_</w:t>
       </w:r>
       <w:r>
         <w:rPr>
@@ -9050,32 +11344,73 @@
         <w:rPr>
           <w:rFonts w:ascii="Arial" w:hAnsi="Arial" w:cs="Arial"/>
         </w:rPr>
-        <w:t>2</w:t>
-      </w:r>
-      <w:r>
-        <w:rPr>
-          <w:rFonts w:ascii="Arial" w:hAnsi="Arial" w:cs="Arial"/>
+        <w:t>3</w:t>
+      </w:r>
+      <w:r>
+        <w:rPr>
+          <w:rFonts w:ascii="Arial" w:hAnsi="Arial" w:cs="Arial"/>
+          <w:u w:val="single"/>
         </w:rPr>
         <w:t>_______</w:t>
       </w:r>
       <w:r>
         <w:rPr>
           <w:rFonts w:ascii="Arial" w:hAnsi="Arial" w:cs="Arial"/>
+          <w:u w:val="single"/>
         </w:rPr>
         <w:t xml:space="preserve"> </w:t>
       </w:r>
-      <w:r>
-        <w:rPr>
-          <w:rFonts w:ascii="Arial" w:hAnsi="Arial" w:cs="Arial"/>
-        </w:rPr>
-        <w:t>Stephen Pidliskey</w:t>
-      </w:r>
-      <w:r>
-        <w:rPr>
-          <w:rFonts w:ascii="Arial" w:hAnsi="Arial" w:cs="Arial"/>
+      <w:proofErr w:type="spellStart"/>
+      <w:r>
+        <w:rPr>
+          <w:rFonts w:ascii="Arial" w:hAnsi="Arial" w:cs="Arial"/>
+          <w:u w:val="single"/>
+        </w:rPr>
+        <w:t>Rasheed</w:t>
+      </w:r>
+      <w:proofErr w:type="spellEnd"/>
+      <w:r>
+        <w:rPr>
+          <w:rFonts w:ascii="Arial" w:hAnsi="Arial" w:cs="Arial"/>
+          <w:u w:val="single"/>
         </w:rPr>
         <w:t xml:space="preserve"> </w:t>
       </w:r>
+      <w:proofErr w:type="spellStart"/>
+      <w:r>
+        <w:rPr>
+          <w:rFonts w:ascii="Arial" w:hAnsi="Arial" w:cs="Arial"/>
+          <w:u w:val="single"/>
+        </w:rPr>
+        <w:t>Salau</w:t>
+      </w:r>
+      <w:proofErr w:type="spellEnd"/>
+      <w:r>
+        <w:rPr>
+          <w:rFonts w:ascii="Arial" w:hAnsi="Arial" w:cs="Arial"/>
+          <w:u w:val="single"/>
+        </w:rPr>
+        <w:t xml:space="preserve"> </w:t>
+      </w:r>
+      <w:r>
+        <w:rPr>
+          <w:rFonts w:ascii="Arial" w:hAnsi="Arial" w:cs="Arial"/>
+          <w:u w:val="single"/>
+        </w:rPr>
+        <w:t>_</w:t>
+      </w:r>
+      <w:r>
+        <w:rPr>
+          <w:rFonts w:ascii="Arial" w:hAnsi="Arial" w:cs="Arial"/>
+        </w:rPr>
+        <w:t>____</w:t>
+      </w:r>
+      <w:r>
+        <w:rPr>
+          <w:rFonts w:ascii="Arial" w:hAnsi="Arial" w:cs="Arial"/>
+        </w:rPr>
+        <w:t>___</w:t>
+      </w:r>
       <w:r>
         <w:rPr>
           <w:rFonts w:ascii="Arial" w:hAnsi="Arial" w:cs="Arial"/>
@@ -9086,18 +11421,95 @@
         <w:rPr>
           <w:rFonts w:ascii="Arial" w:hAnsi="Arial" w:cs="Arial"/>
         </w:rPr>
+        <w:t xml:space="preserve">      _________</w:t>
+      </w:r>
+      <w:r>
+        <w:rPr>
+          <w:rFonts w:ascii="Arial" w:hAnsi="Arial" w:cs="Arial"/>
+        </w:rPr>
         <w:t>_____</w:t>
       </w:r>
       <w:r>
         <w:rPr>
           <w:rFonts w:ascii="Arial" w:hAnsi="Arial" w:cs="Arial"/>
         </w:rPr>
+        <w:t>________________   _________</w:t>
+      </w:r>
+      <w:r>
+        <w:rPr>
+          <w:rFonts w:ascii="Arial" w:hAnsi="Arial" w:cs="Arial"/>
+        </w:rPr>
+        <w:t>__</w:t>
+      </w:r>
+      <w:r>
+        <w:rPr>
+          <w:rFonts w:ascii="Arial" w:hAnsi="Arial" w:cs="Arial"/>
+        </w:rPr>
+        <w:t>___</w:t>
+      </w:r>
+    </w:p>
+    <w:p>
+      <w:pPr>
+        <w:rPr>
+          <w:rFonts w:ascii="Arial" w:hAnsi="Arial" w:cs="Arial"/>
+        </w:rPr>
+      </w:pPr>
+    </w:p>
+    <w:p>
+      <w:pPr>
+        <w:rPr>
+          <w:rFonts w:ascii="Arial" w:hAnsi="Arial" w:cs="Arial"/>
+        </w:rPr>
+      </w:pPr>
+      <w:r>
+        <w:rPr>
+          <w:rFonts w:ascii="Arial" w:hAnsi="Arial" w:cs="Arial"/>
+        </w:rPr>
+        <w:t>4</w:t>
+      </w:r>
+      <w:r>
+        <w:rPr>
+          <w:rFonts w:ascii="Arial" w:hAnsi="Arial" w:cs="Arial"/>
+          <w:u w:val="single"/>
+        </w:rPr>
+        <w:t>________</w:t>
+      </w:r>
+      <w:r>
+        <w:rPr>
+          <w:rFonts w:ascii="Arial" w:hAnsi="Arial" w:cs="Arial"/>
+          <w:u w:val="single"/>
+        </w:rPr>
+        <w:t xml:space="preserve"> Zachary Stewart </w:t>
+      </w:r>
+      <w:r>
+        <w:rPr>
+          <w:rFonts w:ascii="Arial" w:hAnsi="Arial" w:cs="Arial"/>
+          <w:u w:val="single"/>
+        </w:rPr>
         <w:t>_</w:t>
       </w:r>
       <w:r>
         <w:rPr>
           <w:rFonts w:ascii="Arial" w:hAnsi="Arial" w:cs="Arial"/>
         </w:rPr>
+        <w:t>_</w:t>
+      </w:r>
+      <w:r>
+        <w:rPr>
+          <w:rFonts w:ascii="Arial" w:hAnsi="Arial" w:cs="Arial"/>
+        </w:rPr>
+        <w:t>_____</w:t>
+      </w:r>
+      <w:r>
+        <w:rPr>
+          <w:rFonts w:ascii="Arial" w:hAnsi="Arial" w:cs="Arial"/>
+        </w:rPr>
+        <w:t>_</w:t>
+      </w:r>
+      <w:r>
+        <w:rPr>
+          <w:rFonts w:ascii="Arial" w:hAnsi="Arial" w:cs="Arial"/>
+        </w:rPr>
         <w:t xml:space="preserve">      _________</w:t>
       </w:r>
       <w:r>
@@ -9142,237 +11554,37 @@
         <w:rPr>
           <w:rFonts w:ascii="Arial" w:hAnsi="Arial" w:cs="Arial"/>
         </w:rPr>
-        <w:t>3</w:t>
-      </w:r>
-      <w:r>
-        <w:rPr>
-          <w:rFonts w:ascii="Arial" w:hAnsi="Arial" w:cs="Arial"/>
-        </w:rPr>
-        <w:t>_______</w:t>
-      </w:r>
-      <w:r>
-        <w:rPr>
-          <w:rFonts w:ascii="Arial" w:hAnsi="Arial" w:cs="Arial"/>
-        </w:rPr>
-        <w:t xml:space="preserve"> </w:t>
-      </w:r>
-      <w:r>
-        <w:rPr>
-          <w:rFonts w:ascii="Arial" w:hAnsi="Arial" w:cs="Arial"/>
-        </w:rPr>
-        <w:t xml:space="preserve">Rasheed </w:t>
+        <w:t>5</w:t>
+      </w:r>
+      <w:r>
+        <w:rPr>
+          <w:rFonts w:ascii="Arial" w:hAnsi="Arial" w:cs="Arial"/>
+          <w:u w:val="single"/>
+        </w:rPr>
+        <w:t>________</w:t>
+      </w:r>
+      <w:r>
+        <w:rPr>
+          <w:rFonts w:ascii="Arial" w:hAnsi="Arial" w:cs="Arial"/>
+          <w:u w:val="single"/>
+        </w:rPr>
+        <w:t xml:space="preserve"> Nicole </w:t>
       </w:r>
       <w:proofErr w:type="spellStart"/>
       <w:r>
         <w:rPr>
           <w:rFonts w:ascii="Arial" w:hAnsi="Arial" w:cs="Arial"/>
-        </w:rPr>
-        <w:t>Salau</w:t>
+          <w:u w:val="single"/>
+        </w:rPr>
+        <w:t>Whewell</w:t>
       </w:r>
       <w:proofErr w:type="spellEnd"/>
       <w:r>
         <w:rPr>
           <w:rFonts w:ascii="Arial" w:hAnsi="Arial" w:cs="Arial"/>
-        </w:rPr>
-        <w:t xml:space="preserve"> </w:t>
-      </w:r>
-      <w:r>
-        <w:rPr>
-          <w:rFonts w:ascii="Arial" w:hAnsi="Arial" w:cs="Arial"/>
-        </w:rPr>
-        <w:t>_____</w:t>
-      </w:r>
-      <w:r>
-        <w:rPr>
-          <w:rFonts w:ascii="Arial" w:hAnsi="Arial" w:cs="Arial"/>
-        </w:rPr>
-        <w:t>___</w:t>
-      </w:r>
-      <w:r>
-        <w:rPr>
-          <w:rFonts w:ascii="Arial" w:hAnsi="Arial" w:cs="Arial"/>
-        </w:rPr>
-        <w:t>__</w:t>
-      </w:r>
-      <w:r>
-        <w:rPr>
-          <w:rFonts w:ascii="Arial" w:hAnsi="Arial" w:cs="Arial"/>
-        </w:rPr>
-        <w:t xml:space="preserve">      _________</w:t>
-      </w:r>
-      <w:r>
-        <w:rPr>
-          <w:rFonts w:ascii="Arial" w:hAnsi="Arial" w:cs="Arial"/>
-        </w:rPr>
-        <w:t>_____</w:t>
-      </w:r>
-      <w:r>
-        <w:rPr>
-          <w:rFonts w:ascii="Arial" w:hAnsi="Arial" w:cs="Arial"/>
-        </w:rPr>
-        <w:t>________________   _________</w:t>
-      </w:r>
-      <w:r>
-        <w:rPr>
-          <w:rFonts w:ascii="Arial" w:hAnsi="Arial" w:cs="Arial"/>
-        </w:rPr>
-        <w:t>__</w:t>
-      </w:r>
-      <w:r>
-        <w:rPr>
-          <w:rFonts w:ascii="Arial" w:hAnsi="Arial" w:cs="Arial"/>
-        </w:rPr>
-        <w:t>___</w:t>
-      </w:r>
-    </w:p>
-    <w:p>
-      <w:pPr>
-        <w:rPr>
-          <w:rFonts w:ascii="Arial" w:hAnsi="Arial" w:cs="Arial"/>
-        </w:rPr>
-      </w:pPr>
-    </w:p>
-    <w:p>
-      <w:pPr>
-        <w:rPr>
-          <w:rFonts w:ascii="Arial" w:hAnsi="Arial" w:cs="Arial"/>
-        </w:rPr>
-      </w:pPr>
-      <w:r>
-        <w:rPr>
-          <w:rFonts w:ascii="Arial" w:hAnsi="Arial" w:cs="Arial"/>
-        </w:rPr>
-        <w:t>4</w:t>
-      </w:r>
-      <w:r>
-        <w:rPr>
-          <w:rFonts w:ascii="Arial" w:hAnsi="Arial" w:cs="Arial"/>
-        </w:rPr>
-        <w:t>________</w:t>
-      </w:r>
-      <w:r>
-        <w:rPr>
-          <w:rFonts w:ascii="Arial" w:hAnsi="Arial" w:cs="Arial"/>
-        </w:rPr>
-        <w:t xml:space="preserve"> </w:t>
-      </w:r>
-      <w:r>
-        <w:rPr>
-          <w:rFonts w:ascii="Arial" w:hAnsi="Arial" w:cs="Arial"/>
-        </w:rPr>
-        <w:t>Zachary Stewart</w:t>
-      </w:r>
-      <w:r>
-        <w:rPr>
-          <w:rFonts w:ascii="Arial" w:hAnsi="Arial" w:cs="Arial"/>
-        </w:rPr>
-        <w:t xml:space="preserve"> </w:t>
-      </w:r>
-      <w:r>
-        <w:rPr>
-          <w:rFonts w:ascii="Arial" w:hAnsi="Arial" w:cs="Arial"/>
-        </w:rPr>
-        <w:t>__</w:t>
-      </w:r>
-      <w:r>
-        <w:rPr>
-          <w:rFonts w:ascii="Arial" w:hAnsi="Arial" w:cs="Arial"/>
-        </w:rPr>
-        <w:t>_____</w:t>
-      </w:r>
-      <w:r>
-        <w:rPr>
-          <w:rFonts w:ascii="Arial" w:hAnsi="Arial" w:cs="Arial"/>
-        </w:rPr>
-        <w:t>_</w:t>
-      </w:r>
-      <w:r>
-        <w:rPr>
-          <w:rFonts w:ascii="Arial" w:hAnsi="Arial" w:cs="Arial"/>
-        </w:rPr>
-        <w:t xml:space="preserve">      _________</w:t>
-      </w:r>
-      <w:r>
-        <w:rPr>
-          <w:rFonts w:ascii="Arial" w:hAnsi="Arial" w:cs="Arial"/>
-        </w:rPr>
-        <w:t>_____</w:t>
-      </w:r>
-      <w:r>
-        <w:rPr>
-          <w:rFonts w:ascii="Arial" w:hAnsi="Arial" w:cs="Arial"/>
-        </w:rPr>
-        <w:t>________________   _________</w:t>
-      </w:r>
-      <w:r>
-        <w:rPr>
-          <w:rFonts w:ascii="Arial" w:hAnsi="Arial" w:cs="Arial"/>
-        </w:rPr>
-        <w:t>__</w:t>
-      </w:r>
-      <w:r>
-        <w:rPr>
-          <w:rFonts w:ascii="Arial" w:hAnsi="Arial" w:cs="Arial"/>
-        </w:rPr>
-        <w:t>___</w:t>
-      </w:r>
-    </w:p>
-    <w:p>
-      <w:pPr>
-        <w:rPr>
-          <w:rFonts w:ascii="Arial" w:hAnsi="Arial" w:cs="Arial"/>
-        </w:rPr>
-      </w:pPr>
-    </w:p>
-    <w:p>
-      <w:pPr>
-        <w:rPr>
-          <w:rFonts w:ascii="Arial" w:hAnsi="Arial" w:cs="Arial"/>
-        </w:rPr>
-      </w:pPr>
-      <w:r>
-        <w:rPr>
-          <w:rFonts w:ascii="Arial" w:hAnsi="Arial" w:cs="Arial"/>
-        </w:rPr>
-        <w:t>5</w:t>
-      </w:r>
-      <w:r>
-        <w:rPr>
-          <w:rFonts w:ascii="Arial" w:hAnsi="Arial" w:cs="Arial"/>
-        </w:rPr>
-        <w:t>________</w:t>
-      </w:r>
-      <w:r>
-        <w:rPr>
-          <w:rFonts w:ascii="Arial" w:hAnsi="Arial" w:cs="Arial"/>
-        </w:rPr>
-        <w:t xml:space="preserve"> </w:t>
-      </w:r>
-      <w:r>
-        <w:rPr>
-          <w:rFonts w:ascii="Arial" w:hAnsi="Arial" w:cs="Arial"/>
-        </w:rPr>
-        <w:t xml:space="preserve">Nicole </w:t>
-      </w:r>
-      <w:proofErr w:type="spellStart"/>
-      <w:r>
-        <w:rPr>
-          <w:rFonts w:ascii="Arial" w:hAnsi="Arial" w:cs="Arial"/>
-        </w:rPr>
-        <w:t>Whewell</w:t>
-      </w:r>
-      <w:proofErr w:type="spellEnd"/>
-      <w:r>
-        <w:rPr>
-          <w:rFonts w:ascii="Arial" w:hAnsi="Arial" w:cs="Arial"/>
-        </w:rPr>
-        <w:t xml:space="preserve"> </w:t>
-      </w:r>
-      <w:r>
-        <w:rPr>
-          <w:rFonts w:ascii="Arial" w:hAnsi="Arial" w:cs="Arial"/>
-        </w:rPr>
-        <w:t>_________</w:t>
+          <w:u w:val="single"/>
+        </w:rPr>
+        <w:t xml:space="preserve"> _________</w:t>
       </w:r>
       <w:r>
         <w:rPr>
@@ -9473,8 +11685,8 @@
           <w:rFonts w:ascii="Arial" w:hAnsi="Arial" w:cs="Arial"/>
         </w:rPr>
         <w:sectPr>
-          <w:footerReference w:type="even" r:id="rId8"/>
-          <w:footerReference w:type="default" r:id="rId9"/>
+          <w:footerReference w:type="even" r:id="rId9"/>
+          <w:footerReference w:type="default" r:id="rId10"/>
           <w:pgSz w:w="12240" w:h="15840"/>
           <w:pgMar w:top="1440" w:right="1440" w:bottom="1440" w:left="1440" w:header="720" w:footer="720" w:gutter="0"/>
           <w:cols w:space="720"/>
@@ -9499,7 +11711,7 @@
 </file>
 
 <file path=word/endnotes.xml><?xml version="1.0" encoding="utf-8"?>
-<w:endnotes xmlns:wpc="http://schemas.microsoft.com/office/word/2010/wordprocessingCanvas" xmlns:mc="http://schemas.openxmlformats.org/markup-compatibility/2006" xmlns:o="urn:schemas-microsoft-com:office:office" xmlns:r="http://schemas.openxmlformats.org/officeDocument/2006/relationships" xmlns:m="http://schemas.openxmlformats.org/officeDocument/2006/math" xmlns:v="urn:schemas-microsoft-com:vml" xmlns:wp14="http://schemas.microsoft.com/office/word/2010/wordprocessingDrawing" xmlns:wp="http://schemas.openxmlformats.org/drawingml/2006/wordprocessingDrawing" xmlns:w10="urn:schemas-microsoft-com:office:word" xmlns:w="http://schemas.openxmlformats.org/wordprocessingml/2006/main" xmlns:w14="http://schemas.microsoft.com/office/word/2010/wordml" xmlns:w15="http://schemas.microsoft.com/office/word/2012/wordml" xmlns:wpg="http://schemas.microsoft.com/office/word/2010/wordprocessingGroup" xmlns:wpi="http://schemas.microsoft.com/office/word/2010/wordprocessingInk" xmlns:wne="http://schemas.microsoft.com/office/word/2006/wordml" xmlns:wps="http://schemas.microsoft.com/office/word/2010/wordprocessingShape" mc:Ignorable="w14 w15 wp14">
+<w:endnotes xmlns:wpc="http://schemas.microsoft.com/office/word/2010/wordprocessingCanvas" xmlns:mc="http://schemas.openxmlformats.org/markup-compatibility/2006" xmlns:o="urn:schemas-microsoft-com:office:office" xmlns:r="http://schemas.openxmlformats.org/officeDocument/2006/relationships" xmlns:m="http://schemas.openxmlformats.org/officeDocument/2006/math" xmlns:v="urn:schemas-microsoft-com:vml" xmlns:wp14="http://schemas.microsoft.com/office/word/2010/wordprocessingDrawing" xmlns:wp="http://schemas.openxmlformats.org/drawingml/2006/wordprocessingDrawing" xmlns:w10="urn:schemas-microsoft-com:office:word" xmlns:w="http://schemas.openxmlformats.org/wordprocessingml/2006/main" xmlns:w14="http://schemas.microsoft.com/office/word/2010/wordml" xmlns:wpg="http://schemas.microsoft.com/office/word/2010/wordprocessingGroup" xmlns:wpi="http://schemas.microsoft.com/office/word/2010/wordprocessingInk" xmlns:wne="http://schemas.microsoft.com/office/word/2006/wordml" xmlns:wps="http://schemas.microsoft.com/office/word/2010/wordprocessingShape" mc:Ignorable="w14 wp14">
   <w:endnote w:type="separator" w:id="-1">
     <w:p>
       <w:r>
@@ -9518,7 +11730,7 @@
 </file>
 
 <file path=word/footer1.xml><?xml version="1.0" encoding="utf-8"?>
-<w:ftr xmlns:wpc="http://schemas.microsoft.com/office/word/2010/wordprocessingCanvas" xmlns:mc="http://schemas.openxmlformats.org/markup-compatibility/2006" xmlns:o="urn:schemas-microsoft-com:office:office" xmlns:r="http://schemas.openxmlformats.org/officeDocument/2006/relationships" xmlns:m="http://schemas.openxmlformats.org/officeDocument/2006/math" xmlns:v="urn:schemas-microsoft-com:vml" xmlns:wp14="http://schemas.microsoft.com/office/word/2010/wordprocessingDrawing" xmlns:wp="http://schemas.openxmlformats.org/drawingml/2006/wordprocessingDrawing" xmlns:w10="urn:schemas-microsoft-com:office:word" xmlns:w="http://schemas.openxmlformats.org/wordprocessingml/2006/main" xmlns:w14="http://schemas.microsoft.com/office/word/2010/wordml" xmlns:w15="http://schemas.microsoft.com/office/word/2012/wordml" xmlns:wpg="http://schemas.microsoft.com/office/word/2010/wordprocessingGroup" xmlns:wpi="http://schemas.microsoft.com/office/word/2010/wordprocessingInk" xmlns:wne="http://schemas.microsoft.com/office/word/2006/wordml" xmlns:wps="http://schemas.microsoft.com/office/word/2010/wordprocessingShape" mc:Ignorable="w14 w15 wp14">
+<w:ftr xmlns:wpc="http://schemas.microsoft.com/office/word/2010/wordprocessingCanvas" xmlns:mc="http://schemas.openxmlformats.org/markup-compatibility/2006" xmlns:o="urn:schemas-microsoft-com:office:office" xmlns:r="http://schemas.openxmlformats.org/officeDocument/2006/relationships" xmlns:m="http://schemas.openxmlformats.org/officeDocument/2006/math" xmlns:v="urn:schemas-microsoft-com:vml" xmlns:wp14="http://schemas.microsoft.com/office/word/2010/wordprocessingDrawing" xmlns:wp="http://schemas.openxmlformats.org/drawingml/2006/wordprocessingDrawing" xmlns:w10="urn:schemas-microsoft-com:office:word" xmlns:w="http://schemas.openxmlformats.org/wordprocessingml/2006/main" xmlns:w14="http://schemas.microsoft.com/office/word/2010/wordml" xmlns:wpg="http://schemas.microsoft.com/office/word/2010/wordprocessingGroup" xmlns:wpi="http://schemas.microsoft.com/office/word/2010/wordprocessingInk" xmlns:wne="http://schemas.microsoft.com/office/word/2006/wordml" xmlns:wps="http://schemas.microsoft.com/office/word/2010/wordprocessingShape" mc:Ignorable="w14 wp14">
   <w:p>
     <w:pPr>
       <w:pStyle w:val="Footer"/>
@@ -9555,7 +11767,7 @@
 </file>
 
 <file path=word/footer2.xml><?xml version="1.0" encoding="utf-8"?>
-<w:ftr xmlns:wpc="http://schemas.microsoft.com/office/word/2010/wordprocessingCanvas" xmlns:mc="http://schemas.openxmlformats.org/markup-compatibility/2006" xmlns:o="urn:schemas-microsoft-com:office:office" xmlns:r="http://schemas.openxmlformats.org/officeDocument/2006/relationships" xmlns:m="http://schemas.openxmlformats.org/officeDocument/2006/math" xmlns:v="urn:schemas-microsoft-com:vml" xmlns:wp14="http://schemas.microsoft.com/office/word/2010/wordprocessingDrawing" xmlns:wp="http://schemas.openxmlformats.org/drawingml/2006/wordprocessingDrawing" xmlns:w10="urn:schemas-microsoft-com:office:word" xmlns:w="http://schemas.openxmlformats.org/wordprocessingml/2006/main" xmlns:w14="http://schemas.microsoft.com/office/word/2010/wordml" xmlns:w15="http://schemas.microsoft.com/office/word/2012/wordml" xmlns:wpg="http://schemas.microsoft.com/office/word/2010/wordprocessingGroup" xmlns:wpi="http://schemas.microsoft.com/office/word/2010/wordprocessingInk" xmlns:wne="http://schemas.microsoft.com/office/word/2006/wordml" xmlns:wps="http://schemas.microsoft.com/office/word/2010/wordprocessingShape" mc:Ignorable="w14 w15 wp14">
+<w:ftr xmlns:wpc="http://schemas.microsoft.com/office/word/2010/wordprocessingCanvas" xmlns:mc="http://schemas.openxmlformats.org/markup-compatibility/2006" xmlns:o="urn:schemas-microsoft-com:office:office" xmlns:r="http://schemas.openxmlformats.org/officeDocument/2006/relationships" xmlns:m="http://schemas.openxmlformats.org/officeDocument/2006/math" xmlns:v="urn:schemas-microsoft-com:vml" xmlns:wp14="http://schemas.microsoft.com/office/word/2010/wordprocessingDrawing" xmlns:wp="http://schemas.openxmlformats.org/drawingml/2006/wordprocessingDrawing" xmlns:w10="urn:schemas-microsoft-com:office:word" xmlns:w="http://schemas.openxmlformats.org/wordprocessingml/2006/main" xmlns:w14="http://schemas.microsoft.com/office/word/2010/wordml" xmlns:wpg="http://schemas.microsoft.com/office/word/2010/wordprocessingGroup" xmlns:wpi="http://schemas.microsoft.com/office/word/2010/wordprocessingInk" xmlns:wne="http://schemas.microsoft.com/office/word/2006/wordml" xmlns:wps="http://schemas.microsoft.com/office/word/2010/wordprocessingShape" mc:Ignorable="w14 wp14">
   <w:p>
     <w:pPr>
       <w:pStyle w:val="Footer"/>
@@ -9587,7 +11799,7 @@
         <w:rStyle w:val="PageNumber"/>
         <w:noProof/>
       </w:rPr>
-      <w:t>11</w:t>
+      <w:t>12</w:t>
     </w:r>
     <w:r>
       <w:rPr>
@@ -9605,7 +11817,7 @@
 </file>
 
 <file path=word/footnotes.xml><?xml version="1.0" encoding="utf-8"?>
-<w:footnotes xmlns:wpc="http://schemas.microsoft.com/office/word/2010/wordprocessingCanvas" xmlns:mc="http://schemas.openxmlformats.org/markup-compatibility/2006" xmlns:o="urn:schemas-microsoft-com:office:office" xmlns:r="http://schemas.openxmlformats.org/officeDocument/2006/relationships" xmlns:m="http://schemas.openxmlformats.org/officeDocument/2006/math" xmlns:v="urn:schemas-microsoft-com:vml" xmlns:wp14="http://schemas.microsoft.com/office/word/2010/wordprocessingDrawing" xmlns:wp="http://schemas.openxmlformats.org/drawingml/2006/wordprocessingDrawing" xmlns:w10="urn:schemas-microsoft-com:office:word" xmlns:w="http://schemas.openxmlformats.org/wordprocessingml/2006/main" xmlns:w14="http://schemas.microsoft.com/office/word/2010/wordml" xmlns:w15="http://schemas.microsoft.com/office/word/2012/wordml" xmlns:wpg="http://schemas.microsoft.com/office/word/2010/wordprocessingGroup" xmlns:wpi="http://schemas.microsoft.com/office/word/2010/wordprocessingInk" xmlns:wne="http://schemas.microsoft.com/office/word/2006/wordml" xmlns:wps="http://schemas.microsoft.com/office/word/2010/wordprocessingShape" mc:Ignorable="w14 w15 wp14">
+<w:footnotes xmlns:wpc="http://schemas.microsoft.com/office/word/2010/wordprocessingCanvas" xmlns:mc="http://schemas.openxmlformats.org/markup-compatibility/2006" xmlns:o="urn:schemas-microsoft-com:office:office" xmlns:r="http://schemas.openxmlformats.org/officeDocument/2006/relationships" xmlns:m="http://schemas.openxmlformats.org/officeDocument/2006/math" xmlns:v="urn:schemas-microsoft-com:vml" xmlns:wp14="http://schemas.microsoft.com/office/word/2010/wordprocessingDrawing" xmlns:wp="http://schemas.openxmlformats.org/drawingml/2006/wordprocessingDrawing" xmlns:w10="urn:schemas-microsoft-com:office:word" xmlns:w="http://schemas.openxmlformats.org/wordprocessingml/2006/main" xmlns:w14="http://schemas.microsoft.com/office/word/2010/wordml" xmlns:wpg="http://schemas.microsoft.com/office/word/2010/wordprocessingGroup" xmlns:wpi="http://schemas.microsoft.com/office/word/2010/wordprocessingInk" xmlns:wne="http://schemas.microsoft.com/office/word/2006/wordml" xmlns:wps="http://schemas.microsoft.com/office/word/2010/wordprocessingShape" mc:Ignorable="w14 wp14">
   <w:footnote w:type="separator" w:id="-1">
     <w:p>
       <w:r>
@@ -9624,7 +11836,7 @@
 </file>
 
 <file path=word/numbering.xml><?xml version="1.0" encoding="utf-8"?>
-<w:numbering xmlns:wpc="http://schemas.microsoft.com/office/word/2010/wordprocessingCanvas" xmlns:mc="http://schemas.openxmlformats.org/markup-compatibility/2006" xmlns:o="urn:schemas-microsoft-com:office:office" xmlns:r="http://schemas.openxmlformats.org/officeDocument/2006/relationships" xmlns:m="http://schemas.openxmlformats.org/officeDocument/2006/math" xmlns:v="urn:schemas-microsoft-com:vml" xmlns:wp14="http://schemas.microsoft.com/office/word/2010/wordprocessingDrawing" xmlns:wp="http://schemas.openxmlformats.org/drawingml/2006/wordprocessingDrawing" xmlns:w10="urn:schemas-microsoft-com:office:word" xmlns:w="http://schemas.openxmlformats.org/wordprocessingml/2006/main" xmlns:w14="http://schemas.microsoft.com/office/word/2010/wordml" xmlns:w15="http://schemas.microsoft.com/office/word/2012/wordml" xmlns:wpg="http://schemas.microsoft.com/office/word/2010/wordprocessingGroup" xmlns:wpi="http://schemas.microsoft.com/office/word/2010/wordprocessingInk" xmlns:wne="http://schemas.microsoft.com/office/word/2006/wordml" xmlns:wps="http://schemas.microsoft.com/office/word/2010/wordprocessingShape" mc:Ignorable="w14 w15 wp14">
+<w:numbering xmlns:wpc="http://schemas.microsoft.com/office/word/2010/wordprocessingCanvas" xmlns:mc="http://schemas.openxmlformats.org/markup-compatibility/2006" xmlns:o="urn:schemas-microsoft-com:office:office" xmlns:r="http://schemas.openxmlformats.org/officeDocument/2006/relationships" xmlns:m="http://schemas.openxmlformats.org/officeDocument/2006/math" xmlns:v="urn:schemas-microsoft-com:vml" xmlns:wp14="http://schemas.microsoft.com/office/word/2010/wordprocessingDrawing" xmlns:wp="http://schemas.openxmlformats.org/drawingml/2006/wordprocessingDrawing" xmlns:w10="urn:schemas-microsoft-com:office:word" xmlns:w="http://schemas.openxmlformats.org/wordprocessingml/2006/main" xmlns:w14="http://schemas.microsoft.com/office/word/2010/wordml" xmlns:wpg="http://schemas.microsoft.com/office/word/2010/wordprocessingGroup" xmlns:wpi="http://schemas.microsoft.com/office/word/2010/wordprocessingInk" xmlns:wne="http://schemas.microsoft.com/office/word/2006/wordml" xmlns:wps="http://schemas.microsoft.com/office/word/2010/wordprocessingShape" mc:Ignorable="w14 wp14">
   <w:abstractNum w:abstractNumId="0">
     <w:nsid w:val="00403AB2"/>
     <w:multiLevelType w:val="multilevel"/>
@@ -11878,7 +14090,7 @@
 </file>
 
 <file path=word/styles.xml><?xml version="1.0" encoding="utf-8"?>
-<w:styles xmlns:mc="http://schemas.openxmlformats.org/markup-compatibility/2006" xmlns:r="http://schemas.openxmlformats.org/officeDocument/2006/relationships" xmlns:w="http://schemas.openxmlformats.org/wordprocessingml/2006/main" xmlns:w14="http://schemas.microsoft.com/office/word/2010/wordml" xmlns:w15="http://schemas.microsoft.com/office/word/2012/wordml" mc:Ignorable="w14 w15">
+<w:styles xmlns:mc="http://schemas.openxmlformats.org/markup-compatibility/2006" xmlns:r="http://schemas.openxmlformats.org/officeDocument/2006/relationships" xmlns:w="http://schemas.openxmlformats.org/wordprocessingml/2006/main" xmlns:w14="http://schemas.microsoft.com/office/word/2010/wordml" mc:Ignorable="w14">
   <w:docDefaults>
     <w:rPrDefault>
       <w:rPr>
@@ -11888,362 +14100,546 @@
     </w:rPrDefault>
     <w:pPrDefault/>
   </w:docDefaults>
-  <w:latentStyles w:defLockedState="0" w:defUIPriority="0" w:defSemiHidden="0" w:defUnhideWhenUsed="0" w:defQFormat="0" w:count="371">
-    <w:lsdException w:name="Normal" w:qFormat="1"/>
-    <w:lsdException w:name="heading 1" w:qFormat="1"/>
-    <w:lsdException w:name="heading 2" w:qFormat="1"/>
-    <w:lsdException w:name="heading 3" w:qFormat="1"/>
-    <w:lsdException w:name="heading 4" w:qFormat="1"/>
-    <w:lsdException w:name="heading 5" w:semiHidden="1" w:unhideWhenUsed="1" w:qFormat="1"/>
-    <w:lsdException w:name="heading 6" w:semiHidden="1" w:unhideWhenUsed="1" w:qFormat="1"/>
-    <w:lsdException w:name="heading 7" w:semiHidden="1" w:unhideWhenUsed="1" w:qFormat="1"/>
-    <w:lsdException w:name="heading 8" w:semiHidden="1" w:unhideWhenUsed="1" w:qFormat="1"/>
-    <w:lsdException w:name="heading 9" w:semiHidden="1" w:unhideWhenUsed="1" w:qFormat="1"/>
-    <w:lsdException w:name="index 1" w:semiHidden="1" w:unhideWhenUsed="1"/>
-    <w:lsdException w:name="index 7" w:semiHidden="1" w:unhideWhenUsed="1"/>
-    <w:lsdException w:name="index 8" w:semiHidden="1" w:unhideWhenUsed="1"/>
-    <w:lsdException w:name="index 9" w:semiHidden="1" w:unhideWhenUsed="1"/>
-    <w:lsdException w:name="toc 1" w:semiHidden="1" w:unhideWhenUsed="1"/>
-    <w:lsdException w:name="toc 2" w:semiHidden="1" w:unhideWhenUsed="1"/>
-    <w:lsdException w:name="toc 3" w:semiHidden="1" w:unhideWhenUsed="1"/>
-    <w:lsdException w:name="toc 4" w:semiHidden="1" w:unhideWhenUsed="1"/>
-    <w:lsdException w:name="toc 5" w:semiHidden="1" w:unhideWhenUsed="1"/>
-    <w:lsdException w:name="toc 6" w:semiHidden="1" w:unhideWhenUsed="1"/>
-    <w:lsdException w:name="toc 7" w:semiHidden="1" w:unhideWhenUsed="1"/>
-    <w:lsdException w:name="toc 8" w:semiHidden="1" w:unhideWhenUsed="1"/>
-    <w:lsdException w:name="toc 9" w:semiHidden="1" w:unhideWhenUsed="1"/>
-    <w:lsdException w:name="Normal Indent" w:semiHidden="1" w:unhideWhenUsed="1"/>
-    <w:lsdException w:name="footnote text" w:semiHidden="1" w:unhideWhenUsed="1"/>
-    <w:lsdException w:name="annotation text" w:semiHidden="1" w:unhideWhenUsed="1"/>
-    <w:lsdException w:name="header" w:semiHidden="1" w:unhideWhenUsed="1"/>
-    <w:lsdException w:name="footer" w:semiHidden="1" w:unhideWhenUsed="1"/>
-    <w:lsdException w:name="index heading" w:semiHidden="1" w:unhideWhenUsed="1"/>
-    <w:lsdException w:name="caption" w:semiHidden="1" w:unhideWhenUsed="1" w:qFormat="1"/>
-    <w:lsdException w:name="table of figures" w:semiHidden="1" w:unhideWhenUsed="1"/>
-    <w:lsdException w:name="envelope address" w:semiHidden="1" w:unhideWhenUsed="1"/>
-    <w:lsdException w:name="envelope return" w:semiHidden="1" w:unhideWhenUsed="1"/>
-    <w:lsdException w:name="footnote reference" w:semiHidden="1" w:unhideWhenUsed="1"/>
-    <w:lsdException w:name="annotation reference" w:semiHidden="1" w:unhideWhenUsed="1"/>
-    <w:lsdException w:name="line number" w:semiHidden="1" w:unhideWhenUsed="1"/>
-    <w:lsdException w:name="page number" w:semiHidden="1" w:unhideWhenUsed="1"/>
-    <w:lsdException w:name="endnote reference" w:semiHidden="1" w:unhideWhenUsed="1"/>
-    <w:lsdException w:name="endnote text" w:semiHidden="1" w:unhideWhenUsed="1"/>
-    <w:lsdException w:name="table of authorities" w:semiHidden="1" w:unhideWhenUsed="1"/>
-    <w:lsdException w:name="macro" w:semiHidden="1" w:unhideWhenUsed="1"/>
-    <w:lsdException w:name="toa heading" w:semiHidden="1" w:unhideWhenUsed="1"/>
-    <w:lsdException w:name="List" w:semiHidden="1" w:unhideWhenUsed="1"/>
-    <w:lsdException w:name="List Bullet" w:semiHidden="1" w:unhideWhenUsed="1"/>
-    <w:lsdException w:name="List Number" w:semiHidden="1" w:unhideWhenUsed="1"/>
-    <w:lsdException w:name="List 2" w:semiHidden="1" w:unhideWhenUsed="1"/>
-    <w:lsdException w:name="List 3" w:semiHidden="1" w:unhideWhenUsed="1"/>
-    <w:lsdException w:name="List 4" w:semiHidden="1" w:unhideWhenUsed="1"/>
-    <w:lsdException w:name="List 5" w:semiHidden="1" w:unhideWhenUsed="1"/>
-    <w:lsdException w:name="List Bullet 2" w:semiHidden="1" w:unhideWhenUsed="1"/>
-    <w:lsdException w:name="List Bullet 3" w:semiHidden="1" w:unhideWhenUsed="1"/>
-    <w:lsdException w:name="List Bullet 4" w:semiHidden="1" w:unhideWhenUsed="1"/>
-    <w:lsdException w:name="List Bullet 5" w:semiHidden="1" w:unhideWhenUsed="1"/>
-    <w:lsdException w:name="List Number 3" w:semiHidden="1" w:unhideWhenUsed="1"/>
-    <w:lsdException w:name="List Number 4" w:semiHidden="1" w:unhideWhenUsed="1"/>
-    <w:lsdException w:name="Title" w:qFormat="1"/>
-    <w:lsdException w:name="Closing" w:semiHidden="1" w:unhideWhenUsed="1"/>
-    <w:lsdException w:name="Signature" w:semiHidden="1" w:unhideWhenUsed="1"/>
-    <w:lsdException w:name="Default Paragraph Font" w:semiHidden="1" w:unhideWhenUsed="1"/>
-    <w:lsdException w:name="Body Text" w:semiHidden="1" w:unhideWhenUsed="1"/>
-    <w:lsdException w:name="Body Text Indent" w:semiHidden="1" w:unhideWhenUsed="1"/>
-    <w:lsdException w:name="List Continue" w:semiHidden="1" w:unhideWhenUsed="1"/>
-    <w:lsdException w:name="List Continue 2" w:semiHidden="1" w:unhideWhenUsed="1"/>
-    <w:lsdException w:name="List Continue 3" w:semiHidden="1" w:unhideWhenUsed="1"/>
-    <w:lsdException w:name="List Continue 4" w:semiHidden="1" w:unhideWhenUsed="1"/>
-    <w:lsdException w:name="List Continue 5" w:semiHidden="1" w:unhideWhenUsed="1"/>
-    <w:lsdException w:name="Message Header" w:semiHidden="1" w:unhideWhenUsed="1"/>
-    <w:lsdException w:name="Subtitle" w:qFormat="1"/>
-    <w:lsdException w:name="Salutation" w:semiHidden="1" w:unhideWhenUsed="1"/>
-    <w:lsdException w:name="Date" w:semiHidden="1" w:unhideWhenUsed="1"/>
-    <w:lsdException w:name="Body Text First Indent" w:semiHidden="1" w:unhideWhenUsed="1"/>
-    <w:lsdException w:name="Body Text First Indent 2" w:semiHidden="1" w:unhideWhenUsed="1"/>
-    <w:lsdException w:name="Note Heading" w:semiHidden="1" w:unhideWhenUsed="1"/>
-    <w:lsdException w:name="Body Text 2" w:semiHidden="1" w:unhideWhenUsed="1"/>
-    <w:lsdException w:name="Body Text 3" w:semiHidden="1" w:unhideWhenUsed="1"/>
-    <w:lsdException w:name="Body Text Indent 2" w:semiHidden="1" w:unhideWhenUsed="1"/>
-    <w:lsdException w:name="Strong" w:qFormat="1"/>
-    <w:lsdException w:name="Emphasis" w:qFormat="1"/>
-    <w:lsdException w:name="Document Map" w:semiHidden="1" w:unhideWhenUsed="1"/>
-    <w:lsdException w:name="Plain Text" w:semiHidden="1" w:unhideWhenUsed="1"/>
-    <w:lsdException w:name="E-mail Signature" w:semiHidden="1" w:unhideWhenUsed="1"/>
-    <w:lsdException w:name="HTML Top of Form" w:semiHidden="1" w:unhideWhenUsed="1"/>
-    <w:lsdException w:name="HTML Bottom of Form" w:semiHidden="1" w:unhideWhenUsed="1"/>
-    <w:lsdException w:name="Normal (Web)" w:semiHidden="1" w:unhideWhenUsed="1"/>
-    <w:lsdException w:name="HTML Acronym" w:semiHidden="1" w:unhideWhenUsed="1"/>
-    <w:lsdException w:name="HTML Address" w:semiHidden="1" w:unhideWhenUsed="1"/>
-    <w:lsdException w:name="HTML Cite" w:semiHidden="1" w:unhideWhenUsed="1"/>
-    <w:lsdException w:name="HTML Code" w:semiHidden="1" w:unhideWhenUsed="1"/>
-    <w:lsdException w:name="HTML Definition" w:semiHidden="1" w:unhideWhenUsed="1"/>
-    <w:lsdException w:name="HTML Keyboard" w:semiHidden="1" w:unhideWhenUsed="1"/>
-    <w:lsdException w:name="HTML Preformatted" w:semiHidden="1" w:unhideWhenUsed="1"/>
-    <w:lsdException w:name="HTML Sample" w:semiHidden="1" w:unhideWhenUsed="1"/>
-    <w:lsdException w:name="HTML Typewriter" w:semiHidden="1" w:unhideWhenUsed="1"/>
-    <w:lsdException w:name="HTML Variable" w:semiHidden="1" w:unhideWhenUsed="1"/>
-    <w:lsdException w:name="Normal Table" w:semiHidden="1" w:unhideWhenUsed="1"/>
-    <w:lsdException w:name="annotation subject" w:semiHidden="1" w:unhideWhenUsed="1"/>
-    <w:lsdException w:name="No List" w:semiHidden="1" w:unhideWhenUsed="1"/>
-    <w:lsdException w:name="Outline List 1" w:semiHidden="1" w:unhideWhenUsed="1"/>
-    <w:lsdException w:name="Outline List 2" w:semiHidden="1" w:unhideWhenUsed="1"/>
-    <w:lsdException w:name="Outline List 3" w:semiHidden="1" w:unhideWhenUsed="1"/>
-    <w:lsdException w:name="Table Simple 1" w:semiHidden="1" w:unhideWhenUsed="1"/>
-    <w:lsdException w:name="Table Simple 2" w:semiHidden="1" w:unhideWhenUsed="1"/>
-    <w:lsdException w:name="Table Simple 3" w:semiHidden="1" w:unhideWhenUsed="1"/>
-    <w:lsdException w:name="Table Classic 1" w:semiHidden="1" w:unhideWhenUsed="1"/>
-    <w:lsdException w:name="Table Classic 2" w:semiHidden="1" w:unhideWhenUsed="1"/>
-    <w:lsdException w:name="Table Classic 3" w:semiHidden="1" w:unhideWhenUsed="1"/>
-    <w:lsdException w:name="Table Classic 4" w:semiHidden="1" w:unhideWhenUsed="1"/>
-    <w:lsdException w:name="Table Colorful 1" w:semiHidden="1" w:unhideWhenUsed="1"/>
-    <w:lsdException w:name="Table Colorful 2" w:semiHidden="1" w:unhideWhenUsed="1"/>
-    <w:lsdException w:name="Table Colorful 3" w:semiHidden="1" w:unhideWhenUsed="1"/>
-    <w:lsdException w:name="Table Columns 1" w:semiHidden="1" w:unhideWhenUsed="1"/>
-    <w:lsdException w:name="Table Columns 2" w:semiHidden="1" w:unhideWhenUsed="1"/>
-    <w:lsdException w:name="Table Columns 3" w:semiHidden="1" w:unhideWhenUsed="1"/>
-    <w:lsdException w:name="Table Columns 4" w:semiHidden="1" w:unhideWhenUsed="1"/>
-    <w:lsdException w:name="Table Columns 5" w:semiHidden="1" w:unhideWhenUsed="1"/>
-    <w:lsdException w:name="Table Grid 1" w:semiHidden="1" w:unhideWhenUsed="1"/>
-    <w:lsdException w:name="Table Grid 2" w:semiHidden="1" w:unhideWhenUsed="1"/>
-    <w:lsdException w:name="Table Grid 3" w:semiHidden="1" w:unhideWhenUsed="1"/>
-    <w:lsdException w:name="Table Grid 4" w:semiHidden="1" w:unhideWhenUsed="1"/>
-    <w:lsdException w:name="Table Grid 5" w:semiHidden="1" w:unhideWhenUsed="1"/>
-    <w:lsdException w:name="Table Grid 6" w:semiHidden="1" w:unhideWhenUsed="1"/>
-    <w:lsdException w:name="Table Grid 7" w:semiHidden="1" w:unhideWhenUsed="1"/>
-    <w:lsdException w:name="Table Grid 8" w:semiHidden="1" w:unhideWhenUsed="1"/>
-    <w:lsdException w:name="Table List 1" w:semiHidden="1" w:unhideWhenUsed="1"/>
-    <w:lsdException w:name="Table List 2" w:semiHidden="1" w:unhideWhenUsed="1"/>
-    <w:lsdException w:name="Table List 3" w:semiHidden="1" w:unhideWhenUsed="1"/>
-    <w:lsdException w:name="Table List 4" w:semiHidden="1" w:unhideWhenUsed="1"/>
-    <w:lsdException w:name="Table List 5" w:semiHidden="1" w:unhideWhenUsed="1"/>
-    <w:lsdException w:name="Table List 6" w:semiHidden="1" w:unhideWhenUsed="1"/>
-    <w:lsdException w:name="Table List 7" w:semiHidden="1" w:unhideWhenUsed="1"/>
-    <w:lsdException w:name="Table List 8" w:semiHidden="1" w:unhideWhenUsed="1"/>
-    <w:lsdException w:name="Table 3D effects 1" w:semiHidden="1" w:unhideWhenUsed="1"/>
-    <w:lsdException w:name="Table 3D effects 2" w:semiHidden="1" w:unhideWhenUsed="1"/>
-    <w:lsdException w:name="Table 3D effects 3" w:semiHidden="1" w:unhideWhenUsed="1"/>
-    <w:lsdException w:name="Table Contemporary" w:semiHidden="1" w:unhideWhenUsed="1"/>
-    <w:lsdException w:name="Table Elegant" w:semiHidden="1" w:unhideWhenUsed="1"/>
-    <w:lsdException w:name="Table Professional" w:semiHidden="1" w:unhideWhenUsed="1"/>
-    <w:lsdException w:name="Table Subtle 1" w:semiHidden="1" w:unhideWhenUsed="1"/>
-    <w:lsdException w:name="Table Subtle 2" w:semiHidden="1" w:unhideWhenUsed="1"/>
-    <w:lsdException w:name="Table Web 1" w:semiHidden="1" w:unhideWhenUsed="1"/>
-    <w:lsdException w:name="Table Web 2" w:semiHidden="1" w:unhideWhenUsed="1"/>
-    <w:lsdException w:name="Table Web 3" w:semiHidden="1" w:unhideWhenUsed="1"/>
-    <w:lsdException w:name="Balloon Text" w:semiHidden="1" w:unhideWhenUsed="1"/>
-    <w:lsdException w:name="Table Theme" w:semiHidden="1" w:unhideWhenUsed="1"/>
-    <w:lsdException w:name="Placeholder Text" w:semiHidden="1" w:uiPriority="99"/>
-    <w:lsdException w:name="No Spacing" w:uiPriority="1" w:qFormat="1"/>
-    <w:lsdException w:name="Light Shading" w:uiPriority="60"/>
-    <w:lsdException w:name="Light List" w:uiPriority="61"/>
-    <w:lsdException w:name="Light Grid" w:uiPriority="62"/>
-    <w:lsdException w:name="Medium Shading 1" w:uiPriority="63"/>
-    <w:lsdException w:name="Medium Shading 2" w:uiPriority="64"/>
-    <w:lsdException w:name="Medium List 1" w:uiPriority="65"/>
-    <w:lsdException w:name="Medium List 2" w:uiPriority="66"/>
-    <w:lsdException w:name="Medium Grid 1" w:uiPriority="67"/>
-    <w:lsdException w:name="Medium Grid 2" w:uiPriority="68"/>
-    <w:lsdException w:name="Medium Grid 3" w:uiPriority="69"/>
-    <w:lsdException w:name="Dark List" w:uiPriority="70"/>
-    <w:lsdException w:name="Colorful Shading" w:uiPriority="71"/>
-    <w:lsdException w:name="Colorful List" w:uiPriority="72"/>
-    <w:lsdException w:name="Colorful Grid" w:uiPriority="73"/>
-    <w:lsdException w:name="Light Shading Accent 1" w:uiPriority="60"/>
-    <w:lsdException w:name="Light List Accent 1" w:uiPriority="61"/>
-    <w:lsdException w:name="Light Grid Accent 1" w:uiPriority="62"/>
-    <w:lsdException w:name="Medium Shading 1 Accent 1" w:uiPriority="63"/>
-    <w:lsdException w:name="Medium Shading 2 Accent 1" w:uiPriority="64"/>
-    <w:lsdException w:name="Medium List 1 Accent 1" w:uiPriority="65"/>
-    <w:lsdException w:name="Revision" w:semiHidden="1" w:uiPriority="99"/>
-    <w:lsdException w:name="List Paragraph" w:uiPriority="34" w:qFormat="1"/>
-    <w:lsdException w:name="Quote" w:uiPriority="29" w:qFormat="1"/>
-    <w:lsdException w:name="Intense Quote" w:uiPriority="30" w:qFormat="1"/>
-    <w:lsdException w:name="Medium List 2 Accent 1" w:uiPriority="66"/>
-    <w:lsdException w:name="Medium Grid 1 Accent 1" w:uiPriority="67"/>
-    <w:lsdException w:name="Medium Grid 2 Accent 1" w:uiPriority="68"/>
-    <w:lsdException w:name="Medium Grid 3 Accent 1" w:uiPriority="69"/>
-    <w:lsdException w:name="Dark List Accent 1" w:uiPriority="70"/>
-    <w:lsdException w:name="Colorful Shading Accent 1" w:uiPriority="71"/>
-    <w:lsdException w:name="Colorful List Accent 1" w:uiPriority="72"/>
-    <w:lsdException w:name="Colorful Grid Accent 1" w:uiPriority="73"/>
-    <w:lsdException w:name="Light Shading Accent 2" w:uiPriority="60"/>
-    <w:lsdException w:name="Light List Accent 2" w:uiPriority="61"/>
-    <w:lsdException w:name="Light Grid Accent 2" w:uiPriority="62"/>
-    <w:lsdException w:name="Medium Shading 1 Accent 2" w:uiPriority="63"/>
-    <w:lsdException w:name="Medium Shading 2 Accent 2" w:uiPriority="64"/>
-    <w:lsdException w:name="Medium List 1 Accent 2" w:uiPriority="65"/>
-    <w:lsdException w:name="Medium List 2 Accent 2" w:uiPriority="66"/>
-    <w:lsdException w:name="Medium Grid 1 Accent 2" w:uiPriority="67"/>
-    <w:lsdException w:name="Medium Grid 2 Accent 2" w:uiPriority="68"/>
-    <w:lsdException w:name="Medium Grid 3 Accent 2" w:uiPriority="69"/>
-    <w:lsdException w:name="Dark List Accent 2" w:uiPriority="70"/>
-    <w:lsdException w:name="Colorful Shading Accent 2" w:uiPriority="71"/>
-    <w:lsdException w:name="Colorful List Accent 2" w:uiPriority="72"/>
-    <w:lsdException w:name="Colorful Grid Accent 2" w:uiPriority="73"/>
-    <w:lsdException w:name="Light Shading Accent 3" w:uiPriority="60"/>
-    <w:lsdException w:name="Light List Accent 3" w:uiPriority="61"/>
-    <w:lsdException w:name="Light Grid Accent 3" w:uiPriority="62"/>
-    <w:lsdException w:name="Medium Shading 1 Accent 3" w:uiPriority="63"/>
-    <w:lsdException w:name="Medium Shading 2 Accent 3" w:uiPriority="64"/>
-    <w:lsdException w:name="Medium List 1 Accent 3" w:uiPriority="65"/>
-    <w:lsdException w:name="Medium List 2 Accent 3" w:uiPriority="66"/>
-    <w:lsdException w:name="Medium Grid 1 Accent 3" w:uiPriority="67"/>
-    <w:lsdException w:name="Medium Grid 2 Accent 3" w:uiPriority="68"/>
-    <w:lsdException w:name="Medium Grid 3 Accent 3" w:uiPriority="69"/>
-    <w:lsdException w:name="Dark List Accent 3" w:uiPriority="70"/>
-    <w:lsdException w:name="Colorful Shading Accent 3" w:uiPriority="71"/>
-    <w:lsdException w:name="Colorful List Accent 3" w:uiPriority="72"/>
-    <w:lsdException w:name="Colorful Grid Accent 3" w:uiPriority="73"/>
-    <w:lsdException w:name="Light Shading Accent 4" w:uiPriority="60"/>
-    <w:lsdException w:name="Light List Accent 4" w:uiPriority="61"/>
-    <w:lsdException w:name="Light Grid Accent 4" w:uiPriority="62"/>
-    <w:lsdException w:name="Medium Shading 1 Accent 4" w:uiPriority="63"/>
-    <w:lsdException w:name="Medium Shading 2 Accent 4" w:uiPriority="64"/>
-    <w:lsdException w:name="Medium List 1 Accent 4" w:uiPriority="65"/>
-    <w:lsdException w:name="Medium List 2 Accent 4" w:uiPriority="66"/>
-    <w:lsdException w:name="Medium Grid 1 Accent 4" w:uiPriority="67"/>
-    <w:lsdException w:name="Medium Grid 2 Accent 4" w:uiPriority="68"/>
-    <w:lsdException w:name="Medium Grid 3 Accent 4" w:uiPriority="69"/>
-    <w:lsdException w:name="Dark List Accent 4" w:uiPriority="70"/>
-    <w:lsdException w:name="Colorful Shading Accent 4" w:uiPriority="71"/>
-    <w:lsdException w:name="Colorful List Accent 4" w:uiPriority="72"/>
-    <w:lsdException w:name="Colorful Grid Accent 4" w:uiPriority="73"/>
-    <w:lsdException w:name="Light Shading Accent 5" w:uiPriority="60"/>
-    <w:lsdException w:name="Light List Accent 5" w:uiPriority="61"/>
-    <w:lsdException w:name="Light Grid Accent 5" w:uiPriority="62"/>
-    <w:lsdException w:name="Medium Shading 1 Accent 5" w:uiPriority="63"/>
-    <w:lsdException w:name="Medium Shading 2 Accent 5" w:uiPriority="64"/>
-    <w:lsdException w:name="Medium List 1 Accent 5" w:uiPriority="65"/>
-    <w:lsdException w:name="Medium List 2 Accent 5" w:uiPriority="66"/>
-    <w:lsdException w:name="Medium Grid 1 Accent 5" w:uiPriority="67"/>
-    <w:lsdException w:name="Medium Grid 2 Accent 5" w:uiPriority="68"/>
-    <w:lsdException w:name="Medium Grid 3 Accent 5" w:uiPriority="69"/>
-    <w:lsdException w:name="Dark List Accent 5" w:uiPriority="70"/>
-    <w:lsdException w:name="Colorful Shading Accent 5" w:uiPriority="71"/>
-    <w:lsdException w:name="Colorful List Accent 5" w:uiPriority="72"/>
-    <w:lsdException w:name="Colorful Grid Accent 5" w:uiPriority="73"/>
-    <w:lsdException w:name="Light Shading Accent 6" w:uiPriority="60"/>
-    <w:lsdException w:name="Light List Accent 6" w:uiPriority="61"/>
-    <w:lsdException w:name="Light Grid Accent 6" w:uiPriority="62"/>
-    <w:lsdException w:name="Medium Shading 1 Accent 6" w:uiPriority="63"/>
-    <w:lsdException w:name="Medium Shading 2 Accent 6" w:uiPriority="64"/>
-    <w:lsdException w:name="Medium List 1 Accent 6" w:uiPriority="65"/>
-    <w:lsdException w:name="Medium List 2 Accent 6" w:uiPriority="66"/>
-    <w:lsdException w:name="Medium Grid 1 Accent 6" w:uiPriority="67"/>
-    <w:lsdException w:name="Medium Grid 2 Accent 6" w:uiPriority="68"/>
-    <w:lsdException w:name="Medium Grid 3 Accent 6" w:uiPriority="69"/>
-    <w:lsdException w:name="Dark List Accent 6" w:uiPriority="70"/>
-    <w:lsdException w:name="Colorful Shading Accent 6" w:uiPriority="71"/>
-    <w:lsdException w:name="Colorful List Accent 6" w:uiPriority="72"/>
-    <w:lsdException w:name="Colorful Grid Accent 6" w:uiPriority="73"/>
-    <w:lsdException w:name="Subtle Emphasis" w:uiPriority="19" w:qFormat="1"/>
-    <w:lsdException w:name="Intense Emphasis" w:uiPriority="21" w:qFormat="1"/>
-    <w:lsdException w:name="Subtle Reference" w:uiPriority="31" w:qFormat="1"/>
-    <w:lsdException w:name="Intense Reference" w:uiPriority="32" w:qFormat="1"/>
-    <w:lsdException w:name="Book Title" w:uiPriority="33" w:qFormat="1"/>
-    <w:lsdException w:name="Bibliography" w:semiHidden="1" w:uiPriority="37" w:unhideWhenUsed="1"/>
-    <w:lsdException w:name="TOC Heading" w:semiHidden="1" w:uiPriority="39" w:unhideWhenUsed="1" w:qFormat="1"/>
-    <w:lsdException w:name="Grid Table 4" w:uiPriority="49"/>
-    <w:lsdException w:name="Grid Table 5 Dark" w:uiPriority="50"/>
-    <w:lsdException w:name="Grid Table 6 Colorful" w:uiPriority="51"/>
-    <w:lsdException w:name="Grid Table 7 Colorful" w:uiPriority="52"/>
-    <w:lsdException w:name="Grid Table 1 Light Accent 1" w:uiPriority="46"/>
-    <w:lsdException w:name="Grid Table 2 Accent 1" w:uiPriority="47"/>
-    <w:lsdException w:name="Grid Table 3 Accent 1" w:uiPriority="48"/>
-    <w:lsdException w:name="Grid Table 4 Accent 1" w:uiPriority="49"/>
-    <w:lsdException w:name="Grid Table 5 Dark Accent 1" w:uiPriority="50"/>
-    <w:lsdException w:name="Grid Table 6 Colorful Accent 1" w:uiPriority="51"/>
-    <w:lsdException w:name="Grid Table 7 Colorful Accent 1" w:uiPriority="52"/>
-    <w:lsdException w:name="Grid Table 1 Light Accent 2" w:uiPriority="46"/>
-    <w:lsdException w:name="Grid Table 2 Accent 2" w:uiPriority="47"/>
-    <w:lsdException w:name="Grid Table 3 Accent 2" w:uiPriority="48"/>
-    <w:lsdException w:name="Grid Table 4 Accent 2" w:uiPriority="49"/>
-    <w:lsdException w:name="Grid Table 5 Dark Accent 2" w:uiPriority="50"/>
-    <w:lsdException w:name="Grid Table 6 Colorful Accent 2" w:uiPriority="51"/>
-    <w:lsdException w:name="Grid Table 7 Colorful Accent 2" w:uiPriority="52"/>
-    <w:lsdException w:name="Grid Table 1 Light Accent 3" w:uiPriority="46"/>
-    <w:lsdException w:name="Grid Table 2 Accent 3" w:uiPriority="47"/>
-    <w:lsdException w:name="Grid Table 3 Accent 3" w:uiPriority="48"/>
-    <w:lsdException w:name="Grid Table 4 Accent 3" w:uiPriority="49"/>
-    <w:lsdException w:name="Grid Table 5 Dark Accent 3" w:uiPriority="50"/>
-    <w:lsdException w:name="Grid Table 6 Colorful Accent 3" w:uiPriority="51"/>
-    <w:lsdException w:name="Grid Table 7 Colorful Accent 3" w:uiPriority="52"/>
-    <w:lsdException w:name="Grid Table 1 Light Accent 4" w:uiPriority="46"/>
-    <w:lsdException w:name="Grid Table 2 Accent 4" w:uiPriority="47"/>
-    <w:lsdException w:name="Grid Table 3 Accent 4" w:uiPriority="48"/>
-    <w:lsdException w:name="Grid Table 4 Accent 4" w:uiPriority="49"/>
-    <w:lsdException w:name="Grid Table 5 Dark Accent 4" w:uiPriority="50"/>
-    <w:lsdException w:name="Grid Table 6 Colorful Accent 4" w:uiPriority="51"/>
-    <w:lsdException w:name="Grid Table 7 Colorful Accent 4" w:uiPriority="52"/>
-    <w:lsdException w:name="Grid Table 1 Light Accent 5" w:uiPriority="46"/>
-    <w:lsdException w:name="Grid Table 2 Accent 5" w:uiPriority="47"/>
-    <w:lsdException w:name="Grid Table 3 Accent 5" w:uiPriority="48"/>
-    <w:lsdException w:name="Grid Table 4 Accent 5" w:uiPriority="49"/>
-    <w:lsdException w:name="Grid Table 5 Dark Accent 5" w:uiPriority="50"/>
-    <w:lsdException w:name="Grid Table 6 Colorful Accent 5" w:uiPriority="51"/>
-    <w:lsdException w:name="Grid Table 7 Colorful Accent 5" w:uiPriority="52"/>
-    <w:lsdException w:name="Grid Table 1 Light Accent 6" w:uiPriority="46"/>
-    <w:lsdException w:name="Grid Table 2 Accent 6" w:uiPriority="47"/>
-    <w:lsdException w:name="Grid Table 3 Accent 6" w:uiPriority="48"/>
-    <w:lsdException w:name="Grid Table 4 Accent 6" w:uiPriority="49"/>
-    <w:lsdException w:name="Grid Table 5 Dark Accent 6" w:uiPriority="50"/>
-    <w:lsdException w:name="Grid Table 6 Colorful Accent 6" w:uiPriority="51"/>
-    <w:lsdException w:name="Grid Table 7 Colorful Accent 6" w:uiPriority="52"/>
-    <w:lsdException w:name="List Table 1 Light" w:uiPriority="46"/>
-    <w:lsdException w:name="List Table 2" w:uiPriority="47"/>
-    <w:lsdException w:name="List Table 3" w:uiPriority="48"/>
-    <w:lsdException w:name="List Table 4" w:uiPriority="49"/>
-    <w:lsdException w:name="List Table 5 Dark" w:uiPriority="50"/>
-    <w:lsdException w:name="List Table 6 Colorful" w:uiPriority="51"/>
-    <w:lsdException w:name="List Table 7 Colorful" w:uiPriority="52"/>
-    <w:lsdException w:name="List Table 1 Light Accent 1" w:uiPriority="46"/>
-    <w:lsdException w:name="List Table 2 Accent 1" w:uiPriority="47"/>
-    <w:lsdException w:name="List Table 3 Accent 1" w:uiPriority="48"/>
-    <w:lsdException w:name="List Table 4 Accent 1" w:uiPriority="49"/>
-    <w:lsdException w:name="List Table 5 Dark Accent 1" w:uiPriority="50"/>
-    <w:lsdException w:name="List Table 6 Colorful Accent 1" w:uiPriority="51"/>
-    <w:lsdException w:name="List Table 7 Colorful Accent 1" w:uiPriority="52"/>
-    <w:lsdException w:name="List Table 1 Light Accent 2" w:uiPriority="46"/>
-    <w:lsdException w:name="List Table 2 Accent 2" w:uiPriority="47"/>
-    <w:lsdException w:name="List Table 3 Accent 2" w:uiPriority="48"/>
-    <w:lsdException w:name="List Table 4 Accent 2" w:uiPriority="49"/>
-    <w:lsdException w:name="List Table 5 Dark Accent 2" w:uiPriority="50"/>
-    <w:lsdException w:name="List Table 6 Colorful Accent 2" w:uiPriority="51"/>
-    <w:lsdException w:name="List Table 7 Colorful Accent 2" w:uiPriority="52"/>
-    <w:lsdException w:name="List Table 1 Light Accent 3" w:uiPriority="46"/>
-    <w:lsdException w:name="List Table 2 Accent 3" w:uiPriority="47"/>
-    <w:lsdException w:name="List Table 3 Accent 3" w:uiPriority="48"/>
-    <w:lsdException w:name="List Table 4 Accent 3" w:uiPriority="49"/>
-    <w:lsdException w:name="List Table 5 Dark Accent 3" w:uiPriority="50"/>
-    <w:lsdException w:name="List Table 6 Colorful Accent 3" w:uiPriority="51"/>
-    <w:lsdException w:name="List Table 7 Colorful Accent 3" w:uiPriority="52"/>
-    <w:lsdException w:name="List Table 1 Light Accent 4" w:uiPriority="46"/>
-    <w:lsdException w:name="List Table 2 Accent 4" w:uiPriority="47"/>
-    <w:lsdException w:name="List Table 3 Accent 4" w:uiPriority="48"/>
-    <w:lsdException w:name="List Table 4 Accent 4" w:uiPriority="49"/>
-    <w:lsdException w:name="List Table 5 Dark Accent 4" w:uiPriority="50"/>
-    <w:lsdException w:name="List Table 6 Colorful Accent 4" w:uiPriority="51"/>
-    <w:lsdException w:name="List Table 7 Colorful Accent 4" w:uiPriority="52"/>
-    <w:lsdException w:name="List Table 1 Light Accent 5" w:uiPriority="46"/>
-    <w:lsdException w:name="List Table 2 Accent 5" w:uiPriority="47"/>
-    <w:lsdException w:name="List Table 3 Accent 5" w:uiPriority="48"/>
-    <w:lsdException w:name="List Table 4 Accent 5" w:uiPriority="49"/>
-    <w:lsdException w:name="List Table 5 Dark Accent 5" w:uiPriority="50"/>
-    <w:lsdException w:name="List Table 6 Colorful Accent 5" w:uiPriority="51"/>
-    <w:lsdException w:name="List Table 7 Colorful Accent 5" w:uiPriority="52"/>
-    <w:lsdException w:name="List Table 1 Light Accent 6" w:uiPriority="46"/>
-    <w:lsdException w:name="List Table 2 Accent 6" w:uiPriority="47"/>
-    <w:lsdException w:name="List Table 3 Accent 6" w:uiPriority="48"/>
-    <w:lsdException w:name="List Table 4 Accent 6" w:uiPriority="49"/>
-    <w:lsdException w:name="List Table 5 Dark Accent 6" w:uiPriority="50"/>
-    <w:lsdException w:name="List Table 6 Colorful Accent 6" w:uiPriority="51"/>
-    <w:lsdException w:name="List Table 7 Colorful Accent 6" w:uiPriority="52"/>
+  <w:latentStyles w:defLockedState="0" w:defUIPriority="0" w:defSemiHidden="1" w:defUnhideWhenUsed="1" w:defQFormat="0" w:count="267">
+    <w:lsdException w:name="Normal" w:semiHidden="0" w:unhideWhenUsed="0" w:qFormat="1"/>
+    <w:lsdException w:name="heading 1" w:semiHidden="0" w:unhideWhenUsed="0" w:qFormat="1"/>
+    <w:lsdException w:name="heading 2" w:semiHidden="0" w:unhideWhenUsed="0" w:qFormat="1"/>
+    <w:lsdException w:name="heading 3" w:semiHidden="0" w:unhideWhenUsed="0" w:qFormat="1"/>
+    <w:lsdException w:name="heading 4" w:semiHidden="0" w:unhideWhenUsed="0" w:qFormat="1"/>
+    <w:lsdException w:name="heading 5" w:qFormat="1"/>
+    <w:lsdException w:name="heading 6" w:qFormat="1"/>
+    <w:lsdException w:name="heading 7" w:qFormat="1"/>
+    <w:lsdException w:name="heading 8" w:qFormat="1"/>
+    <w:lsdException w:name="heading 9" w:qFormat="1"/>
+    <w:lsdException w:name="index 2" w:semiHidden="0" w:unhideWhenUsed="0"/>
+    <w:lsdException w:name="index 3" w:semiHidden="0" w:unhideWhenUsed="0"/>
+    <w:lsdException w:name="index 4" w:semiHidden="0" w:unhideWhenUsed="0"/>
+    <w:lsdException w:name="index 5" w:semiHidden="0" w:unhideWhenUsed="0"/>
+    <w:lsdException w:name="index 6" w:semiHidden="0" w:unhideWhenUsed="0"/>
+    <w:lsdException w:name="caption" w:qFormat="1"/>
+    <w:lsdException w:name="List Number 2" w:semiHidden="0" w:unhideWhenUsed="0"/>
+    <w:lsdException w:name="List Number 5" w:semiHidden="0" w:unhideWhenUsed="0"/>
+    <w:lsdException w:name="Title" w:semiHidden="0" w:unhideWhenUsed="0" w:qFormat="1"/>
+    <w:lsdException w:name="Subtitle" w:semiHidden="0" w:unhideWhenUsed="0" w:qFormat="1"/>
+    <w:lsdException w:name="Body Text Indent 3" w:semiHidden="0" w:unhideWhenUsed="0"/>
+    <w:lsdException w:name="Block Text" w:semiHidden="0" w:unhideWhenUsed="0"/>
+    <w:lsdException w:name="Hyperlink" w:semiHidden="0" w:unhideWhenUsed="0"/>
+    <w:lsdException w:name="FollowedHyperlink" w:semiHidden="0" w:unhideWhenUsed="0"/>
+    <w:lsdException w:name="Strong" w:semiHidden="0" w:unhideWhenUsed="0" w:qFormat="1"/>
+    <w:lsdException w:name="Emphasis" w:semiHidden="0" w:unhideWhenUsed="0" w:qFormat="1"/>
+    <w:lsdException w:name="Table Grid" w:semiHidden="0" w:unhideWhenUsed="0"/>
+    <w:lsdException w:name="Placeholder Text" w:uiPriority="99" w:unhideWhenUsed="0"/>
+    <w:lsdException w:name="No Spacing" w:semiHidden="0" w:uiPriority="1" w:unhideWhenUsed="0" w:qFormat="1"/>
+    <w:lsdException w:name="Light Shading" w:semiHidden="0" w:uiPriority="60" w:unhideWhenUsed="0"/>
+    <w:lsdException w:name="Light List" w:semiHidden="0" w:uiPriority="61" w:unhideWhenUsed="0"/>
+    <w:lsdException w:name="Light Grid" w:semiHidden="0" w:uiPriority="62" w:unhideWhenUsed="0"/>
+    <w:lsdException w:name="Medium Shading 1" w:semiHidden="0" w:uiPriority="63" w:unhideWhenUsed="0"/>
+    <w:lsdException w:name="Medium Shading 2" w:semiHidden="0" w:uiPriority="64" w:unhideWhenUsed="0"/>
+    <w:lsdException w:name="Medium List 1" w:semiHidden="0" w:uiPriority="65" w:unhideWhenUsed="0"/>
+    <w:lsdException w:name="Medium List 2" w:semiHidden="0" w:uiPriority="66" w:unhideWhenUsed="0"/>
+    <w:lsdException w:name="Medium Grid 1" w:semiHidden="0" w:uiPriority="67" w:unhideWhenUsed="0"/>
+    <w:lsdException w:name="Medium Grid 2" w:semiHidden="0" w:uiPriority="68" w:unhideWhenUsed="0"/>
+    <w:lsdException w:name="Medium Grid 3" w:semiHidden="0" w:uiPriority="69" w:unhideWhenUsed="0"/>
+    <w:lsdException w:name="Dark List" w:semiHidden="0" w:uiPriority="70" w:unhideWhenUsed="0"/>
+    <w:lsdException w:name="Colorful Shading" w:semiHidden="0" w:uiPriority="71" w:unhideWhenUsed="0"/>
+    <w:lsdException w:name="Colorful List" w:semiHidden="0" w:uiPriority="72" w:unhideWhenUsed="0"/>
+    <w:lsdException w:name="Colorful Grid" w:semiHidden="0" w:uiPriority="73" w:unhideWhenUsed="0"/>
+    <w:lsdException w:name="Light Shading Accent 1" w:semiHidden="0" w:uiPriority="60" w:unhideWhenUsed="0"/>
+    <w:lsdException w:name="Light List Accent 1" w:semiHidden="0" w:uiPriority="61" w:unhideWhenUsed="0"/>
+    <w:lsdException w:name="Light Grid Accent 1" w:semiHidden="0" w:uiPriority="62" w:unhideWhenUsed="0"/>
+    <w:lsdException w:name="Medium Shading 1 Accent 1" w:semiHidden="0" w:uiPriority="63" w:unhideWhenUsed="0"/>
+    <w:lsdException w:name="Medium Shading 2 Accent 1" w:semiHidden="0" w:uiPriority="64" w:unhideWhenUsed="0"/>
+    <w:lsdException w:name="Medium List 1 Accent 1" w:semiHidden="0" w:uiPriority="65" w:unhideWhenUsed="0"/>
+    <w:lsdException w:name="Revision" w:uiPriority="99" w:unhideWhenUsed="0"/>
+    <w:lsdException w:name="List Paragraph" w:semiHidden="0" w:uiPriority="34" w:unhideWhenUsed="0" w:qFormat="1"/>
+    <w:lsdException w:name="Quote" w:semiHidden="0" w:uiPriority="29" w:unhideWhenUsed="0" w:qFormat="1"/>
+    <w:lsdException w:name="Intense Quote" w:semiHidden="0" w:uiPriority="30" w:unhideWhenUsed="0" w:qFormat="1"/>
+    <w:lsdException w:name="Medium List 2 Accent 1" w:semiHidden="0" w:uiPriority="66" w:unhideWhenUsed="0"/>
+    <w:lsdException w:name="Medium Grid 1 Accent 1" w:semiHidden="0" w:uiPriority="67" w:unhideWhenUsed="0"/>
+    <w:lsdException w:name="Medium Grid 2 Accent 1" w:semiHidden="0" w:uiPriority="68" w:unhideWhenUsed="0"/>
+    <w:lsdException w:name="Medium Grid 3 Accent 1" w:semiHidden="0" w:uiPriority="69" w:unhideWhenUsed="0"/>
+    <w:lsdException w:name="Dark List Accent 1" w:semiHidden="0" w:uiPriority="70" w:unhideWhenUsed="0"/>
+    <w:lsdException w:name="Colorful Shading Accent 1" w:semiHidden="0" w:uiPriority="71" w:unhideWhenUsed="0"/>
+    <w:lsdException w:name="Colorful List Accent 1" w:semiHidden="0" w:uiPriority="72" w:unhideWhenUsed="0"/>
+    <w:lsdException w:name="Colorful Grid Accent 1" w:semiHidden="0" w:uiPriority="73" w:unhideWhenUsed="0"/>
+    <w:lsdException w:name="Light Shading Accent 2" w:semiHidden="0" w:uiPriority="60" w:unhideWhenUsed="0"/>
+    <w:lsdException w:name="Light List Accent 2" w:semiHidden="0" w:uiPriority="61" w:unhideWhenUsed="0"/>
+    <w:lsdException w:name="Light Grid Accent 2" w:semiHidden="0" w:uiPriority="62" w:unhideWhenUsed="0"/>
+    <w:lsdException w:name="Medium Shading 1 Accent 2" w:semiHidden="0" w:uiPriority="63" w:unhideWhenUsed="0"/>
+    <w:lsdException w:name="Medium Shading 2 Accent 2" w:semiHidden="0" w:uiPriority="64" w:unhideWhenUsed="0"/>
+    <w:lsdException w:name="Medium List 1 Accent 2" w:semiHidden="0" w:uiPriority="65" w:unhideWhenUsed="0"/>
+    <w:lsdException w:name="Medium List 2 Accent 2" w:semiHidden="0" w:uiPriority="66" w:unhideWhenUsed="0"/>
+    <w:lsdException w:name="Medium Grid 1 Accent 2" w:semiHidden="0" w:uiPriority="67" w:unhideWhenUsed="0"/>
+    <w:lsdException w:name="Medium Grid 2 Accent 2" w:semiHidden="0" w:uiPriority="68" w:unhideWhenUsed="0"/>
+    <w:lsdException w:name="Medium Grid 3 Accent 2" w:semiHidden="0" w:uiPriority="69" w:unhideWhenUsed="0"/>
+    <w:lsdException w:name="Dark List Accent 2" w:semiHidden="0" w:uiPriority="70" w:unhideWhenUsed="0"/>
+    <w:lsdException w:name="Colorful Shading Accent 2" w:semiHidden="0" w:uiPriority="71" w:unhideWhenUsed="0"/>
+    <w:lsdException w:name="Colorful List Accent 2" w:semiHidden="0" w:uiPriority="72" w:unhideWhenUsed="0"/>
+    <w:lsdException w:name="Colorful Grid Accent 2" w:semiHidden="0" w:uiPriority="73" w:unhideWhenUsed="0"/>
+    <w:lsdException w:name="Light Shading Accent 3" w:semiHidden="0" w:uiPriority="60" w:unhideWhenUsed="0"/>
+    <w:lsdException w:name="Light List Accent 3" w:semiHidden="0" w:uiPriority="61" w:unhideWhenUsed="0"/>
+    <w:lsdException w:name="Light Grid Accent 3" w:semiHidden="0" w:uiPriority="62" w:unhideWhenUsed="0"/>
+    <w:lsdException w:name="Medium Shading 1 Accent 3" w:semiHidden="0" w:uiPriority="63" w:unhideWhenUsed="0"/>
+    <w:lsdException w:name="Medium Shading 2 Accent 3" w:semiHidden="0" w:uiPriority="64" w:unhideWhenUsed="0"/>
+    <w:lsdException w:name="Medium List 1 Accent 3" w:semiHidden="0" w:uiPriority="65" w:unhideWhenUsed="0"/>
+    <w:lsdException w:name="Medium List 2 Accent 3" w:semiHidden="0" w:uiPriority="66" w:unhideWhenUsed="0"/>
+    <w:lsdException w:name="Medium Grid 1 Accent 3" w:semiHidden="0" w:uiPriority="67" w:unhideWhenUsed="0"/>
+    <w:lsdException w:name="Medium Grid 2 Accent 3" w:semiHidden="0" w:uiPriority="68" w:unhideWhenUsed="0"/>
+    <w:lsdException w:name="Medium Grid 3 Accent 3" w:semiHidden="0" w:uiPriority="69" w:unhideWhenUsed="0"/>
+    <w:lsdException w:name="Dark List Accent 3" w:semiHidden="0" w:uiPriority="70" w:unhideWhenUsed="0"/>
+    <w:lsdException w:name="Colorful Shading Accent 3" w:semiHidden="0" w:uiPriority="71" w:unhideWhenUsed="0"/>
+    <w:lsdException w:name="Colorful List Accent 3" w:semiHidden="0" w:uiPriority="72" w:unhideWhenUsed="0"/>
+    <w:lsdException w:name="Colorful Grid Accent 3" w:semiHidden="0" w:uiPriority="73" w:unhideWhenUsed="0"/>
+    <w:lsdException w:name="Light Shading Accent 4" w:semiHidden="0" w:uiPriority="60" w:unhideWhenUsed="0"/>
+    <w:lsdException w:name="Light List Accent 4" w:semiHidden="0" w:uiPriority="61" w:unhideWhenUsed="0"/>
+    <w:lsdException w:name="Light Grid Accent 4" w:semiHidden="0" w:uiPriority="62" w:unhideWhenUsed="0"/>
+    <w:lsdException w:name="Medium Shading 1 Accent 4" w:semiHidden="0" w:uiPriority="63" w:unhideWhenUsed="0"/>
+    <w:lsdException w:name="Medium Shading 2 Accent 4" w:semiHidden="0" w:uiPriority="64" w:unhideWhenUsed="0"/>
+    <w:lsdException w:name="Medium List 1 Accent 4" w:semiHidden="0" w:uiPriority="65" w:unhideWhenUsed="0"/>
+    <w:lsdException w:name="Medium List 2 Accent 4" w:semiHidden="0" w:uiPriority="66" w:unhideWhenUsed="0"/>
+    <w:lsdException w:name="Medium Grid 1 Accent 4" w:semiHidden="0" w:uiPriority="67" w:unhideWhenUsed="0"/>
+    <w:lsdException w:name="Medium Grid 2 Accent 4" w:semiHidden="0" w:uiPriority="68" w:unhideWhenUsed="0"/>
+    <w:lsdException w:name="Medium Grid 3 Accent 4" w:semiHidden="0" w:uiPriority="69" w:unhideWhenUsed="0"/>
+    <w:lsdException w:name="Dark List Accent 4" w:semiHidden="0" w:uiPriority="70" w:unhideWhenUsed="0"/>
+    <w:lsdException w:name="Colorful Shading Accent 4" w:semiHidden="0" w:uiPriority="71" w:unhideWhenUsed="0"/>
+    <w:lsdException w:name="Colorful List Accent 4" w:semiHidden="0" w:uiPriority="72" w:unhideWhenUsed="0"/>
+    <w:lsdException w:name="Colorful Grid Accent 4" w:semiHidden="0" w:uiPriority="73" w:unhideWhenUsed="0"/>
+    <w:lsdException w:name="Light Shading Accent 5" w:semiHidden="0" w:uiPriority="60" w:unhideWhenUsed="0"/>
+    <w:lsdException w:name="Light List Accent 5" w:semiHidden="0" w:uiPriority="61" w:unhideWhenUsed="0"/>
+    <w:lsdException w:name="Light Grid Accent 5" w:semiHidden="0" w:uiPriority="62" w:unhideWhenUsed="0"/>
+    <w:lsdException w:name="Medium Shading 1 Accent 5" w:semiHidden="0" w:uiPriority="63" w:unhideWhenUsed="0"/>
+    <w:lsdException w:name="Medium Shading 2 Accent 5" w:semiHidden="0" w:uiPriority="64" w:unhideWhenUsed="0"/>
+    <w:lsdException w:name="Medium List 1 Accent 5" w:semiHidden="0" w:uiPriority="65" w:unhideWhenUsed="0"/>
+    <w:lsdException w:name="Medium List 2 Accent 5" w:semiHidden="0" w:uiPriority="66" w:unhideWhenUsed="0"/>
+    <w:lsdException w:name="Medium Grid 1 Accent 5" w:semiHidden="0" w:uiPriority="67" w:unhideWhenUsed="0"/>
+    <w:lsdException w:name="Medium Grid 2 Accent 5" w:semiHidden="0" w:uiPriority="68" w:unhideWhenUsed="0"/>
+    <w:lsdException w:name="Medium Grid 3 Accent 5" w:semiHidden="0" w:uiPriority="69" w:unhideWhenUsed="0"/>
+    <w:lsdException w:name="Dark List Accent 5" w:semiHidden="0" w:uiPriority="70" w:unhideWhenUsed="0"/>
+    <w:lsdException w:name="Colorful Shading Accent 5" w:semiHidden="0" w:uiPriority="71" w:unhideWhenUsed="0"/>
+    <w:lsdException w:name="Colorful List Accent 5" w:semiHidden="0" w:uiPriority="72" w:unhideWhenUsed="0"/>
+    <w:lsdException w:name="Colorful Grid Accent 5" w:semiHidden="0" w:uiPriority="73" w:unhideWhenUsed="0"/>
+    <w:lsdException w:name="Light Shading Accent 6" w:semiHidden="0" w:uiPriority="60" w:unhideWhenUsed="0"/>
+    <w:lsdException w:name="Light List Accent 6" w:semiHidden="0" w:uiPriority="61" w:unhideWhenUsed="0"/>
+    <w:lsdException w:name="Light Grid Accent 6" w:semiHidden="0" w:uiPriority="62" w:unhideWhenUsed="0"/>
+    <w:lsdException w:name="Medium Shading 1 Accent 6" w:semiHidden="0" w:uiPriority="63" w:unhideWhenUsed="0"/>
+    <w:lsdException w:name="Medium Shading 2 Accent 6" w:semiHidden="0" w:uiPriority="64" w:unhideWhenUsed="0"/>
+    <w:lsdException w:name="Medium List 1 Accent 6" w:semiHidden="0" w:uiPriority="65" w:unhideWhenUsed="0"/>
+    <w:lsdException w:name="Medium List 2 Accent 6" w:semiHidden="0" w:uiPriority="66" w:unhideWhenUsed="0"/>
+    <w:lsdException w:name="Medium Grid 1 Accent 6" w:semiHidden="0" w:uiPriority="67" w:unhideWhenUsed="0"/>
+    <w:lsdException w:name="Medium Grid 2 Accent 6" w:semiHidden="0" w:uiPriority="68" w:unhideWhenUsed="0"/>
+    <w:lsdException w:name="Medium Grid 3 Accent 6" w:semiHidden="0" w:uiPriority="69" w:unhideWhenUsed="0"/>
+    <w:lsdException w:name="Dark List Accent 6" w:semiHidden="0" w:uiPriority="70" w:unhideWhenUsed="0"/>
+    <w:lsdException w:name="Colorful Shading Accent 6" w:semiHidden="0" w:uiPriority="71" w:unhideWhenUsed="0"/>
+    <w:lsdException w:name="Colorful List Accent 6" w:semiHidden="0" w:uiPriority="72" w:unhideWhenUsed="0"/>
+    <w:lsdException w:name="Colorful Grid Accent 6" w:semiHidden="0" w:uiPriority="73" w:unhideWhenUsed="0"/>
+    <w:lsdException w:name="Subtle Emphasis" w:semiHidden="0" w:uiPriority="19" w:unhideWhenUsed="0" w:qFormat="1"/>
+    <w:lsdException w:name="Intense Emphasis" w:semiHidden="0" w:uiPriority="21" w:unhideWhenUsed="0" w:qFormat="1"/>
+    <w:lsdException w:name="Subtle Reference" w:semiHidden="0" w:uiPriority="31" w:unhideWhenUsed="0" w:qFormat="1"/>
+    <w:lsdException w:name="Intense Reference" w:semiHidden="0" w:uiPriority="32" w:unhideWhenUsed="0" w:qFormat="1"/>
+    <w:lsdException w:name="Book Title" w:semiHidden="0" w:uiPriority="33" w:unhideWhenUsed="0" w:qFormat="1"/>
+    <w:lsdException w:name="Bibliography" w:uiPriority="37"/>
+    <w:lsdException w:name="TOC Heading" w:uiPriority="39" w:qFormat="1"/>
   </w:latentStyles>
   <w:style w:type="paragraph" w:default="1" w:styleId="Normal">
     <w:name w:val="Normal"/>
     <w:qFormat/>
+    <w:rsid w:val="0056150B"/>
+    <w:rPr>
+      <w:sz w:val="24"/>
+    </w:rPr>
+  </w:style>
+  <w:style w:type="paragraph" w:styleId="Heading1">
+    <w:name w:val="heading 1"/>
+    <w:basedOn w:val="Normal"/>
+    <w:next w:val="Normal"/>
+    <w:qFormat/>
+    <w:pPr>
+      <w:keepNext/>
+      <w:spacing w:before="240" w:after="60"/>
+      <w:outlineLvl w:val="0"/>
+    </w:pPr>
+    <w:rPr>
+      <w:rFonts w:ascii="Arial" w:hAnsi="Arial"/>
+      <w:b/>
+      <w:bCs/>
+      <w:kern w:val="32"/>
+      <w:sz w:val="32"/>
+      <w:szCs w:val="32"/>
+    </w:rPr>
+  </w:style>
+  <w:style w:type="paragraph" w:styleId="Heading2">
+    <w:name w:val="heading 2"/>
+    <w:basedOn w:val="Normal"/>
+    <w:next w:val="Normal"/>
+    <w:link w:val="Heading2Char"/>
+    <w:qFormat/>
+    <w:pPr>
+      <w:keepNext/>
+      <w:outlineLvl w:val="1"/>
+    </w:pPr>
+    <w:rPr>
+      <w:b/>
+      <w:bCs/>
+    </w:rPr>
+  </w:style>
+  <w:style w:type="paragraph" w:styleId="Heading3">
+    <w:name w:val="heading 3"/>
+    <w:basedOn w:val="Normal"/>
+    <w:next w:val="Normal"/>
+    <w:qFormat/>
+    <w:pPr>
+      <w:keepNext/>
+      <w:jc w:val="center"/>
+      <w:outlineLvl w:val="2"/>
+    </w:pPr>
+    <w:rPr>
+      <w:rFonts w:ascii="Arial" w:hAnsi="Arial" w:cs="Arial"/>
+      <w:sz w:val="32"/>
+    </w:rPr>
+  </w:style>
+  <w:style w:type="paragraph" w:styleId="Heading4">
+    <w:name w:val="heading 4"/>
+    <w:basedOn w:val="Normal"/>
+    <w:next w:val="Normal"/>
+    <w:qFormat/>
+    <w:pPr>
+      <w:keepNext/>
+      <w:jc w:val="center"/>
+      <w:outlineLvl w:val="3"/>
+    </w:pPr>
+    <w:rPr>
+      <w:b/>
+      <w:bCs/>
+    </w:rPr>
+  </w:style>
+  <w:style w:type="character" w:default="1" w:styleId="DefaultParagraphFont">
+    <w:name w:val="Default Paragraph Font"/>
+    <w:uiPriority w:val="1"/>
+    <w:semiHidden/>
+    <w:unhideWhenUsed/>
+  </w:style>
+  <w:style w:type="table" w:default="1" w:styleId="TableNormal">
+    <w:name w:val="Normal Table"/>
+    <w:uiPriority w:val="99"/>
+    <w:semiHidden/>
+    <w:unhideWhenUsed/>
+    <w:tblPr>
+      <w:tblInd w:w="0" w:type="dxa"/>
+      <w:tblCellMar>
+        <w:top w:w="0" w:type="dxa"/>
+        <w:left w:w="108" w:type="dxa"/>
+        <w:bottom w:w="0" w:type="dxa"/>
+        <w:right w:w="108" w:type="dxa"/>
+      </w:tblCellMar>
+    </w:tblPr>
+  </w:style>
+  <w:style w:type="numbering" w:default="1" w:styleId="NoList">
+    <w:name w:val="No List"/>
+    <w:uiPriority w:val="99"/>
+    <w:semiHidden/>
+    <w:unhideWhenUsed/>
+  </w:style>
+  <w:style w:type="paragraph" w:styleId="BodyTextIndent2">
+    <w:name w:val="Body Text Indent 2"/>
+    <w:basedOn w:val="Normal"/>
+    <w:pPr>
+      <w:autoSpaceDE w:val="0"/>
+      <w:autoSpaceDN w:val="0"/>
+      <w:adjustRightInd w:val="0"/>
+      <w:ind w:left="720"/>
+    </w:pPr>
+    <w:rPr>
+      <w:szCs w:val="24"/>
+    </w:rPr>
+  </w:style>
+  <w:style w:type="paragraph" w:styleId="BodyTextIndent">
+    <w:name w:val="Body Text Indent"/>
+    <w:basedOn w:val="Normal"/>
+    <w:pPr>
+      <w:ind w:left="270"/>
+    </w:pPr>
+  </w:style>
+  <w:style w:type="paragraph" w:styleId="BodyTextIndent3">
+    <w:name w:val="Body Text Indent 3"/>
+    <w:basedOn w:val="Normal"/>
+    <w:pPr>
+      <w:ind w:left="270"/>
+    </w:pPr>
+    <w:rPr>
+      <w:color w:val="000000"/>
+      <w:szCs w:val="28"/>
+    </w:rPr>
+  </w:style>
+  <w:style w:type="paragraph" w:styleId="NormalWeb">
+    <w:name w:val="Normal (Web)"/>
+    <w:basedOn w:val="Normal"/>
+    <w:pPr>
+      <w:spacing w:before="100" w:beforeAutospacing="1" w:after="100" w:afterAutospacing="1"/>
+    </w:pPr>
+    <w:rPr>
+      <w:szCs w:val="24"/>
+    </w:rPr>
+  </w:style>
+  <w:style w:type="paragraph" w:styleId="Header">
+    <w:name w:val="header"/>
+    <w:basedOn w:val="Normal"/>
+    <w:pPr>
+      <w:tabs>
+        <w:tab w:val="center" w:pos="4320"/>
+        <w:tab w:val="right" w:pos="8640"/>
+      </w:tabs>
+    </w:pPr>
+  </w:style>
+  <w:style w:type="paragraph" w:styleId="Footer">
+    <w:name w:val="footer"/>
+    <w:basedOn w:val="Normal"/>
+    <w:pPr>
+      <w:tabs>
+        <w:tab w:val="center" w:pos="4320"/>
+        <w:tab w:val="right" w:pos="8640"/>
+      </w:tabs>
+    </w:pPr>
+  </w:style>
+  <w:style w:type="character" w:styleId="PageNumber">
+    <w:name w:val="page number"/>
+    <w:basedOn w:val="DefaultParagraphFont"/>
+  </w:style>
+  <w:style w:type="character" w:styleId="Hyperlink">
+    <w:name w:val="Hyperlink"/>
+    <w:rsid w:val="00894485"/>
+    <w:rPr>
+      <w:color w:val="0000FF"/>
+      <w:u w:val="single"/>
+    </w:rPr>
+  </w:style>
+  <w:style w:type="paragraph" w:customStyle="1" w:styleId="Myauthor">
+    <w:name w:val="Myauthor"/>
+    <w:basedOn w:val="Normal"/>
+    <w:rsid w:val="00B310CE"/>
+    <w:pPr>
+      <w:keepNext/>
+      <w:jc w:val="center"/>
+      <w:outlineLvl w:val="0"/>
+    </w:pPr>
+    <w:rPr>
+      <w:b/>
+      <w:bCs/>
+      <w:szCs w:val="24"/>
+      <w:lang w:val="en-GB"/>
+    </w:rPr>
+  </w:style>
+  <w:style w:type="character" w:customStyle="1" w:styleId="Heading2Char">
+    <w:name w:val="Heading 2 Char"/>
+    <w:link w:val="Heading2"/>
     <w:rsid w:val="00B47AFC"/>
+    <w:rPr>
+      <w:b/>
+      <w:bCs/>
+      <w:sz w:val="24"/>
+    </w:rPr>
+  </w:style>
+  <w:style w:type="paragraph" w:styleId="BalloonText">
+    <w:name w:val="Balloon Text"/>
+    <w:basedOn w:val="Normal"/>
+    <w:link w:val="BalloonTextChar"/>
+    <w:rsid w:val="009D634A"/>
+    <w:rPr>
+      <w:rFonts w:ascii="Segoe UI" w:hAnsi="Segoe UI" w:cs="Segoe UI"/>
+      <w:sz w:val="18"/>
+      <w:szCs w:val="18"/>
+    </w:rPr>
+  </w:style>
+  <w:style w:type="character" w:customStyle="1" w:styleId="BalloonTextChar">
+    <w:name w:val="Balloon Text Char"/>
+    <w:basedOn w:val="DefaultParagraphFont"/>
+    <w:link w:val="BalloonText"/>
+    <w:rsid w:val="009D634A"/>
+    <w:rPr>
+      <w:rFonts w:ascii="Segoe UI" w:hAnsi="Segoe UI" w:cs="Segoe UI"/>
+      <w:sz w:val="18"/>
+      <w:szCs w:val="18"/>
+    </w:rPr>
+  </w:style>
+  <w:style w:type="table" w:styleId="TableGrid">
+    <w:name w:val="Table Grid"/>
+    <w:basedOn w:val="TableNormal"/>
+    <w:rsid w:val="007A15DD"/>
+    <w:tblPr>
+      <w:tblInd w:w="0" w:type="dxa"/>
+      <w:tblBorders>
+        <w:top w:val="single" w:sz="4" w:space="0" w:color="auto"/>
+        <w:left w:val="single" w:sz="4" w:space="0" w:color="auto"/>
+        <w:bottom w:val="single" w:sz="4" w:space="0" w:color="auto"/>
+        <w:right w:val="single" w:sz="4" w:space="0" w:color="auto"/>
+        <w:insideH w:val="single" w:sz="4" w:space="0" w:color="auto"/>
+        <w:insideV w:val="single" w:sz="4" w:space="0" w:color="auto"/>
+      </w:tblBorders>
+      <w:tblCellMar>
+        <w:top w:w="0" w:type="dxa"/>
+        <w:left w:w="108" w:type="dxa"/>
+        <w:bottom w:w="0" w:type="dxa"/>
+        <w:right w:w="108" w:type="dxa"/>
+      </w:tblCellMar>
+    </w:tblPr>
+  </w:style>
+</w:styles>
+</file>
+
+<file path=word/stylesWithEffects.xml><?xml version="1.0" encoding="utf-8"?>
+<w:styles xmlns:wpc="http://schemas.microsoft.com/office/word/2010/wordprocessingCanvas" xmlns:mc="http://schemas.openxmlformats.org/markup-compatibility/2006" xmlns:o="urn:schemas-microsoft-com:office:office" xmlns:r="http://schemas.openxmlformats.org/officeDocument/2006/relationships" xmlns:m="http://schemas.openxmlformats.org/officeDocument/2006/math" xmlns:v="urn:schemas-microsoft-com:vml" xmlns:wp14="http://schemas.microsoft.com/office/word/2010/wordprocessingDrawing" xmlns:wp="http://schemas.openxmlformats.org/drawingml/2006/wordprocessingDrawing" xmlns:w10="urn:schemas-microsoft-com:office:word" xmlns:w="http://schemas.openxmlformats.org/wordprocessingml/2006/main" xmlns:w14="http://schemas.microsoft.com/office/word/2010/wordml" xmlns:wpg="http://schemas.microsoft.com/office/word/2010/wordprocessingGroup" xmlns:wpi="http://schemas.microsoft.com/office/word/2010/wordprocessingInk" xmlns:wne="http://schemas.microsoft.com/office/word/2006/wordml" xmlns:wps="http://schemas.microsoft.com/office/word/2010/wordprocessingShape" mc:Ignorable="w14 wp14">
+  <w:docDefaults>
+    <w:rPrDefault>
+      <w:rPr>
+        <w:rFonts w:ascii="Times New Roman" w:eastAsia="Times New Roman" w:hAnsi="Times New Roman" w:cs="Times New Roman"/>
+        <w:lang w:val="en-US" w:eastAsia="en-US" w:bidi="ar-SA"/>
+      </w:rPr>
+    </w:rPrDefault>
+    <w:pPrDefault/>
+  </w:docDefaults>
+  <w:latentStyles w:defLockedState="0" w:defUIPriority="0" w:defSemiHidden="1" w:defUnhideWhenUsed="1" w:defQFormat="0" w:count="267">
+    <w:lsdException w:name="Normal" w:semiHidden="0" w:unhideWhenUsed="0" w:qFormat="1"/>
+    <w:lsdException w:name="heading 1" w:semiHidden="0" w:unhideWhenUsed="0" w:qFormat="1"/>
+    <w:lsdException w:name="heading 2" w:semiHidden="0" w:unhideWhenUsed="0" w:qFormat="1"/>
+    <w:lsdException w:name="heading 3" w:semiHidden="0" w:unhideWhenUsed="0" w:qFormat="1"/>
+    <w:lsdException w:name="heading 4" w:semiHidden="0" w:unhideWhenUsed="0" w:qFormat="1"/>
+    <w:lsdException w:name="heading 5" w:qFormat="1"/>
+    <w:lsdException w:name="heading 6" w:qFormat="1"/>
+    <w:lsdException w:name="heading 7" w:qFormat="1"/>
+    <w:lsdException w:name="heading 8" w:qFormat="1"/>
+    <w:lsdException w:name="heading 9" w:qFormat="1"/>
+    <w:lsdException w:name="index 2" w:semiHidden="0" w:unhideWhenUsed="0"/>
+    <w:lsdException w:name="index 3" w:semiHidden="0" w:unhideWhenUsed="0"/>
+    <w:lsdException w:name="index 4" w:semiHidden="0" w:unhideWhenUsed="0"/>
+    <w:lsdException w:name="index 5" w:semiHidden="0" w:unhideWhenUsed="0"/>
+    <w:lsdException w:name="index 6" w:semiHidden="0" w:unhideWhenUsed="0"/>
+    <w:lsdException w:name="caption" w:qFormat="1"/>
+    <w:lsdException w:name="List Number 2" w:semiHidden="0" w:unhideWhenUsed="0"/>
+    <w:lsdException w:name="List Number 5" w:semiHidden="0" w:unhideWhenUsed="0"/>
+    <w:lsdException w:name="Title" w:semiHidden="0" w:unhideWhenUsed="0" w:qFormat="1"/>
+    <w:lsdException w:name="Subtitle" w:semiHidden="0" w:unhideWhenUsed="0" w:qFormat="1"/>
+    <w:lsdException w:name="Body Text Indent 3" w:semiHidden="0" w:unhideWhenUsed="0"/>
+    <w:lsdException w:name="Block Text" w:semiHidden="0" w:unhideWhenUsed="0"/>
+    <w:lsdException w:name="Hyperlink" w:semiHidden="0" w:unhideWhenUsed="0"/>
+    <w:lsdException w:name="FollowedHyperlink" w:semiHidden="0" w:unhideWhenUsed="0"/>
+    <w:lsdException w:name="Strong" w:semiHidden="0" w:unhideWhenUsed="0" w:qFormat="1"/>
+    <w:lsdException w:name="Emphasis" w:semiHidden="0" w:unhideWhenUsed="0" w:qFormat="1"/>
+    <w:lsdException w:name="Table Grid" w:semiHidden="0" w:unhideWhenUsed="0"/>
+    <w:lsdException w:name="Placeholder Text" w:uiPriority="99" w:unhideWhenUsed="0"/>
+    <w:lsdException w:name="No Spacing" w:semiHidden="0" w:uiPriority="1" w:unhideWhenUsed="0" w:qFormat="1"/>
+    <w:lsdException w:name="Light Shading" w:semiHidden="0" w:uiPriority="60" w:unhideWhenUsed="0"/>
+    <w:lsdException w:name="Light List" w:semiHidden="0" w:uiPriority="61" w:unhideWhenUsed="0"/>
+    <w:lsdException w:name="Light Grid" w:semiHidden="0" w:uiPriority="62" w:unhideWhenUsed="0"/>
+    <w:lsdException w:name="Medium Shading 1" w:semiHidden="0" w:uiPriority="63" w:unhideWhenUsed="0"/>
+    <w:lsdException w:name="Medium Shading 2" w:semiHidden="0" w:uiPriority="64" w:unhideWhenUsed="0"/>
+    <w:lsdException w:name="Medium List 1" w:semiHidden="0" w:uiPriority="65" w:unhideWhenUsed="0"/>
+    <w:lsdException w:name="Medium List 2" w:semiHidden="0" w:uiPriority="66" w:unhideWhenUsed="0"/>
+    <w:lsdException w:name="Medium Grid 1" w:semiHidden="0" w:uiPriority="67" w:unhideWhenUsed="0"/>
+    <w:lsdException w:name="Medium Grid 2" w:semiHidden="0" w:uiPriority="68" w:unhideWhenUsed="0"/>
+    <w:lsdException w:name="Medium Grid 3" w:semiHidden="0" w:uiPriority="69" w:unhideWhenUsed="0"/>
+    <w:lsdException w:name="Dark List" w:semiHidden="0" w:uiPriority="70" w:unhideWhenUsed="0"/>
+    <w:lsdException w:name="Colorful Shading" w:semiHidden="0" w:uiPriority="71" w:unhideWhenUsed="0"/>
+    <w:lsdException w:name="Colorful List" w:semiHidden="0" w:uiPriority="72" w:unhideWhenUsed="0"/>
+    <w:lsdException w:name="Colorful Grid" w:semiHidden="0" w:uiPriority="73" w:unhideWhenUsed="0"/>
+    <w:lsdException w:name="Light Shading Accent 1" w:semiHidden="0" w:uiPriority="60" w:unhideWhenUsed="0"/>
+    <w:lsdException w:name="Light List Accent 1" w:semiHidden="0" w:uiPriority="61" w:unhideWhenUsed="0"/>
+    <w:lsdException w:name="Light Grid Accent 1" w:semiHidden="0" w:uiPriority="62" w:unhideWhenUsed="0"/>
+    <w:lsdException w:name="Medium Shading 1 Accent 1" w:semiHidden="0" w:uiPriority="63" w:unhideWhenUsed="0"/>
+    <w:lsdException w:name="Medium Shading 2 Accent 1" w:semiHidden="0" w:uiPriority="64" w:unhideWhenUsed="0"/>
+    <w:lsdException w:name="Medium List 1 Accent 1" w:semiHidden="0" w:uiPriority="65" w:unhideWhenUsed="0"/>
+    <w:lsdException w:name="Revision" w:uiPriority="99" w:unhideWhenUsed="0"/>
+    <w:lsdException w:name="List Paragraph" w:semiHidden="0" w:uiPriority="34" w:unhideWhenUsed="0" w:qFormat="1"/>
+    <w:lsdException w:name="Quote" w:semiHidden="0" w:uiPriority="29" w:unhideWhenUsed="0" w:qFormat="1"/>
+    <w:lsdException w:name="Intense Quote" w:semiHidden="0" w:uiPriority="30" w:unhideWhenUsed="0" w:qFormat="1"/>
+    <w:lsdException w:name="Medium List 2 Accent 1" w:semiHidden="0" w:uiPriority="66" w:unhideWhenUsed="0"/>
+    <w:lsdException w:name="Medium Grid 1 Accent 1" w:semiHidden="0" w:uiPriority="67" w:unhideWhenUsed="0"/>
+    <w:lsdException w:name="Medium Grid 2 Accent 1" w:semiHidden="0" w:uiPriority="68" w:unhideWhenUsed="0"/>
+    <w:lsdException w:name="Medium Grid 3 Accent 1" w:semiHidden="0" w:uiPriority="69" w:unhideWhenUsed="0"/>
+    <w:lsdException w:name="Dark List Accent 1" w:semiHidden="0" w:uiPriority="70" w:unhideWhenUsed="0"/>
+    <w:lsdException w:name="Colorful Shading Accent 1" w:semiHidden="0" w:uiPriority="71" w:unhideWhenUsed="0"/>
+    <w:lsdException w:name="Colorful List Accent 1" w:semiHidden="0" w:uiPriority="72" w:unhideWhenUsed="0"/>
+    <w:lsdException w:name="Colorful Grid Accent 1" w:semiHidden="0" w:uiPriority="73" w:unhideWhenUsed="0"/>
+    <w:lsdException w:name="Light Shading Accent 2" w:semiHidden="0" w:uiPriority="60" w:unhideWhenUsed="0"/>
+    <w:lsdException w:name="Light List Accent 2" w:semiHidden="0" w:uiPriority="61" w:unhideWhenUsed="0"/>
+    <w:lsdException w:name="Light Grid Accent 2" w:semiHidden="0" w:uiPriority="62" w:unhideWhenUsed="0"/>
+    <w:lsdException w:name="Medium Shading 1 Accent 2" w:semiHidden="0" w:uiPriority="63" w:unhideWhenUsed="0"/>
+    <w:lsdException w:name="Medium Shading 2 Accent 2" w:semiHidden="0" w:uiPriority="64" w:unhideWhenUsed="0"/>
+    <w:lsdException w:name="Medium List 1 Accent 2" w:semiHidden="0" w:uiPriority="65" w:unhideWhenUsed="0"/>
+    <w:lsdException w:name="Medium List 2 Accent 2" w:semiHidden="0" w:uiPriority="66" w:unhideWhenUsed="0"/>
+    <w:lsdException w:name="Medium Grid 1 Accent 2" w:semiHidden="0" w:uiPriority="67" w:unhideWhenUsed="0"/>
+    <w:lsdException w:name="Medium Grid 2 Accent 2" w:semiHidden="0" w:uiPriority="68" w:unhideWhenUsed="0"/>
+    <w:lsdException w:name="Medium Grid 3 Accent 2" w:semiHidden="0" w:uiPriority="69" w:unhideWhenUsed="0"/>
+    <w:lsdException w:name="Dark List Accent 2" w:semiHidden="0" w:uiPriority="70" w:unhideWhenUsed="0"/>
+    <w:lsdException w:name="Colorful Shading Accent 2" w:semiHidden="0" w:uiPriority="71" w:unhideWhenUsed="0"/>
+    <w:lsdException w:name="Colorful List Accent 2" w:semiHidden="0" w:uiPriority="72" w:unhideWhenUsed="0"/>
+    <w:lsdException w:name="Colorful Grid Accent 2" w:semiHidden="0" w:uiPriority="73" w:unhideWhenUsed="0"/>
+    <w:lsdException w:name="Light Shading Accent 3" w:semiHidden="0" w:uiPriority="60" w:unhideWhenUsed="0"/>
+    <w:lsdException w:name="Light List Accent 3" w:semiHidden="0" w:uiPriority="61" w:unhideWhenUsed="0"/>
+    <w:lsdException w:name="Light Grid Accent 3" w:semiHidden="0" w:uiPriority="62" w:unhideWhenUsed="0"/>
+    <w:lsdException w:name="Medium Shading 1 Accent 3" w:semiHidden="0" w:uiPriority="63" w:unhideWhenUsed="0"/>
+    <w:lsdException w:name="Medium Shading 2 Accent 3" w:semiHidden="0" w:uiPriority="64" w:unhideWhenUsed="0"/>
+    <w:lsdException w:name="Medium List 1 Accent 3" w:semiHidden="0" w:uiPriority="65" w:unhideWhenUsed="0"/>
+    <w:lsdException w:name="Medium List 2 Accent 3" w:semiHidden="0" w:uiPriority="66" w:unhideWhenUsed="0"/>
+    <w:lsdException w:name="Medium Grid 1 Accent 3" w:semiHidden="0" w:uiPriority="67" w:unhideWhenUsed="0"/>
+    <w:lsdException w:name="Medium Grid 2 Accent 3" w:semiHidden="0" w:uiPriority="68" w:unhideWhenUsed="0"/>
+    <w:lsdException w:name="Medium Grid 3 Accent 3" w:semiHidden="0" w:uiPriority="69" w:unhideWhenUsed="0"/>
+    <w:lsdException w:name="Dark List Accent 3" w:semiHidden="0" w:uiPriority="70" w:unhideWhenUsed="0"/>
+    <w:lsdException w:name="Colorful Shading Accent 3" w:semiHidden="0" w:uiPriority="71" w:unhideWhenUsed="0"/>
+    <w:lsdException w:name="Colorful List Accent 3" w:semiHidden="0" w:uiPriority="72" w:unhideWhenUsed="0"/>
+    <w:lsdException w:name="Colorful Grid Accent 3" w:semiHidden="0" w:uiPriority="73" w:unhideWhenUsed="0"/>
+    <w:lsdException w:name="Light Shading Accent 4" w:semiHidden="0" w:uiPriority="60" w:unhideWhenUsed="0"/>
+    <w:lsdException w:name="Light List Accent 4" w:semiHidden="0" w:uiPriority="61" w:unhideWhenUsed="0"/>
+    <w:lsdException w:name="Light Grid Accent 4" w:semiHidden="0" w:uiPriority="62" w:unhideWhenUsed="0"/>
+    <w:lsdException w:name="Medium Shading 1 Accent 4" w:semiHidden="0" w:uiPriority="63" w:unhideWhenUsed="0"/>
+    <w:lsdException w:name="Medium Shading 2 Accent 4" w:semiHidden="0" w:uiPriority="64" w:unhideWhenUsed="0"/>
+    <w:lsdException w:name="Medium List 1 Accent 4" w:semiHidden="0" w:uiPriority="65" w:unhideWhenUsed="0"/>
+    <w:lsdException w:name="Medium List 2 Accent 4" w:semiHidden="0" w:uiPriority="66" w:unhideWhenUsed="0"/>
+    <w:lsdException w:name="Medium Grid 1 Accent 4" w:semiHidden="0" w:uiPriority="67" w:unhideWhenUsed="0"/>
+    <w:lsdException w:name="Medium Grid 2 Accent 4" w:semiHidden="0" w:uiPriority="68" w:unhideWhenUsed="0"/>
+    <w:lsdException w:name="Medium Grid 3 Accent 4" w:semiHidden="0" w:uiPriority="69" w:unhideWhenUsed="0"/>
+    <w:lsdException w:name="Dark List Accent 4" w:semiHidden="0" w:uiPriority="70" w:unhideWhenUsed="0"/>
+    <w:lsdException w:name="Colorful Shading Accent 4" w:semiHidden="0" w:uiPriority="71" w:unhideWhenUsed="0"/>
+    <w:lsdException w:name="Colorful List Accent 4" w:semiHidden="0" w:uiPriority="72" w:unhideWhenUsed="0"/>
+    <w:lsdException w:name="Colorful Grid Accent 4" w:semiHidden="0" w:uiPriority="73" w:unhideWhenUsed="0"/>
+    <w:lsdException w:name="Light Shading Accent 5" w:semiHidden="0" w:uiPriority="60" w:unhideWhenUsed="0"/>
+    <w:lsdException w:name="Light List Accent 5" w:semiHidden="0" w:uiPriority="61" w:unhideWhenUsed="0"/>
+    <w:lsdException w:name="Light Grid Accent 5" w:semiHidden="0" w:uiPriority="62" w:unhideWhenUsed="0"/>
+    <w:lsdException w:name="Medium Shading 1 Accent 5" w:semiHidden="0" w:uiPriority="63" w:unhideWhenUsed="0"/>
+    <w:lsdException w:name="Medium Shading 2 Accent 5" w:semiHidden="0" w:uiPriority="64" w:unhideWhenUsed="0"/>
+    <w:lsdException w:name="Medium List 1 Accent 5" w:semiHidden="0" w:uiPriority="65" w:unhideWhenUsed="0"/>
+    <w:lsdException w:name="Medium List 2 Accent 5" w:semiHidden="0" w:uiPriority="66" w:unhideWhenUsed="0"/>
+    <w:lsdException w:name="Medium Grid 1 Accent 5" w:semiHidden="0" w:uiPriority="67" w:unhideWhenUsed="0"/>
+    <w:lsdException w:name="Medium Grid 2 Accent 5" w:semiHidden="0" w:uiPriority="68" w:unhideWhenUsed="0"/>
+    <w:lsdException w:name="Medium Grid 3 Accent 5" w:semiHidden="0" w:uiPriority="69" w:unhideWhenUsed="0"/>
+    <w:lsdException w:name="Dark List Accent 5" w:semiHidden="0" w:uiPriority="70" w:unhideWhenUsed="0"/>
+    <w:lsdException w:name="Colorful Shading Accent 5" w:semiHidden="0" w:uiPriority="71" w:unhideWhenUsed="0"/>
+    <w:lsdException w:name="Colorful List Accent 5" w:semiHidden="0" w:uiPriority="72" w:unhideWhenUsed="0"/>
+    <w:lsdException w:name="Colorful Grid Accent 5" w:semiHidden="0" w:uiPriority="73" w:unhideWhenUsed="0"/>
+    <w:lsdException w:name="Light Shading Accent 6" w:semiHidden="0" w:uiPriority="60" w:unhideWhenUsed="0"/>
+    <w:lsdException w:name="Light List Accent 6" w:semiHidden="0" w:uiPriority="61" w:unhideWhenUsed="0"/>
+    <w:lsdException w:name="Light Grid Accent 6" w:semiHidden="0" w:uiPriority="62" w:unhideWhenUsed="0"/>
+    <w:lsdException w:name="Medium Shading 1 Accent 6" w:semiHidden="0" w:uiPriority="63" w:unhideWhenUsed="0"/>
+    <w:lsdException w:name="Medium Shading 2 Accent 6" w:semiHidden="0" w:uiPriority="64" w:unhideWhenUsed="0"/>
+    <w:lsdException w:name="Medium List 1 Accent 6" w:semiHidden="0" w:uiPriority="65" w:unhideWhenUsed="0"/>
+    <w:lsdException w:name="Medium List 2 Accent 6" w:semiHidden="0" w:uiPriority="66" w:unhideWhenUsed="0"/>
+    <w:lsdException w:name="Medium Grid 1 Accent 6" w:semiHidden="0" w:uiPriority="67" w:unhideWhenUsed="0"/>
+    <w:lsdException w:name="Medium Grid 2 Accent 6" w:semiHidden="0" w:uiPriority="68" w:unhideWhenUsed="0"/>
+    <w:lsdException w:name="Medium Grid 3 Accent 6" w:semiHidden="0" w:uiPriority="69" w:unhideWhenUsed="0"/>
+    <w:lsdException w:name="Dark List Accent 6" w:semiHidden="0" w:uiPriority="70" w:unhideWhenUsed="0"/>
+    <w:lsdException w:name="Colorful Shading Accent 6" w:semiHidden="0" w:uiPriority="71" w:unhideWhenUsed="0"/>
+    <w:lsdException w:name="Colorful List Accent 6" w:semiHidden="0" w:uiPriority="72" w:unhideWhenUsed="0"/>
+    <w:lsdException w:name="Colorful Grid Accent 6" w:semiHidden="0" w:uiPriority="73" w:unhideWhenUsed="0"/>
+    <w:lsdException w:name="Subtle Emphasis" w:semiHidden="0" w:uiPriority="19" w:unhideWhenUsed="0" w:qFormat="1"/>
+    <w:lsdException w:name="Intense Emphasis" w:semiHidden="0" w:uiPriority="21" w:unhideWhenUsed="0" w:qFormat="1"/>
+    <w:lsdException w:name="Subtle Reference" w:semiHidden="0" w:uiPriority="31" w:unhideWhenUsed="0" w:qFormat="1"/>
+    <w:lsdException w:name="Intense Reference" w:semiHidden="0" w:uiPriority="32" w:unhideWhenUsed="0" w:qFormat="1"/>
+    <w:lsdException w:name="Book Title" w:semiHidden="0" w:uiPriority="33" w:unhideWhenUsed="0" w:qFormat="1"/>
+    <w:lsdException w:name="Bibliography" w:uiPriority="37"/>
+    <w:lsdException w:name="TOC Heading" w:uiPriority="39" w:qFormat="1"/>
+  </w:latentStyles>
+  <w:style w:type="paragraph" w:default="1" w:styleId="Normal">
+    <w:name w:val="Normal"/>
+    <w:qFormat/>
+    <w:rsid w:val="0056150B"/>
     <w:rPr>
       <w:sz w:val="24"/>
     </w:rPr>
@@ -12740,7 +15136,7 @@
   <a:extraClrSchemeLst/>
   <a:extLst>
     <a:ext uri="{05A4C25C-085E-4340-85A3-A5531E510DB2}">
-      <thm15:themeFamily xmlns:thm15="http://schemas.microsoft.com/office/thememl/2012/main" name="Office Theme" id="{62F939B6-93AF-4DB8-9C6B-D6C7DFDC589F}" vid="{4A3C46E8-61CC-4603-A589-7422A47A8E4A}"/>
+      <thm15:themeFamily xmlns="" xmlns:thm15="http://schemas.microsoft.com/office/thememl/2012/main" name="Office Theme" id="{62F939B6-93AF-4DB8-9C6B-D6C7DFDC589F}" vid="{4A3C46E8-61CC-4603-A589-7422A47A8E4A}"/>
     </a:ext>
   </a:extLst>
 </a:theme>

</xml_diff>

<commit_message>
Updated page numbers and description of section 1.4
Page numbers can be updated by highlighted them, and choosing the
context menu option 'update numbers', which will cause them to
automatically get the page number that matches the correct bookmark.
</commit_message>
<xml_diff>
--- a/Documentation/srs.docx
+++ b/Documentation/srs.docx
@@ -1,6 +1,6 @@
 
 <file path=word/document.xml><?xml version="1.0" encoding="utf-8"?>
-<w:document xmlns:wpc="http://schemas.microsoft.com/office/word/2010/wordprocessingCanvas" xmlns:mc="http://schemas.openxmlformats.org/markup-compatibility/2006" xmlns:o="urn:schemas-microsoft-com:office:office" xmlns:r="http://schemas.openxmlformats.org/officeDocument/2006/relationships" xmlns:m="http://schemas.openxmlformats.org/officeDocument/2006/math" xmlns:v="urn:schemas-microsoft-com:vml" xmlns:wp14="http://schemas.microsoft.com/office/word/2010/wordprocessingDrawing" xmlns:wp="http://schemas.openxmlformats.org/drawingml/2006/wordprocessingDrawing" xmlns:w10="urn:schemas-microsoft-com:office:word" xmlns:w="http://schemas.openxmlformats.org/wordprocessingml/2006/main" xmlns:w14="http://schemas.microsoft.com/office/word/2010/wordml" xmlns:w15="http://schemas.microsoft.com/office/word/2012/wordml" xmlns:wpg="http://schemas.microsoft.com/office/word/2010/wordprocessingGroup" xmlns:wpi="http://schemas.microsoft.com/office/word/2010/wordprocessingInk" xmlns:wne="http://schemas.microsoft.com/office/word/2006/wordml" xmlns:wps="http://schemas.microsoft.com/office/word/2010/wordprocessingShape" mc:Ignorable="w14 w15 wp14">
+<w:document xmlns:wpc="http://schemas.microsoft.com/office/word/2010/wordprocessingCanvas" xmlns:mc="http://schemas.openxmlformats.org/markup-compatibility/2006" xmlns:o="urn:schemas-microsoft-com:office:office" xmlns:r="http://schemas.openxmlformats.org/officeDocument/2006/relationships" xmlns:m="http://schemas.openxmlformats.org/officeDocument/2006/math" xmlns:v="urn:schemas-microsoft-com:vml" xmlns:wp14="http://schemas.microsoft.com/office/word/2010/wordprocessingDrawing" xmlns:wp="http://schemas.openxmlformats.org/drawingml/2006/wordprocessingDrawing" xmlns:w10="urn:schemas-microsoft-com:office:word" xmlns:w="http://schemas.openxmlformats.org/wordprocessingml/2006/main" xmlns:w14="http://schemas.microsoft.com/office/word/2010/wordml" xmlns:wpg="http://schemas.microsoft.com/office/word/2010/wordprocessingGroup" xmlns:wpi="http://schemas.microsoft.com/office/word/2010/wordprocessingInk" xmlns:wne="http://schemas.microsoft.com/office/word/2006/wordml" xmlns:wps="http://schemas.microsoft.com/office/word/2010/wordprocessingShape" mc:Ignorable="w14 wp14">
   <w:body>
     <w:p>
       <w:pPr>
@@ -717,12 +717,342 @@
           <w:rFonts w:ascii="Arial" w:hAnsi="Arial" w:cs="Arial"/>
           <w:noProof/>
         </w:rPr>
+        <w:t>5</w:t>
+      </w:r>
+      <w:r>
+        <w:rPr>
+          <w:rFonts w:ascii="Arial" w:hAnsi="Arial" w:cs="Arial"/>
+        </w:rPr>
+        <w:fldChar w:fldCharType="end"/>
+      </w:r>
+    </w:p>
+    <w:p>
+      <w:pPr>
+        <w:tabs>
+          <w:tab w:val="right" w:pos="8505"/>
+        </w:tabs>
+        <w:rPr>
+          <w:rFonts w:ascii="Arial" w:hAnsi="Arial" w:cs="Arial"/>
+        </w:rPr>
+      </w:pPr>
+    </w:p>
+    <w:p>
+      <w:pPr>
+        <w:tabs>
+          <w:tab w:val="right" w:pos="8505"/>
+        </w:tabs>
+        <w:rPr>
+          <w:rFonts w:ascii="Arial" w:hAnsi="Arial" w:cs="Arial"/>
+        </w:rPr>
+      </w:pPr>
+    </w:p>
+    <w:p>
+      <w:pPr>
+        <w:tabs>
+          <w:tab w:val="right" w:pos="8505"/>
+        </w:tabs>
+        <w:rPr>
+          <w:rFonts w:ascii="Arial" w:hAnsi="Arial" w:cs="Arial"/>
+        </w:rPr>
+      </w:pPr>
+      <w:r>
+        <w:rPr>
+          <w:rFonts w:ascii="Arial" w:hAnsi="Arial" w:cs="Arial"/>
+        </w:rPr>
+        <w:t>3.  Non-Functional Requirements</w:t>
+      </w:r>
+      <w:r>
+        <w:rPr>
+          <w:rFonts w:ascii="Arial" w:hAnsi="Arial" w:cs="Arial"/>
+        </w:rPr>
+        <w:tab/>
+      </w:r>
+      <w:r>
+        <w:rPr>
+          <w:rFonts w:ascii="Arial" w:hAnsi="Arial" w:cs="Arial"/>
+        </w:rPr>
+        <w:fldChar w:fldCharType="begin"/>
+      </w:r>
+      <w:r>
+        <w:rPr>
+          <w:rFonts w:ascii="Arial" w:hAnsi="Arial" w:cs="Arial"/>
+        </w:rPr>
+        <w:instrText xml:space="preserve"> PAGEREF Non_Functional_Requirements </w:instrText>
+      </w:r>
+      <w:r>
+        <w:rPr>
+          <w:rFonts w:ascii="Arial" w:hAnsi="Arial" w:cs="Arial"/>
+        </w:rPr>
+        <w:fldChar w:fldCharType="separate"/>
+      </w:r>
+      <w:r>
+        <w:rPr>
+          <w:rFonts w:ascii="Arial" w:hAnsi="Arial" w:cs="Arial"/>
+          <w:noProof/>
+        </w:rPr>
+        <w:t>8</w:t>
+      </w:r>
+      <w:r>
+        <w:rPr>
+          <w:rFonts w:ascii="Arial" w:hAnsi="Arial" w:cs="Arial"/>
+        </w:rPr>
+        <w:fldChar w:fldCharType="end"/>
+      </w:r>
+    </w:p>
+    <w:p>
+      <w:pPr>
+        <w:tabs>
+          <w:tab w:val="right" w:pos="8505"/>
+        </w:tabs>
+        <w:rPr>
+          <w:rFonts w:ascii="Arial" w:hAnsi="Arial" w:cs="Arial"/>
+        </w:rPr>
+      </w:pPr>
+    </w:p>
+    <w:p>
+      <w:pPr>
+        <w:tabs>
+          <w:tab w:val="right" w:pos="8505"/>
+        </w:tabs>
+        <w:ind w:firstLine="720"/>
+        <w:rPr>
+          <w:rFonts w:ascii="Arial" w:hAnsi="Arial" w:cs="Arial"/>
+        </w:rPr>
+      </w:pPr>
+      <w:r>
+        <w:rPr>
+          <w:rFonts w:ascii="Arial" w:hAnsi="Arial" w:cs="Arial"/>
+        </w:rPr>
+        <w:t>3.1 Customer Constraints</w:t>
+      </w:r>
+      <w:r>
+        <w:rPr>
+          <w:rFonts w:ascii="Arial" w:hAnsi="Arial" w:cs="Arial"/>
+        </w:rPr>
+        <w:tab/>
+      </w:r>
+      <w:r>
+        <w:rPr>
+          <w:rFonts w:ascii="Arial" w:hAnsi="Arial" w:cs="Arial"/>
+        </w:rPr>
+        <w:fldChar w:fldCharType="begin"/>
+      </w:r>
+      <w:r>
+        <w:rPr>
+          <w:rFonts w:ascii="Arial" w:hAnsi="Arial" w:cs="Arial"/>
+        </w:rPr>
+        <w:instrText xml:space="preserve"> PAGEREF Customer_Constraints </w:instrText>
+      </w:r>
+      <w:r>
+        <w:rPr>
+          <w:rFonts w:ascii="Arial" w:hAnsi="Arial" w:cs="Arial"/>
+        </w:rPr>
+        <w:fldChar w:fldCharType="separate"/>
+      </w:r>
+      <w:r>
+        <w:rPr>
+          <w:rFonts w:ascii="Arial" w:hAnsi="Arial" w:cs="Arial"/>
+          <w:noProof/>
+        </w:rPr>
+        <w:t>9</w:t>
+      </w:r>
+      <w:r>
+        <w:rPr>
+          <w:rFonts w:ascii="Arial" w:hAnsi="Arial" w:cs="Arial"/>
+        </w:rPr>
+        <w:fldChar w:fldCharType="end"/>
+      </w:r>
+    </w:p>
+    <w:p>
+      <w:pPr>
+        <w:tabs>
+          <w:tab w:val="right" w:pos="8505"/>
+        </w:tabs>
+        <w:ind w:firstLine="720"/>
+        <w:rPr>
+          <w:rFonts w:ascii="Arial" w:hAnsi="Arial" w:cs="Arial"/>
+        </w:rPr>
+      </w:pPr>
+      <w:r>
+        <w:rPr>
+          <w:rFonts w:ascii="Arial" w:hAnsi="Arial" w:cs="Arial"/>
+        </w:rPr>
+        <w:t>3.2 External Interfaces</w:t>
+      </w:r>
+      <w:r>
+        <w:rPr>
+          <w:rFonts w:ascii="Arial" w:hAnsi="Arial" w:cs="Arial"/>
+        </w:rPr>
+        <w:tab/>
+      </w:r>
+      <w:r>
+        <w:rPr>
+          <w:rFonts w:ascii="Arial" w:hAnsi="Arial" w:cs="Arial"/>
+        </w:rPr>
+        <w:fldChar w:fldCharType="begin"/>
+      </w:r>
+      <w:r>
+        <w:rPr>
+          <w:rFonts w:ascii="Arial" w:hAnsi="Arial" w:cs="Arial"/>
+        </w:rPr>
+        <w:instrText xml:space="preserve"> PAGEREF External_Interfaces </w:instrText>
+      </w:r>
+      <w:r>
+        <w:rPr>
+          <w:rFonts w:ascii="Arial" w:hAnsi="Arial" w:cs="Arial"/>
+        </w:rPr>
+        <w:fldChar w:fldCharType="separate"/>
+      </w:r>
+      <w:r>
+        <w:rPr>
+          <w:rFonts w:ascii="Arial" w:hAnsi="Arial" w:cs="Arial"/>
+          <w:noProof/>
+        </w:rPr>
+        <w:t>9</w:t>
+      </w:r>
+      <w:r>
+        <w:rPr>
+          <w:rFonts w:ascii="Arial" w:hAnsi="Arial" w:cs="Arial"/>
+        </w:rPr>
+        <w:fldChar w:fldCharType="end"/>
+      </w:r>
+    </w:p>
+    <w:p>
+      <w:pPr>
+        <w:tabs>
+          <w:tab w:val="right" w:pos="8505"/>
+        </w:tabs>
+        <w:ind w:firstLine="720"/>
+        <w:rPr>
+          <w:rFonts w:ascii="Arial" w:hAnsi="Arial" w:cs="Arial"/>
+        </w:rPr>
+      </w:pPr>
+      <w:r>
+        <w:rPr>
+          <w:rFonts w:ascii="Arial" w:hAnsi="Arial" w:cs="Arial"/>
+        </w:rPr>
+        <w:t>3.3</w:t>
+      </w:r>
+      <w:r>
+        <w:rPr>
+          <w:rFonts w:ascii="Arial" w:hAnsi="Arial" w:cs="Arial"/>
+        </w:rPr>
+        <w:t xml:space="preserve"> Other</w:t>
+      </w:r>
+      <w:r>
+        <w:rPr>
+          <w:rFonts w:ascii="Arial" w:hAnsi="Arial" w:cs="Arial"/>
+        </w:rPr>
+        <w:tab/>
+      </w:r>
+      <w:r>
+        <w:rPr>
+          <w:rFonts w:ascii="Arial" w:hAnsi="Arial" w:cs="Arial"/>
+        </w:rPr>
+        <w:fldChar w:fldCharType="begin"/>
+      </w:r>
+      <w:r>
+        <w:rPr>
+          <w:rFonts w:ascii="Arial" w:hAnsi="Arial" w:cs="Arial"/>
+        </w:rPr>
+        <w:instrText xml:space="preserve"> PAGEREF Other </w:instrText>
+      </w:r>
+      <w:r>
+        <w:rPr>
+          <w:rFonts w:ascii="Arial" w:hAnsi="Arial" w:cs="Arial"/>
+        </w:rPr>
+        <w:fldChar w:fldCharType="separate"/>
+      </w:r>
+      <w:r>
+        <w:rPr>
+          <w:rFonts w:ascii="Arial" w:hAnsi="Arial" w:cs="Arial"/>
+          <w:noProof/>
+        </w:rPr>
+        <w:t>9</w:t>
+      </w:r>
+      <w:r>
+        <w:rPr>
+          <w:rFonts w:ascii="Arial" w:hAnsi="Arial" w:cs="Arial"/>
+        </w:rPr>
+        <w:fldChar w:fldCharType="end"/>
+      </w:r>
+    </w:p>
+    <w:p>
+      <w:pPr>
+        <w:tabs>
+          <w:tab w:val="right" w:pos="8505"/>
+        </w:tabs>
+        <w:rPr>
+          <w:rFonts w:ascii="Arial" w:hAnsi="Arial" w:cs="Arial"/>
+        </w:rPr>
+      </w:pPr>
+    </w:p>
+    <w:p>
+      <w:pPr>
+        <w:tabs>
+          <w:tab w:val="right" w:pos="8505"/>
+        </w:tabs>
+        <w:rPr>
+          <w:rFonts w:ascii="Arial" w:hAnsi="Arial" w:cs="Arial"/>
+        </w:rPr>
+      </w:pPr>
+    </w:p>
+    <w:p>
+      <w:pPr>
+        <w:tabs>
+          <w:tab w:val="right" w:pos="8505"/>
+        </w:tabs>
+        <w:rPr>
+          <w:rFonts w:ascii="Arial" w:hAnsi="Arial" w:cs="Arial"/>
+        </w:rPr>
+      </w:pPr>
+      <w:r>
+        <w:rPr>
+          <w:rFonts w:ascii="Arial" w:hAnsi="Arial" w:cs="Arial"/>
+        </w:rPr>
         <w:t>4</w:t>
       </w:r>
       <w:r>
         <w:rPr>
           <w:rFonts w:ascii="Arial" w:hAnsi="Arial" w:cs="Arial"/>
         </w:rPr>
+        <w:t>.  Deliverables</w:t>
+      </w:r>
+      <w:r>
+        <w:rPr>
+          <w:rFonts w:ascii="Arial" w:hAnsi="Arial" w:cs="Arial"/>
+        </w:rPr>
+        <w:tab/>
+      </w:r>
+      <w:r>
+        <w:rPr>
+          <w:rFonts w:ascii="Arial" w:hAnsi="Arial" w:cs="Arial"/>
+        </w:rPr>
+        <w:fldChar w:fldCharType="begin"/>
+      </w:r>
+      <w:r>
+        <w:rPr>
+          <w:rFonts w:ascii="Arial" w:hAnsi="Arial" w:cs="Arial"/>
+        </w:rPr>
+        <w:instrText xml:space="preserve"> PAGEREF Deliverables </w:instrText>
+      </w:r>
+      <w:r>
+        <w:rPr>
+          <w:rFonts w:ascii="Arial" w:hAnsi="Arial" w:cs="Arial"/>
+        </w:rPr>
+        <w:fldChar w:fldCharType="separate"/>
+      </w:r>
+      <w:r>
+        <w:rPr>
+          <w:rFonts w:ascii="Arial" w:hAnsi="Arial" w:cs="Arial"/>
+          <w:noProof/>
+        </w:rPr>
+        <w:t>9</w:t>
+      </w:r>
+      <w:r>
+        <w:rPr>
+          <w:rFonts w:ascii="Arial" w:hAnsi="Arial" w:cs="Arial"/>
+        </w:rPr>
         <w:fldChar w:fldCharType="end"/>
       </w:r>
     </w:p>
@@ -759,7 +1089,13 @@
         <w:rPr>
           <w:rFonts w:ascii="Arial" w:hAnsi="Arial" w:cs="Arial"/>
         </w:rPr>
-        <w:t>3.  Non-Functional Requirements</w:t>
+        <w:t>5</w:t>
+      </w:r>
+      <w:r>
+        <w:rPr>
+          <w:rFonts w:ascii="Arial" w:hAnsi="Arial" w:cs="Arial"/>
+        </w:rPr>
+        <w:t>.  Open Issues</w:t>
       </w:r>
       <w:r>
         <w:rPr>
@@ -777,7 +1113,7 @@
         <w:rPr>
           <w:rFonts w:ascii="Arial" w:hAnsi="Arial" w:cs="Arial"/>
         </w:rPr>
-        <w:instrText xml:space="preserve"> PAGEREF Non_Functional_Requirements </w:instrText>
+        <w:instrText xml:space="preserve"> PAGEREF Open_Issues </w:instrText>
       </w:r>
       <w:r>
         <w:rPr>
@@ -790,343 +1126,7 @@
           <w:rFonts w:ascii="Arial" w:hAnsi="Arial" w:cs="Arial"/>
           <w:noProof/>
         </w:rPr>
-        <w:t>5</w:t>
-      </w:r>
-      <w:r>
-        <w:rPr>
-          <w:rFonts w:ascii="Arial" w:hAnsi="Arial" w:cs="Arial"/>
-        </w:rPr>
-        <w:fldChar w:fldCharType="end"/>
-      </w:r>
-    </w:p>
-    <w:p>
-      <w:pPr>
-        <w:tabs>
-          <w:tab w:val="right" w:pos="8505"/>
-        </w:tabs>
-        <w:rPr>
-          <w:rFonts w:ascii="Arial" w:hAnsi="Arial" w:cs="Arial"/>
-        </w:rPr>
-      </w:pPr>
-    </w:p>
-    <w:p>
-      <w:pPr>
-        <w:tabs>
-          <w:tab w:val="right" w:pos="8505"/>
-        </w:tabs>
-        <w:ind w:firstLine="720"/>
-        <w:rPr>
-          <w:rFonts w:ascii="Arial" w:hAnsi="Arial" w:cs="Arial"/>
-        </w:rPr>
-      </w:pPr>
-      <w:r>
-        <w:rPr>
-          <w:rFonts w:ascii="Arial" w:hAnsi="Arial" w:cs="Arial"/>
-        </w:rPr>
-        <w:t>3.1 Customer Constraints</w:t>
-      </w:r>
-      <w:r>
-        <w:rPr>
-          <w:rFonts w:ascii="Arial" w:hAnsi="Arial" w:cs="Arial"/>
-        </w:rPr>
-        <w:tab/>
-      </w:r>
-      <w:r>
-        <w:rPr>
-          <w:rFonts w:ascii="Arial" w:hAnsi="Arial" w:cs="Arial"/>
-        </w:rPr>
-        <w:fldChar w:fldCharType="begin"/>
-      </w:r>
-      <w:r>
-        <w:rPr>
-          <w:rFonts w:ascii="Arial" w:hAnsi="Arial" w:cs="Arial"/>
-        </w:rPr>
-        <w:instrText xml:space="preserve"> PAGEREF Customer_Constraints </w:instrText>
-      </w:r>
-      <w:r>
-        <w:rPr>
-          <w:rFonts w:ascii="Arial" w:hAnsi="Arial" w:cs="Arial"/>
-        </w:rPr>
-        <w:fldChar w:fldCharType="separate"/>
-      </w:r>
-      <w:r>
-        <w:rPr>
-          <w:rFonts w:ascii="Arial" w:hAnsi="Arial" w:cs="Arial"/>
-          <w:noProof/>
-        </w:rPr>
-        <w:t>5</w:t>
-      </w:r>
-      <w:r>
-        <w:rPr>
-          <w:rFonts w:ascii="Arial" w:hAnsi="Arial" w:cs="Arial"/>
-        </w:rPr>
-        <w:fldChar w:fldCharType="end"/>
-      </w:r>
-    </w:p>
-    <w:p>
-      <w:pPr>
-        <w:tabs>
-          <w:tab w:val="right" w:pos="8505"/>
-        </w:tabs>
-        <w:ind w:firstLine="720"/>
-        <w:rPr>
-          <w:rFonts w:ascii="Arial" w:hAnsi="Arial" w:cs="Arial"/>
-        </w:rPr>
-      </w:pPr>
-      <w:r>
-        <w:rPr>
-          <w:rFonts w:ascii="Arial" w:hAnsi="Arial" w:cs="Arial"/>
-        </w:rPr>
-        <w:t>3.2 External Interfaces</w:t>
-      </w:r>
-      <w:r>
-        <w:rPr>
-          <w:rFonts w:ascii="Arial" w:hAnsi="Arial" w:cs="Arial"/>
-        </w:rPr>
-        <w:tab/>
-      </w:r>
-      <w:r>
-        <w:rPr>
-          <w:rFonts w:ascii="Arial" w:hAnsi="Arial" w:cs="Arial"/>
-        </w:rPr>
-        <w:fldChar w:fldCharType="begin"/>
-      </w:r>
-      <w:r>
-        <w:rPr>
-          <w:rFonts w:ascii="Arial" w:hAnsi="Arial" w:cs="Arial"/>
-        </w:rPr>
-        <w:instrText xml:space="preserve"> PAGEREF External_Interfaces </w:instrText>
-      </w:r>
-      <w:r>
-        <w:rPr>
-          <w:rFonts w:ascii="Arial" w:hAnsi="Arial" w:cs="Arial"/>
-        </w:rPr>
-        <w:fldChar w:fldCharType="separate"/>
-      </w:r>
-      <w:r>
-        <w:rPr>
-          <w:rFonts w:ascii="Arial" w:hAnsi="Arial" w:cs="Arial"/>
-          <w:noProof/>
-        </w:rPr>
-        <w:t>6</w:t>
-      </w:r>
-      <w:r>
-        <w:rPr>
-          <w:rFonts w:ascii="Arial" w:hAnsi="Arial" w:cs="Arial"/>
-        </w:rPr>
-        <w:fldChar w:fldCharType="end"/>
-      </w:r>
-    </w:p>
-    <w:p>
-      <w:pPr>
-        <w:tabs>
-          <w:tab w:val="right" w:pos="8505"/>
-        </w:tabs>
-        <w:ind w:firstLine="720"/>
-        <w:rPr>
-          <w:rFonts w:ascii="Arial" w:hAnsi="Arial" w:cs="Arial"/>
-        </w:rPr>
-      </w:pPr>
-      <w:r>
-        <w:rPr>
-          <w:rFonts w:ascii="Arial" w:hAnsi="Arial" w:cs="Arial"/>
-        </w:rPr>
-        <w:t>3.3</w:t>
-      </w:r>
-      <w:r>
-        <w:rPr>
-          <w:rFonts w:ascii="Arial" w:hAnsi="Arial" w:cs="Arial"/>
-        </w:rPr>
-        <w:t xml:space="preserve"> Other</w:t>
-      </w:r>
-      <w:r>
-        <w:rPr>
-          <w:rFonts w:ascii="Arial" w:hAnsi="Arial" w:cs="Arial"/>
-        </w:rPr>
-        <w:tab/>
-      </w:r>
-      <w:r>
-        <w:rPr>
-          <w:rFonts w:ascii="Arial" w:hAnsi="Arial" w:cs="Arial"/>
-        </w:rPr>
-        <w:fldChar w:fldCharType="begin"/>
-      </w:r>
-      <w:r>
-        <w:rPr>
-          <w:rFonts w:ascii="Arial" w:hAnsi="Arial" w:cs="Arial"/>
-        </w:rPr>
-        <w:instrText xml:space="preserve"> PAGEREF Other </w:instrText>
-      </w:r>
-      <w:r>
-        <w:rPr>
-          <w:rFonts w:ascii="Arial" w:hAnsi="Arial" w:cs="Arial"/>
-        </w:rPr>
-        <w:fldChar w:fldCharType="separate"/>
-      </w:r>
-      <w:r>
-        <w:rPr>
-          <w:rFonts w:ascii="Arial" w:hAnsi="Arial" w:cs="Arial"/>
-          <w:noProof/>
-        </w:rPr>
-        <w:t>6</w:t>
-      </w:r>
-      <w:r>
-        <w:rPr>
-          <w:rFonts w:ascii="Arial" w:hAnsi="Arial" w:cs="Arial"/>
-        </w:rPr>
-        <w:fldChar w:fldCharType="end"/>
-      </w:r>
-    </w:p>
-    <w:p>
-      <w:pPr>
-        <w:tabs>
-          <w:tab w:val="right" w:pos="8505"/>
-        </w:tabs>
-        <w:rPr>
-          <w:rFonts w:ascii="Arial" w:hAnsi="Arial" w:cs="Arial"/>
-        </w:rPr>
-      </w:pPr>
-    </w:p>
-    <w:p>
-      <w:pPr>
-        <w:tabs>
-          <w:tab w:val="right" w:pos="8505"/>
-        </w:tabs>
-        <w:rPr>
-          <w:rFonts w:ascii="Arial" w:hAnsi="Arial" w:cs="Arial"/>
-        </w:rPr>
-      </w:pPr>
-    </w:p>
-    <w:p>
-      <w:pPr>
-        <w:tabs>
-          <w:tab w:val="right" w:pos="8505"/>
-        </w:tabs>
-        <w:rPr>
-          <w:rFonts w:ascii="Arial" w:hAnsi="Arial" w:cs="Arial"/>
-        </w:rPr>
-      </w:pPr>
-      <w:r>
-        <w:rPr>
-          <w:rFonts w:ascii="Arial" w:hAnsi="Arial" w:cs="Arial"/>
-        </w:rPr>
-        <w:t>4</w:t>
-      </w:r>
-      <w:r>
-        <w:rPr>
-          <w:rFonts w:ascii="Arial" w:hAnsi="Arial" w:cs="Arial"/>
-        </w:rPr>
-        <w:t>.  Deliverables</w:t>
-      </w:r>
-      <w:r>
-        <w:rPr>
-          <w:rFonts w:ascii="Arial" w:hAnsi="Arial" w:cs="Arial"/>
-        </w:rPr>
-        <w:tab/>
-      </w:r>
-      <w:r>
-        <w:rPr>
-          <w:rFonts w:ascii="Arial" w:hAnsi="Arial" w:cs="Arial"/>
-        </w:rPr>
-        <w:fldChar w:fldCharType="begin"/>
-      </w:r>
-      <w:r>
-        <w:rPr>
-          <w:rFonts w:ascii="Arial" w:hAnsi="Arial" w:cs="Arial"/>
-        </w:rPr>
-        <w:instrText xml:space="preserve"> PAGEREF Deliverables </w:instrText>
-      </w:r>
-      <w:r>
-        <w:rPr>
-          <w:rFonts w:ascii="Arial" w:hAnsi="Arial" w:cs="Arial"/>
-        </w:rPr>
-        <w:fldChar w:fldCharType="separate"/>
-      </w:r>
-      <w:r>
-        <w:rPr>
-          <w:rFonts w:ascii="Arial" w:hAnsi="Arial" w:cs="Arial"/>
-          <w:noProof/>
-        </w:rPr>
-        <w:t>6</w:t>
-      </w:r>
-      <w:r>
-        <w:rPr>
-          <w:rFonts w:ascii="Arial" w:hAnsi="Arial" w:cs="Arial"/>
-        </w:rPr>
-        <w:fldChar w:fldCharType="end"/>
-      </w:r>
-    </w:p>
-    <w:p>
-      <w:pPr>
-        <w:tabs>
-          <w:tab w:val="right" w:pos="8505"/>
-        </w:tabs>
-        <w:rPr>
-          <w:rFonts w:ascii="Arial" w:hAnsi="Arial" w:cs="Arial"/>
-        </w:rPr>
-      </w:pPr>
-    </w:p>
-    <w:p>
-      <w:pPr>
-        <w:tabs>
-          <w:tab w:val="right" w:pos="8505"/>
-        </w:tabs>
-        <w:rPr>
-          <w:rFonts w:ascii="Arial" w:hAnsi="Arial" w:cs="Arial"/>
-        </w:rPr>
-      </w:pPr>
-    </w:p>
-    <w:p>
-      <w:pPr>
-        <w:tabs>
-          <w:tab w:val="right" w:pos="8505"/>
-        </w:tabs>
-        <w:rPr>
-          <w:rFonts w:ascii="Arial" w:hAnsi="Arial" w:cs="Arial"/>
-        </w:rPr>
-      </w:pPr>
-      <w:r>
-        <w:rPr>
-          <w:rFonts w:ascii="Arial" w:hAnsi="Arial" w:cs="Arial"/>
-        </w:rPr>
-        <w:t>5</w:t>
-      </w:r>
-      <w:r>
-        <w:rPr>
-          <w:rFonts w:ascii="Arial" w:hAnsi="Arial" w:cs="Arial"/>
-        </w:rPr>
-        <w:t>.  Open Issues</w:t>
-      </w:r>
-      <w:r>
-        <w:rPr>
-          <w:rFonts w:ascii="Arial" w:hAnsi="Arial" w:cs="Arial"/>
-        </w:rPr>
-        <w:tab/>
-      </w:r>
-      <w:r>
-        <w:rPr>
-          <w:rFonts w:ascii="Arial" w:hAnsi="Arial" w:cs="Arial"/>
-        </w:rPr>
-        <w:fldChar w:fldCharType="begin"/>
-      </w:r>
-      <w:r>
-        <w:rPr>
-          <w:rFonts w:ascii="Arial" w:hAnsi="Arial" w:cs="Arial"/>
-        </w:rPr>
-        <w:instrText xml:space="preserve"> PAGEREF Open_Issues </w:instrText>
-      </w:r>
-      <w:r>
-        <w:rPr>
-          <w:rFonts w:ascii="Arial" w:hAnsi="Arial" w:cs="Arial"/>
-        </w:rPr>
-        <w:fldChar w:fldCharType="separate"/>
-      </w:r>
-      <w:r>
-        <w:rPr>
-          <w:rFonts w:ascii="Arial" w:hAnsi="Arial" w:cs="Arial"/>
-          <w:noProof/>
-        </w:rPr>
-        <w:t>7</w:t>
+        <w:t>10</w:t>
       </w:r>
       <w:r>
         <w:rPr>
@@ -1639,12 +1639,14 @@
         </w:rPr>
         <w:tab/>
       </w:r>
+      <w:proofErr w:type="gramStart"/>
       <w:r>
         <w:rPr>
           <w:rFonts w:ascii="Arial" w:hAnsi="Arial" w:cs="Arial"/>
         </w:rPr>
         <w:t>srsTemplate.docx</w:t>
       </w:r>
+      <w:proofErr w:type="gramEnd"/>
       <w:r>
         <w:rPr>
           <w:rFonts w:ascii="Arial" w:hAnsi="Arial" w:cs="Arial"/>
@@ -1830,7 +1832,21 @@
         <w:rPr>
           <w:rFonts w:ascii="Arial" w:hAnsi="Arial" w:cs="Arial"/>
         </w:rPr>
-        <w:t>The situation for this product presented itself as being the semester project for CMSC 345, Software Engineering at the University of Maryland Baltimore County. The product will satisfy the need of a semester-long project and also give us, the developers, experience with a customer and all necessary documentation.</w:t>
+        <w:t xml:space="preserve">The situation for this product presented itself as being the semester project for CMSC 345, Software Engineering at the University </w:t>
+      </w:r>
+      <w:proofErr w:type="gramStart"/>
+      <w:r>
+        <w:rPr>
+          <w:rFonts w:ascii="Arial" w:hAnsi="Arial" w:cs="Arial"/>
+        </w:rPr>
+        <w:t>of</w:t>
+      </w:r>
+      <w:proofErr w:type="gramEnd"/>
+      <w:r>
+        <w:rPr>
+          <w:rFonts w:ascii="Arial" w:hAnsi="Arial" w:cs="Arial"/>
+        </w:rPr>
+        <w:t xml:space="preserve"> Maryland Baltimore County. The product will satisfy the need of a semester-long project and also give us, the developers, experience with a customer and all necessary documentation.</w:t>
       </w:r>
     </w:p>
     <w:p>
@@ -1956,10 +1972,10 @@
                         <a:effectLst/>
                         <a:extLst>
                           <a:ext uri="{FAA26D3D-D897-4be2-8F04-BA451C77F1D7}">
-                            <ma14:placeholderFlag xmlns="" xmlns:mo="http://schemas.microsoft.com/office/mac/office/2008/main" xmlns:mv="urn:schemas-microsoft-com:mac:vml" xmlns:o="urn:schemas-microsoft-com:office:office" xmlns:v="urn:schemas-microsoft-com:vml" xmlns:w10="urn:schemas-microsoft-com:office:word" xmlns:w="http://schemas.openxmlformats.org/wordprocessingml/2006/main" xmlns:ma14="http://schemas.microsoft.com/office/mac/drawingml/2011/main"/>
+                            <ma14:placeholderFlag xmlns:w15="http://schemas.microsoft.com/office/word/2012/wordml" xmlns="" xmlns:mo="http://schemas.microsoft.com/office/mac/office/2008/main" xmlns:mv="urn:schemas-microsoft-com:mac:vml" xmlns:o="urn:schemas-microsoft-com:office:office" xmlns:v="urn:schemas-microsoft-com:vml" xmlns:w10="urn:schemas-microsoft-com:office:word" xmlns:w="http://schemas.openxmlformats.org/wordprocessingml/2006/main" xmlns:ma14="http://schemas.microsoft.com/office/mac/drawingml/2011/main"/>
                           </a:ext>
                           <a:ext uri="{C572A759-6A51-4108-AA02-DFA0A04FC94B}">
-                            <ma14:wrappingTextBoxFlag xmlns="" xmlns:mo="http://schemas.microsoft.com/office/mac/office/2008/main" xmlns:mv="urn:schemas-microsoft-com:mac:vml" xmlns:o="urn:schemas-microsoft-com:office:office" xmlns:v="urn:schemas-microsoft-com:vml" xmlns:w10="urn:schemas-microsoft-com:office:word" xmlns:w="http://schemas.openxmlformats.org/wordprocessingml/2006/main" xmlns:ma14="http://schemas.microsoft.com/office/mac/drawingml/2011/main"/>
+                            <ma14:wrappingTextBoxFlag xmlns:w15="http://schemas.microsoft.com/office/word/2012/wordml" xmlns="" xmlns:mo="http://schemas.microsoft.com/office/mac/office/2008/main" xmlns:mv="urn:schemas-microsoft-com:mac:vml" xmlns:o="urn:schemas-microsoft-com:office:office" xmlns:v="urn:schemas-microsoft-com:vml" xmlns:w10="urn:schemas-microsoft-com:office:word" xmlns:w="http://schemas.openxmlformats.org/wordprocessingml/2006/main" xmlns:ma14="http://schemas.microsoft.com/office/mac/drawingml/2011/main"/>
                           </a:ext>
                         </a:extLst>
                       </wps:spPr>
@@ -2004,7 +2020,7 @@
               </wp:anchor>
             </w:drawing>
           </mc:Choice>
-          <mc:Fallback>
+          <mc:Fallback xmlns:w15="http://schemas.microsoft.com/office/word/2012/wordml">
             <w:pict>
               <v:shapetype w14:anchorId="129921DF" id="_x0000_t202" coordsize="21600,21600" o:spt="202" path="m,l,21600r21600,l21600,xe">
                 <v:stroke joinstyle="miter"/>
@@ -2065,10 +2081,10 @@
                         <a:effectLst/>
                         <a:extLst>
                           <a:ext uri="{FAA26D3D-D897-4be2-8F04-BA451C77F1D7}">
-                            <ma14:placeholderFlag xmlns="" xmlns:mo="http://schemas.microsoft.com/office/mac/office/2008/main" xmlns:mv="urn:schemas-microsoft-com:mac:vml" xmlns:o="urn:schemas-microsoft-com:office:office" xmlns:v="urn:schemas-microsoft-com:vml" xmlns:w10="urn:schemas-microsoft-com:office:word" xmlns:w="http://schemas.openxmlformats.org/wordprocessingml/2006/main" xmlns:ma14="http://schemas.microsoft.com/office/mac/drawingml/2011/main"/>
+                            <ma14:placeholderFlag xmlns:w15="http://schemas.microsoft.com/office/word/2012/wordml" xmlns="" xmlns:mo="http://schemas.microsoft.com/office/mac/office/2008/main" xmlns:mv="urn:schemas-microsoft-com:mac:vml" xmlns:o="urn:schemas-microsoft-com:office:office" xmlns:v="urn:schemas-microsoft-com:vml" xmlns:w10="urn:schemas-microsoft-com:office:word" xmlns:w="http://schemas.openxmlformats.org/wordprocessingml/2006/main" xmlns:ma14="http://schemas.microsoft.com/office/mac/drawingml/2011/main"/>
                           </a:ext>
                           <a:ext uri="{C572A759-6A51-4108-AA02-DFA0A04FC94B}">
-                            <ma14:wrappingTextBoxFlag xmlns="" xmlns:mo="http://schemas.microsoft.com/office/mac/office/2008/main" xmlns:mv="urn:schemas-microsoft-com:mac:vml" xmlns:o="urn:schemas-microsoft-com:office:office" xmlns:v="urn:schemas-microsoft-com:vml" xmlns:w10="urn:schemas-microsoft-com:office:word" xmlns:w="http://schemas.openxmlformats.org/wordprocessingml/2006/main" xmlns:ma14="http://schemas.microsoft.com/office/mac/drawingml/2011/main"/>
+                            <ma14:wrappingTextBoxFlag xmlns:w15="http://schemas.microsoft.com/office/word/2012/wordml" xmlns="" xmlns:mo="http://schemas.microsoft.com/office/mac/office/2008/main" xmlns:mv="urn:schemas-microsoft-com:mac:vml" xmlns:o="urn:schemas-microsoft-com:office:office" xmlns:v="urn:schemas-microsoft-com:vml" xmlns:w10="urn:schemas-microsoft-com:office:word" xmlns:w="http://schemas.openxmlformats.org/wordprocessingml/2006/main" xmlns:ma14="http://schemas.microsoft.com/office/mac/drawingml/2011/main"/>
                           </a:ext>
                         </a:extLst>
                       </wps:spPr>
@@ -2113,7 +2129,7 @@
               </wp:anchor>
             </w:drawing>
           </mc:Choice>
-          <mc:Fallback>
+          <mc:Fallback xmlns:w15="http://schemas.microsoft.com/office/word/2012/wordml">
             <w:pict>
               <v:shape w14:anchorId="1C3101F6" id="Text Box 8" o:spid="_x0000_s1027" type="#_x0000_t202" style="position:absolute;margin-left:94.05pt;margin-top:242.6pt;width:63pt;height:27pt;z-index:251664384;visibility:visible;mso-wrap-style:square;mso-width-percent:0;mso-height-percent:0;mso-wrap-distance-left:9pt;mso-wrap-distance-top:0;mso-wrap-distance-right:9pt;mso-wrap-distance-bottom:0;mso-position-horizontal:absolute;mso-position-horizontal-relative:text;mso-position-vertical:absolute;mso-position-vertical-relative:text;mso-width-percent:0;mso-height-percent:0;mso-width-relative:margin;mso-height-relative:margin;v-text-anchor:top" o:gfxdata="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" filled="f" stroked="f">
                 <v:textbox>
@@ -2170,10 +2186,10 @@
                         <a:effectLst/>
                         <a:extLst>
                           <a:ext uri="{FAA26D3D-D897-4be2-8F04-BA451C77F1D7}">
-                            <ma14:placeholderFlag xmlns="" xmlns:mo="http://schemas.microsoft.com/office/mac/office/2008/main" xmlns:mv="urn:schemas-microsoft-com:mac:vml" xmlns:o="urn:schemas-microsoft-com:office:office" xmlns:v="urn:schemas-microsoft-com:vml" xmlns:w10="urn:schemas-microsoft-com:office:word" xmlns:w="http://schemas.openxmlformats.org/wordprocessingml/2006/main" xmlns:ma14="http://schemas.microsoft.com/office/mac/drawingml/2011/main"/>
+                            <ma14:placeholderFlag xmlns:w15="http://schemas.microsoft.com/office/word/2012/wordml" xmlns="" xmlns:mo="http://schemas.microsoft.com/office/mac/office/2008/main" xmlns:mv="urn:schemas-microsoft-com:mac:vml" xmlns:o="urn:schemas-microsoft-com:office:office" xmlns:v="urn:schemas-microsoft-com:vml" xmlns:w10="urn:schemas-microsoft-com:office:word" xmlns:w="http://schemas.openxmlformats.org/wordprocessingml/2006/main" xmlns:ma14="http://schemas.microsoft.com/office/mac/drawingml/2011/main"/>
                           </a:ext>
                           <a:ext uri="{C572A759-6A51-4108-AA02-DFA0A04FC94B}">
-                            <ma14:wrappingTextBoxFlag xmlns="" xmlns:mo="http://schemas.microsoft.com/office/mac/office/2008/main" xmlns:mv="urn:schemas-microsoft-com:mac:vml" xmlns:o="urn:schemas-microsoft-com:office:office" xmlns:v="urn:schemas-microsoft-com:vml" xmlns:w10="urn:schemas-microsoft-com:office:word" xmlns:w="http://schemas.openxmlformats.org/wordprocessingml/2006/main" xmlns:ma14="http://schemas.microsoft.com/office/mac/drawingml/2011/main"/>
+                            <ma14:wrappingTextBoxFlag xmlns:w15="http://schemas.microsoft.com/office/word/2012/wordml" xmlns="" xmlns:mo="http://schemas.microsoft.com/office/mac/office/2008/main" xmlns:mv="urn:schemas-microsoft-com:mac:vml" xmlns:o="urn:schemas-microsoft-com:office:office" xmlns:v="urn:schemas-microsoft-com:vml" xmlns:w10="urn:schemas-microsoft-com:office:word" xmlns:w="http://schemas.openxmlformats.org/wordprocessingml/2006/main" xmlns:ma14="http://schemas.microsoft.com/office/mac/drawingml/2011/main"/>
                           </a:ext>
                         </a:extLst>
                       </wps:spPr>
@@ -2218,7 +2234,7 @@
               </wp:anchor>
             </w:drawing>
           </mc:Choice>
-          <mc:Fallback>
+          <mc:Fallback xmlns:w15="http://schemas.microsoft.com/office/word/2012/wordml">
             <w:pict>
               <v:shape w14:anchorId="686EB600" id="Text Box 7" o:spid="_x0000_s1028" type="#_x0000_t202" style="position:absolute;margin-left:85.05pt;margin-top:215.6pt;width:63pt;height:27pt;z-index:251662336;visibility:visible;mso-wrap-style:square;mso-width-percent:0;mso-height-percent:0;mso-wrap-distance-left:9pt;mso-wrap-distance-top:0;mso-wrap-distance-right:9pt;mso-wrap-distance-bottom:0;mso-position-horizontal:absolute;mso-position-horizontal-relative:text;mso-position-vertical:absolute;mso-position-vertical-relative:text;mso-width-percent:0;mso-height-percent:0;mso-width-relative:margin;mso-height-relative:margin;v-text-anchor:top" o:gfxdata="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" filled="f" stroked="f">
                 <v:textbox>
@@ -2275,10 +2291,10 @@
                         <a:effectLst/>
                         <a:extLst>
                           <a:ext uri="{FAA26D3D-D897-4be2-8F04-BA451C77F1D7}">
-                            <ma14:placeholderFlag xmlns="" xmlns:mo="http://schemas.microsoft.com/office/mac/office/2008/main" xmlns:mv="urn:schemas-microsoft-com:mac:vml" xmlns:o="urn:schemas-microsoft-com:office:office" xmlns:v="urn:schemas-microsoft-com:vml" xmlns:w10="urn:schemas-microsoft-com:office:word" xmlns:w="http://schemas.openxmlformats.org/wordprocessingml/2006/main" xmlns:ma14="http://schemas.microsoft.com/office/mac/drawingml/2011/main"/>
+                            <ma14:placeholderFlag xmlns:w15="http://schemas.microsoft.com/office/word/2012/wordml" xmlns="" xmlns:mo="http://schemas.microsoft.com/office/mac/office/2008/main" xmlns:mv="urn:schemas-microsoft-com:mac:vml" xmlns:o="urn:schemas-microsoft-com:office:office" xmlns:v="urn:schemas-microsoft-com:vml" xmlns:w10="urn:schemas-microsoft-com:office:word" xmlns:w="http://schemas.openxmlformats.org/wordprocessingml/2006/main" xmlns:ma14="http://schemas.microsoft.com/office/mac/drawingml/2011/main"/>
                           </a:ext>
                           <a:ext uri="{C572A759-6A51-4108-AA02-DFA0A04FC94B}">
-                            <ma14:wrappingTextBoxFlag xmlns="" xmlns:mo="http://schemas.microsoft.com/office/mac/office/2008/main" xmlns:mv="urn:schemas-microsoft-com:mac:vml" xmlns:o="urn:schemas-microsoft-com:office:office" xmlns:v="urn:schemas-microsoft-com:vml" xmlns:w10="urn:schemas-microsoft-com:office:word" xmlns:w="http://schemas.openxmlformats.org/wordprocessingml/2006/main" xmlns:ma14="http://schemas.microsoft.com/office/mac/drawingml/2011/main"/>
+                            <ma14:wrappingTextBoxFlag xmlns:w15="http://schemas.microsoft.com/office/word/2012/wordml" xmlns="" xmlns:mo="http://schemas.microsoft.com/office/mac/office/2008/main" xmlns:mv="urn:schemas-microsoft-com:mac:vml" xmlns:o="urn:schemas-microsoft-com:office:office" xmlns:v="urn:schemas-microsoft-com:vml" xmlns:w10="urn:schemas-microsoft-com:office:word" xmlns:w="http://schemas.openxmlformats.org/wordprocessingml/2006/main" xmlns:ma14="http://schemas.microsoft.com/office/mac/drawingml/2011/main"/>
                           </a:ext>
                         </a:extLst>
                       </wps:spPr>
@@ -2323,7 +2339,7 @@
               </wp:anchor>
             </w:drawing>
           </mc:Choice>
-          <mc:Fallback>
+          <mc:Fallback xmlns:w15="http://schemas.microsoft.com/office/word/2012/wordml">
             <w:pict>
               <v:shape w14:anchorId="5CDCFED4" id="Text Box 6" o:spid="_x0000_s1029" type="#_x0000_t202" style="position:absolute;margin-left:67.05pt;margin-top:125.6pt;width:63pt;height:27pt;z-index:251660288;visibility:visible;mso-wrap-style:square;mso-width-percent:0;mso-height-percent:0;mso-wrap-distance-left:9pt;mso-wrap-distance-top:0;mso-wrap-distance-right:9pt;mso-wrap-distance-bottom:0;mso-position-horizontal:absolute;mso-position-horizontal-relative:text;mso-position-vertical:absolute;mso-position-vertical-relative:text;mso-width-percent:0;mso-height-percent:0;mso-width-relative:margin;mso-height-relative:margin;v-text-anchor:top" o:gfxdata="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" filled="f" stroked="f">
                 <v:textbox>
@@ -2380,10 +2396,10 @@
                         <a:effectLst/>
                         <a:extLst>
                           <a:ext uri="{FAA26D3D-D897-4be2-8F04-BA451C77F1D7}">
-                            <ma14:placeholderFlag xmlns="" xmlns:mo="http://schemas.microsoft.com/office/mac/office/2008/main" xmlns:mv="urn:schemas-microsoft-com:mac:vml" xmlns:o="urn:schemas-microsoft-com:office:office" xmlns:v="urn:schemas-microsoft-com:vml" xmlns:w10="urn:schemas-microsoft-com:office:word" xmlns:w="http://schemas.openxmlformats.org/wordprocessingml/2006/main" xmlns:ma14="http://schemas.microsoft.com/office/mac/drawingml/2011/main"/>
+                            <ma14:placeholderFlag xmlns:w15="http://schemas.microsoft.com/office/word/2012/wordml" xmlns="" xmlns:mo="http://schemas.microsoft.com/office/mac/office/2008/main" xmlns:mv="urn:schemas-microsoft-com:mac:vml" xmlns:o="urn:schemas-microsoft-com:office:office" xmlns:v="urn:schemas-microsoft-com:vml" xmlns:w10="urn:schemas-microsoft-com:office:word" xmlns:w="http://schemas.openxmlformats.org/wordprocessingml/2006/main" xmlns:ma14="http://schemas.microsoft.com/office/mac/drawingml/2011/main"/>
                           </a:ext>
                           <a:ext uri="{C572A759-6A51-4108-AA02-DFA0A04FC94B}">
-                            <ma14:wrappingTextBoxFlag xmlns="" xmlns:mo="http://schemas.microsoft.com/office/mac/office/2008/main" xmlns:mv="urn:schemas-microsoft-com:mac:vml" xmlns:o="urn:schemas-microsoft-com:office:office" xmlns:v="urn:schemas-microsoft-com:vml" xmlns:w10="urn:schemas-microsoft-com:office:word" xmlns:w="http://schemas.openxmlformats.org/wordprocessingml/2006/main" xmlns:ma14="http://schemas.microsoft.com/office/mac/drawingml/2011/main"/>
+                            <ma14:wrappingTextBoxFlag xmlns:w15="http://schemas.microsoft.com/office/word/2012/wordml" xmlns="" xmlns:mo="http://schemas.microsoft.com/office/mac/office/2008/main" xmlns:mv="urn:schemas-microsoft-com:mac:vml" xmlns:o="urn:schemas-microsoft-com:office:office" xmlns:v="urn:schemas-microsoft-com:vml" xmlns:w10="urn:schemas-microsoft-com:office:word" xmlns:w="http://schemas.openxmlformats.org/wordprocessingml/2006/main" xmlns:ma14="http://schemas.microsoft.com/office/mac/drawingml/2011/main"/>
                           </a:ext>
                         </a:extLst>
                       </wps:spPr>
@@ -2428,7 +2444,7 @@
               </wp:anchor>
             </w:drawing>
           </mc:Choice>
-          <mc:Fallback>
+          <mc:Fallback xmlns:w15="http://schemas.microsoft.com/office/word/2012/wordml">
             <w:pict>
               <v:shape w14:anchorId="2D257421" id="Text Box 5" o:spid="_x0000_s1030" type="#_x0000_t202" style="position:absolute;margin-left:67.05pt;margin-top:26.6pt;width:1in;height:27pt;z-index:251659264;visibility:visible;mso-wrap-style:square;mso-width-percent:0;mso-height-percent:0;mso-wrap-distance-left:9pt;mso-wrap-distance-top:0;mso-wrap-distance-right:9pt;mso-wrap-distance-bottom:0;mso-position-horizontal:absolute;mso-position-horizontal-relative:text;mso-position-vertical:absolute;mso-position-vertical-relative:text;mso-width-percent:0;mso-height-percent:0;mso-width-relative:margin;mso-height-relative:margin;v-text-anchor:top" o:gfxdata="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" filled="f" stroked="f">
                 <v:textbox>
@@ -2466,7 +2482,7 @@
                     <pic:cNvPicPr/>
                   </pic:nvPicPr>
                   <pic:blipFill>
-                    <a:blip r:embed="rId8">
+                    <a:blip r:embed="rId9">
                       <a:extLst>
                         <a:ext uri="{28A0092B-C50C-407E-A947-70E740481C1C}">
                           <a14:useLocalDpi xmlns:a14="http://schemas.microsoft.com/office/drawing/2010/main" val="0"/>
@@ -2557,98 +2573,57 @@
         <w:t>Functional Requirements</w:t>
       </w:r>
       <w:bookmarkStart w:id="6" w:name="Functional_Requirements"/>
+      <w:bookmarkStart w:id="7" w:name="_GoBack"/>
       <w:bookmarkEnd w:id="6"/>
-    </w:p>
-    <w:p>
-      <w:pPr>
-        <w:rPr>
-          <w:rFonts w:ascii="Arial" w:hAnsi="Arial" w:cs="Arial"/>
-        </w:rPr>
-      </w:pPr>
-    </w:p>
-    <w:p>
-      <w:pPr>
-        <w:rPr>
-          <w:rFonts w:ascii="Arial" w:hAnsi="Arial" w:cs="Arial"/>
-        </w:rPr>
-      </w:pPr>
-      <w:r>
-        <w:rPr>
-          <w:rFonts w:ascii="Arial" w:hAnsi="Arial" w:cs="Arial"/>
-        </w:rPr>
-        <w:t xml:space="preserve">Each functional requirement should be represented using a use case.  </w:t>
-      </w:r>
-    </w:p>
-    <w:p>
-      <w:pPr>
-        <w:rPr>
-          <w:rFonts w:ascii="Arial" w:hAnsi="Arial" w:cs="Arial"/>
-        </w:rPr>
-      </w:pPr>
-    </w:p>
-    <w:p>
-      <w:pPr>
-        <w:rPr>
-          <w:rFonts w:ascii="Arial" w:hAnsi="Arial" w:cs="Arial"/>
-        </w:rPr>
-      </w:pPr>
-      <w:r>
-        <w:rPr>
-          <w:rFonts w:ascii="Arial" w:hAnsi="Arial" w:cs="Arial"/>
-        </w:rPr>
-        <w:t>Refer the reader once again to the top-level use case diagram from Section 1.4.  In addition, include separate sub-use case diagrams, where appropriate, for each of the top-level use cases.</w:t>
-      </w:r>
-    </w:p>
-    <w:p>
-      <w:pPr>
-        <w:rPr>
-          <w:rFonts w:ascii="Arial" w:hAnsi="Arial" w:cs="Arial"/>
-        </w:rPr>
-      </w:pPr>
-    </w:p>
-    <w:p>
-      <w:pPr>
-        <w:rPr>
-          <w:rFonts w:ascii="Arial" w:hAnsi="Arial" w:cs="Arial"/>
-        </w:rPr>
-      </w:pPr>
-      <w:r>
-        <w:rPr>
-          <w:rFonts w:ascii="Arial" w:hAnsi="Arial" w:cs="Arial"/>
-        </w:rPr>
-        <w:t>In addition to the diagrams, every use case should be documented using the use case specification format</w:t>
-      </w:r>
-      <w:r>
-        <w:rPr>
-          <w:rFonts w:ascii="Arial" w:hAnsi="Arial" w:cs="Arial"/>
-        </w:rPr>
-        <w:t xml:space="preserve"> below. A suggested format for this section is to begin with a brief introduction of what the section contains, and then alternate sub-use case diagrams with their corresponding use case specifications. Make sure that all use case numbers and names correspond exactly with those in the top-level diagram of Section 1.4. Give all sub-use case diagrams figure numbers and labels (e.g., “Figure 2.1. Administer Exam”).</w:t>
-      </w:r>
-    </w:p>
-    <w:p>
-      <w:pPr>
-        <w:rPr>
-          <w:rFonts w:ascii="Arial" w:hAnsi="Arial" w:cs="Arial"/>
-        </w:rPr>
-      </w:pPr>
-    </w:p>
-    <w:p>
-      <w:pPr>
-        <w:rPr>
-          <w:rFonts w:ascii="Arial" w:hAnsi="Arial" w:cs="Arial"/>
-        </w:rPr>
-      </w:pPr>
-      <w:r>
-        <w:rPr>
-          <w:rFonts w:ascii="Arial" w:hAnsi="Arial" w:cs="Arial"/>
-        </w:rPr>
-        <w:t xml:space="preserve">This use case outlines the user interaction with Smart Traveler from </w:t>
-      </w:r>
-      <w:r>
-        <w:rPr>
-          <w:rFonts w:ascii="Arial" w:hAnsi="Arial" w:cs="Arial"/>
-        </w:rPr>
-        <w:t xml:space="preserve">login to results and display. </w:t>
+      <w:bookmarkEnd w:id="7"/>
+    </w:p>
+    <w:p>
+      <w:pPr>
+        <w:rPr>
+          <w:rFonts w:ascii="Arial" w:hAnsi="Arial" w:cs="Arial"/>
+        </w:rPr>
+      </w:pPr>
+      <w:r>
+        <w:rPr>
+          <w:rFonts w:ascii="Arial" w:hAnsi="Arial" w:cs="Arial"/>
+        </w:rPr>
+        <w:t xml:space="preserve">This </w:t>
+      </w:r>
+      <w:r>
+        <w:rPr>
+          <w:rFonts w:ascii="Arial" w:hAnsi="Arial" w:cs="Arial"/>
+        </w:rPr>
+        <w:t>section</w:t>
+      </w:r>
+      <w:r>
+        <w:rPr>
+          <w:rFonts w:ascii="Arial" w:hAnsi="Arial" w:cs="Arial"/>
+        </w:rPr>
+        <w:t xml:space="preserve"> outlines the use </w:t>
+      </w:r>
+      <w:r>
+        <w:rPr>
+          <w:rFonts w:ascii="Arial" w:hAnsi="Arial" w:cs="Arial"/>
+        </w:rPr>
+        <w:t>cases</w:t>
+      </w:r>
+      <w:r>
+        <w:rPr>
+          <w:rFonts w:ascii="Arial" w:hAnsi="Arial" w:cs="Arial"/>
+        </w:rPr>
+        <w:t xml:space="preserve"> </w:t>
+      </w:r>
+      <w:r>
+        <w:rPr>
+          <w:rFonts w:ascii="Arial" w:hAnsi="Arial" w:cs="Arial"/>
+        </w:rPr>
+        <w:t>of the Smart Traveler application.  Each use case represents a set of available interactions between Smart Traveler and its users.</w:t>
+      </w:r>
+      <w:r>
+        <w:rPr>
+          <w:rFonts w:ascii="Arial" w:hAnsi="Arial" w:cs="Arial"/>
+        </w:rPr>
+        <w:t xml:space="preserve"> </w:t>
       </w:r>
     </w:p>
     <w:p>
@@ -2694,7 +2669,6 @@
               <w:rPr>
                 <w:rFonts w:ascii="Arial" w:hAnsi="Arial" w:cs="Arial"/>
               </w:rPr>
-              <w:lastRenderedPageBreak/>
               <w:br w:type="page"/>
             </w:r>
             <w:r>
@@ -2820,7 +2794,25 @@
                 <w:i/>
                 <w:iCs/>
               </w:rPr>
-              <w:t>The user chooses a start and stop, then chooses 20 + airports.</w:t>
+              <w:t xml:space="preserve">The user chooses a start and stop, </w:t>
+            </w:r>
+            <w:proofErr w:type="gramStart"/>
+            <w:r>
+              <w:rPr>
+                <w:rFonts w:ascii="Arial" w:hAnsi="Arial" w:cs="Arial"/>
+                <w:i/>
+                <w:iCs/>
+              </w:rPr>
+              <w:t>then</w:t>
+            </w:r>
+            <w:proofErr w:type="gramEnd"/>
+            <w:r>
+              <w:rPr>
+                <w:rFonts w:ascii="Arial" w:hAnsi="Arial" w:cs="Arial"/>
+                <w:i/>
+                <w:iCs/>
+              </w:rPr>
+              <w:t xml:space="preserve"> chooses 20 + airports.</w:t>
             </w:r>
           </w:p>
         </w:tc>
@@ -2927,6 +2919,7 @@
                 <w:b/>
               </w:rPr>
             </w:pPr>
+            <w:proofErr w:type="spellStart"/>
             <w:r>
               <w:rPr>
                 <w:rFonts w:ascii="Arial" w:hAnsi="Arial" w:cs="Arial"/>
@@ -2934,6 +2927,7 @@
               </w:rPr>
               <w:t>Postconditions</w:t>
             </w:r>
+            <w:proofErr w:type="spellEnd"/>
           </w:p>
         </w:tc>
         <w:tc>
@@ -3838,6 +3832,7 @@
                 <w:b/>
               </w:rPr>
             </w:pPr>
+            <w:proofErr w:type="spellStart"/>
             <w:r>
               <w:rPr>
                 <w:rFonts w:ascii="Arial" w:hAnsi="Arial" w:cs="Arial"/>
@@ -3845,6 +3840,7 @@
               </w:rPr>
               <w:t>Postconditions</w:t>
             </w:r>
+            <w:proofErr w:type="spellEnd"/>
           </w:p>
         </w:tc>
         <w:tc>
@@ -4745,6 +4741,7 @@
                 <w:b/>
               </w:rPr>
             </w:pPr>
+            <w:proofErr w:type="spellStart"/>
             <w:r>
               <w:rPr>
                 <w:rFonts w:ascii="Arial" w:hAnsi="Arial" w:cs="Arial"/>
@@ -4752,6 +4749,7 @@
               </w:rPr>
               <w:t>Postconditions</w:t>
             </w:r>
+            <w:proofErr w:type="spellEnd"/>
           </w:p>
         </w:tc>
         <w:tc>
@@ -5352,8 +5350,6 @@
               </w:rPr>
               <w:t>deletes incorrect airport</w:t>
             </w:r>
-            <w:bookmarkStart w:id="7" w:name="_GoBack"/>
-            <w:bookmarkEnd w:id="7"/>
           </w:p>
         </w:tc>
       </w:tr>
@@ -5634,6 +5630,7 @@
                 <w:b/>
               </w:rPr>
             </w:pPr>
+            <w:proofErr w:type="spellStart"/>
             <w:r>
               <w:rPr>
                 <w:rFonts w:ascii="Arial" w:hAnsi="Arial" w:cs="Arial"/>
@@ -5641,6 +5638,7 @@
               </w:rPr>
               <w:t>Postconditions</w:t>
             </w:r>
+            <w:proofErr w:type="spellEnd"/>
           </w:p>
         </w:tc>
         <w:tc>
@@ -6346,7 +6344,16 @@
                 <w:i/>
                 <w:iCs/>
               </w:rPr>
-              <w:t>What happens when the Administrator enters invalid information</w:t>
+              <w:t xml:space="preserve">What happens when the Administrator enters invalid </w:t>
+            </w:r>
+            <w:proofErr w:type="gramStart"/>
+            <w:r>
+              <w:rPr>
+                <w:rFonts w:ascii="Arial" w:hAnsi="Arial" w:cs="Arial"/>
+                <w:i/>
+                <w:iCs/>
+              </w:rPr>
+              <w:t>information</w:t>
             </w:r>
             <w:r>
               <w:rPr>
@@ -6356,6 +6363,7 @@
               </w:rPr>
               <w:t>.</w:t>
             </w:r>
+            <w:proofErr w:type="gramEnd"/>
           </w:p>
         </w:tc>
       </w:tr>
@@ -6659,6 +6667,7 @@
                 <w:b/>
               </w:rPr>
             </w:pPr>
+            <w:proofErr w:type="spellStart"/>
             <w:r>
               <w:rPr>
                 <w:rFonts w:ascii="Arial" w:hAnsi="Arial" w:cs="Arial"/>
@@ -6666,6 +6675,7 @@
               </w:rPr>
               <w:t>Postconditions</w:t>
             </w:r>
+            <w:proofErr w:type="spellEnd"/>
           </w:p>
         </w:tc>
         <w:tc>
@@ -7235,6 +7245,7 @@
                 <w:b/>
               </w:rPr>
             </w:pPr>
+            <w:proofErr w:type="spellStart"/>
             <w:r>
               <w:rPr>
                 <w:rFonts w:ascii="Arial" w:hAnsi="Arial" w:cs="Arial"/>
@@ -7242,6 +7253,7 @@
               </w:rPr>
               <w:t>Postconditions</w:t>
             </w:r>
+            <w:proofErr w:type="spellEnd"/>
           </w:p>
         </w:tc>
         <w:tc>
@@ -7803,6 +7815,7 @@
                 <w:b/>
               </w:rPr>
             </w:pPr>
+            <w:proofErr w:type="spellStart"/>
             <w:r>
               <w:rPr>
                 <w:rFonts w:ascii="Arial" w:hAnsi="Arial" w:cs="Arial"/>
@@ -7810,6 +7823,7 @@
               </w:rPr>
               <w:t>Postconditions</w:t>
             </w:r>
+            <w:proofErr w:type="spellEnd"/>
           </w:p>
         </w:tc>
         <w:tc>
@@ -8722,8 +8736,16 @@
         <w:rPr>
           <w:rFonts w:ascii="Arial" w:hAnsi="Arial" w:cs="Arial"/>
         </w:rPr>
-        <w:t xml:space="preserve"> This situation usually arises when the customer keeps his/her own spreadsheet or database and would like your system to be able to share files with the spreadsheet or database. If there are no interfaces to external files or systems, briefly state so. For example, using MySQL, or Cloud access.</w:t>
-      </w:r>
+        <w:t xml:space="preserve"> This situation usually arises when the customer keeps his/her own spreadsheet or database and would like your system to be able to share files with the spreadsheet or database. If there are no interfaces to external files or systems, briefly state so. </w:t>
+      </w:r>
+      <w:proofErr w:type="gramStart"/>
+      <w:r>
+        <w:rPr>
+          <w:rFonts w:ascii="Arial" w:hAnsi="Arial" w:cs="Arial"/>
+        </w:rPr>
+        <w:t>For example, using MySQL, or Cloud access.</w:t>
+      </w:r>
+      <w:proofErr w:type="gramEnd"/>
     </w:p>
     <w:p>
       <w:pPr>
@@ -10059,7 +10081,23 @@
           <w:rFonts w:ascii="Arial" w:hAnsi="Arial" w:cs="Arial"/>
           <w:b/>
         </w:rPr>
-        <w:t>Agreement Between Customer and Contractor</w:t>
+        <w:t xml:space="preserve">Agreement </w:t>
+      </w:r>
+      <w:proofErr w:type="gramStart"/>
+      <w:r>
+        <w:rPr>
+          <w:rFonts w:ascii="Arial" w:hAnsi="Arial" w:cs="Arial"/>
+          <w:b/>
+        </w:rPr>
+        <w:t>Between</w:t>
+      </w:r>
+      <w:proofErr w:type="gramEnd"/>
+      <w:r>
+        <w:rPr>
+          <w:rFonts w:ascii="Arial" w:hAnsi="Arial" w:cs="Arial"/>
+          <w:b/>
+        </w:rPr>
+        <w:t xml:space="preserve"> Customer and Contractor</w:t>
       </w:r>
     </w:p>
     <w:p>
@@ -10437,8 +10475,16 @@
               <w:rPr>
                 <w:rFonts w:ascii="Arial" w:hAnsi="Arial" w:cs="Arial"/>
               </w:rPr>
-              <w:t>Stephen Pidliskey</w:t>
-            </w:r>
+              <w:t xml:space="preserve">Stephen </w:t>
+            </w:r>
+            <w:proofErr w:type="spellStart"/>
+            <w:r>
+              <w:rPr>
+                <w:rFonts w:ascii="Arial" w:hAnsi="Arial" w:cs="Arial"/>
+              </w:rPr>
+              <w:t>Pidliskey</w:t>
+            </w:r>
+            <w:proofErr w:type="spellEnd"/>
           </w:p>
         </w:tc>
         <w:tc>
@@ -10519,12 +10565,28 @@
                 <w:rFonts w:ascii="Arial" w:hAnsi="Arial" w:cs="Arial"/>
               </w:rPr>
             </w:pPr>
-            <w:r>
-              <w:rPr>
-                <w:rFonts w:ascii="Arial" w:hAnsi="Arial" w:cs="Arial"/>
-              </w:rPr>
-              <w:t>Rasheed Salau</w:t>
-            </w:r>
+            <w:proofErr w:type="spellStart"/>
+            <w:r>
+              <w:rPr>
+                <w:rFonts w:ascii="Arial" w:hAnsi="Arial" w:cs="Arial"/>
+              </w:rPr>
+              <w:t>Rasheed</w:t>
+            </w:r>
+            <w:proofErr w:type="spellEnd"/>
+            <w:r>
+              <w:rPr>
+                <w:rFonts w:ascii="Arial" w:hAnsi="Arial" w:cs="Arial"/>
+              </w:rPr>
+              <w:t xml:space="preserve"> </w:t>
+            </w:r>
+            <w:proofErr w:type="spellStart"/>
+            <w:r>
+              <w:rPr>
+                <w:rFonts w:ascii="Arial" w:hAnsi="Arial" w:cs="Arial"/>
+              </w:rPr>
+              <w:t>Salau</w:t>
+            </w:r>
+            <w:proofErr w:type="spellEnd"/>
           </w:p>
         </w:tc>
         <w:tc>
@@ -10695,8 +10757,16 @@
               <w:rPr>
                 <w:rFonts w:ascii="Arial" w:hAnsi="Arial" w:cs="Arial"/>
               </w:rPr>
-              <w:t>Nicole Whewell</w:t>
-            </w:r>
+              <w:t xml:space="preserve">Nicole </w:t>
+            </w:r>
+            <w:proofErr w:type="spellStart"/>
+            <w:r>
+              <w:rPr>
+                <w:rFonts w:ascii="Arial" w:hAnsi="Arial" w:cs="Arial"/>
+              </w:rPr>
+              <w:t>Whewell</w:t>
+            </w:r>
+            <w:proofErr w:type="spellEnd"/>
           </w:p>
         </w:tc>
         <w:tc>
@@ -10951,13 +11021,29 @@
           <w:rFonts w:ascii="Arial" w:hAnsi="Arial" w:cs="Arial"/>
           <w:u w:val="single"/>
         </w:rPr>
-        <w:t xml:space="preserve"> Stephen Pidliskey </w:t>
-      </w:r>
+        <w:t xml:space="preserve"> Stephen </w:t>
+      </w:r>
+      <w:proofErr w:type="spellStart"/>
       <w:r>
         <w:rPr>
           <w:rFonts w:ascii="Arial" w:hAnsi="Arial" w:cs="Arial"/>
           <w:u w:val="single"/>
         </w:rPr>
+        <w:t>Pidliskey</w:t>
+      </w:r>
+      <w:proofErr w:type="spellEnd"/>
+      <w:r>
+        <w:rPr>
+          <w:rFonts w:ascii="Arial" w:hAnsi="Arial" w:cs="Arial"/>
+          <w:u w:val="single"/>
+        </w:rPr>
+        <w:t xml:space="preserve"> </w:t>
+      </w:r>
+      <w:r>
+        <w:rPr>
+          <w:rFonts w:ascii="Arial" w:hAnsi="Arial" w:cs="Arial"/>
+          <w:u w:val="single"/>
+        </w:rPr>
         <w:t>_______</w:t>
       </w:r>
       <w:r>
@@ -11029,13 +11115,45 @@
           <w:rFonts w:ascii="Arial" w:hAnsi="Arial" w:cs="Arial"/>
           <w:u w:val="single"/>
         </w:rPr>
-        <w:t xml:space="preserve"> Rasheed Salau </w:t>
-      </w:r>
+        <w:t xml:space="preserve"> </w:t>
+      </w:r>
+      <w:proofErr w:type="spellStart"/>
       <w:r>
         <w:rPr>
           <w:rFonts w:ascii="Arial" w:hAnsi="Arial" w:cs="Arial"/>
           <w:u w:val="single"/>
         </w:rPr>
+        <w:t>Rasheed</w:t>
+      </w:r>
+      <w:proofErr w:type="spellEnd"/>
+      <w:r>
+        <w:rPr>
+          <w:rFonts w:ascii="Arial" w:hAnsi="Arial" w:cs="Arial"/>
+          <w:u w:val="single"/>
+        </w:rPr>
+        <w:t xml:space="preserve"> </w:t>
+      </w:r>
+      <w:proofErr w:type="spellStart"/>
+      <w:r>
+        <w:rPr>
+          <w:rFonts w:ascii="Arial" w:hAnsi="Arial" w:cs="Arial"/>
+          <w:u w:val="single"/>
+        </w:rPr>
+        <w:t>Salau</w:t>
+      </w:r>
+      <w:proofErr w:type="spellEnd"/>
+      <w:r>
+        <w:rPr>
+          <w:rFonts w:ascii="Arial" w:hAnsi="Arial" w:cs="Arial"/>
+          <w:u w:val="single"/>
+        </w:rPr>
+        <w:t xml:space="preserve"> </w:t>
+      </w:r>
+      <w:r>
+        <w:rPr>
+          <w:rFonts w:ascii="Arial" w:hAnsi="Arial" w:cs="Arial"/>
+          <w:u w:val="single"/>
+        </w:rPr>
         <w:t>_</w:t>
       </w:r>
       <w:r>
@@ -11207,7 +11325,23 @@
           <w:rFonts w:ascii="Arial" w:hAnsi="Arial" w:cs="Arial"/>
           <w:u w:val="single"/>
         </w:rPr>
-        <w:t xml:space="preserve"> Nicole Whewell _________</w:t>
+        <w:t xml:space="preserve"> Nicole </w:t>
+      </w:r>
+      <w:proofErr w:type="spellStart"/>
+      <w:r>
+        <w:rPr>
+          <w:rFonts w:ascii="Arial" w:hAnsi="Arial" w:cs="Arial"/>
+          <w:u w:val="single"/>
+        </w:rPr>
+        <w:t>Whewell</w:t>
+      </w:r>
+      <w:proofErr w:type="spellEnd"/>
+      <w:r>
+        <w:rPr>
+          <w:rFonts w:ascii="Arial" w:hAnsi="Arial" w:cs="Arial"/>
+          <w:u w:val="single"/>
+        </w:rPr>
+        <w:t xml:space="preserve"> _________</w:t>
       </w:r>
       <w:r>
         <w:rPr>
@@ -11253,11 +11387,19 @@
           <w:rFonts w:ascii="Arial" w:hAnsi="Arial" w:cs="Arial"/>
         </w:rPr>
       </w:pPr>
-      <w:r>
-        <w:rPr>
-          <w:rFonts w:ascii="Arial" w:hAnsi="Arial" w:cs="Arial"/>
-        </w:rPr>
-        <w:t>Customer  has a copy of this document                                                                     ______________</w:t>
+      <w:proofErr w:type="gramStart"/>
+      <w:r>
+        <w:rPr>
+          <w:rFonts w:ascii="Arial" w:hAnsi="Arial" w:cs="Arial"/>
+        </w:rPr>
+        <w:t>Customer  has</w:t>
+      </w:r>
+      <w:proofErr w:type="gramEnd"/>
+      <w:r>
+        <w:rPr>
+          <w:rFonts w:ascii="Arial" w:hAnsi="Arial" w:cs="Arial"/>
+        </w:rPr>
+        <w:t xml:space="preserve"> a copy of this document                                                                     ______________</w:t>
       </w:r>
     </w:p>
     <w:p>
@@ -11300,8 +11442,8 @@
           <w:rFonts w:ascii="Arial" w:hAnsi="Arial" w:cs="Arial"/>
         </w:rPr>
         <w:sectPr>
-          <w:footerReference w:type="even" r:id="rId9"/>
-          <w:footerReference w:type="default" r:id="rId10"/>
+          <w:footerReference w:type="even" r:id="rId10"/>
+          <w:footerReference w:type="default" r:id="rId11"/>
           <w:pgSz w:w="12240" w:h="15840"/>
           <w:pgMar w:top="1440" w:right="1440" w:bottom="1440" w:left="1440" w:header="720" w:footer="720" w:gutter="0"/>
           <w:cols w:space="720"/>
@@ -11326,7 +11468,7 @@
 </file>
 
 <file path=word/endnotes.xml><?xml version="1.0" encoding="utf-8"?>
-<w:endnotes xmlns:wpc="http://schemas.microsoft.com/office/word/2010/wordprocessingCanvas" xmlns:mc="http://schemas.openxmlformats.org/markup-compatibility/2006" xmlns:o="urn:schemas-microsoft-com:office:office" xmlns:r="http://schemas.openxmlformats.org/officeDocument/2006/relationships" xmlns:m="http://schemas.openxmlformats.org/officeDocument/2006/math" xmlns:v="urn:schemas-microsoft-com:vml" xmlns:wp14="http://schemas.microsoft.com/office/word/2010/wordprocessingDrawing" xmlns:wp="http://schemas.openxmlformats.org/drawingml/2006/wordprocessingDrawing" xmlns:w10="urn:schemas-microsoft-com:office:word" xmlns:w="http://schemas.openxmlformats.org/wordprocessingml/2006/main" xmlns:w14="http://schemas.microsoft.com/office/word/2010/wordml" xmlns:w15="http://schemas.microsoft.com/office/word/2012/wordml" xmlns:wpg="http://schemas.microsoft.com/office/word/2010/wordprocessingGroup" xmlns:wpi="http://schemas.microsoft.com/office/word/2010/wordprocessingInk" xmlns:wne="http://schemas.microsoft.com/office/word/2006/wordml" xmlns:wps="http://schemas.microsoft.com/office/word/2010/wordprocessingShape" mc:Ignorable="w14 w15 wp14">
+<w:endnotes xmlns:wpc="http://schemas.microsoft.com/office/word/2010/wordprocessingCanvas" xmlns:mc="http://schemas.openxmlformats.org/markup-compatibility/2006" xmlns:o="urn:schemas-microsoft-com:office:office" xmlns:r="http://schemas.openxmlformats.org/officeDocument/2006/relationships" xmlns:m="http://schemas.openxmlformats.org/officeDocument/2006/math" xmlns:v="urn:schemas-microsoft-com:vml" xmlns:wp14="http://schemas.microsoft.com/office/word/2010/wordprocessingDrawing" xmlns:wp="http://schemas.openxmlformats.org/drawingml/2006/wordprocessingDrawing" xmlns:w10="urn:schemas-microsoft-com:office:word" xmlns:w="http://schemas.openxmlformats.org/wordprocessingml/2006/main" xmlns:w14="http://schemas.microsoft.com/office/word/2010/wordml" xmlns:wpg="http://schemas.microsoft.com/office/word/2010/wordprocessingGroup" xmlns:wpi="http://schemas.microsoft.com/office/word/2010/wordprocessingInk" xmlns:wne="http://schemas.microsoft.com/office/word/2006/wordml" xmlns:wps="http://schemas.microsoft.com/office/word/2010/wordprocessingShape" mc:Ignorable="w14 wp14">
   <w:endnote w:type="separator" w:id="-1">
     <w:p>
       <w:r>
@@ -11345,7 +11487,7 @@
 </file>
 
 <file path=word/footer1.xml><?xml version="1.0" encoding="utf-8"?>
-<w:ftr xmlns:wpc="http://schemas.microsoft.com/office/word/2010/wordprocessingCanvas" xmlns:mc="http://schemas.openxmlformats.org/markup-compatibility/2006" xmlns:o="urn:schemas-microsoft-com:office:office" xmlns:r="http://schemas.openxmlformats.org/officeDocument/2006/relationships" xmlns:m="http://schemas.openxmlformats.org/officeDocument/2006/math" xmlns:v="urn:schemas-microsoft-com:vml" xmlns:wp14="http://schemas.microsoft.com/office/word/2010/wordprocessingDrawing" xmlns:wp="http://schemas.openxmlformats.org/drawingml/2006/wordprocessingDrawing" xmlns:w10="urn:schemas-microsoft-com:office:word" xmlns:w="http://schemas.openxmlformats.org/wordprocessingml/2006/main" xmlns:w14="http://schemas.microsoft.com/office/word/2010/wordml" xmlns:w15="http://schemas.microsoft.com/office/word/2012/wordml" xmlns:wpg="http://schemas.microsoft.com/office/word/2010/wordprocessingGroup" xmlns:wpi="http://schemas.microsoft.com/office/word/2010/wordprocessingInk" xmlns:wne="http://schemas.microsoft.com/office/word/2006/wordml" xmlns:wps="http://schemas.microsoft.com/office/word/2010/wordprocessingShape" mc:Ignorable="w14 w15 wp14">
+<w:ftr xmlns:wpc="http://schemas.microsoft.com/office/word/2010/wordprocessingCanvas" xmlns:mc="http://schemas.openxmlformats.org/markup-compatibility/2006" xmlns:o="urn:schemas-microsoft-com:office:office" xmlns:r="http://schemas.openxmlformats.org/officeDocument/2006/relationships" xmlns:m="http://schemas.openxmlformats.org/officeDocument/2006/math" xmlns:v="urn:schemas-microsoft-com:vml" xmlns:wp14="http://schemas.microsoft.com/office/word/2010/wordprocessingDrawing" xmlns:wp="http://schemas.openxmlformats.org/drawingml/2006/wordprocessingDrawing" xmlns:w10="urn:schemas-microsoft-com:office:word" xmlns:w="http://schemas.openxmlformats.org/wordprocessingml/2006/main" xmlns:w14="http://schemas.microsoft.com/office/word/2010/wordml" xmlns:wpg="http://schemas.microsoft.com/office/word/2010/wordprocessingGroup" xmlns:wpi="http://schemas.microsoft.com/office/word/2010/wordprocessingInk" xmlns:wne="http://schemas.microsoft.com/office/word/2006/wordml" xmlns:wps="http://schemas.microsoft.com/office/word/2010/wordprocessingShape" mc:Ignorable="w14 wp14">
   <w:p>
     <w:pPr>
       <w:pStyle w:val="Footer"/>
@@ -11382,7 +11524,7 @@
 </file>
 
 <file path=word/footer2.xml><?xml version="1.0" encoding="utf-8"?>
-<w:ftr xmlns:wpc="http://schemas.microsoft.com/office/word/2010/wordprocessingCanvas" xmlns:mc="http://schemas.openxmlformats.org/markup-compatibility/2006" xmlns:o="urn:schemas-microsoft-com:office:office" xmlns:r="http://schemas.openxmlformats.org/officeDocument/2006/relationships" xmlns:m="http://schemas.openxmlformats.org/officeDocument/2006/math" xmlns:v="urn:schemas-microsoft-com:vml" xmlns:wp14="http://schemas.microsoft.com/office/word/2010/wordprocessingDrawing" xmlns:wp="http://schemas.openxmlformats.org/drawingml/2006/wordprocessingDrawing" xmlns:w10="urn:schemas-microsoft-com:office:word" xmlns:w="http://schemas.openxmlformats.org/wordprocessingml/2006/main" xmlns:w14="http://schemas.microsoft.com/office/word/2010/wordml" xmlns:w15="http://schemas.microsoft.com/office/word/2012/wordml" xmlns:wpg="http://schemas.microsoft.com/office/word/2010/wordprocessingGroup" xmlns:wpi="http://schemas.microsoft.com/office/word/2010/wordprocessingInk" xmlns:wne="http://schemas.microsoft.com/office/word/2006/wordml" xmlns:wps="http://schemas.microsoft.com/office/word/2010/wordprocessingShape" mc:Ignorable="w14 w15 wp14">
+<w:ftr xmlns:wpc="http://schemas.microsoft.com/office/word/2010/wordprocessingCanvas" xmlns:mc="http://schemas.openxmlformats.org/markup-compatibility/2006" xmlns:o="urn:schemas-microsoft-com:office:office" xmlns:r="http://schemas.openxmlformats.org/officeDocument/2006/relationships" xmlns:m="http://schemas.openxmlformats.org/officeDocument/2006/math" xmlns:v="urn:schemas-microsoft-com:vml" xmlns:wp14="http://schemas.microsoft.com/office/word/2010/wordprocessingDrawing" xmlns:wp="http://schemas.openxmlformats.org/drawingml/2006/wordprocessingDrawing" xmlns:w10="urn:schemas-microsoft-com:office:word" xmlns:w="http://schemas.openxmlformats.org/wordprocessingml/2006/main" xmlns:w14="http://schemas.microsoft.com/office/word/2010/wordml" xmlns:wpg="http://schemas.microsoft.com/office/word/2010/wordprocessingGroup" xmlns:wpi="http://schemas.microsoft.com/office/word/2010/wordprocessingInk" xmlns:wne="http://schemas.microsoft.com/office/word/2006/wordml" xmlns:wps="http://schemas.microsoft.com/office/word/2010/wordprocessingShape" mc:Ignorable="w14 wp14">
   <w:p>
     <w:pPr>
       <w:pStyle w:val="Footer"/>
@@ -11432,7 +11574,7 @@
 </file>
 
 <file path=word/footnotes.xml><?xml version="1.0" encoding="utf-8"?>
-<w:footnotes xmlns:wpc="http://schemas.microsoft.com/office/word/2010/wordprocessingCanvas" xmlns:mc="http://schemas.openxmlformats.org/markup-compatibility/2006" xmlns:o="urn:schemas-microsoft-com:office:office" xmlns:r="http://schemas.openxmlformats.org/officeDocument/2006/relationships" xmlns:m="http://schemas.openxmlformats.org/officeDocument/2006/math" xmlns:v="urn:schemas-microsoft-com:vml" xmlns:wp14="http://schemas.microsoft.com/office/word/2010/wordprocessingDrawing" xmlns:wp="http://schemas.openxmlformats.org/drawingml/2006/wordprocessingDrawing" xmlns:w10="urn:schemas-microsoft-com:office:word" xmlns:w="http://schemas.openxmlformats.org/wordprocessingml/2006/main" xmlns:w14="http://schemas.microsoft.com/office/word/2010/wordml" xmlns:w15="http://schemas.microsoft.com/office/word/2012/wordml" xmlns:wpg="http://schemas.microsoft.com/office/word/2010/wordprocessingGroup" xmlns:wpi="http://schemas.microsoft.com/office/word/2010/wordprocessingInk" xmlns:wne="http://schemas.microsoft.com/office/word/2006/wordml" xmlns:wps="http://schemas.microsoft.com/office/word/2010/wordprocessingShape" mc:Ignorable="w14 w15 wp14">
+<w:footnotes xmlns:wpc="http://schemas.microsoft.com/office/word/2010/wordprocessingCanvas" xmlns:mc="http://schemas.openxmlformats.org/markup-compatibility/2006" xmlns:o="urn:schemas-microsoft-com:office:office" xmlns:r="http://schemas.openxmlformats.org/officeDocument/2006/relationships" xmlns:m="http://schemas.openxmlformats.org/officeDocument/2006/math" xmlns:v="urn:schemas-microsoft-com:vml" xmlns:wp14="http://schemas.microsoft.com/office/word/2010/wordprocessingDrawing" xmlns:wp="http://schemas.openxmlformats.org/drawingml/2006/wordprocessingDrawing" xmlns:w10="urn:schemas-microsoft-com:office:word" xmlns:w="http://schemas.openxmlformats.org/wordprocessingml/2006/main" xmlns:w14="http://schemas.microsoft.com/office/word/2010/wordml" xmlns:wpg="http://schemas.microsoft.com/office/word/2010/wordprocessingGroup" xmlns:wpi="http://schemas.microsoft.com/office/word/2010/wordprocessingInk" xmlns:wne="http://schemas.microsoft.com/office/word/2006/wordml" xmlns:wps="http://schemas.microsoft.com/office/word/2010/wordprocessingShape" mc:Ignorable="w14 wp14">
   <w:footnote w:type="separator" w:id="-1">
     <w:p>
       <w:r>
@@ -11451,7 +11593,7 @@
 </file>
 
 <file path=word/numbering.xml><?xml version="1.0" encoding="utf-8"?>
-<w:numbering xmlns:wpc="http://schemas.microsoft.com/office/word/2010/wordprocessingCanvas" xmlns:mc="http://schemas.openxmlformats.org/markup-compatibility/2006" xmlns:o="urn:schemas-microsoft-com:office:office" xmlns:r="http://schemas.openxmlformats.org/officeDocument/2006/relationships" xmlns:m="http://schemas.openxmlformats.org/officeDocument/2006/math" xmlns:v="urn:schemas-microsoft-com:vml" xmlns:wp14="http://schemas.microsoft.com/office/word/2010/wordprocessingDrawing" xmlns:wp="http://schemas.openxmlformats.org/drawingml/2006/wordprocessingDrawing" xmlns:w10="urn:schemas-microsoft-com:office:word" xmlns:w="http://schemas.openxmlformats.org/wordprocessingml/2006/main" xmlns:w14="http://schemas.microsoft.com/office/word/2010/wordml" xmlns:w15="http://schemas.microsoft.com/office/word/2012/wordml" xmlns:wpg="http://schemas.microsoft.com/office/word/2010/wordprocessingGroup" xmlns:wpi="http://schemas.microsoft.com/office/word/2010/wordprocessingInk" xmlns:wne="http://schemas.microsoft.com/office/word/2006/wordml" xmlns:wps="http://schemas.microsoft.com/office/word/2010/wordprocessingShape" mc:Ignorable="w14 w15 wp14">
+<w:numbering xmlns:wpc="http://schemas.microsoft.com/office/word/2010/wordprocessingCanvas" xmlns:mc="http://schemas.openxmlformats.org/markup-compatibility/2006" xmlns:o="urn:schemas-microsoft-com:office:office" xmlns:r="http://schemas.openxmlformats.org/officeDocument/2006/relationships" xmlns:m="http://schemas.openxmlformats.org/officeDocument/2006/math" xmlns:v="urn:schemas-microsoft-com:vml" xmlns:wp14="http://schemas.microsoft.com/office/word/2010/wordprocessingDrawing" xmlns:wp="http://schemas.openxmlformats.org/drawingml/2006/wordprocessingDrawing" xmlns:w10="urn:schemas-microsoft-com:office:word" xmlns:w="http://schemas.openxmlformats.org/wordprocessingml/2006/main" xmlns:w14="http://schemas.microsoft.com/office/word/2010/wordml" xmlns:wpg="http://schemas.microsoft.com/office/word/2010/wordprocessingGroup" xmlns:wpi="http://schemas.microsoft.com/office/word/2010/wordprocessingInk" xmlns:wne="http://schemas.microsoft.com/office/word/2006/wordml" xmlns:wps="http://schemas.microsoft.com/office/word/2010/wordprocessingShape" mc:Ignorable="w14 wp14">
   <w:abstractNum w:abstractNumId="0">
     <w:nsid w:val="00403AB2"/>
     <w:multiLevelType w:val="multilevel"/>
@@ -13705,7 +13847,7 @@
 </file>
 
 <file path=word/styles.xml><?xml version="1.0" encoding="utf-8"?>
-<w:styles xmlns:mc="http://schemas.openxmlformats.org/markup-compatibility/2006" xmlns:r="http://schemas.openxmlformats.org/officeDocument/2006/relationships" xmlns:w="http://schemas.openxmlformats.org/wordprocessingml/2006/main" xmlns:w14="http://schemas.microsoft.com/office/word/2010/wordml" xmlns:w15="http://schemas.microsoft.com/office/word/2012/wordml" mc:Ignorable="w14 w15">
+<w:styles xmlns:mc="http://schemas.openxmlformats.org/markup-compatibility/2006" xmlns:r="http://schemas.openxmlformats.org/officeDocument/2006/relationships" xmlns:w="http://schemas.openxmlformats.org/wordprocessingml/2006/main" xmlns:w14="http://schemas.microsoft.com/office/word/2010/wordml" mc:Ignorable="w14">
   <w:docDefaults>
     <w:rPrDefault>
       <w:rPr>
@@ -13715,366 +13857,541 @@
     </w:rPrDefault>
     <w:pPrDefault/>
   </w:docDefaults>
-  <w:latentStyles w:defLockedState="0" w:defUIPriority="0" w:defSemiHidden="0" w:defUnhideWhenUsed="0" w:defQFormat="0" w:count="371">
-    <w:lsdException w:name="Normal" w:qFormat="1"/>
-    <w:lsdException w:name="heading 1" w:qFormat="1"/>
-    <w:lsdException w:name="heading 2" w:qFormat="1"/>
-    <w:lsdException w:name="heading 3" w:qFormat="1"/>
-    <w:lsdException w:name="heading 4" w:qFormat="1"/>
-    <w:lsdException w:name="heading 5" w:semiHidden="1" w:unhideWhenUsed="1" w:qFormat="1"/>
-    <w:lsdException w:name="heading 6" w:semiHidden="1" w:unhideWhenUsed="1" w:qFormat="1"/>
-    <w:lsdException w:name="heading 7" w:semiHidden="1" w:unhideWhenUsed="1" w:qFormat="1"/>
-    <w:lsdException w:name="heading 8" w:semiHidden="1" w:unhideWhenUsed="1" w:qFormat="1"/>
-    <w:lsdException w:name="heading 9" w:semiHidden="1" w:unhideWhenUsed="1" w:qFormat="1"/>
-    <w:lsdException w:name="index 1" w:semiHidden="1" w:unhideWhenUsed="1"/>
-    <w:lsdException w:name="index 7" w:semiHidden="1" w:unhideWhenUsed="1"/>
-    <w:lsdException w:name="index 8" w:semiHidden="1" w:unhideWhenUsed="1"/>
-    <w:lsdException w:name="index 9" w:semiHidden="1" w:unhideWhenUsed="1"/>
-    <w:lsdException w:name="toc 1" w:semiHidden="1" w:unhideWhenUsed="1"/>
-    <w:lsdException w:name="toc 2" w:semiHidden="1" w:unhideWhenUsed="1"/>
-    <w:lsdException w:name="toc 3" w:semiHidden="1" w:unhideWhenUsed="1"/>
-    <w:lsdException w:name="toc 4" w:semiHidden="1" w:unhideWhenUsed="1"/>
-    <w:lsdException w:name="toc 5" w:semiHidden="1" w:unhideWhenUsed="1"/>
-    <w:lsdException w:name="toc 6" w:semiHidden="1" w:unhideWhenUsed="1"/>
-    <w:lsdException w:name="toc 7" w:semiHidden="1" w:unhideWhenUsed="1"/>
-    <w:lsdException w:name="toc 8" w:semiHidden="1" w:unhideWhenUsed="1"/>
-    <w:lsdException w:name="toc 9" w:semiHidden="1" w:unhideWhenUsed="1"/>
-    <w:lsdException w:name="Normal Indent" w:semiHidden="1" w:unhideWhenUsed="1"/>
-    <w:lsdException w:name="footnote text" w:semiHidden="1" w:unhideWhenUsed="1"/>
-    <w:lsdException w:name="annotation text" w:semiHidden="1" w:unhideWhenUsed="1"/>
-    <w:lsdException w:name="header" w:semiHidden="1" w:unhideWhenUsed="1"/>
-    <w:lsdException w:name="footer" w:semiHidden="1" w:unhideWhenUsed="1"/>
-    <w:lsdException w:name="index heading" w:semiHidden="1" w:unhideWhenUsed="1"/>
-    <w:lsdException w:name="caption" w:semiHidden="1" w:unhideWhenUsed="1" w:qFormat="1"/>
-    <w:lsdException w:name="table of figures" w:semiHidden="1" w:unhideWhenUsed="1"/>
-    <w:lsdException w:name="envelope address" w:semiHidden="1" w:unhideWhenUsed="1"/>
-    <w:lsdException w:name="envelope return" w:semiHidden="1" w:unhideWhenUsed="1"/>
-    <w:lsdException w:name="footnote reference" w:semiHidden="1" w:unhideWhenUsed="1"/>
-    <w:lsdException w:name="annotation reference" w:semiHidden="1" w:unhideWhenUsed="1"/>
-    <w:lsdException w:name="line number" w:semiHidden="1" w:unhideWhenUsed="1"/>
-    <w:lsdException w:name="page number" w:semiHidden="1" w:unhideWhenUsed="1"/>
-    <w:lsdException w:name="endnote reference" w:semiHidden="1" w:unhideWhenUsed="1"/>
-    <w:lsdException w:name="endnote text" w:semiHidden="1" w:unhideWhenUsed="1"/>
-    <w:lsdException w:name="table of authorities" w:semiHidden="1" w:unhideWhenUsed="1"/>
-    <w:lsdException w:name="macro" w:semiHidden="1" w:unhideWhenUsed="1"/>
-    <w:lsdException w:name="toa heading" w:semiHidden="1" w:unhideWhenUsed="1"/>
-    <w:lsdException w:name="List" w:semiHidden="1" w:unhideWhenUsed="1"/>
-    <w:lsdException w:name="List Bullet" w:semiHidden="1" w:unhideWhenUsed="1"/>
-    <w:lsdException w:name="List Number" w:semiHidden="1" w:unhideWhenUsed="1"/>
-    <w:lsdException w:name="List 2" w:semiHidden="1" w:unhideWhenUsed="1"/>
-    <w:lsdException w:name="List 3" w:semiHidden="1" w:unhideWhenUsed="1"/>
-    <w:lsdException w:name="List 4" w:semiHidden="1" w:unhideWhenUsed="1"/>
-    <w:lsdException w:name="List 5" w:semiHidden="1" w:unhideWhenUsed="1"/>
-    <w:lsdException w:name="List Bullet 2" w:semiHidden="1" w:unhideWhenUsed="1"/>
-    <w:lsdException w:name="List Bullet 3" w:semiHidden="1" w:unhideWhenUsed="1"/>
-    <w:lsdException w:name="List Bullet 4" w:semiHidden="1" w:unhideWhenUsed="1"/>
-    <w:lsdException w:name="List Bullet 5" w:semiHidden="1" w:unhideWhenUsed="1"/>
-    <w:lsdException w:name="List Number 3" w:semiHidden="1" w:unhideWhenUsed="1"/>
-    <w:lsdException w:name="List Number 4" w:semiHidden="1" w:unhideWhenUsed="1"/>
-    <w:lsdException w:name="Title" w:qFormat="1"/>
-    <w:lsdException w:name="Closing" w:semiHidden="1" w:unhideWhenUsed="1"/>
-    <w:lsdException w:name="Signature" w:semiHidden="1" w:unhideWhenUsed="1"/>
-    <w:lsdException w:name="Default Paragraph Font" w:semiHidden="1" w:unhideWhenUsed="1"/>
-    <w:lsdException w:name="Body Text" w:semiHidden="1" w:unhideWhenUsed="1"/>
-    <w:lsdException w:name="Body Text Indent" w:semiHidden="1" w:unhideWhenUsed="1"/>
-    <w:lsdException w:name="List Continue" w:semiHidden="1" w:unhideWhenUsed="1"/>
-    <w:lsdException w:name="List Continue 2" w:semiHidden="1" w:unhideWhenUsed="1"/>
-    <w:lsdException w:name="List Continue 3" w:semiHidden="1" w:unhideWhenUsed="1"/>
-    <w:lsdException w:name="List Continue 4" w:semiHidden="1" w:unhideWhenUsed="1"/>
-    <w:lsdException w:name="List Continue 5" w:semiHidden="1" w:unhideWhenUsed="1"/>
-    <w:lsdException w:name="Message Header" w:semiHidden="1" w:unhideWhenUsed="1"/>
-    <w:lsdException w:name="Subtitle" w:qFormat="1"/>
-    <w:lsdException w:name="Salutation" w:semiHidden="1" w:unhideWhenUsed="1"/>
-    <w:lsdException w:name="Date" w:semiHidden="1" w:unhideWhenUsed="1"/>
-    <w:lsdException w:name="Body Text First Indent" w:semiHidden="1" w:unhideWhenUsed="1"/>
-    <w:lsdException w:name="Body Text First Indent 2" w:semiHidden="1" w:unhideWhenUsed="1"/>
-    <w:lsdException w:name="Note Heading" w:semiHidden="1" w:unhideWhenUsed="1"/>
-    <w:lsdException w:name="Body Text 2" w:semiHidden="1" w:unhideWhenUsed="1"/>
-    <w:lsdException w:name="Body Text 3" w:semiHidden="1" w:unhideWhenUsed="1"/>
-    <w:lsdException w:name="Body Text Indent 2" w:semiHidden="1" w:unhideWhenUsed="1"/>
-    <w:lsdException w:name="Strong" w:qFormat="1"/>
-    <w:lsdException w:name="Emphasis" w:qFormat="1"/>
-    <w:lsdException w:name="Document Map" w:semiHidden="1" w:unhideWhenUsed="1"/>
-    <w:lsdException w:name="Plain Text" w:semiHidden="1" w:unhideWhenUsed="1"/>
-    <w:lsdException w:name="E-mail Signature" w:semiHidden="1" w:unhideWhenUsed="1"/>
-    <w:lsdException w:name="HTML Top of Form" w:semiHidden="1" w:unhideWhenUsed="1"/>
-    <w:lsdException w:name="HTML Bottom of Form" w:semiHidden="1" w:unhideWhenUsed="1"/>
-    <w:lsdException w:name="Normal (Web)" w:semiHidden="1" w:unhideWhenUsed="1"/>
-    <w:lsdException w:name="HTML Acronym" w:semiHidden="1" w:unhideWhenUsed="1"/>
-    <w:lsdException w:name="HTML Address" w:semiHidden="1" w:unhideWhenUsed="1"/>
-    <w:lsdException w:name="HTML Cite" w:semiHidden="1" w:unhideWhenUsed="1"/>
-    <w:lsdException w:name="HTML Code" w:semiHidden="1" w:unhideWhenUsed="1"/>
-    <w:lsdException w:name="HTML Definition" w:semiHidden="1" w:unhideWhenUsed="1"/>
-    <w:lsdException w:name="HTML Keyboard" w:semiHidden="1" w:unhideWhenUsed="1"/>
-    <w:lsdException w:name="HTML Preformatted" w:semiHidden="1" w:unhideWhenUsed="1"/>
-    <w:lsdException w:name="HTML Sample" w:semiHidden="1" w:unhideWhenUsed="1"/>
-    <w:lsdException w:name="HTML Typewriter" w:semiHidden="1" w:unhideWhenUsed="1"/>
-    <w:lsdException w:name="HTML Variable" w:semiHidden="1" w:unhideWhenUsed="1"/>
-    <w:lsdException w:name="Normal Table" w:semiHidden="1" w:unhideWhenUsed="1"/>
-    <w:lsdException w:name="annotation subject" w:semiHidden="1" w:unhideWhenUsed="1"/>
-    <w:lsdException w:name="No List" w:semiHidden="1" w:unhideWhenUsed="1"/>
-    <w:lsdException w:name="Outline List 1" w:semiHidden="1" w:unhideWhenUsed="1"/>
-    <w:lsdException w:name="Outline List 2" w:semiHidden="1" w:unhideWhenUsed="1"/>
-    <w:lsdException w:name="Outline List 3" w:semiHidden="1" w:unhideWhenUsed="1"/>
-    <w:lsdException w:name="Table Simple 1" w:semiHidden="1" w:unhideWhenUsed="1"/>
-    <w:lsdException w:name="Table Simple 2" w:semiHidden="1" w:unhideWhenUsed="1"/>
-    <w:lsdException w:name="Table Simple 3" w:semiHidden="1" w:unhideWhenUsed="1"/>
-    <w:lsdException w:name="Table Classic 1" w:semiHidden="1" w:unhideWhenUsed="1"/>
-    <w:lsdException w:name="Table Classic 2" w:semiHidden="1" w:unhideWhenUsed="1"/>
-    <w:lsdException w:name="Table Classic 3" w:semiHidden="1" w:unhideWhenUsed="1"/>
-    <w:lsdException w:name="Table Classic 4" w:semiHidden="1" w:unhideWhenUsed="1"/>
-    <w:lsdException w:name="Table Colorful 1" w:semiHidden="1" w:unhideWhenUsed="1"/>
-    <w:lsdException w:name="Table Colorful 2" w:semiHidden="1" w:unhideWhenUsed="1"/>
-    <w:lsdException w:name="Table Colorful 3" w:semiHidden="1" w:unhideWhenUsed="1"/>
-    <w:lsdException w:name="Table Columns 1" w:semiHidden="1" w:unhideWhenUsed="1"/>
-    <w:lsdException w:name="Table Columns 2" w:semiHidden="1" w:unhideWhenUsed="1"/>
-    <w:lsdException w:name="Table Columns 3" w:semiHidden="1" w:unhideWhenUsed="1"/>
-    <w:lsdException w:name="Table Columns 4" w:semiHidden="1" w:unhideWhenUsed="1"/>
-    <w:lsdException w:name="Table Columns 5" w:semiHidden="1" w:unhideWhenUsed="1"/>
-    <w:lsdException w:name="Table Grid 1" w:semiHidden="1" w:unhideWhenUsed="1"/>
-    <w:lsdException w:name="Table Grid 2" w:semiHidden="1" w:unhideWhenUsed="1"/>
-    <w:lsdException w:name="Table Grid 3" w:semiHidden="1" w:unhideWhenUsed="1"/>
-    <w:lsdException w:name="Table Grid 4" w:semiHidden="1" w:unhideWhenUsed="1"/>
-    <w:lsdException w:name="Table Grid 5" w:semiHidden="1" w:unhideWhenUsed="1"/>
-    <w:lsdException w:name="Table Grid 6" w:semiHidden="1" w:unhideWhenUsed="1"/>
-    <w:lsdException w:name="Table Grid 7" w:semiHidden="1" w:unhideWhenUsed="1"/>
-    <w:lsdException w:name="Table Grid 8" w:semiHidden="1" w:unhideWhenUsed="1"/>
-    <w:lsdException w:name="Table List 1" w:semiHidden="1" w:unhideWhenUsed="1"/>
-    <w:lsdException w:name="Table List 2" w:semiHidden="1" w:unhideWhenUsed="1"/>
-    <w:lsdException w:name="Table List 3" w:semiHidden="1" w:unhideWhenUsed="1"/>
-    <w:lsdException w:name="Table List 4" w:semiHidden="1" w:unhideWhenUsed="1"/>
-    <w:lsdException w:name="Table List 5" w:semiHidden="1" w:unhideWhenUsed="1"/>
-    <w:lsdException w:name="Table List 6" w:semiHidden="1" w:unhideWhenUsed="1"/>
-    <w:lsdException w:name="Table List 7" w:semiHidden="1" w:unhideWhenUsed="1"/>
-    <w:lsdException w:name="Table List 8" w:semiHidden="1" w:unhideWhenUsed="1"/>
-    <w:lsdException w:name="Table 3D effects 1" w:semiHidden="1" w:unhideWhenUsed="1"/>
-    <w:lsdException w:name="Table 3D effects 2" w:semiHidden="1" w:unhideWhenUsed="1"/>
-    <w:lsdException w:name="Table 3D effects 3" w:semiHidden="1" w:unhideWhenUsed="1"/>
-    <w:lsdException w:name="Table Contemporary" w:semiHidden="1" w:unhideWhenUsed="1"/>
-    <w:lsdException w:name="Table Elegant" w:semiHidden="1" w:unhideWhenUsed="1"/>
-    <w:lsdException w:name="Table Professional" w:semiHidden="1" w:unhideWhenUsed="1"/>
-    <w:lsdException w:name="Table Subtle 1" w:semiHidden="1" w:unhideWhenUsed="1"/>
-    <w:lsdException w:name="Table Subtle 2" w:semiHidden="1" w:unhideWhenUsed="1"/>
-    <w:lsdException w:name="Table Web 1" w:semiHidden="1" w:unhideWhenUsed="1"/>
-    <w:lsdException w:name="Table Web 2" w:semiHidden="1" w:unhideWhenUsed="1"/>
-    <w:lsdException w:name="Table Web 3" w:semiHidden="1" w:unhideWhenUsed="1"/>
-    <w:lsdException w:name="Balloon Text" w:semiHidden="1" w:unhideWhenUsed="1"/>
-    <w:lsdException w:name="Table Theme" w:semiHidden="1" w:unhideWhenUsed="1"/>
-    <w:lsdException w:name="Placeholder Text" w:semiHidden="1" w:uiPriority="99"/>
-    <w:lsdException w:name="No Spacing" w:uiPriority="1" w:qFormat="1"/>
-    <w:lsdException w:name="Light Shading" w:uiPriority="60"/>
-    <w:lsdException w:name="Light List" w:uiPriority="61"/>
-    <w:lsdException w:name="Light Grid" w:uiPriority="62"/>
-    <w:lsdException w:name="Medium Shading 1" w:uiPriority="63"/>
-    <w:lsdException w:name="Medium Shading 2" w:uiPriority="64"/>
-    <w:lsdException w:name="Medium List 1" w:uiPriority="65"/>
-    <w:lsdException w:name="Medium List 2" w:uiPriority="66"/>
-    <w:lsdException w:name="Medium Grid 1" w:uiPriority="67"/>
-    <w:lsdException w:name="Medium Grid 2" w:uiPriority="68"/>
-    <w:lsdException w:name="Medium Grid 3" w:uiPriority="69"/>
-    <w:lsdException w:name="Dark List" w:uiPriority="70"/>
-    <w:lsdException w:name="Colorful Shading" w:uiPriority="71"/>
-    <w:lsdException w:name="Colorful List" w:uiPriority="72"/>
-    <w:lsdException w:name="Colorful Grid" w:uiPriority="73"/>
-    <w:lsdException w:name="Light Shading Accent 1" w:uiPriority="60"/>
-    <w:lsdException w:name="Light List Accent 1" w:uiPriority="61"/>
-    <w:lsdException w:name="Light Grid Accent 1" w:uiPriority="62"/>
-    <w:lsdException w:name="Medium Shading 1 Accent 1" w:uiPriority="63"/>
-    <w:lsdException w:name="Medium Shading 2 Accent 1" w:uiPriority="64"/>
-    <w:lsdException w:name="Medium List 1 Accent 1" w:uiPriority="65"/>
-    <w:lsdException w:name="Revision" w:semiHidden="1" w:uiPriority="99"/>
-    <w:lsdException w:name="List Paragraph" w:uiPriority="34" w:qFormat="1"/>
-    <w:lsdException w:name="Quote" w:uiPriority="29" w:qFormat="1"/>
-    <w:lsdException w:name="Intense Quote" w:uiPriority="30" w:qFormat="1"/>
-    <w:lsdException w:name="Medium List 2 Accent 1" w:uiPriority="66"/>
-    <w:lsdException w:name="Medium Grid 1 Accent 1" w:uiPriority="67"/>
-    <w:lsdException w:name="Medium Grid 2 Accent 1" w:uiPriority="68"/>
-    <w:lsdException w:name="Medium Grid 3 Accent 1" w:uiPriority="69"/>
-    <w:lsdException w:name="Dark List Accent 1" w:uiPriority="70"/>
-    <w:lsdException w:name="Colorful Shading Accent 1" w:uiPriority="71"/>
-    <w:lsdException w:name="Colorful List Accent 1" w:uiPriority="72"/>
-    <w:lsdException w:name="Colorful Grid Accent 1" w:uiPriority="73"/>
-    <w:lsdException w:name="Light Shading Accent 2" w:uiPriority="60"/>
-    <w:lsdException w:name="Light List Accent 2" w:uiPriority="61"/>
-    <w:lsdException w:name="Light Grid Accent 2" w:uiPriority="62"/>
-    <w:lsdException w:name="Medium Shading 1 Accent 2" w:uiPriority="63"/>
-    <w:lsdException w:name="Medium Shading 2 Accent 2" w:uiPriority="64"/>
-    <w:lsdException w:name="Medium List 1 Accent 2" w:uiPriority="65"/>
-    <w:lsdException w:name="Medium List 2 Accent 2" w:uiPriority="66"/>
-    <w:lsdException w:name="Medium Grid 1 Accent 2" w:uiPriority="67"/>
-    <w:lsdException w:name="Medium Grid 2 Accent 2" w:uiPriority="68"/>
-    <w:lsdException w:name="Medium Grid 3 Accent 2" w:uiPriority="69"/>
-    <w:lsdException w:name="Dark List Accent 2" w:uiPriority="70"/>
-    <w:lsdException w:name="Colorful Shading Accent 2" w:uiPriority="71"/>
-    <w:lsdException w:name="Colorful List Accent 2" w:uiPriority="72"/>
-    <w:lsdException w:name="Colorful Grid Accent 2" w:uiPriority="73"/>
-    <w:lsdException w:name="Light Shading Accent 3" w:uiPriority="60"/>
-    <w:lsdException w:name="Light List Accent 3" w:uiPriority="61"/>
-    <w:lsdException w:name="Light Grid Accent 3" w:uiPriority="62"/>
-    <w:lsdException w:name="Medium Shading 1 Accent 3" w:uiPriority="63"/>
-    <w:lsdException w:name="Medium Shading 2 Accent 3" w:uiPriority="64"/>
-    <w:lsdException w:name="Medium List 1 Accent 3" w:uiPriority="65"/>
-    <w:lsdException w:name="Medium List 2 Accent 3" w:uiPriority="66"/>
-    <w:lsdException w:name="Medium Grid 1 Accent 3" w:uiPriority="67"/>
-    <w:lsdException w:name="Medium Grid 2 Accent 3" w:uiPriority="68"/>
-    <w:lsdException w:name="Medium Grid 3 Accent 3" w:uiPriority="69"/>
-    <w:lsdException w:name="Dark List Accent 3" w:uiPriority="70"/>
-    <w:lsdException w:name="Colorful Shading Accent 3" w:uiPriority="71"/>
-    <w:lsdException w:name="Colorful List Accent 3" w:uiPriority="72"/>
-    <w:lsdException w:name="Colorful Grid Accent 3" w:uiPriority="73"/>
-    <w:lsdException w:name="Light Shading Accent 4" w:uiPriority="60"/>
-    <w:lsdException w:name="Light List Accent 4" w:uiPriority="61"/>
-    <w:lsdException w:name="Light Grid Accent 4" w:uiPriority="62"/>
-    <w:lsdException w:name="Medium Shading 1 Accent 4" w:uiPriority="63"/>
-    <w:lsdException w:name="Medium Shading 2 Accent 4" w:uiPriority="64"/>
-    <w:lsdException w:name="Medium List 1 Accent 4" w:uiPriority="65"/>
-    <w:lsdException w:name="Medium List 2 Accent 4" w:uiPriority="66"/>
-    <w:lsdException w:name="Medium Grid 1 Accent 4" w:uiPriority="67"/>
-    <w:lsdException w:name="Medium Grid 2 Accent 4" w:uiPriority="68"/>
-    <w:lsdException w:name="Medium Grid 3 Accent 4" w:uiPriority="69"/>
-    <w:lsdException w:name="Dark List Accent 4" w:uiPriority="70"/>
-    <w:lsdException w:name="Colorful Shading Accent 4" w:uiPriority="71"/>
-    <w:lsdException w:name="Colorful List Accent 4" w:uiPriority="72"/>
-    <w:lsdException w:name="Colorful Grid Accent 4" w:uiPriority="73"/>
-    <w:lsdException w:name="Light Shading Accent 5" w:uiPriority="60"/>
-    <w:lsdException w:name="Light List Accent 5" w:uiPriority="61"/>
-    <w:lsdException w:name="Light Grid Accent 5" w:uiPriority="62"/>
-    <w:lsdException w:name="Medium Shading 1 Accent 5" w:uiPriority="63"/>
-    <w:lsdException w:name="Medium Shading 2 Accent 5" w:uiPriority="64"/>
-    <w:lsdException w:name="Medium List 1 Accent 5" w:uiPriority="65"/>
-    <w:lsdException w:name="Medium List 2 Accent 5" w:uiPriority="66"/>
-    <w:lsdException w:name="Medium Grid 1 Accent 5" w:uiPriority="67"/>
-    <w:lsdException w:name="Medium Grid 2 Accent 5" w:uiPriority="68"/>
-    <w:lsdException w:name="Medium Grid 3 Accent 5" w:uiPriority="69"/>
-    <w:lsdException w:name="Dark List Accent 5" w:uiPriority="70"/>
-    <w:lsdException w:name="Colorful Shading Accent 5" w:uiPriority="71"/>
-    <w:lsdException w:name="Colorful List Accent 5" w:uiPriority="72"/>
-    <w:lsdException w:name="Colorful Grid Accent 5" w:uiPriority="73"/>
-    <w:lsdException w:name="Light Shading Accent 6" w:uiPriority="60"/>
-    <w:lsdException w:name="Light List Accent 6" w:uiPriority="61"/>
-    <w:lsdException w:name="Light Grid Accent 6" w:uiPriority="62"/>
-    <w:lsdException w:name="Medium Shading 1 Accent 6" w:uiPriority="63"/>
-    <w:lsdException w:name="Medium Shading 2 Accent 6" w:uiPriority="64"/>
-    <w:lsdException w:name="Medium List 1 Accent 6" w:uiPriority="65"/>
-    <w:lsdException w:name="Medium List 2 Accent 6" w:uiPriority="66"/>
-    <w:lsdException w:name="Medium Grid 1 Accent 6" w:uiPriority="67"/>
-    <w:lsdException w:name="Medium Grid 2 Accent 6" w:uiPriority="68"/>
-    <w:lsdException w:name="Medium Grid 3 Accent 6" w:uiPriority="69"/>
-    <w:lsdException w:name="Dark List Accent 6" w:uiPriority="70"/>
-    <w:lsdException w:name="Colorful Shading Accent 6" w:uiPriority="71"/>
-    <w:lsdException w:name="Colorful List Accent 6" w:uiPriority="72"/>
-    <w:lsdException w:name="Colorful Grid Accent 6" w:uiPriority="73"/>
-    <w:lsdException w:name="Subtle Emphasis" w:uiPriority="19" w:qFormat="1"/>
-    <w:lsdException w:name="Intense Emphasis" w:uiPriority="21" w:qFormat="1"/>
-    <w:lsdException w:name="Subtle Reference" w:uiPriority="31" w:qFormat="1"/>
-    <w:lsdException w:name="Intense Reference" w:uiPriority="32" w:qFormat="1"/>
-    <w:lsdException w:name="Book Title" w:uiPriority="33" w:qFormat="1"/>
-    <w:lsdException w:name="Bibliography" w:semiHidden="1" w:uiPriority="37" w:unhideWhenUsed="1"/>
-    <w:lsdException w:name="TOC Heading" w:semiHidden="1" w:uiPriority="39" w:unhideWhenUsed="1" w:qFormat="1"/>
-    <w:lsdException w:name="Plain Table 1" w:uiPriority="41"/>
-    <w:lsdException w:name="Plain Table 2" w:uiPriority="42"/>
-    <w:lsdException w:name="Plain Table 3" w:uiPriority="43"/>
-    <w:lsdException w:name="Plain Table 4" w:uiPriority="44"/>
-    <w:lsdException w:name="Plain Table 5" w:uiPriority="45"/>
-    <w:lsdException w:name="Grid Table Light" w:uiPriority="40"/>
-    <w:lsdException w:name="Grid Table 1 Light" w:uiPriority="46"/>
-    <w:lsdException w:name="Grid Table 2" w:uiPriority="47"/>
-    <w:lsdException w:name="Grid Table 3" w:uiPriority="48"/>
-    <w:lsdException w:name="Grid Table 4" w:uiPriority="49"/>
-    <w:lsdException w:name="Grid Table 5 Dark" w:uiPriority="50"/>
-    <w:lsdException w:name="Grid Table 6 Colorful" w:uiPriority="51"/>
-    <w:lsdException w:name="Grid Table 7 Colorful" w:uiPriority="52"/>
-    <w:lsdException w:name="Grid Table 1 Light Accent 1" w:uiPriority="46"/>
-    <w:lsdException w:name="Grid Table 2 Accent 1" w:uiPriority="47"/>
-    <w:lsdException w:name="Grid Table 3 Accent 1" w:uiPriority="48"/>
-    <w:lsdException w:name="Grid Table 4 Accent 1" w:uiPriority="49"/>
-    <w:lsdException w:name="Grid Table 5 Dark Accent 1" w:uiPriority="50"/>
-    <w:lsdException w:name="Grid Table 6 Colorful Accent 1" w:uiPriority="51"/>
-    <w:lsdException w:name="Grid Table 7 Colorful Accent 1" w:uiPriority="52"/>
-    <w:lsdException w:name="Grid Table 1 Light Accent 2" w:uiPriority="46"/>
-    <w:lsdException w:name="Grid Table 2 Accent 2" w:uiPriority="47"/>
-    <w:lsdException w:name="Grid Table 3 Accent 2" w:uiPriority="48"/>
-    <w:lsdException w:name="Grid Table 4 Accent 2" w:uiPriority="49"/>
-    <w:lsdException w:name="Grid Table 5 Dark Accent 2" w:uiPriority="50"/>
-    <w:lsdException w:name="Grid Table 6 Colorful Accent 2" w:uiPriority="51"/>
-    <w:lsdException w:name="Grid Table 7 Colorful Accent 2" w:uiPriority="52"/>
-    <w:lsdException w:name="Grid Table 1 Light Accent 3" w:uiPriority="46"/>
-    <w:lsdException w:name="Grid Table 2 Accent 3" w:uiPriority="47"/>
-    <w:lsdException w:name="Grid Table 3 Accent 3" w:uiPriority="48"/>
-    <w:lsdException w:name="Grid Table 4 Accent 3" w:uiPriority="49"/>
-    <w:lsdException w:name="Grid Table 5 Dark Accent 3" w:uiPriority="50"/>
-    <w:lsdException w:name="Grid Table 6 Colorful Accent 3" w:uiPriority="51"/>
-    <w:lsdException w:name="Grid Table 7 Colorful Accent 3" w:uiPriority="52"/>
-    <w:lsdException w:name="Grid Table 1 Light Accent 4" w:uiPriority="46"/>
-    <w:lsdException w:name="Grid Table 2 Accent 4" w:uiPriority="47"/>
-    <w:lsdException w:name="Grid Table 3 Accent 4" w:uiPriority="48"/>
-    <w:lsdException w:name="Grid Table 4 Accent 4" w:uiPriority="49"/>
-    <w:lsdException w:name="Grid Table 5 Dark Accent 4" w:uiPriority="50"/>
-    <w:lsdException w:name="Grid Table 6 Colorful Accent 4" w:uiPriority="51"/>
-    <w:lsdException w:name="Grid Table 7 Colorful Accent 4" w:uiPriority="52"/>
-    <w:lsdException w:name="Grid Table 1 Light Accent 5" w:uiPriority="46"/>
-    <w:lsdException w:name="Grid Table 2 Accent 5" w:uiPriority="47"/>
-    <w:lsdException w:name="Grid Table 3 Accent 5" w:uiPriority="48"/>
-    <w:lsdException w:name="Grid Table 4 Accent 5" w:uiPriority="49"/>
-    <w:lsdException w:name="Grid Table 5 Dark Accent 5" w:uiPriority="50"/>
-    <w:lsdException w:name="Grid Table 6 Colorful Accent 5" w:uiPriority="51"/>
-    <w:lsdException w:name="Grid Table 7 Colorful Accent 5" w:uiPriority="52"/>
-    <w:lsdException w:name="Grid Table 1 Light Accent 6" w:uiPriority="46"/>
-    <w:lsdException w:name="Grid Table 2 Accent 6" w:uiPriority="47"/>
-    <w:lsdException w:name="Grid Table 3 Accent 6" w:uiPriority="48"/>
-    <w:lsdException w:name="Grid Table 4 Accent 6" w:uiPriority="49"/>
-    <w:lsdException w:name="Grid Table 5 Dark Accent 6" w:uiPriority="50"/>
-    <w:lsdException w:name="Grid Table 6 Colorful Accent 6" w:uiPriority="51"/>
-    <w:lsdException w:name="Grid Table 7 Colorful Accent 6" w:uiPriority="52"/>
-    <w:lsdException w:name="List Table 1 Light" w:uiPriority="46"/>
-    <w:lsdException w:name="List Table 2" w:uiPriority="47"/>
-    <w:lsdException w:name="List Table 3" w:uiPriority="48"/>
-    <w:lsdException w:name="List Table 4" w:uiPriority="49"/>
-    <w:lsdException w:name="List Table 5 Dark" w:uiPriority="50"/>
-    <w:lsdException w:name="List Table 6 Colorful" w:uiPriority="51"/>
-    <w:lsdException w:name="List Table 7 Colorful" w:uiPriority="52"/>
-    <w:lsdException w:name="List Table 1 Light Accent 1" w:uiPriority="46"/>
-    <w:lsdException w:name="List Table 2 Accent 1" w:uiPriority="47"/>
-    <w:lsdException w:name="List Table 3 Accent 1" w:uiPriority="48"/>
-    <w:lsdException w:name="List Table 4 Accent 1" w:uiPriority="49"/>
-    <w:lsdException w:name="List Table 5 Dark Accent 1" w:uiPriority="50"/>
-    <w:lsdException w:name="List Table 6 Colorful Accent 1" w:uiPriority="51"/>
-    <w:lsdException w:name="List Table 7 Colorful Accent 1" w:uiPriority="52"/>
-    <w:lsdException w:name="List Table 1 Light Accent 2" w:uiPriority="46"/>
-    <w:lsdException w:name="List Table 2 Accent 2" w:uiPriority="47"/>
-    <w:lsdException w:name="List Table 3 Accent 2" w:uiPriority="48"/>
-    <w:lsdException w:name="List Table 4 Accent 2" w:uiPriority="49"/>
-    <w:lsdException w:name="List Table 5 Dark Accent 2" w:uiPriority="50"/>
-    <w:lsdException w:name="List Table 6 Colorful Accent 2" w:uiPriority="51"/>
-    <w:lsdException w:name="List Table 7 Colorful Accent 2" w:uiPriority="52"/>
-    <w:lsdException w:name="List Table 1 Light Accent 3" w:uiPriority="46"/>
-    <w:lsdException w:name="List Table 2 Accent 3" w:uiPriority="47"/>
-    <w:lsdException w:name="List Table 3 Accent 3" w:uiPriority="48"/>
-    <w:lsdException w:name="List Table 4 Accent 3" w:uiPriority="49"/>
-    <w:lsdException w:name="List Table 5 Dark Accent 3" w:uiPriority="50"/>
-    <w:lsdException w:name="List Table 6 Colorful Accent 3" w:uiPriority="51"/>
-    <w:lsdException w:name="List Table 7 Colorful Accent 3" w:uiPriority="52"/>
-    <w:lsdException w:name="List Table 1 Light Accent 4" w:uiPriority="46"/>
-    <w:lsdException w:name="List Table 2 Accent 4" w:uiPriority="47"/>
-    <w:lsdException w:name="List Table 3 Accent 4" w:uiPriority="48"/>
-    <w:lsdException w:name="List Table 4 Accent 4" w:uiPriority="49"/>
-    <w:lsdException w:name="List Table 5 Dark Accent 4" w:uiPriority="50"/>
-    <w:lsdException w:name="List Table 6 Colorful Accent 4" w:uiPriority="51"/>
-    <w:lsdException w:name="List Table 7 Colorful Accent 4" w:uiPriority="52"/>
-    <w:lsdException w:name="List Table 1 Light Accent 5" w:uiPriority="46"/>
-    <w:lsdException w:name="List Table 2 Accent 5" w:uiPriority="47"/>
-    <w:lsdException w:name="List Table 3 Accent 5" w:uiPriority="48"/>
-    <w:lsdException w:name="List Table 4 Accent 5" w:uiPriority="49"/>
-    <w:lsdException w:name="List Table 5 Dark Accent 5" w:uiPriority="50"/>
-    <w:lsdException w:name="List Table 6 Colorful Accent 5" w:uiPriority="51"/>
-    <w:lsdException w:name="List Table 7 Colorful Accent 5" w:uiPriority="52"/>
-    <w:lsdException w:name="List Table 1 Light Accent 6" w:uiPriority="46"/>
-    <w:lsdException w:name="List Table 2 Accent 6" w:uiPriority="47"/>
-    <w:lsdException w:name="List Table 3 Accent 6" w:uiPriority="48"/>
-    <w:lsdException w:name="List Table 4 Accent 6" w:uiPriority="49"/>
-    <w:lsdException w:name="List Table 5 Dark Accent 6" w:uiPriority="50"/>
-    <w:lsdException w:name="List Table 6 Colorful Accent 6" w:uiPriority="51"/>
-    <w:lsdException w:name="List Table 7 Colorful Accent 6" w:uiPriority="52"/>
+  <w:latentStyles w:defLockedState="0" w:defUIPriority="0" w:defSemiHidden="1" w:defUnhideWhenUsed="1" w:defQFormat="0" w:count="267">
+    <w:lsdException w:name="Normal" w:semiHidden="0" w:unhideWhenUsed="0" w:qFormat="1"/>
+    <w:lsdException w:name="heading 1" w:semiHidden="0" w:unhideWhenUsed="0" w:qFormat="1"/>
+    <w:lsdException w:name="heading 2" w:semiHidden="0" w:unhideWhenUsed="0" w:qFormat="1"/>
+    <w:lsdException w:name="heading 3" w:semiHidden="0" w:unhideWhenUsed="0" w:qFormat="1"/>
+    <w:lsdException w:name="heading 4" w:semiHidden="0" w:unhideWhenUsed="0" w:qFormat="1"/>
+    <w:lsdException w:name="heading 5" w:qFormat="1"/>
+    <w:lsdException w:name="heading 6" w:qFormat="1"/>
+    <w:lsdException w:name="heading 7" w:qFormat="1"/>
+    <w:lsdException w:name="heading 8" w:qFormat="1"/>
+    <w:lsdException w:name="heading 9" w:qFormat="1"/>
+    <w:lsdException w:name="index 2" w:semiHidden="0" w:unhideWhenUsed="0"/>
+    <w:lsdException w:name="index 3" w:semiHidden="0" w:unhideWhenUsed="0"/>
+    <w:lsdException w:name="index 4" w:semiHidden="0" w:unhideWhenUsed="0"/>
+    <w:lsdException w:name="index 5" w:semiHidden="0" w:unhideWhenUsed="0"/>
+    <w:lsdException w:name="index 6" w:semiHidden="0" w:unhideWhenUsed="0"/>
+    <w:lsdException w:name="caption" w:qFormat="1"/>
+    <w:lsdException w:name="List Number 2" w:semiHidden="0" w:unhideWhenUsed="0"/>
+    <w:lsdException w:name="List Number 5" w:semiHidden="0" w:unhideWhenUsed="0"/>
+    <w:lsdException w:name="Title" w:semiHidden="0" w:unhideWhenUsed="0" w:qFormat="1"/>
+    <w:lsdException w:name="Subtitle" w:semiHidden="0" w:unhideWhenUsed="0" w:qFormat="1"/>
+    <w:lsdException w:name="Body Text Indent 3" w:semiHidden="0" w:unhideWhenUsed="0"/>
+    <w:lsdException w:name="Block Text" w:semiHidden="0" w:unhideWhenUsed="0"/>
+    <w:lsdException w:name="Hyperlink" w:semiHidden="0" w:unhideWhenUsed="0"/>
+    <w:lsdException w:name="FollowedHyperlink" w:semiHidden="0" w:unhideWhenUsed="0"/>
+    <w:lsdException w:name="Strong" w:semiHidden="0" w:unhideWhenUsed="0" w:qFormat="1"/>
+    <w:lsdException w:name="Emphasis" w:semiHidden="0" w:unhideWhenUsed="0" w:qFormat="1"/>
+    <w:lsdException w:name="Table Grid" w:semiHidden="0" w:unhideWhenUsed="0"/>
+    <w:lsdException w:name="Placeholder Text" w:uiPriority="99" w:unhideWhenUsed="0"/>
+    <w:lsdException w:name="No Spacing" w:semiHidden="0" w:uiPriority="1" w:unhideWhenUsed="0" w:qFormat="1"/>
+    <w:lsdException w:name="Light Shading" w:semiHidden="0" w:uiPriority="60" w:unhideWhenUsed="0"/>
+    <w:lsdException w:name="Light List" w:semiHidden="0" w:uiPriority="61" w:unhideWhenUsed="0"/>
+    <w:lsdException w:name="Light Grid" w:semiHidden="0" w:uiPriority="62" w:unhideWhenUsed="0"/>
+    <w:lsdException w:name="Medium Shading 1" w:semiHidden="0" w:uiPriority="63" w:unhideWhenUsed="0"/>
+    <w:lsdException w:name="Medium Shading 2" w:semiHidden="0" w:uiPriority="64" w:unhideWhenUsed="0"/>
+    <w:lsdException w:name="Medium List 1" w:semiHidden="0" w:uiPriority="65" w:unhideWhenUsed="0"/>
+    <w:lsdException w:name="Medium List 2" w:semiHidden="0" w:uiPriority="66" w:unhideWhenUsed="0"/>
+    <w:lsdException w:name="Medium Grid 1" w:semiHidden="0" w:uiPriority="67" w:unhideWhenUsed="0"/>
+    <w:lsdException w:name="Medium Grid 2" w:semiHidden="0" w:uiPriority="68" w:unhideWhenUsed="0"/>
+    <w:lsdException w:name="Medium Grid 3" w:semiHidden="0" w:uiPriority="69" w:unhideWhenUsed="0"/>
+    <w:lsdException w:name="Dark List" w:semiHidden="0" w:uiPriority="70" w:unhideWhenUsed="0"/>
+    <w:lsdException w:name="Colorful Shading" w:semiHidden="0" w:uiPriority="71" w:unhideWhenUsed="0"/>
+    <w:lsdException w:name="Colorful List" w:semiHidden="0" w:uiPriority="72" w:unhideWhenUsed="0"/>
+    <w:lsdException w:name="Colorful Grid" w:semiHidden="0" w:uiPriority="73" w:unhideWhenUsed="0"/>
+    <w:lsdException w:name="Light Shading Accent 1" w:semiHidden="0" w:uiPriority="60" w:unhideWhenUsed="0"/>
+    <w:lsdException w:name="Light List Accent 1" w:semiHidden="0" w:uiPriority="61" w:unhideWhenUsed="0"/>
+    <w:lsdException w:name="Light Grid Accent 1" w:semiHidden="0" w:uiPriority="62" w:unhideWhenUsed="0"/>
+    <w:lsdException w:name="Medium Shading 1 Accent 1" w:semiHidden="0" w:uiPriority="63" w:unhideWhenUsed="0"/>
+    <w:lsdException w:name="Medium Shading 2 Accent 1" w:semiHidden="0" w:uiPriority="64" w:unhideWhenUsed="0"/>
+    <w:lsdException w:name="Medium List 1 Accent 1" w:semiHidden="0" w:uiPriority="65" w:unhideWhenUsed="0"/>
+    <w:lsdException w:name="Revision" w:uiPriority="99" w:unhideWhenUsed="0"/>
+    <w:lsdException w:name="List Paragraph" w:semiHidden="0" w:uiPriority="34" w:unhideWhenUsed="0" w:qFormat="1"/>
+    <w:lsdException w:name="Quote" w:semiHidden="0" w:uiPriority="29" w:unhideWhenUsed="0" w:qFormat="1"/>
+    <w:lsdException w:name="Intense Quote" w:semiHidden="0" w:uiPriority="30" w:unhideWhenUsed="0" w:qFormat="1"/>
+    <w:lsdException w:name="Medium List 2 Accent 1" w:semiHidden="0" w:uiPriority="66" w:unhideWhenUsed="0"/>
+    <w:lsdException w:name="Medium Grid 1 Accent 1" w:semiHidden="0" w:uiPriority="67" w:unhideWhenUsed="0"/>
+    <w:lsdException w:name="Medium Grid 2 Accent 1" w:semiHidden="0" w:uiPriority="68" w:unhideWhenUsed="0"/>
+    <w:lsdException w:name="Medium Grid 3 Accent 1" w:semiHidden="0" w:uiPriority="69" w:unhideWhenUsed="0"/>
+    <w:lsdException w:name="Dark List Accent 1" w:semiHidden="0" w:uiPriority="70" w:unhideWhenUsed="0"/>
+    <w:lsdException w:name="Colorful Shading Accent 1" w:semiHidden="0" w:uiPriority="71" w:unhideWhenUsed="0"/>
+    <w:lsdException w:name="Colorful List Accent 1" w:semiHidden="0" w:uiPriority="72" w:unhideWhenUsed="0"/>
+    <w:lsdException w:name="Colorful Grid Accent 1" w:semiHidden="0" w:uiPriority="73" w:unhideWhenUsed="0"/>
+    <w:lsdException w:name="Light Shading Accent 2" w:semiHidden="0" w:uiPriority="60" w:unhideWhenUsed="0"/>
+    <w:lsdException w:name="Light List Accent 2" w:semiHidden="0" w:uiPriority="61" w:unhideWhenUsed="0"/>
+    <w:lsdException w:name="Light Grid Accent 2" w:semiHidden="0" w:uiPriority="62" w:unhideWhenUsed="0"/>
+    <w:lsdException w:name="Medium Shading 1 Accent 2" w:semiHidden="0" w:uiPriority="63" w:unhideWhenUsed="0"/>
+    <w:lsdException w:name="Medium Shading 2 Accent 2" w:semiHidden="0" w:uiPriority="64" w:unhideWhenUsed="0"/>
+    <w:lsdException w:name="Medium List 1 Accent 2" w:semiHidden="0" w:uiPriority="65" w:unhideWhenUsed="0"/>
+    <w:lsdException w:name="Medium List 2 Accent 2" w:semiHidden="0" w:uiPriority="66" w:unhideWhenUsed="0"/>
+    <w:lsdException w:name="Medium Grid 1 Accent 2" w:semiHidden="0" w:uiPriority="67" w:unhideWhenUsed="0"/>
+    <w:lsdException w:name="Medium Grid 2 Accent 2" w:semiHidden="0" w:uiPriority="68" w:unhideWhenUsed="0"/>
+    <w:lsdException w:name="Medium Grid 3 Accent 2" w:semiHidden="0" w:uiPriority="69" w:unhideWhenUsed="0"/>
+    <w:lsdException w:name="Dark List Accent 2" w:semiHidden="0" w:uiPriority="70" w:unhideWhenUsed="0"/>
+    <w:lsdException w:name="Colorful Shading Accent 2" w:semiHidden="0" w:uiPriority="71" w:unhideWhenUsed="0"/>
+    <w:lsdException w:name="Colorful List Accent 2" w:semiHidden="0" w:uiPriority="72" w:unhideWhenUsed="0"/>
+    <w:lsdException w:name="Colorful Grid Accent 2" w:semiHidden="0" w:uiPriority="73" w:unhideWhenUsed="0"/>
+    <w:lsdException w:name="Light Shading Accent 3" w:semiHidden="0" w:uiPriority="60" w:unhideWhenUsed="0"/>
+    <w:lsdException w:name="Light List Accent 3" w:semiHidden="0" w:uiPriority="61" w:unhideWhenUsed="0"/>
+    <w:lsdException w:name="Light Grid Accent 3" w:semiHidden="0" w:uiPriority="62" w:unhideWhenUsed="0"/>
+    <w:lsdException w:name="Medium Shading 1 Accent 3" w:semiHidden="0" w:uiPriority="63" w:unhideWhenUsed="0"/>
+    <w:lsdException w:name="Medium Shading 2 Accent 3" w:semiHidden="0" w:uiPriority="64" w:unhideWhenUsed="0"/>
+    <w:lsdException w:name="Medium List 1 Accent 3" w:semiHidden="0" w:uiPriority="65" w:unhideWhenUsed="0"/>
+    <w:lsdException w:name="Medium List 2 Accent 3" w:semiHidden="0" w:uiPriority="66" w:unhideWhenUsed="0"/>
+    <w:lsdException w:name="Medium Grid 1 Accent 3" w:semiHidden="0" w:uiPriority="67" w:unhideWhenUsed="0"/>
+    <w:lsdException w:name="Medium Grid 2 Accent 3" w:semiHidden="0" w:uiPriority="68" w:unhideWhenUsed="0"/>
+    <w:lsdException w:name="Medium Grid 3 Accent 3" w:semiHidden="0" w:uiPriority="69" w:unhideWhenUsed="0"/>
+    <w:lsdException w:name="Dark List Accent 3" w:semiHidden="0" w:uiPriority="70" w:unhideWhenUsed="0"/>
+    <w:lsdException w:name="Colorful Shading Accent 3" w:semiHidden="0" w:uiPriority="71" w:unhideWhenUsed="0"/>
+    <w:lsdException w:name="Colorful List Accent 3" w:semiHidden="0" w:uiPriority="72" w:unhideWhenUsed="0"/>
+    <w:lsdException w:name="Colorful Grid Accent 3" w:semiHidden="0" w:uiPriority="73" w:unhideWhenUsed="0"/>
+    <w:lsdException w:name="Light Shading Accent 4" w:semiHidden="0" w:uiPriority="60" w:unhideWhenUsed="0"/>
+    <w:lsdException w:name="Light List Accent 4" w:semiHidden="0" w:uiPriority="61" w:unhideWhenUsed="0"/>
+    <w:lsdException w:name="Light Grid Accent 4" w:semiHidden="0" w:uiPriority="62" w:unhideWhenUsed="0"/>
+    <w:lsdException w:name="Medium Shading 1 Accent 4" w:semiHidden="0" w:uiPriority="63" w:unhideWhenUsed="0"/>
+    <w:lsdException w:name="Medium Shading 2 Accent 4" w:semiHidden="0" w:uiPriority="64" w:unhideWhenUsed="0"/>
+    <w:lsdException w:name="Medium List 1 Accent 4" w:semiHidden="0" w:uiPriority="65" w:unhideWhenUsed="0"/>
+    <w:lsdException w:name="Medium List 2 Accent 4" w:semiHidden="0" w:uiPriority="66" w:unhideWhenUsed="0"/>
+    <w:lsdException w:name="Medium Grid 1 Accent 4" w:semiHidden="0" w:uiPriority="67" w:unhideWhenUsed="0"/>
+    <w:lsdException w:name="Medium Grid 2 Accent 4" w:semiHidden="0" w:uiPriority="68" w:unhideWhenUsed="0"/>
+    <w:lsdException w:name="Medium Grid 3 Accent 4" w:semiHidden="0" w:uiPriority="69" w:unhideWhenUsed="0"/>
+    <w:lsdException w:name="Dark List Accent 4" w:semiHidden="0" w:uiPriority="70" w:unhideWhenUsed="0"/>
+    <w:lsdException w:name="Colorful Shading Accent 4" w:semiHidden="0" w:uiPriority="71" w:unhideWhenUsed="0"/>
+    <w:lsdException w:name="Colorful List Accent 4" w:semiHidden="0" w:uiPriority="72" w:unhideWhenUsed="0"/>
+    <w:lsdException w:name="Colorful Grid Accent 4" w:semiHidden="0" w:uiPriority="73" w:unhideWhenUsed="0"/>
+    <w:lsdException w:name="Light Shading Accent 5" w:semiHidden="0" w:uiPriority="60" w:unhideWhenUsed="0"/>
+    <w:lsdException w:name="Light List Accent 5" w:semiHidden="0" w:uiPriority="61" w:unhideWhenUsed="0"/>
+    <w:lsdException w:name="Light Grid Accent 5" w:semiHidden="0" w:uiPriority="62" w:unhideWhenUsed="0"/>
+    <w:lsdException w:name="Medium Shading 1 Accent 5" w:semiHidden="0" w:uiPriority="63" w:unhideWhenUsed="0"/>
+    <w:lsdException w:name="Medium Shading 2 Accent 5" w:semiHidden="0" w:uiPriority="64" w:unhideWhenUsed="0"/>
+    <w:lsdException w:name="Medium List 1 Accent 5" w:semiHidden="0" w:uiPriority="65" w:unhideWhenUsed="0"/>
+    <w:lsdException w:name="Medium List 2 Accent 5" w:semiHidden="0" w:uiPriority="66" w:unhideWhenUsed="0"/>
+    <w:lsdException w:name="Medium Grid 1 Accent 5" w:semiHidden="0" w:uiPriority="67" w:unhideWhenUsed="0"/>
+    <w:lsdException w:name="Medium Grid 2 Accent 5" w:semiHidden="0" w:uiPriority="68" w:unhideWhenUsed="0"/>
+    <w:lsdException w:name="Medium Grid 3 Accent 5" w:semiHidden="0" w:uiPriority="69" w:unhideWhenUsed="0"/>
+    <w:lsdException w:name="Dark List Accent 5" w:semiHidden="0" w:uiPriority="70" w:unhideWhenUsed="0"/>
+    <w:lsdException w:name="Colorful Shading Accent 5" w:semiHidden="0" w:uiPriority="71" w:unhideWhenUsed="0"/>
+    <w:lsdException w:name="Colorful List Accent 5" w:semiHidden="0" w:uiPriority="72" w:unhideWhenUsed="0"/>
+    <w:lsdException w:name="Colorful Grid Accent 5" w:semiHidden="0" w:uiPriority="73" w:unhideWhenUsed="0"/>
+    <w:lsdException w:name="Light Shading Accent 6" w:semiHidden="0" w:uiPriority="60" w:unhideWhenUsed="0"/>
+    <w:lsdException w:name="Light List Accent 6" w:semiHidden="0" w:uiPriority="61" w:unhideWhenUsed="0"/>
+    <w:lsdException w:name="Light Grid Accent 6" w:semiHidden="0" w:uiPriority="62" w:unhideWhenUsed="0"/>
+    <w:lsdException w:name="Medium Shading 1 Accent 6" w:semiHidden="0" w:uiPriority="63" w:unhideWhenUsed="0"/>
+    <w:lsdException w:name="Medium Shading 2 Accent 6" w:semiHidden="0" w:uiPriority="64" w:unhideWhenUsed="0"/>
+    <w:lsdException w:name="Medium List 1 Accent 6" w:semiHidden="0" w:uiPriority="65" w:unhideWhenUsed="0"/>
+    <w:lsdException w:name="Medium List 2 Accent 6" w:semiHidden="0" w:uiPriority="66" w:unhideWhenUsed="0"/>
+    <w:lsdException w:name="Medium Grid 1 Accent 6" w:semiHidden="0" w:uiPriority="67" w:unhideWhenUsed="0"/>
+    <w:lsdException w:name="Medium Grid 2 Accent 6" w:semiHidden="0" w:uiPriority="68" w:unhideWhenUsed="0"/>
+    <w:lsdException w:name="Medium Grid 3 Accent 6" w:semiHidden="0" w:uiPriority="69" w:unhideWhenUsed="0"/>
+    <w:lsdException w:name="Dark List Accent 6" w:semiHidden="0" w:uiPriority="70" w:unhideWhenUsed="0"/>
+    <w:lsdException w:name="Colorful Shading Accent 6" w:semiHidden="0" w:uiPriority="71" w:unhideWhenUsed="0"/>
+    <w:lsdException w:name="Colorful List Accent 6" w:semiHidden="0" w:uiPriority="72" w:unhideWhenUsed="0"/>
+    <w:lsdException w:name="Colorful Grid Accent 6" w:semiHidden="0" w:uiPriority="73" w:unhideWhenUsed="0"/>
+    <w:lsdException w:name="Subtle Emphasis" w:semiHidden="0" w:uiPriority="19" w:unhideWhenUsed="0" w:qFormat="1"/>
+    <w:lsdException w:name="Intense Emphasis" w:semiHidden="0" w:uiPriority="21" w:unhideWhenUsed="0" w:qFormat="1"/>
+    <w:lsdException w:name="Subtle Reference" w:semiHidden="0" w:uiPriority="31" w:unhideWhenUsed="0" w:qFormat="1"/>
+    <w:lsdException w:name="Intense Reference" w:semiHidden="0" w:uiPriority="32" w:unhideWhenUsed="0" w:qFormat="1"/>
+    <w:lsdException w:name="Book Title" w:semiHidden="0" w:uiPriority="33" w:unhideWhenUsed="0" w:qFormat="1"/>
+    <w:lsdException w:name="Bibliography" w:uiPriority="37"/>
+    <w:lsdException w:name="TOC Heading" w:uiPriority="39" w:qFormat="1"/>
+  </w:latentStyles>
+  <w:style w:type="paragraph" w:default="1" w:styleId="Normal">
+    <w:name w:val="Normal"/>
+    <w:qFormat/>
+    <w:rsid w:val="0056150B"/>
+    <w:rPr>
+      <w:sz w:val="24"/>
+    </w:rPr>
+  </w:style>
+  <w:style w:type="paragraph" w:styleId="Heading1">
+    <w:name w:val="heading 1"/>
+    <w:basedOn w:val="Normal"/>
+    <w:next w:val="Normal"/>
+    <w:qFormat/>
+    <w:pPr>
+      <w:keepNext/>
+      <w:spacing w:before="240" w:after="60"/>
+      <w:outlineLvl w:val="0"/>
+    </w:pPr>
+    <w:rPr>
+      <w:rFonts w:ascii="Arial" w:hAnsi="Arial"/>
+      <w:b/>
+      <w:bCs/>
+      <w:kern w:val="32"/>
+      <w:sz w:val="32"/>
+      <w:szCs w:val="32"/>
+    </w:rPr>
+  </w:style>
+  <w:style w:type="paragraph" w:styleId="Heading2">
+    <w:name w:val="heading 2"/>
+    <w:basedOn w:val="Normal"/>
+    <w:next w:val="Normal"/>
+    <w:link w:val="Heading2Char"/>
+    <w:qFormat/>
+    <w:pPr>
+      <w:keepNext/>
+      <w:outlineLvl w:val="1"/>
+    </w:pPr>
+    <w:rPr>
+      <w:b/>
+      <w:bCs/>
+    </w:rPr>
+  </w:style>
+  <w:style w:type="paragraph" w:styleId="Heading3">
+    <w:name w:val="heading 3"/>
+    <w:basedOn w:val="Normal"/>
+    <w:next w:val="Normal"/>
+    <w:qFormat/>
+    <w:pPr>
+      <w:keepNext/>
+      <w:jc w:val="center"/>
+      <w:outlineLvl w:val="2"/>
+    </w:pPr>
+    <w:rPr>
+      <w:rFonts w:ascii="Arial" w:hAnsi="Arial" w:cs="Arial"/>
+      <w:sz w:val="32"/>
+    </w:rPr>
+  </w:style>
+  <w:style w:type="paragraph" w:styleId="Heading4">
+    <w:name w:val="heading 4"/>
+    <w:basedOn w:val="Normal"/>
+    <w:next w:val="Normal"/>
+    <w:qFormat/>
+    <w:pPr>
+      <w:keepNext/>
+      <w:jc w:val="center"/>
+      <w:outlineLvl w:val="3"/>
+    </w:pPr>
+    <w:rPr>
+      <w:b/>
+      <w:bCs/>
+    </w:rPr>
+  </w:style>
+  <w:style w:type="character" w:default="1" w:styleId="DefaultParagraphFont">
+    <w:name w:val="Default Paragraph Font"/>
+    <w:uiPriority w:val="1"/>
+    <w:semiHidden/>
+    <w:unhideWhenUsed/>
+  </w:style>
+  <w:style w:type="table" w:default="1" w:styleId="TableNormal">
+    <w:name w:val="Normal Table"/>
+    <w:uiPriority w:val="99"/>
+    <w:semiHidden/>
+    <w:unhideWhenUsed/>
+    <w:tblPr>
+      <w:tblInd w:w="0" w:type="dxa"/>
+      <w:tblCellMar>
+        <w:top w:w="0" w:type="dxa"/>
+        <w:left w:w="108" w:type="dxa"/>
+        <w:bottom w:w="0" w:type="dxa"/>
+        <w:right w:w="108" w:type="dxa"/>
+      </w:tblCellMar>
+    </w:tblPr>
+  </w:style>
+  <w:style w:type="numbering" w:default="1" w:styleId="NoList">
+    <w:name w:val="No List"/>
+    <w:uiPriority w:val="99"/>
+    <w:semiHidden/>
+    <w:unhideWhenUsed/>
+  </w:style>
+  <w:style w:type="paragraph" w:styleId="BodyTextIndent2">
+    <w:name w:val="Body Text Indent 2"/>
+    <w:basedOn w:val="Normal"/>
+    <w:pPr>
+      <w:autoSpaceDE w:val="0"/>
+      <w:autoSpaceDN w:val="0"/>
+      <w:adjustRightInd w:val="0"/>
+      <w:ind w:left="720"/>
+    </w:pPr>
+    <w:rPr>
+      <w:szCs w:val="24"/>
+    </w:rPr>
+  </w:style>
+  <w:style w:type="paragraph" w:styleId="BodyTextIndent">
+    <w:name w:val="Body Text Indent"/>
+    <w:basedOn w:val="Normal"/>
+    <w:pPr>
+      <w:ind w:left="270"/>
+    </w:pPr>
+  </w:style>
+  <w:style w:type="paragraph" w:styleId="BodyTextIndent3">
+    <w:name w:val="Body Text Indent 3"/>
+    <w:basedOn w:val="Normal"/>
+    <w:pPr>
+      <w:ind w:left="270"/>
+    </w:pPr>
+    <w:rPr>
+      <w:color w:val="000000"/>
+      <w:szCs w:val="28"/>
+    </w:rPr>
+  </w:style>
+  <w:style w:type="paragraph" w:styleId="NormalWeb">
+    <w:name w:val="Normal (Web)"/>
+    <w:basedOn w:val="Normal"/>
+    <w:pPr>
+      <w:spacing w:before="100" w:beforeAutospacing="1" w:after="100" w:afterAutospacing="1"/>
+    </w:pPr>
+    <w:rPr>
+      <w:szCs w:val="24"/>
+    </w:rPr>
+  </w:style>
+  <w:style w:type="paragraph" w:styleId="Header">
+    <w:name w:val="header"/>
+    <w:basedOn w:val="Normal"/>
+    <w:pPr>
+      <w:tabs>
+        <w:tab w:val="center" w:pos="4320"/>
+        <w:tab w:val="right" w:pos="8640"/>
+      </w:tabs>
+    </w:pPr>
+  </w:style>
+  <w:style w:type="paragraph" w:styleId="Footer">
+    <w:name w:val="footer"/>
+    <w:basedOn w:val="Normal"/>
+    <w:pPr>
+      <w:tabs>
+        <w:tab w:val="center" w:pos="4320"/>
+        <w:tab w:val="right" w:pos="8640"/>
+      </w:tabs>
+    </w:pPr>
+  </w:style>
+  <w:style w:type="character" w:styleId="PageNumber">
+    <w:name w:val="page number"/>
+    <w:basedOn w:val="DefaultParagraphFont"/>
+  </w:style>
+  <w:style w:type="character" w:styleId="Hyperlink">
+    <w:name w:val="Hyperlink"/>
+    <w:rsid w:val="00894485"/>
+    <w:rPr>
+      <w:color w:val="0000FF"/>
+      <w:u w:val="single"/>
+    </w:rPr>
+  </w:style>
+  <w:style w:type="paragraph" w:customStyle="1" w:styleId="Myauthor">
+    <w:name w:val="Myauthor"/>
+    <w:basedOn w:val="Normal"/>
+    <w:rsid w:val="00B310CE"/>
+    <w:pPr>
+      <w:keepNext/>
+      <w:jc w:val="center"/>
+      <w:outlineLvl w:val="0"/>
+    </w:pPr>
+    <w:rPr>
+      <w:b/>
+      <w:bCs/>
+      <w:szCs w:val="24"/>
+      <w:lang w:val="en-GB"/>
+    </w:rPr>
+  </w:style>
+  <w:style w:type="character" w:customStyle="1" w:styleId="Heading2Char">
+    <w:name w:val="Heading 2 Char"/>
+    <w:link w:val="Heading2"/>
+    <w:rsid w:val="00B47AFC"/>
+    <w:rPr>
+      <w:b/>
+      <w:bCs/>
+      <w:sz w:val="24"/>
+    </w:rPr>
+  </w:style>
+  <w:style w:type="paragraph" w:styleId="BalloonText">
+    <w:name w:val="Balloon Text"/>
+    <w:basedOn w:val="Normal"/>
+    <w:link w:val="BalloonTextChar"/>
+    <w:rsid w:val="009D634A"/>
+    <w:rPr>
+      <w:rFonts w:ascii="Segoe UI" w:hAnsi="Segoe UI" w:cs="Segoe UI"/>
+      <w:sz w:val="18"/>
+      <w:szCs w:val="18"/>
+    </w:rPr>
+  </w:style>
+  <w:style w:type="character" w:customStyle="1" w:styleId="BalloonTextChar">
+    <w:name w:val="Balloon Text Char"/>
+    <w:basedOn w:val="DefaultParagraphFont"/>
+    <w:link w:val="BalloonText"/>
+    <w:rsid w:val="009D634A"/>
+    <w:rPr>
+      <w:rFonts w:ascii="Segoe UI" w:hAnsi="Segoe UI" w:cs="Segoe UI"/>
+      <w:sz w:val="18"/>
+      <w:szCs w:val="18"/>
+    </w:rPr>
+  </w:style>
+  <w:style w:type="table" w:styleId="TableGrid">
+    <w:name w:val="Table Grid"/>
+    <w:basedOn w:val="TableNormal"/>
+    <w:rsid w:val="007A15DD"/>
+    <w:tblPr>
+      <w:tblInd w:w="0" w:type="dxa"/>
+      <w:tblBorders>
+        <w:top w:val="single" w:sz="4" w:space="0" w:color="auto"/>
+        <w:left w:val="single" w:sz="4" w:space="0" w:color="auto"/>
+        <w:bottom w:val="single" w:sz="4" w:space="0" w:color="auto"/>
+        <w:right w:val="single" w:sz="4" w:space="0" w:color="auto"/>
+        <w:insideH w:val="single" w:sz="4" w:space="0" w:color="auto"/>
+        <w:insideV w:val="single" w:sz="4" w:space="0" w:color="auto"/>
+      </w:tblBorders>
+      <w:tblCellMar>
+        <w:top w:w="0" w:type="dxa"/>
+        <w:left w:w="108" w:type="dxa"/>
+        <w:bottom w:w="0" w:type="dxa"/>
+        <w:right w:w="108" w:type="dxa"/>
+      </w:tblCellMar>
+    </w:tblPr>
+  </w:style>
+</w:styles>
+</file>
+
+<file path=word/stylesWithEffects.xml><?xml version="1.0" encoding="utf-8"?>
+<w:styles xmlns:wpc="http://schemas.microsoft.com/office/word/2010/wordprocessingCanvas" xmlns:mc="http://schemas.openxmlformats.org/markup-compatibility/2006" xmlns:o="urn:schemas-microsoft-com:office:office" xmlns:r="http://schemas.openxmlformats.org/officeDocument/2006/relationships" xmlns:m="http://schemas.openxmlformats.org/officeDocument/2006/math" xmlns:v="urn:schemas-microsoft-com:vml" xmlns:wp14="http://schemas.microsoft.com/office/word/2010/wordprocessingDrawing" xmlns:wp="http://schemas.openxmlformats.org/drawingml/2006/wordprocessingDrawing" xmlns:w10="urn:schemas-microsoft-com:office:word" xmlns:w="http://schemas.openxmlformats.org/wordprocessingml/2006/main" xmlns:w14="http://schemas.microsoft.com/office/word/2010/wordml" xmlns:wpg="http://schemas.microsoft.com/office/word/2010/wordprocessingGroup" xmlns:wpi="http://schemas.microsoft.com/office/word/2010/wordprocessingInk" xmlns:wne="http://schemas.microsoft.com/office/word/2006/wordml" xmlns:wps="http://schemas.microsoft.com/office/word/2010/wordprocessingShape" mc:Ignorable="w14 wp14">
+  <w:docDefaults>
+    <w:rPrDefault>
+      <w:rPr>
+        <w:rFonts w:ascii="Times New Roman" w:eastAsia="Times New Roman" w:hAnsi="Times New Roman" w:cs="Times New Roman"/>
+        <w:lang w:val="en-US" w:eastAsia="en-US" w:bidi="ar-SA"/>
+      </w:rPr>
+    </w:rPrDefault>
+    <w:pPrDefault/>
+  </w:docDefaults>
+  <w:latentStyles w:defLockedState="0" w:defUIPriority="0" w:defSemiHidden="1" w:defUnhideWhenUsed="1" w:defQFormat="0" w:count="267">
+    <w:lsdException w:name="Normal" w:semiHidden="0" w:unhideWhenUsed="0" w:qFormat="1"/>
+    <w:lsdException w:name="heading 1" w:semiHidden="0" w:unhideWhenUsed="0" w:qFormat="1"/>
+    <w:lsdException w:name="heading 2" w:semiHidden="0" w:unhideWhenUsed="0" w:qFormat="1"/>
+    <w:lsdException w:name="heading 3" w:semiHidden="0" w:unhideWhenUsed="0" w:qFormat="1"/>
+    <w:lsdException w:name="heading 4" w:semiHidden="0" w:unhideWhenUsed="0" w:qFormat="1"/>
+    <w:lsdException w:name="heading 5" w:qFormat="1"/>
+    <w:lsdException w:name="heading 6" w:qFormat="1"/>
+    <w:lsdException w:name="heading 7" w:qFormat="1"/>
+    <w:lsdException w:name="heading 8" w:qFormat="1"/>
+    <w:lsdException w:name="heading 9" w:qFormat="1"/>
+    <w:lsdException w:name="index 2" w:semiHidden="0" w:unhideWhenUsed="0"/>
+    <w:lsdException w:name="index 3" w:semiHidden="0" w:unhideWhenUsed="0"/>
+    <w:lsdException w:name="index 4" w:semiHidden="0" w:unhideWhenUsed="0"/>
+    <w:lsdException w:name="index 5" w:semiHidden="0" w:unhideWhenUsed="0"/>
+    <w:lsdException w:name="index 6" w:semiHidden="0" w:unhideWhenUsed="0"/>
+    <w:lsdException w:name="caption" w:qFormat="1"/>
+    <w:lsdException w:name="List Number 2" w:semiHidden="0" w:unhideWhenUsed="0"/>
+    <w:lsdException w:name="List Number 5" w:semiHidden="0" w:unhideWhenUsed="0"/>
+    <w:lsdException w:name="Title" w:semiHidden="0" w:unhideWhenUsed="0" w:qFormat="1"/>
+    <w:lsdException w:name="Subtitle" w:semiHidden="0" w:unhideWhenUsed="0" w:qFormat="1"/>
+    <w:lsdException w:name="Body Text Indent 3" w:semiHidden="0" w:unhideWhenUsed="0"/>
+    <w:lsdException w:name="Block Text" w:semiHidden="0" w:unhideWhenUsed="0"/>
+    <w:lsdException w:name="Hyperlink" w:semiHidden="0" w:unhideWhenUsed="0"/>
+    <w:lsdException w:name="FollowedHyperlink" w:semiHidden="0" w:unhideWhenUsed="0"/>
+    <w:lsdException w:name="Strong" w:semiHidden="0" w:unhideWhenUsed="0" w:qFormat="1"/>
+    <w:lsdException w:name="Emphasis" w:semiHidden="0" w:unhideWhenUsed="0" w:qFormat="1"/>
+    <w:lsdException w:name="Table Grid" w:semiHidden="0" w:unhideWhenUsed="0"/>
+    <w:lsdException w:name="Placeholder Text" w:uiPriority="99" w:unhideWhenUsed="0"/>
+    <w:lsdException w:name="No Spacing" w:semiHidden="0" w:uiPriority="1" w:unhideWhenUsed="0" w:qFormat="1"/>
+    <w:lsdException w:name="Light Shading" w:semiHidden="0" w:uiPriority="60" w:unhideWhenUsed="0"/>
+    <w:lsdException w:name="Light List" w:semiHidden="0" w:uiPriority="61" w:unhideWhenUsed="0"/>
+    <w:lsdException w:name="Light Grid" w:semiHidden="0" w:uiPriority="62" w:unhideWhenUsed="0"/>
+    <w:lsdException w:name="Medium Shading 1" w:semiHidden="0" w:uiPriority="63" w:unhideWhenUsed="0"/>
+    <w:lsdException w:name="Medium Shading 2" w:semiHidden="0" w:uiPriority="64" w:unhideWhenUsed="0"/>
+    <w:lsdException w:name="Medium List 1" w:semiHidden="0" w:uiPriority="65" w:unhideWhenUsed="0"/>
+    <w:lsdException w:name="Medium List 2" w:semiHidden="0" w:uiPriority="66" w:unhideWhenUsed="0"/>
+    <w:lsdException w:name="Medium Grid 1" w:semiHidden="0" w:uiPriority="67" w:unhideWhenUsed="0"/>
+    <w:lsdException w:name="Medium Grid 2" w:semiHidden="0" w:uiPriority="68" w:unhideWhenUsed="0"/>
+    <w:lsdException w:name="Medium Grid 3" w:semiHidden="0" w:uiPriority="69" w:unhideWhenUsed="0"/>
+    <w:lsdException w:name="Dark List" w:semiHidden="0" w:uiPriority="70" w:unhideWhenUsed="0"/>
+    <w:lsdException w:name="Colorful Shading" w:semiHidden="0" w:uiPriority="71" w:unhideWhenUsed="0"/>
+    <w:lsdException w:name="Colorful List" w:semiHidden="0" w:uiPriority="72" w:unhideWhenUsed="0"/>
+    <w:lsdException w:name="Colorful Grid" w:semiHidden="0" w:uiPriority="73" w:unhideWhenUsed="0"/>
+    <w:lsdException w:name="Light Shading Accent 1" w:semiHidden="0" w:uiPriority="60" w:unhideWhenUsed="0"/>
+    <w:lsdException w:name="Light List Accent 1" w:semiHidden="0" w:uiPriority="61" w:unhideWhenUsed="0"/>
+    <w:lsdException w:name="Light Grid Accent 1" w:semiHidden="0" w:uiPriority="62" w:unhideWhenUsed="0"/>
+    <w:lsdException w:name="Medium Shading 1 Accent 1" w:semiHidden="0" w:uiPriority="63" w:unhideWhenUsed="0"/>
+    <w:lsdException w:name="Medium Shading 2 Accent 1" w:semiHidden="0" w:uiPriority="64" w:unhideWhenUsed="0"/>
+    <w:lsdException w:name="Medium List 1 Accent 1" w:semiHidden="0" w:uiPriority="65" w:unhideWhenUsed="0"/>
+    <w:lsdException w:name="Revision" w:uiPriority="99" w:unhideWhenUsed="0"/>
+    <w:lsdException w:name="List Paragraph" w:semiHidden="0" w:uiPriority="34" w:unhideWhenUsed="0" w:qFormat="1"/>
+    <w:lsdException w:name="Quote" w:semiHidden="0" w:uiPriority="29" w:unhideWhenUsed="0" w:qFormat="1"/>
+    <w:lsdException w:name="Intense Quote" w:semiHidden="0" w:uiPriority="30" w:unhideWhenUsed="0" w:qFormat="1"/>
+    <w:lsdException w:name="Medium List 2 Accent 1" w:semiHidden="0" w:uiPriority="66" w:unhideWhenUsed="0"/>
+    <w:lsdException w:name="Medium Grid 1 Accent 1" w:semiHidden="0" w:uiPriority="67" w:unhideWhenUsed="0"/>
+    <w:lsdException w:name="Medium Grid 2 Accent 1" w:semiHidden="0" w:uiPriority="68" w:unhideWhenUsed="0"/>
+    <w:lsdException w:name="Medium Grid 3 Accent 1" w:semiHidden="0" w:uiPriority="69" w:unhideWhenUsed="0"/>
+    <w:lsdException w:name="Dark List Accent 1" w:semiHidden="0" w:uiPriority="70" w:unhideWhenUsed="0"/>
+    <w:lsdException w:name="Colorful Shading Accent 1" w:semiHidden="0" w:uiPriority="71" w:unhideWhenUsed="0"/>
+    <w:lsdException w:name="Colorful List Accent 1" w:semiHidden="0" w:uiPriority="72" w:unhideWhenUsed="0"/>
+    <w:lsdException w:name="Colorful Grid Accent 1" w:semiHidden="0" w:uiPriority="73" w:unhideWhenUsed="0"/>
+    <w:lsdException w:name="Light Shading Accent 2" w:semiHidden="0" w:uiPriority="60" w:unhideWhenUsed="0"/>
+    <w:lsdException w:name="Light List Accent 2" w:semiHidden="0" w:uiPriority="61" w:unhideWhenUsed="0"/>
+    <w:lsdException w:name="Light Grid Accent 2" w:semiHidden="0" w:uiPriority="62" w:unhideWhenUsed="0"/>
+    <w:lsdException w:name="Medium Shading 1 Accent 2" w:semiHidden="0" w:uiPriority="63" w:unhideWhenUsed="0"/>
+    <w:lsdException w:name="Medium Shading 2 Accent 2" w:semiHidden="0" w:uiPriority="64" w:unhideWhenUsed="0"/>
+    <w:lsdException w:name="Medium List 1 Accent 2" w:semiHidden="0" w:uiPriority="65" w:unhideWhenUsed="0"/>
+    <w:lsdException w:name="Medium List 2 Accent 2" w:semiHidden="0" w:uiPriority="66" w:unhideWhenUsed="0"/>
+    <w:lsdException w:name="Medium Grid 1 Accent 2" w:semiHidden="0" w:uiPriority="67" w:unhideWhenUsed="0"/>
+    <w:lsdException w:name="Medium Grid 2 Accent 2" w:semiHidden="0" w:uiPriority="68" w:unhideWhenUsed="0"/>
+    <w:lsdException w:name="Medium Grid 3 Accent 2" w:semiHidden="0" w:uiPriority="69" w:unhideWhenUsed="0"/>
+    <w:lsdException w:name="Dark List Accent 2" w:semiHidden="0" w:uiPriority="70" w:unhideWhenUsed="0"/>
+    <w:lsdException w:name="Colorful Shading Accent 2" w:semiHidden="0" w:uiPriority="71" w:unhideWhenUsed="0"/>
+    <w:lsdException w:name="Colorful List Accent 2" w:semiHidden="0" w:uiPriority="72" w:unhideWhenUsed="0"/>
+    <w:lsdException w:name="Colorful Grid Accent 2" w:semiHidden="0" w:uiPriority="73" w:unhideWhenUsed="0"/>
+    <w:lsdException w:name="Light Shading Accent 3" w:semiHidden="0" w:uiPriority="60" w:unhideWhenUsed="0"/>
+    <w:lsdException w:name="Light List Accent 3" w:semiHidden="0" w:uiPriority="61" w:unhideWhenUsed="0"/>
+    <w:lsdException w:name="Light Grid Accent 3" w:semiHidden="0" w:uiPriority="62" w:unhideWhenUsed="0"/>
+    <w:lsdException w:name="Medium Shading 1 Accent 3" w:semiHidden="0" w:uiPriority="63" w:unhideWhenUsed="0"/>
+    <w:lsdException w:name="Medium Shading 2 Accent 3" w:semiHidden="0" w:uiPriority="64" w:unhideWhenUsed="0"/>
+    <w:lsdException w:name="Medium List 1 Accent 3" w:semiHidden="0" w:uiPriority="65" w:unhideWhenUsed="0"/>
+    <w:lsdException w:name="Medium List 2 Accent 3" w:semiHidden="0" w:uiPriority="66" w:unhideWhenUsed="0"/>
+    <w:lsdException w:name="Medium Grid 1 Accent 3" w:semiHidden="0" w:uiPriority="67" w:unhideWhenUsed="0"/>
+    <w:lsdException w:name="Medium Grid 2 Accent 3" w:semiHidden="0" w:uiPriority="68" w:unhideWhenUsed="0"/>
+    <w:lsdException w:name="Medium Grid 3 Accent 3" w:semiHidden="0" w:uiPriority="69" w:unhideWhenUsed="0"/>
+    <w:lsdException w:name="Dark List Accent 3" w:semiHidden="0" w:uiPriority="70" w:unhideWhenUsed="0"/>
+    <w:lsdException w:name="Colorful Shading Accent 3" w:semiHidden="0" w:uiPriority="71" w:unhideWhenUsed="0"/>
+    <w:lsdException w:name="Colorful List Accent 3" w:semiHidden="0" w:uiPriority="72" w:unhideWhenUsed="0"/>
+    <w:lsdException w:name="Colorful Grid Accent 3" w:semiHidden="0" w:uiPriority="73" w:unhideWhenUsed="0"/>
+    <w:lsdException w:name="Light Shading Accent 4" w:semiHidden="0" w:uiPriority="60" w:unhideWhenUsed="0"/>
+    <w:lsdException w:name="Light List Accent 4" w:semiHidden="0" w:uiPriority="61" w:unhideWhenUsed="0"/>
+    <w:lsdException w:name="Light Grid Accent 4" w:semiHidden="0" w:uiPriority="62" w:unhideWhenUsed="0"/>
+    <w:lsdException w:name="Medium Shading 1 Accent 4" w:semiHidden="0" w:uiPriority="63" w:unhideWhenUsed="0"/>
+    <w:lsdException w:name="Medium Shading 2 Accent 4" w:semiHidden="0" w:uiPriority="64" w:unhideWhenUsed="0"/>
+    <w:lsdException w:name="Medium List 1 Accent 4" w:semiHidden="0" w:uiPriority="65" w:unhideWhenUsed="0"/>
+    <w:lsdException w:name="Medium List 2 Accent 4" w:semiHidden="0" w:uiPriority="66" w:unhideWhenUsed="0"/>
+    <w:lsdException w:name="Medium Grid 1 Accent 4" w:semiHidden="0" w:uiPriority="67" w:unhideWhenUsed="0"/>
+    <w:lsdException w:name="Medium Grid 2 Accent 4" w:semiHidden="0" w:uiPriority="68" w:unhideWhenUsed="0"/>
+    <w:lsdException w:name="Medium Grid 3 Accent 4" w:semiHidden="0" w:uiPriority="69" w:unhideWhenUsed="0"/>
+    <w:lsdException w:name="Dark List Accent 4" w:semiHidden="0" w:uiPriority="70" w:unhideWhenUsed="0"/>
+    <w:lsdException w:name="Colorful Shading Accent 4" w:semiHidden="0" w:uiPriority="71" w:unhideWhenUsed="0"/>
+    <w:lsdException w:name="Colorful List Accent 4" w:semiHidden="0" w:uiPriority="72" w:unhideWhenUsed="0"/>
+    <w:lsdException w:name="Colorful Grid Accent 4" w:semiHidden="0" w:uiPriority="73" w:unhideWhenUsed="0"/>
+    <w:lsdException w:name="Light Shading Accent 5" w:semiHidden="0" w:uiPriority="60" w:unhideWhenUsed="0"/>
+    <w:lsdException w:name="Light List Accent 5" w:semiHidden="0" w:uiPriority="61" w:unhideWhenUsed="0"/>
+    <w:lsdException w:name="Light Grid Accent 5" w:semiHidden="0" w:uiPriority="62" w:unhideWhenUsed="0"/>
+    <w:lsdException w:name="Medium Shading 1 Accent 5" w:semiHidden="0" w:uiPriority="63" w:unhideWhenUsed="0"/>
+    <w:lsdException w:name="Medium Shading 2 Accent 5" w:semiHidden="0" w:uiPriority="64" w:unhideWhenUsed="0"/>
+    <w:lsdException w:name="Medium List 1 Accent 5" w:semiHidden="0" w:uiPriority="65" w:unhideWhenUsed="0"/>
+    <w:lsdException w:name="Medium List 2 Accent 5" w:semiHidden="0" w:uiPriority="66" w:unhideWhenUsed="0"/>
+    <w:lsdException w:name="Medium Grid 1 Accent 5" w:semiHidden="0" w:uiPriority="67" w:unhideWhenUsed="0"/>
+    <w:lsdException w:name="Medium Grid 2 Accent 5" w:semiHidden="0" w:uiPriority="68" w:unhideWhenUsed="0"/>
+    <w:lsdException w:name="Medium Grid 3 Accent 5" w:semiHidden="0" w:uiPriority="69" w:unhideWhenUsed="0"/>
+    <w:lsdException w:name="Dark List Accent 5" w:semiHidden="0" w:uiPriority="70" w:unhideWhenUsed="0"/>
+    <w:lsdException w:name="Colorful Shading Accent 5" w:semiHidden="0" w:uiPriority="71" w:unhideWhenUsed="0"/>
+    <w:lsdException w:name="Colorful List Accent 5" w:semiHidden="0" w:uiPriority="72" w:unhideWhenUsed="0"/>
+    <w:lsdException w:name="Colorful Grid Accent 5" w:semiHidden="0" w:uiPriority="73" w:unhideWhenUsed="0"/>
+    <w:lsdException w:name="Light Shading Accent 6" w:semiHidden="0" w:uiPriority="60" w:unhideWhenUsed="0"/>
+    <w:lsdException w:name="Light List Accent 6" w:semiHidden="0" w:uiPriority="61" w:unhideWhenUsed="0"/>
+    <w:lsdException w:name="Light Grid Accent 6" w:semiHidden="0" w:uiPriority="62" w:unhideWhenUsed="0"/>
+    <w:lsdException w:name="Medium Shading 1 Accent 6" w:semiHidden="0" w:uiPriority="63" w:unhideWhenUsed="0"/>
+    <w:lsdException w:name="Medium Shading 2 Accent 6" w:semiHidden="0" w:uiPriority="64" w:unhideWhenUsed="0"/>
+    <w:lsdException w:name="Medium List 1 Accent 6" w:semiHidden="0" w:uiPriority="65" w:unhideWhenUsed="0"/>
+    <w:lsdException w:name="Medium List 2 Accent 6" w:semiHidden="0" w:uiPriority="66" w:unhideWhenUsed="0"/>
+    <w:lsdException w:name="Medium Grid 1 Accent 6" w:semiHidden="0" w:uiPriority="67" w:unhideWhenUsed="0"/>
+    <w:lsdException w:name="Medium Grid 2 Accent 6" w:semiHidden="0" w:uiPriority="68" w:unhideWhenUsed="0"/>
+    <w:lsdException w:name="Medium Grid 3 Accent 6" w:semiHidden="0" w:uiPriority="69" w:unhideWhenUsed="0"/>
+    <w:lsdException w:name="Dark List Accent 6" w:semiHidden="0" w:uiPriority="70" w:unhideWhenUsed="0"/>
+    <w:lsdException w:name="Colorful Shading Accent 6" w:semiHidden="0" w:uiPriority="71" w:unhideWhenUsed="0"/>
+    <w:lsdException w:name="Colorful List Accent 6" w:semiHidden="0" w:uiPriority="72" w:unhideWhenUsed="0"/>
+    <w:lsdException w:name="Colorful Grid Accent 6" w:semiHidden="0" w:uiPriority="73" w:unhideWhenUsed="0"/>
+    <w:lsdException w:name="Subtle Emphasis" w:semiHidden="0" w:uiPriority="19" w:unhideWhenUsed="0" w:qFormat="1"/>
+    <w:lsdException w:name="Intense Emphasis" w:semiHidden="0" w:uiPriority="21" w:unhideWhenUsed="0" w:qFormat="1"/>
+    <w:lsdException w:name="Subtle Reference" w:semiHidden="0" w:uiPriority="31" w:unhideWhenUsed="0" w:qFormat="1"/>
+    <w:lsdException w:name="Intense Reference" w:semiHidden="0" w:uiPriority="32" w:unhideWhenUsed="0" w:qFormat="1"/>
+    <w:lsdException w:name="Book Title" w:semiHidden="0" w:uiPriority="33" w:unhideWhenUsed="0" w:qFormat="1"/>
+    <w:lsdException w:name="Bibliography" w:uiPriority="37"/>
+    <w:lsdException w:name="TOC Heading" w:uiPriority="39" w:qFormat="1"/>
   </w:latentStyles>
   <w:style w:type="paragraph" w:default="1" w:styleId="Normal">
     <w:name w:val="Normal"/>
@@ -14576,7 +14893,7 @@
   <a:extraClrSchemeLst/>
   <a:extLst>
     <a:ext uri="{05A4C25C-085E-4340-85A3-A5531E510DB2}">
-      <thm15:themeFamily xmlns:thm15="http://schemas.microsoft.com/office/thememl/2012/main" name="Office Theme" id="{62F939B6-93AF-4DB8-9C6B-D6C7DFDC589F}" vid="{4A3C46E8-61CC-4603-A589-7422A47A8E4A}"/>
+      <thm15:themeFamily xmlns="" xmlns:thm15="http://schemas.microsoft.com/office/thememl/2012/main" name="Office Theme" id="{62F939B6-93AF-4DB8-9C6B-D6C7DFDC589F}" vid="{4A3C46E8-61CC-4603-A589-7422A47A8E4A}"/>
     </a:ext>
   </a:extLst>
 </a:theme>
@@ -14587,7 +14904,7 @@
 </file>
 
 <file path=customXml/itemProps1.xml><?xml version="1.0" encoding="utf-8"?>
-<ds:datastoreItem xmlns:ds="http://schemas.openxmlformats.org/officeDocument/2006/customXml" ds:itemID="{A31F1AE7-AD1E-45ED-80AD-C56B51F3689D}">
+<ds:datastoreItem xmlns:ds="http://schemas.openxmlformats.org/officeDocument/2006/customXml" ds:itemID="{E50D6B33-2958-43F6-9BCE-E499D33BC8F4}">
   <ds:schemaRefs>
     <ds:schemaRef ds:uri="http://schemas.openxmlformats.org/officeDocument/2006/bibliography"/>
   </ds:schemaRefs>

</xml_diff>